<commit_message>
Added Section 2 Background Research
Literature research + Research gap along with relevant references
</commit_message>
<xml_diff>
--- a/7COM1079_Final report.docx
+++ b/7COM1079_Final report.docx
@@ -2255,7 +2255,8 @@
       <w:r>
         <w:rPr>
           <w:rFonts w:ascii="Times New Roman" w:hAnsi="Times New Roman" w:eastAsia="Times New Roman" w:cs="Times New Roman"/>
-          <w:i/>
+          <w:i w:val="1"/>
+          <w:iCs w:val="1"/>
           <w:highlight w:val="yellow"/>
         </w:rPr>
         <w:t>Was the data set used for some research papers?</w:t>
@@ -2270,8 +2271,8 @@
       <w:r>
         <w:rPr>
           <w:rFonts w:ascii="Times New Roman" w:hAnsi="Times New Roman" w:eastAsia="Times New Roman" w:cs="Times New Roman"/>
-          <w:i/>
-          <w:iCs/>
+          <w:i w:val="1"/>
+          <w:iCs w:val="1"/>
           <w:highlight w:val="yellow"/>
         </w:rPr>
         <w:t>Summarise and</w:t>
@@ -2286,7 +2287,8 @@
       <w:r>
         <w:rPr>
           <w:rFonts w:ascii="Times New Roman" w:hAnsi="Times New Roman" w:eastAsia="Times New Roman" w:cs="Times New Roman"/>
-          <w:i/>
+          <w:i w:val="1"/>
+          <w:iCs w:val="1"/>
           <w:highlight w:val="yellow"/>
         </w:rPr>
         <w:t>r</w:t>
@@ -2294,7 +2296,8 @@
       <w:r>
         <w:rPr>
           <w:rFonts w:ascii="Times New Roman" w:hAnsi="Times New Roman" w:eastAsia="Times New Roman" w:cs="Times New Roman"/>
-          <w:i/>
+          <w:i w:val="1"/>
+          <w:iCs w:val="1"/>
           <w:highlight w:val="yellow"/>
         </w:rPr>
         <w:t>eference at least 3 relevant research papers to your topic / DS</w:t>
@@ -2302,7 +2305,8 @@
       <w:r>
         <w:rPr>
           <w:rFonts w:ascii="Times New Roman" w:hAnsi="Times New Roman" w:eastAsia="Times New Roman" w:cs="Times New Roman"/>
-          <w:i/>
+          <w:i w:val="1"/>
+          <w:iCs w:val="1"/>
           <w:highlight w:val="yellow"/>
         </w:rPr>
         <w:t>.</w:t>
@@ -2310,17 +2314,19 @@
       <w:r>
         <w:rPr>
           <w:rFonts w:ascii="Times New Roman" w:hAnsi="Times New Roman" w:eastAsia="Times New Roman" w:cs="Times New Roman"/>
-          <w:i/>
+          <w:i w:val="1"/>
+          <w:iCs w:val="1"/>
           <w:highlight w:val="yellow"/>
         </w:rPr>
         <w:t xml:space="preserve"> See </w:t>
       </w:r>
-      <w:hyperlink w:history="1" r:id="rId7">
+      <w:hyperlink r:id="R64f16039202f42ae">
         <w:r>
           <w:rPr>
             <w:rStyle w:val="Hyperlink"/>
             <w:rFonts w:ascii="Times New Roman" w:hAnsi="Times New Roman" w:eastAsia="Times New Roman" w:cs="Times New Roman"/>
-            <w:i/>
+            <w:i w:val="1"/>
+            <w:iCs w:val="1"/>
             <w:highlight w:val="yellow"/>
           </w:rPr>
           <w:t>https://herts.instructure.com/courses/61421/modules</w:t>
@@ -2329,7 +2335,8 @@
       <w:r>
         <w:rPr>
           <w:rFonts w:ascii="Times New Roman" w:hAnsi="Times New Roman" w:eastAsia="Times New Roman" w:cs="Times New Roman"/>
-          <w:i/>
+          <w:i w:val="1"/>
+          <w:iCs w:val="1"/>
           <w:highlight w:val="yellow"/>
         </w:rPr>
         <w:t xml:space="preserve"> for writing.</w:t>
@@ -2337,10 +2344,271 @@
       <w:r>
         <w:rPr>
           <w:rFonts w:ascii="Times New Roman" w:hAnsi="Times New Roman" w:eastAsia="Times New Roman" w:cs="Times New Roman"/>
-          <w:i/>
+          <w:i w:val="1"/>
+          <w:iCs w:val="1"/>
         </w:rPr>
         <w:t xml:space="preserve"> </w:t>
       </w:r>
+    </w:p>
+    <w:p>
+      <w:pPr>
+        <w:pStyle w:val="ListParagraph"/>
+        <w:ind w:left="1800"/>
+        <w:rPr>
+          <w:rFonts w:ascii="Times New Roman" w:hAnsi="Times New Roman" w:eastAsia="Times New Roman" w:cs="Times New Roman"/>
+        </w:rPr>
+      </w:pPr>
+    </w:p>
+    <w:p>
+      <w:pPr>
+        <w:pStyle w:val="Normal"/>
+        <w:ind w:left="0"/>
+        <w:rPr>
+          <w:rFonts w:ascii="Times New Roman" w:hAnsi="Times New Roman" w:eastAsia="Times New Roman" w:cs="Times New Roman"/>
+        </w:rPr>
+      </w:pPr>
+      <w:r>
+        <w:rPr>
+          <w:rFonts w:ascii="Times New Roman" w:hAnsi="Times New Roman" w:eastAsia="Times New Roman" w:cs="Times New Roman"/>
+          <w:i w:val="0"/>
+          <w:iCs w:val="0"/>
+        </w:rPr>
+        <w:t xml:space="preserve">Research on national happiness </w:t>
+      </w:r>
+      <w:r>
+        <w:rPr>
+          <w:rFonts w:ascii="Times New Roman" w:hAnsi="Times New Roman" w:eastAsia="Times New Roman" w:cs="Times New Roman"/>
+          <w:i w:val="0"/>
+          <w:iCs w:val="0"/>
+        </w:rPr>
+        <w:t xml:space="preserve">commonly </w:t>
+      </w:r>
+      <w:r>
+        <w:rPr>
+          <w:rFonts w:ascii="Times New Roman" w:hAnsi="Times New Roman" w:eastAsia="Times New Roman" w:cs="Times New Roman"/>
+          <w:i w:val="0"/>
+          <w:iCs w:val="0"/>
+        </w:rPr>
+        <w:t xml:space="preserve">uses </w:t>
+      </w:r>
+      <w:r>
+        <w:rPr>
+          <w:rFonts w:ascii="Times New Roman" w:hAnsi="Times New Roman" w:eastAsia="Times New Roman" w:cs="Times New Roman"/>
+          <w:i w:val="0"/>
+          <w:iCs w:val="0"/>
+        </w:rPr>
+        <w:t>the World Happiness Report to explore how economic conditions influence well-being.</w:t>
+      </w:r>
+      <w:r>
+        <w:rPr>
+          <w:rFonts w:ascii="Times New Roman" w:hAnsi="Times New Roman" w:eastAsia="Times New Roman" w:cs="Times New Roman"/>
+          <w:i w:val="0"/>
+          <w:iCs w:val="0"/>
+        </w:rPr>
+        <w:t xml:space="preserve"> Helliwell, Layard and Sachs (2019), </w:t>
+      </w:r>
+      <w:r>
+        <w:rPr>
+          <w:rFonts w:ascii="Times New Roman" w:hAnsi="Times New Roman" w:eastAsia="Times New Roman" w:cs="Times New Roman"/>
+          <w:i w:val="0"/>
+          <w:iCs w:val="0"/>
+        </w:rPr>
+        <w:t>used Gallup World Poll data to show that GDP per capita is one of the most reliable predictors of cross-national variations in life quality</w:t>
+      </w:r>
+      <w:r>
+        <w:rPr>
+          <w:rFonts w:ascii="Times New Roman" w:hAnsi="Times New Roman" w:eastAsia="Times New Roman" w:cs="Times New Roman"/>
+          <w:i w:val="0"/>
+          <w:iCs w:val="0"/>
+        </w:rPr>
+        <w:t xml:space="preserve">. </w:t>
+      </w:r>
+      <w:r>
+        <w:rPr>
+          <w:rFonts w:ascii="Times New Roman" w:hAnsi="Times New Roman" w:eastAsia="Times New Roman" w:cs="Times New Roman"/>
+          <w:i w:val="0"/>
+          <w:iCs w:val="0"/>
+        </w:rPr>
+        <w:t xml:space="preserve">However, their findings </w:t>
+      </w:r>
+      <w:r>
+        <w:rPr>
+          <w:rFonts w:ascii="Times New Roman" w:hAnsi="Times New Roman" w:eastAsia="Times New Roman" w:cs="Times New Roman"/>
+          <w:i w:val="0"/>
+          <w:iCs w:val="0"/>
+        </w:rPr>
+        <w:t>demonstrate</w:t>
+      </w:r>
+      <w:r>
+        <w:rPr>
+          <w:rFonts w:ascii="Times New Roman" w:hAnsi="Times New Roman" w:eastAsia="Times New Roman" w:cs="Times New Roman"/>
+          <w:i w:val="0"/>
+          <w:iCs w:val="0"/>
+        </w:rPr>
+        <w:t xml:space="preserve"> that financial factors alone cannot fully explain global variation in wellbeing, highlighting the importance of focussing on specific years and circumstances.</w:t>
+      </w:r>
+    </w:p>
+    <w:p>
+      <w:pPr>
+        <w:pStyle w:val="Normal"/>
+        <w:ind w:left="0"/>
+        <w:rPr>
+          <w:rFonts w:ascii="Times New Roman" w:hAnsi="Times New Roman" w:eastAsia="Times New Roman" w:cs="Times New Roman"/>
+          <w:i w:val="0"/>
+          <w:iCs w:val="0"/>
+        </w:rPr>
+      </w:pPr>
+    </w:p>
+    <w:p>
+      <w:pPr>
+        <w:pStyle w:val="Normal"/>
+        <w:ind w:left="0"/>
+        <w:rPr>
+          <w:rFonts w:ascii="Times New Roman" w:hAnsi="Times New Roman" w:eastAsia="Times New Roman" w:cs="Times New Roman"/>
+          <w:i w:val="0"/>
+          <w:iCs w:val="0"/>
+        </w:rPr>
+      </w:pPr>
+      <w:r>
+        <w:rPr>
+          <w:rFonts w:ascii="Times New Roman" w:hAnsi="Times New Roman" w:eastAsia="Times New Roman" w:cs="Times New Roman"/>
+          <w:i w:val="0"/>
+          <w:iCs w:val="0"/>
+        </w:rPr>
+        <w:t xml:space="preserve">Diener et al. (2018) </w:t>
+      </w:r>
+      <w:r>
+        <w:rPr>
+          <w:rFonts w:ascii="Times New Roman" w:hAnsi="Times New Roman" w:eastAsia="Times New Roman" w:cs="Times New Roman"/>
+          <w:i w:val="0"/>
+          <w:iCs w:val="0"/>
+        </w:rPr>
+        <w:t>identified</w:t>
+      </w:r>
+      <w:r>
+        <w:rPr>
+          <w:rFonts w:ascii="Times New Roman" w:hAnsi="Times New Roman" w:eastAsia="Times New Roman" w:cs="Times New Roman"/>
+          <w:i w:val="0"/>
+          <w:iCs w:val="0"/>
+        </w:rPr>
+        <w:t xml:space="preserve"> a similar positive relationship between national income and life </w:t>
+      </w:r>
+      <w:r>
+        <w:rPr>
+          <w:rFonts w:ascii="Times New Roman" w:hAnsi="Times New Roman" w:eastAsia="Times New Roman" w:cs="Times New Roman"/>
+          <w:i w:val="0"/>
+          <w:iCs w:val="0"/>
+        </w:rPr>
+        <w:t>happiness but</w:t>
+      </w:r>
+      <w:r>
+        <w:rPr>
+          <w:rFonts w:ascii="Times New Roman" w:hAnsi="Times New Roman" w:eastAsia="Times New Roman" w:cs="Times New Roman"/>
+          <w:i w:val="0"/>
+          <w:iCs w:val="0"/>
+        </w:rPr>
+        <w:t xml:space="preserve"> noticed diminishing marginal returns: increases in GDP had a significantly lower influence in already wealthy countries. This adds complexity, implying that the GDP-happiness link is not linear and may vary depending on the stage of economic development.</w:t>
+      </w:r>
+    </w:p>
+    <w:p>
+      <w:pPr>
+        <w:pStyle w:val="Normal"/>
+        <w:ind w:left="0"/>
+        <w:rPr>
+          <w:rFonts w:ascii="Times New Roman" w:hAnsi="Times New Roman" w:eastAsia="Times New Roman" w:cs="Times New Roman"/>
+          <w:i w:val="0"/>
+          <w:iCs w:val="0"/>
+        </w:rPr>
+      </w:pPr>
+    </w:p>
+    <w:p>
+      <w:pPr>
+        <w:pStyle w:val="Normal"/>
+        <w:ind w:left="0"/>
+        <w:rPr>
+          <w:rFonts w:ascii="Times New Roman" w:hAnsi="Times New Roman" w:eastAsia="Times New Roman" w:cs="Times New Roman"/>
+          <w:i w:val="0"/>
+          <w:iCs w:val="0"/>
+        </w:rPr>
+      </w:pPr>
+      <w:r>
+        <w:rPr>
+          <w:rFonts w:ascii="Times New Roman" w:hAnsi="Times New Roman" w:eastAsia="Times New Roman" w:cs="Times New Roman"/>
+          <w:i w:val="0"/>
+          <w:iCs w:val="0"/>
+        </w:rPr>
+        <w:t xml:space="preserve">Easterlin and O'Connor (2020) investigated long-term trends that challenge the claim that income equals happiness. Their research revealed that economic growth typically </w:t>
+      </w:r>
+      <w:r>
+        <w:rPr>
+          <w:rFonts w:ascii="Times New Roman" w:hAnsi="Times New Roman" w:eastAsia="Times New Roman" w:cs="Times New Roman"/>
+          <w:i w:val="0"/>
+          <w:iCs w:val="0"/>
+        </w:rPr>
+        <w:t>fails to</w:t>
+      </w:r>
+      <w:r>
+        <w:rPr>
+          <w:rFonts w:ascii="Times New Roman" w:hAnsi="Times New Roman" w:eastAsia="Times New Roman" w:cs="Times New Roman"/>
+          <w:i w:val="0"/>
+          <w:iCs w:val="0"/>
+        </w:rPr>
+        <w:t xml:space="preserve"> result in persistent rises in national happiness over time, a phenomenon known as the "Easterlin Paradox." This raises the question of whether income is a reliable indicator of wellbeing in a single year </w:t>
+      </w:r>
+      <w:r>
+        <w:rPr>
+          <w:rFonts w:ascii="Times New Roman" w:hAnsi="Times New Roman" w:eastAsia="Times New Roman" w:cs="Times New Roman"/>
+          <w:i w:val="0"/>
+          <w:iCs w:val="0"/>
+        </w:rPr>
+        <w:t>snapshot</w:t>
+      </w:r>
+      <w:r>
+        <w:rPr>
+          <w:rFonts w:ascii="Times New Roman" w:hAnsi="Times New Roman" w:eastAsia="Times New Roman" w:cs="Times New Roman"/>
+          <w:i w:val="0"/>
+          <w:iCs w:val="0"/>
+        </w:rPr>
+        <w:t>.</w:t>
+      </w:r>
+    </w:p>
+    <w:p>
+      <w:pPr>
+        <w:pStyle w:val="Normal"/>
+        <w:ind w:left="0"/>
+        <w:rPr>
+          <w:rFonts w:ascii="Times New Roman" w:hAnsi="Times New Roman" w:eastAsia="Times New Roman" w:cs="Times New Roman"/>
+          <w:i w:val="0"/>
+          <w:iCs w:val="0"/>
+        </w:rPr>
+      </w:pPr>
+    </w:p>
+    <w:p>
+      <w:pPr>
+        <w:pStyle w:val="Normal"/>
+        <w:ind w:left="0"/>
+      </w:pPr>
+      <w:r>
+        <w:rPr>
+          <w:rFonts w:ascii="Times New Roman" w:hAnsi="Times New Roman" w:eastAsia="Times New Roman" w:cs="Times New Roman"/>
+          <w:noProof w:val="0"/>
+          <w:sz w:val="24"/>
+          <w:szCs w:val="24"/>
+          <w:lang w:val="en-GB"/>
+        </w:rPr>
+        <w:t>These studies show that, while GDP per capita is linked to national happiness, the relationship is not uniform nor guaranteed. This justifies a focused analysis of the 2019 dataset.</w:t>
+      </w:r>
+    </w:p>
+    <w:p>
+      <w:pPr>
+        <w:pStyle w:val="Normal"/>
+        <w:ind w:left="0"/>
+        <w:rPr>
+          <w:rFonts w:ascii="Times New Roman" w:hAnsi="Times New Roman" w:eastAsia="Times New Roman" w:cs="Times New Roman"/>
+          <w:i w:val="0"/>
+          <w:iCs w:val="0"/>
+        </w:rPr>
+      </w:pPr>
     </w:p>
     <w:p>
       <w:pPr>
@@ -4181,6 +4449,334 @@
         </w:rPr>
         <w:t>Harvard (author, date) format.</w:t>
       </w:r>
+    </w:p>
+    <w:p>
+      <w:pPr>
+        <w:ind w:left="720"/>
+        <w:rPr>
+          <w:rFonts w:ascii="Times New Roman" w:hAnsi="Times New Roman" w:eastAsia="Times New Roman" w:cs="Times New Roman"/>
+        </w:rPr>
+      </w:pPr>
+    </w:p>
+    <w:p>
+      <w:pPr>
+        <w:pStyle w:val="Normal"/>
+        <w:rPr>
+          <w:rFonts w:ascii="Times New Roman" w:hAnsi="Times New Roman" w:eastAsia="Times New Roman" w:cs="Times New Roman"/>
+          <w:i w:val="0"/>
+          <w:iCs w:val="0"/>
+          <w:noProof w:val="0"/>
+          <w:sz w:val="24"/>
+          <w:szCs w:val="24"/>
+          <w:lang w:val="en-GB"/>
+        </w:rPr>
+      </w:pPr>
+      <w:r>
+        <w:rPr>
+          <w:rFonts w:ascii="Times New Roman" w:hAnsi="Times New Roman" w:eastAsia="Times New Roman" w:cs="Times New Roman"/>
+          <w:noProof w:val="0"/>
+          <w:lang w:val="en-GB"/>
+        </w:rPr>
+        <w:t>1. Helliwell, Layard &amp; Sachs, 2019</w:t>
+      </w:r>
+    </w:p>
+    <w:p>
+      <w:pPr>
+        <w:pStyle w:val="Normal"/>
+        <w:rPr>
+          <w:rFonts w:ascii="Times New Roman" w:hAnsi="Times New Roman" w:eastAsia="Times New Roman" w:cs="Times New Roman"/>
+          <w:i w:val="1"/>
+          <w:iCs w:val="1"/>
+          <w:noProof w:val="0"/>
+          <w:sz w:val="24"/>
+          <w:szCs w:val="24"/>
+          <w:lang w:val="en-GB"/>
+        </w:rPr>
+      </w:pPr>
+      <w:r>
+        <w:rPr>
+          <w:rFonts w:ascii="Times New Roman" w:hAnsi="Times New Roman" w:eastAsia="Times New Roman" w:cs="Times New Roman"/>
+          <w:i w:val="1"/>
+          <w:iCs w:val="1"/>
+          <w:noProof w:val="0"/>
+          <w:sz w:val="24"/>
+          <w:szCs w:val="24"/>
+          <w:lang w:val="en-GB"/>
+        </w:rPr>
+        <w:t>Helliwell, J.F., Layard, R. and Sachs, J., 2019. World Happiness Report 2019. New York: Sustainable Development Solutions Network.</w:t>
+      </w:r>
+    </w:p>
+    <w:p>
+      <w:pPr>
+        <w:pStyle w:val="Normal"/>
+        <w:rPr>
+          <w:rFonts w:ascii="Times New Roman" w:hAnsi="Times New Roman" w:eastAsia="Times New Roman" w:cs="Times New Roman"/>
+          <w:i w:val="1"/>
+          <w:iCs w:val="1"/>
+          <w:noProof w:val="0"/>
+          <w:sz w:val="24"/>
+          <w:szCs w:val="24"/>
+          <w:lang w:val="en-GB"/>
+        </w:rPr>
+      </w:pPr>
+    </w:p>
+    <w:p>
+      <w:pPr>
+        <w:pStyle w:val="Normal"/>
+        <w:rPr>
+          <w:rFonts w:ascii="Times New Roman" w:hAnsi="Times New Roman" w:eastAsia="Times New Roman" w:cs="Times New Roman"/>
+          <w:noProof w:val="0"/>
+          <w:lang w:val="en-GB"/>
+        </w:rPr>
+      </w:pPr>
+      <w:r>
+        <w:rPr>
+          <w:rFonts w:ascii="Times New Roman" w:hAnsi="Times New Roman" w:eastAsia="Times New Roman" w:cs="Times New Roman"/>
+          <w:noProof w:val="0"/>
+          <w:lang w:val="en-GB"/>
+        </w:rPr>
+        <w:t>2. Diener et al., 2018</w:t>
+      </w:r>
+    </w:p>
+    <w:p>
+      <w:pPr>
+        <w:pStyle w:val="Normal"/>
+        <w:rPr>
+          <w:rFonts w:ascii="Times New Roman" w:hAnsi="Times New Roman" w:eastAsia="Times New Roman" w:cs="Times New Roman"/>
+          <w:b w:val="0"/>
+          <w:bCs w:val="0"/>
+          <w:i w:val="1"/>
+          <w:iCs w:val="1"/>
+          <w:noProof w:val="0"/>
+          <w:sz w:val="24"/>
+          <w:szCs w:val="24"/>
+          <w:lang w:val="en-GB"/>
+        </w:rPr>
+      </w:pPr>
+      <w:r>
+        <w:rPr>
+          <w:rFonts w:ascii="Times New Roman" w:hAnsi="Times New Roman" w:eastAsia="Times New Roman" w:cs="Times New Roman"/>
+          <w:b w:val="0"/>
+          <w:bCs w:val="0"/>
+          <w:i w:val="1"/>
+          <w:iCs w:val="1"/>
+          <w:noProof w:val="0"/>
+          <w:sz w:val="24"/>
+          <w:szCs w:val="24"/>
+          <w:lang w:val="en-GB"/>
+        </w:rPr>
+        <w:t>Diener, E., Oishi, S. &amp; Tay, L., 2018.</w:t>
+      </w:r>
+      <w:r>
+        <w:rPr>
+          <w:rFonts w:ascii="Times New Roman" w:hAnsi="Times New Roman" w:eastAsia="Times New Roman" w:cs="Times New Roman"/>
+          <w:b w:val="0"/>
+          <w:bCs w:val="0"/>
+          <w:i w:val="1"/>
+          <w:iCs w:val="1"/>
+          <w:noProof w:val="0"/>
+          <w:sz w:val="24"/>
+          <w:szCs w:val="24"/>
+          <w:lang w:val="en-GB"/>
+        </w:rPr>
+        <w:t xml:space="preserve"> </w:t>
+      </w:r>
+      <w:r>
+        <w:rPr>
+          <w:rFonts w:ascii="Times New Roman" w:hAnsi="Times New Roman" w:eastAsia="Times New Roman" w:cs="Times New Roman"/>
+          <w:b w:val="0"/>
+          <w:bCs w:val="0"/>
+          <w:i w:val="1"/>
+          <w:iCs w:val="1"/>
+          <w:noProof w:val="0"/>
+          <w:sz w:val="24"/>
+          <w:szCs w:val="24"/>
+          <w:lang w:val="en-GB"/>
+        </w:rPr>
+        <w:t>Advances in subjective well-being research.</w:t>
+      </w:r>
+      <w:r>
+        <w:rPr>
+          <w:rFonts w:ascii="Times New Roman" w:hAnsi="Times New Roman" w:eastAsia="Times New Roman" w:cs="Times New Roman"/>
+          <w:b w:val="0"/>
+          <w:bCs w:val="0"/>
+          <w:i w:val="1"/>
+          <w:iCs w:val="1"/>
+          <w:noProof w:val="0"/>
+          <w:sz w:val="24"/>
+          <w:szCs w:val="24"/>
+          <w:lang w:val="en-GB"/>
+        </w:rPr>
+        <w:t xml:space="preserve"> </w:t>
+      </w:r>
+      <w:r>
+        <w:rPr>
+          <w:rFonts w:ascii="Times New Roman" w:hAnsi="Times New Roman" w:eastAsia="Times New Roman" w:cs="Times New Roman"/>
+          <w:b w:val="0"/>
+          <w:bCs w:val="0"/>
+          <w:i w:val="1"/>
+          <w:iCs w:val="1"/>
+          <w:noProof w:val="0"/>
+          <w:sz w:val="24"/>
+          <w:szCs w:val="24"/>
+          <w:lang w:val="en-GB"/>
+        </w:rPr>
+        <w:t>Nature Human Behaviour</w:t>
+      </w:r>
+      <w:r>
+        <w:rPr>
+          <w:rFonts w:ascii="Times New Roman" w:hAnsi="Times New Roman" w:eastAsia="Times New Roman" w:cs="Times New Roman"/>
+          <w:b w:val="0"/>
+          <w:bCs w:val="0"/>
+          <w:i w:val="1"/>
+          <w:iCs w:val="1"/>
+          <w:noProof w:val="0"/>
+          <w:sz w:val="24"/>
+          <w:szCs w:val="24"/>
+          <w:lang w:val="en-GB"/>
+        </w:rPr>
+        <w:t>, 2(4), pp.253–260. doi:10.1038/s41562-018-0307-6.</w:t>
+      </w:r>
+    </w:p>
+    <w:p>
+      <w:pPr>
+        <w:pStyle w:val="Normal"/>
+        <w:rPr>
+          <w:rFonts w:ascii="Times New Roman" w:hAnsi="Times New Roman" w:eastAsia="Times New Roman" w:cs="Times New Roman"/>
+          <w:i w:val="1"/>
+          <w:iCs w:val="1"/>
+          <w:noProof w:val="0"/>
+          <w:lang w:val="en-GB"/>
+        </w:rPr>
+      </w:pPr>
+    </w:p>
+    <w:p>
+      <w:pPr>
+        <w:pStyle w:val="Normal"/>
+        <w:rPr>
+          <w:rFonts w:ascii="Times New Roman" w:hAnsi="Times New Roman" w:eastAsia="Times New Roman" w:cs="Times New Roman"/>
+          <w:i w:val="0"/>
+          <w:iCs w:val="0"/>
+          <w:noProof w:val="0"/>
+          <w:lang w:val="en-GB"/>
+        </w:rPr>
+      </w:pPr>
+      <w:r>
+        <w:rPr>
+          <w:rFonts w:ascii="Times New Roman" w:hAnsi="Times New Roman" w:eastAsia="Times New Roman" w:cs="Times New Roman"/>
+          <w:i w:val="0"/>
+          <w:iCs w:val="0"/>
+          <w:noProof w:val="0"/>
+          <w:lang w:val="en-GB"/>
+        </w:rPr>
+        <w:t>3. Easterlin &amp; O’Connor, 2020</w:t>
+      </w:r>
+    </w:p>
+    <w:p>
+      <w:pPr>
+        <w:pStyle w:val="Normal"/>
+        <w:rPr>
+          <w:rFonts w:ascii="Times New Roman" w:hAnsi="Times New Roman" w:eastAsia="Times New Roman" w:cs="Times New Roman"/>
+          <w:b w:val="0"/>
+          <w:bCs w:val="0"/>
+          <w:i w:val="1"/>
+          <w:iCs w:val="1"/>
+          <w:noProof w:val="0"/>
+          <w:sz w:val="24"/>
+          <w:szCs w:val="24"/>
+          <w:lang w:val="en-GB"/>
+        </w:rPr>
+      </w:pPr>
+      <w:r>
+        <w:rPr>
+          <w:rFonts w:ascii="Times New Roman" w:hAnsi="Times New Roman" w:eastAsia="Times New Roman" w:cs="Times New Roman"/>
+          <w:b w:val="0"/>
+          <w:bCs w:val="0"/>
+          <w:i w:val="1"/>
+          <w:iCs w:val="1"/>
+          <w:noProof w:val="0"/>
+          <w:sz w:val="24"/>
+          <w:szCs w:val="24"/>
+          <w:lang w:val="en-GB"/>
+        </w:rPr>
+        <w:t>Easterlin, R.A. &amp; O’Connor, K.J., 2020.</w:t>
+      </w:r>
+      <w:r>
+        <w:rPr>
+          <w:rFonts w:ascii="Times New Roman" w:hAnsi="Times New Roman" w:eastAsia="Times New Roman" w:cs="Times New Roman"/>
+          <w:b w:val="0"/>
+          <w:bCs w:val="0"/>
+          <w:i w:val="1"/>
+          <w:iCs w:val="1"/>
+          <w:noProof w:val="0"/>
+          <w:sz w:val="24"/>
+          <w:szCs w:val="24"/>
+          <w:lang w:val="en-GB"/>
+        </w:rPr>
+        <w:t xml:space="preserve"> </w:t>
+      </w:r>
+      <w:r>
+        <w:rPr>
+          <w:rFonts w:ascii="Times New Roman" w:hAnsi="Times New Roman" w:eastAsia="Times New Roman" w:cs="Times New Roman"/>
+          <w:b w:val="0"/>
+          <w:bCs w:val="0"/>
+          <w:i w:val="1"/>
+          <w:iCs w:val="1"/>
+          <w:noProof w:val="0"/>
+          <w:sz w:val="24"/>
+          <w:szCs w:val="24"/>
+          <w:lang w:val="en-GB"/>
+        </w:rPr>
+        <w:t>The Easterlin Paradox.</w:t>
+      </w:r>
+      <w:r>
+        <w:rPr>
+          <w:rFonts w:ascii="Times New Roman" w:hAnsi="Times New Roman" w:eastAsia="Times New Roman" w:cs="Times New Roman"/>
+          <w:b w:val="0"/>
+          <w:bCs w:val="0"/>
+          <w:i w:val="1"/>
+          <w:iCs w:val="1"/>
+          <w:noProof w:val="0"/>
+          <w:sz w:val="24"/>
+          <w:szCs w:val="24"/>
+          <w:lang w:val="en-GB"/>
+        </w:rPr>
+        <w:t xml:space="preserve"> IZA Discussion Paper No. 13923, December 2020. IZA Institute of Labor Economics.</w:t>
+      </w:r>
+    </w:p>
+    <w:p>
+      <w:pPr>
+        <w:pStyle w:val="Normal"/>
+        <w:rPr>
+          <w:rFonts w:ascii="Times New Roman" w:hAnsi="Times New Roman" w:eastAsia="Times New Roman" w:cs="Times New Roman"/>
+          <w:i w:val="1"/>
+          <w:iCs w:val="1"/>
+          <w:noProof w:val="0"/>
+          <w:lang w:val="en-GB"/>
+        </w:rPr>
+      </w:pPr>
+    </w:p>
+    <w:p>
+      <w:pPr>
+        <w:pStyle w:val="Normal"/>
+        <w:rPr>
+          <w:rFonts w:ascii="Times New Roman" w:hAnsi="Times New Roman" w:eastAsia="Times New Roman" w:cs="Times New Roman"/>
+          <w:i w:val="1"/>
+          <w:iCs w:val="1"/>
+          <w:noProof w:val="0"/>
+          <w:sz w:val="24"/>
+          <w:szCs w:val="24"/>
+          <w:lang w:val="en-GB"/>
+        </w:rPr>
+      </w:pPr>
+    </w:p>
+    <w:p>
+      <w:pPr>
+        <w:ind w:left="0"/>
+        <w:rPr>
+          <w:rFonts w:ascii="Times New Roman" w:hAnsi="Times New Roman" w:eastAsia="Times New Roman" w:cs="Times New Roman"/>
+        </w:rPr>
+      </w:pPr>
     </w:p>
     <w:p>
       <w:pPr>

</xml_diff>

<commit_message>
analysis written with statistical tests and hypothesis
</commit_message>
<xml_diff>
--- a/7COM1079_Final report.docx
+++ b/7COM1079_Final report.docx
@@ -414,7 +414,25 @@
           <w:i/>
           <w:highlight w:val="yellow"/>
         </w:rPr>
-        <w:t>Noor Eltafahny 2103841</w:t>
+        <w:t xml:space="preserve">Noor </w:t>
+      </w:r>
+      <w:proofErr w:type="spellStart"/>
+      <w:r>
+        <w:rPr>
+          <w:rFonts w:ascii="Times New Roman" w:eastAsia="Times New Roman" w:hAnsi="Times New Roman" w:cs="Times New Roman"/>
+          <w:i/>
+          <w:highlight w:val="yellow"/>
+        </w:rPr>
+        <w:t>Eltafahny</w:t>
+      </w:r>
+      <w:proofErr w:type="spellEnd"/>
+      <w:r>
+        <w:rPr>
+          <w:rFonts w:ascii="Times New Roman" w:eastAsia="Times New Roman" w:hAnsi="Times New Roman" w:cs="Times New Roman"/>
+          <w:i/>
+          <w:highlight w:val="yellow"/>
+        </w:rPr>
+        <w:t xml:space="preserve"> 2103841</w:t>
       </w:r>
       <w:r>
         <w:rPr>
@@ -473,7 +491,25 @@
           <w:i/>
           <w:highlight w:val="yellow"/>
         </w:rPr>
-        <w:t>Muhammad Bilal Khan …………..,</w:t>
+        <w:t>Muhammad Bilal Khan ………</w:t>
+      </w:r>
+      <w:proofErr w:type="gramStart"/>
+      <w:r>
+        <w:rPr>
+          <w:rFonts w:ascii="Times New Roman" w:eastAsia="Times New Roman" w:hAnsi="Times New Roman" w:cs="Times New Roman"/>
+          <w:i/>
+          <w:highlight w:val="yellow"/>
+        </w:rPr>
+        <w:t>…..</w:t>
+      </w:r>
+      <w:proofErr w:type="gramEnd"/>
+      <w:r>
+        <w:rPr>
+          <w:rFonts w:ascii="Times New Roman" w:eastAsia="Times New Roman" w:hAnsi="Times New Roman" w:cs="Times New Roman"/>
+          <w:i/>
+          <w:highlight w:val="yellow"/>
+        </w:rPr>
+        <w:t>,</w:t>
       </w:r>
     </w:p>
     <w:p>
@@ -1882,7 +1918,21 @@
         <w:rPr>
           <w:rFonts w:ascii="Times New Roman" w:eastAsia="Times New Roman" w:hAnsi="Times New Roman" w:cs="Times New Roman"/>
         </w:rPr>
-        <w:t>“Is there a positive correlation between GDP per capita and the Happiness Score in the 2019 World Happiness Report?”</w:t>
+        <w:t xml:space="preserve">“Is there a positive correlation between </w:t>
+      </w:r>
+      <w:proofErr w:type="gramStart"/>
+      <w:r>
+        <w:rPr>
+          <w:rFonts w:ascii="Times New Roman" w:eastAsia="Times New Roman" w:hAnsi="Times New Roman" w:cs="Times New Roman"/>
+        </w:rPr>
+        <w:t>GDP</w:t>
+      </w:r>
+      <w:proofErr w:type="gramEnd"/>
+      <w:r>
+        <w:rPr>
+          <w:rFonts w:ascii="Times New Roman" w:eastAsia="Times New Roman" w:hAnsi="Times New Roman" w:cs="Times New Roman"/>
+        </w:rPr>
+        <w:t xml:space="preserve"> per capita and the Happiness Score in the 2019 World Happiness Report?”</w:t>
       </w:r>
     </w:p>
     <w:p>
@@ -1966,7 +2016,21 @@
         <w:rPr>
           <w:rFonts w:ascii="Times New Roman" w:eastAsia="Times New Roman" w:hAnsi="Times New Roman" w:cs="Times New Roman"/>
         </w:rPr>
-        <w:t>There is no correlation between GDP per capita and the Happiness Score in the 2019 World Happiness Report.</w:t>
+        <w:t xml:space="preserve">There is no correlation between </w:t>
+      </w:r>
+      <w:proofErr w:type="gramStart"/>
+      <w:r>
+        <w:rPr>
+          <w:rFonts w:ascii="Times New Roman" w:eastAsia="Times New Roman" w:hAnsi="Times New Roman" w:cs="Times New Roman"/>
+        </w:rPr>
+        <w:t>GDP</w:t>
+      </w:r>
+      <w:proofErr w:type="gramEnd"/>
+      <w:r>
+        <w:rPr>
+          <w:rFonts w:ascii="Times New Roman" w:eastAsia="Times New Roman" w:hAnsi="Times New Roman" w:cs="Times New Roman"/>
+        </w:rPr>
+        <w:t xml:space="preserve"> per capita and the Happiness Score in the 2019 World Happiness Report.</w:t>
       </w:r>
     </w:p>
     <w:p>
@@ -1982,7 +2046,21 @@
         <w:rPr>
           <w:rFonts w:ascii="Times New Roman" w:eastAsia="Times New Roman" w:hAnsi="Times New Roman" w:cs="Times New Roman"/>
         </w:rPr>
-        <w:t>There is a positive correlation between GDP per capita and the Happiness Score in the 2019 World Happiness Report.</w:t>
+        <w:t xml:space="preserve">There is a positive correlation between </w:t>
+      </w:r>
+      <w:proofErr w:type="gramStart"/>
+      <w:r>
+        <w:rPr>
+          <w:rFonts w:ascii="Times New Roman" w:eastAsia="Times New Roman" w:hAnsi="Times New Roman" w:cs="Times New Roman"/>
+        </w:rPr>
+        <w:t>GDP</w:t>
+      </w:r>
+      <w:proofErr w:type="gramEnd"/>
+      <w:r>
+        <w:rPr>
+          <w:rFonts w:ascii="Times New Roman" w:eastAsia="Times New Roman" w:hAnsi="Times New Roman" w:cs="Times New Roman"/>
+        </w:rPr>
+        <w:t xml:space="preserve"> per capita and the Happiness Score in the 2019 World Happiness Report.</w:t>
       </w:r>
     </w:p>
     <w:p>
@@ -3171,101 +3249,27 @@
     </w:p>
     <w:p>
       <w:pPr>
-        <w:pStyle w:val="ListParagraph"/>
-        <w:numPr>
-          <w:ilvl w:val="0"/>
-          <w:numId w:val="20"/>
-        </w:numPr>
-        <w:rPr>
-          <w:rFonts w:ascii="Times New Roman" w:eastAsia="Times New Roman" w:hAnsi="Times New Roman" w:cs="Times New Roman"/>
-          <w:i/>
-          <w:iCs/>
-          <w:highlight w:val="yellow"/>
-        </w:rPr>
-      </w:pPr>
-      <w:r>
-        <w:rPr>
-          <w:rFonts w:ascii="Times New Roman" w:eastAsia="Times New Roman" w:hAnsi="Times New Roman" w:cs="Times New Roman"/>
-          <w:i/>
-          <w:iCs/>
-          <w:highlight w:val="yellow"/>
-        </w:rPr>
-        <w:t>E</w:t>
-      </w:r>
-      <w:r>
-        <w:rPr>
-          <w:rFonts w:ascii="Times New Roman" w:eastAsia="Times New Roman" w:hAnsi="Times New Roman" w:cs="Times New Roman"/>
-          <w:i/>
-          <w:iCs/>
-          <w:highlight w:val="yellow"/>
-        </w:rPr>
-        <w:t xml:space="preserve">xplain the choice of </w:t>
-      </w:r>
-      <w:r>
-        <w:rPr>
-          <w:rFonts w:ascii="Times New Roman" w:eastAsia="Times New Roman" w:hAnsi="Times New Roman" w:cs="Times New Roman"/>
-          <w:i/>
-          <w:iCs/>
-          <w:highlight w:val="yellow"/>
-        </w:rPr>
-        <w:t xml:space="preserve">the </w:t>
-      </w:r>
-      <w:r>
-        <w:rPr>
-          <w:rFonts w:ascii="Times New Roman" w:eastAsia="Times New Roman" w:hAnsi="Times New Roman" w:cs="Times New Roman"/>
-          <w:i/>
-          <w:iCs/>
-          <w:highlight w:val="yellow"/>
-        </w:rPr>
-        <w:t xml:space="preserve">statistical </w:t>
-      </w:r>
-      <w:r>
-        <w:rPr>
-          <w:rFonts w:ascii="Times New Roman" w:eastAsia="Times New Roman" w:hAnsi="Times New Roman" w:cs="Times New Roman"/>
-          <w:i/>
-          <w:iCs/>
-          <w:highlight w:val="yellow"/>
-        </w:rPr>
-        <w:t>test.</w:t>
-      </w:r>
-      <w:r>
-        <w:rPr>
-          <w:rFonts w:ascii="Times New Roman" w:eastAsia="Times New Roman" w:hAnsi="Times New Roman" w:cs="Times New Roman"/>
-          <w:i/>
-          <w:iCs/>
-        </w:rPr>
-        <w:t xml:space="preserve"> </w:t>
-      </w:r>
-    </w:p>
-    <w:p>
-      <w:pPr>
-        <w:pStyle w:val="ListParagraph"/>
-        <w:numPr>
-          <w:ilvl w:val="0"/>
-          <w:numId w:val="20"/>
-        </w:numPr>
-        <w:rPr>
-          <w:rFonts w:ascii="Times New Roman" w:eastAsia="Times New Roman" w:hAnsi="Times New Roman" w:cs="Times New Roman"/>
-          <w:i/>
-          <w:iCs/>
-          <w:highlight w:val="yellow"/>
-        </w:rPr>
-      </w:pPr>
-      <w:r>
-        <w:rPr>
-          <w:rFonts w:ascii="Times New Roman" w:eastAsia="Times New Roman" w:hAnsi="Times New Roman" w:cs="Times New Roman"/>
-          <w:i/>
-          <w:iCs/>
-          <w:highlight w:val="yellow"/>
+        <w:jc w:val="both"/>
+        <w:rPr>
+          <w:rFonts w:ascii="Times New Roman" w:eastAsia="Times New Roman" w:hAnsi="Times New Roman" w:cs="Times New Roman"/>
+        </w:rPr>
+      </w:pPr>
+      <w:r>
+        <w:rPr>
+          <w:rFonts w:ascii="Times New Roman" w:eastAsia="Times New Roman" w:hAnsi="Times New Roman" w:cs="Times New Roman"/>
+        </w:rPr>
+        <w:t xml:space="preserve">This research question examines the strength and direction of the linear relationship between two continuous numerical variables: GDP per capita and Happiness Score. A Pearson </w:t>
+      </w:r>
+      <w:r>
+        <w:rPr>
+          <w:rFonts w:ascii="Times New Roman" w:eastAsia="Times New Roman" w:hAnsi="Times New Roman" w:cs="Times New Roman"/>
         </w:rPr>
         <w:lastRenderedPageBreak/>
-        <w:t>Make sure the test is appropriate for the RQ and data.</w:t>
-      </w:r>
-    </w:p>
-    <w:p>
-      <w:pPr>
-        <w:pStyle w:val="ListParagraph"/>
-        <w:ind w:left="1440" w:hanging="720"/>
+        <w:t>correlation test would be appropriate since both variables have an interval scale of measurement; the scatterplot indicated a clear linear trend, with no extreme violations of normality. Pearson's test describes linear association and gives a p-value for evaluating hypotheses. The test output reports a correlation of r = 0.7939, indicating a strong positive linear relationship.</w:t>
+      </w:r>
+    </w:p>
+    <w:p>
+      <w:pPr>
         <w:rPr>
           <w:rFonts w:ascii="Times New Roman" w:eastAsia="Times New Roman" w:hAnsi="Times New Roman" w:cs="Times New Roman"/>
         </w:rPr>
@@ -3283,7 +3287,6 @@
           <w:rFonts w:ascii="Times New Roman" w:eastAsia="Times New Roman" w:hAnsi="Times New Roman" w:cs="Times New Roman"/>
           <w:i/>
           <w:iCs/>
-          <w:highlight w:val="yellow"/>
         </w:rPr>
       </w:pPr>
       <w:r>
@@ -3320,14 +3323,46 @@
         </w:rPr>
         <w:t xml:space="preserve"> </w:t>
       </w:r>
-      <w:r>
-        <w:rPr>
-          <w:rFonts w:ascii="Times New Roman" w:eastAsia="Times New Roman" w:hAnsi="Times New Roman" w:cs="Times New Roman"/>
-          <w:i/>
-          <w:iCs/>
-          <w:highlight w:val="yellow"/>
-        </w:rPr>
-        <w:t>(interpret the results)</w:t>
+    </w:p>
+    <w:p>
+      <w:pPr>
+        <w:jc w:val="both"/>
+        <w:rPr>
+          <w:rFonts w:ascii="Times New Roman" w:eastAsia="Times New Roman" w:hAnsi="Times New Roman" w:cs="Times New Roman"/>
+          <w:highlight w:val="yellow"/>
+        </w:rPr>
+      </w:pPr>
+      <w:r>
+        <w:rPr>
+          <w:rFonts w:ascii="Times New Roman" w:eastAsia="Times New Roman" w:hAnsi="Times New Roman" w:cs="Times New Roman"/>
+        </w:rPr>
+        <w:t xml:space="preserve">The Pearson correlation test gave a significant t-value: 16.202 with </w:t>
+      </w:r>
+      <w:proofErr w:type="spellStart"/>
+      <w:r>
+        <w:rPr>
+          <w:rFonts w:ascii="Times New Roman" w:eastAsia="Times New Roman" w:hAnsi="Times New Roman" w:cs="Times New Roman"/>
+        </w:rPr>
+        <w:t>df</w:t>
+      </w:r>
+      <w:proofErr w:type="spellEnd"/>
+      <w:r>
+        <w:rPr>
+          <w:rFonts w:ascii="Times New Roman" w:eastAsia="Times New Roman" w:hAnsi="Times New Roman" w:cs="Times New Roman"/>
+        </w:rPr>
+        <w:t xml:space="preserve"> = 154 and p-value</w:t>
+      </w:r>
+      <w:r>
+        <w:rPr>
+          <w:rFonts w:ascii="Times New Roman" w:eastAsia="Times New Roman" w:hAnsi="Times New Roman" w:cs="Times New Roman"/>
+        </w:rPr>
+        <w:t xml:space="preserve"> &lt;</w:t>
+      </w:r>
+      <w:r>
+        <w:rPr>
+          <w:rFonts w:ascii="Times New Roman" w:eastAsia="Times New Roman" w:hAnsi="Times New Roman" w:cs="Times New Roman"/>
+        </w:rPr>
+        <w:t xml:space="preserve"> 2.2e-16, way below the 0.05 significance level. So, we can reject the null hypothesis and conclude that in the data of 2019, GDP per capita is positively related to the Happiness Score. Having r = 0.7939, the sample correlation is strong; this signifies that countries with higher per capita GDP tend to have higher reported happiness. Having 95% confidence, the true population correlation is likely to be a strongly positive value within the interval 0.7275 to 0.8455, thus supporting the alternative hypothesis.</w:t>
       </w:r>
     </w:p>
     <w:p>
@@ -4220,6 +4255,7 @@
           <w:i/>
           <w:iCs/>
         </w:rPr>
+        <w:lastRenderedPageBreak/>
         <w:t>Helliwell, J.F., Layard, R. and Sachs, J., 2019. World Happiness Report 2019. New York: Sustainable Development Solutions Network.</w:t>
       </w:r>
     </w:p>
@@ -4441,11 +4477,19 @@
           <w:rFonts w:ascii="Times New Roman" w:eastAsia="Times New Roman" w:hAnsi="Times New Roman" w:cs="Times New Roman"/>
         </w:rPr>
       </w:pPr>
-      <w:r>
-        <w:rPr>
-          <w:rFonts w:ascii="Times New Roman" w:eastAsia="Times New Roman" w:hAnsi="Times New Roman" w:cs="Times New Roman"/>
-        </w:rPr>
-        <w:t xml:space="preserve">Analysis.R code with the appropriate statistics to test the hypotheses. </w:t>
+      <w:proofErr w:type="spellStart"/>
+      <w:r>
+        <w:rPr>
+          <w:rFonts w:ascii="Times New Roman" w:eastAsia="Times New Roman" w:hAnsi="Times New Roman" w:cs="Times New Roman"/>
+        </w:rPr>
+        <w:t>Analysis.R</w:t>
+      </w:r>
+      <w:proofErr w:type="spellEnd"/>
+      <w:r>
+        <w:rPr>
+          <w:rFonts w:ascii="Times New Roman" w:eastAsia="Times New Roman" w:hAnsi="Times New Roman" w:cs="Times New Roman"/>
+        </w:rPr>
+        <w:t xml:space="preserve"> code with the appropriate statistics to test the hypotheses. </w:t>
       </w:r>
     </w:p>
     <w:p>

</xml_diff>

<commit_message>
Evaluation :what went well
</commit_message>
<xml_diff>
--- a/7COM1079_Final report.docx
+++ b/7COM1079_Final report.docx
@@ -3219,25 +3219,7 @@
         <w:rPr>
           <w:rFonts w:ascii="Times New Roman" w:eastAsia="Times New Roman" w:hAnsi="Times New Roman" w:cs="Times New Roman"/>
         </w:rPr>
-        <w:t xml:space="preserve">Assumptions checked </w:t>
-      </w:r>
-      <w:r>
-        <w:rPr>
-          <w:rFonts w:ascii="Times New Roman" w:eastAsia="Times New Roman" w:hAnsi="Times New Roman" w:cs="Times New Roman"/>
-        </w:rPr>
-        <w:t>include</w:t>
-      </w:r>
-      <w:r>
-        <w:rPr>
-          <w:rFonts w:ascii="Times New Roman" w:eastAsia="Times New Roman" w:hAnsi="Times New Roman" w:cs="Times New Roman"/>
-        </w:rPr>
-        <w:t xml:space="preserve"> linearity (confirmed via scatterplot), approximate normality (assessed through histograms), and independence of observations (each country represents one data point</w:t>
-      </w:r>
-      <w:r>
-        <w:rPr>
-          <w:rFonts w:ascii="Times New Roman" w:eastAsia="Times New Roman" w:hAnsi="Times New Roman" w:cs="Times New Roman"/>
-        </w:rPr>
-        <w:t>).</w:t>
+        <w:t>Assumptions checked include linearity (confirmed via scatterplot), approximate normality (assessed through histograms), and independence of observations (each country represents one data point).</w:t>
       </w:r>
       <w:r>
         <w:rPr>
@@ -3412,6 +3394,32 @@
           <w:bCs/>
         </w:rPr>
         <w:t>(75 words)</w:t>
+      </w:r>
+    </w:p>
+    <w:p>
+      <w:pPr>
+        <w:ind w:left="720"/>
+        <w:rPr>
+          <w:rFonts w:ascii="Times New Roman" w:eastAsia="Times New Roman" w:hAnsi="Times New Roman" w:cs="Times New Roman"/>
+        </w:rPr>
+      </w:pPr>
+      <w:r>
+        <w:rPr>
+          <w:rFonts w:ascii="Times New Roman" w:eastAsia="Times New Roman" w:hAnsi="Times New Roman" w:cs="Times New Roman"/>
+        </w:rPr>
+        <w:t xml:space="preserve">Our team worked well together from start to finish, with everyone clearly assigned tasks that utilized each person's strengths. We kept an open line of communication through messaging and regular online </w:t>
+      </w:r>
+      <w:r>
+        <w:rPr>
+          <w:rFonts w:ascii="Times New Roman" w:eastAsia="Times New Roman" w:hAnsi="Times New Roman" w:cs="Times New Roman"/>
+        </w:rPr>
+        <w:t>meetings,</w:t>
+      </w:r>
+      <w:r>
+        <w:rPr>
+          <w:rFonts w:ascii="Times New Roman" w:eastAsia="Times New Roman" w:hAnsi="Times New Roman" w:cs="Times New Roman"/>
+        </w:rPr>
+        <w:t xml:space="preserve"> so all progress stayed on everyone's radar. We choose a dataset that was both manageable and relevant, making the statistical analyses meaningful. Integrating with GitHub kept version control transparent, and the contributions were easily traceable. Defining the research question early allowed us to grasp a good direction, and the initial data exploration allowed us to choose appropriate visualization and analysis methods. Everyone was committed to quality, with participation in providing constructive feedback on each other's work.</w:t>
       </w:r>
     </w:p>
     <w:p>
@@ -3929,6 +3937,7 @@
         <w:rPr>
           <w:rFonts w:ascii="Times New Roman" w:eastAsia="Times New Roman" w:hAnsi="Times New Roman" w:cs="Times New Roman"/>
         </w:rPr>
+        <w:lastRenderedPageBreak/>
         <w:t>Conclusions</w:t>
       </w:r>
     </w:p>
@@ -8891,6 +8900,7 @@
   <w:style w:type="character" w:default="1" w:styleId="DefaultParagraphFont">
     <w:name w:val="Default Paragraph Font"/>
     <w:uiPriority w:val="1"/>
+    <w:semiHidden/>
     <w:unhideWhenUsed/>
   </w:style>
   <w:style w:type="table" w:default="1" w:styleId="TableNormal">

</xml_diff>

<commit_message>
evaluation: git output comment
</commit_message>
<xml_diff>
--- a/7COM1079_Final report.docx
+++ b/7COM1079_Final report.docx
@@ -414,25 +414,7 @@
           <w:i/>
           <w:highlight w:val="yellow"/>
         </w:rPr>
-        <w:t xml:space="preserve">Noor </w:t>
-      </w:r>
-      <w:proofErr w:type="spellStart"/>
-      <w:r>
-        <w:rPr>
-          <w:rFonts w:ascii="Times New Roman" w:eastAsia="Times New Roman" w:hAnsi="Times New Roman" w:cs="Times New Roman"/>
-          <w:i/>
-          <w:highlight w:val="yellow"/>
-        </w:rPr>
-        <w:t>Eltafahny</w:t>
-      </w:r>
-      <w:proofErr w:type="spellEnd"/>
-      <w:r>
-        <w:rPr>
-          <w:rFonts w:ascii="Times New Roman" w:eastAsia="Times New Roman" w:hAnsi="Times New Roman" w:cs="Times New Roman"/>
-          <w:i/>
-          <w:highlight w:val="yellow"/>
-        </w:rPr>
-        <w:t xml:space="preserve"> 2103841</w:t>
+        <w:t>Noor Eltafahny 2103841</w:t>
       </w:r>
       <w:r>
         <w:rPr>
@@ -491,42 +473,40 @@
           <w:i/>
           <w:highlight w:val="yellow"/>
         </w:rPr>
-        <w:t>Muhammad Bilal Khan ………</w:t>
-      </w:r>
-      <w:proofErr w:type="gramStart"/>
-      <w:r>
-        <w:rPr>
-          <w:rFonts w:ascii="Times New Roman" w:eastAsia="Times New Roman" w:hAnsi="Times New Roman" w:cs="Times New Roman"/>
-          <w:i/>
-          <w:highlight w:val="yellow"/>
-        </w:rPr>
-        <w:t>…..</w:t>
-      </w:r>
-      <w:proofErr w:type="gramEnd"/>
-      <w:r>
-        <w:rPr>
-          <w:rFonts w:ascii="Times New Roman" w:eastAsia="Times New Roman" w:hAnsi="Times New Roman" w:cs="Times New Roman"/>
-          <w:i/>
-          <w:highlight w:val="yellow"/>
-        </w:rPr>
-        <w:t>,</w:t>
-      </w:r>
-    </w:p>
-    <w:p>
-      <w:pPr>
-        <w:rPr>
-          <w:rFonts w:ascii="Times New Roman" w:eastAsia="Times New Roman" w:hAnsi="Times New Roman" w:cs="Times New Roman"/>
-          <w:i/>
-          <w:highlight w:val="yellow"/>
-        </w:rPr>
-      </w:pPr>
-      <w:r>
-        <w:rPr>
-          <w:rFonts w:ascii="Times New Roman" w:eastAsia="Times New Roman" w:hAnsi="Times New Roman" w:cs="Times New Roman"/>
-          <w:i/>
-          <w:highlight w:val="yellow"/>
-        </w:rPr>
-        <w:t>Rana Al</w:t>
+        <w:t>Muhammad Bilal Khan …………..,</w:t>
+      </w:r>
+    </w:p>
+    <w:p>
+      <w:pPr>
+        <w:rPr>
+          <w:rFonts w:ascii="Times New Roman" w:eastAsia="Times New Roman" w:hAnsi="Times New Roman" w:cs="Times New Roman"/>
+          <w:i/>
+          <w:highlight w:val="yellow"/>
+        </w:rPr>
+      </w:pPr>
+      <w:r>
+        <w:rPr>
+          <w:rFonts w:ascii="Times New Roman" w:eastAsia="Times New Roman" w:hAnsi="Times New Roman" w:cs="Times New Roman"/>
+          <w:i/>
+          <w:highlight w:val="yellow"/>
+        </w:rPr>
+        <w:t xml:space="preserve">Rana </w:t>
+      </w:r>
+      <w:r>
+        <w:rPr>
+          <w:rFonts w:ascii="Times New Roman" w:eastAsia="Times New Roman" w:hAnsi="Times New Roman" w:cs="Times New Roman"/>
+          <w:i/>
+          <w:highlight w:val="yellow"/>
+        </w:rPr>
+        <w:t xml:space="preserve">Zeeshan </w:t>
+      </w:r>
+      <w:r>
+        <w:rPr>
+          <w:rFonts w:ascii="Times New Roman" w:eastAsia="Times New Roman" w:hAnsi="Times New Roman" w:cs="Times New Roman"/>
+          <w:i/>
+          <w:highlight w:val="yellow"/>
+        </w:rPr>
+        <w:t>Al</w:t>
       </w:r>
       <w:r>
         <w:rPr>
@@ -1926,21 +1906,7 @@
         <w:rPr>
           <w:rFonts w:ascii="Times New Roman" w:eastAsia="Times New Roman" w:hAnsi="Times New Roman" w:cs="Times New Roman"/>
         </w:rPr>
-        <w:t xml:space="preserve">“Is there a positive correlation between </w:t>
-      </w:r>
-      <w:proofErr w:type="gramStart"/>
-      <w:r>
-        <w:rPr>
-          <w:rFonts w:ascii="Times New Roman" w:eastAsia="Times New Roman" w:hAnsi="Times New Roman" w:cs="Times New Roman"/>
-        </w:rPr>
-        <w:t>GDP</w:t>
-      </w:r>
-      <w:proofErr w:type="gramEnd"/>
-      <w:r>
-        <w:rPr>
-          <w:rFonts w:ascii="Times New Roman" w:eastAsia="Times New Roman" w:hAnsi="Times New Roman" w:cs="Times New Roman"/>
-        </w:rPr>
-        <w:t xml:space="preserve"> per capita and the Happiness Score in the 2019 World Happiness Report?”</w:t>
+        <w:t>“Is there a positive correlation between GDP per capita and the Happiness Score in the 2019 World Happiness Report?”</w:t>
       </w:r>
     </w:p>
     <w:p>
@@ -2024,21 +1990,7 @@
         <w:rPr>
           <w:rFonts w:ascii="Times New Roman" w:eastAsia="Times New Roman" w:hAnsi="Times New Roman" w:cs="Times New Roman"/>
         </w:rPr>
-        <w:t xml:space="preserve">There is no correlation between </w:t>
-      </w:r>
-      <w:proofErr w:type="gramStart"/>
-      <w:r>
-        <w:rPr>
-          <w:rFonts w:ascii="Times New Roman" w:eastAsia="Times New Roman" w:hAnsi="Times New Roman" w:cs="Times New Roman"/>
-        </w:rPr>
-        <w:t>GDP</w:t>
-      </w:r>
-      <w:proofErr w:type="gramEnd"/>
-      <w:r>
-        <w:rPr>
-          <w:rFonts w:ascii="Times New Roman" w:eastAsia="Times New Roman" w:hAnsi="Times New Roman" w:cs="Times New Roman"/>
-        </w:rPr>
-        <w:t xml:space="preserve"> per capita and the Happiness Score in the 2019 World Happiness Report.</w:t>
+        <w:t>There is no correlation between GDP per capita and the Happiness Score in the 2019 World Happiness Report.</w:t>
       </w:r>
     </w:p>
     <w:p>
@@ -2054,21 +2006,7 @@
         <w:rPr>
           <w:rFonts w:ascii="Times New Roman" w:eastAsia="Times New Roman" w:hAnsi="Times New Roman" w:cs="Times New Roman"/>
         </w:rPr>
-        <w:t xml:space="preserve">There is a positive correlation between </w:t>
-      </w:r>
-      <w:proofErr w:type="gramStart"/>
-      <w:r>
-        <w:rPr>
-          <w:rFonts w:ascii="Times New Roman" w:eastAsia="Times New Roman" w:hAnsi="Times New Roman" w:cs="Times New Roman"/>
-        </w:rPr>
-        <w:t>GDP</w:t>
-      </w:r>
-      <w:proofErr w:type="gramEnd"/>
-      <w:r>
-        <w:rPr>
-          <w:rFonts w:ascii="Times New Roman" w:eastAsia="Times New Roman" w:hAnsi="Times New Roman" w:cs="Times New Roman"/>
-        </w:rPr>
-        <w:t xml:space="preserve"> per capita and the Happiness Score in the 2019 World Happiness Report.</w:t>
+        <w:t>There is a positive correlation between GDP per capita and the Happiness Score in the 2019 World Happiness Report.</w:t>
       </w:r>
     </w:p>
     <w:p>
@@ -3266,7 +3204,7 @@
         <w:rPr>
           <w:rFonts w:ascii="Times New Roman" w:eastAsia="Times New Roman" w:hAnsi="Times New Roman" w:cs="Times New Roman"/>
         </w:rPr>
-        <w:t xml:space="preserve">This research question examines the strength and direction of the linear relationship between two continuous numerical variables: GDP per capita and Happiness Score. A Pearson </w:t>
+        <w:t xml:space="preserve">This research question examines the strength and direction of the linear relationship between two continuous numerical variables: GDPper capita and Happiness Score. A Pearson </w:t>
       </w:r>
       <w:r>
         <w:rPr>
@@ -3362,21 +3300,7 @@
         <w:rPr>
           <w:rFonts w:ascii="Times New Roman" w:eastAsia="Times New Roman" w:hAnsi="Times New Roman" w:cs="Times New Roman"/>
         </w:rPr>
-        <w:t xml:space="preserve">The Pearson correlation test gave a significant t-value: 16.202 with </w:t>
-      </w:r>
-      <w:proofErr w:type="spellStart"/>
-      <w:r>
-        <w:rPr>
-          <w:rFonts w:ascii="Times New Roman" w:eastAsia="Times New Roman" w:hAnsi="Times New Roman" w:cs="Times New Roman"/>
-        </w:rPr>
-        <w:t>df</w:t>
-      </w:r>
-      <w:proofErr w:type="spellEnd"/>
-      <w:r>
-        <w:rPr>
-          <w:rFonts w:ascii="Times New Roman" w:eastAsia="Times New Roman" w:hAnsi="Times New Roman" w:cs="Times New Roman"/>
-        </w:rPr>
-        <w:t xml:space="preserve"> = 154 and p-value</w:t>
+        <w:t>The Pearson correlation test gave a significant t-value: 16.202 with df = 154 and p-value</w:t>
       </w:r>
       <w:r>
         <w:rPr>
@@ -3466,19 +3390,7 @@
         <w:rPr>
           <w:rFonts w:ascii="Times New Roman" w:eastAsia="Times New Roman" w:hAnsi="Times New Roman" w:cs="Times New Roman"/>
         </w:rPr>
-        <w:t xml:space="preserve">Our team worked well together from start to finish, with everyone clearly assigned tasks that utilized each person's strengths. We kept an open line of communication through messaging and regular online </w:t>
-      </w:r>
-      <w:r>
-        <w:rPr>
-          <w:rFonts w:ascii="Times New Roman" w:eastAsia="Times New Roman" w:hAnsi="Times New Roman" w:cs="Times New Roman"/>
-        </w:rPr>
-        <w:t>meetings,</w:t>
-      </w:r>
-      <w:r>
-        <w:rPr>
-          <w:rFonts w:ascii="Times New Roman" w:eastAsia="Times New Roman" w:hAnsi="Times New Roman" w:cs="Times New Roman"/>
-        </w:rPr>
-        <w:t xml:space="preserve"> so all progress stayed on everyone's radar. We choose a dataset that was both manageable and relevant, making the statistical analyses meaningful. Integrating with GitHub kept version control transparent, and the contributions were easily traceable. Defining the research question early allowed us to grasp a good direction, and the initial data exploration allowed us to choose appropriate visualization and analysis methods. Everyone was committed to quality, with participation in providing constructive feedback on each other's work.</w:t>
+        <w:t>Our team worked well together from start to finish, with everyone clearly assigned tasks that utilized each person's strengths. We kept an open line of communication through messaging and regular online meetings, so all progress stayed on everyone's radar. We choose a dataset that was both manageable and relevant, making the statistical analyses meaningful. Integrating with GitHub kept version control transparent, and the contributions were easily traceable. Defining the research question early allowed us to grasp a good direction, and the initial data exploration allowed us to choose appropriate visualization and analysis methods. Everyone was committed to quality, with participation in providing constructive feedback on each other's work.</w:t>
       </w:r>
     </w:p>
     <w:p>
@@ -3629,33 +3541,7 @@
         <w:rPr>
           <w:rFonts w:ascii="Times New Roman" w:eastAsia="Times New Roman" w:hAnsi="Times New Roman" w:cs="Times New Roman"/>
         </w:rPr>
-        <w:t xml:space="preserve">, this project effectively addressed its tasks and has shown a marked and statistically significant positive correlation between </w:t>
-      </w:r>
-      <w:proofErr w:type="gramStart"/>
-      <w:r>
-        <w:rPr>
-          <w:rFonts w:ascii="Times New Roman" w:eastAsia="Times New Roman" w:hAnsi="Times New Roman" w:cs="Times New Roman"/>
-        </w:rPr>
-        <w:t>GDP</w:t>
-      </w:r>
-      <w:proofErr w:type="gramEnd"/>
-      <w:r>
-        <w:rPr>
-          <w:rFonts w:ascii="Times New Roman" w:eastAsia="Times New Roman" w:hAnsi="Times New Roman" w:cs="Times New Roman"/>
-        </w:rPr>
-        <w:t xml:space="preserve"> per capita and happiness scores. This </w:t>
-      </w:r>
-      <w:r>
-        <w:rPr>
-          <w:rFonts w:ascii="Times New Roman" w:eastAsia="Times New Roman" w:hAnsi="Times New Roman" w:cs="Times New Roman"/>
-        </w:rPr>
-        <w:t>analysis</w:t>
-      </w:r>
-      <w:r>
-        <w:rPr>
-          <w:rFonts w:ascii="Times New Roman" w:eastAsia="Times New Roman" w:hAnsi="Times New Roman" w:cs="Times New Roman"/>
-        </w:rPr>
-        <w:t xml:space="preserve"> had strong methodology and proper interpretation. Despite minor time </w:t>
+        <w:t xml:space="preserve">, this project effectively addressed its tasks and has shown a marked and statistically significant positive correlation between GDP per capita and happiness scores. This analysis had strong methodology and proper interpretation. Despite minor time </w:t>
       </w:r>
       <w:r>
         <w:rPr>
@@ -3783,6 +3669,26 @@
     </w:p>
     <w:p>
       <w:pPr>
+        <w:rPr>
+          <w:rFonts w:ascii="Times New Roman" w:eastAsia="Times New Roman" w:hAnsi="Times New Roman" w:cs="Times New Roman"/>
+        </w:rPr>
+      </w:pPr>
+      <w:r>
+        <w:rPr>
+          <w:rFonts w:ascii="Times New Roman" w:eastAsia="Times New Roman" w:hAnsi="Times New Roman" w:cs="Times New Roman"/>
+        </w:rPr>
+        <w:t>Our group composition remained stable throughout the project with all five original members maintaining active participation.</w:t>
+      </w:r>
+    </w:p>
+    <w:p>
+      <w:pPr>
+        <w:rPr>
+          <w:rFonts w:ascii="Times New Roman" w:eastAsia="Times New Roman" w:hAnsi="Times New Roman" w:cs="Times New Roman"/>
+        </w:rPr>
+      </w:pPr>
+    </w:p>
+    <w:p>
+      <w:pPr>
         <w:pStyle w:val="ListParagraph"/>
         <w:numPr>
           <w:ilvl w:val="1"/>
@@ -3824,65 +3730,16 @@
     </w:p>
     <w:p>
       <w:pPr>
-        <w:pStyle w:val="ListParagraph"/>
-        <w:ind w:left="1440"/>
-        <w:rPr>
-          <w:rFonts w:ascii="Times New Roman" w:eastAsia="Times New Roman" w:hAnsi="Times New Roman" w:cs="Times New Roman"/>
-          <w:b/>
-          <w:bCs/>
-        </w:rPr>
-      </w:pPr>
-      <w:r>
-        <w:rPr>
-          <w:rFonts w:ascii="Times New Roman" w:eastAsia="Times New Roman" w:hAnsi="Times New Roman" w:cs="Times New Roman"/>
-          <w:i/>
-          <w:iCs/>
-          <w:highlight w:val="yellow"/>
-        </w:rPr>
-        <w:t>Please comment on the GitHub log output, and refer to it as being</w:t>
-      </w:r>
-      <w:r>
-        <w:rPr>
-          <w:rFonts w:ascii="Times New Roman" w:eastAsia="Times New Roman" w:hAnsi="Times New Roman" w:cs="Times New Roman"/>
-          <w:i/>
-          <w:iCs/>
-          <w:highlight w:val="yellow"/>
-        </w:rPr>
-        <w:t xml:space="preserve"> </w:t>
-      </w:r>
-      <w:r>
-        <w:rPr>
-          <w:rFonts w:ascii="Times New Roman" w:eastAsia="Times New Roman" w:hAnsi="Times New Roman" w:cs="Times New Roman"/>
-          <w:i/>
-          <w:iCs/>
-          <w:highlight w:val="yellow"/>
-        </w:rPr>
-        <w:t>placed into</w:t>
-      </w:r>
-      <w:r>
-        <w:rPr>
-          <w:rFonts w:ascii="Times New Roman" w:eastAsia="Times New Roman" w:hAnsi="Times New Roman" w:cs="Times New Roman"/>
-          <w:b/>
-          <w:bCs/>
-        </w:rPr>
-        <w:t xml:space="preserve"> </w:t>
-      </w:r>
-      <w:r>
-        <w:rPr>
-          <w:rFonts w:ascii="Times New Roman" w:eastAsiaTheme="minorEastAsia" w:hAnsi="Times New Roman" w:cs="Times New Roman"/>
-          <w:i/>
-          <w:iCs/>
-          <w:highlight w:val="yellow"/>
-        </w:rPr>
-        <w:t>Appendix B.</w:t>
-      </w:r>
-      <w:r>
-        <w:rPr>
-          <w:rFonts w:ascii="Times New Roman" w:eastAsia="Times New Roman" w:hAnsi="Times New Roman" w:cs="Times New Roman"/>
-          <w:b/>
-          <w:bCs/>
-        </w:rPr>
-        <w:t xml:space="preserve"> </w:t>
+        <w:spacing w:before="240" w:after="240"/>
+        <w:rPr>
+          <w:rFonts w:ascii="Times New Roman" w:eastAsia="Times New Roman" w:hAnsi="Times New Roman" w:cs="Times New Roman"/>
+        </w:rPr>
+      </w:pPr>
+      <w:r>
+        <w:rPr>
+          <w:rFonts w:ascii="Times New Roman" w:eastAsia="Times New Roman" w:hAnsi="Times New Roman" w:cs="Times New Roman"/>
+        </w:rPr>
+        <w:t>Appendix B contains a look at the GitHub log, which illustrates how our team worked together. A quick glance at Appendix B informs us that our entire team contributed throughout our project timeline. Commits were made when major milestones were reached concerning data analysis, visualization, and report writing. Commit activity escalated during critical periods and modifications.</w:t>
       </w:r>
     </w:p>
     <w:p>
@@ -4633,19 +4490,11 @@
           <w:rFonts w:ascii="Times New Roman" w:eastAsia="Times New Roman" w:hAnsi="Times New Roman" w:cs="Times New Roman"/>
         </w:rPr>
       </w:pPr>
-      <w:proofErr w:type="spellStart"/>
-      <w:r>
-        <w:rPr>
-          <w:rFonts w:ascii="Times New Roman" w:eastAsia="Times New Roman" w:hAnsi="Times New Roman" w:cs="Times New Roman"/>
-        </w:rPr>
-        <w:t>Analysis.R</w:t>
-      </w:r>
-      <w:proofErr w:type="spellEnd"/>
-      <w:r>
-        <w:rPr>
-          <w:rFonts w:ascii="Times New Roman" w:eastAsia="Times New Roman" w:hAnsi="Times New Roman" w:cs="Times New Roman"/>
-        </w:rPr>
-        <w:t xml:space="preserve"> code with the appropriate statistics to test the hypotheses. </w:t>
+      <w:r>
+        <w:rPr>
+          <w:rFonts w:ascii="Times New Roman" w:eastAsia="Times New Roman" w:hAnsi="Times New Roman" w:cs="Times New Roman"/>
+        </w:rPr>
+        <w:t xml:space="preserve">Analysis.R code with the appropriate statistics to test the hypotheses. </w:t>
       </w:r>
     </w:p>
     <w:p>
@@ -4672,7 +4521,6 @@
           <w:iCs/>
           <w:highlight w:val="yellow"/>
         </w:rPr>
-        <w:lastRenderedPageBreak/>
         <w:t>No word count</w:t>
       </w:r>
       <w:r>

</xml_diff>

<commit_message>
updated the visualisation section and add plots as well
</commit_message>
<xml_diff>
--- a/7COM1079_Final report.docx
+++ b/7COM1079_Final report.docx
@@ -448,14 +448,14 @@
         <w:rPr>
           <w:rFonts w:ascii="Times New Roman" w:eastAsia="Times New Roman" w:hAnsi="Times New Roman" w:cs="Times New Roman"/>
           <w:i/>
-          <w:highlight w:val="yellow"/>
-        </w:rPr>
-      </w:pPr>
-      <w:r>
-        <w:rPr>
-          <w:rFonts w:ascii="Times New Roman" w:eastAsia="Times New Roman" w:hAnsi="Times New Roman" w:cs="Times New Roman"/>
-          <w:i/>
-          <w:highlight w:val="yellow"/>
+          <w:color w:val="000000" w:themeColor="text1"/>
+        </w:rPr>
+      </w:pPr>
+      <w:r>
+        <w:rPr>
+          <w:rFonts w:ascii="Times New Roman" w:eastAsia="Times New Roman" w:hAnsi="Times New Roman" w:cs="Times New Roman"/>
+          <w:i/>
+          <w:color w:val="000000" w:themeColor="text1"/>
         </w:rPr>
         <w:t xml:space="preserve">Haider Ali </w:t>
       </w:r>
@@ -463,7 +463,7 @@
         <w:rPr>
           <w:rFonts w:ascii="Times New Roman" w:eastAsia="Times New Roman" w:hAnsi="Times New Roman" w:cs="Times New Roman"/>
           <w:i/>
-          <w:highlight w:val="yellow"/>
+          <w:color w:val="000000" w:themeColor="text1"/>
         </w:rPr>
         <w:t>24065270</w:t>
       </w:r>
@@ -2713,447 +2713,553 @@
         </w:rPr>
         <w:t>50 words)</w:t>
       </w:r>
-      <w:r>
-        <w:rPr>
-          <w:rFonts w:ascii="Times New Roman" w:eastAsia="Times New Roman" w:hAnsi="Times New Roman" w:cs="Times New Roman"/>
-        </w:rPr>
+    </w:p>
+    <w:p>
+      <w:pPr>
+        <w:ind w:left="2160" w:hanging="720"/>
+        <w:rPr>
+          <w:rFonts w:ascii="Times New Roman" w:eastAsia="Times New Roman" w:hAnsi="Times New Roman" w:cs="Times New Roman"/>
+          <w:b/>
+          <w:bCs/>
+        </w:rPr>
+      </w:pPr>
+      <w:r>
+        <w:rPr>
+          <w:rFonts w:ascii="Times New Roman" w:hAnsi="Times New Roman" w:cs="Times New Roman"/>
+          <w:b/>
+          <w:bCs/>
+        </w:rPr>
+        <w:t>Choice of plot:</w:t>
+      </w:r>
+    </w:p>
+    <w:p>
+      <w:pPr>
+        <w:pStyle w:val="ListParagraph"/>
+        <w:ind w:left="1440"/>
+        <w:jc w:val="both"/>
+        <w:rPr>
+          <w:rFonts w:ascii="Times New Roman" w:hAnsi="Times New Roman" w:cs="Times New Roman"/>
+        </w:rPr>
+      </w:pPr>
+      <w:r>
+        <w:rPr>
+          <w:rFonts w:ascii="Times New Roman" w:hAnsi="Times New Roman" w:cs="Times New Roman"/>
+        </w:rPr>
+        <w:t xml:space="preserve">I chose a scatterplot because it shows how the happiness score changes as GDP per capita changes across countries. The regression line summarises the overall </w:t>
+      </w:r>
+      <w:r>
+        <w:rPr>
+          <w:rFonts w:ascii="Times New Roman" w:hAnsi="Times New Roman" w:cs="Times New Roman"/>
+          <w:b/>
+          <w:bCs/>
+        </w:rPr>
+        <w:t>linear</w:t>
+      </w:r>
+      <w:r>
+        <w:rPr>
+          <w:rFonts w:ascii="Times New Roman" w:hAnsi="Times New Roman" w:cs="Times New Roman"/>
+        </w:rPr>
+        <w:t xml:space="preserve"> trend between </w:t>
+      </w:r>
+      <w:proofErr w:type="gramStart"/>
+      <w:r>
+        <w:rPr>
+          <w:rFonts w:ascii="Times New Roman" w:hAnsi="Times New Roman" w:cs="Times New Roman"/>
+        </w:rPr>
+        <w:t>GDP</w:t>
+      </w:r>
+      <w:proofErr w:type="gramEnd"/>
+      <w:r>
+        <w:rPr>
+          <w:rFonts w:ascii="Times New Roman" w:hAnsi="Times New Roman" w:cs="Times New Roman"/>
+        </w:rPr>
+        <w:t xml:space="preserve"> per capita and happiness. </w:t>
+      </w:r>
+      <w:r>
+        <w:rPr>
+          <w:rFonts w:ascii="Times New Roman" w:hAnsi="Times New Roman" w:cs="Times New Roman"/>
+        </w:rPr>
+        <w:t>H</w:t>
+      </w:r>
+      <w:r>
+        <w:rPr>
+          <w:rFonts w:ascii="Times New Roman" w:hAnsi="Times New Roman" w:cs="Times New Roman"/>
+        </w:rPr>
+        <w:t>istograms show each variable’s distribution</w:t>
+      </w:r>
+      <w:r>
+        <w:rPr>
+          <w:rFonts w:ascii="Times New Roman" w:hAnsi="Times New Roman" w:cs="Times New Roman"/>
+        </w:rPr>
+        <w:t xml:space="preserve">, </w:t>
+      </w:r>
+      <w:r>
+        <w:rPr>
+          <w:rFonts w:ascii="Times New Roman" w:hAnsi="Times New Roman" w:cs="Times New Roman"/>
+        </w:rPr>
+        <w:t>helping us to judge whether unusual values</w:t>
+      </w:r>
+      <w:r>
+        <w:rPr>
+          <w:rFonts w:ascii="Times New Roman" w:hAnsi="Times New Roman" w:cs="Times New Roman"/>
+        </w:rPr>
+        <w:t xml:space="preserve"> (outliers)</w:t>
+      </w:r>
+      <w:r>
+        <w:rPr>
+          <w:rFonts w:ascii="Times New Roman" w:hAnsi="Times New Roman" w:cs="Times New Roman"/>
+        </w:rPr>
+        <w:t xml:space="preserve"> might influence the correlation.</w:t>
+      </w:r>
+    </w:p>
+    <w:p>
+      <w:pPr>
+        <w:pStyle w:val="ListParagraph"/>
+        <w:ind w:left="1440"/>
+        <w:jc w:val="both"/>
+        <w:rPr>
+          <w:rFonts w:ascii="Times New Roman" w:hAnsi="Times New Roman" w:cs="Times New Roman"/>
+          <w:b/>
+          <w:bCs/>
+        </w:rPr>
+      </w:pPr>
+    </w:p>
+    <w:p>
+      <w:pPr>
+        <w:pStyle w:val="ListParagraph"/>
+        <w:ind w:left="1440"/>
+        <w:jc w:val="both"/>
+        <w:rPr>
+          <w:rFonts w:ascii="Times New Roman" w:hAnsi="Times New Roman" w:cs="Times New Roman"/>
+          <w:b/>
+          <w:bCs/>
+        </w:rPr>
+      </w:pPr>
+    </w:p>
+    <w:p>
+      <w:pPr>
+        <w:pStyle w:val="ListParagraph"/>
+        <w:ind w:left="1440"/>
+        <w:jc w:val="both"/>
+        <w:rPr>
+          <w:rFonts w:ascii="Times New Roman" w:hAnsi="Times New Roman" w:cs="Times New Roman"/>
+          <w:b/>
+          <w:bCs/>
+        </w:rPr>
+      </w:pPr>
+    </w:p>
+    <w:p>
+      <w:pPr>
+        <w:pStyle w:val="ListParagraph"/>
+        <w:ind w:left="1440"/>
+        <w:jc w:val="both"/>
+        <w:rPr>
+          <w:rFonts w:ascii="Times New Roman" w:hAnsi="Times New Roman" w:cs="Times New Roman"/>
+          <w:b/>
+          <w:bCs/>
+        </w:rPr>
+      </w:pPr>
+    </w:p>
+    <w:p>
+      <w:pPr>
+        <w:pStyle w:val="ListParagraph"/>
+        <w:ind w:left="1440"/>
+        <w:jc w:val="both"/>
+        <w:rPr>
+          <w:rFonts w:ascii="Times New Roman" w:hAnsi="Times New Roman" w:cs="Times New Roman"/>
+          <w:b/>
+          <w:bCs/>
+        </w:rPr>
+      </w:pPr>
+    </w:p>
+    <w:p>
+      <w:pPr>
+        <w:pStyle w:val="ListParagraph"/>
+        <w:ind w:left="1440"/>
+        <w:jc w:val="both"/>
+        <w:rPr>
+          <w:rFonts w:ascii="Times New Roman" w:hAnsi="Times New Roman" w:cs="Times New Roman"/>
+          <w:b/>
+          <w:bCs/>
+        </w:rPr>
+      </w:pPr>
+    </w:p>
+    <w:p>
+      <w:pPr>
+        <w:pStyle w:val="ListParagraph"/>
+        <w:ind w:left="1440"/>
+        <w:jc w:val="both"/>
+        <w:rPr>
+          <w:rFonts w:ascii="Times New Roman" w:hAnsi="Times New Roman" w:cs="Times New Roman"/>
+          <w:b/>
+          <w:bCs/>
+        </w:rPr>
+      </w:pPr>
+    </w:p>
+    <w:p>
+      <w:pPr>
+        <w:pStyle w:val="ListParagraph"/>
+        <w:ind w:left="1440"/>
+        <w:jc w:val="both"/>
+        <w:rPr>
+          <w:rFonts w:ascii="Times New Roman" w:hAnsi="Times New Roman" w:cs="Times New Roman"/>
+          <w:b/>
+          <w:bCs/>
+        </w:rPr>
+      </w:pPr>
+    </w:p>
+    <w:p>
+      <w:pPr>
+        <w:pStyle w:val="ListParagraph"/>
+        <w:ind w:left="1440"/>
+        <w:jc w:val="both"/>
+        <w:rPr>
+          <w:rFonts w:ascii="Times New Roman" w:hAnsi="Times New Roman" w:cs="Times New Roman"/>
+          <w:b/>
+          <w:bCs/>
+        </w:rPr>
+      </w:pPr>
+    </w:p>
+    <w:p>
+      <w:pPr>
+        <w:pStyle w:val="ListParagraph"/>
+        <w:ind w:left="1440"/>
+        <w:jc w:val="both"/>
+        <w:rPr>
+          <w:rFonts w:ascii="Times New Roman" w:hAnsi="Times New Roman" w:cs="Times New Roman"/>
+          <w:b/>
+          <w:bCs/>
+        </w:rPr>
+      </w:pPr>
+    </w:p>
+    <w:p>
+      <w:pPr>
+        <w:pStyle w:val="ListParagraph"/>
+        <w:ind w:left="1440"/>
+        <w:jc w:val="both"/>
+        <w:rPr>
+          <w:rFonts w:ascii="Times New Roman" w:hAnsi="Times New Roman" w:cs="Times New Roman"/>
+          <w:b/>
+          <w:bCs/>
+        </w:rPr>
+      </w:pPr>
+    </w:p>
+    <w:p>
+      <w:pPr>
+        <w:pStyle w:val="ListParagraph"/>
+        <w:ind w:left="1440"/>
+        <w:jc w:val="both"/>
+        <w:rPr>
+          <w:rFonts w:ascii="Times New Roman" w:hAnsi="Times New Roman" w:cs="Times New Roman"/>
+          <w:b/>
+          <w:bCs/>
+        </w:rPr>
+      </w:pPr>
+    </w:p>
+    <w:p>
+      <w:pPr>
+        <w:pStyle w:val="ListParagraph"/>
+        <w:ind w:left="1440"/>
+        <w:jc w:val="both"/>
+        <w:rPr>
+          <w:rFonts w:ascii="Times New Roman" w:hAnsi="Times New Roman" w:cs="Times New Roman"/>
+          <w:b/>
+          <w:bCs/>
+        </w:rPr>
+      </w:pPr>
+    </w:p>
+    <w:p>
+      <w:pPr>
+        <w:pStyle w:val="ListParagraph"/>
+        <w:ind w:left="1440"/>
+        <w:jc w:val="both"/>
+        <w:rPr>
+          <w:rFonts w:ascii="Times New Roman" w:hAnsi="Times New Roman" w:cs="Times New Roman"/>
+          <w:b/>
+          <w:bCs/>
+        </w:rPr>
+      </w:pPr>
+    </w:p>
+    <w:p>
+      <w:pPr>
+        <w:pStyle w:val="ListParagraph"/>
+        <w:ind w:left="1440"/>
+        <w:jc w:val="both"/>
+        <w:rPr>
+          <w:rFonts w:ascii="Times New Roman" w:hAnsi="Times New Roman" w:cs="Times New Roman"/>
+          <w:b/>
+          <w:bCs/>
+        </w:rPr>
+      </w:pPr>
+    </w:p>
+    <w:p>
+      <w:pPr>
+        <w:pStyle w:val="ListParagraph"/>
+        <w:ind w:left="1440"/>
+        <w:jc w:val="both"/>
+        <w:rPr>
+          <w:rFonts w:ascii="Times New Roman" w:hAnsi="Times New Roman" w:cs="Times New Roman"/>
+          <w:b/>
+          <w:bCs/>
+        </w:rPr>
+      </w:pPr>
+    </w:p>
+    <w:p>
+      <w:pPr>
+        <w:pStyle w:val="ListParagraph"/>
+        <w:ind w:left="1440"/>
+        <w:jc w:val="both"/>
+        <w:rPr>
+          <w:rFonts w:ascii="Times New Roman" w:hAnsi="Times New Roman" w:cs="Times New Roman"/>
+          <w:b/>
+          <w:bCs/>
+        </w:rPr>
+      </w:pPr>
+    </w:p>
+    <w:p>
+      <w:pPr>
+        <w:pStyle w:val="ListParagraph"/>
+        <w:ind w:left="1440"/>
+        <w:jc w:val="both"/>
+        <w:rPr>
+          <w:rFonts w:ascii="Times New Roman" w:hAnsi="Times New Roman" w:cs="Times New Roman"/>
+          <w:b/>
+          <w:bCs/>
+        </w:rPr>
+      </w:pPr>
+    </w:p>
+    <w:p>
+      <w:pPr>
+        <w:pStyle w:val="ListParagraph"/>
+        <w:ind w:left="1440"/>
+        <w:jc w:val="both"/>
+        <w:rPr>
+          <w:rFonts w:ascii="Times New Roman" w:hAnsi="Times New Roman" w:cs="Times New Roman"/>
+          <w:b/>
+          <w:bCs/>
+        </w:rPr>
+      </w:pPr>
+      <w:r>
+        <w:rPr>
+          <w:rFonts w:ascii="Times New Roman" w:hAnsi="Times New Roman" w:cs="Times New Roman"/>
+          <w:b/>
+          <w:bCs/>
+        </w:rPr>
+        <w:lastRenderedPageBreak/>
+        <w:t>Main Scatterplot:</w:t>
+      </w:r>
+    </w:p>
+    <w:p>
+      <w:pPr>
+        <w:pStyle w:val="ListParagraph"/>
+        <w:ind w:left="1440"/>
+        <w:jc w:val="both"/>
+        <w:rPr>
+          <w:rFonts w:ascii="Times New Roman" w:hAnsi="Times New Roman" w:cs="Times New Roman"/>
+          <w:b/>
+          <w:bCs/>
+        </w:rPr>
+      </w:pPr>
+      <w:r>
+        <w:rPr>
+          <w:rFonts w:ascii="Times New Roman" w:hAnsi="Times New Roman" w:cs="Times New Roman"/>
+          <w:b/>
+          <w:bCs/>
+          <w:noProof/>
+        </w:rPr>
+        <w:drawing>
+          <wp:inline distT="0" distB="0" distL="0" distR="0" wp14:anchorId="67CC85E6" wp14:editId="02AFB7E3">
+            <wp:extent cx="4707839" cy="3531140"/>
+            <wp:effectExtent l="0" t="0" r="4445" b="0"/>
+            <wp:docPr id="926230021" name="Picture 2" descr="A graph with blue dots&#10;&#10;Description automatically generated"/>
+            <wp:cNvGraphicFramePr>
+              <a:graphicFrameLocks xmlns:a="http://schemas.openxmlformats.org/drawingml/2006/main" noChangeAspect="1"/>
+            </wp:cNvGraphicFramePr>
+            <a:graphic xmlns:a="http://schemas.openxmlformats.org/drawingml/2006/main">
+              <a:graphicData uri="http://schemas.openxmlformats.org/drawingml/2006/picture">
+                <pic:pic xmlns:pic="http://schemas.openxmlformats.org/drawingml/2006/picture">
+                  <pic:nvPicPr>
+                    <pic:cNvPr id="926230021" name="Picture 2" descr="A graph with blue dots&#10;&#10;Description automatically generated"/>
+                    <pic:cNvPicPr/>
+                  </pic:nvPicPr>
+                  <pic:blipFill>
+                    <a:blip r:embed="rId8" cstate="print">
+                      <a:extLst>
+                        <a:ext uri="{28A0092B-C50C-407E-A947-70E740481C1C}">
+                          <a14:useLocalDpi xmlns:a14="http://schemas.microsoft.com/office/drawing/2010/main" val="0"/>
+                        </a:ext>
+                      </a:extLst>
+                    </a:blip>
+                    <a:stretch>
+                      <a:fillRect/>
+                    </a:stretch>
+                  </pic:blipFill>
+                  <pic:spPr>
+                    <a:xfrm>
+                      <a:off x="0" y="0"/>
+                      <a:ext cx="4744046" cy="3558297"/>
+                    </a:xfrm>
+                    <a:prstGeom prst="rect">
+                      <a:avLst/>
+                    </a:prstGeom>
+                  </pic:spPr>
+                </pic:pic>
+              </a:graphicData>
+            </a:graphic>
+          </wp:inline>
+        </w:drawing>
+      </w:r>
+    </w:p>
+    <w:p>
+      <w:pPr>
+        <w:pStyle w:val="ListParagraph"/>
+        <w:ind w:left="1440"/>
+        <w:jc w:val="both"/>
+        <w:rPr>
+          <w:rFonts w:ascii="Times New Roman" w:hAnsi="Times New Roman" w:cs="Times New Roman"/>
+          <w:b/>
+          <w:bCs/>
+        </w:rPr>
+      </w:pPr>
+      <w:r>
+        <w:rPr>
+          <w:rFonts w:ascii="Times New Roman" w:hAnsi="Times New Roman" w:cs="Times New Roman"/>
+          <w:b/>
+          <w:bCs/>
+        </w:rPr>
+        <w:t>Histograms:</w:t>
+      </w:r>
+    </w:p>
+    <w:p>
+      <w:pPr>
+        <w:pStyle w:val="ListParagraph"/>
+        <w:ind w:left="1440"/>
+        <w:jc w:val="both"/>
+        <w:rPr>
+          <w:rFonts w:ascii="Times New Roman" w:hAnsi="Times New Roman" w:cs="Times New Roman"/>
+          <w:b/>
+          <w:bCs/>
+        </w:rPr>
+      </w:pPr>
+      <w:r>
+        <w:rPr>
+          <w:rFonts w:ascii="Times New Roman" w:hAnsi="Times New Roman" w:cs="Times New Roman"/>
+          <w:b/>
+          <w:bCs/>
+          <w:noProof/>
+        </w:rPr>
+        <w:drawing>
+          <wp:inline distT="0" distB="0" distL="0" distR="0" wp14:anchorId="539B91FE" wp14:editId="2CB578D2">
+            <wp:extent cx="4759716" cy="3570051"/>
+            <wp:effectExtent l="0" t="0" r="3175" b="0"/>
+            <wp:docPr id="1643041943" name="Picture 3" descr="A graph of happiness score&#10;&#10;Description automatically generated"/>
+            <wp:cNvGraphicFramePr>
+              <a:graphicFrameLocks xmlns:a="http://schemas.openxmlformats.org/drawingml/2006/main" noChangeAspect="1"/>
+            </wp:cNvGraphicFramePr>
+            <a:graphic xmlns:a="http://schemas.openxmlformats.org/drawingml/2006/main">
+              <a:graphicData uri="http://schemas.openxmlformats.org/drawingml/2006/picture">
+                <pic:pic xmlns:pic="http://schemas.openxmlformats.org/drawingml/2006/picture">
+                  <pic:nvPicPr>
+                    <pic:cNvPr id="1643041943" name="Picture 3" descr="A graph of happiness score&#10;&#10;Description automatically generated"/>
+                    <pic:cNvPicPr/>
+                  </pic:nvPicPr>
+                  <pic:blipFill>
+                    <a:blip r:embed="rId9" cstate="print">
+                      <a:extLst>
+                        <a:ext uri="{28A0092B-C50C-407E-A947-70E740481C1C}">
+                          <a14:useLocalDpi xmlns:a14="http://schemas.microsoft.com/office/drawing/2010/main" val="0"/>
+                        </a:ext>
+                      </a:extLst>
+                    </a:blip>
+                    <a:stretch>
+                      <a:fillRect/>
+                    </a:stretch>
+                  </pic:blipFill>
+                  <pic:spPr>
+                    <a:xfrm>
+                      <a:off x="0" y="0"/>
+                      <a:ext cx="4791158" cy="3593634"/>
+                    </a:xfrm>
+                    <a:prstGeom prst="rect">
+                      <a:avLst/>
+                    </a:prstGeom>
+                  </pic:spPr>
+                </pic:pic>
+              </a:graphicData>
+            </a:graphic>
+          </wp:inline>
+        </w:drawing>
+      </w:r>
+    </w:p>
+    <w:p>
+      <w:pPr>
+        <w:pStyle w:val="ListParagraph"/>
+        <w:ind w:left="1440"/>
+        <w:jc w:val="both"/>
+        <w:rPr>
+          <w:rFonts w:ascii="Times New Roman" w:eastAsia="Times New Roman" w:hAnsi="Times New Roman" w:cs="Times New Roman"/>
+          <w:b/>
+          <w:bCs/>
+        </w:rPr>
+      </w:pPr>
+      <w:r>
+        <w:rPr>
+          <w:rFonts w:ascii="Times New Roman" w:eastAsia="Times New Roman" w:hAnsi="Times New Roman" w:cs="Times New Roman"/>
+          <w:b/>
+          <w:bCs/>
+        </w:rPr>
+        <w:lastRenderedPageBreak/>
         <w:t xml:space="preserve"> </w:t>
       </w:r>
-    </w:p>
-    <w:p>
-      <w:pPr>
-        <w:pStyle w:val="ListParagraph"/>
-        <w:numPr>
-          <w:ilvl w:val="0"/>
-          <w:numId w:val="23"/>
-        </w:numPr>
-        <w:ind w:left="1800"/>
-        <w:rPr>
-          <w:rFonts w:ascii="Times New Roman" w:eastAsia="Times New Roman" w:hAnsi="Times New Roman" w:cs="Times New Roman"/>
-          <w:i/>
-          <w:iCs/>
-          <w:highlight w:val="yellow"/>
-        </w:rPr>
-      </w:pPr>
-      <w:r>
-        <w:rPr>
-          <w:rFonts w:ascii="Times New Roman" w:eastAsia="Times New Roman" w:hAnsi="Times New Roman" w:cs="Times New Roman"/>
-          <w:i/>
-          <w:iCs/>
-          <w:highlight w:val="yellow"/>
-        </w:rPr>
-        <w:t>E</w:t>
-      </w:r>
-      <w:r>
-        <w:rPr>
-          <w:rFonts w:ascii="Times New Roman" w:eastAsia="Times New Roman" w:hAnsi="Times New Roman" w:cs="Times New Roman"/>
-          <w:i/>
-          <w:iCs/>
-          <w:highlight w:val="yellow"/>
-        </w:rPr>
-        <w:t>xplain the choice of</w:t>
-      </w:r>
-      <w:r>
-        <w:rPr>
-          <w:rFonts w:ascii="Times New Roman" w:eastAsia="Times New Roman" w:hAnsi="Times New Roman" w:cs="Times New Roman"/>
-          <w:i/>
-          <w:iCs/>
-          <w:highlight w:val="yellow"/>
-        </w:rPr>
-        <w:t xml:space="preserve"> the</w:t>
-      </w:r>
-      <w:r>
-        <w:rPr>
-          <w:rFonts w:ascii="Times New Roman" w:eastAsia="Times New Roman" w:hAnsi="Times New Roman" w:cs="Times New Roman"/>
-          <w:i/>
-          <w:iCs/>
-          <w:highlight w:val="yellow"/>
-        </w:rPr>
-        <w:t xml:space="preserve"> plot</w:t>
-      </w:r>
-      <w:r>
-        <w:rPr>
-          <w:rFonts w:ascii="Times New Roman" w:eastAsia="Times New Roman" w:hAnsi="Times New Roman" w:cs="Times New Roman"/>
-          <w:i/>
-          <w:iCs/>
-          <w:highlight w:val="yellow"/>
-        </w:rPr>
-        <w:t>.</w:t>
-      </w:r>
-    </w:p>
-    <w:p>
-      <w:pPr>
-        <w:pStyle w:val="ListParagraph"/>
-        <w:numPr>
-          <w:ilvl w:val="0"/>
-          <w:numId w:val="23"/>
-        </w:numPr>
-        <w:ind w:left="1800"/>
-        <w:rPr>
-          <w:rFonts w:ascii="Times New Roman" w:eastAsia="Times New Roman" w:hAnsi="Times New Roman" w:cs="Times New Roman"/>
-          <w:i/>
-          <w:iCs/>
-          <w:highlight w:val="yellow"/>
-        </w:rPr>
-      </w:pPr>
-      <w:r>
-        <w:rPr>
-          <w:rFonts w:ascii="Times New Roman" w:eastAsia="Times New Roman" w:hAnsi="Times New Roman" w:cs="Times New Roman"/>
-          <w:i/>
-          <w:iCs/>
-          <w:highlight w:val="yellow"/>
-        </w:rPr>
-        <w:t xml:space="preserve">Include your main plot relevant to the RQ type. </w:t>
-      </w:r>
-    </w:p>
-    <w:p>
-      <w:pPr>
-        <w:pStyle w:val="ListParagraph"/>
-        <w:numPr>
-          <w:ilvl w:val="0"/>
-          <w:numId w:val="23"/>
-        </w:numPr>
-        <w:ind w:left="1800"/>
-        <w:rPr>
-          <w:rFonts w:ascii="Times New Roman" w:eastAsia="Times New Roman" w:hAnsi="Times New Roman" w:cs="Times New Roman"/>
-          <w:i/>
-          <w:iCs/>
-          <w:highlight w:val="yellow"/>
-        </w:rPr>
-      </w:pPr>
-      <w:r>
-        <w:rPr>
-          <w:rFonts w:ascii="Times New Roman" w:hAnsi="Times New Roman" w:cs="Times New Roman"/>
-          <w:i/>
-          <w:iCs/>
-          <w:color w:val="273540"/>
-          <w:highlight w:val="yellow"/>
-          <w:shd w:val="clear" w:color="auto" w:fill="FFFFFF"/>
-        </w:rPr>
-        <w:t xml:space="preserve">Include </w:t>
-      </w:r>
-      <w:r>
-        <w:rPr>
-          <w:rFonts w:ascii="Times New Roman" w:hAnsi="Times New Roman" w:cs="Times New Roman"/>
-          <w:i/>
-          <w:iCs/>
-          <w:color w:val="273540"/>
-          <w:highlight w:val="yellow"/>
-          <w:shd w:val="clear" w:color="auto" w:fill="FFFFFF"/>
-        </w:rPr>
-        <w:t>histogram</w:t>
-      </w:r>
-      <w:r>
-        <w:rPr>
-          <w:rFonts w:ascii="Times New Roman" w:hAnsi="Times New Roman" w:cs="Times New Roman"/>
-          <w:i/>
-          <w:iCs/>
-          <w:color w:val="273540"/>
-          <w:highlight w:val="yellow"/>
-          <w:shd w:val="clear" w:color="auto" w:fill="FFFFFF"/>
-        </w:rPr>
-        <w:t xml:space="preserve"> or </w:t>
-      </w:r>
-      <w:r>
-        <w:rPr>
-          <w:rFonts w:ascii="Times New Roman" w:hAnsi="Times New Roman" w:cs="Times New Roman"/>
-          <w:i/>
-          <w:iCs/>
-          <w:color w:val="273540"/>
-          <w:highlight w:val="yellow"/>
-          <w:shd w:val="clear" w:color="auto" w:fill="FFFFFF"/>
-        </w:rPr>
-        <w:t>contingency table</w:t>
-      </w:r>
-      <w:r>
-        <w:rPr>
-          <w:rFonts w:ascii="Times New Roman" w:hAnsi="Times New Roman" w:cs="Times New Roman"/>
-          <w:i/>
-          <w:iCs/>
-          <w:color w:val="273540"/>
-          <w:highlight w:val="yellow"/>
-          <w:shd w:val="clear" w:color="auto" w:fill="FFFFFF"/>
-        </w:rPr>
-        <w:t xml:space="preserve"> (think what is suitable)</w:t>
-      </w:r>
-      <w:r>
-        <w:rPr>
-          <w:rFonts w:ascii="Times New Roman" w:hAnsi="Times New Roman" w:cs="Times New Roman"/>
-          <w:i/>
-          <w:iCs/>
-          <w:color w:val="273540"/>
-          <w:highlight w:val="yellow"/>
-          <w:shd w:val="clear" w:color="auto" w:fill="FFFFFF"/>
-        </w:rPr>
-        <w:t xml:space="preserve"> </w:t>
-      </w:r>
-      <w:r>
-        <w:rPr>
-          <w:rFonts w:ascii="Times New Roman" w:hAnsi="Times New Roman" w:cs="Times New Roman"/>
-          <w:i/>
-          <w:iCs/>
-          <w:color w:val="273540"/>
-          <w:highlight w:val="yellow"/>
-          <w:shd w:val="clear" w:color="auto" w:fill="FFFFFF"/>
-        </w:rPr>
-        <w:t>in addition to the main plot</w:t>
-      </w:r>
-      <w:r>
-        <w:rPr>
-          <w:rFonts w:ascii="Times New Roman" w:hAnsi="Times New Roman" w:cs="Times New Roman"/>
-          <w:i/>
-          <w:iCs/>
-          <w:color w:val="273540"/>
-          <w:highlight w:val="yellow"/>
-        </w:rPr>
-        <w:t>.</w:t>
-      </w:r>
-    </w:p>
-    <w:p>
-      <w:pPr>
-        <w:pStyle w:val="ListParagraph"/>
-        <w:numPr>
-          <w:ilvl w:val="0"/>
-          <w:numId w:val="23"/>
-        </w:numPr>
-        <w:ind w:left="1800"/>
-        <w:rPr>
-          <w:rFonts w:ascii="Times New Roman" w:eastAsia="Times New Roman" w:hAnsi="Times New Roman" w:cs="Times New Roman"/>
-          <w:i/>
-          <w:highlight w:val="yellow"/>
-        </w:rPr>
-      </w:pPr>
-      <w:r>
-        <w:rPr>
-          <w:rFonts w:ascii="Times New Roman" w:eastAsia="Times New Roman" w:hAnsi="Times New Roman" w:cs="Times New Roman"/>
-          <w:i/>
-          <w:highlight w:val="yellow"/>
-        </w:rPr>
-        <w:t>A</w:t>
-      </w:r>
-      <w:r>
-        <w:rPr>
-          <w:rFonts w:ascii="Times New Roman" w:eastAsia="Times New Roman" w:hAnsi="Times New Roman" w:cs="Times New Roman"/>
-          <w:i/>
-          <w:highlight w:val="yellow"/>
-        </w:rPr>
-        <w:t>nything on the plot from R is not counted towards word count limit</w:t>
-      </w:r>
-      <w:r>
-        <w:rPr>
-          <w:rFonts w:ascii="Times New Roman" w:eastAsia="Times New Roman" w:hAnsi="Times New Roman" w:cs="Times New Roman"/>
-          <w:i/>
-          <w:highlight w:val="yellow"/>
-        </w:rPr>
-        <w:t xml:space="preserve"> (e.g. legend, axes titles, name). </w:t>
-      </w:r>
-    </w:p>
-    <w:p>
-      <w:pPr>
-        <w:pStyle w:val="ListParagraph"/>
-        <w:numPr>
-          <w:ilvl w:val="0"/>
-          <w:numId w:val="23"/>
-        </w:numPr>
-        <w:ind w:left="1800"/>
-        <w:rPr>
-          <w:rFonts w:ascii="Times New Roman" w:eastAsia="Times New Roman" w:hAnsi="Times New Roman" w:cs="Times New Roman"/>
-          <w:i/>
-          <w:highlight w:val="yellow"/>
-        </w:rPr>
-      </w:pPr>
-      <w:r>
-        <w:rPr>
-          <w:rFonts w:ascii="Times New Roman" w:eastAsia="Times New Roman" w:hAnsi="Times New Roman" w:cs="Times New Roman"/>
-          <w:i/>
-          <w:highlight w:val="yellow"/>
-        </w:rPr>
-        <w:t xml:space="preserve">Make sure that the plot </w:t>
-      </w:r>
-      <w:r>
-        <w:rPr>
-          <w:rFonts w:ascii="Times New Roman" w:eastAsia="Times New Roman" w:hAnsi="Times New Roman" w:cs="Times New Roman"/>
-          <w:i/>
-          <w:highlight w:val="yellow"/>
-        </w:rPr>
-        <w:t xml:space="preserve">is </w:t>
-      </w:r>
-      <w:r>
-        <w:rPr>
-          <w:rFonts w:ascii="Times New Roman" w:eastAsia="Times New Roman" w:hAnsi="Times New Roman" w:cs="Times New Roman"/>
-          <w:i/>
-          <w:highlight w:val="yellow"/>
-        </w:rPr>
-        <w:t>from output of an R script (NOT a screenshot</w:t>
-      </w:r>
-      <w:r>
-        <w:rPr>
-          <w:rFonts w:ascii="Times New Roman" w:eastAsia="Times New Roman" w:hAnsi="Times New Roman" w:cs="Times New Roman"/>
-          <w:i/>
-          <w:highlight w:val="yellow"/>
-        </w:rPr>
-        <w:t>)</w:t>
-      </w:r>
-      <w:r>
-        <w:rPr>
-          <w:rFonts w:ascii="Times New Roman" w:eastAsia="Times New Roman" w:hAnsi="Times New Roman" w:cs="Times New Roman"/>
-          <w:i/>
-          <w:highlight w:val="yellow"/>
-        </w:rPr>
-        <w:t>.</w:t>
-      </w:r>
-    </w:p>
-    <w:p>
-      <w:pPr>
-        <w:pStyle w:val="ListParagraph"/>
-        <w:numPr>
-          <w:ilvl w:val="0"/>
-          <w:numId w:val="23"/>
-        </w:numPr>
-        <w:ind w:left="1800"/>
-        <w:rPr>
-          <w:rFonts w:ascii="Times New Roman" w:eastAsia="Times New Roman" w:hAnsi="Times New Roman" w:cs="Times New Roman"/>
-          <w:i/>
-          <w:highlight w:val="yellow"/>
-        </w:rPr>
-      </w:pPr>
-      <w:r>
-        <w:rPr>
-          <w:rFonts w:ascii="Times New Roman" w:eastAsia="Times New Roman" w:hAnsi="Times New Roman" w:cs="Times New Roman"/>
-          <w:i/>
-          <w:highlight w:val="yellow"/>
-        </w:rPr>
-        <w:t xml:space="preserve">Make sure that the </w:t>
-      </w:r>
-      <w:r>
-        <w:rPr>
-          <w:rFonts w:ascii="Times New Roman" w:eastAsia="Times New Roman" w:hAnsi="Times New Roman" w:cs="Times New Roman"/>
-          <w:i/>
-          <w:highlight w:val="yellow"/>
-        </w:rPr>
-        <w:t>plot</w:t>
-      </w:r>
-      <w:r>
-        <w:rPr>
-          <w:rFonts w:ascii="Times New Roman" w:eastAsia="Times New Roman" w:hAnsi="Times New Roman" w:cs="Times New Roman"/>
-          <w:i/>
-          <w:highlight w:val="yellow"/>
-        </w:rPr>
-        <w:t xml:space="preserve"> </w:t>
-      </w:r>
-      <w:r>
-        <w:rPr>
-          <w:rFonts w:ascii="Times New Roman" w:eastAsia="Times New Roman" w:hAnsi="Times New Roman" w:cs="Times New Roman"/>
-          <w:i/>
-          <w:highlight w:val="yellow"/>
-        </w:rPr>
-        <w:t>has</w:t>
-      </w:r>
-      <w:r>
-        <w:rPr>
-          <w:rFonts w:ascii="Times New Roman" w:eastAsia="Times New Roman" w:hAnsi="Times New Roman" w:cs="Times New Roman"/>
-          <w:i/>
-          <w:highlight w:val="yellow"/>
-        </w:rPr>
-        <w:t xml:space="preserve"> a caption or title, X and Y-axis labels</w:t>
-      </w:r>
-      <w:r>
-        <w:rPr>
-          <w:rFonts w:ascii="Times New Roman" w:eastAsia="Times New Roman" w:hAnsi="Times New Roman" w:cs="Times New Roman"/>
-          <w:i/>
-          <w:highlight w:val="yellow"/>
-        </w:rPr>
-        <w:t xml:space="preserve"> with units where appropriate</w:t>
-      </w:r>
-      <w:r>
-        <w:rPr>
-          <w:rFonts w:ascii="Times New Roman" w:eastAsia="Times New Roman" w:hAnsi="Times New Roman" w:cs="Times New Roman"/>
-          <w:i/>
-          <w:highlight w:val="yellow"/>
-        </w:rPr>
-        <w:t>,</w:t>
-      </w:r>
-      <w:r>
-        <w:rPr>
-          <w:rFonts w:ascii="Times New Roman" w:eastAsia="Times New Roman" w:hAnsi="Times New Roman" w:cs="Times New Roman"/>
-          <w:i/>
-          <w:highlight w:val="yellow"/>
-        </w:rPr>
-        <w:t xml:space="preserve"> and legend</w:t>
-      </w:r>
-      <w:r>
-        <w:rPr>
-          <w:rFonts w:ascii="Times New Roman" w:eastAsia="Times New Roman" w:hAnsi="Times New Roman" w:cs="Times New Roman"/>
-          <w:i/>
-          <w:highlight w:val="yellow"/>
-        </w:rPr>
-        <w:t>.</w:t>
-      </w:r>
-    </w:p>
-    <w:p>
-      <w:pPr>
-        <w:pStyle w:val="ListParagraph"/>
-        <w:numPr>
-          <w:ilvl w:val="0"/>
-          <w:numId w:val="23"/>
-        </w:numPr>
-        <w:ind w:left="1800"/>
-        <w:rPr>
-          <w:rFonts w:ascii="Times New Roman" w:eastAsia="Times New Roman" w:hAnsi="Times New Roman" w:cs="Times New Roman"/>
-          <w:i/>
-          <w:highlight w:val="yellow"/>
-        </w:rPr>
-      </w:pPr>
-      <w:r>
-        <w:rPr>
-          <w:rFonts w:ascii="Times New Roman" w:eastAsia="Times New Roman" w:hAnsi="Times New Roman" w:cs="Times New Roman"/>
-          <w:i/>
-          <w:highlight w:val="yellow"/>
-        </w:rPr>
-        <w:t>Make sure the title or caption and axis labels</w:t>
-      </w:r>
-      <w:r>
-        <w:rPr>
-          <w:rFonts w:ascii="Times New Roman" w:eastAsia="Times New Roman" w:hAnsi="Times New Roman" w:cs="Times New Roman"/>
-          <w:i/>
-          <w:highlight w:val="yellow"/>
-        </w:rPr>
-        <w:t xml:space="preserve"> are</w:t>
-      </w:r>
-      <w:r>
-        <w:rPr>
-          <w:rFonts w:ascii="Times New Roman" w:eastAsia="Times New Roman" w:hAnsi="Times New Roman" w:cs="Times New Roman"/>
-          <w:i/>
-          <w:highlight w:val="yellow"/>
-        </w:rPr>
-        <w:t xml:space="preserve"> informative</w:t>
-      </w:r>
-      <w:r>
-        <w:rPr>
-          <w:rFonts w:ascii="Times New Roman" w:eastAsia="Times New Roman" w:hAnsi="Times New Roman" w:cs="Times New Roman"/>
-          <w:i/>
-          <w:highlight w:val="yellow"/>
-        </w:rPr>
-        <w:t xml:space="preserve"> and written in English</w:t>
-      </w:r>
-      <w:r>
-        <w:rPr>
-          <w:rFonts w:ascii="Times New Roman" w:eastAsia="Times New Roman" w:hAnsi="Times New Roman" w:cs="Times New Roman"/>
-          <w:i/>
-          <w:highlight w:val="yellow"/>
-        </w:rPr>
-        <w:t>.</w:t>
-      </w:r>
-    </w:p>
-    <w:p>
-      <w:pPr>
-        <w:pStyle w:val="ListParagraph"/>
-        <w:rPr>
-          <w:rFonts w:ascii="Times New Roman" w:eastAsia="Times New Roman" w:hAnsi="Times New Roman" w:cs="Times New Roman"/>
-          <w:i/>
-          <w:iCs/>
-        </w:rPr>
-      </w:pPr>
+      <w:r>
+        <w:rPr>
+          <w:rFonts w:ascii="Times New Roman" w:eastAsia="Times New Roman" w:hAnsi="Times New Roman" w:cs="Times New Roman"/>
+          <w:b/>
+          <w:bCs/>
+          <w:noProof/>
+        </w:rPr>
+        <w:drawing>
+          <wp:inline distT="0" distB="0" distL="0" distR="0" wp14:anchorId="05A12348" wp14:editId="1B92B2D4">
+            <wp:extent cx="4772686" cy="3579779"/>
+            <wp:effectExtent l="0" t="0" r="2540" b="1905"/>
+            <wp:docPr id="1348671434" name="Picture 4" descr="A graph of blue bars with numbers&#10;&#10;Description automatically generated"/>
+            <wp:cNvGraphicFramePr>
+              <a:graphicFrameLocks xmlns:a="http://schemas.openxmlformats.org/drawingml/2006/main" noChangeAspect="1"/>
+            </wp:cNvGraphicFramePr>
+            <a:graphic xmlns:a="http://schemas.openxmlformats.org/drawingml/2006/main">
+              <a:graphicData uri="http://schemas.openxmlformats.org/drawingml/2006/picture">
+                <pic:pic xmlns:pic="http://schemas.openxmlformats.org/drawingml/2006/picture">
+                  <pic:nvPicPr>
+                    <pic:cNvPr id="1348671434" name="Picture 4" descr="A graph of blue bars with numbers&#10;&#10;Description automatically generated"/>
+                    <pic:cNvPicPr/>
+                  </pic:nvPicPr>
+                  <pic:blipFill>
+                    <a:blip r:embed="rId10" cstate="print">
+                      <a:extLst>
+                        <a:ext uri="{28A0092B-C50C-407E-A947-70E740481C1C}">
+                          <a14:useLocalDpi xmlns:a14="http://schemas.microsoft.com/office/drawing/2010/main" val="0"/>
+                        </a:ext>
+                      </a:extLst>
+                    </a:blip>
+                    <a:stretch>
+                      <a:fillRect/>
+                    </a:stretch>
+                  </pic:blipFill>
+                  <pic:spPr>
+                    <a:xfrm>
+                      <a:off x="0" y="0"/>
+                      <a:ext cx="4800889" cy="3600933"/>
+                    </a:xfrm>
+                    <a:prstGeom prst="rect">
+                      <a:avLst/>
+                    </a:prstGeom>
+                  </pic:spPr>
+                </pic:pic>
+              </a:graphicData>
+            </a:graphic>
+          </wp:inline>
+        </w:drawing>
+      </w:r>
     </w:p>
     <w:p>
       <w:pPr>
@@ -3189,57 +3295,19 @@
         </w:rPr>
         <w:t>50 words)</w:t>
       </w:r>
-      <w:r>
-        <w:rPr>
-          <w:rFonts w:ascii="Times New Roman" w:eastAsia="Times New Roman" w:hAnsi="Times New Roman" w:cs="Times New Roman"/>
-          <w:i/>
-          <w:iCs/>
-        </w:rPr>
-        <w:t xml:space="preserve"> </w:t>
-      </w:r>
-    </w:p>
-    <w:p>
-      <w:pPr>
-        <w:pStyle w:val="ListParagraph"/>
-        <w:numPr>
-          <w:ilvl w:val="0"/>
-          <w:numId w:val="22"/>
-        </w:numPr>
-        <w:ind w:left="1800"/>
-        <w:rPr>
-          <w:rFonts w:ascii="Times New Roman" w:eastAsia="Times New Roman" w:hAnsi="Times New Roman" w:cs="Times New Roman"/>
-          <w:i/>
-          <w:iCs/>
-          <w:highlight w:val="yellow"/>
-        </w:rPr>
-      </w:pPr>
-      <w:r>
-        <w:rPr>
-          <w:rFonts w:ascii="Times New Roman" w:eastAsia="Times New Roman" w:hAnsi="Times New Roman" w:cs="Times New Roman"/>
-          <w:i/>
-          <w:iCs/>
-          <w:highlight w:val="yellow"/>
-        </w:rPr>
-        <w:t>P</w:t>
-      </w:r>
-      <w:r>
-        <w:rPr>
-          <w:rFonts w:ascii="Times New Roman" w:eastAsia="Times New Roman" w:hAnsi="Times New Roman" w:cs="Times New Roman"/>
-          <w:i/>
-          <w:iCs/>
-          <w:highlight w:val="yellow"/>
-        </w:rPr>
-        <w:t>er plot: explain the purpose and insights.</w:t>
-      </w:r>
-    </w:p>
-    <w:p>
-      <w:pPr>
-        <w:pStyle w:val="ListParagraph"/>
-        <w:ind w:left="1440" w:hanging="720"/>
-        <w:rPr>
-          <w:rFonts w:ascii="Times New Roman" w:eastAsia="Times New Roman" w:hAnsi="Times New Roman" w:cs="Times New Roman"/>
-        </w:rPr>
-      </w:pPr>
+    </w:p>
+    <w:p>
+      <w:pPr>
+        <w:pStyle w:val="NormalWeb"/>
+        <w:ind w:left="1440"/>
+        <w:jc w:val="both"/>
+      </w:pPr>
+      <w:r>
+        <w:t>The scatterplot shows whether countries with higher GDP per capita usually have higher happiness scores (each dot is a country). The regression line shows the overall straight-line trend. The histograms show how spread out the GDP and happiness values are and whether there are any unusual countries (outliers) that could affect the correlation</w:t>
+      </w:r>
+      <w:r>
+        <w:t>.</w:t>
+      </w:r>
     </w:p>
     <w:p>
       <w:pPr>
@@ -3275,50 +3343,79 @@
         </w:rPr>
         <w:t>50 words)</w:t>
       </w:r>
-      <w:r>
-        <w:rPr>
-          <w:rFonts w:ascii="Times New Roman" w:eastAsia="Times New Roman" w:hAnsi="Times New Roman" w:cs="Times New Roman"/>
-        </w:rPr>
+    </w:p>
+    <w:p>
+      <w:pPr>
+        <w:pStyle w:val="ListParagraph"/>
+        <w:ind w:left="1440"/>
+        <w:jc w:val="both"/>
+        <w:rPr>
+          <w:rFonts w:ascii="Times New Roman" w:eastAsia="Times New Roman" w:hAnsi="Times New Roman" w:cs="Times New Roman"/>
+          <w:i/>
+          <w:iCs/>
+        </w:rPr>
+      </w:pPr>
+      <w:r>
+        <w:t>The scatterplot shows a clear positive relationship</w:t>
+      </w:r>
+      <w:r>
+        <w:t>,</w:t>
+      </w:r>
+      <w:r>
+        <w:t xml:space="preserve"> countries with higher GDP generally report higher happiness</w:t>
+      </w:r>
+      <w:r>
         <w:t xml:space="preserve"> </w:t>
       </w:r>
-    </w:p>
-    <w:p>
-      <w:pPr>
-        <w:pStyle w:val="ListParagraph"/>
-        <w:numPr>
-          <w:ilvl w:val="0"/>
-          <w:numId w:val="21"/>
-        </w:numPr>
-        <w:ind w:left="1800"/>
-        <w:rPr>
-          <w:rFonts w:ascii="Times New Roman" w:eastAsia="Times New Roman" w:hAnsi="Times New Roman" w:cs="Times New Roman"/>
-          <w:i/>
-          <w:iCs/>
-          <w:highlight w:val="yellow"/>
-        </w:rPr>
-      </w:pPr>
-      <w:r>
-        <w:rPr>
-          <w:rFonts w:ascii="Times New Roman" w:eastAsia="Times New Roman" w:hAnsi="Times New Roman" w:cs="Times New Roman"/>
-          <w:i/>
-          <w:iCs/>
-          <w:highlight w:val="yellow"/>
-        </w:rPr>
-        <w:t>S</w:t>
-      </w:r>
-      <w:r>
-        <w:rPr>
-          <w:rFonts w:ascii="Times New Roman" w:eastAsia="Times New Roman" w:hAnsi="Times New Roman" w:cs="Times New Roman"/>
-          <w:i/>
-          <w:iCs/>
-          <w:highlight w:val="yellow"/>
-        </w:rPr>
-        <w:t>ummarise key observations from the plot.</w:t>
-      </w:r>
-    </w:p>
-    <w:p>
-      <w:pPr>
-        <w:pStyle w:val="ListParagraph"/>
+      <w:r>
+        <w:t>scores. The pattern is mostly linear, but a few countries lie away from the main cluster.</w:t>
+      </w:r>
+      <w:r>
+        <w:t xml:space="preserve"> The</w:t>
+      </w:r>
+      <w:r>
+        <w:t xml:space="preserve"> GDP </w:t>
+      </w:r>
+      <w:r>
+        <w:t>histogram</w:t>
+      </w:r>
+      <w:r>
+        <w:t xml:space="preserve"> values are mostly low to mid with a few very high values</w:t>
+      </w:r>
+      <w:r>
+        <w:t xml:space="preserve">, </w:t>
+      </w:r>
+      <w:r>
+        <w:t>while happiness scores are more in the mid-to-high range.</w:t>
+      </w:r>
+    </w:p>
+    <w:p>
+      <w:pPr>
+        <w:ind w:left="1440"/>
+        <w:rPr>
+          <w:rFonts w:ascii="Times New Roman" w:eastAsia="Times New Roman" w:hAnsi="Times New Roman" w:cs="Times New Roman"/>
+        </w:rPr>
+      </w:pPr>
+    </w:p>
+    <w:p>
+      <w:pPr>
+        <w:ind w:left="1440"/>
+        <w:rPr>
+          <w:rFonts w:ascii="Times New Roman" w:eastAsia="Times New Roman" w:hAnsi="Times New Roman" w:cs="Times New Roman"/>
+        </w:rPr>
+      </w:pPr>
+    </w:p>
+    <w:p>
+      <w:pPr>
+        <w:ind w:left="1440"/>
+        <w:rPr>
+          <w:rFonts w:ascii="Times New Roman" w:eastAsia="Times New Roman" w:hAnsi="Times New Roman" w:cs="Times New Roman"/>
+        </w:rPr>
+      </w:pPr>
+    </w:p>
+    <w:p>
+      <w:pPr>
+        <w:ind w:left="1440"/>
         <w:rPr>
           <w:rFonts w:ascii="Times New Roman" w:eastAsia="Times New Roman" w:hAnsi="Times New Roman" w:cs="Times New Roman"/>
         </w:rPr>
@@ -3420,20 +3517,20 @@
         <w:rPr>
           <w:rFonts w:ascii="Times New Roman" w:eastAsia="Times New Roman" w:hAnsi="Times New Roman" w:cs="Times New Roman"/>
         </w:rPr>
-        <w:t xml:space="preserve">per capita and Happiness Score. A Pearson </w:t>
+        <w:t xml:space="preserve">per capita and Happiness Score. A Pearson correlation test would be appropriate since both variables have an interval scale of measurement; the scatterplot indicated a clear linear trend, with no extreme violations of normality. Pearson's test describes linear association and gives a p-value for evaluating hypotheses. </w:t>
+      </w:r>
+      <w:r>
+        <w:rPr>
+          <w:rFonts w:ascii="Times New Roman" w:eastAsia="Times New Roman" w:hAnsi="Times New Roman" w:cs="Times New Roman"/>
+        </w:rPr>
+        <w:t xml:space="preserve">Assumptions checked include linearity (confirmed via scatterplot), approximate normality (assessed through histograms), and independence of observations (each country </w:t>
       </w:r>
       <w:r>
         <w:rPr>
           <w:rFonts w:ascii="Times New Roman" w:eastAsia="Times New Roman" w:hAnsi="Times New Roman" w:cs="Times New Roman"/>
         </w:rPr>
         <w:lastRenderedPageBreak/>
-        <w:t xml:space="preserve">correlation test would be appropriate since both variables have an interval scale of measurement; the scatterplot indicated a clear linear trend, with no extreme violations of normality. Pearson's test describes linear association and gives a p-value for evaluating hypotheses. </w:t>
-      </w:r>
-      <w:r>
-        <w:rPr>
-          <w:rFonts w:ascii="Times New Roman" w:eastAsia="Times New Roman" w:hAnsi="Times New Roman" w:cs="Times New Roman"/>
-        </w:rPr>
-        <w:t>Assumptions checked include linearity (confirmed via scatterplot), approximate normality (assessed through histograms), and independence of observations (each country represents one data point).</w:t>
+        <w:t>represents one data point).</w:t>
       </w:r>
       <w:r>
         <w:rPr>
@@ -3899,14 +3996,7 @@
         <w:rPr>
           <w:rFonts w:ascii="Times New Roman" w:eastAsia="Times New Roman" w:hAnsi="Times New Roman" w:cs="Times New Roman"/>
         </w:rPr>
-        <w:t xml:space="preserve"> per capita and happiness scores. This analysis had strong methodology and proper interpretation. Despite minor time </w:t>
-      </w:r>
-      <w:r>
-        <w:rPr>
-          <w:rFonts w:ascii="Times New Roman" w:eastAsia="Times New Roman" w:hAnsi="Times New Roman" w:cs="Times New Roman"/>
-        </w:rPr>
-        <w:lastRenderedPageBreak/>
-        <w:t>management challenges, the team produced a cohesive, academically rigorous report that enhances understanding of economic influences on national well</w:t>
+        <w:t xml:space="preserve"> per capita and happiness scores. This analysis had strong methodology and proper interpretation. Despite minor time management challenges, the team produced a cohesive, academically rigorous report that enhances understanding of economic influences on national well</w:t>
       </w:r>
       <w:r>
         <w:rPr>
@@ -4047,6 +4137,7 @@
         <w:rPr>
           <w:rFonts w:ascii="Times New Roman" w:eastAsia="Times New Roman" w:hAnsi="Times New Roman" w:cs="Times New Roman"/>
         </w:rPr>
+        <w:lastRenderedPageBreak/>
         <w:t>Our group composition remained stable throughout the project with all five original members maintaining active participation.</w:t>
       </w:r>
     </w:p>
@@ -4982,6 +5073,7 @@
         <w:rPr>
           <w:rFonts w:ascii="Times New Roman" w:eastAsia="Times New Roman" w:hAnsi="Times New Roman" w:cs="Times New Roman"/>
         </w:rPr>
+        <w:lastRenderedPageBreak/>
         <w:t>Analysis.R</w:t>
       </w:r>
       <w:proofErr w:type="spellEnd"/>
@@ -5133,8 +5225,8 @@
       </w:pPr>
     </w:p>
     <w:sectPr>
-      <w:footerReference w:type="even" r:id="rId8"/>
-      <w:footerReference w:type="default" r:id="rId9"/>
+      <w:footerReference w:type="even" r:id="rId11"/>
+      <w:footerReference w:type="default" r:id="rId12"/>
       <w:pgSz w:w="11906" w:h="16838"/>
       <w:pgMar w:top="1440" w:right="1440" w:bottom="1440" w:left="1440" w:header="708" w:footer="708" w:gutter="0"/>
       <w:cols w:space="708"/>
@@ -9419,7 +9511,6 @@
   <w:style w:type="character" w:default="1" w:styleId="DefaultParagraphFont">
     <w:name w:val="Default Paragraph Font"/>
     <w:uiPriority w:val="1"/>
-    <w:semiHidden/>
     <w:unhideWhenUsed/>
   </w:style>
   <w:style w:type="table" w:default="1" w:styleId="TableNormal">
@@ -9882,6 +9973,22 @@
       <w:shd w:val="clear" w:color="auto" w:fill="E1DFDD"/>
     </w:rPr>
   </w:style>
+  <w:style w:type="paragraph" w:styleId="NormalWeb">
+    <w:name w:val="Normal (Web)"/>
+    <w:basedOn w:val="Normal"/>
+    <w:uiPriority w:val="99"/>
+    <w:unhideWhenUsed/>
+    <w:rsid w:val="004F18B9"/>
+    <w:pPr>
+      <w:spacing w:before="100" w:beforeAutospacing="1" w:after="100" w:afterAutospacing="1"/>
+    </w:pPr>
+    <w:rPr>
+      <w:rFonts w:ascii="Times New Roman" w:eastAsia="Times New Roman" w:hAnsi="Times New Roman" w:cs="Times New Roman"/>
+      <w:kern w:val="0"/>
+      <w:lang w:eastAsia="en-GB"/>
+      <w14:ligatures w14:val="none"/>
+    </w:rPr>
+  </w:style>
 </w:styles>
 </file>
 

</xml_diff>

<commit_message>
Updated final report with correct conclusion and fixed duplicate
</commit_message>
<xml_diff>
--- a/7COM1079_Final report.docx
+++ b/7COM1079_Final report.docx
@@ -414,25 +414,7 @@
           <w:i/>
           <w:highlight w:val="yellow"/>
         </w:rPr>
-        <w:t xml:space="preserve">Noor </w:t>
-      </w:r>
-      <w:proofErr w:type="spellStart"/>
-      <w:r>
-        <w:rPr>
-          <w:rFonts w:ascii="Times New Roman" w:eastAsia="Times New Roman" w:hAnsi="Times New Roman" w:cs="Times New Roman"/>
-          <w:i/>
-          <w:highlight w:val="yellow"/>
-        </w:rPr>
-        <w:t>Eltafahny</w:t>
-      </w:r>
-      <w:proofErr w:type="spellEnd"/>
-      <w:r>
-        <w:rPr>
-          <w:rFonts w:ascii="Times New Roman" w:eastAsia="Times New Roman" w:hAnsi="Times New Roman" w:cs="Times New Roman"/>
-          <w:i/>
-          <w:highlight w:val="yellow"/>
-        </w:rPr>
-        <w:t xml:space="preserve"> 2103841</w:t>
+        <w:t>Noor Eltafahny 2103841</w:t>
       </w:r>
       <w:r>
         <w:rPr>
@@ -2052,21 +2034,7 @@
         <w:rPr>
           <w:rFonts w:ascii="Times New Roman" w:eastAsia="Times New Roman" w:hAnsi="Times New Roman" w:cs="Times New Roman"/>
         </w:rPr>
-        <w:t xml:space="preserve">There is no correlation between </w:t>
-      </w:r>
-      <w:proofErr w:type="gramStart"/>
-      <w:r>
-        <w:rPr>
-          <w:rFonts w:ascii="Times New Roman" w:eastAsia="Times New Roman" w:hAnsi="Times New Roman" w:cs="Times New Roman"/>
-        </w:rPr>
-        <w:t>GDP</w:t>
-      </w:r>
-      <w:proofErr w:type="gramEnd"/>
-      <w:r>
-        <w:rPr>
-          <w:rFonts w:ascii="Times New Roman" w:eastAsia="Times New Roman" w:hAnsi="Times New Roman" w:cs="Times New Roman"/>
-        </w:rPr>
-        <w:t xml:space="preserve"> per capita and the Happiness Score in the 2019 World Happiness Report.</w:t>
+        <w:t>There is no correlation between GDP per capita and the Happiness Score in the 2019 World Happiness Report.</w:t>
       </w:r>
     </w:p>
     <w:p>
@@ -2082,21 +2050,7 @@
         <w:rPr>
           <w:rFonts w:ascii="Times New Roman" w:eastAsia="Times New Roman" w:hAnsi="Times New Roman" w:cs="Times New Roman"/>
         </w:rPr>
-        <w:t xml:space="preserve">There is a positive correlation between </w:t>
-      </w:r>
-      <w:proofErr w:type="gramStart"/>
-      <w:r>
-        <w:rPr>
-          <w:rFonts w:ascii="Times New Roman" w:eastAsia="Times New Roman" w:hAnsi="Times New Roman" w:cs="Times New Roman"/>
-        </w:rPr>
-        <w:t>GDP</w:t>
-      </w:r>
-      <w:proofErr w:type="gramEnd"/>
-      <w:r>
-        <w:rPr>
-          <w:rFonts w:ascii="Times New Roman" w:eastAsia="Times New Roman" w:hAnsi="Times New Roman" w:cs="Times New Roman"/>
-        </w:rPr>
-        <w:t xml:space="preserve"> per capita and the Happiness Score in the 2019 World Happiness Report.</w:t>
+        <w:t>There is a positive correlation between GDP per capita and the Happiness Score in the 2019 World Happiness Report.</w:t>
       </w:r>
     </w:p>
     <w:p>
@@ -3771,21 +3725,7 @@
         <w:rPr>
           <w:rFonts w:ascii="Times New Roman" w:eastAsia="Times New Roman" w:hAnsi="Times New Roman" w:cs="Times New Roman"/>
         </w:rPr>
-        <w:t xml:space="preserve">, this project effectively addressed its tasks and has shown a marked and statistically significant positive correlation between </w:t>
-      </w:r>
-      <w:proofErr w:type="gramStart"/>
-      <w:r>
-        <w:rPr>
-          <w:rFonts w:ascii="Times New Roman" w:eastAsia="Times New Roman" w:hAnsi="Times New Roman" w:cs="Times New Roman"/>
-        </w:rPr>
-        <w:t>GDP</w:t>
-      </w:r>
-      <w:proofErr w:type="gramEnd"/>
-      <w:r>
-        <w:rPr>
-          <w:rFonts w:ascii="Times New Roman" w:eastAsia="Times New Roman" w:hAnsi="Times New Roman" w:cs="Times New Roman"/>
-        </w:rPr>
-        <w:t xml:space="preserve"> per capita and happiness scores. This analysis had strong methodology and proper interpretation. Despite minor time </w:t>
+        <w:t xml:space="preserve">, this project effectively addressed its tasks and has shown a marked and statistically significant positive correlation between GDP per capita and happiness scores. This analysis had strong methodology and proper interpretation. Despite minor time </w:t>
       </w:r>
       <w:r>
         <w:rPr>
@@ -4264,33 +4204,56 @@
         <w:rPr>
           <w:rFonts w:ascii="Times New Roman" w:eastAsia="Times New Roman" w:hAnsi="Times New Roman" w:cs="Times New Roman"/>
         </w:rPr>
-        <w:t xml:space="preserve"> (</w:t>
-      </w:r>
-      <w:r>
+        <w:t xml:space="preserve"> </w:t>
+      </w:r>
+    </w:p>
+    <w:p>
+      <w:pPr>
+        <w:ind w:left="720"/>
+        <w:rPr>
+          <w:rFonts w:ascii="Times New Roman" w:eastAsia="Times New Roman" w:hAnsi="Times New Roman" w:cs="Times New Roman"/>
+        </w:rPr>
+      </w:pPr>
+      <w:r>
+        <w:rPr>
+          <w:rStyle w:val="normaltextrun"/>
+          <w:color w:val="000000"/>
+          <w:shd w:val="clear" w:color="auto" w:fill="FFFFFF"/>
+        </w:rPr>
+        <w:t>The analysis of the 2019 World Happiness Report data revealed a strong and statistically significant positive correlation between GDP per capita and national happiness scores. The Pearson correlation value of r = 0.7939 indicates that countries with higher economic output tend to report higher levels of subjective wellbeing. The associated p-value, far below the 0.05 threshold, supports rejecting the null hypothesis. Overall, the findings demonstrate a clear relationship between economic wealth and self-reported national happiness.</w:t>
+      </w:r>
+      <w:r>
+        <w:rPr>
+          <w:rStyle w:val="eop"/>
+          <w:color w:val="000000"/>
+          <w:shd w:val="clear" w:color="auto" w:fill="FFFFFF"/>
+        </w:rPr>
+        <w:t> </w:t>
+      </w:r>
+      <w:r>
+        <w:rPr>
+          <w:rFonts w:ascii="Times New Roman" w:eastAsia="Times New Roman" w:hAnsi="Times New Roman" w:cs="Times New Roman"/>
+        </w:rPr>
+        <w:t xml:space="preserve">Interpretation of the results </w:t>
+      </w:r>
+    </w:p>
+    <w:p>
+      <w:pPr>
+        <w:ind w:left="720"/>
+        <w:rPr>
+          <w:rFonts w:ascii="Times New Roman" w:eastAsia="Times New Roman" w:hAnsi="Times New Roman" w:cs="Times New Roman"/>
+        </w:rPr>
+      </w:pPr>
+    </w:p>
+    <w:p>
+      <w:pPr>
+        <w:ind w:left="720"/>
         <w:rPr>
           <w:rFonts w:ascii="Times New Roman" w:eastAsia="Times New Roman" w:hAnsi="Times New Roman" w:cs="Times New Roman"/>
           <w:b/>
           <w:bCs/>
         </w:rPr>
-        <w:t>75 words)</w:t>
-      </w:r>
-    </w:p>
-    <w:p>
-      <w:pPr>
-        <w:pStyle w:val="ListParagraph"/>
-        <w:ind w:left="1440"/>
-        <w:rPr>
-          <w:rFonts w:ascii="Times New Roman" w:eastAsia="Times New Roman" w:hAnsi="Times New Roman" w:cs="Times New Roman"/>
-        </w:rPr>
-      </w:pPr>
-      <w:r>
-        <w:rPr>
-          <w:rFonts w:ascii="Times New Roman" w:eastAsia="Times New Roman" w:hAnsi="Times New Roman" w:cs="Times New Roman"/>
-          <w:b/>
-          <w:bCs/>
-        </w:rPr>
-        <w:t>___checked</w:t>
-      </w:r>
+      </w:pPr>
     </w:p>
     <w:p>
       <w:pPr>
@@ -4301,96 +4264,54 @@
         </w:numPr>
         <w:ind w:hanging="720"/>
         <w:rPr>
-          <w:rFonts w:ascii="Times New Roman" w:eastAsia="Times New Roman" w:hAnsi="Times New Roman" w:cs="Times New Roman"/>
+          <w:rStyle w:val="eop"/>
+          <w:rFonts w:ascii="Times New Roman" w:eastAsia="Times New Roman" w:hAnsi="Times New Roman" w:cs="Times New Roman"/>
+        </w:rPr>
+      </w:pPr>
+      <w:r>
+        <w:rPr>
+          <w:rStyle w:val="normaltextrun"/>
           <w:b/>
           <w:bCs/>
-        </w:rPr>
-      </w:pPr>
-      <w:r>
-        <w:rPr>
-          <w:rFonts w:ascii="Times New Roman" w:eastAsia="Times New Roman" w:hAnsi="Times New Roman" w:cs="Times New Roman"/>
+          <w:color w:val="000000"/>
+          <w:shd w:val="clear" w:color="auto" w:fill="FFFFFF"/>
         </w:rPr>
         <w:t xml:space="preserve">Interpretation of the results </w:t>
       </w:r>
-      <w:r>
-        <w:rPr>
-          <w:rFonts w:ascii="Times New Roman" w:eastAsia="Times New Roman" w:hAnsi="Times New Roman" w:cs="Times New Roman"/>
-        </w:rPr>
-        <w:t>(</w:t>
-      </w:r>
-      <w:r>
-        <w:rPr>
-          <w:rFonts w:ascii="Times New Roman" w:eastAsia="Times New Roman" w:hAnsi="Times New Roman" w:cs="Times New Roman"/>
-          <w:b/>
-          <w:bCs/>
-        </w:rPr>
-        <w:t>75 words)</w:t>
-      </w:r>
-    </w:p>
-    <w:p>
-      <w:pPr>
-        <w:pStyle w:val="ListParagraph"/>
-        <w:numPr>
-          <w:ilvl w:val="0"/>
-          <w:numId w:val="29"/>
-        </w:numPr>
-        <w:ind w:left="1440"/>
-        <w:rPr>
-          <w:rFonts w:ascii="Times New Roman" w:eastAsia="Times New Roman" w:hAnsi="Times New Roman" w:cs="Times New Roman"/>
-          <w:highlight w:val="yellow"/>
-        </w:rPr>
-      </w:pPr>
-      <w:r>
-        <w:rPr>
-          <w:rFonts w:ascii="Times New Roman" w:eastAsia="Times New Roman" w:hAnsi="Times New Roman" w:cs="Times New Roman"/>
-          <w:i/>
-          <w:iCs/>
-          <w:highlight w:val="yellow"/>
-        </w:rPr>
-        <w:t xml:space="preserve">Interpretation of what the results mean in terms of your RQ and the </w:t>
-      </w:r>
-      <w:r>
-        <w:rPr>
-          <w:rFonts w:ascii="Times New Roman" w:eastAsia="Times New Roman" w:hAnsi="Times New Roman" w:cs="Times New Roman"/>
-          <w:i/>
-          <w:iCs/>
-          <w:highlight w:val="yellow"/>
-        </w:rPr>
-        <w:t>e</w:t>
-      </w:r>
-      <w:r>
-        <w:rPr>
-          <w:rFonts w:ascii="Times New Roman" w:eastAsia="Times New Roman" w:hAnsi="Times New Roman" w:cs="Times New Roman"/>
-          <w:i/>
-          <w:iCs/>
-          <w:highlight w:val="yellow"/>
-        </w:rPr>
-        <w:t xml:space="preserve">ffect this may have on your population and </w:t>
-      </w:r>
-      <w:r>
-        <w:rPr>
-          <w:rFonts w:ascii="Times New Roman" w:eastAsia="Times New Roman" w:hAnsi="Times New Roman" w:cs="Times New Roman"/>
-          <w:i/>
-          <w:iCs/>
-          <w:highlight w:val="yellow"/>
-        </w:rPr>
-        <w:t xml:space="preserve">the </w:t>
-      </w:r>
-      <w:r>
-        <w:rPr>
-          <w:rFonts w:ascii="Times New Roman" w:eastAsia="Times New Roman" w:hAnsi="Times New Roman" w:cs="Times New Roman"/>
-          <w:i/>
-          <w:iCs/>
-          <w:highlight w:val="yellow"/>
-        </w:rPr>
-        <w:t>wider context of your topic.</w:t>
-      </w:r>
-      <w:r>
-        <w:rPr>
-          <w:rFonts w:ascii="Times New Roman" w:eastAsia="Times New Roman" w:hAnsi="Times New Roman" w:cs="Times New Roman"/>
-        </w:rPr>
-        <w:t xml:space="preserve"> </w:t>
-      </w:r>
+    </w:p>
+    <w:p>
+      <w:pPr>
+        <w:ind w:left="720"/>
+        <w:rPr>
+          <w:rStyle w:val="eop"/>
+          <w:color w:val="000000"/>
+          <w:shd w:val="clear" w:color="auto" w:fill="FFFFFF"/>
+        </w:rPr>
+      </w:pPr>
+      <w:r>
+        <w:rPr>
+          <w:rStyle w:val="normaltextrun"/>
+          <w:color w:val="000000"/>
+          <w:shd w:val="clear" w:color="auto" w:fill="FFFFFF"/>
+        </w:rPr>
+        <w:t>These results suggest that economic wealth is an important contributor to national wellbeing, supporting the idea that higher income levels can improve quality of life by enhancing access to resources, stability, and opportunities. However, the scatterplot and confidence interval indicate that whilst the relationship is strong, it is not perfect, implying that GDP alone does not fully determine happiness. Along with economic data, other factors that affect wellbeing include life expectancy, freedom of choice, and social support.</w:t>
+      </w:r>
+      <w:r>
+        <w:rPr>
+          <w:rStyle w:val="eop"/>
+          <w:color w:val="000000"/>
+          <w:shd w:val="clear" w:color="auto" w:fill="FFFFFF"/>
+        </w:rPr>
+        <w:t> </w:t>
+      </w:r>
+    </w:p>
+    <w:p>
+      <w:pPr>
+        <w:ind w:left="720"/>
+        <w:rPr>
+          <w:rFonts w:ascii="Times New Roman" w:eastAsia="Times New Roman" w:hAnsi="Times New Roman" w:cs="Times New Roman"/>
+        </w:rPr>
+      </w:pPr>
     </w:p>
     <w:p>
       <w:pPr>
@@ -4408,22 +4329,70 @@
         <w:rPr>
           <w:rFonts w:ascii="Times New Roman" w:eastAsia="Times New Roman" w:hAnsi="Times New Roman" w:cs="Times New Roman"/>
         </w:rPr>
+        <w:lastRenderedPageBreak/>
         <w:t>Reasons and/or implications for future work, limitations of your stud</w:t>
       </w:r>
       <w:r>
         <w:rPr>
           <w:rFonts w:ascii="Times New Roman" w:eastAsia="Times New Roman" w:hAnsi="Times New Roman" w:cs="Times New Roman"/>
         </w:rPr>
-        <w:t>y (</w:t>
-      </w:r>
-      <w:r>
-        <w:rPr>
-          <w:rFonts w:ascii="Times New Roman" w:eastAsia="Times New Roman" w:hAnsi="Times New Roman" w:cs="Times New Roman"/>
-          <w:b/>
-          <w:bCs/>
-        </w:rPr>
-        <w:t>50 words)</w:t>
-      </w:r>
+        <w:t xml:space="preserve">y </w:t>
+      </w:r>
+    </w:p>
+    <w:p>
+      <w:pPr>
+        <w:pStyle w:val="paragraph"/>
+        <w:spacing w:before="0" w:beforeAutospacing="0" w:after="0" w:afterAutospacing="0"/>
+        <w:ind w:left="720"/>
+        <w:textAlignment w:val="baseline"/>
+        <w:rPr>
+          <w:rFonts w:ascii="Segoe UI" w:hAnsi="Segoe UI" w:cs="Segoe UI"/>
+          <w:sz w:val="18"/>
+          <w:szCs w:val="18"/>
+        </w:rPr>
+      </w:pPr>
+      <w:r>
+        <w:rPr>
+          <w:rStyle w:val="normaltextrun"/>
+          <w:rFonts w:eastAsiaTheme="majorEastAsia"/>
+        </w:rPr>
+        <w:t>This study is limited by the fact that it only looks at two variables and analyses data from a single year, leaving out important social and cultural aspects. To evaluate how non-economic factors interact with GDP in shaping national happiness, future research may examine multi-year patterns, compare datasets collected before and after the pandemic, or use multivariate models.</w:t>
+      </w:r>
+      <w:r>
+        <w:rPr>
+          <w:rStyle w:val="eop"/>
+          <w:rFonts w:eastAsiaTheme="majorEastAsia"/>
+        </w:rPr>
+        <w:t> </w:t>
+      </w:r>
+    </w:p>
+    <w:p>
+      <w:pPr>
+        <w:pStyle w:val="paragraph"/>
+        <w:spacing w:before="0" w:beforeAutospacing="0" w:after="0" w:afterAutospacing="0"/>
+        <w:ind w:left="720"/>
+        <w:textAlignment w:val="baseline"/>
+        <w:rPr>
+          <w:rFonts w:ascii="Segoe UI" w:hAnsi="Segoe UI" w:cs="Segoe UI"/>
+          <w:sz w:val="18"/>
+          <w:szCs w:val="18"/>
+        </w:rPr>
+      </w:pPr>
+      <w:r>
+        <w:rPr>
+          <w:rStyle w:val="eop"/>
+          <w:rFonts w:eastAsiaTheme="majorEastAsia"/>
+        </w:rPr>
+        <w:t> </w:t>
+      </w:r>
+    </w:p>
+    <w:p>
+      <w:pPr>
+        <w:ind w:left="720"/>
+        <w:rPr>
+          <w:rFonts w:ascii="Times New Roman" w:eastAsia="Times New Roman" w:hAnsi="Times New Roman" w:cs="Times New Roman"/>
+        </w:rPr>
+      </w:pPr>
     </w:p>
     <w:p>
       <w:pPr>
@@ -4644,7 +4613,6 @@
           <w:i/>
           <w:iCs/>
         </w:rPr>
-        <w:lastRenderedPageBreak/>
         <w:t>Easterlin, R.A. &amp; O’Connor, K.J., 2020. The Easterlin Paradox. IZA Discussion Paper No. 13923, December 2020. IZA Institute of Labor Economics.</w:t>
       </w:r>
     </w:p>
@@ -9686,6 +9654,30 @@
       <w:shd w:val="clear" w:color="auto" w:fill="E1DFDD"/>
     </w:rPr>
   </w:style>
+  <w:style w:type="character" w:customStyle="1" w:styleId="normaltextrun">
+    <w:name w:val="normaltextrun"/>
+    <w:basedOn w:val="DefaultParagraphFont"/>
+    <w:rsid w:val="00363B8F"/>
+  </w:style>
+  <w:style w:type="character" w:customStyle="1" w:styleId="eop">
+    <w:name w:val="eop"/>
+    <w:basedOn w:val="DefaultParagraphFont"/>
+    <w:rsid w:val="00363B8F"/>
+  </w:style>
+  <w:style w:type="paragraph" w:customStyle="1" w:styleId="paragraph">
+    <w:name w:val="paragraph"/>
+    <w:basedOn w:val="Normal"/>
+    <w:rsid w:val="00363B8F"/>
+    <w:pPr>
+      <w:spacing w:before="100" w:beforeAutospacing="1" w:after="100" w:afterAutospacing="1"/>
+    </w:pPr>
+    <w:rPr>
+      <w:rFonts w:ascii="Times New Roman" w:eastAsia="Times New Roman" w:hAnsi="Times New Roman" w:cs="Times New Roman"/>
+      <w:kern w:val="0"/>
+      <w:lang w:eastAsia="en-GB"/>
+      <w14:ligatures w14:val="none"/>
+    </w:rPr>
+  </w:style>
 </w:styles>
 </file>
 

</xml_diff>

<commit_message>
Updated report: fixed layout formatting and added new edits to the introduction
</commit_message>
<xml_diff>
--- a/7COM1079_Final report.docx
+++ b/7COM1079_Final report.docx
@@ -5,65 +5,7 @@
     <w:p>
       <w:pPr>
         <w:shd w:val="clear" w:color="auto" w:fill="FFFFFF" w:themeFill="background1"/>
-        <w:jc w:val="center"/>
         <w:outlineLvl w:val="1"/>
-        <w:rPr>
-          <w:rFonts w:ascii="Times New Roman" w:eastAsia="Times New Roman" w:hAnsi="Times New Roman" w:cs="Times New Roman"/>
-          <w:color w:val="2D3B45"/>
-          <w:kern w:val="0"/>
-          <w:highlight w:val="yellow"/>
-          <w:lang w:eastAsia="en-GB"/>
-          <w14:ligatures w14:val="none"/>
-        </w:rPr>
-      </w:pPr>
-      <w:r>
-        <w:rPr>
-          <w:rFonts w:ascii="Times New Roman" w:eastAsia="Times New Roman" w:hAnsi="Times New Roman" w:cs="Times New Roman"/>
-          <w:i/>
-          <w:color w:val="2D3B45"/>
-          <w:kern w:val="0"/>
-          <w:highlight w:val="yellow"/>
-          <w:lang w:eastAsia="en-GB"/>
-          <w14:ligatures w14:val="none"/>
-        </w:rPr>
-        <w:t xml:space="preserve">Please delete all the </w:t>
-      </w:r>
-      <w:r>
-        <w:rPr>
-          <w:rFonts w:ascii="Times New Roman" w:eastAsia="Times New Roman" w:hAnsi="Times New Roman" w:cs="Times New Roman"/>
-          <w:i/>
-          <w:color w:val="2D3B45"/>
-          <w:kern w:val="0"/>
-          <w:highlight w:val="yellow"/>
-          <w:lang w:eastAsia="en-GB"/>
-          <w14:ligatures w14:val="none"/>
-        </w:rPr>
-        <w:t>italic</w:t>
-      </w:r>
-      <w:r>
-        <w:rPr>
-          <w:rFonts w:ascii="Times New Roman" w:eastAsia="Times New Roman" w:hAnsi="Times New Roman" w:cs="Times New Roman"/>
-          <w:i/>
-          <w:color w:val="2D3B45"/>
-          <w:kern w:val="0"/>
-          <w:highlight w:val="yellow"/>
-          <w:lang w:eastAsia="en-GB"/>
-          <w14:ligatures w14:val="none"/>
-        </w:rPr>
-        <w:t xml:space="preserve"> text before submission. It is here just for your reference</w:t>
-      </w:r>
-      <w:r>
-        <w:rPr>
-          <w:rFonts w:ascii="Times New Roman" w:eastAsia="Times New Roman" w:hAnsi="Times New Roman" w:cs="Times New Roman"/>
-          <w:color w:val="2D3B45"/>
-          <w:kern w:val="0"/>
-          <w:highlight w:val="yellow"/>
-          <w:lang w:eastAsia="en-GB"/>
-          <w14:ligatures w14:val="none"/>
-        </w:rPr>
-        <w:t>.</w:t>
-      </w:r>
-      <w:r>
         <w:rPr>
           <w:rFonts w:ascii="Times New Roman" w:eastAsia="Times New Roman" w:hAnsi="Times New Roman" w:cs="Times New Roman"/>
           <w:color w:val="2D3B45"/>
@@ -71,8 +13,7 @@
           <w:lang w:eastAsia="en-GB"/>
           <w14:ligatures w14:val="none"/>
         </w:rPr>
-        <w:t xml:space="preserve"> </w:t>
-      </w:r>
+      </w:pPr>
     </w:p>
     <w:p>
       <w:pPr>
@@ -81,122 +22,14 @@
         <w:outlineLvl w:val="1"/>
         <w:rPr>
           <w:rFonts w:ascii="Times New Roman" w:eastAsia="Times New Roman" w:hAnsi="Times New Roman" w:cs="Times New Roman"/>
-          <w:i/>
-          <w:color w:val="2D3B45"/>
-          <w:kern w:val="0"/>
-          <w:highlight w:val="yellow"/>
-          <w:lang w:eastAsia="en-GB"/>
-          <w14:ligatures w14:val="none"/>
-        </w:rPr>
-      </w:pPr>
-      <w:r>
-        <w:rPr>
-          <w:rFonts w:ascii="Times New Roman" w:eastAsia="Times New Roman" w:hAnsi="Times New Roman" w:cs="Times New Roman"/>
-          <w:i/>
-          <w:color w:val="2D3B45"/>
-          <w:kern w:val="0"/>
-          <w:highlight w:val="yellow"/>
-          <w:lang w:eastAsia="en-GB"/>
-          <w14:ligatures w14:val="none"/>
-        </w:rPr>
-        <w:t>Further: data set – DS, research question – RQ</w:t>
-      </w:r>
-    </w:p>
-    <w:p>
-      <w:pPr>
-        <w:shd w:val="clear" w:color="auto" w:fill="FFFFFF" w:themeFill="background1"/>
-        <w:jc w:val="center"/>
-        <w:outlineLvl w:val="1"/>
-        <w:rPr>
-          <w:rFonts w:ascii="Times New Roman" w:eastAsia="Times New Roman" w:hAnsi="Times New Roman" w:cs="Times New Roman"/>
-          <w:i/>
-          <w:iCs/>
-          <w:color w:val="2D3B45"/>
-          <w:kern w:val="0"/>
-          <w:highlight w:val="yellow"/>
-          <w:lang w:eastAsia="en-GB"/>
-          <w14:ligatures w14:val="none"/>
-        </w:rPr>
-      </w:pPr>
-      <w:r>
-        <w:rPr>
-          <w:rFonts w:ascii="Times New Roman" w:eastAsia="Times New Roman" w:hAnsi="Times New Roman" w:cs="Times New Roman"/>
-          <w:i/>
-          <w:iCs/>
-          <w:color w:val="2D3B45"/>
-          <w:kern w:val="0"/>
-          <w:highlight w:val="yellow"/>
-          <w:lang w:eastAsia="en-GB"/>
-          <w14:ligatures w14:val="none"/>
-        </w:rPr>
-        <w:t>The mark (</w:t>
-      </w:r>
-      <w:r>
-        <w:rPr>
-          <w:rFonts w:ascii="Times New Roman" w:eastAsia="Times New Roman" w:hAnsi="Times New Roman" w:cs="Times New Roman"/>
           <w:b/>
           <w:bCs/>
-          <w:i/>
-          <w:iCs/>
-          <w:color w:val="2D3B45"/>
-          <w:kern w:val="0"/>
-          <w:highlight w:val="yellow"/>
-          <w:lang w:eastAsia="en-GB"/>
-          <w14:ligatures w14:val="none"/>
-        </w:rPr>
-        <w:t>x words</w:t>
-      </w:r>
-      <w:r>
-        <w:rPr>
-          <w:rFonts w:ascii="Times New Roman" w:eastAsia="Times New Roman" w:hAnsi="Times New Roman" w:cs="Times New Roman"/>
-          <w:i/>
-          <w:iCs/>
-          <w:color w:val="2D3B45"/>
-          <w:kern w:val="0"/>
-          <w:highlight w:val="yellow"/>
-          <w:lang w:eastAsia="en-GB"/>
-          <w14:ligatures w14:val="none"/>
-        </w:rPr>
-        <w:t xml:space="preserve">) after each subchapter states the word count limit. This indicates the expected amount of information which you can exceed </w:t>
-      </w:r>
-      <w:r>
-        <w:rPr>
-          <w:rFonts w:ascii="Times New Roman" w:eastAsia="Times New Roman" w:hAnsi="Times New Roman" w:cs="Times New Roman"/>
-          <w:i/>
-          <w:iCs/>
-          <w:color w:val="2D3B45"/>
-          <w:kern w:val="0"/>
-          <w:highlight w:val="yellow"/>
-          <w:lang w:eastAsia="en-GB"/>
-          <w14:ligatures w14:val="none"/>
-        </w:rPr>
-        <w:t>by</w:t>
-      </w:r>
-      <w:r>
-        <w:rPr>
-          <w:rFonts w:ascii="Times New Roman" w:eastAsia="Times New Roman" w:hAnsi="Times New Roman" w:cs="Times New Roman"/>
-          <w:i/>
-          <w:iCs/>
-          <w:color w:val="2D3B45"/>
-          <w:kern w:val="0"/>
-          <w:highlight w:val="yellow"/>
-          <w:lang w:eastAsia="en-GB"/>
-          <w14:ligatures w14:val="none"/>
-        </w:rPr>
-        <w:t xml:space="preserve"> 10% without losing the mark.</w:t>
-      </w:r>
-      <w:r>
-        <w:rPr>
-          <w:rFonts w:ascii="Times New Roman" w:eastAsia="Times New Roman" w:hAnsi="Times New Roman" w:cs="Times New Roman"/>
-          <w:i/>
-          <w:iCs/>
           <w:color w:val="2D3B45"/>
           <w:kern w:val="0"/>
           <w:lang w:eastAsia="en-GB"/>
           <w14:ligatures w14:val="none"/>
         </w:rPr>
-        <w:t xml:space="preserve"> </w:t>
-      </w:r>
+      </w:pPr>
     </w:p>
     <w:p>
       <w:pPr>
@@ -205,193 +38,626 @@
         <w:outlineLvl w:val="1"/>
         <w:rPr>
           <w:rFonts w:ascii="Times New Roman" w:eastAsia="Times New Roman" w:hAnsi="Times New Roman" w:cs="Times New Roman"/>
+          <w:b/>
+          <w:bCs/>
           <w:color w:val="2D3B45"/>
           <w:kern w:val="0"/>
           <w:lang w:eastAsia="en-GB"/>
           <w14:ligatures w14:val="none"/>
         </w:rPr>
       </w:pPr>
-    </w:p>
-    <w:p>
-      <w:pPr>
-        <w:shd w:val="clear" w:color="auto" w:fill="FFFFFF" w:themeFill="background1"/>
-        <w:jc w:val="center"/>
-        <w:outlineLvl w:val="1"/>
-        <w:rPr>
-          <w:rFonts w:ascii="Times New Roman" w:eastAsia="Times New Roman" w:hAnsi="Times New Roman" w:cs="Times New Roman"/>
+      <w:r>
+        <w:rPr>
+          <w:rFonts w:ascii="Times New Roman" w:eastAsia="Times New Roman" w:hAnsi="Times New Roman" w:cs="Times New Roman"/>
+          <w:b/>
+          <w:bCs/>
           <w:color w:val="2D3B45"/>
           <w:kern w:val="0"/>
           <w:lang w:eastAsia="en-GB"/>
           <w14:ligatures w14:val="none"/>
         </w:rPr>
-      </w:pPr>
-    </w:p>
-    <w:p>
-      <w:pPr>
-        <w:shd w:val="clear" w:color="auto" w:fill="FFFFFF" w:themeFill="background1"/>
-        <w:jc w:val="center"/>
-        <w:outlineLvl w:val="1"/>
-        <w:rPr>
-          <w:rFonts w:ascii="Times New Roman" w:eastAsia="Times New Roman" w:hAnsi="Times New Roman" w:cs="Times New Roman"/>
+        <w:t>7COM1079-0901-202</w:t>
+      </w:r>
+      <w:r>
+        <w:rPr>
+          <w:rFonts w:ascii="Times New Roman" w:eastAsia="Times New Roman" w:hAnsi="Times New Roman" w:cs="Times New Roman"/>
+          <w:b/>
+          <w:bCs/>
           <w:color w:val="2D3B45"/>
           <w:kern w:val="0"/>
           <w:lang w:eastAsia="en-GB"/>
           <w14:ligatures w14:val="none"/>
         </w:rPr>
-      </w:pPr>
-    </w:p>
-    <w:p>
-      <w:pPr>
-        <w:shd w:val="clear" w:color="auto" w:fill="FFFFFF" w:themeFill="background1"/>
-        <w:jc w:val="center"/>
-        <w:outlineLvl w:val="1"/>
-        <w:rPr>
-          <w:rFonts w:ascii="Times New Roman" w:eastAsia="Times New Roman" w:hAnsi="Times New Roman" w:cs="Times New Roman"/>
+        <w:t>5</w:t>
+      </w:r>
+      <w:r>
+        <w:rPr>
+          <w:rFonts w:ascii="Times New Roman" w:eastAsia="Times New Roman" w:hAnsi="Times New Roman" w:cs="Times New Roman"/>
+          <w:b/>
+          <w:bCs/>
           <w:color w:val="2D3B45"/>
           <w:kern w:val="0"/>
           <w:lang w:eastAsia="en-GB"/>
           <w14:ligatures w14:val="none"/>
         </w:rPr>
-      </w:pPr>
-      <w:r>
-        <w:rPr>
-          <w:rFonts w:ascii="Times New Roman" w:eastAsia="Times New Roman" w:hAnsi="Times New Roman" w:cs="Times New Roman"/>
-          <w:color w:val="2D3B45"/>
-          <w:kern w:val="0"/>
-          <w:lang w:eastAsia="en-GB"/>
-          <w14:ligatures w14:val="none"/>
-        </w:rPr>
-        <w:t>7COM1079-0901-202</w:t>
-      </w:r>
-      <w:r>
-        <w:rPr>
-          <w:rFonts w:ascii="Times New Roman" w:eastAsia="Times New Roman" w:hAnsi="Times New Roman" w:cs="Times New Roman"/>
-          <w:color w:val="2D3B45"/>
-          <w:kern w:val="0"/>
-          <w:lang w:eastAsia="en-GB"/>
-          <w14:ligatures w14:val="none"/>
+        <w:t xml:space="preserve"> - Team Research and Development Project</w:t>
+      </w:r>
+    </w:p>
+    <w:p>
+      <w:pPr>
+        <w:rPr>
+          <w:rFonts w:ascii="Times New Roman" w:eastAsia="Times New Roman" w:hAnsi="Times New Roman" w:cs="Times New Roman"/>
+        </w:rPr>
+      </w:pPr>
+    </w:p>
+    <w:p>
+      <w:pPr>
+        <w:rPr>
+          <w:rFonts w:ascii="Times New Roman" w:eastAsia="Times New Roman" w:hAnsi="Times New Roman" w:cs="Times New Roman"/>
+        </w:rPr>
+      </w:pPr>
+    </w:p>
+    <w:p>
+      <w:pPr>
+        <w:rPr>
+          <w:rFonts w:ascii="Times New Roman" w:eastAsia="Times New Roman" w:hAnsi="Times New Roman" w:cs="Times New Roman"/>
+        </w:rPr>
+      </w:pPr>
+    </w:p>
+    <w:p>
+      <w:pPr>
+        <w:rPr>
+          <w:rFonts w:ascii="Times New Roman" w:eastAsia="Times New Roman" w:hAnsi="Times New Roman" w:cs="Times New Roman"/>
+        </w:rPr>
+      </w:pPr>
+    </w:p>
+    <w:p>
+      <w:pPr>
+        <w:rPr>
+          <w:rFonts w:ascii="Times New Roman" w:eastAsia="Times New Roman" w:hAnsi="Times New Roman" w:cs="Times New Roman"/>
+        </w:rPr>
+      </w:pPr>
+    </w:p>
+    <w:p>
+      <w:pPr>
+        <w:rPr>
+          <w:rFonts w:ascii="Times New Roman" w:eastAsia="Times New Roman" w:hAnsi="Times New Roman" w:cs="Times New Roman"/>
+        </w:rPr>
+      </w:pPr>
+    </w:p>
+    <w:p>
+      <w:pPr>
+        <w:rPr>
+          <w:rFonts w:ascii="Times New Roman" w:eastAsia="Times New Roman" w:hAnsi="Times New Roman" w:cs="Times New Roman"/>
+        </w:rPr>
+      </w:pPr>
+    </w:p>
+    <w:p>
+      <w:pPr>
+        <w:rPr>
+          <w:rFonts w:ascii="Times New Roman" w:eastAsia="Times New Roman" w:hAnsi="Times New Roman" w:cs="Times New Roman"/>
+        </w:rPr>
+      </w:pPr>
+    </w:p>
+    <w:p>
+      <w:pPr>
+        <w:rPr>
+          <w:rFonts w:ascii="Times New Roman" w:eastAsia="Times New Roman" w:hAnsi="Times New Roman" w:cs="Times New Roman"/>
+        </w:rPr>
+      </w:pPr>
+    </w:p>
+    <w:p>
+      <w:pPr>
+        <w:rPr>
+          <w:rFonts w:ascii="Times New Roman" w:eastAsia="Times New Roman" w:hAnsi="Times New Roman" w:cs="Times New Roman"/>
+        </w:rPr>
+      </w:pPr>
+      <w:r>
+        <w:rPr>
+          <w:rFonts w:ascii="Times New Roman" w:eastAsia="Times New Roman" w:hAnsi="Times New Roman" w:cs="Times New Roman"/>
+          <w:b/>
+          <w:bCs/>
+        </w:rPr>
+        <w:t>Final report title:</w:t>
+      </w:r>
+      <w:r>
+        <w:rPr>
+          <w:rFonts w:ascii="Times New Roman" w:eastAsia="Times New Roman" w:hAnsi="Times New Roman" w:cs="Times New Roman"/>
+        </w:rPr>
+        <w:t xml:space="preserve"> </w:t>
+      </w:r>
+      <w:r>
+        <w:rPr>
+          <w:rFonts w:ascii="Times New Roman" w:eastAsia="Times New Roman" w:hAnsi="Times New Roman" w:cs="Times New Roman"/>
+        </w:rPr>
+        <w:t>World Happiness Report</w:t>
+      </w:r>
+    </w:p>
+    <w:p>
+      <w:pPr>
+        <w:rPr>
+          <w:rFonts w:ascii="Times New Roman" w:eastAsia="Times New Roman" w:hAnsi="Times New Roman" w:cs="Times New Roman"/>
+        </w:rPr>
+      </w:pPr>
+    </w:p>
+    <w:p>
+      <w:pPr>
+        <w:rPr>
+          <w:rFonts w:ascii="Times New Roman" w:eastAsia="Times New Roman" w:hAnsi="Times New Roman" w:cs="Times New Roman"/>
+        </w:rPr>
+      </w:pPr>
+      <w:r>
+        <w:rPr>
+          <w:rFonts w:ascii="Times New Roman" w:eastAsia="Times New Roman" w:hAnsi="Times New Roman" w:cs="Times New Roman"/>
+          <w:b/>
+          <w:bCs/>
+        </w:rPr>
+        <w:t xml:space="preserve">Group </w:t>
+      </w:r>
+      <w:r>
+        <w:rPr>
+          <w:rFonts w:ascii="Times New Roman" w:eastAsia="Times New Roman" w:hAnsi="Times New Roman" w:cs="Times New Roman"/>
+          <w:b/>
+          <w:bCs/>
+        </w:rPr>
+        <w:t>ID</w:t>
+      </w:r>
+      <w:r>
+        <w:rPr>
+          <w:rFonts w:ascii="Times New Roman" w:eastAsia="Times New Roman" w:hAnsi="Times New Roman" w:cs="Times New Roman"/>
+          <w:b/>
+          <w:bCs/>
+        </w:rPr>
+        <w:t>:</w:t>
+      </w:r>
+      <w:r>
+        <w:rPr>
+          <w:rFonts w:ascii="Times New Roman" w:eastAsia="Times New Roman" w:hAnsi="Times New Roman" w:cs="Times New Roman"/>
+        </w:rPr>
+        <w:t xml:space="preserve"> G141</w:t>
+      </w:r>
+    </w:p>
+    <w:p>
+      <w:pPr>
+        <w:rPr>
+          <w:rFonts w:ascii="Times New Roman" w:eastAsia="Times New Roman" w:hAnsi="Times New Roman" w:cs="Times New Roman"/>
+        </w:rPr>
+      </w:pPr>
+    </w:p>
+    <w:p>
+      <w:pPr>
+        <w:rPr>
+          <w:rFonts w:ascii="Times New Roman" w:eastAsia="Times New Roman" w:hAnsi="Times New Roman" w:cs="Times New Roman"/>
+        </w:rPr>
+      </w:pPr>
+      <w:r>
+        <w:rPr>
+          <w:rFonts w:ascii="Times New Roman" w:eastAsia="Times New Roman" w:hAnsi="Times New Roman" w:cs="Times New Roman"/>
+          <w:b/>
+          <w:bCs/>
+        </w:rPr>
+        <w:t>Dataset number:</w:t>
+      </w:r>
+      <w:r>
+        <w:rPr>
+          <w:rFonts w:ascii="Times New Roman" w:eastAsia="Times New Roman" w:hAnsi="Times New Roman" w:cs="Times New Roman"/>
+        </w:rPr>
+        <w:t xml:space="preserve"> </w:t>
+      </w:r>
+      <w:r>
+        <w:rPr>
+          <w:rFonts w:ascii="Times New Roman" w:eastAsia="Times New Roman" w:hAnsi="Times New Roman" w:cs="Times New Roman"/>
+        </w:rPr>
+        <w:t>ds218</w:t>
+      </w:r>
+    </w:p>
+    <w:p>
+      <w:pPr>
+        <w:rPr>
+          <w:rFonts w:ascii="Times New Roman" w:eastAsia="Times New Roman" w:hAnsi="Times New Roman" w:cs="Times New Roman"/>
+        </w:rPr>
+      </w:pPr>
+    </w:p>
+    <w:p>
+      <w:pPr>
+        <w:rPr>
+          <w:rFonts w:ascii="Times New Roman" w:eastAsia="Times New Roman" w:hAnsi="Times New Roman" w:cs="Times New Roman"/>
+          <w:i/>
+          <w:highlight w:val="yellow"/>
+        </w:rPr>
+      </w:pPr>
+      <w:r>
+        <w:rPr>
+          <w:rFonts w:ascii="Times New Roman" w:eastAsia="Times New Roman" w:hAnsi="Times New Roman" w:cs="Times New Roman"/>
+          <w:b/>
+          <w:bCs/>
+        </w:rPr>
+        <w:t xml:space="preserve">Prepared </w:t>
+      </w:r>
+      <w:r>
+        <w:rPr>
+          <w:rFonts w:ascii="Times New Roman" w:eastAsia="Times New Roman" w:hAnsi="Times New Roman" w:cs="Times New Roman"/>
+          <w:b/>
+          <w:bCs/>
+        </w:rPr>
+        <w:t>by:</w:t>
+      </w:r>
+      <w:r>
+        <w:rPr>
+          <w:rFonts w:ascii="Times New Roman" w:eastAsia="Times New Roman" w:hAnsi="Times New Roman" w:cs="Times New Roman"/>
+        </w:rPr>
+        <w:t xml:space="preserve"> </w:t>
+      </w:r>
+      <w:r>
+        <w:rPr>
+          <w:rFonts w:ascii="Times New Roman" w:eastAsia="Times New Roman" w:hAnsi="Times New Roman" w:cs="Times New Roman"/>
+          <w:i/>
+        </w:rPr>
+        <w:t>Noor Eltafahny 2103841</w:t>
+      </w:r>
+      <w:r>
+        <w:rPr>
+          <w:rFonts w:ascii="Times New Roman" w:eastAsia="Times New Roman" w:hAnsi="Times New Roman" w:cs="Times New Roman"/>
+          <w:i/>
+        </w:rPr>
+        <w:t>3,</w:t>
+      </w:r>
+    </w:p>
+    <w:p>
+      <w:pPr>
+        <w:rPr>
+          <w:rFonts w:ascii="Times New Roman" w:eastAsia="Times New Roman" w:hAnsi="Times New Roman" w:cs="Times New Roman"/>
+          <w:i/>
+        </w:rPr>
+      </w:pPr>
+      <w:r>
+        <w:rPr>
+          <w:rFonts w:ascii="Times New Roman" w:eastAsia="Times New Roman" w:hAnsi="Times New Roman" w:cs="Times New Roman"/>
+          <w:i/>
+        </w:rPr>
+        <w:t xml:space="preserve">Haider Ali </w:t>
+      </w:r>
+      <w:r>
+        <w:rPr>
+          <w:rFonts w:ascii="Times New Roman" w:eastAsia="Times New Roman" w:hAnsi="Times New Roman" w:cs="Times New Roman"/>
+          <w:i/>
+        </w:rPr>
+        <w:t>24065270</w:t>
+      </w:r>
+    </w:p>
+    <w:p>
+      <w:pPr>
+        <w:rPr>
+          <w:rFonts w:ascii="Times New Roman" w:eastAsia="Times New Roman" w:hAnsi="Times New Roman" w:cs="Times New Roman"/>
+          <w:i/>
+          <w:highlight w:val="yellow"/>
+        </w:rPr>
+      </w:pPr>
+      <w:r>
+        <w:rPr>
+          <w:rFonts w:ascii="Times New Roman" w:eastAsia="Times New Roman" w:hAnsi="Times New Roman" w:cs="Times New Roman"/>
+          <w:i/>
+          <w:highlight w:val="yellow"/>
+        </w:rPr>
+        <w:t xml:space="preserve">Seikh </w:t>
+      </w:r>
+      <w:proofErr w:type="spellStart"/>
+      <w:r>
+        <w:rPr>
+          <w:rFonts w:ascii="Times New Roman" w:eastAsia="Times New Roman" w:hAnsi="Times New Roman" w:cs="Times New Roman"/>
+          <w:i/>
+          <w:highlight w:val="yellow"/>
+        </w:rPr>
+        <w:t>Fuyad</w:t>
+      </w:r>
+      <w:proofErr w:type="spellEnd"/>
+      <w:r>
+        <w:rPr>
+          <w:rFonts w:ascii="Times New Roman" w:eastAsia="Times New Roman" w:hAnsi="Times New Roman" w:cs="Times New Roman"/>
+          <w:i/>
+          <w:highlight w:val="yellow"/>
+        </w:rPr>
+        <w:t xml:space="preserve"> Sakib……………,</w:t>
+      </w:r>
+    </w:p>
+    <w:p>
+      <w:pPr>
+        <w:rPr>
+          <w:rFonts w:ascii="Times New Roman" w:eastAsia="Times New Roman" w:hAnsi="Times New Roman" w:cs="Times New Roman"/>
+          <w:i/>
+          <w:highlight w:val="yellow"/>
+        </w:rPr>
+      </w:pPr>
+      <w:r>
+        <w:rPr>
+          <w:rFonts w:ascii="Times New Roman" w:eastAsia="Times New Roman" w:hAnsi="Times New Roman" w:cs="Times New Roman"/>
+          <w:i/>
+          <w:highlight w:val="yellow"/>
+        </w:rPr>
+        <w:t>Muhammad Bilal Khan ………</w:t>
+      </w:r>
+      <w:proofErr w:type="gramStart"/>
+      <w:r>
+        <w:rPr>
+          <w:rFonts w:ascii="Times New Roman" w:eastAsia="Times New Roman" w:hAnsi="Times New Roman" w:cs="Times New Roman"/>
+          <w:i/>
+          <w:highlight w:val="yellow"/>
+        </w:rPr>
+        <w:t>…..</w:t>
+      </w:r>
+      <w:proofErr w:type="gramEnd"/>
+      <w:r>
+        <w:rPr>
+          <w:rFonts w:ascii="Times New Roman" w:eastAsia="Times New Roman" w:hAnsi="Times New Roman" w:cs="Times New Roman"/>
+          <w:i/>
+          <w:highlight w:val="yellow"/>
+        </w:rPr>
+        <w:t>,</w:t>
+      </w:r>
+    </w:p>
+    <w:p>
+      <w:pPr>
+        <w:rPr>
+          <w:rFonts w:ascii="Times New Roman" w:eastAsia="Times New Roman" w:hAnsi="Times New Roman" w:cs="Times New Roman"/>
+          <w:i/>
+        </w:rPr>
+      </w:pPr>
+      <w:r>
+        <w:rPr>
+          <w:rFonts w:ascii="Times New Roman" w:eastAsia="Times New Roman" w:hAnsi="Times New Roman" w:cs="Times New Roman"/>
+          <w:i/>
+        </w:rPr>
+        <w:t xml:space="preserve">Rana </w:t>
+      </w:r>
+      <w:r>
+        <w:rPr>
+          <w:rFonts w:ascii="Times New Roman" w:eastAsia="Times New Roman" w:hAnsi="Times New Roman" w:cs="Times New Roman"/>
+          <w:i/>
+        </w:rPr>
+        <w:t xml:space="preserve">Zeeshan </w:t>
+      </w:r>
+      <w:r>
+        <w:rPr>
+          <w:rFonts w:ascii="Times New Roman" w:eastAsia="Times New Roman" w:hAnsi="Times New Roman" w:cs="Times New Roman"/>
+          <w:i/>
+        </w:rPr>
+        <w:t>Al</w:t>
+      </w:r>
+      <w:r>
+        <w:rPr>
+          <w:rFonts w:ascii="Times New Roman" w:eastAsia="Times New Roman" w:hAnsi="Times New Roman" w:cs="Times New Roman"/>
+          <w:i/>
+        </w:rPr>
+        <w:t>i 2400292</w:t>
+      </w:r>
+    </w:p>
+    <w:p>
+      <w:pPr>
+        <w:rPr>
+          <w:rFonts w:ascii="Times New Roman" w:eastAsia="Times New Roman" w:hAnsi="Times New Roman" w:cs="Times New Roman"/>
+          <w:i/>
+          <w:highlight w:val="yellow"/>
+        </w:rPr>
+      </w:pPr>
+    </w:p>
+    <w:p>
+      <w:pPr>
+        <w:ind w:left="720"/>
+        <w:rPr>
+          <w:rFonts w:ascii="Times New Roman" w:eastAsia="Times New Roman" w:hAnsi="Times New Roman" w:cs="Times New Roman"/>
+          <w:i/>
+        </w:rPr>
+      </w:pPr>
+    </w:p>
+    <w:p>
+      <w:pPr>
+        <w:ind w:left="720"/>
+        <w:rPr>
+          <w:rFonts w:ascii="Times New Roman" w:eastAsia="Times New Roman" w:hAnsi="Times New Roman" w:cs="Times New Roman"/>
+          <w:i/>
+        </w:rPr>
+      </w:pPr>
+    </w:p>
+    <w:p>
+      <w:pPr>
+        <w:ind w:left="720"/>
+        <w:rPr>
+          <w:rFonts w:ascii="Times New Roman" w:eastAsia="Times New Roman" w:hAnsi="Times New Roman" w:cs="Times New Roman"/>
+          <w:i/>
+        </w:rPr>
+      </w:pPr>
+    </w:p>
+    <w:p>
+      <w:pPr>
+        <w:ind w:left="720"/>
+        <w:rPr>
+          <w:rFonts w:ascii="Times New Roman" w:eastAsia="Times New Roman" w:hAnsi="Times New Roman" w:cs="Times New Roman"/>
+          <w:i/>
+        </w:rPr>
+      </w:pPr>
+    </w:p>
+    <w:p>
+      <w:pPr>
+        <w:rPr>
+          <w:rFonts w:ascii="Times New Roman" w:eastAsia="Times New Roman" w:hAnsi="Times New Roman" w:cs="Times New Roman"/>
+        </w:rPr>
+      </w:pPr>
+    </w:p>
+    <w:p>
+      <w:pPr>
+        <w:rPr>
+          <w:rFonts w:ascii="Times New Roman" w:eastAsia="Times New Roman" w:hAnsi="Times New Roman" w:cs="Times New Roman"/>
+        </w:rPr>
+      </w:pPr>
+    </w:p>
+    <w:p>
+      <w:pPr>
+        <w:rPr>
+          <w:rFonts w:ascii="Times New Roman" w:eastAsia="Times New Roman" w:hAnsi="Times New Roman" w:cs="Times New Roman"/>
+        </w:rPr>
+      </w:pPr>
+    </w:p>
+    <w:p>
+      <w:pPr>
+        <w:rPr>
+          <w:rFonts w:ascii="Times New Roman" w:eastAsia="Times New Roman" w:hAnsi="Times New Roman" w:cs="Times New Roman"/>
+        </w:rPr>
+      </w:pPr>
+    </w:p>
+    <w:p>
+      <w:pPr>
+        <w:rPr>
+          <w:rFonts w:ascii="Times New Roman" w:eastAsia="Times New Roman" w:hAnsi="Times New Roman" w:cs="Times New Roman"/>
+        </w:rPr>
+      </w:pPr>
+    </w:p>
+    <w:p>
+      <w:pPr>
+        <w:rPr>
+          <w:rFonts w:ascii="Times New Roman" w:eastAsia="Times New Roman" w:hAnsi="Times New Roman" w:cs="Times New Roman"/>
+        </w:rPr>
+      </w:pPr>
+    </w:p>
+    <w:p>
+      <w:pPr>
+        <w:rPr>
+          <w:rFonts w:ascii="Times New Roman" w:eastAsia="Times New Roman" w:hAnsi="Times New Roman" w:cs="Times New Roman"/>
+        </w:rPr>
+      </w:pPr>
+    </w:p>
+    <w:p>
+      <w:pPr>
+        <w:rPr>
+          <w:rFonts w:ascii="Times New Roman" w:eastAsia="Times New Roman" w:hAnsi="Times New Roman" w:cs="Times New Roman"/>
+        </w:rPr>
+      </w:pPr>
+    </w:p>
+    <w:p>
+      <w:pPr>
+        <w:rPr>
+          <w:rFonts w:ascii="Times New Roman" w:eastAsia="Times New Roman" w:hAnsi="Times New Roman" w:cs="Times New Roman"/>
+        </w:rPr>
+      </w:pPr>
+    </w:p>
+    <w:p>
+      <w:pPr>
+        <w:rPr>
+          <w:rFonts w:ascii="Times New Roman" w:eastAsia="Times New Roman" w:hAnsi="Times New Roman" w:cs="Times New Roman"/>
+        </w:rPr>
+      </w:pPr>
+    </w:p>
+    <w:p>
+      <w:pPr>
+        <w:rPr>
+          <w:rFonts w:ascii="Times New Roman" w:eastAsia="Times New Roman" w:hAnsi="Times New Roman" w:cs="Times New Roman"/>
+        </w:rPr>
+      </w:pPr>
+    </w:p>
+    <w:p>
+      <w:pPr>
+        <w:rPr>
+          <w:rFonts w:ascii="Times New Roman" w:eastAsia="Times New Roman" w:hAnsi="Times New Roman" w:cs="Times New Roman"/>
+        </w:rPr>
+      </w:pPr>
+    </w:p>
+    <w:p>
+      <w:pPr>
+        <w:jc w:val="center"/>
+        <w:rPr>
+          <w:rFonts w:ascii="Times New Roman" w:eastAsia="Times New Roman" w:hAnsi="Times New Roman" w:cs="Times New Roman"/>
+        </w:rPr>
+      </w:pPr>
+      <w:r>
+        <w:rPr>
+          <w:rFonts w:ascii="Times New Roman" w:eastAsia="Times New Roman" w:hAnsi="Times New Roman" w:cs="Times New Roman"/>
+        </w:rPr>
+        <w:t>University of Hertfordshire</w:t>
+      </w:r>
+    </w:p>
+    <w:p>
+      <w:pPr>
+        <w:jc w:val="center"/>
+        <w:rPr>
+          <w:rFonts w:ascii="Times New Roman" w:eastAsia="Times New Roman" w:hAnsi="Times New Roman" w:cs="Times New Roman"/>
+        </w:rPr>
+      </w:pPr>
+      <w:r>
+        <w:rPr>
+          <w:rFonts w:ascii="Times New Roman" w:eastAsia="Times New Roman" w:hAnsi="Times New Roman" w:cs="Times New Roman"/>
+        </w:rPr>
+        <w:t>Hatfield, 202</w:t>
+      </w:r>
+      <w:r>
+        <w:rPr>
+          <w:rFonts w:ascii="Times New Roman" w:eastAsia="Times New Roman" w:hAnsi="Times New Roman" w:cs="Times New Roman"/>
         </w:rPr>
         <w:t>5</w:t>
       </w:r>
-      <w:r>
-        <w:rPr>
-          <w:rFonts w:ascii="Times New Roman" w:eastAsia="Times New Roman" w:hAnsi="Times New Roman" w:cs="Times New Roman"/>
-          <w:color w:val="2D3B45"/>
-          <w:kern w:val="0"/>
-          <w:lang w:eastAsia="en-GB"/>
-          <w14:ligatures w14:val="none"/>
-        </w:rPr>
-        <w:t xml:space="preserve"> - Team Research and Development Project</w:t>
-      </w:r>
-    </w:p>
-    <w:p>
-      <w:pPr>
-        <w:rPr>
-          <w:rFonts w:ascii="Times New Roman" w:eastAsia="Times New Roman" w:hAnsi="Times New Roman" w:cs="Times New Roman"/>
-        </w:rPr>
-      </w:pPr>
-    </w:p>
-    <w:p>
-      <w:pPr>
-        <w:rPr>
-          <w:rFonts w:ascii="Times New Roman" w:eastAsia="Times New Roman" w:hAnsi="Times New Roman" w:cs="Times New Roman"/>
-        </w:rPr>
-      </w:pPr>
-    </w:p>
-    <w:p>
-      <w:pPr>
-        <w:rPr>
-          <w:rFonts w:ascii="Times New Roman" w:eastAsia="Times New Roman" w:hAnsi="Times New Roman" w:cs="Times New Roman"/>
-        </w:rPr>
-      </w:pPr>
-      <w:r>
-        <w:rPr>
-          <w:rFonts w:ascii="Times New Roman" w:eastAsia="Times New Roman" w:hAnsi="Times New Roman" w:cs="Times New Roman"/>
-        </w:rPr>
-        <w:t xml:space="preserve">Final report title: </w:t>
-      </w:r>
-      <w:r>
-        <w:rPr>
-          <w:rFonts w:ascii="Times New Roman" w:eastAsia="Times New Roman" w:hAnsi="Times New Roman" w:cs="Times New Roman"/>
-        </w:rPr>
-        <w:t>World Happiness Report</w:t>
-      </w:r>
-    </w:p>
-    <w:p>
-      <w:pPr>
-        <w:rPr>
-          <w:rFonts w:ascii="Times New Roman" w:eastAsia="Times New Roman" w:hAnsi="Times New Roman" w:cs="Times New Roman"/>
-        </w:rPr>
-      </w:pPr>
-    </w:p>
-    <w:p>
-      <w:pPr>
-        <w:rPr>
-          <w:rFonts w:ascii="Times New Roman" w:eastAsia="Times New Roman" w:hAnsi="Times New Roman" w:cs="Times New Roman"/>
-        </w:rPr>
-      </w:pPr>
-      <w:r>
-        <w:rPr>
-          <w:rFonts w:ascii="Times New Roman" w:eastAsia="Times New Roman" w:hAnsi="Times New Roman" w:cs="Times New Roman"/>
-        </w:rPr>
-        <w:t xml:space="preserve">Group </w:t>
-      </w:r>
-      <w:r>
-        <w:rPr>
-          <w:rFonts w:ascii="Times New Roman" w:eastAsia="Times New Roman" w:hAnsi="Times New Roman" w:cs="Times New Roman"/>
-        </w:rPr>
-        <w:t>ID</w:t>
-      </w:r>
-      <w:r>
-        <w:rPr>
-          <w:rFonts w:ascii="Times New Roman" w:eastAsia="Times New Roman" w:hAnsi="Times New Roman" w:cs="Times New Roman"/>
-        </w:rPr>
-        <w:t>:</w:t>
-      </w:r>
-      <w:r>
-        <w:rPr>
-          <w:rFonts w:ascii="Times New Roman" w:eastAsia="Times New Roman" w:hAnsi="Times New Roman" w:cs="Times New Roman"/>
-        </w:rPr>
-        <w:t xml:space="preserve"> G141</w:t>
-      </w:r>
-    </w:p>
-    <w:p>
-      <w:pPr>
-        <w:rPr>
-          <w:rFonts w:ascii="Times New Roman" w:eastAsia="Times New Roman" w:hAnsi="Times New Roman" w:cs="Times New Roman"/>
-        </w:rPr>
-      </w:pPr>
-    </w:p>
-    <w:p>
-      <w:pPr>
-        <w:rPr>
-          <w:rFonts w:ascii="Times New Roman" w:eastAsia="Times New Roman" w:hAnsi="Times New Roman" w:cs="Times New Roman"/>
-        </w:rPr>
-      </w:pPr>
-      <w:r>
-        <w:rPr>
-          <w:rFonts w:ascii="Times New Roman" w:eastAsia="Times New Roman" w:hAnsi="Times New Roman" w:cs="Times New Roman"/>
-        </w:rPr>
-        <w:t xml:space="preserve">Dataset number: </w:t>
-      </w:r>
-      <w:r>
-        <w:rPr>
-          <w:rFonts w:ascii="Times New Roman" w:eastAsia="Times New Roman" w:hAnsi="Times New Roman" w:cs="Times New Roman"/>
-        </w:rPr>
-        <w:t>ds218</w:t>
-      </w:r>
-    </w:p>
-    <w:p>
-      <w:pPr>
-        <w:rPr>
-          <w:rFonts w:ascii="Times New Roman" w:eastAsia="Times New Roman" w:hAnsi="Times New Roman" w:cs="Times New Roman"/>
-        </w:rPr>
-      </w:pPr>
-    </w:p>
-    <w:p>
-      <w:pPr>
-        <w:rPr>
-          <w:rFonts w:ascii="Times New Roman" w:eastAsia="Times New Roman" w:hAnsi="Times New Roman" w:cs="Times New Roman"/>
+    </w:p>
+    <w:p>
+      <w:pPr>
+        <w:jc w:val="center"/>
+        <w:rPr>
+          <w:rFonts w:ascii="Times New Roman" w:eastAsia="Times New Roman" w:hAnsi="Times New Roman" w:cs="Times New Roman"/>
+        </w:rPr>
+      </w:pPr>
+    </w:p>
+    <w:p>
+      <w:pPr>
+        <w:jc w:val="center"/>
+        <w:rPr>
+          <w:rFonts w:ascii="Times New Roman" w:eastAsia="Times New Roman" w:hAnsi="Times New Roman" w:cs="Times New Roman"/>
+        </w:rPr>
+      </w:pPr>
+    </w:p>
+    <w:p>
+      <w:pPr>
+        <w:jc w:val="center"/>
+        <w:rPr>
+          <w:rFonts w:ascii="Times New Roman" w:eastAsia="Times New Roman" w:hAnsi="Times New Roman" w:cs="Times New Roman"/>
+        </w:rPr>
+      </w:pPr>
+    </w:p>
+    <w:p>
+      <w:pPr>
+        <w:jc w:val="center"/>
+        <w:rPr>
+          <w:rFonts w:ascii="Times New Roman" w:eastAsia="Times New Roman" w:hAnsi="Times New Roman" w:cs="Times New Roman"/>
+        </w:rPr>
+      </w:pPr>
+    </w:p>
+    <w:p>
+      <w:pPr>
+        <w:jc w:val="center"/>
+        <w:rPr>
+          <w:rFonts w:ascii="Times New Roman" w:eastAsia="Times New Roman" w:hAnsi="Times New Roman" w:cs="Times New Roman"/>
+        </w:rPr>
+      </w:pPr>
+    </w:p>
+    <w:p>
+      <w:pPr>
+        <w:jc w:val="center"/>
+        <w:rPr>
+          <w:rFonts w:ascii="Times New Roman" w:eastAsia="Times New Roman" w:hAnsi="Times New Roman" w:cs="Times New Roman"/>
+        </w:rPr>
+      </w:pPr>
+    </w:p>
+    <w:p>
+      <w:pPr>
+        <w:jc w:val="center"/>
+        <w:rPr>
+          <w:rFonts w:ascii="Times New Roman" w:eastAsia="Times New Roman" w:hAnsi="Times New Roman" w:cs="Times New Roman"/>
+        </w:rPr>
+      </w:pPr>
+    </w:p>
+    <w:p/>
+    <w:p>
+      <w:pPr>
+        <w:jc w:val="center"/>
+        <w:rPr>
+          <w:rFonts w:ascii="Times New Roman" w:eastAsia="Times New Roman" w:hAnsi="Times New Roman" w:cs="Times New Roman"/>
+          <w:b/>
+          <w:bCs/>
           <w:i/>
           <w:highlight w:val="yellow"/>
         </w:rPr>
@@ -399,463 +665,19 @@
       <w:r>
         <w:rPr>
           <w:rFonts w:ascii="Times New Roman" w:eastAsia="Times New Roman" w:hAnsi="Times New Roman" w:cs="Times New Roman"/>
-        </w:rPr>
-        <w:t xml:space="preserve">Prepared </w:t>
-      </w:r>
-      <w:r>
-        <w:rPr>
-          <w:rFonts w:ascii="Times New Roman" w:eastAsia="Times New Roman" w:hAnsi="Times New Roman" w:cs="Times New Roman"/>
-        </w:rPr>
-        <w:t xml:space="preserve">by: </w:t>
-      </w:r>
-      <w:r>
-        <w:rPr>
-          <w:rFonts w:ascii="Times New Roman" w:eastAsia="Times New Roman" w:hAnsi="Times New Roman" w:cs="Times New Roman"/>
-          <w:i/>
-          <w:highlight w:val="yellow"/>
-        </w:rPr>
-        <w:t>Noor Eltafahny 2103841</w:t>
-      </w:r>
-      <w:r>
-        <w:rPr>
-          <w:rFonts w:ascii="Times New Roman" w:eastAsia="Times New Roman" w:hAnsi="Times New Roman" w:cs="Times New Roman"/>
-          <w:i/>
-          <w:highlight w:val="yellow"/>
-        </w:rPr>
-        <w:t>3,</w:t>
-      </w:r>
-    </w:p>
-    <w:p>
-      <w:pPr>
-        <w:rPr>
-          <w:rFonts w:ascii="Times New Roman" w:eastAsia="Times New Roman" w:hAnsi="Times New Roman" w:cs="Times New Roman"/>
-          <w:i/>
-          <w:highlight w:val="yellow"/>
-        </w:rPr>
-      </w:pPr>
-      <w:r>
-        <w:rPr>
-          <w:rFonts w:ascii="Times New Roman" w:eastAsia="Times New Roman" w:hAnsi="Times New Roman" w:cs="Times New Roman"/>
-          <w:i/>
-          <w:highlight w:val="yellow"/>
-        </w:rPr>
-        <w:t xml:space="preserve">Haider Ali </w:t>
-      </w:r>
-      <w:r>
-        <w:rPr>
-          <w:rFonts w:ascii="Times New Roman" w:eastAsia="Times New Roman" w:hAnsi="Times New Roman" w:cs="Times New Roman"/>
-          <w:i/>
-          <w:highlight w:val="yellow"/>
-        </w:rPr>
-        <w:t>24065270</w:t>
-      </w:r>
-    </w:p>
-    <w:p>
-      <w:pPr>
-        <w:rPr>
-          <w:rFonts w:ascii="Times New Roman" w:eastAsia="Times New Roman" w:hAnsi="Times New Roman" w:cs="Times New Roman"/>
-          <w:i/>
-          <w:highlight w:val="yellow"/>
-        </w:rPr>
-      </w:pPr>
-      <w:r>
-        <w:rPr>
-          <w:rFonts w:ascii="Times New Roman" w:eastAsia="Times New Roman" w:hAnsi="Times New Roman" w:cs="Times New Roman"/>
-          <w:i/>
-          <w:highlight w:val="yellow"/>
-        </w:rPr>
-        <w:t xml:space="preserve">Seikh </w:t>
-      </w:r>
-      <w:proofErr w:type="spellStart"/>
-      <w:r>
-        <w:rPr>
-          <w:rFonts w:ascii="Times New Roman" w:eastAsia="Times New Roman" w:hAnsi="Times New Roman" w:cs="Times New Roman"/>
-          <w:i/>
-          <w:highlight w:val="yellow"/>
-        </w:rPr>
-        <w:t>Fuyad</w:t>
-      </w:r>
-      <w:proofErr w:type="spellEnd"/>
-      <w:r>
-        <w:rPr>
-          <w:rFonts w:ascii="Times New Roman" w:eastAsia="Times New Roman" w:hAnsi="Times New Roman" w:cs="Times New Roman"/>
-          <w:i/>
-          <w:highlight w:val="yellow"/>
-        </w:rPr>
-        <w:t xml:space="preserve"> Sakib……………,</w:t>
-      </w:r>
-    </w:p>
-    <w:p>
-      <w:pPr>
-        <w:rPr>
-          <w:rFonts w:ascii="Times New Roman" w:eastAsia="Times New Roman" w:hAnsi="Times New Roman" w:cs="Times New Roman"/>
-          <w:i/>
-          <w:highlight w:val="yellow"/>
-        </w:rPr>
-      </w:pPr>
-      <w:r>
-        <w:rPr>
-          <w:rFonts w:ascii="Times New Roman" w:eastAsia="Times New Roman" w:hAnsi="Times New Roman" w:cs="Times New Roman"/>
-          <w:i/>
-          <w:highlight w:val="yellow"/>
-        </w:rPr>
-        <w:t>Muhammad Bilal Khan ………</w:t>
-      </w:r>
-      <w:proofErr w:type="gramStart"/>
-      <w:r>
-        <w:rPr>
-          <w:rFonts w:ascii="Times New Roman" w:eastAsia="Times New Roman" w:hAnsi="Times New Roman" w:cs="Times New Roman"/>
-          <w:i/>
-          <w:highlight w:val="yellow"/>
-        </w:rPr>
-        <w:t>…..</w:t>
-      </w:r>
-      <w:proofErr w:type="gramEnd"/>
-      <w:r>
-        <w:rPr>
-          <w:rFonts w:ascii="Times New Roman" w:eastAsia="Times New Roman" w:hAnsi="Times New Roman" w:cs="Times New Roman"/>
-          <w:i/>
-          <w:highlight w:val="yellow"/>
-        </w:rPr>
-        <w:t>,</w:t>
-      </w:r>
-    </w:p>
-    <w:p>
-      <w:pPr>
-        <w:rPr>
-          <w:rFonts w:ascii="Times New Roman" w:eastAsia="Times New Roman" w:hAnsi="Times New Roman" w:cs="Times New Roman"/>
-          <w:i/>
-          <w:highlight w:val="yellow"/>
-        </w:rPr>
-      </w:pPr>
-      <w:r>
-        <w:rPr>
-          <w:rFonts w:ascii="Times New Roman" w:eastAsia="Times New Roman" w:hAnsi="Times New Roman" w:cs="Times New Roman"/>
-          <w:i/>
-          <w:highlight w:val="yellow"/>
-        </w:rPr>
-        <w:t xml:space="preserve">Rana </w:t>
-      </w:r>
-      <w:r>
-        <w:rPr>
-          <w:rFonts w:ascii="Times New Roman" w:eastAsia="Times New Roman" w:hAnsi="Times New Roman" w:cs="Times New Roman"/>
-          <w:i/>
-          <w:highlight w:val="yellow"/>
-        </w:rPr>
-        <w:t xml:space="preserve">Zeeshan </w:t>
-      </w:r>
-      <w:r>
-        <w:rPr>
-          <w:rFonts w:ascii="Times New Roman" w:eastAsia="Times New Roman" w:hAnsi="Times New Roman" w:cs="Times New Roman"/>
-          <w:i/>
-          <w:highlight w:val="yellow"/>
-        </w:rPr>
-        <w:t>Al</w:t>
-      </w:r>
-      <w:r>
-        <w:rPr>
-          <w:rFonts w:ascii="Times New Roman" w:eastAsia="Times New Roman" w:hAnsi="Times New Roman" w:cs="Times New Roman"/>
-          <w:i/>
-          <w:highlight w:val="yellow"/>
-        </w:rPr>
-        <w:t>i 2400292</w:t>
-      </w:r>
-    </w:p>
-    <w:p>
-      <w:pPr>
-        <w:rPr>
-          <w:rFonts w:ascii="Times New Roman" w:eastAsia="Times New Roman" w:hAnsi="Times New Roman" w:cs="Times New Roman"/>
-          <w:i/>
-          <w:highlight w:val="yellow"/>
-        </w:rPr>
-      </w:pPr>
-    </w:p>
-    <w:p>
-      <w:pPr>
-        <w:ind w:left="720"/>
-        <w:rPr>
-          <w:rFonts w:ascii="Times New Roman" w:eastAsia="Times New Roman" w:hAnsi="Times New Roman" w:cs="Times New Roman"/>
-          <w:i/>
-        </w:rPr>
-      </w:pPr>
-    </w:p>
-    <w:p>
-      <w:pPr>
-        <w:ind w:left="720"/>
-        <w:rPr>
-          <w:rFonts w:ascii="Times New Roman" w:eastAsia="Times New Roman" w:hAnsi="Times New Roman" w:cs="Times New Roman"/>
-          <w:i/>
-        </w:rPr>
-      </w:pPr>
-    </w:p>
-    <w:p>
-      <w:pPr>
-        <w:ind w:left="720"/>
-        <w:rPr>
-          <w:rFonts w:ascii="Times New Roman" w:eastAsia="Times New Roman" w:hAnsi="Times New Roman" w:cs="Times New Roman"/>
-          <w:i/>
-        </w:rPr>
-      </w:pPr>
-    </w:p>
-    <w:p>
-      <w:pPr>
-        <w:ind w:left="720"/>
-        <w:rPr>
-          <w:rFonts w:ascii="Times New Roman" w:eastAsia="Times New Roman" w:hAnsi="Times New Roman" w:cs="Times New Roman"/>
-          <w:i/>
-        </w:rPr>
-      </w:pPr>
-    </w:p>
-    <w:p>
-      <w:pPr>
-        <w:rPr>
-          <w:rFonts w:ascii="Times New Roman" w:eastAsia="Times New Roman" w:hAnsi="Times New Roman" w:cs="Times New Roman"/>
-        </w:rPr>
-      </w:pPr>
-    </w:p>
-    <w:p>
-      <w:pPr>
-        <w:rPr>
-          <w:rFonts w:ascii="Times New Roman" w:eastAsia="Times New Roman" w:hAnsi="Times New Roman" w:cs="Times New Roman"/>
-        </w:rPr>
-      </w:pPr>
-    </w:p>
-    <w:p>
-      <w:pPr>
-        <w:rPr>
-          <w:rFonts w:ascii="Times New Roman" w:eastAsia="Times New Roman" w:hAnsi="Times New Roman" w:cs="Times New Roman"/>
-        </w:rPr>
-      </w:pPr>
-    </w:p>
-    <w:p>
-      <w:pPr>
-        <w:rPr>
-          <w:rFonts w:ascii="Times New Roman" w:eastAsia="Times New Roman" w:hAnsi="Times New Roman" w:cs="Times New Roman"/>
-        </w:rPr>
-      </w:pPr>
-    </w:p>
-    <w:p>
-      <w:pPr>
-        <w:rPr>
-          <w:rFonts w:ascii="Times New Roman" w:eastAsia="Times New Roman" w:hAnsi="Times New Roman" w:cs="Times New Roman"/>
-        </w:rPr>
-      </w:pPr>
-    </w:p>
-    <w:p>
-      <w:pPr>
-        <w:rPr>
-          <w:rFonts w:ascii="Times New Roman" w:eastAsia="Times New Roman" w:hAnsi="Times New Roman" w:cs="Times New Roman"/>
-        </w:rPr>
-      </w:pPr>
-    </w:p>
-    <w:p>
-      <w:pPr>
-        <w:pStyle w:val="ListParagraph"/>
-        <w:rPr>
-          <w:rFonts w:ascii="Times New Roman" w:eastAsia="Times New Roman" w:hAnsi="Times New Roman" w:cs="Times New Roman"/>
-          <w:i/>
-          <w:highlight w:val="yellow"/>
-        </w:rPr>
-      </w:pPr>
-      <w:r>
-        <w:rPr>
-          <w:rStyle w:val="Strong"/>
-          <w:rFonts w:ascii="Times New Roman" w:eastAsia="Times New Roman" w:hAnsi="Times New Roman" w:cs="Times New Roman"/>
-          <w:i/>
-          <w:highlight w:val="yellow"/>
-        </w:rPr>
-        <w:t>Please make sure</w:t>
-      </w:r>
-      <w:r>
-        <w:rPr>
-          <w:rFonts w:ascii="Times New Roman" w:eastAsia="Times New Roman" w:hAnsi="Times New Roman" w:cs="Times New Roman"/>
-          <w:i/>
-          <w:highlight w:val="yellow"/>
-        </w:rPr>
-        <w:t xml:space="preserve"> the document spelled correctly (including image labels, section headings, and table of contents</w:t>
-      </w:r>
-      <w:r>
-        <w:rPr>
-          <w:rFonts w:ascii="Times New Roman" w:eastAsia="Times New Roman" w:hAnsi="Times New Roman" w:cs="Times New Roman"/>
-          <w:i/>
-          <w:highlight w:val="yellow"/>
-        </w:rPr>
-        <w:t>)</w:t>
-      </w:r>
-      <w:r>
-        <w:rPr>
-          <w:rFonts w:ascii="Times New Roman" w:eastAsia="Times New Roman" w:hAnsi="Times New Roman" w:cs="Times New Roman"/>
-          <w:i/>
-          <w:highlight w:val="yellow"/>
-        </w:rPr>
-        <w:t>.</w:t>
-      </w:r>
-      <w:r>
-        <w:rPr>
-          <w:rFonts w:ascii="Times New Roman" w:eastAsia="Times New Roman" w:hAnsi="Times New Roman" w:cs="Times New Roman"/>
-          <w:i/>
-          <w:highlight w:val="yellow"/>
-        </w:rPr>
-        <w:t xml:space="preserve"> Please use correct punctuation.</w:t>
-      </w:r>
-    </w:p>
-    <w:p>
-      <w:pPr>
-        <w:pStyle w:val="ListParagraph"/>
-        <w:rPr>
-          <w:rFonts w:ascii="Times New Roman" w:eastAsia="Times New Roman" w:hAnsi="Times New Roman" w:cs="Times New Roman"/>
-        </w:rPr>
-      </w:pPr>
-      <w:r>
-        <w:rPr>
-          <w:rFonts w:ascii="Times New Roman" w:eastAsia="Times New Roman" w:hAnsi="Times New Roman" w:cs="Times New Roman"/>
-          <w:i/>
-          <w:highlight w:val="yellow"/>
-        </w:rPr>
-        <w:t>Make sure your report is grammatically correct</w:t>
-      </w:r>
-      <w:r>
-        <w:rPr>
-          <w:rFonts w:ascii="Times New Roman" w:eastAsia="Times New Roman" w:hAnsi="Times New Roman" w:cs="Times New Roman"/>
-          <w:i/>
-          <w:highlight w:val="yellow"/>
-        </w:rPr>
-        <w:t>.</w:t>
-      </w:r>
-      <w:r>
-        <w:rPr>
-          <w:rFonts w:ascii="Times New Roman" w:eastAsia="Times New Roman" w:hAnsi="Times New Roman" w:cs="Times New Roman"/>
+          <w:b/>
+          <w:bCs/>
+        </w:rPr>
+        <w:lastRenderedPageBreak/>
+        <w:t>Table of Contents</w:t>
+      </w:r>
+      <w:r>
+        <w:rPr>
+          <w:rFonts w:ascii="Times New Roman" w:eastAsia="Times New Roman" w:hAnsi="Times New Roman" w:cs="Times New Roman"/>
+          <w:b/>
+          <w:bCs/>
         </w:rPr>
         <w:t xml:space="preserve"> </w:t>
-      </w:r>
-    </w:p>
-    <w:p>
-      <w:pPr>
-        <w:rPr>
-          <w:rFonts w:ascii="Times New Roman" w:eastAsia="Times New Roman" w:hAnsi="Times New Roman" w:cs="Times New Roman"/>
-        </w:rPr>
-      </w:pPr>
-    </w:p>
-    <w:p>
-      <w:pPr>
-        <w:rPr>
-          <w:rFonts w:ascii="Times New Roman" w:eastAsia="Times New Roman" w:hAnsi="Times New Roman" w:cs="Times New Roman"/>
-        </w:rPr>
-      </w:pPr>
-    </w:p>
-    <w:p>
-      <w:pPr>
-        <w:rPr>
-          <w:rFonts w:ascii="Times New Roman" w:eastAsia="Times New Roman" w:hAnsi="Times New Roman" w:cs="Times New Roman"/>
-        </w:rPr>
-      </w:pPr>
-    </w:p>
-    <w:p>
-      <w:pPr>
-        <w:jc w:val="center"/>
-        <w:rPr>
-          <w:rFonts w:ascii="Times New Roman" w:eastAsia="Times New Roman" w:hAnsi="Times New Roman" w:cs="Times New Roman"/>
-        </w:rPr>
-      </w:pPr>
-      <w:r>
-        <w:rPr>
-          <w:rFonts w:ascii="Times New Roman" w:eastAsia="Times New Roman" w:hAnsi="Times New Roman" w:cs="Times New Roman"/>
-        </w:rPr>
-        <w:t>University of Hertfordshire</w:t>
-      </w:r>
-    </w:p>
-    <w:p>
-      <w:pPr>
-        <w:jc w:val="center"/>
-        <w:rPr>
-          <w:rFonts w:ascii="Times New Roman" w:eastAsia="Times New Roman" w:hAnsi="Times New Roman" w:cs="Times New Roman"/>
-        </w:rPr>
-      </w:pPr>
-      <w:r>
-        <w:rPr>
-          <w:rFonts w:ascii="Times New Roman" w:eastAsia="Times New Roman" w:hAnsi="Times New Roman" w:cs="Times New Roman"/>
-        </w:rPr>
-        <w:t>Hatfield, 202</w:t>
-      </w:r>
-      <w:r>
-        <w:rPr>
-          <w:rFonts w:ascii="Times New Roman" w:eastAsia="Times New Roman" w:hAnsi="Times New Roman" w:cs="Times New Roman"/>
-        </w:rPr>
-        <w:t>5</w:t>
-      </w:r>
-    </w:p>
-    <w:p>
-      <w:pPr>
-        <w:jc w:val="center"/>
-        <w:rPr>
-          <w:rFonts w:ascii="Times New Roman" w:eastAsia="Times New Roman" w:hAnsi="Times New Roman" w:cs="Times New Roman"/>
-        </w:rPr>
-      </w:pPr>
-    </w:p>
-    <w:p>
-      <w:pPr>
-        <w:jc w:val="center"/>
-        <w:rPr>
-          <w:rFonts w:ascii="Times New Roman" w:eastAsia="Times New Roman" w:hAnsi="Times New Roman" w:cs="Times New Roman"/>
-        </w:rPr>
-      </w:pPr>
-    </w:p>
-    <w:p>
-      <w:pPr>
-        <w:jc w:val="center"/>
-        <w:rPr>
-          <w:rFonts w:ascii="Times New Roman" w:eastAsia="Times New Roman" w:hAnsi="Times New Roman" w:cs="Times New Roman"/>
-        </w:rPr>
-      </w:pPr>
-    </w:p>
-    <w:p/>
-    <w:p>
-      <w:pPr>
-        <w:jc w:val="center"/>
-        <w:rPr>
-          <w:rFonts w:ascii="Times New Roman" w:eastAsia="Times New Roman" w:hAnsi="Times New Roman" w:cs="Times New Roman"/>
-          <w:i/>
-          <w:highlight w:val="yellow"/>
-        </w:rPr>
-      </w:pPr>
-      <w:r>
-        <w:rPr>
-          <w:rFonts w:ascii="Times New Roman" w:eastAsia="Times New Roman" w:hAnsi="Times New Roman" w:cs="Times New Roman"/>
-        </w:rPr>
-        <w:t>Table of Contents</w:t>
-      </w:r>
-      <w:r>
-        <w:rPr>
-          <w:rFonts w:ascii="Times New Roman" w:eastAsia="Times New Roman" w:hAnsi="Times New Roman" w:cs="Times New Roman"/>
-        </w:rPr>
-        <w:t xml:space="preserve"> </w:t>
-      </w:r>
-      <w:r>
-        <w:rPr>
-          <w:rFonts w:ascii="Times New Roman" w:eastAsia="Times New Roman" w:hAnsi="Times New Roman" w:cs="Times New Roman"/>
-          <w:i/>
-          <w:iCs/>
-          <w:highlight w:val="yellow"/>
-        </w:rPr>
-        <w:t xml:space="preserve">add page numbers </w:t>
-      </w:r>
-      <w:r>
-        <w:rPr>
-          <w:rFonts w:ascii="Times New Roman" w:eastAsia="Times New Roman" w:hAnsi="Times New Roman" w:cs="Times New Roman"/>
-          <w:i/>
-          <w:iCs/>
-          <w:highlight w:val="yellow"/>
-        </w:rPr>
-        <w:t xml:space="preserve">from </w:t>
-      </w:r>
-      <w:r>
-        <w:rPr>
-          <w:rFonts w:ascii="Times New Roman" w:eastAsia="Times New Roman" w:hAnsi="Times New Roman" w:cs="Times New Roman"/>
-          <w:i/>
-          <w:iCs/>
-          <w:highlight w:val="yellow"/>
-        </w:rPr>
-        <w:t>here</w:t>
       </w:r>
     </w:p>
     <w:p>
@@ -957,7 +779,6 @@
         <w:rPr>
           <w:rFonts w:ascii="Times New Roman" w:eastAsia="Times New Roman" w:hAnsi="Times New Roman" w:cs="Times New Roman"/>
         </w:rPr>
-        <w:lastRenderedPageBreak/>
         <w:t xml:space="preserve">Null hypothesis and alternative hypothesis (H0/H1) </w:t>
       </w:r>
     </w:p>
@@ -1009,7 +830,7 @@
         <w:rPr>
           <w:rFonts w:ascii="Times New Roman" w:eastAsia="Times New Roman" w:hAnsi="Times New Roman" w:cs="Times New Roman"/>
         </w:rPr>
-        <w:t>Research papers (at least 3 relevant to your topic / DS)</w:t>
+        <w:t xml:space="preserve">Research papers </w:t>
       </w:r>
     </w:p>
     <w:p>
@@ -1617,23 +1438,7 @@
           <w:i/>
           <w:iCs/>
         </w:rPr>
-        <w:t>Harvard (author</w:t>
-      </w:r>
-      <w:r>
-        <w:rPr>
-          <w:rFonts w:ascii="Times New Roman" w:eastAsia="Times New Roman" w:hAnsi="Times New Roman" w:cs="Times New Roman"/>
-          <w:i/>
-          <w:iCs/>
-        </w:rPr>
-        <w:t>,</w:t>
-      </w:r>
-      <w:r>
-        <w:rPr>
-          <w:rFonts w:ascii="Times New Roman" w:eastAsia="Times New Roman" w:hAnsi="Times New Roman" w:cs="Times New Roman"/>
-          <w:i/>
-          <w:iCs/>
-        </w:rPr>
-        <w:t xml:space="preserve"> date) format.</w:t>
+        <w:t>Harvard format.</w:t>
       </w:r>
     </w:p>
     <w:p>
@@ -1715,20 +1520,105 @@
     </w:p>
     <w:p>
       <w:pPr>
+        <w:pStyle w:val="ListParagraph"/>
+        <w:ind w:left="1080"/>
+        <w:rPr>
+          <w:rFonts w:ascii="Times New Roman" w:eastAsia="Times New Roman" w:hAnsi="Times New Roman" w:cs="Times New Roman"/>
+        </w:rPr>
+      </w:pPr>
+    </w:p>
+    <w:p>
+      <w:pPr>
+        <w:pStyle w:val="ListParagraph"/>
+        <w:ind w:left="1080"/>
+        <w:rPr>
+          <w:rFonts w:ascii="Times New Roman" w:eastAsia="Times New Roman" w:hAnsi="Times New Roman" w:cs="Times New Roman"/>
+        </w:rPr>
+      </w:pPr>
+    </w:p>
+    <w:p>
+      <w:pPr>
+        <w:pStyle w:val="ListParagraph"/>
+        <w:ind w:left="1080"/>
+        <w:rPr>
+          <w:rFonts w:ascii="Times New Roman" w:eastAsia="Times New Roman" w:hAnsi="Times New Roman" w:cs="Times New Roman"/>
+        </w:rPr>
+      </w:pPr>
+    </w:p>
+    <w:p>
+      <w:pPr>
+        <w:pStyle w:val="ListParagraph"/>
+        <w:ind w:left="1080"/>
+        <w:rPr>
+          <w:rFonts w:ascii="Times New Roman" w:eastAsia="Times New Roman" w:hAnsi="Times New Roman" w:cs="Times New Roman"/>
+        </w:rPr>
+      </w:pPr>
+    </w:p>
+    <w:p>
+      <w:pPr>
+        <w:pStyle w:val="ListParagraph"/>
+        <w:ind w:left="1080"/>
+        <w:rPr>
+          <w:rFonts w:ascii="Times New Roman" w:eastAsia="Times New Roman" w:hAnsi="Times New Roman" w:cs="Times New Roman"/>
+        </w:rPr>
+      </w:pPr>
+    </w:p>
+    <w:p>
+      <w:pPr>
+        <w:pStyle w:val="ListParagraph"/>
+        <w:ind w:left="1080"/>
+        <w:rPr>
+          <w:rFonts w:ascii="Times New Roman" w:eastAsia="Times New Roman" w:hAnsi="Times New Roman" w:cs="Times New Roman"/>
+        </w:rPr>
+      </w:pPr>
+    </w:p>
+    <w:p>
+      <w:pPr>
+        <w:pStyle w:val="ListParagraph"/>
+        <w:ind w:left="1080"/>
+        <w:rPr>
+          <w:rFonts w:ascii="Times New Roman" w:eastAsia="Times New Roman" w:hAnsi="Times New Roman" w:cs="Times New Roman"/>
+        </w:rPr>
+      </w:pPr>
+    </w:p>
+    <w:p>
+      <w:pPr>
+        <w:pStyle w:val="ListParagraph"/>
+        <w:ind w:left="1080"/>
+        <w:rPr>
+          <w:rFonts w:ascii="Times New Roman" w:eastAsia="Times New Roman" w:hAnsi="Times New Roman" w:cs="Times New Roman"/>
+        </w:rPr>
+      </w:pPr>
+    </w:p>
+    <w:p>
+      <w:pPr>
         <w:ind w:left="720"/>
         <w:rPr>
           <w:rFonts w:ascii="Times New Roman" w:eastAsia="Times New Roman" w:hAnsi="Times New Roman" w:cs="Times New Roman"/>
-        </w:rPr>
-      </w:pPr>
-      <w:r>
-        <w:rPr>
-          <w:rFonts w:ascii="Times New Roman" w:eastAsia="Times New Roman" w:hAnsi="Times New Roman" w:cs="Times New Roman"/>
-        </w:rPr>
+          <w:b/>
+          <w:bCs/>
+          <w:sz w:val="28"/>
+          <w:szCs w:val="28"/>
+        </w:rPr>
+      </w:pPr>
+      <w:r>
+        <w:rPr>
+          <w:rFonts w:ascii="Times New Roman" w:eastAsia="Times New Roman" w:hAnsi="Times New Roman" w:cs="Times New Roman"/>
+          <w:b/>
+          <w:bCs/>
+          <w:sz w:val="28"/>
+          <w:szCs w:val="28"/>
+        </w:rPr>
+        <w:lastRenderedPageBreak/>
         <w:t xml:space="preserve">1. </w:t>
       </w:r>
       <w:r>
         <w:rPr>
           <w:rFonts w:ascii="Times New Roman" w:eastAsia="Times New Roman" w:hAnsi="Times New Roman" w:cs="Times New Roman"/>
+          <w:b/>
+          <w:bCs/>
+          <w:sz w:val="28"/>
+          <w:szCs w:val="28"/>
         </w:rPr>
         <w:t>Introduction</w:t>
       </w:r>
@@ -1754,28 +1644,26 @@
         <w:ind w:hanging="720"/>
         <w:rPr>
           <w:rFonts w:ascii="Times New Roman" w:eastAsia="Times New Roman" w:hAnsi="Times New Roman" w:cs="Times New Roman"/>
-        </w:rPr>
-      </w:pPr>
-      <w:r>
-        <w:rPr>
-          <w:rFonts w:ascii="Times New Roman" w:eastAsia="Times New Roman" w:hAnsi="Times New Roman" w:cs="Times New Roman"/>
-        </w:rPr>
-        <w:t xml:space="preserve">Problem statement and research motivation </w:t>
-      </w:r>
-      <w:r>
-        <w:rPr>
-          <w:rFonts w:ascii="Times New Roman" w:eastAsia="Times New Roman" w:hAnsi="Times New Roman" w:cs="Times New Roman"/>
           <w:b/>
           <w:bCs/>
         </w:rPr>
-        <w:t>(100 words)</w:t>
-      </w:r>
-    </w:p>
-    <w:p>
-      <w:pPr>
-        <w:rPr>
-          <w:rFonts w:ascii="Times New Roman" w:eastAsia="Times New Roman" w:hAnsi="Times New Roman" w:cs="Times New Roman"/>
-          <w:color w:val="000000" w:themeColor="text1"/>
+      </w:pPr>
+      <w:r>
+        <w:rPr>
+          <w:rFonts w:ascii="Times New Roman" w:eastAsia="Times New Roman" w:hAnsi="Times New Roman" w:cs="Times New Roman"/>
+          <w:b/>
+          <w:bCs/>
+        </w:rPr>
+        <w:t xml:space="preserve">Problem statement and research motivation </w:t>
+      </w:r>
+    </w:p>
+    <w:p>
+      <w:pPr>
+        <w:ind w:left="720"/>
+        <w:rPr>
+          <w:rFonts w:ascii="Times New Roman" w:eastAsia="Times New Roman" w:hAnsi="Times New Roman" w:cs="Times New Roman"/>
+          <w:b/>
+          <w:bCs/>
         </w:rPr>
       </w:pPr>
       <w:r>
@@ -1824,29 +1712,23 @@
       <w:r>
         <w:rPr>
           <w:rFonts w:ascii="Times New Roman" w:eastAsia="Times New Roman" w:hAnsi="Times New Roman" w:cs="Times New Roman"/>
-        </w:rPr>
-        <w:t xml:space="preserve">The data set </w:t>
-      </w:r>
-      <w:r>
-        <w:rPr>
-          <w:rFonts w:ascii="Times New Roman" w:eastAsia="Times New Roman" w:hAnsi="Times New Roman" w:cs="Times New Roman"/>
           <w:b/>
           <w:bCs/>
         </w:rPr>
-        <w:t>(75 words)</w:t>
-      </w:r>
-    </w:p>
-    <w:p>
-      <w:pPr>
-        <w:rPr>
-          <w:rFonts w:ascii="Times New Roman" w:eastAsia="Times New Roman" w:hAnsi="Times New Roman" w:cs="Times New Roman"/>
-        </w:rPr>
-      </w:pPr>
-      <w:r>
-        <w:rPr>
-          <w:rFonts w:ascii="Times New Roman" w:eastAsia="Times New Roman" w:hAnsi="Times New Roman" w:cs="Times New Roman"/>
-        </w:rPr>
-        <w:lastRenderedPageBreak/>
+        <w:t xml:space="preserve">The data set </w:t>
+      </w:r>
+    </w:p>
+    <w:p>
+      <w:pPr>
+        <w:ind w:left="720"/>
+        <w:rPr>
+          <w:rFonts w:ascii="Times New Roman" w:eastAsia="Times New Roman" w:hAnsi="Times New Roman" w:cs="Times New Roman"/>
+        </w:rPr>
+      </w:pPr>
+      <w:r>
+        <w:rPr>
+          <w:rFonts w:ascii="Times New Roman" w:eastAsia="Times New Roman" w:hAnsi="Times New Roman" w:cs="Times New Roman"/>
+        </w:rPr>
         <w:t>The United Nations Sustainable Development Solutions Network's 2019 World   Happiness Report dataset is used in this study. The dataset uses survey-based metrics from the Gallup World Poll to assess national happiness and contains scores from more than 150 nations. Several explanatory measures are also included, including GDP per capita, social support, healthy life expectancy, generosity, and freedom of choice. Only the GDP per capita and Happiness Score variables are considered in this analysis.</w:t>
       </w:r>
     </w:p>
@@ -1874,28 +1756,10 @@
       <w:r>
         <w:rPr>
           <w:rFonts w:ascii="Times New Roman" w:eastAsia="Times New Roman" w:hAnsi="Times New Roman" w:cs="Times New Roman"/>
-        </w:rPr>
-        <w:t>R</w:t>
-      </w:r>
-      <w:r>
-        <w:rPr>
-          <w:rFonts w:ascii="Times New Roman" w:eastAsia="Times New Roman" w:hAnsi="Times New Roman" w:cs="Times New Roman"/>
-        </w:rPr>
-        <w:t>esearch question</w:t>
-      </w:r>
-      <w:r>
-        <w:rPr>
-          <w:rFonts w:ascii="Times New Roman" w:eastAsia="Times New Roman" w:hAnsi="Times New Roman" w:cs="Times New Roman"/>
-        </w:rPr>
-        <w:t xml:space="preserve"> </w:t>
-      </w:r>
-      <w:r>
-        <w:rPr>
-          <w:rFonts w:ascii="Times New Roman" w:eastAsia="Times New Roman" w:hAnsi="Times New Roman" w:cs="Times New Roman"/>
           <w:b/>
           <w:bCs/>
         </w:rPr>
-        <w:t>(50 words)</w:t>
+        <w:t>R</w:t>
       </w:r>
       <w:r>
         <w:rPr>
@@ -1903,24 +1767,7 @@
           <w:b/>
           <w:bCs/>
         </w:rPr>
-        <w:t xml:space="preserve">. </w:t>
-      </w:r>
-      <w:r>
-        <w:rPr>
-          <w:rFonts w:ascii="Times New Roman" w:eastAsia="Times New Roman" w:hAnsi="Times New Roman" w:cs="Times New Roman"/>
-          <w:i/>
-          <w:iCs/>
-          <w:highlight w:val="yellow"/>
-        </w:rPr>
-        <w:t>State your RQ</w:t>
-      </w:r>
-      <w:r>
-        <w:rPr>
-          <w:rFonts w:ascii="Times New Roman" w:eastAsia="Times New Roman" w:hAnsi="Times New Roman" w:cs="Times New Roman"/>
-          <w:i/>
-          <w:iCs/>
-        </w:rPr>
-        <w:t xml:space="preserve"> </w:t>
+        <w:t>esearch question</w:t>
       </w:r>
       <w:r>
         <w:rPr>
@@ -1928,13 +1775,16 @@
           <w:b/>
           <w:bCs/>
         </w:rPr>
-        <w:t>(50 words)</w:t>
-      </w:r>
-    </w:p>
-    <w:p>
-      <w:pPr>
-        <w:rPr>
-          <w:rFonts w:ascii="Times New Roman" w:eastAsia="Times New Roman" w:hAnsi="Times New Roman" w:cs="Times New Roman"/>
+        <w:t xml:space="preserve"> </w:t>
+      </w:r>
+    </w:p>
+    <w:p>
+      <w:pPr>
+        <w:ind w:left="720"/>
+        <w:rPr>
+          <w:rFonts w:ascii="Times New Roman" w:eastAsia="Times New Roman" w:hAnsi="Times New Roman" w:cs="Times New Roman"/>
+          <w:b/>
+          <w:bCs/>
         </w:rPr>
       </w:pPr>
       <w:r>
@@ -1955,13 +1805,23 @@
     </w:p>
     <w:p>
       <w:pPr>
-        <w:rPr>
-          <w:rFonts w:ascii="Times New Roman" w:eastAsia="Times New Roman" w:hAnsi="Times New Roman" w:cs="Times New Roman"/>
-        </w:rPr>
-      </w:pPr>
-      <w:r>
-        <w:br/>
-      </w:r>
+        <w:ind w:left="720"/>
+        <w:rPr>
+          <w:rFonts w:ascii="Times New Roman" w:eastAsia="Times New Roman" w:hAnsi="Times New Roman" w:cs="Times New Roman"/>
+          <w:b/>
+          <w:bCs/>
+        </w:rPr>
+      </w:pPr>
+    </w:p>
+    <w:p>
+      <w:pPr>
+        <w:ind w:left="720"/>
+        <w:rPr>
+          <w:rFonts w:ascii="Times New Roman" w:eastAsia="Times New Roman" w:hAnsi="Times New Roman" w:cs="Times New Roman"/>
+          <w:b/>
+          <w:bCs/>
+        </w:rPr>
+      </w:pPr>
       <w:r>
         <w:rPr>
           <w:rFonts w:ascii="Times New Roman" w:eastAsia="Times New Roman" w:hAnsi="Times New Roman" w:cs="Times New Roman"/>
@@ -1986,27 +1846,26 @@
         <w:ind w:hanging="720"/>
         <w:rPr>
           <w:rFonts w:ascii="Times New Roman" w:eastAsia="Times New Roman" w:hAnsi="Times New Roman" w:cs="Times New Roman"/>
-        </w:rPr>
-      </w:pPr>
-      <w:r>
-        <w:rPr>
-          <w:rFonts w:ascii="Times New Roman" w:eastAsia="Times New Roman" w:hAnsi="Times New Roman" w:cs="Times New Roman"/>
-        </w:rPr>
-        <w:t xml:space="preserve">Null hypothesis and alternative hypothesis (H0/H1) </w:t>
-      </w:r>
-      <w:r>
-        <w:rPr>
-          <w:rFonts w:ascii="Times New Roman" w:eastAsia="Times New Roman" w:hAnsi="Times New Roman" w:cs="Times New Roman"/>
           <w:b/>
           <w:bCs/>
         </w:rPr>
-        <w:t>(100 words)</w:t>
-      </w:r>
-    </w:p>
-    <w:p>
-      <w:pPr>
-        <w:rPr>
-          <w:rFonts w:ascii="Times New Roman" w:eastAsia="Times New Roman" w:hAnsi="Times New Roman" w:cs="Times New Roman"/>
+      </w:pPr>
+      <w:r>
+        <w:rPr>
+          <w:rFonts w:ascii="Times New Roman" w:eastAsia="Times New Roman" w:hAnsi="Times New Roman" w:cs="Times New Roman"/>
+          <w:b/>
+          <w:bCs/>
+        </w:rPr>
+        <w:t xml:space="preserve">Null hypothesis and alternative hypothesis (H0/H1) </w:t>
+      </w:r>
+    </w:p>
+    <w:p>
+      <w:pPr>
+        <w:ind w:left="720"/>
+        <w:rPr>
+          <w:rFonts w:ascii="Times New Roman" w:eastAsia="Times New Roman" w:hAnsi="Times New Roman" w:cs="Times New Roman"/>
+          <w:b/>
+          <w:bCs/>
         </w:rPr>
       </w:pPr>
       <w:r>
@@ -2018,8 +1877,11 @@
     </w:p>
     <w:p>
       <w:pPr>
-        <w:rPr>
-          <w:rFonts w:ascii="Times New Roman" w:eastAsia="Times New Roman" w:hAnsi="Times New Roman" w:cs="Times New Roman"/>
+        <w:ind w:left="720"/>
+        <w:rPr>
+          <w:rFonts w:ascii="Times New Roman" w:eastAsia="Times New Roman" w:hAnsi="Times New Roman" w:cs="Times New Roman"/>
+          <w:b/>
+          <w:bCs/>
         </w:rPr>
       </w:pPr>
       <w:r>
@@ -2028,8 +1890,14 @@
         </w:rPr>
         <w:t>Null Hypothesis (H₀):</w:t>
       </w:r>
-    </w:p>
-    <w:p>
+      <w:r>
+        <w:rPr>
+          <w:rFonts w:ascii="Times New Roman" w:eastAsia="Times New Roman" w:hAnsi="Times New Roman" w:cs="Times New Roman"/>
+          <w:b/>
+          <w:bCs/>
+        </w:rPr>
+        <w:t xml:space="preserve"> </w:t>
+      </w:r>
       <w:r>
         <w:rPr>
           <w:rFonts w:ascii="Times New Roman" w:eastAsia="Times New Roman" w:hAnsi="Times New Roman" w:cs="Times New Roman"/>
@@ -2038,14 +1906,28 @@
       </w:r>
     </w:p>
     <w:p>
+      <w:pPr>
+        <w:ind w:left="720"/>
+        <w:rPr>
+          <w:rFonts w:ascii="Times New Roman" w:eastAsia="Times New Roman" w:hAnsi="Times New Roman" w:cs="Times New Roman"/>
+          <w:b/>
+          <w:bCs/>
+        </w:rPr>
+      </w:pPr>
       <w:r>
         <w:rPr>
           <w:rFonts w:ascii="Times New Roman" w:eastAsia="Times New Roman" w:hAnsi="Times New Roman" w:cs="Times New Roman"/>
         </w:rPr>
         <w:t>Alternative Hypothesis (H₁):</w:t>
       </w:r>
-    </w:p>
-    <w:p>
+      <w:r>
+        <w:rPr>
+          <w:rFonts w:ascii="Times New Roman" w:eastAsia="Times New Roman" w:hAnsi="Times New Roman" w:cs="Times New Roman"/>
+          <w:b/>
+          <w:bCs/>
+        </w:rPr>
+        <w:t xml:space="preserve"> </w:t>
+      </w:r>
       <w:r>
         <w:rPr>
           <w:rFonts w:ascii="Times New Roman" w:eastAsia="Times New Roman" w:hAnsi="Times New Roman" w:cs="Times New Roman"/>
@@ -2055,15 +1937,21 @@
     </w:p>
     <w:p>
       <w:pPr>
-        <w:rPr>
-          <w:rFonts w:ascii="Times New Roman" w:eastAsia="Times New Roman" w:hAnsi="Times New Roman" w:cs="Times New Roman"/>
-        </w:rPr>
-      </w:pPr>
-    </w:p>
-    <w:p>
-      <w:pPr>
-        <w:rPr>
-          <w:rFonts w:ascii="Times New Roman" w:eastAsia="Times New Roman" w:hAnsi="Times New Roman" w:cs="Times New Roman"/>
+        <w:ind w:left="720"/>
+        <w:rPr>
+          <w:rFonts w:ascii="Times New Roman" w:eastAsia="Times New Roman" w:hAnsi="Times New Roman" w:cs="Times New Roman"/>
+          <w:b/>
+          <w:bCs/>
+        </w:rPr>
+      </w:pPr>
+    </w:p>
+    <w:p>
+      <w:pPr>
+        <w:ind w:left="720"/>
+        <w:rPr>
+          <w:rFonts w:ascii="Times New Roman" w:eastAsia="Times New Roman" w:hAnsi="Times New Roman" w:cs="Times New Roman"/>
+          <w:b/>
+          <w:bCs/>
         </w:rPr>
       </w:pPr>
       <w:r>
@@ -2072,6 +1960,27 @@
         </w:rPr>
         <w:t>These assumptions enable the analysis to ascertain if the relationship between economic richness and national happiness is weak or non-existent, or if it is a meaningful predictor.</w:t>
       </w:r>
+    </w:p>
+    <w:p>
+      <w:pPr>
+        <w:rPr>
+          <w:rFonts w:ascii="Times New Roman" w:eastAsia="Times New Roman" w:hAnsi="Times New Roman" w:cs="Times New Roman"/>
+        </w:rPr>
+      </w:pPr>
+    </w:p>
+    <w:p>
+      <w:pPr>
+        <w:rPr>
+          <w:rFonts w:ascii="Times New Roman" w:eastAsia="Times New Roman" w:hAnsi="Times New Roman" w:cs="Times New Roman"/>
+        </w:rPr>
+      </w:pPr>
+    </w:p>
+    <w:p>
+      <w:pPr>
+        <w:rPr>
+          <w:rFonts w:ascii="Times New Roman" w:eastAsia="Times New Roman" w:hAnsi="Times New Roman" w:cs="Times New Roman"/>
+        </w:rPr>
+      </w:pPr>
     </w:p>
     <w:p>
       <w:pPr>
@@ -2124,12 +2033,21 @@
         </w:numPr>
         <w:rPr>
           <w:rFonts w:ascii="Times New Roman" w:eastAsia="Times New Roman" w:hAnsi="Times New Roman" w:cs="Times New Roman"/>
-        </w:rPr>
-      </w:pPr>
-      <w:r>
-        <w:rPr>
-          <w:rFonts w:ascii="Times New Roman" w:eastAsia="Times New Roman" w:hAnsi="Times New Roman" w:cs="Times New Roman"/>
-        </w:rPr>
+          <w:b/>
+          <w:bCs/>
+          <w:sz w:val="28"/>
+          <w:szCs w:val="28"/>
+        </w:rPr>
+      </w:pPr>
+      <w:r>
+        <w:rPr>
+          <w:rFonts w:ascii="Times New Roman" w:eastAsia="Times New Roman" w:hAnsi="Times New Roman" w:cs="Times New Roman"/>
+          <w:b/>
+          <w:bCs/>
+          <w:sz w:val="28"/>
+          <w:szCs w:val="28"/>
+        </w:rPr>
+        <w:lastRenderedPageBreak/>
         <w:t>Background research</w:t>
       </w:r>
     </w:p>
@@ -2143,15 +2061,71 @@
         <w:ind w:hanging="720"/>
         <w:rPr>
           <w:rFonts w:ascii="Times New Roman" w:eastAsia="Times New Roman" w:hAnsi="Times New Roman" w:cs="Times New Roman"/>
+        </w:rPr>
+      </w:pPr>
+      <w:r>
+        <w:rPr>
+          <w:rFonts w:ascii="Times New Roman" w:eastAsia="Times New Roman" w:hAnsi="Times New Roman" w:cs="Times New Roman"/>
           <w:b/>
           <w:bCs/>
         </w:rPr>
-      </w:pPr>
-      <w:r>
-        <w:rPr>
-          <w:rFonts w:ascii="Times New Roman" w:eastAsia="Times New Roman" w:hAnsi="Times New Roman" w:cs="Times New Roman"/>
-        </w:rPr>
-        <w:t>Research papers (at least 3 relevant to your topic / DS)</w:t>
+        <w:t xml:space="preserve">Research papers </w:t>
+      </w:r>
+    </w:p>
+    <w:p>
+      <w:pPr>
+        <w:ind w:left="720"/>
+        <w:rPr>
+          <w:rFonts w:ascii="Times New Roman" w:eastAsia="Times New Roman" w:hAnsi="Times New Roman" w:cs="Times New Roman"/>
+        </w:rPr>
+      </w:pPr>
+      <w:r>
+        <w:rPr>
+          <w:rFonts w:ascii="Times New Roman" w:eastAsia="Times New Roman" w:hAnsi="Times New Roman" w:cs="Times New Roman"/>
+        </w:rPr>
+        <w:t xml:space="preserve">Research on national happiness </w:t>
+      </w:r>
+      <w:r>
+        <w:rPr>
+          <w:rFonts w:ascii="Times New Roman" w:eastAsia="Times New Roman" w:hAnsi="Times New Roman" w:cs="Times New Roman"/>
+        </w:rPr>
+        <w:t xml:space="preserve">commonly </w:t>
+      </w:r>
+      <w:r>
+        <w:rPr>
+          <w:rFonts w:ascii="Times New Roman" w:eastAsia="Times New Roman" w:hAnsi="Times New Roman" w:cs="Times New Roman"/>
+        </w:rPr>
+        <w:t xml:space="preserve">uses </w:t>
+      </w:r>
+      <w:r>
+        <w:rPr>
+          <w:rFonts w:ascii="Times New Roman" w:eastAsia="Times New Roman" w:hAnsi="Times New Roman" w:cs="Times New Roman"/>
+        </w:rPr>
+        <w:t>the World Happiness Report to explore how economic conditions influence well-being.</w:t>
+      </w:r>
+      <w:r>
+        <w:rPr>
+          <w:rFonts w:ascii="Times New Roman" w:eastAsia="Times New Roman" w:hAnsi="Times New Roman" w:cs="Times New Roman"/>
+        </w:rPr>
+        <w:t xml:space="preserve"> Helliwell, Layard and Sachs (2019), </w:t>
+      </w:r>
+      <w:r>
+        <w:rPr>
+          <w:rFonts w:ascii="Times New Roman" w:eastAsia="Times New Roman" w:hAnsi="Times New Roman" w:cs="Times New Roman"/>
+        </w:rPr>
+        <w:t>used Gallup World Poll data to show that GDP per capita is one of the most reliable predictors of cross-national variations in life quality</w:t>
+      </w:r>
+      <w:r>
+        <w:rPr>
+          <w:rFonts w:ascii="Times New Roman" w:eastAsia="Times New Roman" w:hAnsi="Times New Roman" w:cs="Times New Roman"/>
+        </w:rPr>
+        <w:t xml:space="preserve">. </w:t>
+      </w:r>
+      <w:r>
+        <w:rPr>
+          <w:rFonts w:ascii="Times New Roman" w:eastAsia="Times New Roman" w:hAnsi="Times New Roman" w:cs="Times New Roman"/>
+        </w:rPr>
+        <w:t>However, their findings demonstrate that financial factors alone cannot fully explain global variation in wellbeing, highlighting the importance of focussing on specific years and circumstances.</w:t>
       </w:r>
       <w:r>
         <w:rPr>
@@ -2159,197 +2133,18 @@
         </w:rPr>
         <w:t xml:space="preserve"> </w:t>
       </w:r>
-      <w:r>
-        <w:rPr>
-          <w:rFonts w:ascii="Times New Roman" w:eastAsia="Times New Roman" w:hAnsi="Times New Roman" w:cs="Times New Roman"/>
-          <w:b/>
-          <w:bCs/>
-        </w:rPr>
-        <w:t>(200 words)</w:t>
-      </w:r>
-    </w:p>
-    <w:p>
-      <w:pPr>
-        <w:pStyle w:val="ListParagraph"/>
-        <w:numPr>
-          <w:ilvl w:val="0"/>
-          <w:numId w:val="25"/>
-        </w:numPr>
-        <w:rPr>
-          <w:rFonts w:ascii="Times New Roman" w:eastAsia="Times New Roman" w:hAnsi="Times New Roman" w:cs="Times New Roman"/>
-        </w:rPr>
-      </w:pPr>
-      <w:r>
-        <w:rPr>
-          <w:rFonts w:ascii="Times New Roman" w:eastAsia="Times New Roman" w:hAnsi="Times New Roman" w:cs="Times New Roman"/>
-          <w:i/>
-          <w:iCs/>
-          <w:highlight w:val="yellow"/>
-        </w:rPr>
-        <w:t>Was the data set used for some research papers?</w:t>
-      </w:r>
-      <w:r>
-        <w:rPr>
-          <w:rFonts w:ascii="Times New Roman" w:eastAsia="Times New Roman" w:hAnsi="Times New Roman" w:cs="Times New Roman"/>
-          <w:highlight w:val="yellow"/>
-        </w:rPr>
-        <w:t xml:space="preserve"> </w:t>
-      </w:r>
-      <w:r>
-        <w:rPr>
-          <w:rFonts w:ascii="Times New Roman" w:eastAsia="Times New Roman" w:hAnsi="Times New Roman" w:cs="Times New Roman"/>
-          <w:i/>
-          <w:iCs/>
-          <w:highlight w:val="yellow"/>
-        </w:rPr>
-        <w:t>Summarise and</w:t>
-      </w:r>
-      <w:r>
-        <w:rPr>
-          <w:rFonts w:ascii="Times New Roman" w:eastAsia="Times New Roman" w:hAnsi="Times New Roman" w:cs="Times New Roman"/>
-          <w:highlight w:val="yellow"/>
-        </w:rPr>
-        <w:t xml:space="preserve"> </w:t>
-      </w:r>
-      <w:r>
-        <w:rPr>
-          <w:rFonts w:ascii="Times New Roman" w:eastAsia="Times New Roman" w:hAnsi="Times New Roman" w:cs="Times New Roman"/>
-          <w:i/>
-          <w:iCs/>
-          <w:highlight w:val="yellow"/>
-        </w:rPr>
-        <w:t>r</w:t>
-      </w:r>
-      <w:r>
-        <w:rPr>
-          <w:rFonts w:ascii="Times New Roman" w:eastAsia="Times New Roman" w:hAnsi="Times New Roman" w:cs="Times New Roman"/>
-          <w:i/>
-          <w:iCs/>
-          <w:highlight w:val="yellow"/>
-        </w:rPr>
-        <w:t>eference at least 3 relevant research papers to your topic / DS</w:t>
-      </w:r>
-      <w:r>
-        <w:rPr>
-          <w:rFonts w:ascii="Times New Roman" w:eastAsia="Times New Roman" w:hAnsi="Times New Roman" w:cs="Times New Roman"/>
-          <w:i/>
-          <w:iCs/>
-          <w:highlight w:val="yellow"/>
-        </w:rPr>
-        <w:t>.</w:t>
-      </w:r>
-      <w:r>
-        <w:rPr>
-          <w:rFonts w:ascii="Times New Roman" w:eastAsia="Times New Roman" w:hAnsi="Times New Roman" w:cs="Times New Roman"/>
-          <w:i/>
-          <w:iCs/>
-          <w:highlight w:val="yellow"/>
-        </w:rPr>
-        <w:t xml:space="preserve"> See </w:t>
-      </w:r>
-      <w:hyperlink r:id="rId7">
-        <w:r>
-          <w:rPr>
-            <w:rStyle w:val="Hyperlink"/>
-            <w:rFonts w:ascii="Times New Roman" w:eastAsia="Times New Roman" w:hAnsi="Times New Roman" w:cs="Times New Roman"/>
-            <w:i/>
-            <w:iCs/>
-            <w:highlight w:val="yellow"/>
-          </w:rPr>
-          <w:t>https://herts.instructure.com/courses/61421/modules</w:t>
-        </w:r>
-      </w:hyperlink>
-      <w:r>
-        <w:rPr>
-          <w:rFonts w:ascii="Times New Roman" w:eastAsia="Times New Roman" w:hAnsi="Times New Roman" w:cs="Times New Roman"/>
-          <w:i/>
-          <w:iCs/>
-          <w:highlight w:val="yellow"/>
-        </w:rPr>
-        <w:t xml:space="preserve"> for writing.</w:t>
-      </w:r>
-      <w:r>
-        <w:rPr>
-          <w:rFonts w:ascii="Times New Roman" w:eastAsia="Times New Roman" w:hAnsi="Times New Roman" w:cs="Times New Roman"/>
-          <w:i/>
-          <w:iCs/>
-        </w:rPr>
-        <w:t xml:space="preserve"> </w:t>
-      </w:r>
-    </w:p>
-    <w:p>
-      <w:pPr>
-        <w:pStyle w:val="ListParagraph"/>
-        <w:ind w:left="1800"/>
-        <w:rPr>
-          <w:rFonts w:ascii="Times New Roman" w:eastAsia="Times New Roman" w:hAnsi="Times New Roman" w:cs="Times New Roman"/>
-        </w:rPr>
-      </w:pPr>
-    </w:p>
-    <w:p>
-      <w:pPr>
-        <w:rPr>
-          <w:rFonts w:ascii="Times New Roman" w:eastAsia="Times New Roman" w:hAnsi="Times New Roman" w:cs="Times New Roman"/>
-        </w:rPr>
-      </w:pPr>
-      <w:r>
-        <w:rPr>
-          <w:rFonts w:ascii="Times New Roman" w:eastAsia="Times New Roman" w:hAnsi="Times New Roman" w:cs="Times New Roman"/>
-        </w:rPr>
-        <w:t xml:space="preserve">Research on national happiness </w:t>
-      </w:r>
-      <w:r>
-        <w:rPr>
-          <w:rFonts w:ascii="Times New Roman" w:eastAsia="Times New Roman" w:hAnsi="Times New Roman" w:cs="Times New Roman"/>
-        </w:rPr>
-        <w:t xml:space="preserve">commonly </w:t>
-      </w:r>
-      <w:r>
-        <w:rPr>
-          <w:rFonts w:ascii="Times New Roman" w:eastAsia="Times New Roman" w:hAnsi="Times New Roman" w:cs="Times New Roman"/>
-        </w:rPr>
-        <w:t xml:space="preserve">uses </w:t>
-      </w:r>
-      <w:r>
-        <w:rPr>
-          <w:rFonts w:ascii="Times New Roman" w:eastAsia="Times New Roman" w:hAnsi="Times New Roman" w:cs="Times New Roman"/>
-        </w:rPr>
-        <w:t>the World Happiness Report to explore how economic conditions influence well-being.</w:t>
-      </w:r>
-      <w:r>
-        <w:rPr>
-          <w:rFonts w:ascii="Times New Roman" w:eastAsia="Times New Roman" w:hAnsi="Times New Roman" w:cs="Times New Roman"/>
-        </w:rPr>
-        <w:t xml:space="preserve"> Helliwell, Layard and Sachs (2019), </w:t>
-      </w:r>
-      <w:r>
-        <w:rPr>
-          <w:rFonts w:ascii="Times New Roman" w:eastAsia="Times New Roman" w:hAnsi="Times New Roman" w:cs="Times New Roman"/>
-        </w:rPr>
-        <w:t>used Gallup World Poll data to show that GDP per capita is one of the most reliable predictors of cross-national variations in life quality</w:t>
-      </w:r>
-      <w:r>
-        <w:rPr>
-          <w:rFonts w:ascii="Times New Roman" w:eastAsia="Times New Roman" w:hAnsi="Times New Roman" w:cs="Times New Roman"/>
-        </w:rPr>
-        <w:t xml:space="preserve">. </w:t>
-      </w:r>
-      <w:r>
-        <w:rPr>
-          <w:rFonts w:ascii="Times New Roman" w:eastAsia="Times New Roman" w:hAnsi="Times New Roman" w:cs="Times New Roman"/>
-        </w:rPr>
-        <w:t>However, their findings demonstrate that financial factors alone cannot fully explain global variation in wellbeing, highlighting the importance of focussing on specific years and circumstances.</w:t>
-      </w:r>
-    </w:p>
-    <w:p>
-      <w:pPr>
-        <w:rPr>
-          <w:rFonts w:ascii="Times New Roman" w:eastAsia="Times New Roman" w:hAnsi="Times New Roman" w:cs="Times New Roman"/>
-        </w:rPr>
-      </w:pPr>
-    </w:p>
-    <w:p>
-      <w:pPr>
+    </w:p>
+    <w:p>
+      <w:pPr>
+        <w:ind w:left="720"/>
+        <w:rPr>
+          <w:rFonts w:ascii="Times New Roman" w:eastAsia="Times New Roman" w:hAnsi="Times New Roman" w:cs="Times New Roman"/>
+        </w:rPr>
+      </w:pPr>
+    </w:p>
+    <w:p>
+      <w:pPr>
+        <w:ind w:left="720"/>
         <w:rPr>
           <w:rFonts w:ascii="Times New Roman" w:eastAsia="Times New Roman" w:hAnsi="Times New Roman" w:cs="Times New Roman"/>
         </w:rPr>
@@ -2363,33 +2158,41 @@
     </w:p>
     <w:p>
       <w:pPr>
-        <w:rPr>
-          <w:rFonts w:ascii="Times New Roman" w:eastAsia="Times New Roman" w:hAnsi="Times New Roman" w:cs="Times New Roman"/>
-        </w:rPr>
-      </w:pPr>
-    </w:p>
-    <w:p>
-      <w:pPr>
-        <w:rPr>
-          <w:rFonts w:ascii="Times New Roman" w:eastAsia="Times New Roman" w:hAnsi="Times New Roman" w:cs="Times New Roman"/>
-        </w:rPr>
-      </w:pPr>
-      <w:r>
-        <w:rPr>
-          <w:rFonts w:ascii="Times New Roman" w:eastAsia="Times New Roman" w:hAnsi="Times New Roman" w:cs="Times New Roman"/>
-        </w:rPr>
-        <w:lastRenderedPageBreak/>
+        <w:ind w:left="720"/>
+        <w:rPr>
+          <w:rFonts w:ascii="Times New Roman" w:eastAsia="Times New Roman" w:hAnsi="Times New Roman" w:cs="Times New Roman"/>
+        </w:rPr>
+      </w:pPr>
+    </w:p>
+    <w:p>
+      <w:pPr>
+        <w:ind w:left="720"/>
+        <w:rPr>
+          <w:rFonts w:ascii="Times New Roman" w:eastAsia="Times New Roman" w:hAnsi="Times New Roman" w:cs="Times New Roman"/>
+        </w:rPr>
+      </w:pPr>
+      <w:r>
+        <w:rPr>
+          <w:rFonts w:ascii="Times New Roman" w:eastAsia="Times New Roman" w:hAnsi="Times New Roman" w:cs="Times New Roman"/>
+        </w:rPr>
         <w:t>Easterlin and O'Connor (2020) investigated long-term trends that challenge the claim that income equals happiness. Their research revealed that economic growth typically fails to result in persistent rises in national happiness over time, a phenomenon known as the "Easterlin Paradox." This raises the question of whether income is a reliable indicator of wellbeing in a single year snapshot.</w:t>
       </w:r>
     </w:p>
     <w:p>
       <w:pPr>
-        <w:rPr>
-          <w:rFonts w:ascii="Times New Roman" w:eastAsia="Times New Roman" w:hAnsi="Times New Roman" w:cs="Times New Roman"/>
-        </w:rPr>
-      </w:pPr>
-    </w:p>
-    <w:p>
+        <w:ind w:left="720"/>
+        <w:rPr>
+          <w:rFonts w:ascii="Times New Roman" w:eastAsia="Times New Roman" w:hAnsi="Times New Roman" w:cs="Times New Roman"/>
+        </w:rPr>
+      </w:pPr>
+    </w:p>
+    <w:p>
+      <w:pPr>
+        <w:ind w:left="720"/>
+        <w:rPr>
+          <w:rFonts w:ascii="Times New Roman" w:eastAsia="Times New Roman" w:hAnsi="Times New Roman" w:cs="Times New Roman"/>
+        </w:rPr>
+      </w:pPr>
       <w:r>
         <w:rPr>
           <w:rFonts w:ascii="Times New Roman" w:eastAsia="Times New Roman" w:hAnsi="Times New Roman" w:cs="Times New Roman"/>
@@ -2423,42 +2226,130 @@
         <w:ind w:hanging="720"/>
         <w:rPr>
           <w:rFonts w:ascii="Times New Roman" w:eastAsia="Times New Roman" w:hAnsi="Times New Roman" w:cs="Times New Roman"/>
-        </w:rPr>
-      </w:pPr>
-      <w:r>
-        <w:rPr>
-          <w:rFonts w:ascii="Times New Roman" w:eastAsia="Times New Roman" w:hAnsi="Times New Roman" w:cs="Times New Roman"/>
-        </w:rPr>
-        <w:t>Why RQ is of interest (research gap and future directions according to the literature)</w:t>
-      </w:r>
-      <w:r>
-        <w:rPr>
-          <w:rFonts w:ascii="Times New Roman" w:eastAsia="Times New Roman" w:hAnsi="Times New Roman" w:cs="Times New Roman"/>
-        </w:rPr>
-        <w:t xml:space="preserve"> </w:t>
-      </w:r>
-      <w:r>
-        <w:rPr>
-          <w:rFonts w:ascii="Times New Roman" w:eastAsia="Times New Roman" w:hAnsi="Times New Roman" w:cs="Times New Roman"/>
           <w:b/>
           <w:bCs/>
         </w:rPr>
-        <w:t>(100 word</w:t>
-      </w:r>
-      <w:r>
-        <w:rPr>
-          <w:rFonts w:ascii="Times New Roman" w:eastAsia="Times New Roman" w:hAnsi="Times New Roman" w:cs="Times New Roman"/>
-        </w:rPr>
-        <w:t>s)</w:t>
-      </w:r>
-    </w:p>
-    <w:p>
+      </w:pPr>
+      <w:r>
+        <w:rPr>
+          <w:rFonts w:ascii="Times New Roman" w:eastAsia="Times New Roman" w:hAnsi="Times New Roman" w:cs="Times New Roman"/>
+          <w:b/>
+          <w:bCs/>
+        </w:rPr>
+        <w:t xml:space="preserve">Why RQ is of interest </w:t>
+      </w:r>
+      <w:r>
+        <w:rPr>
+          <w:rFonts w:ascii="Times New Roman" w:eastAsia="Times New Roman" w:hAnsi="Times New Roman" w:cs="Times New Roman"/>
+          <w:b/>
+          <w:bCs/>
+        </w:rPr>
+        <w:t xml:space="preserve"> </w:t>
+      </w:r>
+    </w:p>
+    <w:p>
+      <w:pPr>
+        <w:ind w:left="720"/>
+        <w:rPr>
+          <w:rFonts w:ascii="Times New Roman" w:eastAsia="Times New Roman" w:hAnsi="Times New Roman" w:cs="Times New Roman"/>
+        </w:rPr>
+      </w:pPr>
       <w:r>
         <w:rPr>
           <w:rFonts w:ascii="Times New Roman" w:eastAsia="Times New Roman" w:hAnsi="Times New Roman" w:cs="Times New Roman"/>
         </w:rPr>
         <w:t>Despite an extensive literature on income and well-being, most studies focus on multi-year or long-term trends, with fewer analyses addressed to single-year, pre-pandemic datasets. This leads to a lack of knowledge regarding the degree to which GDP per capita predicts pleasure in a particular global context. The 2019 World Happiness Report is especially useful since it is the last information available before COVID-19, providing an accurate baseline unaffected by worldwide changes. Evaluating this dataset makes it clearer whether the income-happiness relationship remains accurate in a stable year. To investigate how economic shocks, inequality, and health crises affect this relationship over time, future research could compare datasets collected after 2020.</w:t>
       </w:r>
+    </w:p>
+    <w:p>
+      <w:pPr>
+        <w:ind w:left="720"/>
+        <w:rPr>
+          <w:rFonts w:ascii="Times New Roman" w:eastAsia="Times New Roman" w:hAnsi="Times New Roman" w:cs="Times New Roman"/>
+        </w:rPr>
+      </w:pPr>
+    </w:p>
+    <w:p>
+      <w:pPr>
+        <w:ind w:left="720"/>
+        <w:rPr>
+          <w:rFonts w:ascii="Times New Roman" w:eastAsia="Times New Roman" w:hAnsi="Times New Roman" w:cs="Times New Roman"/>
+        </w:rPr>
+      </w:pPr>
+    </w:p>
+    <w:p>
+      <w:pPr>
+        <w:ind w:left="720"/>
+        <w:rPr>
+          <w:rFonts w:ascii="Times New Roman" w:eastAsia="Times New Roman" w:hAnsi="Times New Roman" w:cs="Times New Roman"/>
+        </w:rPr>
+      </w:pPr>
+    </w:p>
+    <w:p>
+      <w:pPr>
+        <w:ind w:left="720"/>
+        <w:rPr>
+          <w:rFonts w:ascii="Times New Roman" w:eastAsia="Times New Roman" w:hAnsi="Times New Roman" w:cs="Times New Roman"/>
+        </w:rPr>
+      </w:pPr>
+    </w:p>
+    <w:p>
+      <w:pPr>
+        <w:ind w:left="720"/>
+        <w:rPr>
+          <w:rFonts w:ascii="Times New Roman" w:eastAsia="Times New Roman" w:hAnsi="Times New Roman" w:cs="Times New Roman"/>
+        </w:rPr>
+      </w:pPr>
+    </w:p>
+    <w:p>
+      <w:pPr>
+        <w:ind w:left="720"/>
+        <w:rPr>
+          <w:rFonts w:ascii="Times New Roman" w:eastAsia="Times New Roman" w:hAnsi="Times New Roman" w:cs="Times New Roman"/>
+        </w:rPr>
+      </w:pPr>
+    </w:p>
+    <w:p>
+      <w:pPr>
+        <w:ind w:left="720"/>
+        <w:rPr>
+          <w:rFonts w:ascii="Times New Roman" w:eastAsia="Times New Roman" w:hAnsi="Times New Roman" w:cs="Times New Roman"/>
+        </w:rPr>
+      </w:pPr>
+    </w:p>
+    <w:p>
+      <w:pPr>
+        <w:ind w:left="720"/>
+        <w:rPr>
+          <w:rFonts w:ascii="Times New Roman" w:eastAsia="Times New Roman" w:hAnsi="Times New Roman" w:cs="Times New Roman"/>
+        </w:rPr>
+      </w:pPr>
+    </w:p>
+    <w:p>
+      <w:pPr>
+        <w:ind w:left="720"/>
+        <w:rPr>
+          <w:rFonts w:ascii="Times New Roman" w:eastAsia="Times New Roman" w:hAnsi="Times New Roman" w:cs="Times New Roman"/>
+        </w:rPr>
+      </w:pPr>
+    </w:p>
+    <w:p>
+      <w:pPr>
+        <w:ind w:left="720"/>
+        <w:rPr>
+          <w:rFonts w:ascii="Times New Roman" w:eastAsia="Times New Roman" w:hAnsi="Times New Roman" w:cs="Times New Roman"/>
+        </w:rPr>
+      </w:pPr>
+    </w:p>
+    <w:p>
+      <w:pPr>
+        <w:ind w:left="720"/>
+        <w:rPr>
+          <w:rFonts w:ascii="Times New Roman" w:eastAsia="Times New Roman" w:hAnsi="Times New Roman" w:cs="Times New Roman"/>
+          <w:b/>
+          <w:bCs/>
+        </w:rPr>
+      </w:pPr>
     </w:p>
     <w:p>
       <w:pPr>
@@ -2483,12 +2374,21 @@
         </w:numPr>
         <w:rPr>
           <w:rFonts w:ascii="Times New Roman" w:eastAsia="Times New Roman" w:hAnsi="Times New Roman" w:cs="Times New Roman"/>
-        </w:rPr>
-      </w:pPr>
-      <w:r>
-        <w:rPr>
-          <w:rFonts w:ascii="Times New Roman" w:eastAsia="Times New Roman" w:hAnsi="Times New Roman" w:cs="Times New Roman"/>
-        </w:rPr>
+          <w:b/>
+          <w:bCs/>
+          <w:sz w:val="28"/>
+          <w:szCs w:val="28"/>
+        </w:rPr>
+      </w:pPr>
+      <w:r>
+        <w:rPr>
+          <w:rFonts w:ascii="Times New Roman" w:eastAsia="Times New Roman" w:hAnsi="Times New Roman" w:cs="Times New Roman"/>
+          <w:b/>
+          <w:bCs/>
+          <w:sz w:val="28"/>
+          <w:szCs w:val="28"/>
+        </w:rPr>
+        <w:lastRenderedPageBreak/>
         <w:t>Visualisation</w:t>
       </w:r>
     </w:p>
@@ -3171,6 +3071,214 @@
           <w:rFonts w:ascii="Times New Roman" w:eastAsia="Times New Roman" w:hAnsi="Times New Roman" w:cs="Times New Roman"/>
         </w:rPr>
       </w:pPr>
+    </w:p>
+    <w:p>
+      <w:pPr>
+        <w:ind w:left="1440"/>
+        <w:rPr>
+          <w:rFonts w:ascii="Times New Roman" w:eastAsia="Times New Roman" w:hAnsi="Times New Roman" w:cs="Times New Roman"/>
+        </w:rPr>
+      </w:pPr>
+    </w:p>
+    <w:p>
+      <w:pPr>
+        <w:ind w:left="1440"/>
+        <w:rPr>
+          <w:rFonts w:ascii="Times New Roman" w:eastAsia="Times New Roman" w:hAnsi="Times New Roman" w:cs="Times New Roman"/>
+        </w:rPr>
+      </w:pPr>
+    </w:p>
+    <w:p>
+      <w:pPr>
+        <w:ind w:left="1440"/>
+        <w:rPr>
+          <w:rFonts w:ascii="Times New Roman" w:eastAsia="Times New Roman" w:hAnsi="Times New Roman" w:cs="Times New Roman"/>
+        </w:rPr>
+      </w:pPr>
+    </w:p>
+    <w:p>
+      <w:pPr>
+        <w:ind w:left="1440"/>
+        <w:rPr>
+          <w:rFonts w:ascii="Times New Roman" w:eastAsia="Times New Roman" w:hAnsi="Times New Roman" w:cs="Times New Roman"/>
+        </w:rPr>
+      </w:pPr>
+    </w:p>
+    <w:p>
+      <w:pPr>
+        <w:ind w:left="1440"/>
+        <w:rPr>
+          <w:rFonts w:ascii="Times New Roman" w:eastAsia="Times New Roman" w:hAnsi="Times New Roman" w:cs="Times New Roman"/>
+        </w:rPr>
+      </w:pPr>
+    </w:p>
+    <w:p>
+      <w:pPr>
+        <w:ind w:left="1440"/>
+        <w:rPr>
+          <w:rFonts w:ascii="Times New Roman" w:eastAsia="Times New Roman" w:hAnsi="Times New Roman" w:cs="Times New Roman"/>
+        </w:rPr>
+      </w:pPr>
+    </w:p>
+    <w:p>
+      <w:pPr>
+        <w:ind w:left="1440"/>
+        <w:rPr>
+          <w:rFonts w:ascii="Times New Roman" w:eastAsia="Times New Roman" w:hAnsi="Times New Roman" w:cs="Times New Roman"/>
+        </w:rPr>
+      </w:pPr>
+    </w:p>
+    <w:p>
+      <w:pPr>
+        <w:ind w:left="1440"/>
+        <w:rPr>
+          <w:rFonts w:ascii="Times New Roman" w:eastAsia="Times New Roman" w:hAnsi="Times New Roman" w:cs="Times New Roman"/>
+        </w:rPr>
+      </w:pPr>
+    </w:p>
+    <w:p>
+      <w:pPr>
+        <w:ind w:left="1440"/>
+        <w:rPr>
+          <w:rFonts w:ascii="Times New Roman" w:eastAsia="Times New Roman" w:hAnsi="Times New Roman" w:cs="Times New Roman"/>
+        </w:rPr>
+      </w:pPr>
+    </w:p>
+    <w:p>
+      <w:pPr>
+        <w:ind w:left="1440"/>
+        <w:rPr>
+          <w:rFonts w:ascii="Times New Roman" w:eastAsia="Times New Roman" w:hAnsi="Times New Roman" w:cs="Times New Roman"/>
+        </w:rPr>
+      </w:pPr>
+    </w:p>
+    <w:p>
+      <w:pPr>
+        <w:ind w:left="1440"/>
+        <w:rPr>
+          <w:rFonts w:ascii="Times New Roman" w:eastAsia="Times New Roman" w:hAnsi="Times New Roman" w:cs="Times New Roman"/>
+        </w:rPr>
+      </w:pPr>
+    </w:p>
+    <w:p>
+      <w:pPr>
+        <w:ind w:left="1440"/>
+        <w:rPr>
+          <w:rFonts w:ascii="Times New Roman" w:eastAsia="Times New Roman" w:hAnsi="Times New Roman" w:cs="Times New Roman"/>
+        </w:rPr>
+      </w:pPr>
+    </w:p>
+    <w:p>
+      <w:pPr>
+        <w:ind w:left="1440"/>
+        <w:rPr>
+          <w:rFonts w:ascii="Times New Roman" w:eastAsia="Times New Roman" w:hAnsi="Times New Roman" w:cs="Times New Roman"/>
+        </w:rPr>
+      </w:pPr>
+    </w:p>
+    <w:p>
+      <w:pPr>
+        <w:ind w:left="1440"/>
+        <w:rPr>
+          <w:rFonts w:ascii="Times New Roman" w:eastAsia="Times New Roman" w:hAnsi="Times New Roman" w:cs="Times New Roman"/>
+        </w:rPr>
+      </w:pPr>
+    </w:p>
+    <w:p>
+      <w:pPr>
+        <w:ind w:left="1440"/>
+        <w:rPr>
+          <w:rFonts w:ascii="Times New Roman" w:eastAsia="Times New Roman" w:hAnsi="Times New Roman" w:cs="Times New Roman"/>
+        </w:rPr>
+      </w:pPr>
+    </w:p>
+    <w:p>
+      <w:pPr>
+        <w:ind w:left="1440"/>
+        <w:rPr>
+          <w:rFonts w:ascii="Times New Roman" w:eastAsia="Times New Roman" w:hAnsi="Times New Roman" w:cs="Times New Roman"/>
+        </w:rPr>
+      </w:pPr>
+    </w:p>
+    <w:p>
+      <w:pPr>
+        <w:ind w:left="1440"/>
+        <w:rPr>
+          <w:rFonts w:ascii="Times New Roman" w:eastAsia="Times New Roman" w:hAnsi="Times New Roman" w:cs="Times New Roman"/>
+        </w:rPr>
+      </w:pPr>
+    </w:p>
+    <w:p>
+      <w:pPr>
+        <w:ind w:left="1440"/>
+        <w:rPr>
+          <w:rFonts w:ascii="Times New Roman" w:eastAsia="Times New Roman" w:hAnsi="Times New Roman" w:cs="Times New Roman"/>
+        </w:rPr>
+      </w:pPr>
+    </w:p>
+    <w:p>
+      <w:pPr>
+        <w:ind w:left="1440"/>
+        <w:rPr>
+          <w:rFonts w:ascii="Times New Roman" w:eastAsia="Times New Roman" w:hAnsi="Times New Roman" w:cs="Times New Roman"/>
+        </w:rPr>
+      </w:pPr>
+    </w:p>
+    <w:p>
+      <w:pPr>
+        <w:ind w:left="1440"/>
+        <w:rPr>
+          <w:rFonts w:ascii="Times New Roman" w:eastAsia="Times New Roman" w:hAnsi="Times New Roman" w:cs="Times New Roman"/>
+        </w:rPr>
+      </w:pPr>
+    </w:p>
+    <w:p>
+      <w:pPr>
+        <w:ind w:left="1440"/>
+        <w:rPr>
+          <w:rFonts w:ascii="Times New Roman" w:eastAsia="Times New Roman" w:hAnsi="Times New Roman" w:cs="Times New Roman"/>
+        </w:rPr>
+      </w:pPr>
+    </w:p>
+    <w:p>
+      <w:pPr>
+        <w:ind w:left="1440"/>
+        <w:rPr>
+          <w:rFonts w:ascii="Times New Roman" w:eastAsia="Times New Roman" w:hAnsi="Times New Roman" w:cs="Times New Roman"/>
+        </w:rPr>
+      </w:pPr>
+    </w:p>
+    <w:p>
+      <w:pPr>
+        <w:ind w:left="1440"/>
+        <w:rPr>
+          <w:rFonts w:ascii="Times New Roman" w:eastAsia="Times New Roman" w:hAnsi="Times New Roman" w:cs="Times New Roman"/>
+        </w:rPr>
+      </w:pPr>
+    </w:p>
+    <w:p>
+      <w:pPr>
+        <w:ind w:left="1440"/>
+        <w:rPr>
+          <w:rFonts w:ascii="Times New Roman" w:eastAsia="Times New Roman" w:hAnsi="Times New Roman" w:cs="Times New Roman"/>
+        </w:rPr>
+      </w:pPr>
+    </w:p>
+    <w:p>
+      <w:pPr>
+        <w:ind w:left="1440"/>
+        <w:rPr>
+          <w:rFonts w:ascii="Times New Roman" w:eastAsia="Times New Roman" w:hAnsi="Times New Roman" w:cs="Times New Roman"/>
+        </w:rPr>
+      </w:pPr>
+    </w:p>
+    <w:p>
+      <w:pPr>
+        <w:ind w:left="1440"/>
+        <w:rPr>
+          <w:rFonts w:ascii="Times New Roman" w:eastAsia="Times New Roman" w:hAnsi="Times New Roman" w:cs="Times New Roman"/>
+        </w:rPr>
+      </w:pPr>
       <w:r>
         <w:rPr>
           <w:rFonts w:ascii="Times New Roman" w:eastAsia="Times New Roman" w:hAnsi="Times New Roman" w:cs="Times New Roman"/>
@@ -3187,12 +3295,21 @@
         </w:numPr>
         <w:rPr>
           <w:rFonts w:ascii="Times New Roman" w:eastAsia="Times New Roman" w:hAnsi="Times New Roman" w:cs="Times New Roman"/>
-        </w:rPr>
-      </w:pPr>
-      <w:r>
-        <w:rPr>
-          <w:rFonts w:ascii="Times New Roman" w:eastAsia="Times New Roman" w:hAnsi="Times New Roman" w:cs="Times New Roman"/>
-        </w:rPr>
+          <w:b/>
+          <w:bCs/>
+          <w:sz w:val="28"/>
+          <w:szCs w:val="28"/>
+        </w:rPr>
+      </w:pPr>
+      <w:r>
+        <w:rPr>
+          <w:rFonts w:ascii="Times New Roman" w:eastAsia="Times New Roman" w:hAnsi="Times New Roman" w:cs="Times New Roman"/>
+          <w:b/>
+          <w:bCs/>
+          <w:sz w:val="28"/>
+          <w:szCs w:val="28"/>
+        </w:rPr>
+        <w:lastRenderedPageBreak/>
         <w:t>Analysis</w:t>
       </w:r>
     </w:p>
@@ -3206,29 +3323,45 @@
         <w:ind w:hanging="720"/>
         <w:rPr>
           <w:rFonts w:ascii="Times New Roman" w:eastAsia="Times New Roman" w:hAnsi="Times New Roman" w:cs="Times New Roman"/>
-          <w:i/>
-          <w:iCs/>
-        </w:rPr>
-      </w:pPr>
-      <w:r>
-        <w:rPr>
-          <w:rFonts w:ascii="Times New Roman" w:eastAsia="Times New Roman" w:hAnsi="Times New Roman" w:cs="Times New Roman"/>
-        </w:rPr>
-        <w:t>Statistical test used to test the hypotheses and output</w:t>
-      </w:r>
-      <w:r>
-        <w:rPr>
-          <w:rFonts w:ascii="Times New Roman" w:eastAsia="Times New Roman" w:hAnsi="Times New Roman" w:cs="Times New Roman"/>
-        </w:rPr>
-        <w:t xml:space="preserve"> (</w:t>
-      </w:r>
-      <w:r>
-        <w:rPr>
-          <w:rFonts w:ascii="Times New Roman" w:eastAsia="Times New Roman" w:hAnsi="Times New Roman" w:cs="Times New Roman"/>
           <w:b/>
           <w:bCs/>
-        </w:rPr>
-        <w:t>75 words)</w:t>
+          <w:i/>
+          <w:iCs/>
+        </w:rPr>
+      </w:pPr>
+      <w:r>
+        <w:rPr>
+          <w:rFonts w:ascii="Times New Roman" w:eastAsia="Times New Roman" w:hAnsi="Times New Roman" w:cs="Times New Roman"/>
+          <w:b/>
+          <w:bCs/>
+        </w:rPr>
+        <w:t>Statistical test used to test the hypotheses and output</w:t>
+      </w:r>
+      <w:r>
+        <w:rPr>
+          <w:rFonts w:ascii="Times New Roman" w:eastAsia="Times New Roman" w:hAnsi="Times New Roman" w:cs="Times New Roman"/>
+          <w:b/>
+          <w:bCs/>
+        </w:rPr>
+        <w:t xml:space="preserve"> (75 words) </w:t>
+      </w:r>
+    </w:p>
+    <w:p>
+      <w:pPr>
+        <w:ind w:left="720"/>
+        <w:rPr>
+          <w:rFonts w:ascii="Times New Roman" w:eastAsia="Times New Roman" w:hAnsi="Times New Roman" w:cs="Times New Roman"/>
+          <w:b/>
+          <w:bCs/>
+          <w:i/>
+          <w:iCs/>
+        </w:rPr>
+      </w:pPr>
+      <w:r>
+        <w:rPr>
+          <w:rFonts w:ascii="Times New Roman" w:eastAsia="Times New Roman" w:hAnsi="Times New Roman" w:cs="Times New Roman"/>
+        </w:rPr>
+        <w:t>This research question examines the strength and direction of the linear relationship between two continuous numerical variables: GDP</w:t>
       </w:r>
       <w:r>
         <w:rPr>
@@ -3236,50 +3369,17 @@
         </w:rPr>
         <w:t xml:space="preserve"> </w:t>
       </w:r>
-    </w:p>
-    <w:p>
-      <w:pPr>
-        <w:jc w:val="both"/>
-        <w:rPr>
-          <w:rFonts w:ascii="Times New Roman" w:eastAsia="Times New Roman" w:hAnsi="Times New Roman" w:cs="Times New Roman"/>
-        </w:rPr>
-      </w:pPr>
-      <w:r>
-        <w:rPr>
-          <w:rFonts w:ascii="Times New Roman" w:eastAsia="Times New Roman" w:hAnsi="Times New Roman" w:cs="Times New Roman"/>
-        </w:rPr>
-        <w:t>This research question examines the strength and direction of the linear relationship between two continuous numerical variables: GDP</w:t>
-      </w:r>
-      <w:r>
-        <w:rPr>
-          <w:rFonts w:ascii="Times New Roman" w:eastAsia="Times New Roman" w:hAnsi="Times New Roman" w:cs="Times New Roman"/>
-        </w:rPr>
-        <w:t xml:space="preserve"> </w:t>
-      </w:r>
-      <w:r>
-        <w:rPr>
-          <w:rFonts w:ascii="Times New Roman" w:eastAsia="Times New Roman" w:hAnsi="Times New Roman" w:cs="Times New Roman"/>
-        </w:rPr>
-        <w:t xml:space="preserve">per capita and Happiness Score. A Pearson </w:t>
-      </w:r>
-      <w:r>
-        <w:rPr>
-          <w:rFonts w:ascii="Times New Roman" w:eastAsia="Times New Roman" w:hAnsi="Times New Roman" w:cs="Times New Roman"/>
-        </w:rPr>
-        <w:lastRenderedPageBreak/>
-        <w:t xml:space="preserve">correlation test would be appropriate since both variables have an interval scale of measurement; the scatterplot indicated a clear linear trend, with no extreme violations of normality. Pearson's test describes linear association and gives a p-value for evaluating hypotheses. </w:t>
-      </w:r>
-      <w:r>
-        <w:rPr>
-          <w:rFonts w:ascii="Times New Roman" w:eastAsia="Times New Roman" w:hAnsi="Times New Roman" w:cs="Times New Roman"/>
-        </w:rPr>
-        <w:t>Assumptions checked include linearity (confirmed via scatterplot), approximate normality (assessed through histograms), and independence of observations (each country represents one data point).</w:t>
-      </w:r>
-      <w:r>
-        <w:rPr>
-          <w:rFonts w:ascii="Times New Roman" w:eastAsia="Times New Roman" w:hAnsi="Times New Roman" w:cs="Times New Roman"/>
-        </w:rPr>
-        <w:t xml:space="preserve"> The</w:t>
+      <w:r>
+        <w:rPr>
+          <w:rFonts w:ascii="Times New Roman" w:eastAsia="Times New Roman" w:hAnsi="Times New Roman" w:cs="Times New Roman"/>
+        </w:rPr>
+        <w:t xml:space="preserve">per capita and Happiness Score. A Pearson correlation test would be appropriate since both variables have an interval scale of measurement; the scatterplot indicated a clear linear trend, with no extreme violations of normality. Pearson's test describes linear association and gives a p-value for evaluating hypotheses. </w:t>
+      </w:r>
+      <w:r>
+        <w:rPr>
+          <w:rFonts w:ascii="Times New Roman" w:eastAsia="Times New Roman" w:hAnsi="Times New Roman" w:cs="Times New Roman"/>
+        </w:rPr>
+        <w:t>Assumptions checked include linearity (confirmed via scatterplot), approximate normality (assessed through histograms), and independence of observations (each country represents one data point). The</w:t>
       </w:r>
       <w:r>
         <w:rPr>
@@ -3305,51 +3405,50 @@
         <w:ind w:hanging="720"/>
         <w:rPr>
           <w:rFonts w:ascii="Times New Roman" w:eastAsia="Times New Roman" w:hAnsi="Times New Roman" w:cs="Times New Roman"/>
-          <w:i/>
-          <w:iCs/>
-        </w:rPr>
-      </w:pPr>
-      <w:r>
-        <w:rPr>
-          <w:rFonts w:ascii="Times New Roman" w:eastAsia="Times New Roman" w:hAnsi="Times New Roman" w:cs="Times New Roman"/>
-        </w:rPr>
-        <w:t>The null hypothesis is rejected /not rejected based on the p-value</w:t>
-      </w:r>
-      <w:r>
-        <w:rPr>
-          <w:rFonts w:ascii="Times New Roman" w:eastAsia="Times New Roman" w:hAnsi="Times New Roman" w:cs="Times New Roman"/>
-        </w:rPr>
-        <w:t xml:space="preserve"> (</w:t>
-      </w:r>
-      <w:r>
-        <w:rPr>
-          <w:rFonts w:ascii="Times New Roman" w:eastAsia="Times New Roman" w:hAnsi="Times New Roman" w:cs="Times New Roman"/>
           <w:b/>
           <w:bCs/>
-        </w:rPr>
-        <w:t>10</w:t>
-      </w:r>
+          <w:i/>
+          <w:iCs/>
+        </w:rPr>
+      </w:pPr>
       <w:r>
         <w:rPr>
           <w:rFonts w:ascii="Times New Roman" w:eastAsia="Times New Roman" w:hAnsi="Times New Roman" w:cs="Times New Roman"/>
           <w:b/>
           <w:bCs/>
         </w:rPr>
+        <w:t>The null hypothesis is rejected /not rejected based on the p-value</w:t>
+      </w:r>
+      <w:r>
+        <w:rPr>
+          <w:rFonts w:ascii="Times New Roman" w:eastAsia="Times New Roman" w:hAnsi="Times New Roman" w:cs="Times New Roman"/>
+          <w:b/>
+          <w:bCs/>
+        </w:rPr>
+        <w:t xml:space="preserve"> (</w:t>
+      </w:r>
+      <w:r>
+        <w:rPr>
+          <w:rFonts w:ascii="Times New Roman" w:eastAsia="Times New Roman" w:hAnsi="Times New Roman" w:cs="Times New Roman"/>
+          <w:b/>
+          <w:bCs/>
+        </w:rPr>
+        <w:t>10</w:t>
+      </w:r>
+      <w:r>
+        <w:rPr>
+          <w:rFonts w:ascii="Times New Roman" w:eastAsia="Times New Roman" w:hAnsi="Times New Roman" w:cs="Times New Roman"/>
+          <w:b/>
+          <w:bCs/>
+        </w:rPr>
         <w:t>0 words)</w:t>
       </w:r>
-      <w:r>
-        <w:rPr>
-          <w:rFonts w:ascii="Times New Roman" w:eastAsia="Times New Roman" w:hAnsi="Times New Roman" w:cs="Times New Roman"/>
-        </w:rPr>
-        <w:t xml:space="preserve"> </w:t>
-      </w:r>
-    </w:p>
-    <w:p>
-      <w:pPr>
-        <w:jc w:val="both"/>
-        <w:rPr>
-          <w:rFonts w:ascii="Times New Roman" w:eastAsia="Times New Roman" w:hAnsi="Times New Roman" w:cs="Times New Roman"/>
-          <w:highlight w:val="yellow"/>
+    </w:p>
+    <w:p>
+      <w:pPr>
+        <w:ind w:left="720"/>
+        <w:rPr>
+          <w:rFonts w:ascii="Times New Roman" w:eastAsia="Times New Roman" w:hAnsi="Times New Roman" w:cs="Times New Roman"/>
         </w:rPr>
       </w:pPr>
       <w:r>
@@ -3370,20 +3469,226 @@
         <w:rPr>
           <w:rFonts w:ascii="Times New Roman" w:eastAsia="Times New Roman" w:hAnsi="Times New Roman" w:cs="Times New Roman"/>
         </w:rPr>
-        <w:t xml:space="preserve"> = 154 and p-value</w:t>
-      </w:r>
-      <w:r>
-        <w:rPr>
-          <w:rFonts w:ascii="Times New Roman" w:eastAsia="Times New Roman" w:hAnsi="Times New Roman" w:cs="Times New Roman"/>
-        </w:rPr>
-        <w:t xml:space="preserve"> &lt;</w:t>
-      </w:r>
-      <w:r>
-        <w:rPr>
-          <w:rFonts w:ascii="Times New Roman" w:eastAsia="Times New Roman" w:hAnsi="Times New Roman" w:cs="Times New Roman"/>
-        </w:rPr>
-        <w:t xml:space="preserve"> 2.2e-16, way below the 0.05 significance level. So, we can reject the null hypothesis and conclude that in the data of 2019, GDP per capita is positively related to the Happiness Score. Having r = 0.7939, the sample correlation is strong; this signifies that countries with higher per capita GDP tend to have higher reported happiness. Having 95% confidence, the true population correlation is likely to be a strongly positive value within the interval 0.7275 to 0.8455, thus supporting the alternative hypothesis.</w:t>
-      </w:r>
+        <w:t xml:space="preserve"> = 154 and p-value &lt; 2.2e-16, way below the 0.05 significance level. So, we can reject the null hypothesis and conclude that in the data of 2019, GDP per capita is positively related to the Happiness Score. Having r = 0.7939, the sample correlation is strong; this signifies that countries with higher per capita GDP tend to have higher reported happiness. Having 95% confidence, the true population correlation is likely to be a strongly positive value within the interval 0.7275 to 0.8455, thus supporting the alternative hypothesis.</w:t>
+      </w:r>
+    </w:p>
+    <w:p>
+      <w:pPr>
+        <w:ind w:left="720"/>
+        <w:rPr>
+          <w:rFonts w:ascii="Times New Roman" w:eastAsia="Times New Roman" w:hAnsi="Times New Roman" w:cs="Times New Roman"/>
+        </w:rPr>
+      </w:pPr>
+    </w:p>
+    <w:p>
+      <w:pPr>
+        <w:ind w:left="720"/>
+        <w:rPr>
+          <w:rFonts w:ascii="Times New Roman" w:eastAsia="Times New Roman" w:hAnsi="Times New Roman" w:cs="Times New Roman"/>
+        </w:rPr>
+      </w:pPr>
+    </w:p>
+    <w:p>
+      <w:pPr>
+        <w:ind w:left="720"/>
+        <w:rPr>
+          <w:rFonts w:ascii="Times New Roman" w:eastAsia="Times New Roman" w:hAnsi="Times New Roman" w:cs="Times New Roman"/>
+        </w:rPr>
+      </w:pPr>
+    </w:p>
+    <w:p>
+      <w:pPr>
+        <w:ind w:left="720"/>
+        <w:rPr>
+          <w:rFonts w:ascii="Times New Roman" w:eastAsia="Times New Roman" w:hAnsi="Times New Roman" w:cs="Times New Roman"/>
+          <w:i/>
+          <w:iCs/>
+        </w:rPr>
+      </w:pPr>
+    </w:p>
+    <w:p>
+      <w:pPr>
+        <w:ind w:left="1440"/>
+        <w:rPr>
+          <w:rFonts w:ascii="Times New Roman" w:eastAsia="Times New Roman" w:hAnsi="Times New Roman" w:cs="Times New Roman"/>
+        </w:rPr>
+      </w:pPr>
+    </w:p>
+    <w:p>
+      <w:pPr>
+        <w:ind w:left="1440"/>
+        <w:rPr>
+          <w:rFonts w:ascii="Times New Roman" w:eastAsia="Times New Roman" w:hAnsi="Times New Roman" w:cs="Times New Roman"/>
+        </w:rPr>
+      </w:pPr>
+    </w:p>
+    <w:p>
+      <w:pPr>
+        <w:ind w:left="1440"/>
+        <w:rPr>
+          <w:rFonts w:ascii="Times New Roman" w:eastAsia="Times New Roman" w:hAnsi="Times New Roman" w:cs="Times New Roman"/>
+        </w:rPr>
+      </w:pPr>
+    </w:p>
+    <w:p>
+      <w:pPr>
+        <w:ind w:left="1440"/>
+        <w:rPr>
+          <w:rFonts w:ascii="Times New Roman" w:eastAsia="Times New Roman" w:hAnsi="Times New Roman" w:cs="Times New Roman"/>
+        </w:rPr>
+      </w:pPr>
+    </w:p>
+    <w:p>
+      <w:pPr>
+        <w:ind w:left="1440"/>
+        <w:rPr>
+          <w:rFonts w:ascii="Times New Roman" w:eastAsia="Times New Roman" w:hAnsi="Times New Roman" w:cs="Times New Roman"/>
+        </w:rPr>
+      </w:pPr>
+    </w:p>
+    <w:p>
+      <w:pPr>
+        <w:ind w:left="1440"/>
+        <w:rPr>
+          <w:rFonts w:ascii="Times New Roman" w:eastAsia="Times New Roman" w:hAnsi="Times New Roman" w:cs="Times New Roman"/>
+        </w:rPr>
+      </w:pPr>
+    </w:p>
+    <w:p>
+      <w:pPr>
+        <w:ind w:left="1440"/>
+        <w:rPr>
+          <w:rFonts w:ascii="Times New Roman" w:eastAsia="Times New Roman" w:hAnsi="Times New Roman" w:cs="Times New Roman"/>
+        </w:rPr>
+      </w:pPr>
+    </w:p>
+    <w:p>
+      <w:pPr>
+        <w:ind w:left="1440"/>
+        <w:rPr>
+          <w:rFonts w:ascii="Times New Roman" w:eastAsia="Times New Roman" w:hAnsi="Times New Roman" w:cs="Times New Roman"/>
+        </w:rPr>
+      </w:pPr>
+    </w:p>
+    <w:p>
+      <w:pPr>
+        <w:ind w:left="1440"/>
+        <w:rPr>
+          <w:rFonts w:ascii="Times New Roman" w:eastAsia="Times New Roman" w:hAnsi="Times New Roman" w:cs="Times New Roman"/>
+        </w:rPr>
+      </w:pPr>
+    </w:p>
+    <w:p>
+      <w:pPr>
+        <w:ind w:left="1440"/>
+        <w:rPr>
+          <w:rFonts w:ascii="Times New Roman" w:eastAsia="Times New Roman" w:hAnsi="Times New Roman" w:cs="Times New Roman"/>
+        </w:rPr>
+      </w:pPr>
+    </w:p>
+    <w:p>
+      <w:pPr>
+        <w:ind w:left="1440"/>
+        <w:rPr>
+          <w:rFonts w:ascii="Times New Roman" w:eastAsia="Times New Roman" w:hAnsi="Times New Roman" w:cs="Times New Roman"/>
+        </w:rPr>
+      </w:pPr>
+    </w:p>
+    <w:p>
+      <w:pPr>
+        <w:ind w:left="1440"/>
+        <w:rPr>
+          <w:rFonts w:ascii="Times New Roman" w:eastAsia="Times New Roman" w:hAnsi="Times New Roman" w:cs="Times New Roman"/>
+        </w:rPr>
+      </w:pPr>
+    </w:p>
+    <w:p>
+      <w:pPr>
+        <w:ind w:left="1440"/>
+        <w:rPr>
+          <w:rFonts w:ascii="Times New Roman" w:eastAsia="Times New Roman" w:hAnsi="Times New Roman" w:cs="Times New Roman"/>
+        </w:rPr>
+      </w:pPr>
+    </w:p>
+    <w:p>
+      <w:pPr>
+        <w:ind w:left="1440"/>
+        <w:rPr>
+          <w:rFonts w:ascii="Times New Roman" w:eastAsia="Times New Roman" w:hAnsi="Times New Roman" w:cs="Times New Roman"/>
+        </w:rPr>
+      </w:pPr>
+    </w:p>
+    <w:p>
+      <w:pPr>
+        <w:ind w:left="1440"/>
+        <w:rPr>
+          <w:rFonts w:ascii="Times New Roman" w:eastAsia="Times New Roman" w:hAnsi="Times New Roman" w:cs="Times New Roman"/>
+        </w:rPr>
+      </w:pPr>
+    </w:p>
+    <w:p>
+      <w:pPr>
+        <w:ind w:left="1440"/>
+        <w:rPr>
+          <w:rFonts w:ascii="Times New Roman" w:eastAsia="Times New Roman" w:hAnsi="Times New Roman" w:cs="Times New Roman"/>
+        </w:rPr>
+      </w:pPr>
+    </w:p>
+    <w:p>
+      <w:pPr>
+        <w:ind w:left="1440"/>
+        <w:rPr>
+          <w:rFonts w:ascii="Times New Roman" w:eastAsia="Times New Roman" w:hAnsi="Times New Roman" w:cs="Times New Roman"/>
+        </w:rPr>
+      </w:pPr>
+    </w:p>
+    <w:p>
+      <w:pPr>
+        <w:ind w:left="1440"/>
+        <w:rPr>
+          <w:rFonts w:ascii="Times New Roman" w:eastAsia="Times New Roman" w:hAnsi="Times New Roman" w:cs="Times New Roman"/>
+        </w:rPr>
+      </w:pPr>
+    </w:p>
+    <w:p>
+      <w:pPr>
+        <w:ind w:left="1440"/>
+        <w:rPr>
+          <w:rFonts w:ascii="Times New Roman" w:eastAsia="Times New Roman" w:hAnsi="Times New Roman" w:cs="Times New Roman"/>
+        </w:rPr>
+      </w:pPr>
+    </w:p>
+    <w:p>
+      <w:pPr>
+        <w:ind w:left="1440"/>
+        <w:rPr>
+          <w:rFonts w:ascii="Times New Roman" w:eastAsia="Times New Roman" w:hAnsi="Times New Roman" w:cs="Times New Roman"/>
+        </w:rPr>
+      </w:pPr>
+    </w:p>
+    <w:p>
+      <w:pPr>
+        <w:ind w:left="1440"/>
+        <w:rPr>
+          <w:rFonts w:ascii="Times New Roman" w:eastAsia="Times New Roman" w:hAnsi="Times New Roman" w:cs="Times New Roman"/>
+        </w:rPr>
+      </w:pPr>
+    </w:p>
+    <w:p>
+      <w:pPr>
+        <w:ind w:left="1440"/>
+        <w:rPr>
+          <w:rFonts w:ascii="Times New Roman" w:eastAsia="Times New Roman" w:hAnsi="Times New Roman" w:cs="Times New Roman"/>
+        </w:rPr>
+      </w:pPr>
+    </w:p>
+    <w:p>
+      <w:pPr>
+        <w:ind w:left="1440"/>
+        <w:rPr>
+          <w:rFonts w:ascii="Times New Roman" w:eastAsia="Times New Roman" w:hAnsi="Times New Roman" w:cs="Times New Roman"/>
+        </w:rPr>
+      </w:pPr>
     </w:p>
     <w:p>
       <w:pPr>
@@ -3408,12 +3713,21 @@
         </w:numPr>
         <w:rPr>
           <w:rFonts w:ascii="Times New Roman" w:eastAsia="Times New Roman" w:hAnsi="Times New Roman" w:cs="Times New Roman"/>
-        </w:rPr>
-      </w:pPr>
-      <w:r>
-        <w:rPr>
-          <w:rFonts w:ascii="Times New Roman" w:eastAsia="Times New Roman" w:hAnsi="Times New Roman" w:cs="Times New Roman"/>
-        </w:rPr>
+          <w:b/>
+          <w:bCs/>
+          <w:sz w:val="28"/>
+          <w:szCs w:val="28"/>
+        </w:rPr>
+      </w:pPr>
+      <w:r>
+        <w:rPr>
+          <w:rFonts w:ascii="Times New Roman" w:eastAsia="Times New Roman" w:hAnsi="Times New Roman" w:cs="Times New Roman"/>
+          <w:b/>
+          <w:bCs/>
+          <w:sz w:val="28"/>
+          <w:szCs w:val="28"/>
+        </w:rPr>
+        <w:lastRenderedPageBreak/>
         <w:t>Evaluation – group’s experience at 7COM1079</w:t>
       </w:r>
     </w:p>
@@ -3427,33 +3741,34 @@
         <w:ind w:hanging="720"/>
         <w:rPr>
           <w:rFonts w:ascii="Times New Roman" w:eastAsia="Times New Roman" w:hAnsi="Times New Roman" w:cs="Times New Roman"/>
-        </w:rPr>
-      </w:pPr>
-      <w:r>
-        <w:rPr>
-          <w:rFonts w:ascii="Times New Roman" w:eastAsia="Times New Roman" w:hAnsi="Times New Roman" w:cs="Times New Roman"/>
-        </w:rPr>
-        <w:t>What went well</w:t>
-      </w:r>
-      <w:r>
-        <w:rPr>
-          <w:rFonts w:ascii="Times New Roman" w:eastAsia="Times New Roman" w:hAnsi="Times New Roman" w:cs="Times New Roman"/>
-        </w:rPr>
-        <w:t xml:space="preserve"> </w:t>
-      </w:r>
-      <w:r>
-        <w:rPr>
-          <w:rFonts w:ascii="Times New Roman" w:eastAsia="Times New Roman" w:hAnsi="Times New Roman" w:cs="Times New Roman"/>
           <w:b/>
           <w:bCs/>
         </w:rPr>
-        <w:t>(75 words)</w:t>
-      </w:r>
-    </w:p>
-    <w:p>
-      <w:pPr>
-        <w:rPr>
-          <w:rFonts w:ascii="Times New Roman" w:eastAsia="Times New Roman" w:hAnsi="Times New Roman" w:cs="Times New Roman"/>
+      </w:pPr>
+      <w:r>
+        <w:rPr>
+          <w:rFonts w:ascii="Times New Roman" w:eastAsia="Times New Roman" w:hAnsi="Times New Roman" w:cs="Times New Roman"/>
+          <w:b/>
+          <w:bCs/>
+        </w:rPr>
+        <w:t>What went well</w:t>
+      </w:r>
+      <w:r>
+        <w:rPr>
+          <w:rFonts w:ascii="Times New Roman" w:eastAsia="Times New Roman" w:hAnsi="Times New Roman" w:cs="Times New Roman"/>
+          <w:b/>
+          <w:bCs/>
+        </w:rPr>
+        <w:t xml:space="preserve"> (75 words)</w:t>
+      </w:r>
+    </w:p>
+    <w:p>
+      <w:pPr>
+        <w:ind w:left="720"/>
+        <w:rPr>
+          <w:rFonts w:ascii="Times New Roman" w:eastAsia="Times New Roman" w:hAnsi="Times New Roman" w:cs="Times New Roman"/>
+          <w:b/>
+          <w:bCs/>
         </w:rPr>
       </w:pPr>
       <w:r>
@@ -3504,31 +3819,30 @@
         <w:ind w:hanging="720"/>
         <w:rPr>
           <w:rFonts w:ascii="Times New Roman" w:eastAsia="Times New Roman" w:hAnsi="Times New Roman" w:cs="Times New Roman"/>
-        </w:rPr>
-      </w:pPr>
-      <w:r>
-        <w:rPr>
-          <w:rFonts w:ascii="Times New Roman" w:eastAsia="Times New Roman" w:hAnsi="Times New Roman" w:cs="Times New Roman"/>
-        </w:rPr>
-        <w:t>Points for improvement</w:t>
-      </w:r>
-      <w:r>
-        <w:rPr>
-          <w:rFonts w:ascii="Times New Roman" w:eastAsia="Times New Roman" w:hAnsi="Times New Roman" w:cs="Times New Roman"/>
-        </w:rPr>
-        <w:t xml:space="preserve"> </w:t>
-      </w:r>
-      <w:r>
-        <w:rPr>
-          <w:rFonts w:ascii="Times New Roman" w:eastAsia="Times New Roman" w:hAnsi="Times New Roman" w:cs="Times New Roman"/>
           <w:b/>
           <w:bCs/>
         </w:rPr>
-        <w:t>(75 words)</w:t>
-      </w:r>
-    </w:p>
-    <w:p>
-      <w:pPr>
+      </w:pPr>
+      <w:r>
+        <w:rPr>
+          <w:rFonts w:ascii="Times New Roman" w:eastAsia="Times New Roman" w:hAnsi="Times New Roman" w:cs="Times New Roman"/>
+          <w:b/>
+          <w:bCs/>
+        </w:rPr>
+        <w:t>Points for improvement</w:t>
+      </w:r>
+      <w:r>
+        <w:rPr>
+          <w:rFonts w:ascii="Times New Roman" w:eastAsia="Times New Roman" w:hAnsi="Times New Roman" w:cs="Times New Roman"/>
+          <w:b/>
+          <w:bCs/>
+        </w:rPr>
+        <w:t xml:space="preserve"> (75 words)</w:t>
+      </w:r>
+    </w:p>
+    <w:p>
+      <w:pPr>
+        <w:ind w:left="720"/>
         <w:rPr>
           <w:rFonts w:ascii="Times New Roman" w:eastAsia="Times New Roman" w:hAnsi="Times New Roman" w:cs="Times New Roman"/>
         </w:rPr>
@@ -3555,13 +3869,7 @@
         <w:rPr>
           <w:rFonts w:ascii="Times New Roman" w:eastAsia="Times New Roman" w:hAnsi="Times New Roman" w:cs="Times New Roman"/>
         </w:rPr>
-        <w:t>An early consultation with module</w:t>
-      </w:r>
-      <w:r>
-        <w:rPr>
-          <w:rFonts w:ascii="Times New Roman" w:eastAsia="Times New Roman" w:hAnsi="Times New Roman" w:cs="Times New Roman"/>
-        </w:rPr>
-        <w:t xml:space="preserve"> </w:t>
+        <w:t xml:space="preserve">An early consultation with module </w:t>
       </w:r>
       <w:r>
         <w:rPr>
@@ -3586,6 +3894,8 @@
       <w:pPr>
         <w:rPr>
           <w:rFonts w:ascii="Times New Roman" w:eastAsia="Times New Roman" w:hAnsi="Times New Roman" w:cs="Times New Roman"/>
+          <w:b/>
+          <w:bCs/>
         </w:rPr>
       </w:pPr>
     </w:p>
@@ -3599,24 +3909,22 @@
         <w:ind w:hanging="720"/>
         <w:rPr>
           <w:rFonts w:ascii="Times New Roman" w:eastAsia="Times New Roman" w:hAnsi="Times New Roman" w:cs="Times New Roman"/>
-        </w:rPr>
-      </w:pPr>
-      <w:r>
-        <w:rPr>
-          <w:rFonts w:ascii="Times New Roman" w:eastAsia="Times New Roman" w:hAnsi="Times New Roman" w:cs="Times New Roman"/>
-        </w:rPr>
-        <w:t>Group’s time management (</w:t>
-      </w:r>
-      <w:r>
-        <w:rPr>
-          <w:rFonts w:ascii="Times New Roman" w:eastAsia="Times New Roman" w:hAnsi="Times New Roman" w:cs="Times New Roman"/>
           <w:b/>
-        </w:rPr>
-        <w:t>50 words)</w:t>
-      </w:r>
-    </w:p>
-    <w:p>
-      <w:pPr>
+          <w:bCs/>
+        </w:rPr>
+      </w:pPr>
+      <w:r>
+        <w:rPr>
+          <w:rFonts w:ascii="Times New Roman" w:eastAsia="Times New Roman" w:hAnsi="Times New Roman" w:cs="Times New Roman"/>
+          <w:b/>
+          <w:bCs/>
+        </w:rPr>
+        <w:t>Group’s time management (50 words)</w:t>
+      </w:r>
+    </w:p>
+    <w:p>
+      <w:pPr>
+        <w:ind w:left="720"/>
         <w:rPr>
           <w:rFonts w:ascii="Times New Roman" w:eastAsia="Times New Roman" w:hAnsi="Times New Roman" w:cs="Times New Roman"/>
         </w:rPr>
@@ -3693,46 +4001,31 @@
         <w:ind w:hanging="720"/>
         <w:rPr>
           <w:rFonts w:ascii="Times New Roman" w:eastAsia="Times New Roman" w:hAnsi="Times New Roman" w:cs="Times New Roman"/>
-        </w:rPr>
-      </w:pPr>
-      <w:r>
-        <w:rPr>
-          <w:rFonts w:ascii="Times New Roman" w:eastAsia="Times New Roman" w:hAnsi="Times New Roman" w:cs="Times New Roman"/>
-        </w:rPr>
-        <w:t>Project’s overall judgement (</w:t>
-      </w:r>
-      <w:r>
-        <w:rPr>
-          <w:rFonts w:ascii="Times New Roman" w:eastAsia="Times New Roman" w:hAnsi="Times New Roman" w:cs="Times New Roman"/>
           <w:b/>
-        </w:rPr>
-        <w:t>50 words)</w:t>
-      </w:r>
-    </w:p>
-    <w:p>
-      <w:pPr>
-        <w:rPr>
-          <w:rFonts w:ascii="Times New Roman" w:eastAsia="Times New Roman" w:hAnsi="Times New Roman" w:cs="Times New Roman"/>
-        </w:rPr>
-      </w:pPr>
-      <w:r>
-        <w:rPr>
-          <w:rFonts w:ascii="Times New Roman" w:eastAsia="Times New Roman" w:hAnsi="Times New Roman" w:cs="Times New Roman"/>
-        </w:rPr>
-        <w:t>In conclusion</w:t>
-      </w:r>
-      <w:r>
-        <w:rPr>
-          <w:rFonts w:ascii="Times New Roman" w:eastAsia="Times New Roman" w:hAnsi="Times New Roman" w:cs="Times New Roman"/>
-        </w:rPr>
-        <w:t xml:space="preserve">, this project effectively addressed its tasks and has shown a marked and statistically significant positive correlation between GDP per capita and happiness scores. This analysis had strong methodology and proper interpretation. Despite minor time </w:t>
-      </w:r>
-      <w:r>
-        <w:rPr>
-          <w:rFonts w:ascii="Times New Roman" w:eastAsia="Times New Roman" w:hAnsi="Times New Roman" w:cs="Times New Roman"/>
-        </w:rPr>
-        <w:lastRenderedPageBreak/>
-        <w:t>management challenges, the team produced a cohesive, academically rigorous report that enhances understanding of economic influences on national well</w:t>
+          <w:bCs/>
+        </w:rPr>
+      </w:pPr>
+      <w:r>
+        <w:rPr>
+          <w:rFonts w:ascii="Times New Roman" w:eastAsia="Times New Roman" w:hAnsi="Times New Roman" w:cs="Times New Roman"/>
+          <w:b/>
+          <w:bCs/>
+        </w:rPr>
+        <w:t>Project’s overall judgement (50 words)</w:t>
+      </w:r>
+    </w:p>
+    <w:p>
+      <w:pPr>
+        <w:ind w:left="720"/>
+        <w:rPr>
+          <w:rFonts w:ascii="Times New Roman" w:eastAsia="Times New Roman" w:hAnsi="Times New Roman" w:cs="Times New Roman"/>
+        </w:rPr>
+      </w:pPr>
+      <w:r>
+        <w:rPr>
+          <w:rFonts w:ascii="Times New Roman" w:eastAsia="Times New Roman" w:hAnsi="Times New Roman" w:cs="Times New Roman"/>
+        </w:rPr>
+        <w:t>In conclusion, this project effectively addressed its tasks and has shown a marked and statistically significant positive correlation between GDP per capita and happiness scores. This analysis had strong methodology and proper interpretation. Despite minor time management challenges, the team produced a cohesive, academically rigorous report that enhances understanding of economic influences on national well</w:t>
       </w:r>
       <w:r>
         <w:rPr>
@@ -3746,6 +4039,13 @@
         </w:rPr>
         <w:t>being.</w:t>
       </w:r>
+    </w:p>
+    <w:p>
+      <w:pPr>
+        <w:rPr>
+          <w:rFonts w:ascii="Times New Roman" w:eastAsia="Times New Roman" w:hAnsi="Times New Roman" w:cs="Times New Roman"/>
+        </w:rPr>
+      </w:pPr>
     </w:p>
     <w:p>
       <w:pPr>
@@ -3771,149 +4071,18 @@
       <w:r>
         <w:rPr>
           <w:rFonts w:ascii="Times New Roman" w:eastAsia="Times New Roman" w:hAnsi="Times New Roman" w:cs="Times New Roman"/>
-          <w:i/>
-          <w:iCs/>
-        </w:rPr>
-        <w:t xml:space="preserve">Note any </w:t>
-      </w:r>
-      <w:r>
-        <w:rPr>
-          <w:rFonts w:ascii="Times New Roman" w:eastAsia="Times New Roman" w:hAnsi="Times New Roman" w:cs="Times New Roman"/>
-          <w:i/>
-          <w:iCs/>
-        </w:rPr>
-        <w:t>changes</w:t>
-      </w:r>
-      <w:r>
-        <w:rPr>
-          <w:rFonts w:ascii="Times New Roman" w:eastAsia="Times New Roman" w:hAnsi="Times New Roman" w:cs="Times New Roman"/>
-          <w:i/>
-          <w:iCs/>
-        </w:rPr>
-        <w:t xml:space="preserve"> </w:t>
-      </w:r>
-      <w:r>
-        <w:rPr>
-          <w:rFonts w:ascii="Times New Roman" w:eastAsia="Times New Roman" w:hAnsi="Times New Roman" w:cs="Times New Roman"/>
-          <w:i/>
-          <w:iCs/>
-        </w:rPr>
-        <w:t>t</w:t>
-      </w:r>
-      <w:r>
-        <w:rPr>
-          <w:rFonts w:ascii="Times New Roman" w:eastAsia="Times New Roman" w:hAnsi="Times New Roman" w:cs="Times New Roman"/>
-          <w:i/>
-          <w:iCs/>
-        </w:rPr>
-        <w:t xml:space="preserve">o group since </w:t>
-      </w:r>
-      <w:r>
-        <w:rPr>
-          <w:rFonts w:ascii="Times New Roman" w:eastAsia="Times New Roman" w:hAnsi="Times New Roman" w:cs="Times New Roman"/>
-          <w:i/>
-          <w:iCs/>
-        </w:rPr>
-        <w:t>original allocation if applicable</w:t>
-      </w:r>
-      <w:r>
-        <w:rPr>
-          <w:rFonts w:ascii="Times New Roman" w:eastAsia="Times New Roman" w:hAnsi="Times New Roman" w:cs="Times New Roman"/>
-          <w:i/>
-          <w:iCs/>
-        </w:rPr>
-        <w:t xml:space="preserve">. </w:t>
-      </w:r>
-      <w:r>
-        <w:rPr>
-          <w:rFonts w:ascii="Times New Roman" w:eastAsia="Times New Roman" w:hAnsi="Times New Roman" w:cs="Times New Roman"/>
-          <w:i/>
-          <w:iCs/>
-        </w:rPr>
-        <w:t xml:space="preserve">Add new </w:t>
-      </w:r>
-      <w:r>
-        <w:rPr>
-          <w:rFonts w:ascii="Times New Roman" w:eastAsia="Times New Roman" w:hAnsi="Times New Roman" w:cs="Times New Roman"/>
-          <w:i/>
-          <w:iCs/>
-        </w:rPr>
-        <w:t xml:space="preserve">or amended </w:t>
-      </w:r>
-      <w:r>
-        <w:rPr>
-          <w:rFonts w:ascii="Times New Roman" w:eastAsia="Times New Roman" w:hAnsi="Times New Roman" w:cs="Times New Roman"/>
-          <w:i/>
-          <w:iCs/>
-        </w:rPr>
-        <w:t>GitHub Ids for new members</w:t>
-      </w:r>
-      <w:r>
-        <w:rPr>
-          <w:rFonts w:ascii="Times New Roman" w:eastAsia="Times New Roman" w:hAnsi="Times New Roman" w:cs="Times New Roman"/>
-        </w:rPr>
-        <w:t xml:space="preserve"> </w:t>
-      </w:r>
-      <w:r>
-        <w:rPr>
-          <w:rFonts w:ascii="Times New Roman" w:eastAsia="Times New Roman" w:hAnsi="Times New Roman" w:cs="Times New Roman"/>
           <w:b/>
           <w:bCs/>
         </w:rPr>
-        <w:t>(75 words, write only if applies to your group arrangements)</w:t>
-      </w:r>
-    </w:p>
-    <w:p>
-      <w:pPr>
-        <w:rPr>
-          <w:rFonts w:ascii="Times New Roman" w:eastAsia="Times New Roman" w:hAnsi="Times New Roman" w:cs="Times New Roman"/>
-        </w:rPr>
-      </w:pPr>
-      <w:r>
-        <w:rPr>
-          <w:rFonts w:ascii="Times New Roman" w:eastAsia="Times New Roman" w:hAnsi="Times New Roman" w:cs="Times New Roman"/>
-        </w:rPr>
-        <w:t>Our group composition remained stable throughout the project with all five original members maintaining active participation.</w:t>
-      </w:r>
-    </w:p>
-    <w:p>
-      <w:pPr>
-        <w:rPr>
-          <w:rFonts w:ascii="Times New Roman" w:eastAsia="Times New Roman" w:hAnsi="Times New Roman" w:cs="Times New Roman"/>
-        </w:rPr>
-      </w:pPr>
-    </w:p>
-    <w:p>
-      <w:pPr>
-        <w:pStyle w:val="ListParagraph"/>
-        <w:numPr>
-          <w:ilvl w:val="1"/>
-          <w:numId w:val="32"/>
-        </w:numPr>
-        <w:ind w:hanging="720"/>
+        <w:t>Comment on the Git</w:t>
+      </w:r>
+      <w:r>
         <w:rPr>
           <w:rFonts w:ascii="Times New Roman" w:eastAsia="Times New Roman" w:hAnsi="Times New Roman" w:cs="Times New Roman"/>
           <w:b/>
           <w:bCs/>
         </w:rPr>
-      </w:pPr>
-      <w:r>
-        <w:rPr>
-          <w:rFonts w:ascii="Times New Roman" w:eastAsia="Times New Roman" w:hAnsi="Times New Roman" w:cs="Times New Roman"/>
-        </w:rPr>
-        <w:t>Comment on the Git</w:t>
-      </w:r>
-      <w:r>
-        <w:rPr>
-          <w:rFonts w:ascii="Times New Roman" w:eastAsia="Times New Roman" w:hAnsi="Times New Roman" w:cs="Times New Roman"/>
-        </w:rPr>
         <w:t>Hub</w:t>
-      </w:r>
-      <w:r>
-        <w:rPr>
-          <w:rFonts w:ascii="Times New Roman" w:eastAsia="Times New Roman" w:hAnsi="Times New Roman" w:cs="Times New Roman"/>
-        </w:rPr>
-        <w:t xml:space="preserve"> log output </w:t>
       </w:r>
       <w:r>
         <w:rPr>
@@ -3921,14 +4090,16 @@
           <w:b/>
           <w:bCs/>
         </w:rPr>
-        <w:t xml:space="preserve">(50 words) </w:t>
-      </w:r>
-    </w:p>
-    <w:p>
-      <w:pPr>
-        <w:spacing w:before="240" w:after="240"/>
-        <w:rPr>
-          <w:rFonts w:ascii="Times New Roman" w:eastAsia="Times New Roman" w:hAnsi="Times New Roman" w:cs="Times New Roman"/>
+        <w:t xml:space="preserve"> log output (50 words) </w:t>
+      </w:r>
+    </w:p>
+    <w:p>
+      <w:pPr>
+        <w:ind w:left="720"/>
+        <w:rPr>
+          <w:rFonts w:ascii="Times New Roman" w:eastAsia="Times New Roman" w:hAnsi="Times New Roman" w:cs="Times New Roman"/>
+          <w:b/>
+          <w:bCs/>
         </w:rPr>
       </w:pPr>
       <w:r>
@@ -4072,6 +4243,7 @@
           <w:iCs/>
           <w:highlight w:val="yellow"/>
         </w:rPr>
+        <w:lastRenderedPageBreak/>
         <w:t>Commit Message:</w:t>
       </w:r>
       <w:r>
@@ -4173,11 +4345,19 @@
         </w:numPr>
         <w:rPr>
           <w:rFonts w:ascii="Times New Roman" w:eastAsia="Times New Roman" w:hAnsi="Times New Roman" w:cs="Times New Roman"/>
-        </w:rPr>
-      </w:pPr>
-      <w:r>
-        <w:rPr>
-          <w:rFonts w:ascii="Times New Roman" w:eastAsia="Times New Roman" w:hAnsi="Times New Roman" w:cs="Times New Roman"/>
+          <w:b/>
+          <w:bCs/>
+          <w:sz w:val="28"/>
+          <w:szCs w:val="28"/>
+        </w:rPr>
+      </w:pPr>
+      <w:r>
+        <w:rPr>
+          <w:rFonts w:ascii="Times New Roman" w:eastAsia="Times New Roman" w:hAnsi="Times New Roman" w:cs="Times New Roman"/>
+          <w:b/>
+          <w:bCs/>
+          <w:sz w:val="28"/>
+          <w:szCs w:val="28"/>
         </w:rPr>
         <w:t>Conclusions</w:t>
       </w:r>
@@ -4192,17 +4372,23 @@
         <w:ind w:hanging="720"/>
         <w:rPr>
           <w:rFonts w:ascii="Times New Roman" w:eastAsia="Times New Roman" w:hAnsi="Times New Roman" w:cs="Times New Roman"/>
-        </w:rPr>
-      </w:pPr>
-      <w:r>
-        <w:rPr>
-          <w:rFonts w:ascii="Times New Roman" w:eastAsia="Times New Roman" w:hAnsi="Times New Roman" w:cs="Times New Roman"/>
+          <w:b/>
+          <w:bCs/>
+        </w:rPr>
+      </w:pPr>
+      <w:r>
+        <w:rPr>
+          <w:rFonts w:ascii="Times New Roman" w:eastAsia="Times New Roman" w:hAnsi="Times New Roman" w:cs="Times New Roman"/>
+          <w:b/>
+          <w:bCs/>
         </w:rPr>
         <w:t>Results explained</w:t>
       </w:r>
       <w:r>
         <w:rPr>
           <w:rFonts w:ascii="Times New Roman" w:eastAsia="Times New Roman" w:hAnsi="Times New Roman" w:cs="Times New Roman"/>
+          <w:b/>
+          <w:bCs/>
         </w:rPr>
         <w:t xml:space="preserve"> </w:t>
       </w:r>
@@ -4217,6 +4403,7 @@
       <w:r>
         <w:rPr>
           <w:rStyle w:val="normaltextrun"/>
+          <w:rFonts w:ascii="Times New Roman" w:hAnsi="Times New Roman" w:cs="Times New Roman"/>
           <w:color w:val="000000"/>
           <w:shd w:val="clear" w:color="auto" w:fill="FFFFFF"/>
         </w:rPr>
@@ -4225,6 +4412,7 @@
       <w:r>
         <w:rPr>
           <w:rStyle w:val="eop"/>
+          <w:rFonts w:ascii="Times New Roman" w:hAnsi="Times New Roman" w:cs="Times New Roman"/>
           <w:color w:val="000000"/>
           <w:shd w:val="clear" w:color="auto" w:fill="FFFFFF"/>
         </w:rPr>
@@ -4271,6 +4459,7 @@
       <w:r>
         <w:rPr>
           <w:rStyle w:val="normaltextrun"/>
+          <w:rFonts w:ascii="Times New Roman" w:hAnsi="Times New Roman" w:cs="Times New Roman"/>
           <w:b/>
           <w:bCs/>
           <w:color w:val="000000"/>
@@ -4284,6 +4473,7 @@
         <w:ind w:left="720"/>
         <w:rPr>
           <w:rStyle w:val="eop"/>
+          <w:rFonts w:ascii="Times New Roman" w:hAnsi="Times New Roman" w:cs="Times New Roman"/>
           <w:color w:val="000000"/>
           <w:shd w:val="clear" w:color="auto" w:fill="FFFFFF"/>
         </w:rPr>
@@ -4291,6 +4481,7 @@
       <w:r>
         <w:rPr>
           <w:rStyle w:val="normaltextrun"/>
+          <w:rFonts w:ascii="Times New Roman" w:hAnsi="Times New Roman" w:cs="Times New Roman"/>
           <w:color w:val="000000"/>
           <w:shd w:val="clear" w:color="auto" w:fill="FFFFFF"/>
         </w:rPr>
@@ -4299,6 +4490,7 @@
       <w:r>
         <w:rPr>
           <w:rStyle w:val="eop"/>
+          <w:rFonts w:ascii="Times New Roman" w:hAnsi="Times New Roman" w:cs="Times New Roman"/>
           <w:color w:val="000000"/>
           <w:shd w:val="clear" w:color="auto" w:fill="FFFFFF"/>
         </w:rPr>
@@ -4323,18 +4515,23 @@
         <w:ind w:hanging="720"/>
         <w:rPr>
           <w:rFonts w:ascii="Times New Roman" w:eastAsia="Times New Roman" w:hAnsi="Times New Roman" w:cs="Times New Roman"/>
-        </w:rPr>
-      </w:pPr>
-      <w:r>
-        <w:rPr>
-          <w:rFonts w:ascii="Times New Roman" w:eastAsia="Times New Roman" w:hAnsi="Times New Roman" w:cs="Times New Roman"/>
-        </w:rPr>
-        <w:lastRenderedPageBreak/>
+          <w:b/>
+          <w:bCs/>
+        </w:rPr>
+      </w:pPr>
+      <w:r>
+        <w:rPr>
+          <w:rFonts w:ascii="Times New Roman" w:eastAsia="Times New Roman" w:hAnsi="Times New Roman" w:cs="Times New Roman"/>
+          <w:b/>
+          <w:bCs/>
+        </w:rPr>
         <w:t>Reasons and/or implications for future work, limitations of your stud</w:t>
       </w:r>
       <w:r>
         <w:rPr>
           <w:rFonts w:ascii="Times New Roman" w:eastAsia="Times New Roman" w:hAnsi="Times New Roman" w:cs="Times New Roman"/>
+          <w:b/>
+          <w:bCs/>
         </w:rPr>
         <w:t xml:space="preserve">y </w:t>
       </w:r>
@@ -4385,6 +4582,126 @@
         </w:rPr>
         <w:t> </w:t>
       </w:r>
+    </w:p>
+    <w:p>
+      <w:pPr>
+        <w:ind w:left="720"/>
+        <w:rPr>
+          <w:rFonts w:ascii="Times New Roman" w:eastAsia="Times New Roman" w:hAnsi="Times New Roman" w:cs="Times New Roman"/>
+        </w:rPr>
+      </w:pPr>
+    </w:p>
+    <w:p>
+      <w:pPr>
+        <w:ind w:left="720"/>
+        <w:rPr>
+          <w:rFonts w:ascii="Times New Roman" w:eastAsia="Times New Roman" w:hAnsi="Times New Roman" w:cs="Times New Roman"/>
+        </w:rPr>
+      </w:pPr>
+    </w:p>
+    <w:p>
+      <w:pPr>
+        <w:ind w:left="720"/>
+        <w:rPr>
+          <w:rFonts w:ascii="Times New Roman" w:eastAsia="Times New Roman" w:hAnsi="Times New Roman" w:cs="Times New Roman"/>
+        </w:rPr>
+      </w:pPr>
+    </w:p>
+    <w:p>
+      <w:pPr>
+        <w:ind w:left="720"/>
+        <w:rPr>
+          <w:rFonts w:ascii="Times New Roman" w:eastAsia="Times New Roman" w:hAnsi="Times New Roman" w:cs="Times New Roman"/>
+        </w:rPr>
+      </w:pPr>
+    </w:p>
+    <w:p>
+      <w:pPr>
+        <w:ind w:left="720"/>
+        <w:rPr>
+          <w:rFonts w:ascii="Times New Roman" w:eastAsia="Times New Roman" w:hAnsi="Times New Roman" w:cs="Times New Roman"/>
+        </w:rPr>
+      </w:pPr>
+    </w:p>
+    <w:p>
+      <w:pPr>
+        <w:ind w:left="720"/>
+        <w:rPr>
+          <w:rFonts w:ascii="Times New Roman" w:eastAsia="Times New Roman" w:hAnsi="Times New Roman" w:cs="Times New Roman"/>
+        </w:rPr>
+      </w:pPr>
+    </w:p>
+    <w:p>
+      <w:pPr>
+        <w:ind w:left="720"/>
+        <w:rPr>
+          <w:rFonts w:ascii="Times New Roman" w:eastAsia="Times New Roman" w:hAnsi="Times New Roman" w:cs="Times New Roman"/>
+        </w:rPr>
+      </w:pPr>
+    </w:p>
+    <w:p>
+      <w:pPr>
+        <w:ind w:left="720"/>
+        <w:rPr>
+          <w:rFonts w:ascii="Times New Roman" w:eastAsia="Times New Roman" w:hAnsi="Times New Roman" w:cs="Times New Roman"/>
+        </w:rPr>
+      </w:pPr>
+    </w:p>
+    <w:p>
+      <w:pPr>
+        <w:ind w:left="720"/>
+        <w:rPr>
+          <w:rFonts w:ascii="Times New Roman" w:eastAsia="Times New Roman" w:hAnsi="Times New Roman" w:cs="Times New Roman"/>
+        </w:rPr>
+      </w:pPr>
+    </w:p>
+    <w:p>
+      <w:pPr>
+        <w:ind w:left="720"/>
+        <w:rPr>
+          <w:rFonts w:ascii="Times New Roman" w:eastAsia="Times New Roman" w:hAnsi="Times New Roman" w:cs="Times New Roman"/>
+        </w:rPr>
+      </w:pPr>
+    </w:p>
+    <w:p>
+      <w:pPr>
+        <w:ind w:left="720"/>
+        <w:rPr>
+          <w:rFonts w:ascii="Times New Roman" w:eastAsia="Times New Roman" w:hAnsi="Times New Roman" w:cs="Times New Roman"/>
+        </w:rPr>
+      </w:pPr>
+    </w:p>
+    <w:p>
+      <w:pPr>
+        <w:ind w:left="720"/>
+        <w:rPr>
+          <w:rFonts w:ascii="Times New Roman" w:eastAsia="Times New Roman" w:hAnsi="Times New Roman" w:cs="Times New Roman"/>
+        </w:rPr>
+      </w:pPr>
+    </w:p>
+    <w:p>
+      <w:pPr>
+        <w:ind w:left="720"/>
+        <w:rPr>
+          <w:rFonts w:ascii="Times New Roman" w:eastAsia="Times New Roman" w:hAnsi="Times New Roman" w:cs="Times New Roman"/>
+        </w:rPr>
+      </w:pPr>
+    </w:p>
+    <w:p>
+      <w:pPr>
+        <w:ind w:left="720"/>
+        <w:rPr>
+          <w:rFonts w:ascii="Times New Roman" w:eastAsia="Times New Roman" w:hAnsi="Times New Roman" w:cs="Times New Roman"/>
+        </w:rPr>
+      </w:pPr>
+    </w:p>
+    <w:p>
+      <w:pPr>
+        <w:ind w:left="720"/>
+        <w:rPr>
+          <w:rFonts w:ascii="Times New Roman" w:eastAsia="Times New Roman" w:hAnsi="Times New Roman" w:cs="Times New Roman"/>
+        </w:rPr>
+      </w:pPr>
     </w:p>
     <w:p>
       <w:pPr>
@@ -4426,116 +4743,118 @@
       <w:r>
         <w:rPr>
           <w:rFonts w:ascii="Times New Roman" w:eastAsia="Times New Roman" w:hAnsi="Times New Roman" w:cs="Times New Roman"/>
-        </w:rPr>
-        <w:t>Reference list</w:t>
-      </w:r>
-      <w:r>
-        <w:rPr>
-          <w:rFonts w:ascii="Times New Roman" w:eastAsia="Times New Roman" w:hAnsi="Times New Roman" w:cs="Times New Roman"/>
-        </w:rPr>
-        <w:t xml:space="preserve"> </w:t>
-      </w:r>
-      <w:r>
-        <w:rPr>
-          <w:rFonts w:ascii="Times New Roman" w:eastAsia="Times New Roman" w:hAnsi="Times New Roman" w:cs="Times New Roman"/>
           <w:b/>
           <w:bCs/>
-          <w:i/>
-          <w:iCs/>
-        </w:rPr>
-        <w:t>(not included in</w:t>
+        </w:rPr>
+        <w:lastRenderedPageBreak/>
+        <w:t>Reference list</w:t>
       </w:r>
       <w:r>
         <w:rPr>
           <w:rFonts w:ascii="Times New Roman" w:eastAsia="Times New Roman" w:hAnsi="Times New Roman" w:cs="Times New Roman"/>
           <w:b/>
           <w:bCs/>
+        </w:rPr>
+        <w:t xml:space="preserve"> </w:t>
+      </w:r>
+    </w:p>
+    <w:p>
+      <w:pPr>
+        <w:ind w:left="720"/>
+        <w:rPr>
+          <w:rFonts w:ascii="Times New Roman" w:eastAsia="Times New Roman" w:hAnsi="Times New Roman" w:cs="Times New Roman"/>
+        </w:rPr>
+      </w:pPr>
+    </w:p>
+    <w:p>
+      <w:pPr>
+        <w:rPr>
+          <w:rFonts w:ascii="Times New Roman" w:eastAsia="Times New Roman" w:hAnsi="Times New Roman" w:cs="Times New Roman"/>
+        </w:rPr>
+      </w:pPr>
+      <w:r>
+        <w:rPr>
+          <w:rFonts w:ascii="Times New Roman" w:eastAsia="Times New Roman" w:hAnsi="Times New Roman" w:cs="Times New Roman"/>
+        </w:rPr>
+        <w:t>1. Helliwell, Layard &amp; Sachs, 2019</w:t>
+      </w:r>
+    </w:p>
+    <w:p>
+      <w:pPr>
+        <w:rPr>
+          <w:rFonts w:ascii="Times New Roman" w:eastAsia="Times New Roman" w:hAnsi="Times New Roman" w:cs="Times New Roman"/>
           <w:i/>
           <w:iCs/>
         </w:rPr>
-        <w:t xml:space="preserve"> the</w:t>
-      </w:r>
-      <w:r>
-        <w:rPr>
-          <w:rFonts w:ascii="Times New Roman" w:eastAsia="Times New Roman" w:hAnsi="Times New Roman" w:cs="Times New Roman"/>
-          <w:b/>
-          <w:bCs/>
+      </w:pPr>
+      <w:r>
+        <w:rPr>
+          <w:rFonts w:ascii="Times New Roman" w:eastAsia="Times New Roman" w:hAnsi="Times New Roman" w:cs="Times New Roman"/>
           <w:i/>
           <w:iCs/>
         </w:rPr>
-        <w:t xml:space="preserve"> wor</w:t>
-      </w:r>
-      <w:r>
-        <w:rPr>
-          <w:rFonts w:ascii="Times New Roman" w:eastAsia="Times New Roman" w:hAnsi="Times New Roman" w:cs="Times New Roman"/>
-          <w:b/>
-          <w:bCs/>
+        <w:t>Helliwell, J.F., Layard, R. and Sachs, J., 2019. World Happiness Report 2019. New York: Sustainable Development Solutions Network.</w:t>
+      </w:r>
+    </w:p>
+    <w:p>
+      <w:pPr>
+        <w:rPr>
+          <w:rFonts w:ascii="Times New Roman" w:eastAsia="Times New Roman" w:hAnsi="Times New Roman" w:cs="Times New Roman"/>
           <w:i/>
           <w:iCs/>
         </w:rPr>
-        <w:t>d</w:t>
-      </w:r>
-      <w:r>
-        <w:rPr>
-          <w:rFonts w:ascii="Times New Roman" w:eastAsia="Times New Roman" w:hAnsi="Times New Roman" w:cs="Times New Roman"/>
-          <w:b/>
-          <w:bCs/>
+      </w:pPr>
+    </w:p>
+    <w:p>
+      <w:pPr>
+        <w:rPr>
+          <w:rFonts w:ascii="Times New Roman" w:eastAsia="Times New Roman" w:hAnsi="Times New Roman" w:cs="Times New Roman"/>
+        </w:rPr>
+      </w:pPr>
+      <w:r>
+        <w:rPr>
+          <w:rFonts w:ascii="Times New Roman" w:eastAsia="Times New Roman" w:hAnsi="Times New Roman" w:cs="Times New Roman"/>
+        </w:rPr>
+        <w:t>2. Diener et al., 2018</w:t>
+      </w:r>
+    </w:p>
+    <w:p>
+      <w:pPr>
+        <w:rPr>
+          <w:rFonts w:ascii="Times New Roman" w:eastAsia="Times New Roman" w:hAnsi="Times New Roman" w:cs="Times New Roman"/>
           <w:i/>
           <w:iCs/>
         </w:rPr>
-        <w:t xml:space="preserve"> count)</w:t>
-      </w:r>
-    </w:p>
-    <w:p>
-      <w:pPr>
-        <w:ind w:left="720"/>
-        <w:rPr>
-          <w:rFonts w:ascii="Times New Roman" w:eastAsia="Times New Roman" w:hAnsi="Times New Roman" w:cs="Times New Roman"/>
-        </w:rPr>
-      </w:pPr>
-      <w:r>
-        <w:rPr>
-          <w:rFonts w:ascii="Times New Roman" w:eastAsia="Times New Roman" w:hAnsi="Times New Roman" w:cs="Times New Roman"/>
-        </w:rPr>
-        <w:t>Harvard (author, date) format.</w:t>
-      </w:r>
-    </w:p>
-    <w:p>
-      <w:pPr>
-        <w:ind w:left="720"/>
-        <w:rPr>
-          <w:rFonts w:ascii="Times New Roman" w:eastAsia="Times New Roman" w:hAnsi="Times New Roman" w:cs="Times New Roman"/>
-        </w:rPr>
-      </w:pPr>
-    </w:p>
-    <w:p>
-      <w:pPr>
-        <w:rPr>
-          <w:rFonts w:ascii="Times New Roman" w:eastAsia="Times New Roman" w:hAnsi="Times New Roman" w:cs="Times New Roman"/>
-        </w:rPr>
-      </w:pPr>
-      <w:r>
-        <w:rPr>
-          <w:rFonts w:ascii="Times New Roman" w:eastAsia="Times New Roman" w:hAnsi="Times New Roman" w:cs="Times New Roman"/>
-        </w:rPr>
-        <w:t>1. Helliwell, Layard &amp; Sachs, 2019</w:t>
-      </w:r>
-    </w:p>
-    <w:p>
-      <w:pPr>
+      </w:pPr>
+      <w:r>
         <w:rPr>
           <w:rFonts w:ascii="Times New Roman" w:eastAsia="Times New Roman" w:hAnsi="Times New Roman" w:cs="Times New Roman"/>
           <w:i/>
           <w:iCs/>
         </w:rPr>
-      </w:pPr>
-      <w:r>
+        <w:t>Diener, E., Oishi, S. &amp; Tay, L., 2018. Advances in subjective well-being research. Nature Human Behaviour, 2(4), pp.253–260. doi:10.1038/s41562-018-0307-6.</w:t>
+      </w:r>
+    </w:p>
+    <w:p>
+      <w:pPr>
         <w:rPr>
           <w:rFonts w:ascii="Times New Roman" w:eastAsia="Times New Roman" w:hAnsi="Times New Roman" w:cs="Times New Roman"/>
           <w:i/>
           <w:iCs/>
         </w:rPr>
-        <w:t>Helliwell, J.F., Layard, R. and Sachs, J., 2019. World Happiness Report 2019. New York: Sustainable Development Solutions Network.</w:t>
+      </w:pPr>
+    </w:p>
+    <w:p>
+      <w:pPr>
+        <w:rPr>
+          <w:rFonts w:ascii="Times New Roman" w:eastAsia="Times New Roman" w:hAnsi="Times New Roman" w:cs="Times New Roman"/>
+        </w:rPr>
+      </w:pPr>
+      <w:r>
+        <w:rPr>
+          <w:rFonts w:ascii="Times New Roman" w:eastAsia="Times New Roman" w:hAnsi="Times New Roman" w:cs="Times New Roman"/>
+        </w:rPr>
+        <w:t>3. Easterlin &amp; O’Connor, 2020</w:t>
       </w:r>
     </w:p>
     <w:p>
@@ -4546,36 +4865,23 @@
           <w:iCs/>
         </w:rPr>
       </w:pPr>
-    </w:p>
-    <w:p>
-      <w:pPr>
-        <w:rPr>
-          <w:rFonts w:ascii="Times New Roman" w:eastAsia="Times New Roman" w:hAnsi="Times New Roman" w:cs="Times New Roman"/>
-        </w:rPr>
-      </w:pPr>
-      <w:r>
-        <w:rPr>
-          <w:rFonts w:ascii="Times New Roman" w:eastAsia="Times New Roman" w:hAnsi="Times New Roman" w:cs="Times New Roman"/>
-        </w:rPr>
-        <w:t>2. Diener et al., 2018</w:t>
-      </w:r>
-    </w:p>
-    <w:p>
-      <w:pPr>
+      <w:r>
         <w:rPr>
           <w:rFonts w:ascii="Times New Roman" w:eastAsia="Times New Roman" w:hAnsi="Times New Roman" w:cs="Times New Roman"/>
           <w:i/>
           <w:iCs/>
         </w:rPr>
-      </w:pPr>
-      <w:r>
+        <w:t>Easterlin, R.A. &amp; O’Connor, K.J., 2020. The Easterlin Paradox. IZA Discussion Paper No. 13923, December 2020. IZA Institute of Labor Economics.</w:t>
+      </w:r>
+    </w:p>
+    <w:p>
+      <w:pPr>
         <w:rPr>
           <w:rFonts w:ascii="Times New Roman" w:eastAsia="Times New Roman" w:hAnsi="Times New Roman" w:cs="Times New Roman"/>
           <w:i/>
           <w:iCs/>
         </w:rPr>
-        <w:t>Diener, E., Oishi, S. &amp; Tay, L., 2018. Advances in subjective well-being research. Nature Human Behaviour, 2(4), pp.253–260. doi:10.1038/s41562-018-0307-6.</w:t>
-      </w:r>
+      </w:pPr>
     </w:p>
     <w:p>
       <w:pPr>
@@ -4592,45 +4898,228 @@
           <w:rFonts w:ascii="Times New Roman" w:eastAsia="Times New Roman" w:hAnsi="Times New Roman" w:cs="Times New Roman"/>
         </w:rPr>
       </w:pPr>
-      <w:r>
-        <w:rPr>
-          <w:rFonts w:ascii="Times New Roman" w:eastAsia="Times New Roman" w:hAnsi="Times New Roman" w:cs="Times New Roman"/>
-        </w:rPr>
-        <w:t>3. Easterlin &amp; O’Connor, 2020</w:t>
-      </w:r>
-    </w:p>
-    <w:p>
-      <w:pPr>
-        <w:rPr>
-          <w:rFonts w:ascii="Times New Roman" w:eastAsia="Times New Roman" w:hAnsi="Times New Roman" w:cs="Times New Roman"/>
-          <w:i/>
-          <w:iCs/>
-        </w:rPr>
-      </w:pPr>
-      <w:r>
-        <w:rPr>
-          <w:rFonts w:ascii="Times New Roman" w:eastAsia="Times New Roman" w:hAnsi="Times New Roman" w:cs="Times New Roman"/>
-          <w:i/>
-          <w:iCs/>
-        </w:rPr>
-        <w:t>Easterlin, R.A. &amp; O’Connor, K.J., 2020. The Easterlin Paradox. IZA Discussion Paper No. 13923, December 2020. IZA Institute of Labor Economics.</w:t>
-      </w:r>
-    </w:p>
-    <w:p>
-      <w:pPr>
-        <w:rPr>
-          <w:rFonts w:ascii="Times New Roman" w:eastAsia="Times New Roman" w:hAnsi="Times New Roman" w:cs="Times New Roman"/>
-          <w:i/>
-          <w:iCs/>
-        </w:rPr>
-      </w:pPr>
-    </w:p>
-    <w:p>
-      <w:pPr>
-        <w:rPr>
-          <w:rFonts w:ascii="Times New Roman" w:eastAsia="Times New Roman" w:hAnsi="Times New Roman" w:cs="Times New Roman"/>
-          <w:i/>
-          <w:iCs/>
+    </w:p>
+    <w:p>
+      <w:pPr>
+        <w:rPr>
+          <w:rFonts w:ascii="Times New Roman" w:eastAsia="Times New Roman" w:hAnsi="Times New Roman" w:cs="Times New Roman"/>
+        </w:rPr>
+      </w:pPr>
+    </w:p>
+    <w:p>
+      <w:pPr>
+        <w:rPr>
+          <w:rFonts w:ascii="Times New Roman" w:eastAsia="Times New Roman" w:hAnsi="Times New Roman" w:cs="Times New Roman"/>
+        </w:rPr>
+      </w:pPr>
+    </w:p>
+    <w:p>
+      <w:pPr>
+        <w:rPr>
+          <w:rFonts w:ascii="Times New Roman" w:eastAsia="Times New Roman" w:hAnsi="Times New Roman" w:cs="Times New Roman"/>
+        </w:rPr>
+      </w:pPr>
+    </w:p>
+    <w:p>
+      <w:pPr>
+        <w:rPr>
+          <w:rFonts w:ascii="Times New Roman" w:eastAsia="Times New Roman" w:hAnsi="Times New Roman" w:cs="Times New Roman"/>
+        </w:rPr>
+      </w:pPr>
+    </w:p>
+    <w:p>
+      <w:pPr>
+        <w:rPr>
+          <w:rFonts w:ascii="Times New Roman" w:eastAsia="Times New Roman" w:hAnsi="Times New Roman" w:cs="Times New Roman"/>
+        </w:rPr>
+      </w:pPr>
+    </w:p>
+    <w:p>
+      <w:pPr>
+        <w:rPr>
+          <w:rFonts w:ascii="Times New Roman" w:eastAsia="Times New Roman" w:hAnsi="Times New Roman" w:cs="Times New Roman"/>
+        </w:rPr>
+      </w:pPr>
+    </w:p>
+    <w:p>
+      <w:pPr>
+        <w:rPr>
+          <w:rFonts w:ascii="Times New Roman" w:eastAsia="Times New Roman" w:hAnsi="Times New Roman" w:cs="Times New Roman"/>
+        </w:rPr>
+      </w:pPr>
+    </w:p>
+    <w:p>
+      <w:pPr>
+        <w:rPr>
+          <w:rFonts w:ascii="Times New Roman" w:eastAsia="Times New Roman" w:hAnsi="Times New Roman" w:cs="Times New Roman"/>
+        </w:rPr>
+      </w:pPr>
+    </w:p>
+    <w:p>
+      <w:pPr>
+        <w:rPr>
+          <w:rFonts w:ascii="Times New Roman" w:eastAsia="Times New Roman" w:hAnsi="Times New Roman" w:cs="Times New Roman"/>
+        </w:rPr>
+      </w:pPr>
+    </w:p>
+    <w:p>
+      <w:pPr>
+        <w:rPr>
+          <w:rFonts w:ascii="Times New Roman" w:eastAsia="Times New Roman" w:hAnsi="Times New Roman" w:cs="Times New Roman"/>
+        </w:rPr>
+      </w:pPr>
+    </w:p>
+    <w:p>
+      <w:pPr>
+        <w:rPr>
+          <w:rFonts w:ascii="Times New Roman" w:eastAsia="Times New Roman" w:hAnsi="Times New Roman" w:cs="Times New Roman"/>
+        </w:rPr>
+      </w:pPr>
+    </w:p>
+    <w:p>
+      <w:pPr>
+        <w:rPr>
+          <w:rFonts w:ascii="Times New Roman" w:eastAsia="Times New Roman" w:hAnsi="Times New Roman" w:cs="Times New Roman"/>
+        </w:rPr>
+      </w:pPr>
+    </w:p>
+    <w:p>
+      <w:pPr>
+        <w:rPr>
+          <w:rFonts w:ascii="Times New Roman" w:eastAsia="Times New Roman" w:hAnsi="Times New Roman" w:cs="Times New Roman"/>
+        </w:rPr>
+      </w:pPr>
+    </w:p>
+    <w:p>
+      <w:pPr>
+        <w:rPr>
+          <w:rFonts w:ascii="Times New Roman" w:eastAsia="Times New Roman" w:hAnsi="Times New Roman" w:cs="Times New Roman"/>
+        </w:rPr>
+      </w:pPr>
+    </w:p>
+    <w:p>
+      <w:pPr>
+        <w:rPr>
+          <w:rFonts w:ascii="Times New Roman" w:eastAsia="Times New Roman" w:hAnsi="Times New Roman" w:cs="Times New Roman"/>
+        </w:rPr>
+      </w:pPr>
+    </w:p>
+    <w:p>
+      <w:pPr>
+        <w:rPr>
+          <w:rFonts w:ascii="Times New Roman" w:eastAsia="Times New Roman" w:hAnsi="Times New Roman" w:cs="Times New Roman"/>
+        </w:rPr>
+      </w:pPr>
+    </w:p>
+    <w:p>
+      <w:pPr>
+        <w:rPr>
+          <w:rFonts w:ascii="Times New Roman" w:eastAsia="Times New Roman" w:hAnsi="Times New Roman" w:cs="Times New Roman"/>
+        </w:rPr>
+      </w:pPr>
+    </w:p>
+    <w:p>
+      <w:pPr>
+        <w:rPr>
+          <w:rFonts w:ascii="Times New Roman" w:eastAsia="Times New Roman" w:hAnsi="Times New Roman" w:cs="Times New Roman"/>
+        </w:rPr>
+      </w:pPr>
+    </w:p>
+    <w:p>
+      <w:pPr>
+        <w:rPr>
+          <w:rFonts w:ascii="Times New Roman" w:eastAsia="Times New Roman" w:hAnsi="Times New Roman" w:cs="Times New Roman"/>
+        </w:rPr>
+      </w:pPr>
+    </w:p>
+    <w:p>
+      <w:pPr>
+        <w:rPr>
+          <w:rFonts w:ascii="Times New Roman" w:eastAsia="Times New Roman" w:hAnsi="Times New Roman" w:cs="Times New Roman"/>
+        </w:rPr>
+      </w:pPr>
+    </w:p>
+    <w:p>
+      <w:pPr>
+        <w:rPr>
+          <w:rFonts w:ascii="Times New Roman" w:eastAsia="Times New Roman" w:hAnsi="Times New Roman" w:cs="Times New Roman"/>
+        </w:rPr>
+      </w:pPr>
+    </w:p>
+    <w:p>
+      <w:pPr>
+        <w:rPr>
+          <w:rFonts w:ascii="Times New Roman" w:eastAsia="Times New Roman" w:hAnsi="Times New Roman" w:cs="Times New Roman"/>
+        </w:rPr>
+      </w:pPr>
+    </w:p>
+    <w:p>
+      <w:pPr>
+        <w:rPr>
+          <w:rFonts w:ascii="Times New Roman" w:eastAsia="Times New Roman" w:hAnsi="Times New Roman" w:cs="Times New Roman"/>
+        </w:rPr>
+      </w:pPr>
+    </w:p>
+    <w:p>
+      <w:pPr>
+        <w:rPr>
+          <w:rFonts w:ascii="Times New Roman" w:eastAsia="Times New Roman" w:hAnsi="Times New Roman" w:cs="Times New Roman"/>
+        </w:rPr>
+      </w:pPr>
+    </w:p>
+    <w:p>
+      <w:pPr>
+        <w:rPr>
+          <w:rFonts w:ascii="Times New Roman" w:eastAsia="Times New Roman" w:hAnsi="Times New Roman" w:cs="Times New Roman"/>
+        </w:rPr>
+      </w:pPr>
+    </w:p>
+    <w:p>
+      <w:pPr>
+        <w:rPr>
+          <w:rFonts w:ascii="Times New Roman" w:eastAsia="Times New Roman" w:hAnsi="Times New Roman" w:cs="Times New Roman"/>
+        </w:rPr>
+      </w:pPr>
+    </w:p>
+    <w:p>
+      <w:pPr>
+        <w:rPr>
+          <w:rFonts w:ascii="Times New Roman" w:eastAsia="Times New Roman" w:hAnsi="Times New Roman" w:cs="Times New Roman"/>
+        </w:rPr>
+      </w:pPr>
+    </w:p>
+    <w:p>
+      <w:pPr>
+        <w:rPr>
+          <w:rFonts w:ascii="Times New Roman" w:eastAsia="Times New Roman" w:hAnsi="Times New Roman" w:cs="Times New Roman"/>
+        </w:rPr>
+      </w:pPr>
+    </w:p>
+    <w:p>
+      <w:pPr>
+        <w:rPr>
+          <w:rFonts w:ascii="Times New Roman" w:eastAsia="Times New Roman" w:hAnsi="Times New Roman" w:cs="Times New Roman"/>
+        </w:rPr>
+      </w:pPr>
+    </w:p>
+    <w:p>
+      <w:pPr>
+        <w:rPr>
+          <w:rFonts w:ascii="Times New Roman" w:eastAsia="Times New Roman" w:hAnsi="Times New Roman" w:cs="Times New Roman"/>
+        </w:rPr>
+      </w:pPr>
+    </w:p>
+    <w:p>
+      <w:pPr>
+        <w:rPr>
+          <w:rFonts w:ascii="Times New Roman" w:eastAsia="Times New Roman" w:hAnsi="Times New Roman" w:cs="Times New Roman"/>
+        </w:rPr>
+      </w:pPr>
+    </w:p>
+    <w:p>
+      <w:pPr>
+        <w:rPr>
+          <w:rFonts w:ascii="Times New Roman" w:eastAsia="Times New Roman" w:hAnsi="Times New Roman" w:cs="Times New Roman"/>
         </w:rPr>
       </w:pPr>
     </w:p>
@@ -4665,6 +5154,7 @@
         <w:rPr>
           <w:rFonts w:ascii="Times New Roman" w:eastAsia="Times New Roman" w:hAnsi="Times New Roman" w:cs="Times New Roman"/>
         </w:rPr>
+        <w:lastRenderedPageBreak/>
         <w:t xml:space="preserve">Appendices </w:t>
       </w:r>
     </w:p>
@@ -4901,8 +5391,8 @@
       </w:pPr>
     </w:p>
     <w:sectPr>
-      <w:footerReference w:type="even" r:id="rId8"/>
-      <w:footerReference w:type="default" r:id="rId9"/>
+      <w:footerReference w:type="even" r:id="rId7"/>
+      <w:footerReference w:type="default" r:id="rId8"/>
       <w:pgSz w:w="11906" w:h="16838"/>
       <w:pgMar w:top="1440" w:right="1440" w:bottom="1440" w:left="1440" w:header="708" w:footer="708" w:gutter="0"/>
       <w:cols w:space="708"/>

</xml_diff>

<commit_message>
updated report for word count compliance
</commit_message>
<xml_diff>
--- a/7COM1079_Final report.docx
+++ b/7COM1079_Final report.docx
@@ -2493,37 +2493,7 @@
         <w:rPr>
           <w:rFonts w:ascii="Times New Roman" w:hAnsi="Times New Roman" w:cs="Times New Roman"/>
         </w:rPr>
-        <w:t>H</w:t>
-      </w:r>
-      <w:r>
-        <w:rPr>
-          <w:rFonts w:ascii="Times New Roman" w:hAnsi="Times New Roman" w:cs="Times New Roman"/>
-        </w:rPr>
-        <w:t>istograms show each variable’s distribution</w:t>
-      </w:r>
-      <w:r>
-        <w:rPr>
-          <w:rFonts w:ascii="Times New Roman" w:hAnsi="Times New Roman" w:cs="Times New Roman"/>
-        </w:rPr>
-        <w:t xml:space="preserve">, </w:t>
-      </w:r>
-      <w:r>
-        <w:rPr>
-          <w:rFonts w:ascii="Times New Roman" w:hAnsi="Times New Roman" w:cs="Times New Roman"/>
-        </w:rPr>
-        <w:t>helping us to judge whether unusual values</w:t>
-      </w:r>
-      <w:r>
-        <w:rPr>
-          <w:rFonts w:ascii="Times New Roman" w:hAnsi="Times New Roman" w:cs="Times New Roman"/>
-        </w:rPr>
-        <w:t xml:space="preserve"> (outliers)</w:t>
-      </w:r>
-      <w:r>
-        <w:rPr>
-          <w:rFonts w:ascii="Times New Roman" w:hAnsi="Times New Roman" w:cs="Times New Roman"/>
-        </w:rPr>
-        <w:t xml:space="preserve"> might influence the correlation.</w:t>
+        <w:t>Histograms show each variable’s distribution, helping judge whether unusual values (outliers) may influence the correlation.</w:t>
       </w:r>
     </w:p>
     <w:p>
@@ -3027,52 +2997,17 @@
     </w:p>
     <w:p>
       <w:pPr>
-        <w:ind w:left="720"/>
-        <w:rPr>
-          <w:rFonts w:ascii="Times New Roman" w:eastAsia="Times New Roman" w:hAnsi="Times New Roman" w:cs="Times New Roman"/>
-          <w:b/>
-          <w:bCs/>
-          <w:i/>
-          <w:iCs/>
-        </w:rPr>
-      </w:pPr>
-      <w:r>
-        <w:rPr>
-          <w:rFonts w:ascii="Times New Roman" w:eastAsia="Times New Roman" w:hAnsi="Times New Roman" w:cs="Times New Roman"/>
-        </w:rPr>
-        <w:t>This research question examines the strength and direction of the linear relationship between two continuous numerical variables: GDP</w:t>
-      </w:r>
-      <w:r>
-        <w:rPr>
-          <w:rFonts w:ascii="Times New Roman" w:eastAsia="Times New Roman" w:hAnsi="Times New Roman" w:cs="Times New Roman"/>
-        </w:rPr>
-        <w:t xml:space="preserve"> </w:t>
-      </w:r>
-      <w:r>
-        <w:rPr>
-          <w:rFonts w:ascii="Times New Roman" w:eastAsia="Times New Roman" w:hAnsi="Times New Roman" w:cs="Times New Roman"/>
-        </w:rPr>
-        <w:t xml:space="preserve">per capita and Happiness Score. A Pearson correlation test would be appropriate since both variables have an interval scale of measurement; the scatterplot indicated a clear linear trend, with no extreme violations of normality. Pearson's test describes linear association and gives a p-value for evaluating hypotheses. </w:t>
-      </w:r>
-      <w:r>
-        <w:rPr>
-          <w:rFonts w:ascii="Times New Roman" w:eastAsia="Times New Roman" w:hAnsi="Times New Roman" w:cs="Times New Roman"/>
-        </w:rPr>
-        <w:t>Assumptions checked include linearity (confirmed via scatterplot), approximate normality (assessed through histograms), and independence of observations (each country represents one data point). The</w:t>
-      </w:r>
-      <w:r>
-        <w:rPr>
-          <w:rFonts w:ascii="Times New Roman" w:eastAsia="Times New Roman" w:hAnsi="Times New Roman" w:cs="Times New Roman"/>
-        </w:rPr>
-        <w:t xml:space="preserve"> test output reports a correlation of r = 0.7939, indicating a strong positive linear relationship.</w:t>
-      </w:r>
-    </w:p>
-    <w:p>
-      <w:pPr>
-        <w:rPr>
-          <w:rFonts w:ascii="Times New Roman" w:eastAsia="Times New Roman" w:hAnsi="Times New Roman" w:cs="Times New Roman"/>
-        </w:rPr>
-      </w:pPr>
+        <w:pStyle w:val="ListParagraph"/>
+        <w:rPr>
+          <w:rFonts w:ascii="Times New Roman" w:eastAsia="Times New Roman" w:hAnsi="Times New Roman" w:cs="Times New Roman"/>
+        </w:rPr>
+      </w:pPr>
+      <w:r>
+        <w:rPr>
+          <w:rFonts w:ascii="Times New Roman" w:eastAsia="Times New Roman" w:hAnsi="Times New Roman" w:cs="Times New Roman"/>
+        </w:rPr>
+        <w:t>This research question examines the strength and direction of the linear relationship between two continuous numerical variables: GDP per capita and Happiness Score. A Pearson correlation test is appropriate since both variables have an interval scale. The scatterplot showed a clear linear trend with no extreme normality violations. Pearson's test describes linear association and provides a p-value for hypotheses. Assumptions checked include linearity, approximate normality, and independence. The output reports r = 0.7939, indicating a strong positive linear relationship.</w:t>
+      </w:r>
     </w:p>
     <w:p>
       <w:pPr>
@@ -3406,7 +3341,6 @@
           <w:sz w:val="28"/>
           <w:szCs w:val="28"/>
         </w:rPr>
-        <w:lastRenderedPageBreak/>
         <w:t>Evaluation – group’s experience at 7COM1079</w:t>
       </w:r>
     </w:p>
@@ -3443,42 +3377,23 @@
     </w:p>
     <w:p>
       <w:pPr>
-        <w:ind w:left="720"/>
-        <w:rPr>
-          <w:rFonts w:ascii="Times New Roman" w:eastAsia="Times New Roman" w:hAnsi="Times New Roman" w:cs="Times New Roman"/>
-          <w:b/>
-          <w:bCs/>
-        </w:rPr>
-      </w:pPr>
-      <w:r>
-        <w:rPr>
-          <w:rFonts w:ascii="Times New Roman" w:eastAsia="Times New Roman" w:hAnsi="Times New Roman" w:cs="Times New Roman"/>
-        </w:rPr>
-        <w:t>Our team worked well together from start to finish, with everyone clearly assigned tasks that utili</w:t>
-      </w:r>
-      <w:r>
-        <w:rPr>
-          <w:rFonts w:ascii="Times New Roman" w:eastAsia="Times New Roman" w:hAnsi="Times New Roman" w:cs="Times New Roman"/>
-        </w:rPr>
-        <w:t>s</w:t>
-      </w:r>
-      <w:r>
-        <w:rPr>
-          <w:rFonts w:ascii="Times New Roman" w:eastAsia="Times New Roman" w:hAnsi="Times New Roman" w:cs="Times New Roman"/>
-        </w:rPr>
-        <w:t xml:space="preserve">ed each person's strengths. We kept an open line of communication through messaging and regular online meetings, so all progress stayed on everyone's radar. We chose a dataset that was both manageable and relevant, making the statistical analyses meaningful. Integrating with GitHub kept version control transparent, and the contributions were easily traceable. Defining the research question early allowed us to grasp a good direction, and the initial data exploration allowed us to choose appropriate </w:t>
-      </w:r>
-      <w:r>
-        <w:rPr>
-          <w:rFonts w:ascii="Times New Roman" w:eastAsia="Times New Roman" w:hAnsi="Times New Roman" w:cs="Times New Roman"/>
-        </w:rPr>
-        <w:t>visualisation</w:t>
-      </w:r>
-      <w:r>
-        <w:rPr>
-          <w:rFonts w:ascii="Times New Roman" w:eastAsia="Times New Roman" w:hAnsi="Times New Roman" w:cs="Times New Roman"/>
-        </w:rPr>
-        <w:t xml:space="preserve"> and analysis methods. Everyone was committed to quality, with participation in providing constructive feedback on each other's work.</w:t>
+        <w:pStyle w:val="ListParagraph"/>
+        <w:rPr>
+          <w:rFonts w:ascii="Times New Roman" w:eastAsia="Times New Roman" w:hAnsi="Times New Roman" w:cs="Times New Roman"/>
+        </w:rPr>
+      </w:pPr>
+      <w:r>
+        <w:rPr>
+          <w:rFonts w:ascii="Times New Roman" w:eastAsia="Times New Roman" w:hAnsi="Times New Roman" w:cs="Times New Roman"/>
+        </w:rPr>
+        <w:lastRenderedPageBreak/>
+        <w:t>Ou</w:t>
+      </w:r>
+      <w:r>
+        <w:rPr>
+          <w:rFonts w:ascii="Times New Roman" w:eastAsia="Times New Roman" w:hAnsi="Times New Roman" w:cs="Times New Roman"/>
+        </w:rPr>
+        <w:t>r team worked well together from start to finish, with everyone clearly assigned tasks that used each member’s strengths. We maintained open communication through messaging and online meetings, ensuring progress stayed visible to all. We selected a dataset that was manageable and relevant, making our statistical analyses meaningful. Using GitHub kept version control clear and contributions traceable. Defining the research question early provided direction, and initial exploration guided our visualisation choices while constructive feedback improved overall quality overall.</w:t>
       </w:r>
     </w:p>
     <w:p>
@@ -3521,56 +3436,21 @@
     </w:p>
     <w:p>
       <w:pPr>
-        <w:ind w:left="720"/>
-        <w:rPr>
-          <w:rFonts w:ascii="Times New Roman" w:eastAsia="Times New Roman" w:hAnsi="Times New Roman" w:cs="Times New Roman"/>
-        </w:rPr>
-      </w:pPr>
-      <w:r>
-        <w:rPr>
-          <w:rFonts w:ascii="Times New Roman" w:eastAsia="Times New Roman" w:hAnsi="Times New Roman" w:cs="Times New Roman"/>
-        </w:rPr>
-        <w:t>The initial group meetings could have had a more organi</w:t>
-      </w:r>
-      <w:r>
-        <w:rPr>
-          <w:rFonts w:ascii="Times New Roman" w:eastAsia="Times New Roman" w:hAnsi="Times New Roman" w:cs="Times New Roman"/>
-        </w:rPr>
-        <w:t>s</w:t>
-      </w:r>
-      <w:r>
-        <w:rPr>
-          <w:rFonts w:ascii="Times New Roman" w:eastAsia="Times New Roman" w:hAnsi="Times New Roman" w:cs="Times New Roman"/>
-        </w:rPr>
-        <w:t xml:space="preserve">ed format with clear agendas to achieve maximum efficiency. Certain individuals in the group struggled with programming in R, which added time constraints. </w:t>
-      </w:r>
-      <w:r>
-        <w:rPr>
-          <w:rFonts w:ascii="Times New Roman" w:eastAsia="Times New Roman" w:hAnsi="Times New Roman" w:cs="Times New Roman"/>
-        </w:rPr>
-        <w:t xml:space="preserve">An early consultation with module </w:t>
-      </w:r>
-      <w:r>
-        <w:rPr>
-          <w:rFonts w:ascii="Times New Roman" w:eastAsia="Times New Roman" w:hAnsi="Times New Roman" w:cs="Times New Roman"/>
-        </w:rPr>
-        <w:t xml:space="preserve">tutors could have reduced the need for later revisions. Documentation of decision-making processes could have included more detail for the final report. Setting clearer deadlines for each component of the report would have prevented last-minute </w:t>
-      </w:r>
-      <w:r>
-        <w:rPr>
-          <w:rFonts w:ascii="Times New Roman" w:eastAsia="Times New Roman" w:hAnsi="Times New Roman" w:cs="Times New Roman"/>
-        </w:rPr>
-        <w:t>stress</w:t>
-      </w:r>
-      <w:r>
-        <w:rPr>
-          <w:rFonts w:ascii="Times New Roman" w:eastAsia="Times New Roman" w:hAnsi="Times New Roman" w:cs="Times New Roman"/>
-        </w:rPr>
-        <w:t xml:space="preserve"> and allowed more time for refinement and quality assurance.</w:t>
-      </w:r>
-    </w:p>
-    <w:p>
-      <w:pPr>
+        <w:pStyle w:val="ListParagraph"/>
+        <w:rPr>
+          <w:rFonts w:ascii="Times New Roman" w:eastAsia="Times New Roman" w:hAnsi="Times New Roman" w:cs="Times New Roman"/>
+        </w:rPr>
+      </w:pPr>
+      <w:r>
+        <w:rPr>
+          <w:rFonts w:ascii="Times New Roman" w:eastAsia="Times New Roman" w:hAnsi="Times New Roman" w:cs="Times New Roman"/>
+        </w:rPr>
+        <w:t>The initial group meetings could have had a more organised format with clear agendas to achieve maximum efficiency. Some individuals struggled with programming in R, which created time constraints. An early consultation with module tutors could have reduced the need for later revisions. Documentation of decision-making processes could have included more detail for the final report. Setting clearer deadlines for each section of the report would have prevented last-minute stress and allowed more time for refinement and quality assurance.</w:t>
+      </w:r>
+    </w:p>
+    <w:p>
+      <w:pPr>
+        <w:pStyle w:val="ListParagraph"/>
         <w:rPr>
           <w:rFonts w:ascii="Times New Roman" w:eastAsia="Times New Roman" w:hAnsi="Times New Roman" w:cs="Times New Roman"/>
           <w:b/>
@@ -3603,64 +3483,16 @@
     </w:p>
     <w:p>
       <w:pPr>
-        <w:ind w:left="720"/>
-        <w:rPr>
-          <w:rFonts w:ascii="Times New Roman" w:eastAsia="Times New Roman" w:hAnsi="Times New Roman" w:cs="Times New Roman"/>
-        </w:rPr>
-      </w:pPr>
-      <w:r>
-        <w:rPr>
-          <w:rFonts w:ascii="Times New Roman" w:eastAsia="Times New Roman" w:hAnsi="Times New Roman" w:cs="Times New Roman"/>
-        </w:rPr>
-        <w:t xml:space="preserve">Time management had shown great improvement. Though some initial stages had a delay in </w:t>
-      </w:r>
-      <w:r>
-        <w:rPr>
-          <w:rFonts w:ascii="Times New Roman" w:eastAsia="Times New Roman" w:hAnsi="Times New Roman" w:cs="Times New Roman"/>
-        </w:rPr>
-        <w:t xml:space="preserve">finalising the research question </w:t>
-      </w:r>
-      <w:r>
-        <w:rPr>
-          <w:rFonts w:ascii="Times New Roman" w:eastAsia="Times New Roman" w:hAnsi="Times New Roman" w:cs="Times New Roman"/>
-        </w:rPr>
-        <w:t xml:space="preserve">and dataset to use, </w:t>
-      </w:r>
-      <w:r>
-        <w:rPr>
-          <w:rFonts w:ascii="Times New Roman" w:eastAsia="Times New Roman" w:hAnsi="Times New Roman" w:cs="Times New Roman"/>
-        </w:rPr>
-        <w:t xml:space="preserve">confirming </w:t>
-      </w:r>
-      <w:r>
-        <w:rPr>
-          <w:rFonts w:ascii="Times New Roman" w:eastAsia="Times New Roman" w:hAnsi="Times New Roman" w:cs="Times New Roman"/>
-        </w:rPr>
-        <w:t xml:space="preserve">the analysis structure helped keep momentum. Using a collaborative timeline with milestones worked well. The last two weeks were spent </w:t>
-      </w:r>
-      <w:r>
-        <w:rPr>
-          <w:rFonts w:ascii="Times New Roman" w:eastAsia="Times New Roman" w:hAnsi="Times New Roman" w:cs="Times New Roman"/>
-        </w:rPr>
-        <w:t xml:space="preserve">particularly </w:t>
-      </w:r>
-      <w:r>
-        <w:rPr>
-          <w:rFonts w:ascii="Times New Roman" w:eastAsia="Times New Roman" w:hAnsi="Times New Roman" w:cs="Times New Roman"/>
-        </w:rPr>
-        <w:t>productive</w:t>
-      </w:r>
-      <w:r>
-        <w:rPr>
-          <w:rFonts w:ascii="Times New Roman" w:eastAsia="Times New Roman" w:hAnsi="Times New Roman" w:cs="Times New Roman"/>
-        </w:rPr>
-        <w:t>ly</w:t>
-      </w:r>
-      <w:r>
-        <w:rPr>
-          <w:rFonts w:ascii="Times New Roman" w:eastAsia="Times New Roman" w:hAnsi="Times New Roman" w:cs="Times New Roman"/>
-        </w:rPr>
-        <w:t>. Starting this timeframe a little earlier would have helped with stress levels.</w:t>
+        <w:pStyle w:val="ListParagraph"/>
+        <w:rPr>
+          <w:rFonts w:ascii="Times New Roman" w:eastAsia="Times New Roman" w:hAnsi="Times New Roman" w:cs="Times New Roman"/>
+        </w:rPr>
+      </w:pPr>
+      <w:r>
+        <w:rPr>
+          <w:rFonts w:ascii="Times New Roman" w:eastAsia="Times New Roman" w:hAnsi="Times New Roman" w:cs="Times New Roman"/>
+        </w:rPr>
+        <w:t>Time management showed good improvement. Although early stages were delayed in finalising the research question and dataset, confirming the analysis structure helped maintain momentum. Using a collaborative timeline with milestones worked well. The last two weeks were especially productive, and starting this period earlier would have helped reduce overall stress levels.</w:t>
       </w:r>
     </w:p>
     <w:p>
@@ -3785,31 +3617,7 @@
         <w:rPr>
           <w:rFonts w:ascii="Times New Roman" w:eastAsia="Times New Roman" w:hAnsi="Times New Roman" w:cs="Times New Roman"/>
         </w:rPr>
-        <w:t xml:space="preserve">Appendix B contains a look at the GitHub log, which illustrates how our team worked together. A quick glance at Appendix B informs us that our entire team contributed throughout our project timeline. Commits were made when major milestones were reached concerning data analysis, </w:t>
-      </w:r>
-      <w:r>
-        <w:rPr>
-          <w:rFonts w:ascii="Times New Roman" w:eastAsia="Times New Roman" w:hAnsi="Times New Roman" w:cs="Times New Roman"/>
-        </w:rPr>
-        <w:t>visuali</w:t>
-      </w:r>
-      <w:r>
-        <w:rPr>
-          <w:rFonts w:ascii="Times New Roman" w:eastAsia="Times New Roman" w:hAnsi="Times New Roman" w:cs="Times New Roman"/>
-        </w:rPr>
-        <w:t>s</w:t>
-      </w:r>
-      <w:r>
-        <w:rPr>
-          <w:rFonts w:ascii="Times New Roman" w:eastAsia="Times New Roman" w:hAnsi="Times New Roman" w:cs="Times New Roman"/>
-        </w:rPr>
-        <w:t>ation</w:t>
-      </w:r>
-      <w:r>
-        <w:rPr>
-          <w:rFonts w:ascii="Times New Roman" w:eastAsia="Times New Roman" w:hAnsi="Times New Roman" w:cs="Times New Roman"/>
-        </w:rPr>
-        <w:t>, and report writing. Commit activity escalated during critical periods and modifications.</w:t>
+        <w:t>Appendix B contains a look at the GitHub log, which illustrates how our team worked together. A quick glance at Appendix B informs us that our team contributed throughout the project timeline. Commits were made when major milestones were reached concerning data analysis, visualisation, and report writing. Commit activity escalated during critical periods and modifications.</w:t>
       </w:r>
     </w:p>
     <w:p>
@@ -3841,60 +3649,59 @@
           <w:numId w:val="2"/>
         </w:numPr>
         <w:spacing w:before="240" w:after="240"/>
-        <w:ind w:left="1890"/>
-        <w:rPr>
-          <w:rFonts w:ascii="Times New Roman" w:eastAsia="Times New Roman" w:hAnsi="Times New Roman" w:cs="Times New Roman"/>
+        <w:rPr>
+          <w:rFonts w:ascii="Times New Roman" w:eastAsia="Times New Roman" w:hAnsi="Times New Roman" w:cs="Times New Roman"/>
+          <w:i/>
+          <w:iCs/>
+        </w:rPr>
+      </w:pPr>
+      <w:r>
+        <w:rPr>
+          <w:rFonts w:ascii="Times New Roman" w:eastAsia="Times New Roman" w:hAnsi="Times New Roman" w:cs="Times New Roman"/>
+          <w:b/>
+          <w:bCs/>
           <w:i/>
           <w:iCs/>
           <w:highlight w:val="yellow"/>
         </w:rPr>
-      </w:pPr>
-      <w:r>
-        <w:rPr>
-          <w:rFonts w:ascii="Times New Roman" w:eastAsia="Times New Roman" w:hAnsi="Times New Roman" w:cs="Times New Roman"/>
-          <w:b/>
-          <w:bCs/>
+        <w:t>Commit Message:</w:t>
+      </w:r>
+      <w:r>
+        <w:rPr>
+          <w:rFonts w:ascii="Times New Roman" w:eastAsia="Times New Roman" w:hAnsi="Times New Roman" w:cs="Times New Roman"/>
           <w:i/>
           <w:iCs/>
           <w:highlight w:val="yellow"/>
         </w:rPr>
-        <w:t>Commit Message:</w:t>
-      </w:r>
-      <w:r>
+        <w:t xml:space="preserve"> </w:t>
+      </w:r>
+      <w:r>
+        <w:rPr>
+          <w:rFonts w:ascii="Times New Roman" w:eastAsia="Times New Roman" w:hAnsi="Times New Roman" w:cs="Times New Roman"/>
+          <w:i/>
+          <w:iCs/>
+        </w:rPr>
+        <w:t>"Initial dataset upload and exploratory analysis"</w:t>
+      </w:r>
+    </w:p>
+    <w:p>
+      <w:pPr>
+        <w:pStyle w:val="ListParagraph"/>
+        <w:spacing w:before="240" w:after="240"/>
         <w:rPr>
           <w:rFonts w:ascii="Times New Roman" w:eastAsia="Times New Roman" w:hAnsi="Times New Roman" w:cs="Times New Roman"/>
           <w:i/>
           <w:iCs/>
           <w:highlight w:val="yellow"/>
         </w:rPr>
-        <w:t xml:space="preserve"> [Insert Commit Message] Brief explanation of </w:t>
-      </w:r>
+      </w:pPr>
       <w:r>
         <w:rPr>
           <w:rFonts w:ascii="Times New Roman" w:eastAsia="Times New Roman" w:hAnsi="Times New Roman" w:cs="Times New Roman"/>
           <w:i/>
           <w:iCs/>
-          <w:highlight w:val="yellow"/>
-        </w:rPr>
-        <w:t>the broader</w:t>
-      </w:r>
-      <w:r>
-        <w:rPr>
-          <w:rFonts w:ascii="Times New Roman" w:eastAsia="Times New Roman" w:hAnsi="Times New Roman" w:cs="Times New Roman"/>
-          <w:i/>
-          <w:iCs/>
-          <w:highlight w:val="yellow"/>
-        </w:rPr>
-        <w:t xml:space="preserve"> impact</w:t>
-      </w:r>
-      <w:r>
-        <w:rPr>
-          <w:rFonts w:ascii="Times New Roman" w:eastAsia="Times New Roman" w:hAnsi="Times New Roman" w:cs="Times New Roman"/>
-          <w:i/>
-          <w:iCs/>
-          <w:highlight w:val="yellow"/>
-        </w:rPr>
-        <w:t xml:space="preserve"> of the change</w:t>
+        </w:rPr>
+        <w:t>This commit established the project foundation, enabling all team members to work with standardised data files.</w:t>
       </w:r>
     </w:p>
     <w:p>
@@ -3905,43 +3712,74 @@
           <w:numId w:val="2"/>
         </w:numPr>
         <w:spacing w:before="240" w:after="240"/>
-        <w:ind w:left="1890"/>
-        <w:rPr>
-          <w:rFonts w:ascii="Times New Roman" w:eastAsia="Times New Roman" w:hAnsi="Times New Roman" w:cs="Times New Roman"/>
+        <w:rPr>
+          <w:rFonts w:ascii="Times New Roman" w:eastAsia="Times New Roman" w:hAnsi="Times New Roman" w:cs="Times New Roman"/>
+          <w:color w:val="000000" w:themeColor="text1"/>
+          <w:lang w:val="en-PK"/>
+        </w:rPr>
+      </w:pPr>
+      <w:r>
+        <w:rPr>
+          <w:rFonts w:ascii="Times New Roman" w:eastAsia="Times New Roman" w:hAnsi="Times New Roman" w:cs="Times New Roman"/>
+          <w:b/>
+          <w:bCs/>
           <w:i/>
           <w:iCs/>
           <w:highlight w:val="yellow"/>
         </w:rPr>
-      </w:pPr>
-      <w:r>
-        <w:rPr>
-          <w:rFonts w:ascii="Times New Roman" w:eastAsia="Times New Roman" w:hAnsi="Times New Roman" w:cs="Times New Roman"/>
-          <w:b/>
-          <w:bCs/>
+        <w:t>Commit Message:</w:t>
+      </w:r>
+      <w:r>
+        <w:rPr>
+          <w:rFonts w:ascii="Times New Roman" w:eastAsia="Times New Roman" w:hAnsi="Times New Roman" w:cs="Times New Roman"/>
           <w:i/>
           <w:iCs/>
           <w:highlight w:val="yellow"/>
         </w:rPr>
-        <w:lastRenderedPageBreak/>
-        <w:t>Commit Message:</w:t>
+        <w:t xml:space="preserve"> </w:t>
       </w:r>
       <w:r>
         <w:rPr>
           <w:rFonts w:ascii="Times New Roman" w:eastAsia="Times New Roman" w:hAnsi="Times New Roman" w:cs="Times New Roman"/>
           <w:i/>
           <w:iCs/>
-          <w:highlight w:val="yellow"/>
-        </w:rPr>
-        <w:t xml:space="preserve"> [Insert Commit Message] Brief explanation of the </w:t>
-      </w:r>
-      <w:r>
-        <w:rPr>
-          <w:rFonts w:ascii="Times New Roman" w:eastAsia="Times New Roman" w:hAnsi="Times New Roman" w:cs="Times New Roman"/>
+        </w:rPr>
+        <w:t>"</w:t>
+      </w:r>
+      <w:r>
+        <w:rPr>
+          <w:rFonts w:ascii="Segoe UI" w:eastAsia="Times New Roman" w:hAnsi="Segoe UI" w:cs="Segoe UI"/>
           <w:i/>
           <w:iCs/>
-          <w:highlight w:val="yellow"/>
-        </w:rPr>
-        <w:t>broader impact of the change</w:t>
+          <w:color w:val="F0F6FC"/>
+          <w:kern w:val="0"/>
+          <w:lang w:val="en-PK" w:eastAsia="en-PK"/>
+          <w14:ligatures w14:val="none"/>
+        </w:rPr>
+        <w:t xml:space="preserve"> </w:t>
+      </w:r>
+      <w:hyperlink r:id="rId10" w:tooltip="updated the visualisation section and add plots as well" w:history="1">
+        <w:r>
+          <w:rPr>
+            <w:rStyle w:val="Hyperlink"/>
+            <w:rFonts w:ascii="Times New Roman" w:eastAsia="Times New Roman" w:hAnsi="Times New Roman" w:cs="Times New Roman"/>
+            <w:i/>
+            <w:iCs/>
+            <w:color w:val="000000" w:themeColor="text1"/>
+            <w:u w:val="none"/>
+            <w:lang w:val="en-PK"/>
+          </w:rPr>
+          <w:t>updated the visualisation section and add plots as well</w:t>
+        </w:r>
+      </w:hyperlink>
+      <w:r>
+        <w:rPr>
+          <w:rFonts w:ascii="Times New Roman" w:eastAsia="Times New Roman" w:hAnsi="Times New Roman" w:cs="Times New Roman"/>
+          <w:i/>
+          <w:iCs/>
+          <w:color w:val="000000" w:themeColor="text1"/>
+        </w:rPr>
+        <w:t>"</w:t>
       </w:r>
     </w:p>
     <w:p>
@@ -3952,62 +3790,81 @@
           <w:numId w:val="2"/>
         </w:numPr>
         <w:spacing w:before="240" w:after="240"/>
-        <w:ind w:left="1890"/>
-        <w:rPr>
-          <w:rFonts w:ascii="Times New Roman" w:eastAsia="Times New Roman" w:hAnsi="Times New Roman" w:cs="Times New Roman"/>
+        <w:rPr>
+          <w:rFonts w:ascii="Times New Roman" w:eastAsia="Times New Roman" w:hAnsi="Times New Roman" w:cs="Times New Roman"/>
+          <w:i/>
+          <w:iCs/>
+        </w:rPr>
+      </w:pPr>
+      <w:r>
+        <w:rPr>
+          <w:rFonts w:ascii="Times New Roman" w:eastAsia="Times New Roman" w:hAnsi="Times New Roman" w:cs="Times New Roman"/>
+          <w:i/>
+          <w:iCs/>
+        </w:rPr>
+        <w:t>This critical commit added the final visualisation code, including scatterplots, completing the graphical representation of the data and supporting the analysis of the research hypotheses.</w:t>
+      </w:r>
+    </w:p>
+    <w:p>
+      <w:pPr>
+        <w:pStyle w:val="ListParagraph"/>
+        <w:numPr>
+          <w:ilvl w:val="0"/>
+          <w:numId w:val="2"/>
+        </w:numPr>
+        <w:spacing w:before="240" w:after="240"/>
+        <w:rPr>
+          <w:rFonts w:ascii="Times New Roman" w:eastAsia="Times New Roman" w:hAnsi="Times New Roman" w:cs="Times New Roman"/>
+          <w:i/>
+          <w:iCs/>
+        </w:rPr>
+      </w:pPr>
+      <w:r>
+        <w:rPr>
+          <w:rFonts w:ascii="Times New Roman" w:eastAsia="Times New Roman" w:hAnsi="Times New Roman" w:cs="Times New Roman"/>
+          <w:b/>
+          <w:bCs/>
           <w:i/>
           <w:iCs/>
           <w:highlight w:val="yellow"/>
         </w:rPr>
-      </w:pPr>
-      <w:r>
-        <w:rPr>
-          <w:rFonts w:ascii="Times New Roman" w:eastAsia="Times New Roman" w:hAnsi="Times New Roman" w:cs="Times New Roman"/>
-          <w:b/>
-          <w:bCs/>
+        <w:t>Commit Message:</w:t>
+      </w:r>
+      <w:r>
+        <w:rPr>
+          <w:rFonts w:ascii="Times New Roman" w:eastAsia="Times New Roman" w:hAnsi="Times New Roman" w:cs="Times New Roman"/>
           <w:i/>
           <w:iCs/>
           <w:highlight w:val="yellow"/>
         </w:rPr>
-        <w:t>Commit Message:</w:t>
+        <w:t xml:space="preserve"> </w:t>
       </w:r>
       <w:r>
         <w:rPr>
           <w:rFonts w:ascii="Times New Roman" w:eastAsia="Times New Roman" w:hAnsi="Times New Roman" w:cs="Times New Roman"/>
           <w:i/>
           <w:iCs/>
-          <w:highlight w:val="yellow"/>
-        </w:rPr>
-        <w:t xml:space="preserve"> [Insert Commit Message] Brief explanation of the </w:t>
-      </w:r>
+        </w:rPr>
+        <w:t>"Final report"</w:t>
+      </w:r>
+    </w:p>
+    <w:p>
+      <w:pPr>
+        <w:pStyle w:val="ListParagraph"/>
+        <w:spacing w:before="240" w:after="240"/>
+        <w:rPr>
+          <w:rFonts w:ascii="Times New Roman" w:eastAsia="Times New Roman" w:hAnsi="Times New Roman" w:cs="Times New Roman"/>
+        </w:rPr>
+      </w:pPr>
       <w:r>
         <w:rPr>
           <w:rFonts w:ascii="Times New Roman" w:eastAsia="Times New Roman" w:hAnsi="Times New Roman" w:cs="Times New Roman"/>
           <w:i/>
           <w:iCs/>
-          <w:highlight w:val="yellow"/>
-        </w:rPr>
-        <w:t>broader impact of the change</w:t>
-      </w:r>
-    </w:p>
-    <w:p>
-      <w:pPr>
-        <w:pStyle w:val="ListParagraph"/>
-        <w:ind w:left="1080"/>
-        <w:rPr>
-          <w:rFonts w:ascii="Times New Roman" w:eastAsia="Times New Roman" w:hAnsi="Times New Roman" w:cs="Times New Roman"/>
-          <w:b/>
-          <w:bCs/>
-        </w:rPr>
-      </w:pPr>
-    </w:p>
-    <w:p>
-      <w:pPr>
-        <w:ind w:left="1440"/>
-        <w:rPr>
-          <w:rFonts w:ascii="Times New Roman" w:eastAsia="Times New Roman" w:hAnsi="Times New Roman" w:cs="Times New Roman"/>
-        </w:rPr>
-      </w:pPr>
+        </w:rPr>
+        <w:lastRenderedPageBreak/>
+        <w:t>This commit unified all sections, ensuring consistent formatting and cohesive narrative flow throughout the document.</w:t>
+      </w:r>
       <w:r>
         <w:rPr>
           <w:rFonts w:ascii="Times New Roman" w:eastAsia="Times New Roman" w:hAnsi="Times New Roman" w:cs="Times New Roman"/>
@@ -4425,7 +4282,6 @@
           <w:b/>
           <w:bCs/>
         </w:rPr>
-        <w:lastRenderedPageBreak/>
         <w:t>Reference list</w:t>
       </w:r>
       <w:r>
@@ -4472,6 +4328,7 @@
           <w:i/>
           <w:iCs/>
         </w:rPr>
+        <w:lastRenderedPageBreak/>
         <w:t>Helliwell, J.F., Layard, R. and Sachs, J., 2019. World Happiness Report 2019. New York: Sustainable Development Solutions Network.</w:t>
       </w:r>
     </w:p>
@@ -4833,7 +4690,6 @@
         <w:rPr>
           <w:rFonts w:ascii="Times New Roman" w:eastAsia="Times New Roman" w:hAnsi="Times New Roman" w:cs="Times New Roman"/>
         </w:rPr>
-        <w:lastRenderedPageBreak/>
         <w:t xml:space="preserve">Appendices </w:t>
       </w:r>
     </w:p>
@@ -4964,6 +4820,7 @@
           <w:iCs/>
           <w:highlight w:val="yellow"/>
         </w:rPr>
+        <w:lastRenderedPageBreak/>
         <w:t>No word count</w:t>
       </w:r>
       <w:r>
@@ -5070,8 +4927,8 @@
       </w:pPr>
     </w:p>
     <w:sectPr>
-      <w:footerReference w:type="even" r:id="rId10"/>
-      <w:footerReference w:type="default" r:id="rId11"/>
+      <w:footerReference w:type="even" r:id="rId11"/>
+      <w:footerReference w:type="default" r:id="rId12"/>
       <w:pgSz w:w="11906" w:h="16838"/>
       <w:pgMar w:top="1440" w:right="1440" w:bottom="1440" w:left="1440" w:header="708" w:footer="708" w:gutter="0"/>
       <w:cols w:space="708"/>
@@ -5859,6 +5716,119 @@
     </w:lvl>
   </w:abstractNum>
   <w:abstractNum w:abstractNumId="6" w15:restartNumberingAfterBreak="0">
+    <w:nsid w:val="0E643DB3"/>
+    <w:multiLevelType w:val="hybridMultilevel"/>
+    <w:tmpl w:val="7FE63594"/>
+    <w:lvl w:ilvl="0" w:tplc="20000001">
+      <w:start w:val="1"/>
+      <w:numFmt w:val="bullet"/>
+      <w:lvlText w:val=""/>
+      <w:lvlJc w:val="left"/>
+      <w:pPr>
+        <w:ind w:left="720" w:hanging="360"/>
+      </w:pPr>
+      <w:rPr>
+        <w:rFonts w:ascii="Symbol" w:hAnsi="Symbol" w:hint="default"/>
+      </w:rPr>
+    </w:lvl>
+    <w:lvl w:ilvl="1" w:tplc="20000003" w:tentative="1">
+      <w:start w:val="1"/>
+      <w:numFmt w:val="bullet"/>
+      <w:lvlText w:val="o"/>
+      <w:lvlJc w:val="left"/>
+      <w:pPr>
+        <w:ind w:left="1440" w:hanging="360"/>
+      </w:pPr>
+      <w:rPr>
+        <w:rFonts w:ascii="Courier New" w:hAnsi="Courier New" w:cs="Courier New" w:hint="default"/>
+      </w:rPr>
+    </w:lvl>
+    <w:lvl w:ilvl="2" w:tplc="20000005" w:tentative="1">
+      <w:start w:val="1"/>
+      <w:numFmt w:val="bullet"/>
+      <w:lvlText w:val=""/>
+      <w:lvlJc w:val="left"/>
+      <w:pPr>
+        <w:ind w:left="2160" w:hanging="360"/>
+      </w:pPr>
+      <w:rPr>
+        <w:rFonts w:ascii="Wingdings" w:hAnsi="Wingdings" w:hint="default"/>
+      </w:rPr>
+    </w:lvl>
+    <w:lvl w:ilvl="3" w:tplc="20000001" w:tentative="1">
+      <w:start w:val="1"/>
+      <w:numFmt w:val="bullet"/>
+      <w:lvlText w:val=""/>
+      <w:lvlJc w:val="left"/>
+      <w:pPr>
+        <w:ind w:left="2880" w:hanging="360"/>
+      </w:pPr>
+      <w:rPr>
+        <w:rFonts w:ascii="Symbol" w:hAnsi="Symbol" w:hint="default"/>
+      </w:rPr>
+    </w:lvl>
+    <w:lvl w:ilvl="4" w:tplc="20000003" w:tentative="1">
+      <w:start w:val="1"/>
+      <w:numFmt w:val="bullet"/>
+      <w:lvlText w:val="o"/>
+      <w:lvlJc w:val="left"/>
+      <w:pPr>
+        <w:ind w:left="3600" w:hanging="360"/>
+      </w:pPr>
+      <w:rPr>
+        <w:rFonts w:ascii="Courier New" w:hAnsi="Courier New" w:cs="Courier New" w:hint="default"/>
+      </w:rPr>
+    </w:lvl>
+    <w:lvl w:ilvl="5" w:tplc="20000005" w:tentative="1">
+      <w:start w:val="1"/>
+      <w:numFmt w:val="bullet"/>
+      <w:lvlText w:val=""/>
+      <w:lvlJc w:val="left"/>
+      <w:pPr>
+        <w:ind w:left="4320" w:hanging="360"/>
+      </w:pPr>
+      <w:rPr>
+        <w:rFonts w:ascii="Wingdings" w:hAnsi="Wingdings" w:hint="default"/>
+      </w:rPr>
+    </w:lvl>
+    <w:lvl w:ilvl="6" w:tplc="20000001" w:tentative="1">
+      <w:start w:val="1"/>
+      <w:numFmt w:val="bullet"/>
+      <w:lvlText w:val=""/>
+      <w:lvlJc w:val="left"/>
+      <w:pPr>
+        <w:ind w:left="5040" w:hanging="360"/>
+      </w:pPr>
+      <w:rPr>
+        <w:rFonts w:ascii="Symbol" w:hAnsi="Symbol" w:hint="default"/>
+      </w:rPr>
+    </w:lvl>
+    <w:lvl w:ilvl="7" w:tplc="20000003" w:tentative="1">
+      <w:start w:val="1"/>
+      <w:numFmt w:val="bullet"/>
+      <w:lvlText w:val="o"/>
+      <w:lvlJc w:val="left"/>
+      <w:pPr>
+        <w:ind w:left="5760" w:hanging="360"/>
+      </w:pPr>
+      <w:rPr>
+        <w:rFonts w:ascii="Courier New" w:hAnsi="Courier New" w:cs="Courier New" w:hint="default"/>
+      </w:rPr>
+    </w:lvl>
+    <w:lvl w:ilvl="8" w:tplc="20000005" w:tentative="1">
+      <w:start w:val="1"/>
+      <w:numFmt w:val="bullet"/>
+      <w:lvlText w:val=""/>
+      <w:lvlJc w:val="left"/>
+      <w:pPr>
+        <w:ind w:left="6480" w:hanging="360"/>
+      </w:pPr>
+      <w:rPr>
+        <w:rFonts w:ascii="Wingdings" w:hAnsi="Wingdings" w:hint="default"/>
+      </w:rPr>
+    </w:lvl>
+  </w:abstractNum>
+  <w:abstractNum w:abstractNumId="7" w15:restartNumberingAfterBreak="0">
     <w:nsid w:val="0E890F98"/>
     <w:multiLevelType w:val="hybridMultilevel"/>
     <w:tmpl w:val="FFFFFFFF"/>
@@ -5971,7 +5941,120 @@
       </w:rPr>
     </w:lvl>
   </w:abstractNum>
-  <w:abstractNum w:abstractNumId="7" w15:restartNumberingAfterBreak="0">
+  <w:abstractNum w:abstractNumId="8" w15:restartNumberingAfterBreak="0">
+    <w:nsid w:val="10792135"/>
+    <w:multiLevelType w:val="hybridMultilevel"/>
+    <w:tmpl w:val="53766E54"/>
+    <w:lvl w:ilvl="0" w:tplc="20000001">
+      <w:start w:val="1"/>
+      <w:numFmt w:val="bullet"/>
+      <w:lvlText w:val=""/>
+      <w:lvlJc w:val="left"/>
+      <w:pPr>
+        <w:ind w:left="720" w:hanging="360"/>
+      </w:pPr>
+      <w:rPr>
+        <w:rFonts w:ascii="Symbol" w:hAnsi="Symbol" w:hint="default"/>
+      </w:rPr>
+    </w:lvl>
+    <w:lvl w:ilvl="1" w:tplc="20000003" w:tentative="1">
+      <w:start w:val="1"/>
+      <w:numFmt w:val="bullet"/>
+      <w:lvlText w:val="o"/>
+      <w:lvlJc w:val="left"/>
+      <w:pPr>
+        <w:ind w:left="1440" w:hanging="360"/>
+      </w:pPr>
+      <w:rPr>
+        <w:rFonts w:ascii="Courier New" w:hAnsi="Courier New" w:cs="Courier New" w:hint="default"/>
+      </w:rPr>
+    </w:lvl>
+    <w:lvl w:ilvl="2" w:tplc="20000005" w:tentative="1">
+      <w:start w:val="1"/>
+      <w:numFmt w:val="bullet"/>
+      <w:lvlText w:val=""/>
+      <w:lvlJc w:val="left"/>
+      <w:pPr>
+        <w:ind w:left="2160" w:hanging="360"/>
+      </w:pPr>
+      <w:rPr>
+        <w:rFonts w:ascii="Wingdings" w:hAnsi="Wingdings" w:hint="default"/>
+      </w:rPr>
+    </w:lvl>
+    <w:lvl w:ilvl="3" w:tplc="20000001" w:tentative="1">
+      <w:start w:val="1"/>
+      <w:numFmt w:val="bullet"/>
+      <w:lvlText w:val=""/>
+      <w:lvlJc w:val="left"/>
+      <w:pPr>
+        <w:ind w:left="2880" w:hanging="360"/>
+      </w:pPr>
+      <w:rPr>
+        <w:rFonts w:ascii="Symbol" w:hAnsi="Symbol" w:hint="default"/>
+      </w:rPr>
+    </w:lvl>
+    <w:lvl w:ilvl="4" w:tplc="20000003" w:tentative="1">
+      <w:start w:val="1"/>
+      <w:numFmt w:val="bullet"/>
+      <w:lvlText w:val="o"/>
+      <w:lvlJc w:val="left"/>
+      <w:pPr>
+        <w:ind w:left="3600" w:hanging="360"/>
+      </w:pPr>
+      <w:rPr>
+        <w:rFonts w:ascii="Courier New" w:hAnsi="Courier New" w:cs="Courier New" w:hint="default"/>
+      </w:rPr>
+    </w:lvl>
+    <w:lvl w:ilvl="5" w:tplc="20000005" w:tentative="1">
+      <w:start w:val="1"/>
+      <w:numFmt w:val="bullet"/>
+      <w:lvlText w:val=""/>
+      <w:lvlJc w:val="left"/>
+      <w:pPr>
+        <w:ind w:left="4320" w:hanging="360"/>
+      </w:pPr>
+      <w:rPr>
+        <w:rFonts w:ascii="Wingdings" w:hAnsi="Wingdings" w:hint="default"/>
+      </w:rPr>
+    </w:lvl>
+    <w:lvl w:ilvl="6" w:tplc="20000001" w:tentative="1">
+      <w:start w:val="1"/>
+      <w:numFmt w:val="bullet"/>
+      <w:lvlText w:val=""/>
+      <w:lvlJc w:val="left"/>
+      <w:pPr>
+        <w:ind w:left="5040" w:hanging="360"/>
+      </w:pPr>
+      <w:rPr>
+        <w:rFonts w:ascii="Symbol" w:hAnsi="Symbol" w:hint="default"/>
+      </w:rPr>
+    </w:lvl>
+    <w:lvl w:ilvl="7" w:tplc="20000003" w:tentative="1">
+      <w:start w:val="1"/>
+      <w:numFmt w:val="bullet"/>
+      <w:lvlText w:val="o"/>
+      <w:lvlJc w:val="left"/>
+      <w:pPr>
+        <w:ind w:left="5760" w:hanging="360"/>
+      </w:pPr>
+      <w:rPr>
+        <w:rFonts w:ascii="Courier New" w:hAnsi="Courier New" w:cs="Courier New" w:hint="default"/>
+      </w:rPr>
+    </w:lvl>
+    <w:lvl w:ilvl="8" w:tplc="20000005" w:tentative="1">
+      <w:start w:val="1"/>
+      <w:numFmt w:val="bullet"/>
+      <w:lvlText w:val=""/>
+      <w:lvlJc w:val="left"/>
+      <w:pPr>
+        <w:ind w:left="6480" w:hanging="360"/>
+      </w:pPr>
+      <w:rPr>
+        <w:rFonts w:ascii="Wingdings" w:hAnsi="Wingdings" w:hint="default"/>
+      </w:rPr>
+    </w:lvl>
+  </w:abstractNum>
+  <w:abstractNum w:abstractNumId="9" w15:restartNumberingAfterBreak="0">
     <w:nsid w:val="126901FE"/>
     <w:multiLevelType w:val="multilevel"/>
     <w:tmpl w:val="0B3671C4"/>
@@ -6092,7 +6175,120 @@
       </w:rPr>
     </w:lvl>
   </w:abstractNum>
-  <w:abstractNum w:abstractNumId="8" w15:restartNumberingAfterBreak="0">
+  <w:abstractNum w:abstractNumId="10" w15:restartNumberingAfterBreak="0">
+    <w:nsid w:val="178C020C"/>
+    <w:multiLevelType w:val="hybridMultilevel"/>
+    <w:tmpl w:val="889C3680"/>
+    <w:lvl w:ilvl="0" w:tplc="20000001">
+      <w:start w:val="1"/>
+      <w:numFmt w:val="bullet"/>
+      <w:lvlText w:val=""/>
+      <w:lvlJc w:val="left"/>
+      <w:pPr>
+        <w:ind w:left="720" w:hanging="360"/>
+      </w:pPr>
+      <w:rPr>
+        <w:rFonts w:ascii="Symbol" w:hAnsi="Symbol" w:hint="default"/>
+      </w:rPr>
+    </w:lvl>
+    <w:lvl w:ilvl="1" w:tplc="20000003" w:tentative="1">
+      <w:start w:val="1"/>
+      <w:numFmt w:val="bullet"/>
+      <w:lvlText w:val="o"/>
+      <w:lvlJc w:val="left"/>
+      <w:pPr>
+        <w:ind w:left="1440" w:hanging="360"/>
+      </w:pPr>
+      <w:rPr>
+        <w:rFonts w:ascii="Courier New" w:hAnsi="Courier New" w:cs="Courier New" w:hint="default"/>
+      </w:rPr>
+    </w:lvl>
+    <w:lvl w:ilvl="2" w:tplc="20000005" w:tentative="1">
+      <w:start w:val="1"/>
+      <w:numFmt w:val="bullet"/>
+      <w:lvlText w:val=""/>
+      <w:lvlJc w:val="left"/>
+      <w:pPr>
+        <w:ind w:left="2160" w:hanging="360"/>
+      </w:pPr>
+      <w:rPr>
+        <w:rFonts w:ascii="Wingdings" w:hAnsi="Wingdings" w:hint="default"/>
+      </w:rPr>
+    </w:lvl>
+    <w:lvl w:ilvl="3" w:tplc="20000001" w:tentative="1">
+      <w:start w:val="1"/>
+      <w:numFmt w:val="bullet"/>
+      <w:lvlText w:val=""/>
+      <w:lvlJc w:val="left"/>
+      <w:pPr>
+        <w:ind w:left="2880" w:hanging="360"/>
+      </w:pPr>
+      <w:rPr>
+        <w:rFonts w:ascii="Symbol" w:hAnsi="Symbol" w:hint="default"/>
+      </w:rPr>
+    </w:lvl>
+    <w:lvl w:ilvl="4" w:tplc="20000003" w:tentative="1">
+      <w:start w:val="1"/>
+      <w:numFmt w:val="bullet"/>
+      <w:lvlText w:val="o"/>
+      <w:lvlJc w:val="left"/>
+      <w:pPr>
+        <w:ind w:left="3600" w:hanging="360"/>
+      </w:pPr>
+      <w:rPr>
+        <w:rFonts w:ascii="Courier New" w:hAnsi="Courier New" w:cs="Courier New" w:hint="default"/>
+      </w:rPr>
+    </w:lvl>
+    <w:lvl w:ilvl="5" w:tplc="20000005" w:tentative="1">
+      <w:start w:val="1"/>
+      <w:numFmt w:val="bullet"/>
+      <w:lvlText w:val=""/>
+      <w:lvlJc w:val="left"/>
+      <w:pPr>
+        <w:ind w:left="4320" w:hanging="360"/>
+      </w:pPr>
+      <w:rPr>
+        <w:rFonts w:ascii="Wingdings" w:hAnsi="Wingdings" w:hint="default"/>
+      </w:rPr>
+    </w:lvl>
+    <w:lvl w:ilvl="6" w:tplc="20000001" w:tentative="1">
+      <w:start w:val="1"/>
+      <w:numFmt w:val="bullet"/>
+      <w:lvlText w:val=""/>
+      <w:lvlJc w:val="left"/>
+      <w:pPr>
+        <w:ind w:left="5040" w:hanging="360"/>
+      </w:pPr>
+      <w:rPr>
+        <w:rFonts w:ascii="Symbol" w:hAnsi="Symbol" w:hint="default"/>
+      </w:rPr>
+    </w:lvl>
+    <w:lvl w:ilvl="7" w:tplc="20000003" w:tentative="1">
+      <w:start w:val="1"/>
+      <w:numFmt w:val="bullet"/>
+      <w:lvlText w:val="o"/>
+      <w:lvlJc w:val="left"/>
+      <w:pPr>
+        <w:ind w:left="5760" w:hanging="360"/>
+      </w:pPr>
+      <w:rPr>
+        <w:rFonts w:ascii="Courier New" w:hAnsi="Courier New" w:cs="Courier New" w:hint="default"/>
+      </w:rPr>
+    </w:lvl>
+    <w:lvl w:ilvl="8" w:tplc="20000005" w:tentative="1">
+      <w:start w:val="1"/>
+      <w:numFmt w:val="bullet"/>
+      <w:lvlText w:val=""/>
+      <w:lvlJc w:val="left"/>
+      <w:pPr>
+        <w:ind w:left="6480" w:hanging="360"/>
+      </w:pPr>
+      <w:rPr>
+        <w:rFonts w:ascii="Wingdings" w:hAnsi="Wingdings" w:hint="default"/>
+      </w:rPr>
+    </w:lvl>
+  </w:abstractNum>
+  <w:abstractNum w:abstractNumId="11" w15:restartNumberingAfterBreak="0">
     <w:nsid w:val="1B21B0F4"/>
     <w:multiLevelType w:val="hybridMultilevel"/>
     <w:tmpl w:val="72720076"/>
@@ -6205,7 +6401,7 @@
       </w:rPr>
     </w:lvl>
   </w:abstractNum>
-  <w:abstractNum w:abstractNumId="9" w15:restartNumberingAfterBreak="0">
+  <w:abstractNum w:abstractNumId="12" w15:restartNumberingAfterBreak="0">
     <w:nsid w:val="1C5D3AF2"/>
     <w:multiLevelType w:val="hybridMultilevel"/>
     <w:tmpl w:val="FFFFFFFF"/>
@@ -6318,7 +6514,7 @@
       </w:rPr>
     </w:lvl>
   </w:abstractNum>
-  <w:abstractNum w:abstractNumId="10" w15:restartNumberingAfterBreak="0">
+  <w:abstractNum w:abstractNumId="13" w15:restartNumberingAfterBreak="0">
     <w:nsid w:val="1CFC5493"/>
     <w:multiLevelType w:val="hybridMultilevel"/>
     <w:tmpl w:val="FFFFFFFF"/>
@@ -6404,7 +6600,7 @@
       </w:pPr>
     </w:lvl>
   </w:abstractNum>
-  <w:abstractNum w:abstractNumId="11" w15:restartNumberingAfterBreak="0">
+  <w:abstractNum w:abstractNumId="14" w15:restartNumberingAfterBreak="0">
     <w:nsid w:val="1E875941"/>
     <w:multiLevelType w:val="hybridMultilevel"/>
     <w:tmpl w:val="CD722D48"/>
@@ -6517,7 +6713,7 @@
       </w:rPr>
     </w:lvl>
   </w:abstractNum>
-  <w:abstractNum w:abstractNumId="12" w15:restartNumberingAfterBreak="0">
+  <w:abstractNum w:abstractNumId="15" w15:restartNumberingAfterBreak="0">
     <w:nsid w:val="215ED53B"/>
     <w:multiLevelType w:val="hybridMultilevel"/>
     <w:tmpl w:val="FFFFFFFF"/>
@@ -6630,7 +6826,7 @@
       </w:rPr>
     </w:lvl>
   </w:abstractNum>
-  <w:abstractNum w:abstractNumId="13" w15:restartNumberingAfterBreak="0">
+  <w:abstractNum w:abstractNumId="16" w15:restartNumberingAfterBreak="0">
     <w:nsid w:val="25481131"/>
     <w:multiLevelType w:val="hybridMultilevel"/>
     <w:tmpl w:val="FFFFFFFF"/>
@@ -6743,7 +6939,7 @@
       </w:rPr>
     </w:lvl>
   </w:abstractNum>
-  <w:abstractNum w:abstractNumId="14" w15:restartNumberingAfterBreak="0">
+  <w:abstractNum w:abstractNumId="17" w15:restartNumberingAfterBreak="0">
     <w:nsid w:val="2BEF301D"/>
     <w:multiLevelType w:val="hybridMultilevel"/>
     <w:tmpl w:val="2B3AA896"/>
@@ -6856,7 +7052,120 @@
       </w:rPr>
     </w:lvl>
   </w:abstractNum>
-  <w:abstractNum w:abstractNumId="15" w15:restartNumberingAfterBreak="0">
+  <w:abstractNum w:abstractNumId="18" w15:restartNumberingAfterBreak="0">
+    <w:nsid w:val="35621C67"/>
+    <w:multiLevelType w:val="hybridMultilevel"/>
+    <w:tmpl w:val="A9D82D56"/>
+    <w:lvl w:ilvl="0" w:tplc="20000001">
+      <w:start w:val="1"/>
+      <w:numFmt w:val="bullet"/>
+      <w:lvlText w:val=""/>
+      <w:lvlJc w:val="left"/>
+      <w:pPr>
+        <w:ind w:left="720" w:hanging="360"/>
+      </w:pPr>
+      <w:rPr>
+        <w:rFonts w:ascii="Symbol" w:hAnsi="Symbol" w:hint="default"/>
+      </w:rPr>
+    </w:lvl>
+    <w:lvl w:ilvl="1" w:tplc="20000003" w:tentative="1">
+      <w:start w:val="1"/>
+      <w:numFmt w:val="bullet"/>
+      <w:lvlText w:val="o"/>
+      <w:lvlJc w:val="left"/>
+      <w:pPr>
+        <w:ind w:left="1440" w:hanging="360"/>
+      </w:pPr>
+      <w:rPr>
+        <w:rFonts w:ascii="Courier New" w:hAnsi="Courier New" w:cs="Courier New" w:hint="default"/>
+      </w:rPr>
+    </w:lvl>
+    <w:lvl w:ilvl="2" w:tplc="20000005" w:tentative="1">
+      <w:start w:val="1"/>
+      <w:numFmt w:val="bullet"/>
+      <w:lvlText w:val=""/>
+      <w:lvlJc w:val="left"/>
+      <w:pPr>
+        <w:ind w:left="2160" w:hanging="360"/>
+      </w:pPr>
+      <w:rPr>
+        <w:rFonts w:ascii="Wingdings" w:hAnsi="Wingdings" w:hint="default"/>
+      </w:rPr>
+    </w:lvl>
+    <w:lvl w:ilvl="3" w:tplc="20000001" w:tentative="1">
+      <w:start w:val="1"/>
+      <w:numFmt w:val="bullet"/>
+      <w:lvlText w:val=""/>
+      <w:lvlJc w:val="left"/>
+      <w:pPr>
+        <w:ind w:left="2880" w:hanging="360"/>
+      </w:pPr>
+      <w:rPr>
+        <w:rFonts w:ascii="Symbol" w:hAnsi="Symbol" w:hint="default"/>
+      </w:rPr>
+    </w:lvl>
+    <w:lvl w:ilvl="4" w:tplc="20000003" w:tentative="1">
+      <w:start w:val="1"/>
+      <w:numFmt w:val="bullet"/>
+      <w:lvlText w:val="o"/>
+      <w:lvlJc w:val="left"/>
+      <w:pPr>
+        <w:ind w:left="3600" w:hanging="360"/>
+      </w:pPr>
+      <w:rPr>
+        <w:rFonts w:ascii="Courier New" w:hAnsi="Courier New" w:cs="Courier New" w:hint="default"/>
+      </w:rPr>
+    </w:lvl>
+    <w:lvl w:ilvl="5" w:tplc="20000005" w:tentative="1">
+      <w:start w:val="1"/>
+      <w:numFmt w:val="bullet"/>
+      <w:lvlText w:val=""/>
+      <w:lvlJc w:val="left"/>
+      <w:pPr>
+        <w:ind w:left="4320" w:hanging="360"/>
+      </w:pPr>
+      <w:rPr>
+        <w:rFonts w:ascii="Wingdings" w:hAnsi="Wingdings" w:hint="default"/>
+      </w:rPr>
+    </w:lvl>
+    <w:lvl w:ilvl="6" w:tplc="20000001" w:tentative="1">
+      <w:start w:val="1"/>
+      <w:numFmt w:val="bullet"/>
+      <w:lvlText w:val=""/>
+      <w:lvlJc w:val="left"/>
+      <w:pPr>
+        <w:ind w:left="5040" w:hanging="360"/>
+      </w:pPr>
+      <w:rPr>
+        <w:rFonts w:ascii="Symbol" w:hAnsi="Symbol" w:hint="default"/>
+      </w:rPr>
+    </w:lvl>
+    <w:lvl w:ilvl="7" w:tplc="20000003" w:tentative="1">
+      <w:start w:val="1"/>
+      <w:numFmt w:val="bullet"/>
+      <w:lvlText w:val="o"/>
+      <w:lvlJc w:val="left"/>
+      <w:pPr>
+        <w:ind w:left="5760" w:hanging="360"/>
+      </w:pPr>
+      <w:rPr>
+        <w:rFonts w:ascii="Courier New" w:hAnsi="Courier New" w:cs="Courier New" w:hint="default"/>
+      </w:rPr>
+    </w:lvl>
+    <w:lvl w:ilvl="8" w:tplc="20000005" w:tentative="1">
+      <w:start w:val="1"/>
+      <w:numFmt w:val="bullet"/>
+      <w:lvlText w:val=""/>
+      <w:lvlJc w:val="left"/>
+      <w:pPr>
+        <w:ind w:left="6480" w:hanging="360"/>
+      </w:pPr>
+      <w:rPr>
+        <w:rFonts w:ascii="Wingdings" w:hAnsi="Wingdings" w:hint="default"/>
+      </w:rPr>
+    </w:lvl>
+  </w:abstractNum>
+  <w:abstractNum w:abstractNumId="19" w15:restartNumberingAfterBreak="0">
     <w:nsid w:val="360E79A9"/>
     <w:multiLevelType w:val="multilevel"/>
     <w:tmpl w:val="FFFFFFFF"/>
@@ -6969,7 +7278,7 @@
       </w:rPr>
     </w:lvl>
   </w:abstractNum>
-  <w:abstractNum w:abstractNumId="16" w15:restartNumberingAfterBreak="0">
+  <w:abstractNum w:abstractNumId="20" w15:restartNumberingAfterBreak="0">
     <w:nsid w:val="3AE77EFC"/>
     <w:multiLevelType w:val="hybridMultilevel"/>
     <w:tmpl w:val="BF34E8AA"/>
@@ -7082,7 +7391,7 @@
       </w:rPr>
     </w:lvl>
   </w:abstractNum>
-  <w:abstractNum w:abstractNumId="17" w15:restartNumberingAfterBreak="0">
+  <w:abstractNum w:abstractNumId="21" w15:restartNumberingAfterBreak="0">
     <w:nsid w:val="3BD0A676"/>
     <w:multiLevelType w:val="hybridMultilevel"/>
     <w:tmpl w:val="FFFFFFFF"/>
@@ -7195,7 +7504,7 @@
       </w:rPr>
     </w:lvl>
   </w:abstractNum>
-  <w:abstractNum w:abstractNumId="18" w15:restartNumberingAfterBreak="0">
+  <w:abstractNum w:abstractNumId="22" w15:restartNumberingAfterBreak="0">
     <w:nsid w:val="3CEA41A4"/>
     <w:multiLevelType w:val="hybridMultilevel"/>
     <w:tmpl w:val="FFFFFFFF"/>
@@ -7281,7 +7590,7 @@
       </w:pPr>
     </w:lvl>
   </w:abstractNum>
-  <w:abstractNum w:abstractNumId="19" w15:restartNumberingAfterBreak="0">
+  <w:abstractNum w:abstractNumId="23" w15:restartNumberingAfterBreak="0">
     <w:nsid w:val="3F9AADF4"/>
     <w:multiLevelType w:val="hybridMultilevel"/>
     <w:tmpl w:val="FFFFFFFF"/>
@@ -7367,7 +7676,7 @@
       </w:pPr>
     </w:lvl>
   </w:abstractNum>
-  <w:abstractNum w:abstractNumId="20" w15:restartNumberingAfterBreak="0">
+  <w:abstractNum w:abstractNumId="24" w15:restartNumberingAfterBreak="0">
     <w:nsid w:val="41A2DE95"/>
     <w:multiLevelType w:val="hybridMultilevel"/>
     <w:tmpl w:val="FFFFFFFF"/>
@@ -7480,7 +7789,7 @@
       </w:rPr>
     </w:lvl>
   </w:abstractNum>
-  <w:abstractNum w:abstractNumId="21" w15:restartNumberingAfterBreak="0">
+  <w:abstractNum w:abstractNumId="25" w15:restartNumberingAfterBreak="0">
     <w:nsid w:val="42202A9B"/>
     <w:multiLevelType w:val="hybridMultilevel"/>
     <w:tmpl w:val="FFFFFFFF"/>
@@ -7593,7 +7902,7 @@
       </w:rPr>
     </w:lvl>
   </w:abstractNum>
-  <w:abstractNum w:abstractNumId="22" w15:restartNumberingAfterBreak="0">
+  <w:abstractNum w:abstractNumId="26" w15:restartNumberingAfterBreak="0">
     <w:nsid w:val="43DCB8F2"/>
     <w:multiLevelType w:val="hybridMultilevel"/>
     <w:tmpl w:val="FFFFFFFF"/>
@@ -7706,7 +8015,7 @@
       </w:rPr>
     </w:lvl>
   </w:abstractNum>
-  <w:abstractNum w:abstractNumId="23" w15:restartNumberingAfterBreak="0">
+  <w:abstractNum w:abstractNumId="27" w15:restartNumberingAfterBreak="0">
     <w:nsid w:val="453E2DC6"/>
     <w:multiLevelType w:val="multilevel"/>
     <w:tmpl w:val="4DA4E65A"/>
@@ -7827,7 +8136,7 @@
       </w:rPr>
     </w:lvl>
   </w:abstractNum>
-  <w:abstractNum w:abstractNumId="24" w15:restartNumberingAfterBreak="0">
+  <w:abstractNum w:abstractNumId="28" w15:restartNumberingAfterBreak="0">
     <w:nsid w:val="4D557C4F"/>
     <w:multiLevelType w:val="hybridMultilevel"/>
     <w:tmpl w:val="E482CF54"/>
@@ -7916,7 +8225,120 @@
       </w:pPr>
     </w:lvl>
   </w:abstractNum>
-  <w:abstractNum w:abstractNumId="25" w15:restartNumberingAfterBreak="0">
+  <w:abstractNum w:abstractNumId="29" w15:restartNumberingAfterBreak="0">
+    <w:nsid w:val="52B95C37"/>
+    <w:multiLevelType w:val="hybridMultilevel"/>
+    <w:tmpl w:val="C2469DA8"/>
+    <w:lvl w:ilvl="0" w:tplc="20000001">
+      <w:start w:val="1"/>
+      <w:numFmt w:val="bullet"/>
+      <w:lvlText w:val=""/>
+      <w:lvlJc w:val="left"/>
+      <w:pPr>
+        <w:ind w:left="720" w:hanging="360"/>
+      </w:pPr>
+      <w:rPr>
+        <w:rFonts w:ascii="Symbol" w:hAnsi="Symbol" w:hint="default"/>
+      </w:rPr>
+    </w:lvl>
+    <w:lvl w:ilvl="1" w:tplc="20000003" w:tentative="1">
+      <w:start w:val="1"/>
+      <w:numFmt w:val="bullet"/>
+      <w:lvlText w:val="o"/>
+      <w:lvlJc w:val="left"/>
+      <w:pPr>
+        <w:ind w:left="1440" w:hanging="360"/>
+      </w:pPr>
+      <w:rPr>
+        <w:rFonts w:ascii="Courier New" w:hAnsi="Courier New" w:cs="Courier New" w:hint="default"/>
+      </w:rPr>
+    </w:lvl>
+    <w:lvl w:ilvl="2" w:tplc="20000005" w:tentative="1">
+      <w:start w:val="1"/>
+      <w:numFmt w:val="bullet"/>
+      <w:lvlText w:val=""/>
+      <w:lvlJc w:val="left"/>
+      <w:pPr>
+        <w:ind w:left="2160" w:hanging="360"/>
+      </w:pPr>
+      <w:rPr>
+        <w:rFonts w:ascii="Wingdings" w:hAnsi="Wingdings" w:hint="default"/>
+      </w:rPr>
+    </w:lvl>
+    <w:lvl w:ilvl="3" w:tplc="20000001" w:tentative="1">
+      <w:start w:val="1"/>
+      <w:numFmt w:val="bullet"/>
+      <w:lvlText w:val=""/>
+      <w:lvlJc w:val="left"/>
+      <w:pPr>
+        <w:ind w:left="2880" w:hanging="360"/>
+      </w:pPr>
+      <w:rPr>
+        <w:rFonts w:ascii="Symbol" w:hAnsi="Symbol" w:hint="default"/>
+      </w:rPr>
+    </w:lvl>
+    <w:lvl w:ilvl="4" w:tplc="20000003" w:tentative="1">
+      <w:start w:val="1"/>
+      <w:numFmt w:val="bullet"/>
+      <w:lvlText w:val="o"/>
+      <w:lvlJc w:val="left"/>
+      <w:pPr>
+        <w:ind w:left="3600" w:hanging="360"/>
+      </w:pPr>
+      <w:rPr>
+        <w:rFonts w:ascii="Courier New" w:hAnsi="Courier New" w:cs="Courier New" w:hint="default"/>
+      </w:rPr>
+    </w:lvl>
+    <w:lvl w:ilvl="5" w:tplc="20000005" w:tentative="1">
+      <w:start w:val="1"/>
+      <w:numFmt w:val="bullet"/>
+      <w:lvlText w:val=""/>
+      <w:lvlJc w:val="left"/>
+      <w:pPr>
+        <w:ind w:left="4320" w:hanging="360"/>
+      </w:pPr>
+      <w:rPr>
+        <w:rFonts w:ascii="Wingdings" w:hAnsi="Wingdings" w:hint="default"/>
+      </w:rPr>
+    </w:lvl>
+    <w:lvl w:ilvl="6" w:tplc="20000001" w:tentative="1">
+      <w:start w:val="1"/>
+      <w:numFmt w:val="bullet"/>
+      <w:lvlText w:val=""/>
+      <w:lvlJc w:val="left"/>
+      <w:pPr>
+        <w:ind w:left="5040" w:hanging="360"/>
+      </w:pPr>
+      <w:rPr>
+        <w:rFonts w:ascii="Symbol" w:hAnsi="Symbol" w:hint="default"/>
+      </w:rPr>
+    </w:lvl>
+    <w:lvl w:ilvl="7" w:tplc="20000003" w:tentative="1">
+      <w:start w:val="1"/>
+      <w:numFmt w:val="bullet"/>
+      <w:lvlText w:val="o"/>
+      <w:lvlJc w:val="left"/>
+      <w:pPr>
+        <w:ind w:left="5760" w:hanging="360"/>
+      </w:pPr>
+      <w:rPr>
+        <w:rFonts w:ascii="Courier New" w:hAnsi="Courier New" w:cs="Courier New" w:hint="default"/>
+      </w:rPr>
+    </w:lvl>
+    <w:lvl w:ilvl="8" w:tplc="20000005" w:tentative="1">
+      <w:start w:val="1"/>
+      <w:numFmt w:val="bullet"/>
+      <w:lvlText w:val=""/>
+      <w:lvlJc w:val="left"/>
+      <w:pPr>
+        <w:ind w:left="6480" w:hanging="360"/>
+      </w:pPr>
+      <w:rPr>
+        <w:rFonts w:ascii="Wingdings" w:hAnsi="Wingdings" w:hint="default"/>
+      </w:rPr>
+    </w:lvl>
+  </w:abstractNum>
+  <w:abstractNum w:abstractNumId="30" w15:restartNumberingAfterBreak="0">
     <w:nsid w:val="52DF187A"/>
     <w:multiLevelType w:val="hybridMultilevel"/>
     <w:tmpl w:val="FFFFFFFF"/>
@@ -8029,7 +8451,7 @@
       </w:rPr>
     </w:lvl>
   </w:abstractNum>
-  <w:abstractNum w:abstractNumId="26" w15:restartNumberingAfterBreak="0">
+  <w:abstractNum w:abstractNumId="31" w15:restartNumberingAfterBreak="0">
     <w:nsid w:val="573E3B79"/>
     <w:multiLevelType w:val="hybridMultilevel"/>
     <w:tmpl w:val="FFFFFFFF"/>
@@ -8115,7 +8537,7 @@
       </w:pPr>
     </w:lvl>
   </w:abstractNum>
-  <w:abstractNum w:abstractNumId="27" w15:restartNumberingAfterBreak="0">
+  <w:abstractNum w:abstractNumId="32" w15:restartNumberingAfterBreak="0">
     <w:nsid w:val="5A72411A"/>
     <w:multiLevelType w:val="hybridMultilevel"/>
     <w:tmpl w:val="C31A5862"/>
@@ -8201,7 +8623,7 @@
       </w:pPr>
     </w:lvl>
   </w:abstractNum>
-  <w:abstractNum w:abstractNumId="28" w15:restartNumberingAfterBreak="0">
+  <w:abstractNum w:abstractNumId="33" w15:restartNumberingAfterBreak="0">
     <w:nsid w:val="64424843"/>
     <w:multiLevelType w:val="hybridMultilevel"/>
     <w:tmpl w:val="FFFFFFFF"/>
@@ -8287,7 +8709,7 @@
       </w:pPr>
     </w:lvl>
   </w:abstractNum>
-  <w:abstractNum w:abstractNumId="29" w15:restartNumberingAfterBreak="0">
+  <w:abstractNum w:abstractNumId="34" w15:restartNumberingAfterBreak="0">
     <w:nsid w:val="64803963"/>
     <w:multiLevelType w:val="multilevel"/>
     <w:tmpl w:val="FFFFFFFF"/>
@@ -8373,7 +8795,7 @@
       </w:pPr>
     </w:lvl>
   </w:abstractNum>
-  <w:abstractNum w:abstractNumId="30" w15:restartNumberingAfterBreak="0">
+  <w:abstractNum w:abstractNumId="35" w15:restartNumberingAfterBreak="0">
     <w:nsid w:val="662D2694"/>
     <w:multiLevelType w:val="hybridMultilevel"/>
     <w:tmpl w:val="FFFFFFFF"/>
@@ -8459,7 +8881,7 @@
       </w:pPr>
     </w:lvl>
   </w:abstractNum>
-  <w:abstractNum w:abstractNumId="31" w15:restartNumberingAfterBreak="0">
+  <w:abstractNum w:abstractNumId="36" w15:restartNumberingAfterBreak="0">
     <w:nsid w:val="6989EEEE"/>
     <w:multiLevelType w:val="multilevel"/>
     <w:tmpl w:val="D902AE58"/>
@@ -8549,7 +8971,7 @@
       </w:pPr>
     </w:lvl>
   </w:abstractNum>
-  <w:abstractNum w:abstractNumId="32" w15:restartNumberingAfterBreak="0">
+  <w:abstractNum w:abstractNumId="37" w15:restartNumberingAfterBreak="0">
     <w:nsid w:val="717456F8"/>
     <w:multiLevelType w:val="hybridMultilevel"/>
     <w:tmpl w:val="FFFFFFFF"/>
@@ -8663,103 +9085,118 @@
     </w:lvl>
   </w:abstractNum>
   <w:num w:numId="1" w16cid:durableId="193809708">
-    <w:abstractNumId w:val="27"/>
+    <w:abstractNumId w:val="32"/>
   </w:num>
   <w:num w:numId="2" w16cid:durableId="439304008">
     <w:abstractNumId w:val="0"/>
   </w:num>
   <w:num w:numId="3" w16cid:durableId="1814369601">
-    <w:abstractNumId w:val="8"/>
+    <w:abstractNumId w:val="11"/>
   </w:num>
   <w:num w:numId="4" w16cid:durableId="2006858979">
+    <w:abstractNumId w:val="33"/>
+  </w:num>
+  <w:num w:numId="5" w16cid:durableId="1839346339">
+    <w:abstractNumId w:val="22"/>
+  </w:num>
+  <w:num w:numId="6" w16cid:durableId="1380855808">
+    <w:abstractNumId w:val="13"/>
+  </w:num>
+  <w:num w:numId="7" w16cid:durableId="565338146">
+    <w:abstractNumId w:val="35"/>
+  </w:num>
+  <w:num w:numId="8" w16cid:durableId="522136554">
+    <w:abstractNumId w:val="23"/>
+  </w:num>
+  <w:num w:numId="9" w16cid:durableId="729496021">
     <w:abstractNumId w:val="28"/>
   </w:num>
-  <w:num w:numId="5" w16cid:durableId="1839346339">
-    <w:abstractNumId w:val="18"/>
-  </w:num>
-  <w:num w:numId="6" w16cid:durableId="1380855808">
-    <w:abstractNumId w:val="10"/>
-  </w:num>
-  <w:num w:numId="7" w16cid:durableId="565338146">
-    <w:abstractNumId w:val="30"/>
-  </w:num>
-  <w:num w:numId="8" w16cid:durableId="522136554">
-    <w:abstractNumId w:val="19"/>
-  </w:num>
-  <w:num w:numId="9" w16cid:durableId="729496021">
-    <w:abstractNumId w:val="24"/>
-  </w:num>
   <w:num w:numId="10" w16cid:durableId="417485858">
-    <w:abstractNumId w:val="7"/>
+    <w:abstractNumId w:val="9"/>
   </w:num>
   <w:num w:numId="11" w16cid:durableId="1035351234">
-    <w:abstractNumId w:val="23"/>
+    <w:abstractNumId w:val="27"/>
   </w:num>
   <w:num w:numId="12" w16cid:durableId="837691969">
     <w:abstractNumId w:val="5"/>
   </w:num>
   <w:num w:numId="13" w16cid:durableId="979849249">
-    <w:abstractNumId w:val="16"/>
+    <w:abstractNumId w:val="20"/>
   </w:num>
   <w:num w:numId="14" w16cid:durableId="387188096">
-    <w:abstractNumId w:val="11"/>
+    <w:abstractNumId w:val="14"/>
   </w:num>
   <w:num w:numId="15" w16cid:durableId="1770663035">
-    <w:abstractNumId w:val="14"/>
+    <w:abstractNumId w:val="17"/>
   </w:num>
   <w:num w:numId="16" w16cid:durableId="642200228">
-    <w:abstractNumId w:val="15"/>
+    <w:abstractNumId w:val="19"/>
   </w:num>
   <w:num w:numId="17" w16cid:durableId="595553950">
-    <w:abstractNumId w:val="6"/>
+    <w:abstractNumId w:val="7"/>
   </w:num>
   <w:num w:numId="18" w16cid:durableId="1839729133">
     <w:abstractNumId w:val="1"/>
   </w:num>
   <w:num w:numId="19" w16cid:durableId="1430350645">
-    <w:abstractNumId w:val="17"/>
+    <w:abstractNumId w:val="21"/>
   </w:num>
   <w:num w:numId="20" w16cid:durableId="609823634">
-    <w:abstractNumId w:val="9"/>
+    <w:abstractNumId w:val="12"/>
   </w:num>
   <w:num w:numId="21" w16cid:durableId="1595891774">
-    <w:abstractNumId w:val="13"/>
+    <w:abstractNumId w:val="16"/>
   </w:num>
   <w:num w:numId="22" w16cid:durableId="1857501887">
     <w:abstractNumId w:val="4"/>
   </w:num>
   <w:num w:numId="23" w16cid:durableId="1424566782">
-    <w:abstractNumId w:val="20"/>
+    <w:abstractNumId w:val="24"/>
   </w:num>
   <w:num w:numId="24" w16cid:durableId="983385615">
-    <w:abstractNumId w:val="22"/>
+    <w:abstractNumId w:val="26"/>
   </w:num>
   <w:num w:numId="25" w16cid:durableId="1303582182">
-    <w:abstractNumId w:val="25"/>
+    <w:abstractNumId w:val="30"/>
   </w:num>
   <w:num w:numId="26" w16cid:durableId="2138447778">
     <w:abstractNumId w:val="2"/>
   </w:num>
   <w:num w:numId="27" w16cid:durableId="715280916">
-    <w:abstractNumId w:val="12"/>
+    <w:abstractNumId w:val="15"/>
   </w:num>
   <w:num w:numId="28" w16cid:durableId="296570619">
-    <w:abstractNumId w:val="26"/>
+    <w:abstractNumId w:val="31"/>
   </w:num>
   <w:num w:numId="29" w16cid:durableId="266351746">
-    <w:abstractNumId w:val="32"/>
+    <w:abstractNumId w:val="37"/>
   </w:num>
   <w:num w:numId="30" w16cid:durableId="1027947511">
-    <w:abstractNumId w:val="29"/>
+    <w:abstractNumId w:val="34"/>
   </w:num>
   <w:num w:numId="31" w16cid:durableId="1358778646">
-    <w:abstractNumId w:val="21"/>
+    <w:abstractNumId w:val="25"/>
   </w:num>
   <w:num w:numId="32" w16cid:durableId="186406669">
-    <w:abstractNumId w:val="31"/>
+    <w:abstractNumId w:val="36"/>
   </w:num>
   <w:num w:numId="33" w16cid:durableId="364215154">
     <w:abstractNumId w:val="3"/>
+  </w:num>
+  <w:num w:numId="34" w16cid:durableId="401029073">
+    <w:abstractNumId w:val="6"/>
+  </w:num>
+  <w:num w:numId="35" w16cid:durableId="1531335019">
+    <w:abstractNumId w:val="18"/>
+  </w:num>
+  <w:num w:numId="36" w16cid:durableId="1243876025">
+    <w:abstractNumId w:val="10"/>
+  </w:num>
+  <w:num w:numId="37" w16cid:durableId="354699255">
+    <w:abstractNumId w:val="8"/>
+  </w:num>
+  <w:num w:numId="38" w16cid:durableId="1860896860">
+    <w:abstractNumId w:val="29"/>
   </w:num>
 </w:numbering>
 </file>
@@ -9360,7 +9797,6 @@
   <w:style w:type="character" w:default="1" w:styleId="DefaultParagraphFont">
     <w:name w:val="Default Paragraph Font"/>
     <w:uiPriority w:val="1"/>
-    <w:semiHidden/>
     <w:unhideWhenUsed/>
   </w:style>
   <w:style w:type="table" w:default="1" w:styleId="TableNormal">

</xml_diff>

<commit_message>
Change word count in accordance with the limit.
</commit_message>
<xml_diff>
--- a/7COM1079_Final report.docx
+++ b/7COM1079_Final report.docx
@@ -1,6 +1,6 @@
 
 <file path=word/document.xml><?xml version="1.0" encoding="utf-8"?>
-<w:document xmlns:wpc="http://schemas.microsoft.com/office/word/2010/wordprocessingCanvas" xmlns:cx="http://schemas.microsoft.com/office/drawing/2014/chartex" xmlns:cx1="http://schemas.microsoft.com/office/drawing/2015/9/8/chartex" xmlns:cx2="http://schemas.microsoft.com/office/drawing/2015/10/21/chartex" xmlns:cx3="http://schemas.microsoft.com/office/drawing/2016/5/9/chartex" xmlns:cx4="http://schemas.microsoft.com/office/drawing/2016/5/10/chartex" xmlns:cx5="http://schemas.microsoft.com/office/drawing/2016/5/11/chartex" xmlns:cx6="http://schemas.microsoft.com/office/drawing/2016/5/12/chartex" xmlns:cx7="http://schemas.microsoft.com/office/drawing/2016/5/13/chartex" xmlns:cx8="http://schemas.microsoft.com/office/drawing/2016/5/14/chartex" xmlns:mc="http://schemas.openxmlformats.org/markup-compatibility/2006" xmlns:aink="http://schemas.microsoft.com/office/drawing/2016/ink" xmlns:am3d="http://schemas.microsoft.com/office/drawing/2017/model3d" xmlns:o="urn:schemas-microsoft-com:office:office" xmlns:oel="http://schemas.microsoft.com/office/2019/extlst" xmlns:r="http://schemas.openxmlformats.org/officeDocument/2006/relationships" xmlns:m="http://schemas.openxmlformats.org/officeDocument/2006/math" xmlns:v="urn:schemas-microsoft-com:vml" xmlns:wp14="http://schemas.microsoft.com/office/word/2010/wordprocessingDrawing" xmlns:wp="http://schemas.openxmlformats.org/drawingml/2006/wordprocessingDrawing" xmlns:w10="urn:schemas-microsoft-com:office:word" xmlns:w="http://schemas.openxmlformats.org/wordprocessingml/2006/main" xmlns:w14="http://schemas.microsoft.com/office/word/2010/wordml" xmlns:w15="http://schemas.microsoft.com/office/word/2012/wordml" xmlns:w16cex="http://schemas.microsoft.com/office/word/2018/wordml/cex" xmlns:w16cid="http://schemas.microsoft.com/office/word/2016/wordml/cid" xmlns:w16="http://schemas.microsoft.com/office/word/2018/wordml" xmlns:w16du="http://schemas.microsoft.com/office/word/2023/wordml/word16du" xmlns:w16sdtdh="http://schemas.microsoft.com/office/word/2020/wordml/sdtdatahash" xmlns:w16sdtfl="http://schemas.microsoft.com/office/word/2024/wordml/sdtformatlock" xmlns:w16se="http://schemas.microsoft.com/office/word/2015/wordml/symex" xmlns:wpg="http://schemas.microsoft.com/office/word/2010/wordprocessingGroup" xmlns:wpi="http://schemas.microsoft.com/office/word/2010/wordprocessingInk" xmlns:wne="http://schemas.microsoft.com/office/word/2006/wordml" xmlns:wps="http://schemas.microsoft.com/office/word/2010/wordprocessingShape" mc:Ignorable="w14 w15 w16se w16cid w16 w16cex w16sdtdh w16sdtfl w16du wp14">
+<w:document xmlns:wpc="http://schemas.microsoft.com/office/word/2010/wordprocessingCanvas" xmlns:cx="http://schemas.microsoft.com/office/drawing/2014/chartex" xmlns:cx1="http://schemas.microsoft.com/office/drawing/2015/9/8/chartex" xmlns:cx2="http://schemas.microsoft.com/office/drawing/2015/10/21/chartex" xmlns:cx3="http://schemas.microsoft.com/office/drawing/2016/5/9/chartex" xmlns:cx4="http://schemas.microsoft.com/office/drawing/2016/5/10/chartex" xmlns:cx5="http://schemas.microsoft.com/office/drawing/2016/5/11/chartex" xmlns:cx6="http://schemas.microsoft.com/office/drawing/2016/5/12/chartex" xmlns:cx7="http://schemas.microsoft.com/office/drawing/2016/5/13/chartex" xmlns:cx8="http://schemas.microsoft.com/office/drawing/2016/5/14/chartex" xmlns:mc="http://schemas.openxmlformats.org/markup-compatibility/2006" xmlns:aink="http://schemas.microsoft.com/office/drawing/2016/ink" xmlns:am3d="http://schemas.microsoft.com/office/drawing/2017/model3d" xmlns:o="urn:schemas-microsoft-com:office:office" xmlns:oel="http://schemas.microsoft.com/office/2019/extlst" xmlns:r="http://schemas.openxmlformats.org/officeDocument/2006/relationships" xmlns:m="http://schemas.openxmlformats.org/officeDocument/2006/math" xmlns:v="urn:schemas-microsoft-com:vml" xmlns:wp14="http://schemas.microsoft.com/office/word/2010/wordprocessingDrawing" xmlns:wp="http://schemas.openxmlformats.org/drawingml/2006/wordprocessingDrawing" xmlns:w10="urn:schemas-microsoft-com:office:word" xmlns:w="http://schemas.openxmlformats.org/wordprocessingml/2006/main" xmlns:w14="http://schemas.microsoft.com/office/word/2010/wordml" xmlns:w15="http://schemas.microsoft.com/office/word/2012/wordml" xmlns:w16cex="http://schemas.microsoft.com/office/word/2018/wordml/cex" xmlns:w16cid="http://schemas.microsoft.com/office/word/2016/wordml/cid" xmlns:w16="http://schemas.microsoft.com/office/word/2018/wordml" xmlns:w16sdtdh="http://schemas.microsoft.com/office/word/2020/wordml/sdtdatahash" xmlns:w16se="http://schemas.microsoft.com/office/word/2015/wordml/symex" xmlns:wpg="http://schemas.microsoft.com/office/word/2010/wordprocessingGroup" xmlns:wpi="http://schemas.microsoft.com/office/word/2010/wordprocessingInk" xmlns:wne="http://schemas.microsoft.com/office/word/2006/wordml" xmlns:wps="http://schemas.microsoft.com/office/word/2010/wordprocessingShape" mc:Ignorable="w14 w15 w16se w16cid w16 w16cex w16sdtdh wp14">
   <w:body>
     <w:p>
       <w:pPr>
@@ -333,31 +333,59 @@
           <w:highlight w:val="yellow"/>
         </w:rPr>
       </w:pPr>
+      <w:proofErr w:type="spellStart"/>
       <w:r>
         <w:rPr>
           <w:rFonts w:ascii="Times New Roman" w:eastAsia="Times New Roman" w:hAnsi="Times New Roman" w:cs="Times New Roman"/>
           <w:i/>
           <w:highlight w:val="yellow"/>
         </w:rPr>
-        <w:t xml:space="preserve">Seikh </w:t>
-      </w:r>
-      <w:proofErr w:type="spellStart"/>
+        <w:t>Seikh</w:t>
+      </w:r>
+      <w:proofErr w:type="spellEnd"/>
       <w:r>
         <w:rPr>
           <w:rFonts w:ascii="Times New Roman" w:eastAsia="Times New Roman" w:hAnsi="Times New Roman" w:cs="Times New Roman"/>
           <w:i/>
           <w:highlight w:val="yellow"/>
         </w:rPr>
-        <w:t>Fuyad</w:t>
-      </w:r>
-      <w:proofErr w:type="spellEnd"/>
+        <w:t xml:space="preserve"> </w:t>
+      </w:r>
+      <w:proofErr w:type="spellStart"/>
       <w:r>
         <w:rPr>
           <w:rFonts w:ascii="Times New Roman" w:eastAsia="Times New Roman" w:hAnsi="Times New Roman" w:cs="Times New Roman"/>
           <w:i/>
           <w:highlight w:val="yellow"/>
         </w:rPr>
-        <w:t xml:space="preserve"> Sakib……………,</w:t>
+        <w:t>Fuyad</w:t>
+      </w:r>
+      <w:proofErr w:type="spellEnd"/>
+      <w:r>
+        <w:rPr>
+          <w:rFonts w:ascii="Times New Roman" w:eastAsia="Times New Roman" w:hAnsi="Times New Roman" w:cs="Times New Roman"/>
+          <w:i/>
+          <w:highlight w:val="yellow"/>
+        </w:rPr>
+        <w:t xml:space="preserve"> </w:t>
+      </w:r>
+      <w:proofErr w:type="spellStart"/>
+      <w:r>
+        <w:rPr>
+          <w:rFonts w:ascii="Times New Roman" w:eastAsia="Times New Roman" w:hAnsi="Times New Roman" w:cs="Times New Roman"/>
+          <w:i/>
+          <w:highlight w:val="yellow"/>
+        </w:rPr>
+        <w:t>Sakib</w:t>
+      </w:r>
+      <w:proofErr w:type="spellEnd"/>
+      <w:r>
+        <w:rPr>
+          <w:rFonts w:ascii="Times New Roman" w:eastAsia="Times New Roman" w:hAnsi="Times New Roman" w:cs="Times New Roman"/>
+          <w:i/>
+          <w:highlight w:val="yellow"/>
+        </w:rPr>
+        <w:t>……………,</w:t>
       </w:r>
     </w:p>
     <w:p>
@@ -2441,24 +2469,6 @@
           <w:rFonts w:ascii="Times New Roman" w:eastAsia="Times New Roman" w:hAnsi="Times New Roman" w:cs="Times New Roman"/>
         </w:rPr>
         <w:t xml:space="preserve"> </w:t>
-      </w:r>
-    </w:p>
-    <w:p>
-      <w:pPr>
-        <w:pStyle w:val="ListParagraph"/>
-        <w:rPr>
-          <w:rFonts w:ascii="Times New Roman" w:eastAsia="Times New Roman" w:hAnsi="Times New Roman" w:cs="Times New Roman"/>
-          <w:b/>
-          <w:bCs/>
-        </w:rPr>
-      </w:pPr>
-      <w:r>
-        <w:rPr>
-          <w:rFonts w:ascii="Times New Roman" w:hAnsi="Times New Roman" w:cs="Times New Roman"/>
-          <w:b/>
-          <w:bCs/>
-        </w:rPr>
-        <w:t>Choice of plot:</w:t>
       </w:r>
     </w:p>
     <w:p>
@@ -3715,7 +3725,7 @@
         <w:rPr>
           <w:rFonts w:ascii="Times New Roman" w:eastAsia="Times New Roman" w:hAnsi="Times New Roman" w:cs="Times New Roman"/>
           <w:color w:val="000000" w:themeColor="text1"/>
-          <w:lang w:val="en-PK"/>
+          <w:lang/>
         </w:rPr>
       </w:pPr>
       <w:r>
@@ -3753,7 +3763,7 @@
           <w:iCs/>
           <w:color w:val="F0F6FC"/>
           <w:kern w:val="0"/>
-          <w:lang w:val="en-PK" w:eastAsia="en-PK"/>
+          <w:lang/>
           <w14:ligatures w14:val="none"/>
         </w:rPr>
         <w:t xml:space="preserve"> </w:t>
@@ -3767,7 +3777,7 @@
             <w:iCs/>
             <w:color w:val="000000" w:themeColor="text1"/>
             <w:u w:val="none"/>
-            <w:lang w:val="en-PK"/>
+            <w:lang/>
           </w:rPr>
           <w:t>updated the visualisation section and add plots as well</w:t>
         </w:r>
@@ -4940,7 +4950,7 @@
 </file>
 
 <file path=word/endnotes.xml><?xml version="1.0" encoding="utf-8"?>
-<w:endnotes xmlns:wpc="http://schemas.microsoft.com/office/word/2010/wordprocessingCanvas" xmlns:cx="http://schemas.microsoft.com/office/drawing/2014/chartex" xmlns:cx1="http://schemas.microsoft.com/office/drawing/2015/9/8/chartex" xmlns:cx2="http://schemas.microsoft.com/office/drawing/2015/10/21/chartex" xmlns:cx3="http://schemas.microsoft.com/office/drawing/2016/5/9/chartex" xmlns:cx4="http://schemas.microsoft.com/office/drawing/2016/5/10/chartex" xmlns:cx5="http://schemas.microsoft.com/office/drawing/2016/5/11/chartex" xmlns:cx6="http://schemas.microsoft.com/office/drawing/2016/5/12/chartex" xmlns:cx7="http://schemas.microsoft.com/office/drawing/2016/5/13/chartex" xmlns:cx8="http://schemas.microsoft.com/office/drawing/2016/5/14/chartex" xmlns:mc="http://schemas.openxmlformats.org/markup-compatibility/2006" xmlns:aink="http://schemas.microsoft.com/office/drawing/2016/ink" xmlns:am3d="http://schemas.microsoft.com/office/drawing/2017/model3d" xmlns:o="urn:schemas-microsoft-com:office:office" xmlns:oel="http://schemas.microsoft.com/office/2019/extlst" xmlns:r="http://schemas.openxmlformats.org/officeDocument/2006/relationships" xmlns:m="http://schemas.openxmlformats.org/officeDocument/2006/math" xmlns:v="urn:schemas-microsoft-com:vml" xmlns:wp14="http://schemas.microsoft.com/office/word/2010/wordprocessingDrawing" xmlns:wp="http://schemas.openxmlformats.org/drawingml/2006/wordprocessingDrawing" xmlns:w10="urn:schemas-microsoft-com:office:word" xmlns:w="http://schemas.openxmlformats.org/wordprocessingml/2006/main" xmlns:w14="http://schemas.microsoft.com/office/word/2010/wordml" xmlns:w15="http://schemas.microsoft.com/office/word/2012/wordml" xmlns:w16cex="http://schemas.microsoft.com/office/word/2018/wordml/cex" xmlns:w16cid="http://schemas.microsoft.com/office/word/2016/wordml/cid" xmlns:w16="http://schemas.microsoft.com/office/word/2018/wordml" xmlns:w16du="http://schemas.microsoft.com/office/word/2023/wordml/word16du" xmlns:w16sdtdh="http://schemas.microsoft.com/office/word/2020/wordml/sdtdatahash" xmlns:w16sdtfl="http://schemas.microsoft.com/office/word/2024/wordml/sdtformatlock" xmlns:w16se="http://schemas.microsoft.com/office/word/2015/wordml/symex" xmlns:wpg="http://schemas.microsoft.com/office/word/2010/wordprocessingGroup" xmlns:wpi="http://schemas.microsoft.com/office/word/2010/wordprocessingInk" xmlns:wne="http://schemas.microsoft.com/office/word/2006/wordml" xmlns:wps="http://schemas.microsoft.com/office/word/2010/wordprocessingShape" mc:Ignorable="w14 w15 w16se w16cid w16 w16cex w16sdtdh w16sdtfl w16du wp14">
+<w:endnotes xmlns:wpc="http://schemas.microsoft.com/office/word/2010/wordprocessingCanvas" xmlns:cx="http://schemas.microsoft.com/office/drawing/2014/chartex" xmlns:cx1="http://schemas.microsoft.com/office/drawing/2015/9/8/chartex" xmlns:cx2="http://schemas.microsoft.com/office/drawing/2015/10/21/chartex" xmlns:cx3="http://schemas.microsoft.com/office/drawing/2016/5/9/chartex" xmlns:cx4="http://schemas.microsoft.com/office/drawing/2016/5/10/chartex" xmlns:cx5="http://schemas.microsoft.com/office/drawing/2016/5/11/chartex" xmlns:cx6="http://schemas.microsoft.com/office/drawing/2016/5/12/chartex" xmlns:cx7="http://schemas.microsoft.com/office/drawing/2016/5/13/chartex" xmlns:cx8="http://schemas.microsoft.com/office/drawing/2016/5/14/chartex" xmlns:mc="http://schemas.openxmlformats.org/markup-compatibility/2006" xmlns:aink="http://schemas.microsoft.com/office/drawing/2016/ink" xmlns:am3d="http://schemas.microsoft.com/office/drawing/2017/model3d" xmlns:o="urn:schemas-microsoft-com:office:office" xmlns:oel="http://schemas.microsoft.com/office/2019/extlst" xmlns:r="http://schemas.openxmlformats.org/officeDocument/2006/relationships" xmlns:m="http://schemas.openxmlformats.org/officeDocument/2006/math" xmlns:v="urn:schemas-microsoft-com:vml" xmlns:wp14="http://schemas.microsoft.com/office/word/2010/wordprocessingDrawing" xmlns:wp="http://schemas.openxmlformats.org/drawingml/2006/wordprocessingDrawing" xmlns:w10="urn:schemas-microsoft-com:office:word" xmlns:w="http://schemas.openxmlformats.org/wordprocessingml/2006/main" xmlns:w14="http://schemas.microsoft.com/office/word/2010/wordml" xmlns:w15="http://schemas.microsoft.com/office/word/2012/wordml" xmlns:w16cex="http://schemas.microsoft.com/office/word/2018/wordml/cex" xmlns:w16cid="http://schemas.microsoft.com/office/word/2016/wordml/cid" xmlns:w16="http://schemas.microsoft.com/office/word/2018/wordml" xmlns:w16sdtdh="http://schemas.microsoft.com/office/word/2020/wordml/sdtdatahash" xmlns:w16se="http://schemas.microsoft.com/office/word/2015/wordml/symex" xmlns:wpg="http://schemas.microsoft.com/office/word/2010/wordprocessingGroup" xmlns:wpi="http://schemas.microsoft.com/office/word/2010/wordprocessingInk" xmlns:wne="http://schemas.microsoft.com/office/word/2006/wordml" xmlns:wps="http://schemas.microsoft.com/office/word/2010/wordprocessingShape" mc:Ignorable="w14 w15 w16se w16cid w16 w16cex w16sdtdh wp14">
   <w:endnote w:type="separator" w:id="-1">
     <w:p>
       <w:r>
@@ -4962,7 +4972,7 @@
 </file>
 
 <file path=word/footer1.xml><?xml version="1.0" encoding="utf-8"?>
-<w:ftr xmlns:wpc="http://schemas.microsoft.com/office/word/2010/wordprocessingCanvas" xmlns:cx="http://schemas.microsoft.com/office/drawing/2014/chartex" xmlns:cx1="http://schemas.microsoft.com/office/drawing/2015/9/8/chartex" xmlns:cx2="http://schemas.microsoft.com/office/drawing/2015/10/21/chartex" xmlns:cx3="http://schemas.microsoft.com/office/drawing/2016/5/9/chartex" xmlns:cx4="http://schemas.microsoft.com/office/drawing/2016/5/10/chartex" xmlns:cx5="http://schemas.microsoft.com/office/drawing/2016/5/11/chartex" xmlns:cx6="http://schemas.microsoft.com/office/drawing/2016/5/12/chartex" xmlns:cx7="http://schemas.microsoft.com/office/drawing/2016/5/13/chartex" xmlns:cx8="http://schemas.microsoft.com/office/drawing/2016/5/14/chartex" xmlns:mc="http://schemas.openxmlformats.org/markup-compatibility/2006" xmlns:aink="http://schemas.microsoft.com/office/drawing/2016/ink" xmlns:am3d="http://schemas.microsoft.com/office/drawing/2017/model3d" xmlns:o="urn:schemas-microsoft-com:office:office" xmlns:oel="http://schemas.microsoft.com/office/2019/extlst" xmlns:r="http://schemas.openxmlformats.org/officeDocument/2006/relationships" xmlns:m="http://schemas.openxmlformats.org/officeDocument/2006/math" xmlns:v="urn:schemas-microsoft-com:vml" xmlns:wp14="http://schemas.microsoft.com/office/word/2010/wordprocessingDrawing" xmlns:wp="http://schemas.openxmlformats.org/drawingml/2006/wordprocessingDrawing" xmlns:w10="urn:schemas-microsoft-com:office:word" xmlns:w="http://schemas.openxmlformats.org/wordprocessingml/2006/main" xmlns:w14="http://schemas.microsoft.com/office/word/2010/wordml" xmlns:w15="http://schemas.microsoft.com/office/word/2012/wordml" xmlns:w16cex="http://schemas.microsoft.com/office/word/2018/wordml/cex" xmlns:w16cid="http://schemas.microsoft.com/office/word/2016/wordml/cid" xmlns:w16="http://schemas.microsoft.com/office/word/2018/wordml" xmlns:w16du="http://schemas.microsoft.com/office/word/2023/wordml/word16du" xmlns:w16sdtdh="http://schemas.microsoft.com/office/word/2020/wordml/sdtdatahash" xmlns:w16sdtfl="http://schemas.microsoft.com/office/word/2024/wordml/sdtformatlock" xmlns:w16se="http://schemas.microsoft.com/office/word/2015/wordml/symex" xmlns:wpg="http://schemas.microsoft.com/office/word/2010/wordprocessingGroup" xmlns:wpi="http://schemas.microsoft.com/office/word/2010/wordprocessingInk" xmlns:wne="http://schemas.microsoft.com/office/word/2006/wordml" xmlns:wps="http://schemas.microsoft.com/office/word/2010/wordprocessingShape" mc:Ignorable="w14 w15 w16se w16cid w16 w16cex w16sdtdh w16sdtfl w16du wp14">
+<w:ftr xmlns:wpc="http://schemas.microsoft.com/office/word/2010/wordprocessingCanvas" xmlns:cx="http://schemas.microsoft.com/office/drawing/2014/chartex" xmlns:cx1="http://schemas.microsoft.com/office/drawing/2015/9/8/chartex" xmlns:cx2="http://schemas.microsoft.com/office/drawing/2015/10/21/chartex" xmlns:cx3="http://schemas.microsoft.com/office/drawing/2016/5/9/chartex" xmlns:cx4="http://schemas.microsoft.com/office/drawing/2016/5/10/chartex" xmlns:cx5="http://schemas.microsoft.com/office/drawing/2016/5/11/chartex" xmlns:cx6="http://schemas.microsoft.com/office/drawing/2016/5/12/chartex" xmlns:cx7="http://schemas.microsoft.com/office/drawing/2016/5/13/chartex" xmlns:cx8="http://schemas.microsoft.com/office/drawing/2016/5/14/chartex" xmlns:mc="http://schemas.openxmlformats.org/markup-compatibility/2006" xmlns:aink="http://schemas.microsoft.com/office/drawing/2016/ink" xmlns:am3d="http://schemas.microsoft.com/office/drawing/2017/model3d" xmlns:o="urn:schemas-microsoft-com:office:office" xmlns:oel="http://schemas.microsoft.com/office/2019/extlst" xmlns:r="http://schemas.openxmlformats.org/officeDocument/2006/relationships" xmlns:m="http://schemas.openxmlformats.org/officeDocument/2006/math" xmlns:v="urn:schemas-microsoft-com:vml" xmlns:wp14="http://schemas.microsoft.com/office/word/2010/wordprocessingDrawing" xmlns:wp="http://schemas.openxmlformats.org/drawingml/2006/wordprocessingDrawing" xmlns:w10="urn:schemas-microsoft-com:office:word" xmlns:w="http://schemas.openxmlformats.org/wordprocessingml/2006/main" xmlns:w14="http://schemas.microsoft.com/office/word/2010/wordml" xmlns:w15="http://schemas.microsoft.com/office/word/2012/wordml" xmlns:w16cex="http://schemas.microsoft.com/office/word/2018/wordml/cex" xmlns:w16cid="http://schemas.microsoft.com/office/word/2016/wordml/cid" xmlns:w16="http://schemas.microsoft.com/office/word/2018/wordml" xmlns:w16sdtdh="http://schemas.microsoft.com/office/word/2020/wordml/sdtdatahash" xmlns:w16se="http://schemas.microsoft.com/office/word/2015/wordml/symex" xmlns:wpg="http://schemas.microsoft.com/office/word/2010/wordprocessingGroup" xmlns:wpi="http://schemas.microsoft.com/office/word/2010/wordprocessingInk" xmlns:wne="http://schemas.microsoft.com/office/word/2006/wordml" xmlns:wps="http://schemas.microsoft.com/office/word/2010/wordprocessingShape" mc:Ignorable="w14 w15 w16se w16cid w16 w16cex w16sdtdh wp14">
   <w:sdt>
     <w:sdtPr>
       <w:rPr>
@@ -5014,7 +5024,7 @@
 </file>
 
 <file path=word/footer2.xml><?xml version="1.0" encoding="utf-8"?>
-<w:ftr xmlns:wpc="http://schemas.microsoft.com/office/word/2010/wordprocessingCanvas" xmlns:cx="http://schemas.microsoft.com/office/drawing/2014/chartex" xmlns:cx1="http://schemas.microsoft.com/office/drawing/2015/9/8/chartex" xmlns:cx2="http://schemas.microsoft.com/office/drawing/2015/10/21/chartex" xmlns:cx3="http://schemas.microsoft.com/office/drawing/2016/5/9/chartex" xmlns:cx4="http://schemas.microsoft.com/office/drawing/2016/5/10/chartex" xmlns:cx5="http://schemas.microsoft.com/office/drawing/2016/5/11/chartex" xmlns:cx6="http://schemas.microsoft.com/office/drawing/2016/5/12/chartex" xmlns:cx7="http://schemas.microsoft.com/office/drawing/2016/5/13/chartex" xmlns:cx8="http://schemas.microsoft.com/office/drawing/2016/5/14/chartex" xmlns:mc="http://schemas.openxmlformats.org/markup-compatibility/2006" xmlns:aink="http://schemas.microsoft.com/office/drawing/2016/ink" xmlns:am3d="http://schemas.microsoft.com/office/drawing/2017/model3d" xmlns:o="urn:schemas-microsoft-com:office:office" xmlns:oel="http://schemas.microsoft.com/office/2019/extlst" xmlns:r="http://schemas.openxmlformats.org/officeDocument/2006/relationships" xmlns:m="http://schemas.openxmlformats.org/officeDocument/2006/math" xmlns:v="urn:schemas-microsoft-com:vml" xmlns:wp14="http://schemas.microsoft.com/office/word/2010/wordprocessingDrawing" xmlns:wp="http://schemas.openxmlformats.org/drawingml/2006/wordprocessingDrawing" xmlns:w10="urn:schemas-microsoft-com:office:word" xmlns:w="http://schemas.openxmlformats.org/wordprocessingml/2006/main" xmlns:w14="http://schemas.microsoft.com/office/word/2010/wordml" xmlns:w15="http://schemas.microsoft.com/office/word/2012/wordml" xmlns:w16cex="http://schemas.microsoft.com/office/word/2018/wordml/cex" xmlns:w16cid="http://schemas.microsoft.com/office/word/2016/wordml/cid" xmlns:w16="http://schemas.microsoft.com/office/word/2018/wordml" xmlns:w16du="http://schemas.microsoft.com/office/word/2023/wordml/word16du" xmlns:w16sdtdh="http://schemas.microsoft.com/office/word/2020/wordml/sdtdatahash" xmlns:w16sdtfl="http://schemas.microsoft.com/office/word/2024/wordml/sdtformatlock" xmlns:w16se="http://schemas.microsoft.com/office/word/2015/wordml/symex" xmlns:wpg="http://schemas.microsoft.com/office/word/2010/wordprocessingGroup" xmlns:wpi="http://schemas.microsoft.com/office/word/2010/wordprocessingInk" xmlns:wne="http://schemas.microsoft.com/office/word/2006/wordml" xmlns:wps="http://schemas.microsoft.com/office/word/2010/wordprocessingShape" mc:Ignorable="w14 w15 w16se w16cid w16 w16cex w16sdtdh w16sdtfl w16du wp14">
+<w:ftr xmlns:wpc="http://schemas.microsoft.com/office/word/2010/wordprocessingCanvas" xmlns:cx="http://schemas.microsoft.com/office/drawing/2014/chartex" xmlns:cx1="http://schemas.microsoft.com/office/drawing/2015/9/8/chartex" xmlns:cx2="http://schemas.microsoft.com/office/drawing/2015/10/21/chartex" xmlns:cx3="http://schemas.microsoft.com/office/drawing/2016/5/9/chartex" xmlns:cx4="http://schemas.microsoft.com/office/drawing/2016/5/10/chartex" xmlns:cx5="http://schemas.microsoft.com/office/drawing/2016/5/11/chartex" xmlns:cx6="http://schemas.microsoft.com/office/drawing/2016/5/12/chartex" xmlns:cx7="http://schemas.microsoft.com/office/drawing/2016/5/13/chartex" xmlns:cx8="http://schemas.microsoft.com/office/drawing/2016/5/14/chartex" xmlns:mc="http://schemas.openxmlformats.org/markup-compatibility/2006" xmlns:aink="http://schemas.microsoft.com/office/drawing/2016/ink" xmlns:am3d="http://schemas.microsoft.com/office/drawing/2017/model3d" xmlns:o="urn:schemas-microsoft-com:office:office" xmlns:oel="http://schemas.microsoft.com/office/2019/extlst" xmlns:r="http://schemas.openxmlformats.org/officeDocument/2006/relationships" xmlns:m="http://schemas.openxmlformats.org/officeDocument/2006/math" xmlns:v="urn:schemas-microsoft-com:vml" xmlns:wp14="http://schemas.microsoft.com/office/word/2010/wordprocessingDrawing" xmlns:wp="http://schemas.openxmlformats.org/drawingml/2006/wordprocessingDrawing" xmlns:w10="urn:schemas-microsoft-com:office:word" xmlns:w="http://schemas.openxmlformats.org/wordprocessingml/2006/main" xmlns:w14="http://schemas.microsoft.com/office/word/2010/wordml" xmlns:w15="http://schemas.microsoft.com/office/word/2012/wordml" xmlns:w16cex="http://schemas.microsoft.com/office/word/2018/wordml/cex" xmlns:w16cid="http://schemas.microsoft.com/office/word/2016/wordml/cid" xmlns:w16="http://schemas.microsoft.com/office/word/2018/wordml" xmlns:w16sdtdh="http://schemas.microsoft.com/office/word/2020/wordml/sdtdatahash" xmlns:w16se="http://schemas.microsoft.com/office/word/2015/wordml/symex" xmlns:wpg="http://schemas.microsoft.com/office/word/2010/wordprocessingGroup" xmlns:wpi="http://schemas.microsoft.com/office/word/2010/wordprocessingInk" xmlns:wne="http://schemas.microsoft.com/office/word/2006/wordml" xmlns:wps="http://schemas.microsoft.com/office/word/2010/wordprocessingShape" mc:Ignorable="w14 w15 w16se w16cid w16 w16cex w16sdtdh wp14">
   <w:sdt>
     <w:sdtPr>
       <w:rPr>
@@ -5079,7 +5089,7 @@
 </file>
 
 <file path=word/footnotes.xml><?xml version="1.0" encoding="utf-8"?>
-<w:footnotes xmlns:wpc="http://schemas.microsoft.com/office/word/2010/wordprocessingCanvas" xmlns:cx="http://schemas.microsoft.com/office/drawing/2014/chartex" xmlns:cx1="http://schemas.microsoft.com/office/drawing/2015/9/8/chartex" xmlns:cx2="http://schemas.microsoft.com/office/drawing/2015/10/21/chartex" xmlns:cx3="http://schemas.microsoft.com/office/drawing/2016/5/9/chartex" xmlns:cx4="http://schemas.microsoft.com/office/drawing/2016/5/10/chartex" xmlns:cx5="http://schemas.microsoft.com/office/drawing/2016/5/11/chartex" xmlns:cx6="http://schemas.microsoft.com/office/drawing/2016/5/12/chartex" xmlns:cx7="http://schemas.microsoft.com/office/drawing/2016/5/13/chartex" xmlns:cx8="http://schemas.microsoft.com/office/drawing/2016/5/14/chartex" xmlns:mc="http://schemas.openxmlformats.org/markup-compatibility/2006" xmlns:aink="http://schemas.microsoft.com/office/drawing/2016/ink" xmlns:am3d="http://schemas.microsoft.com/office/drawing/2017/model3d" xmlns:o="urn:schemas-microsoft-com:office:office" xmlns:oel="http://schemas.microsoft.com/office/2019/extlst" xmlns:r="http://schemas.openxmlformats.org/officeDocument/2006/relationships" xmlns:m="http://schemas.openxmlformats.org/officeDocument/2006/math" xmlns:v="urn:schemas-microsoft-com:vml" xmlns:wp14="http://schemas.microsoft.com/office/word/2010/wordprocessingDrawing" xmlns:wp="http://schemas.openxmlformats.org/drawingml/2006/wordprocessingDrawing" xmlns:w10="urn:schemas-microsoft-com:office:word" xmlns:w="http://schemas.openxmlformats.org/wordprocessingml/2006/main" xmlns:w14="http://schemas.microsoft.com/office/word/2010/wordml" xmlns:w15="http://schemas.microsoft.com/office/word/2012/wordml" xmlns:w16cex="http://schemas.microsoft.com/office/word/2018/wordml/cex" xmlns:w16cid="http://schemas.microsoft.com/office/word/2016/wordml/cid" xmlns:w16="http://schemas.microsoft.com/office/word/2018/wordml" xmlns:w16du="http://schemas.microsoft.com/office/word/2023/wordml/word16du" xmlns:w16sdtdh="http://schemas.microsoft.com/office/word/2020/wordml/sdtdatahash" xmlns:w16sdtfl="http://schemas.microsoft.com/office/word/2024/wordml/sdtformatlock" xmlns:w16se="http://schemas.microsoft.com/office/word/2015/wordml/symex" xmlns:wpg="http://schemas.microsoft.com/office/word/2010/wordprocessingGroup" xmlns:wpi="http://schemas.microsoft.com/office/word/2010/wordprocessingInk" xmlns:wne="http://schemas.microsoft.com/office/word/2006/wordml" xmlns:wps="http://schemas.microsoft.com/office/word/2010/wordprocessingShape" mc:Ignorable="w14 w15 w16se w16cid w16 w16cex w16sdtdh w16sdtfl w16du wp14">
+<w:footnotes xmlns:wpc="http://schemas.microsoft.com/office/word/2010/wordprocessingCanvas" xmlns:cx="http://schemas.microsoft.com/office/drawing/2014/chartex" xmlns:cx1="http://schemas.microsoft.com/office/drawing/2015/9/8/chartex" xmlns:cx2="http://schemas.microsoft.com/office/drawing/2015/10/21/chartex" xmlns:cx3="http://schemas.microsoft.com/office/drawing/2016/5/9/chartex" xmlns:cx4="http://schemas.microsoft.com/office/drawing/2016/5/10/chartex" xmlns:cx5="http://schemas.microsoft.com/office/drawing/2016/5/11/chartex" xmlns:cx6="http://schemas.microsoft.com/office/drawing/2016/5/12/chartex" xmlns:cx7="http://schemas.microsoft.com/office/drawing/2016/5/13/chartex" xmlns:cx8="http://schemas.microsoft.com/office/drawing/2016/5/14/chartex" xmlns:mc="http://schemas.openxmlformats.org/markup-compatibility/2006" xmlns:aink="http://schemas.microsoft.com/office/drawing/2016/ink" xmlns:am3d="http://schemas.microsoft.com/office/drawing/2017/model3d" xmlns:o="urn:schemas-microsoft-com:office:office" xmlns:oel="http://schemas.microsoft.com/office/2019/extlst" xmlns:r="http://schemas.openxmlformats.org/officeDocument/2006/relationships" xmlns:m="http://schemas.openxmlformats.org/officeDocument/2006/math" xmlns:v="urn:schemas-microsoft-com:vml" xmlns:wp14="http://schemas.microsoft.com/office/word/2010/wordprocessingDrawing" xmlns:wp="http://schemas.openxmlformats.org/drawingml/2006/wordprocessingDrawing" xmlns:w10="urn:schemas-microsoft-com:office:word" xmlns:w="http://schemas.openxmlformats.org/wordprocessingml/2006/main" xmlns:w14="http://schemas.microsoft.com/office/word/2010/wordml" xmlns:w15="http://schemas.microsoft.com/office/word/2012/wordml" xmlns:w16cex="http://schemas.microsoft.com/office/word/2018/wordml/cex" xmlns:w16cid="http://schemas.microsoft.com/office/word/2016/wordml/cid" xmlns:w16="http://schemas.microsoft.com/office/word/2018/wordml" xmlns:w16sdtdh="http://schemas.microsoft.com/office/word/2020/wordml/sdtdatahash" xmlns:w16se="http://schemas.microsoft.com/office/word/2015/wordml/symex" xmlns:wpg="http://schemas.microsoft.com/office/word/2010/wordprocessingGroup" xmlns:wpi="http://schemas.microsoft.com/office/word/2010/wordprocessingInk" xmlns:wne="http://schemas.microsoft.com/office/word/2006/wordml" xmlns:wps="http://schemas.microsoft.com/office/word/2010/wordprocessingShape" mc:Ignorable="w14 w15 w16se w16cid w16 w16cex w16sdtdh wp14">
   <w:footnote w:type="separator" w:id="-1">
     <w:p>
       <w:r>
@@ -5109,7 +5119,7 @@
 </file>
 
 <file path=word/numbering.xml><?xml version="1.0" encoding="utf-8"?>
-<w:numbering xmlns:wpc="http://schemas.microsoft.com/office/word/2010/wordprocessingCanvas" xmlns:cx="http://schemas.microsoft.com/office/drawing/2014/chartex" xmlns:cx1="http://schemas.microsoft.com/office/drawing/2015/9/8/chartex" xmlns:cx2="http://schemas.microsoft.com/office/drawing/2015/10/21/chartex" xmlns:cx3="http://schemas.microsoft.com/office/drawing/2016/5/9/chartex" xmlns:cx4="http://schemas.microsoft.com/office/drawing/2016/5/10/chartex" xmlns:cx5="http://schemas.microsoft.com/office/drawing/2016/5/11/chartex" xmlns:cx6="http://schemas.microsoft.com/office/drawing/2016/5/12/chartex" xmlns:cx7="http://schemas.microsoft.com/office/drawing/2016/5/13/chartex" xmlns:cx8="http://schemas.microsoft.com/office/drawing/2016/5/14/chartex" xmlns:mc="http://schemas.openxmlformats.org/markup-compatibility/2006" xmlns:aink="http://schemas.microsoft.com/office/drawing/2016/ink" xmlns:am3d="http://schemas.microsoft.com/office/drawing/2017/model3d" xmlns:o="urn:schemas-microsoft-com:office:office" xmlns:oel="http://schemas.microsoft.com/office/2019/extlst" xmlns:r="http://schemas.openxmlformats.org/officeDocument/2006/relationships" xmlns:m="http://schemas.openxmlformats.org/officeDocument/2006/math" xmlns:v="urn:schemas-microsoft-com:vml" xmlns:wp14="http://schemas.microsoft.com/office/word/2010/wordprocessingDrawing" xmlns:wp="http://schemas.openxmlformats.org/drawingml/2006/wordprocessingDrawing" xmlns:w10="urn:schemas-microsoft-com:office:word" xmlns:w="http://schemas.openxmlformats.org/wordprocessingml/2006/main" xmlns:w14="http://schemas.microsoft.com/office/word/2010/wordml" xmlns:w15="http://schemas.microsoft.com/office/word/2012/wordml" xmlns:w16cex="http://schemas.microsoft.com/office/word/2018/wordml/cex" xmlns:w16cid="http://schemas.microsoft.com/office/word/2016/wordml/cid" xmlns:w16="http://schemas.microsoft.com/office/word/2018/wordml" xmlns:w16du="http://schemas.microsoft.com/office/word/2023/wordml/word16du" xmlns:w16sdtdh="http://schemas.microsoft.com/office/word/2020/wordml/sdtdatahash" xmlns:w16sdtfl="http://schemas.microsoft.com/office/word/2024/wordml/sdtformatlock" xmlns:w16se="http://schemas.microsoft.com/office/word/2015/wordml/symex" xmlns:wpg="http://schemas.microsoft.com/office/word/2010/wordprocessingGroup" xmlns:wpi="http://schemas.microsoft.com/office/word/2010/wordprocessingInk" xmlns:wne="http://schemas.microsoft.com/office/word/2006/wordml" xmlns:wps="http://schemas.microsoft.com/office/word/2010/wordprocessingShape" mc:Ignorable="w14 w15 w16se w16cid w16 w16cex w16sdtdh w16sdtfl w16du wp14">
+<w:numbering xmlns:wpc="http://schemas.microsoft.com/office/word/2010/wordprocessingCanvas" xmlns:cx="http://schemas.microsoft.com/office/drawing/2014/chartex" xmlns:cx1="http://schemas.microsoft.com/office/drawing/2015/9/8/chartex" xmlns:cx2="http://schemas.microsoft.com/office/drawing/2015/10/21/chartex" xmlns:cx3="http://schemas.microsoft.com/office/drawing/2016/5/9/chartex" xmlns:cx4="http://schemas.microsoft.com/office/drawing/2016/5/10/chartex" xmlns:cx5="http://schemas.microsoft.com/office/drawing/2016/5/11/chartex" xmlns:cx6="http://schemas.microsoft.com/office/drawing/2016/5/12/chartex" xmlns:cx7="http://schemas.microsoft.com/office/drawing/2016/5/13/chartex" xmlns:cx8="http://schemas.microsoft.com/office/drawing/2016/5/14/chartex" xmlns:mc="http://schemas.openxmlformats.org/markup-compatibility/2006" xmlns:aink="http://schemas.microsoft.com/office/drawing/2016/ink" xmlns:am3d="http://schemas.microsoft.com/office/drawing/2017/model3d" xmlns:o="urn:schemas-microsoft-com:office:office" xmlns:oel="http://schemas.microsoft.com/office/2019/extlst" xmlns:r="http://schemas.openxmlformats.org/officeDocument/2006/relationships" xmlns:m="http://schemas.openxmlformats.org/officeDocument/2006/math" xmlns:v="urn:schemas-microsoft-com:vml" xmlns:wp14="http://schemas.microsoft.com/office/word/2010/wordprocessingDrawing" xmlns:wp="http://schemas.openxmlformats.org/drawingml/2006/wordprocessingDrawing" xmlns:w10="urn:schemas-microsoft-com:office:word" xmlns:w="http://schemas.openxmlformats.org/wordprocessingml/2006/main" xmlns:w14="http://schemas.microsoft.com/office/word/2010/wordml" xmlns:w15="http://schemas.microsoft.com/office/word/2012/wordml" xmlns:w16cex="http://schemas.microsoft.com/office/word/2018/wordml/cex" xmlns:w16cid="http://schemas.microsoft.com/office/word/2016/wordml/cid" xmlns:w16="http://schemas.microsoft.com/office/word/2018/wordml" xmlns:w16sdtdh="http://schemas.microsoft.com/office/word/2020/wordml/sdtdatahash" xmlns:w16se="http://schemas.microsoft.com/office/word/2015/wordml/symex" xmlns:wpg="http://schemas.microsoft.com/office/word/2010/wordprocessingGroup" xmlns:wpi="http://schemas.microsoft.com/office/word/2010/wordprocessingInk" xmlns:wne="http://schemas.microsoft.com/office/word/2006/wordml" xmlns:wps="http://schemas.microsoft.com/office/word/2010/wordprocessingShape" mc:Ignorable="w14 w15 w16se w16cid w16 w16cex w16sdtdh wp14">
   <w:abstractNum w:abstractNumId="0" w15:restartNumberingAfterBreak="0">
     <w:nsid w:val="03867835"/>
     <w:multiLevelType w:val="hybridMultilevel"/>
@@ -9202,7 +9212,7 @@
 </file>
 
 <file path=word/styles.xml><?xml version="1.0" encoding="utf-8"?>
-<w:styles xmlns:mc="http://schemas.openxmlformats.org/markup-compatibility/2006" xmlns:r="http://schemas.openxmlformats.org/officeDocument/2006/relationships" xmlns:w="http://schemas.openxmlformats.org/wordprocessingml/2006/main" xmlns:w14="http://schemas.microsoft.com/office/word/2010/wordml" xmlns:w15="http://schemas.microsoft.com/office/word/2012/wordml" xmlns:w16cex="http://schemas.microsoft.com/office/word/2018/wordml/cex" xmlns:w16cid="http://schemas.microsoft.com/office/word/2016/wordml/cid" xmlns:w16="http://schemas.microsoft.com/office/word/2018/wordml" xmlns:w16du="http://schemas.microsoft.com/office/word/2023/wordml/word16du" xmlns:w16sdtdh="http://schemas.microsoft.com/office/word/2020/wordml/sdtdatahash" xmlns:w16sdtfl="http://schemas.microsoft.com/office/word/2024/wordml/sdtformatlock" xmlns:w16se="http://schemas.microsoft.com/office/word/2015/wordml/symex" mc:Ignorable="w14 w15 w16se w16cid w16 w16cex w16sdtdh w16sdtfl w16du">
+<w:styles xmlns:mc="http://schemas.openxmlformats.org/markup-compatibility/2006" xmlns:r="http://schemas.openxmlformats.org/officeDocument/2006/relationships" xmlns:w="http://schemas.openxmlformats.org/wordprocessingml/2006/main" xmlns:w14="http://schemas.microsoft.com/office/word/2010/wordml" xmlns:w15="http://schemas.microsoft.com/office/word/2012/wordml" xmlns:w16cex="http://schemas.microsoft.com/office/word/2018/wordml/cex" xmlns:w16cid="http://schemas.microsoft.com/office/word/2016/wordml/cid" xmlns:w16="http://schemas.microsoft.com/office/word/2018/wordml" xmlns:w16sdtdh="http://schemas.microsoft.com/office/word/2020/wordml/sdtdatahash" xmlns:w16se="http://schemas.microsoft.com/office/word/2015/wordml/symex" mc:Ignorable="w14 w15 w16se w16cid w16 w16cex w16sdtdh">
   <w:docDefaults>
     <w:rPrDefault>
       <w:rPr>
@@ -9797,6 +9807,7 @@
   <w:style w:type="character" w:default="1" w:styleId="DefaultParagraphFont">
     <w:name w:val="Default Paragraph Font"/>
     <w:uiPriority w:val="1"/>
+    <w:semiHidden/>
     <w:unhideWhenUsed/>
   </w:style>
   <w:style w:type="table" w:default="1" w:styleId="TableNormal">

</xml_diff>

<commit_message>
Submit final report: GDP-Happiness correlation analysis (2019)
</commit_message>
<xml_diff>
--- a/7COM1079_Final report.docx
+++ b/7COM1079_Final report.docx
@@ -344,7 +344,23 @@
           <w:rFonts w:ascii="Times New Roman" w:eastAsia="Times New Roman" w:hAnsi="Times New Roman" w:cs="Times New Roman"/>
           <w:i/>
         </w:rPr>
-        <w:t>Seikh Fuyad Sakib</w:t>
+        <w:t xml:space="preserve">Seikh </w:t>
+      </w:r>
+      <w:proofErr w:type="spellStart"/>
+      <w:r>
+        <w:rPr>
+          <w:rFonts w:ascii="Times New Roman" w:eastAsia="Times New Roman" w:hAnsi="Times New Roman" w:cs="Times New Roman"/>
+          <w:i/>
+        </w:rPr>
+        <w:t>Fuyad</w:t>
+      </w:r>
+      <w:proofErr w:type="spellEnd"/>
+      <w:r>
+        <w:rPr>
+          <w:rFonts w:ascii="Times New Roman" w:eastAsia="Times New Roman" w:hAnsi="Times New Roman" w:cs="Times New Roman"/>
+          <w:i/>
+        </w:rPr>
+        <w:t xml:space="preserve"> Sakib</w:t>
       </w:r>
       <w:r>
         <w:rPr>
@@ -3953,11 +3969,30 @@
           <w:i/>
           <w:iCs/>
         </w:rPr>
-        <w:t>Initial dataset upload and exploratory analysis</w:t>
-      </w:r>
-      <w:r>
-        <w:rPr>
-          <w:rFonts w:ascii="Times New Roman" w:eastAsia="Times New Roman" w:hAnsi="Times New Roman" w:cs="Times New Roman"/>
+        <w:t>1</w:t>
+      </w:r>
+      <w:r>
+        <w:rPr>
+          <w:rFonts w:ascii="Times New Roman" w:eastAsia="Times New Roman" w:hAnsi="Times New Roman" w:cs="Times New Roman"/>
+          <w:i/>
+          <w:iCs/>
+          <w:vertAlign w:val="superscript"/>
+        </w:rPr>
+        <w:t>st</w:t>
+      </w:r>
+      <w:r>
+        <w:rPr>
+          <w:rFonts w:ascii="Times New Roman" w:eastAsia="Times New Roman" w:hAnsi="Times New Roman" w:cs="Times New Roman"/>
+          <w:i/>
+          <w:iCs/>
+        </w:rPr>
+        <w:t xml:space="preserve"> Commit</w:t>
+      </w:r>
+      <w:r>
+        <w:rPr>
+          <w:rFonts w:ascii="Times New Roman" w:eastAsia="Times New Roman" w:hAnsi="Times New Roman" w:cs="Times New Roman"/>
+          <w:i/>
+          <w:iCs/>
         </w:rPr>
         <w:t>"</w:t>
       </w:r>
@@ -3975,7 +4010,35 @@
         <w:rPr>
           <w:rFonts w:ascii="Times New Roman" w:eastAsia="Times New Roman" w:hAnsi="Times New Roman" w:cs="Times New Roman"/>
         </w:rPr>
-        <w:t>This commit established the project foundation, enabling all team members to work with standardised data files.</w:t>
+        <w:t xml:space="preserve">Initial dataset upload and exploratory </w:t>
+      </w:r>
+      <w:proofErr w:type="spellStart"/>
+      <w:proofErr w:type="gramStart"/>
+      <w:r>
+        <w:rPr>
+          <w:rFonts w:ascii="Times New Roman" w:eastAsia="Times New Roman" w:hAnsi="Times New Roman" w:cs="Times New Roman"/>
+        </w:rPr>
+        <w:t>analysis</w:t>
+      </w:r>
+      <w:r>
+        <w:rPr>
+          <w:rFonts w:ascii="Times New Roman" w:eastAsia="Times New Roman" w:hAnsi="Times New Roman" w:cs="Times New Roman"/>
+        </w:rPr>
+        <w:t>.</w:t>
+      </w:r>
+      <w:r>
+        <w:rPr>
+          <w:rFonts w:ascii="Times New Roman" w:eastAsia="Times New Roman" w:hAnsi="Times New Roman" w:cs="Times New Roman"/>
+        </w:rPr>
+        <w:t>This</w:t>
+      </w:r>
+      <w:proofErr w:type="spellEnd"/>
+      <w:proofErr w:type="gramEnd"/>
+      <w:r>
+        <w:rPr>
+          <w:rFonts w:ascii="Times New Roman" w:eastAsia="Times New Roman" w:hAnsi="Times New Roman" w:cs="Times New Roman"/>
+        </w:rPr>
+        <w:t xml:space="preserve"> commit established the project foundation, enabling all team members to work with standardised data files.</w:t>
       </w:r>
     </w:p>
     <w:p>
@@ -5352,14 +5415,67 @@
           <w:lang w:val="en-PK"/>
         </w:rPr>
       </w:pPr>
-      <w:r>
-        <w:rPr>
-          <w:rFonts w:ascii="Courier New" w:eastAsia="Times New Roman" w:hAnsi="Courier New" w:cs="Courier New"/>
-          <w:sz w:val="20"/>
-          <w:szCs w:val="20"/>
-          <w:lang w:val="en-PK"/>
-        </w:rPr>
-        <w:t>df &lt;- read.csv("2019.csv", check.names = FALSE)</w:t>
+      <w:proofErr w:type="spellStart"/>
+      <w:r>
+        <w:rPr>
+          <w:rFonts w:ascii="Courier New" w:eastAsia="Times New Roman" w:hAnsi="Courier New" w:cs="Courier New"/>
+          <w:sz w:val="20"/>
+          <w:szCs w:val="20"/>
+          <w:lang w:val="en-PK"/>
+        </w:rPr>
+        <w:t>df</w:t>
+      </w:r>
+      <w:proofErr w:type="spellEnd"/>
+      <w:r>
+        <w:rPr>
+          <w:rFonts w:ascii="Courier New" w:eastAsia="Times New Roman" w:hAnsi="Courier New" w:cs="Courier New"/>
+          <w:sz w:val="20"/>
+          <w:szCs w:val="20"/>
+          <w:lang w:val="en-PK"/>
+        </w:rPr>
+        <w:t xml:space="preserve"> &lt;- </w:t>
+      </w:r>
+      <w:proofErr w:type="gramStart"/>
+      <w:r>
+        <w:rPr>
+          <w:rFonts w:ascii="Courier New" w:eastAsia="Times New Roman" w:hAnsi="Courier New" w:cs="Courier New"/>
+          <w:sz w:val="20"/>
+          <w:szCs w:val="20"/>
+          <w:lang w:val="en-PK"/>
+        </w:rPr>
+        <w:t>read.csv(</w:t>
+      </w:r>
+      <w:proofErr w:type="gramEnd"/>
+      <w:r>
+        <w:rPr>
+          <w:rFonts w:ascii="Courier New" w:eastAsia="Times New Roman" w:hAnsi="Courier New" w:cs="Courier New"/>
+          <w:sz w:val="20"/>
+          <w:szCs w:val="20"/>
+          <w:lang w:val="en-PK"/>
+        </w:rPr>
+        <w:t xml:space="preserve">"2019.csv", </w:t>
+      </w:r>
+      <w:proofErr w:type="spellStart"/>
+      <w:proofErr w:type="gramStart"/>
+      <w:r>
+        <w:rPr>
+          <w:rFonts w:ascii="Courier New" w:eastAsia="Times New Roman" w:hAnsi="Courier New" w:cs="Courier New"/>
+          <w:sz w:val="20"/>
+          <w:szCs w:val="20"/>
+          <w:lang w:val="en-PK"/>
+        </w:rPr>
+        <w:t>check.names</w:t>
+      </w:r>
+      <w:proofErr w:type="spellEnd"/>
+      <w:proofErr w:type="gramEnd"/>
+      <w:r>
+        <w:rPr>
+          <w:rFonts w:ascii="Courier New" w:eastAsia="Times New Roman" w:hAnsi="Courier New" w:cs="Courier New"/>
+          <w:sz w:val="20"/>
+          <w:szCs w:val="20"/>
+          <w:lang w:val="en-PK"/>
+        </w:rPr>
+        <w:t xml:space="preserve"> = FALSE)</w:t>
       </w:r>
     </w:p>
     <w:p>
@@ -5413,7 +5529,38 @@
           <w:szCs w:val="20"/>
           <w:lang w:val="en-PK"/>
         </w:rPr>
-        <w:t># Rename the 2nd column "Country or region" of  df to "country"</w:t>
+        <w:t xml:space="preserve"># Rename the 2nd column "Country or region" </w:t>
+      </w:r>
+      <w:proofErr w:type="gramStart"/>
+      <w:r>
+        <w:rPr>
+          <w:rFonts w:ascii="Courier New" w:eastAsia="Times New Roman" w:hAnsi="Courier New" w:cs="Courier New"/>
+          <w:sz w:val="20"/>
+          <w:szCs w:val="20"/>
+          <w:lang w:val="en-PK"/>
+        </w:rPr>
+        <w:t>of  </w:t>
+      </w:r>
+      <w:proofErr w:type="spellStart"/>
+      <w:r>
+        <w:rPr>
+          <w:rFonts w:ascii="Courier New" w:eastAsia="Times New Roman" w:hAnsi="Courier New" w:cs="Courier New"/>
+          <w:sz w:val="20"/>
+          <w:szCs w:val="20"/>
+          <w:lang w:val="en-PK"/>
+        </w:rPr>
+        <w:t>df</w:t>
+      </w:r>
+      <w:proofErr w:type="spellEnd"/>
+      <w:proofErr w:type="gramEnd"/>
+      <w:r>
+        <w:rPr>
+          <w:rFonts w:ascii="Courier New" w:eastAsia="Times New Roman" w:hAnsi="Courier New" w:cs="Courier New"/>
+          <w:sz w:val="20"/>
+          <w:szCs w:val="20"/>
+          <w:lang w:val="en-PK"/>
+        </w:rPr>
+        <w:t xml:space="preserve"> to "country"</w:t>
       </w:r>
     </w:p>
     <w:p>
@@ -5427,14 +5574,56 @@
           <w:lang w:val="en-PK"/>
         </w:rPr>
       </w:pPr>
-      <w:r>
-        <w:rPr>
-          <w:rFonts w:ascii="Courier New" w:eastAsia="Times New Roman" w:hAnsi="Courier New" w:cs="Courier New"/>
-          <w:sz w:val="20"/>
-          <w:szCs w:val="20"/>
-          <w:lang w:val="en-PK"/>
-        </w:rPr>
-        <w:t>colnames(df)[2] &lt;- "country"</w:t>
+      <w:proofErr w:type="spellStart"/>
+      <w:r>
+        <w:rPr>
+          <w:rFonts w:ascii="Courier New" w:eastAsia="Times New Roman" w:hAnsi="Courier New" w:cs="Courier New"/>
+          <w:sz w:val="20"/>
+          <w:szCs w:val="20"/>
+          <w:lang w:val="en-PK"/>
+        </w:rPr>
+        <w:t>colnames</w:t>
+      </w:r>
+      <w:proofErr w:type="spellEnd"/>
+      <w:r>
+        <w:rPr>
+          <w:rFonts w:ascii="Courier New" w:eastAsia="Times New Roman" w:hAnsi="Courier New" w:cs="Courier New"/>
+          <w:sz w:val="20"/>
+          <w:szCs w:val="20"/>
+          <w:lang w:val="en-PK"/>
+        </w:rPr>
+        <w:t>(</w:t>
+      </w:r>
+      <w:proofErr w:type="spellStart"/>
+      <w:r>
+        <w:rPr>
+          <w:rFonts w:ascii="Courier New" w:eastAsia="Times New Roman" w:hAnsi="Courier New" w:cs="Courier New"/>
+          <w:sz w:val="20"/>
+          <w:szCs w:val="20"/>
+          <w:lang w:val="en-PK"/>
+        </w:rPr>
+        <w:t>df</w:t>
+      </w:r>
+      <w:proofErr w:type="spellEnd"/>
+      <w:proofErr w:type="gramStart"/>
+      <w:r>
+        <w:rPr>
+          <w:rFonts w:ascii="Courier New" w:eastAsia="Times New Roman" w:hAnsi="Courier New" w:cs="Courier New"/>
+          <w:sz w:val="20"/>
+          <w:szCs w:val="20"/>
+          <w:lang w:val="en-PK"/>
+        </w:rPr>
+        <w:t>)[</w:t>
+      </w:r>
+      <w:proofErr w:type="gramEnd"/>
+      <w:r>
+        <w:rPr>
+          <w:rFonts w:ascii="Courier New" w:eastAsia="Times New Roman" w:hAnsi="Courier New" w:cs="Courier New"/>
+          <w:sz w:val="20"/>
+          <w:szCs w:val="20"/>
+          <w:lang w:val="en-PK"/>
+        </w:rPr>
+        <w:t>2] &lt;- "country"</w:t>
       </w:r>
     </w:p>
     <w:p>
@@ -5455,7 +5644,27 @@
           <w:szCs w:val="20"/>
           <w:lang w:val="en-PK"/>
         </w:rPr>
-        <w:t># Rename the 3rd column "Score" of df to "happiness"</w:t>
+        <w:t xml:space="preserve"># Rename the 3rd column "Score" of </w:t>
+      </w:r>
+      <w:proofErr w:type="spellStart"/>
+      <w:r>
+        <w:rPr>
+          <w:rFonts w:ascii="Courier New" w:eastAsia="Times New Roman" w:hAnsi="Courier New" w:cs="Courier New"/>
+          <w:sz w:val="20"/>
+          <w:szCs w:val="20"/>
+          <w:lang w:val="en-PK"/>
+        </w:rPr>
+        <w:t>df</w:t>
+      </w:r>
+      <w:proofErr w:type="spellEnd"/>
+      <w:r>
+        <w:rPr>
+          <w:rFonts w:ascii="Courier New" w:eastAsia="Times New Roman" w:hAnsi="Courier New" w:cs="Courier New"/>
+          <w:sz w:val="20"/>
+          <w:szCs w:val="20"/>
+          <w:lang w:val="en-PK"/>
+        </w:rPr>
+        <w:t xml:space="preserve"> to "happiness"</w:t>
       </w:r>
     </w:p>
     <w:p>
@@ -5469,14 +5678,56 @@
           <w:lang w:val="en-PK"/>
         </w:rPr>
       </w:pPr>
-      <w:r>
-        <w:rPr>
-          <w:rFonts w:ascii="Courier New" w:eastAsia="Times New Roman" w:hAnsi="Courier New" w:cs="Courier New"/>
-          <w:sz w:val="20"/>
-          <w:szCs w:val="20"/>
-          <w:lang w:val="en-PK"/>
-        </w:rPr>
-        <w:t>colnames(df)[3] &lt;- "happiness"</w:t>
+      <w:proofErr w:type="spellStart"/>
+      <w:r>
+        <w:rPr>
+          <w:rFonts w:ascii="Courier New" w:eastAsia="Times New Roman" w:hAnsi="Courier New" w:cs="Courier New"/>
+          <w:sz w:val="20"/>
+          <w:szCs w:val="20"/>
+          <w:lang w:val="en-PK"/>
+        </w:rPr>
+        <w:t>colnames</w:t>
+      </w:r>
+      <w:proofErr w:type="spellEnd"/>
+      <w:r>
+        <w:rPr>
+          <w:rFonts w:ascii="Courier New" w:eastAsia="Times New Roman" w:hAnsi="Courier New" w:cs="Courier New"/>
+          <w:sz w:val="20"/>
+          <w:szCs w:val="20"/>
+          <w:lang w:val="en-PK"/>
+        </w:rPr>
+        <w:t>(</w:t>
+      </w:r>
+      <w:proofErr w:type="spellStart"/>
+      <w:r>
+        <w:rPr>
+          <w:rFonts w:ascii="Courier New" w:eastAsia="Times New Roman" w:hAnsi="Courier New" w:cs="Courier New"/>
+          <w:sz w:val="20"/>
+          <w:szCs w:val="20"/>
+          <w:lang w:val="en-PK"/>
+        </w:rPr>
+        <w:t>df</w:t>
+      </w:r>
+      <w:proofErr w:type="spellEnd"/>
+      <w:proofErr w:type="gramStart"/>
+      <w:r>
+        <w:rPr>
+          <w:rFonts w:ascii="Courier New" w:eastAsia="Times New Roman" w:hAnsi="Courier New" w:cs="Courier New"/>
+          <w:sz w:val="20"/>
+          <w:szCs w:val="20"/>
+          <w:lang w:val="en-PK"/>
+        </w:rPr>
+        <w:t>)[</w:t>
+      </w:r>
+      <w:proofErr w:type="gramEnd"/>
+      <w:r>
+        <w:rPr>
+          <w:rFonts w:ascii="Courier New" w:eastAsia="Times New Roman" w:hAnsi="Courier New" w:cs="Courier New"/>
+          <w:sz w:val="20"/>
+          <w:szCs w:val="20"/>
+          <w:lang w:val="en-PK"/>
+        </w:rPr>
+        <w:t>3] &lt;- "happiness"</w:t>
       </w:r>
     </w:p>
     <w:p>
@@ -5497,7 +5748,47 @@
           <w:szCs w:val="20"/>
           <w:lang w:val="en-PK"/>
         </w:rPr>
-        <w:t># Rename the 4th column "GDP per capita" of df to "gdp"</w:t>
+        <w:t xml:space="preserve"># Rename the 4th column "GDP per capita" of </w:t>
+      </w:r>
+      <w:proofErr w:type="spellStart"/>
+      <w:r>
+        <w:rPr>
+          <w:rFonts w:ascii="Courier New" w:eastAsia="Times New Roman" w:hAnsi="Courier New" w:cs="Courier New"/>
+          <w:sz w:val="20"/>
+          <w:szCs w:val="20"/>
+          <w:lang w:val="en-PK"/>
+        </w:rPr>
+        <w:t>df</w:t>
+      </w:r>
+      <w:proofErr w:type="spellEnd"/>
+      <w:r>
+        <w:rPr>
+          <w:rFonts w:ascii="Courier New" w:eastAsia="Times New Roman" w:hAnsi="Courier New" w:cs="Courier New"/>
+          <w:sz w:val="20"/>
+          <w:szCs w:val="20"/>
+          <w:lang w:val="en-PK"/>
+        </w:rPr>
+        <w:t xml:space="preserve"> to "</w:t>
+      </w:r>
+      <w:proofErr w:type="spellStart"/>
+      <w:r>
+        <w:rPr>
+          <w:rFonts w:ascii="Courier New" w:eastAsia="Times New Roman" w:hAnsi="Courier New" w:cs="Courier New"/>
+          <w:sz w:val="20"/>
+          <w:szCs w:val="20"/>
+          <w:lang w:val="en-PK"/>
+        </w:rPr>
+        <w:t>gdp</w:t>
+      </w:r>
+      <w:proofErr w:type="spellEnd"/>
+      <w:r>
+        <w:rPr>
+          <w:rFonts w:ascii="Courier New" w:eastAsia="Times New Roman" w:hAnsi="Courier New" w:cs="Courier New"/>
+          <w:sz w:val="20"/>
+          <w:szCs w:val="20"/>
+          <w:lang w:val="en-PK"/>
+        </w:rPr>
+        <w:t>"</w:t>
       </w:r>
     </w:p>
     <w:p>
@@ -5523,14 +5814,76 @@
           <w:lang w:val="en-PK"/>
         </w:rPr>
       </w:pPr>
-      <w:r>
-        <w:rPr>
-          <w:rFonts w:ascii="Courier New" w:eastAsia="Times New Roman" w:hAnsi="Courier New" w:cs="Courier New"/>
-          <w:sz w:val="20"/>
-          <w:szCs w:val="20"/>
-          <w:lang w:val="en-PK"/>
-        </w:rPr>
-        <w:t>colnames(df)[4] &lt;- "gdp"</w:t>
+      <w:proofErr w:type="spellStart"/>
+      <w:r>
+        <w:rPr>
+          <w:rFonts w:ascii="Courier New" w:eastAsia="Times New Roman" w:hAnsi="Courier New" w:cs="Courier New"/>
+          <w:sz w:val="20"/>
+          <w:szCs w:val="20"/>
+          <w:lang w:val="en-PK"/>
+        </w:rPr>
+        <w:t>colnames</w:t>
+      </w:r>
+      <w:proofErr w:type="spellEnd"/>
+      <w:r>
+        <w:rPr>
+          <w:rFonts w:ascii="Courier New" w:eastAsia="Times New Roman" w:hAnsi="Courier New" w:cs="Courier New"/>
+          <w:sz w:val="20"/>
+          <w:szCs w:val="20"/>
+          <w:lang w:val="en-PK"/>
+        </w:rPr>
+        <w:t>(</w:t>
+      </w:r>
+      <w:proofErr w:type="spellStart"/>
+      <w:r>
+        <w:rPr>
+          <w:rFonts w:ascii="Courier New" w:eastAsia="Times New Roman" w:hAnsi="Courier New" w:cs="Courier New"/>
+          <w:sz w:val="20"/>
+          <w:szCs w:val="20"/>
+          <w:lang w:val="en-PK"/>
+        </w:rPr>
+        <w:t>df</w:t>
+      </w:r>
+      <w:proofErr w:type="spellEnd"/>
+      <w:proofErr w:type="gramStart"/>
+      <w:r>
+        <w:rPr>
+          <w:rFonts w:ascii="Courier New" w:eastAsia="Times New Roman" w:hAnsi="Courier New" w:cs="Courier New"/>
+          <w:sz w:val="20"/>
+          <w:szCs w:val="20"/>
+          <w:lang w:val="en-PK"/>
+        </w:rPr>
+        <w:t>)[</w:t>
+      </w:r>
+      <w:proofErr w:type="gramEnd"/>
+      <w:r>
+        <w:rPr>
+          <w:rFonts w:ascii="Courier New" w:eastAsia="Times New Roman" w:hAnsi="Courier New" w:cs="Courier New"/>
+          <w:sz w:val="20"/>
+          <w:szCs w:val="20"/>
+          <w:lang w:val="en-PK"/>
+        </w:rPr>
+        <w:t>4] &lt;- "</w:t>
+      </w:r>
+      <w:proofErr w:type="spellStart"/>
+      <w:r>
+        <w:rPr>
+          <w:rFonts w:ascii="Courier New" w:eastAsia="Times New Roman" w:hAnsi="Courier New" w:cs="Courier New"/>
+          <w:sz w:val="20"/>
+          <w:szCs w:val="20"/>
+          <w:lang w:val="en-PK"/>
+        </w:rPr>
+        <w:t>gdp</w:t>
+      </w:r>
+      <w:proofErr w:type="spellEnd"/>
+      <w:r>
+        <w:rPr>
+          <w:rFonts w:ascii="Courier New" w:eastAsia="Times New Roman" w:hAnsi="Courier New" w:cs="Courier New"/>
+          <w:sz w:val="20"/>
+          <w:szCs w:val="20"/>
+          <w:lang w:val="en-PK"/>
+        </w:rPr>
+        <w:t>"</w:t>
       </w:r>
     </w:p>
     <w:p>
@@ -5577,14 +5930,67 @@
           <w:lang w:val="en-PK"/>
         </w:rPr>
       </w:pPr>
-      <w:r>
-        <w:rPr>
-          <w:rFonts w:ascii="Courier New" w:eastAsia="Times New Roman" w:hAnsi="Courier New" w:cs="Courier New"/>
-          <w:sz w:val="20"/>
-          <w:szCs w:val="20"/>
-          <w:lang w:val="en-PK"/>
-        </w:rPr>
-        <w:t>df &lt;- na.omit(df)</w:t>
+      <w:proofErr w:type="spellStart"/>
+      <w:r>
+        <w:rPr>
+          <w:rFonts w:ascii="Courier New" w:eastAsia="Times New Roman" w:hAnsi="Courier New" w:cs="Courier New"/>
+          <w:sz w:val="20"/>
+          <w:szCs w:val="20"/>
+          <w:lang w:val="en-PK"/>
+        </w:rPr>
+        <w:t>df</w:t>
+      </w:r>
+      <w:proofErr w:type="spellEnd"/>
+      <w:r>
+        <w:rPr>
+          <w:rFonts w:ascii="Courier New" w:eastAsia="Times New Roman" w:hAnsi="Courier New" w:cs="Courier New"/>
+          <w:sz w:val="20"/>
+          <w:szCs w:val="20"/>
+          <w:lang w:val="en-PK"/>
+        </w:rPr>
+        <w:t xml:space="preserve"> &lt;- </w:t>
+      </w:r>
+      <w:proofErr w:type="spellStart"/>
+      <w:proofErr w:type="gramStart"/>
+      <w:r>
+        <w:rPr>
+          <w:rFonts w:ascii="Courier New" w:eastAsia="Times New Roman" w:hAnsi="Courier New" w:cs="Courier New"/>
+          <w:sz w:val="20"/>
+          <w:szCs w:val="20"/>
+          <w:lang w:val="en-PK"/>
+        </w:rPr>
+        <w:t>na.omit</w:t>
+      </w:r>
+      <w:proofErr w:type="spellEnd"/>
+      <w:proofErr w:type="gramEnd"/>
+      <w:r>
+        <w:rPr>
+          <w:rFonts w:ascii="Courier New" w:eastAsia="Times New Roman" w:hAnsi="Courier New" w:cs="Courier New"/>
+          <w:sz w:val="20"/>
+          <w:szCs w:val="20"/>
+          <w:lang w:val="en-PK"/>
+        </w:rPr>
+        <w:t>(</w:t>
+      </w:r>
+      <w:proofErr w:type="spellStart"/>
+      <w:r>
+        <w:rPr>
+          <w:rFonts w:ascii="Courier New" w:eastAsia="Times New Roman" w:hAnsi="Courier New" w:cs="Courier New"/>
+          <w:sz w:val="20"/>
+          <w:szCs w:val="20"/>
+          <w:lang w:val="en-PK"/>
+        </w:rPr>
+        <w:t>df</w:t>
+      </w:r>
+      <w:proofErr w:type="spellEnd"/>
+      <w:r>
+        <w:rPr>
+          <w:rFonts w:ascii="Courier New" w:eastAsia="Times New Roman" w:hAnsi="Courier New" w:cs="Courier New"/>
+          <w:sz w:val="20"/>
+          <w:szCs w:val="20"/>
+          <w:lang w:val="en-PK"/>
+        </w:rPr>
+        <w:t>)</w:t>
       </w:r>
     </w:p>
     <w:p>
@@ -5610,6 +6016,7 @@
           <w:lang w:val="en-PK"/>
         </w:rPr>
       </w:pPr>
+      <w:proofErr w:type="spellStart"/>
       <w:r>
         <w:rPr>
           <w:rFonts w:ascii="Courier New" w:eastAsia="Times New Roman" w:hAnsi="Courier New" w:cs="Courier New"/>
@@ -5619,6 +6026,7 @@
         </w:rPr>
         <w:t>df</w:t>
       </w:r>
+      <w:proofErr w:type="spellEnd"/>
     </w:p>
     <w:p>
       <w:pPr>
@@ -5722,7 +6130,27 @@
           <w:szCs w:val="20"/>
           <w:lang w:val="en-PK"/>
         </w:rPr>
-        <w:t>#png("scatterplot.png", width = 1200, height = 900)</w:t>
+        <w:t>#</w:t>
+      </w:r>
+      <w:proofErr w:type="gramStart"/>
+      <w:r>
+        <w:rPr>
+          <w:rFonts w:ascii="Courier New" w:eastAsia="Times New Roman" w:hAnsi="Courier New" w:cs="Courier New"/>
+          <w:sz w:val="20"/>
+          <w:szCs w:val="20"/>
+          <w:lang w:val="en-PK"/>
+        </w:rPr>
+        <w:t>png(</w:t>
+      </w:r>
+      <w:proofErr w:type="gramEnd"/>
+      <w:r>
+        <w:rPr>
+          <w:rFonts w:ascii="Courier New" w:eastAsia="Times New Roman" w:hAnsi="Courier New" w:cs="Courier New"/>
+          <w:sz w:val="20"/>
+          <w:szCs w:val="20"/>
+          <w:lang w:val="en-PK"/>
+        </w:rPr>
+        <w:t>"scatterplot.png", width = 1200, height = 900)</w:t>
       </w:r>
     </w:p>
     <w:p>
@@ -5748,14 +6176,36 @@
           <w:lang w:val="en-PK"/>
         </w:rPr>
       </w:pPr>
-      <w:r>
-        <w:rPr>
-          <w:rFonts w:ascii="Courier New" w:eastAsia="Times New Roman" w:hAnsi="Courier New" w:cs="Courier New"/>
-          <w:sz w:val="20"/>
-          <w:szCs w:val="20"/>
-          <w:lang w:val="en-PK"/>
-        </w:rPr>
-        <w:t>png("scatterplot.png",</w:t>
+      <w:proofErr w:type="spellStart"/>
+      <w:proofErr w:type="gramStart"/>
+      <w:r>
+        <w:rPr>
+          <w:rFonts w:ascii="Courier New" w:eastAsia="Times New Roman" w:hAnsi="Courier New" w:cs="Courier New"/>
+          <w:sz w:val="20"/>
+          <w:szCs w:val="20"/>
+          <w:lang w:val="en-PK"/>
+        </w:rPr>
+        <w:t>png</w:t>
+      </w:r>
+      <w:proofErr w:type="spellEnd"/>
+      <w:r>
+        <w:rPr>
+          <w:rFonts w:ascii="Courier New" w:eastAsia="Times New Roman" w:hAnsi="Courier New" w:cs="Courier New"/>
+          <w:sz w:val="20"/>
+          <w:szCs w:val="20"/>
+          <w:lang w:val="en-PK"/>
+        </w:rPr>
+        <w:t>(</w:t>
+      </w:r>
+      <w:proofErr w:type="gramEnd"/>
+      <w:r>
+        <w:rPr>
+          <w:rFonts w:ascii="Courier New" w:eastAsia="Times New Roman" w:hAnsi="Courier New" w:cs="Courier New"/>
+          <w:sz w:val="20"/>
+          <w:szCs w:val="20"/>
+          <w:lang w:val="en-PK"/>
+        </w:rPr>
+        <w:t>"scatterplot.png",</w:t>
       </w:r>
     </w:p>
     <w:p>
@@ -5797,7 +6247,27 @@
           <w:szCs w:val="20"/>
           <w:lang w:val="en-PK"/>
         </w:rPr>
-        <w:t>    pointsize = 14)</w:t>
+        <w:t xml:space="preserve">    </w:t>
+      </w:r>
+      <w:proofErr w:type="spellStart"/>
+      <w:r>
+        <w:rPr>
+          <w:rFonts w:ascii="Courier New" w:eastAsia="Times New Roman" w:hAnsi="Courier New" w:cs="Courier New"/>
+          <w:sz w:val="20"/>
+          <w:szCs w:val="20"/>
+          <w:lang w:val="en-PK"/>
+        </w:rPr>
+        <w:t>pointsize</w:t>
+      </w:r>
+      <w:proofErr w:type="spellEnd"/>
+      <w:r>
+        <w:rPr>
+          <w:rFonts w:ascii="Courier New" w:eastAsia="Times New Roman" w:hAnsi="Courier New" w:cs="Courier New"/>
+          <w:sz w:val="20"/>
+          <w:szCs w:val="20"/>
+          <w:lang w:val="en-PK"/>
+        </w:rPr>
+        <w:t xml:space="preserve"> = 14)</w:t>
       </w:r>
     </w:p>
     <w:p>
@@ -5851,7 +6321,78 @@
           <w:szCs w:val="20"/>
           <w:lang w:val="en-PK"/>
         </w:rPr>
-        <w:t>fit &lt;- lm(happiness ~ gdp, data=df)</w:t>
+        <w:t xml:space="preserve">fit &lt;- </w:t>
+      </w:r>
+      <w:proofErr w:type="spellStart"/>
+      <w:proofErr w:type="gramStart"/>
+      <w:r>
+        <w:rPr>
+          <w:rFonts w:ascii="Courier New" w:eastAsia="Times New Roman" w:hAnsi="Courier New" w:cs="Courier New"/>
+          <w:sz w:val="20"/>
+          <w:szCs w:val="20"/>
+          <w:lang w:val="en-PK"/>
+        </w:rPr>
+        <w:t>lm</w:t>
+      </w:r>
+      <w:proofErr w:type="spellEnd"/>
+      <w:r>
+        <w:rPr>
+          <w:rFonts w:ascii="Courier New" w:eastAsia="Times New Roman" w:hAnsi="Courier New" w:cs="Courier New"/>
+          <w:sz w:val="20"/>
+          <w:szCs w:val="20"/>
+          <w:lang w:val="en-PK"/>
+        </w:rPr>
+        <w:t>(</w:t>
+      </w:r>
+      <w:proofErr w:type="gramEnd"/>
+      <w:r>
+        <w:rPr>
+          <w:rFonts w:ascii="Courier New" w:eastAsia="Times New Roman" w:hAnsi="Courier New" w:cs="Courier New"/>
+          <w:sz w:val="20"/>
+          <w:szCs w:val="20"/>
+          <w:lang w:val="en-PK"/>
+        </w:rPr>
+        <w:t xml:space="preserve">happiness ~ </w:t>
+      </w:r>
+      <w:proofErr w:type="spellStart"/>
+      <w:r>
+        <w:rPr>
+          <w:rFonts w:ascii="Courier New" w:eastAsia="Times New Roman" w:hAnsi="Courier New" w:cs="Courier New"/>
+          <w:sz w:val="20"/>
+          <w:szCs w:val="20"/>
+          <w:lang w:val="en-PK"/>
+        </w:rPr>
+        <w:t>gdp</w:t>
+      </w:r>
+      <w:proofErr w:type="spellEnd"/>
+      <w:r>
+        <w:rPr>
+          <w:rFonts w:ascii="Courier New" w:eastAsia="Times New Roman" w:hAnsi="Courier New" w:cs="Courier New"/>
+          <w:sz w:val="20"/>
+          <w:szCs w:val="20"/>
+          <w:lang w:val="en-PK"/>
+        </w:rPr>
+        <w:t>, data=</w:t>
+      </w:r>
+      <w:proofErr w:type="spellStart"/>
+      <w:r>
+        <w:rPr>
+          <w:rFonts w:ascii="Courier New" w:eastAsia="Times New Roman" w:hAnsi="Courier New" w:cs="Courier New"/>
+          <w:sz w:val="20"/>
+          <w:szCs w:val="20"/>
+          <w:lang w:val="en-PK"/>
+        </w:rPr>
+        <w:t>df</w:t>
+      </w:r>
+      <w:proofErr w:type="spellEnd"/>
+      <w:r>
+        <w:rPr>
+          <w:rFonts w:ascii="Courier New" w:eastAsia="Times New Roman" w:hAnsi="Courier New" w:cs="Courier New"/>
+          <w:sz w:val="20"/>
+          <w:szCs w:val="20"/>
+          <w:lang w:val="en-PK"/>
+        </w:rPr>
+        <w:t>)</w:t>
       </w:r>
     </w:p>
     <w:p>
@@ -5872,7 +6413,27 @@
           <w:szCs w:val="20"/>
           <w:lang w:val="en-PK"/>
         </w:rPr>
-        <w:t>par(cex=1.2)</w:t>
+        <w:t>par(</w:t>
+      </w:r>
+      <w:proofErr w:type="spellStart"/>
+      <w:r>
+        <w:rPr>
+          <w:rFonts w:ascii="Courier New" w:eastAsia="Times New Roman" w:hAnsi="Courier New" w:cs="Courier New"/>
+          <w:sz w:val="20"/>
+          <w:szCs w:val="20"/>
+          <w:lang w:val="en-PK"/>
+        </w:rPr>
+        <w:t>cex</w:t>
+      </w:r>
+      <w:proofErr w:type="spellEnd"/>
+      <w:r>
+        <w:rPr>
+          <w:rFonts w:ascii="Courier New" w:eastAsia="Times New Roman" w:hAnsi="Courier New" w:cs="Courier New"/>
+          <w:sz w:val="20"/>
+          <w:szCs w:val="20"/>
+          <w:lang w:val="en-PK"/>
+        </w:rPr>
+        <w:t>=1.2)</w:t>
       </w:r>
     </w:p>
     <w:p>
@@ -5893,8 +6454,19 @@
           <w:szCs w:val="20"/>
           <w:lang w:val="en-PK"/>
         </w:rPr>
-        <w:t># Plot with colors</w:t>
-      </w:r>
+        <w:t xml:space="preserve"># Plot with </w:t>
+      </w:r>
+      <w:proofErr w:type="spellStart"/>
+      <w:r>
+        <w:rPr>
+          <w:rFonts w:ascii="Courier New" w:eastAsia="Times New Roman" w:hAnsi="Courier New" w:cs="Courier New"/>
+          <w:sz w:val="20"/>
+          <w:szCs w:val="20"/>
+          <w:lang w:val="en-PK"/>
+        </w:rPr>
+        <w:t>colors</w:t>
+      </w:r>
+      <w:proofErr w:type="spellEnd"/>
     </w:p>
     <w:p>
       <w:pPr>
@@ -5907,14 +6479,56 @@
           <w:lang w:val="en-PK"/>
         </w:rPr>
       </w:pPr>
-      <w:r>
-        <w:rPr>
-          <w:rFonts w:ascii="Courier New" w:eastAsia="Times New Roman" w:hAnsi="Courier New" w:cs="Courier New"/>
-          <w:sz w:val="20"/>
-          <w:szCs w:val="20"/>
-          <w:lang w:val="en-PK"/>
-        </w:rPr>
-        <w:t>plot(df$gdp, df$happiness,</w:t>
+      <w:proofErr w:type="gramStart"/>
+      <w:r>
+        <w:rPr>
+          <w:rFonts w:ascii="Courier New" w:eastAsia="Times New Roman" w:hAnsi="Courier New" w:cs="Courier New"/>
+          <w:sz w:val="20"/>
+          <w:szCs w:val="20"/>
+          <w:lang w:val="en-PK"/>
+        </w:rPr>
+        <w:t>plot(</w:t>
+      </w:r>
+      <w:proofErr w:type="spellStart"/>
+      <w:proofErr w:type="gramEnd"/>
+      <w:r>
+        <w:rPr>
+          <w:rFonts w:ascii="Courier New" w:eastAsia="Times New Roman" w:hAnsi="Courier New" w:cs="Courier New"/>
+          <w:sz w:val="20"/>
+          <w:szCs w:val="20"/>
+          <w:lang w:val="en-PK"/>
+        </w:rPr>
+        <w:t>df$gdp</w:t>
+      </w:r>
+      <w:proofErr w:type="spellEnd"/>
+      <w:r>
+        <w:rPr>
+          <w:rFonts w:ascii="Courier New" w:eastAsia="Times New Roman" w:hAnsi="Courier New" w:cs="Courier New"/>
+          <w:sz w:val="20"/>
+          <w:szCs w:val="20"/>
+          <w:lang w:val="en-PK"/>
+        </w:rPr>
+        <w:t xml:space="preserve">, </w:t>
+      </w:r>
+      <w:proofErr w:type="spellStart"/>
+      <w:r>
+        <w:rPr>
+          <w:rFonts w:ascii="Courier New" w:eastAsia="Times New Roman" w:hAnsi="Courier New" w:cs="Courier New"/>
+          <w:sz w:val="20"/>
+          <w:szCs w:val="20"/>
+          <w:lang w:val="en-PK"/>
+        </w:rPr>
+        <w:t>df$happiness</w:t>
+      </w:r>
+      <w:proofErr w:type="spellEnd"/>
+      <w:r>
+        <w:rPr>
+          <w:rFonts w:ascii="Courier New" w:eastAsia="Times New Roman" w:hAnsi="Courier New" w:cs="Courier New"/>
+          <w:sz w:val="20"/>
+          <w:szCs w:val="20"/>
+          <w:lang w:val="en-PK"/>
+        </w:rPr>
+        <w:t>,</w:t>
       </w:r>
     </w:p>
     <w:p>
@@ -5935,7 +6549,27 @@
           <w:szCs w:val="20"/>
           <w:lang w:val="en-PK"/>
         </w:rPr>
-        <w:t>     pch = 16,</w:t>
+        <w:t>     </w:t>
+      </w:r>
+      <w:proofErr w:type="spellStart"/>
+      <w:r>
+        <w:rPr>
+          <w:rFonts w:ascii="Courier New" w:eastAsia="Times New Roman" w:hAnsi="Courier New" w:cs="Courier New"/>
+          <w:sz w:val="20"/>
+          <w:szCs w:val="20"/>
+          <w:lang w:val="en-PK"/>
+        </w:rPr>
+        <w:t>pch</w:t>
+      </w:r>
+      <w:proofErr w:type="spellEnd"/>
+      <w:r>
+        <w:rPr>
+          <w:rFonts w:ascii="Courier New" w:eastAsia="Times New Roman" w:hAnsi="Courier New" w:cs="Courier New"/>
+          <w:sz w:val="20"/>
+          <w:szCs w:val="20"/>
+          <w:lang w:val="en-PK"/>
+        </w:rPr>
+        <w:t xml:space="preserve"> = 16,</w:t>
       </w:r>
     </w:p>
     <w:p>
@@ -5956,7 +6590,58 @@
           <w:szCs w:val="20"/>
           <w:lang w:val="en-PK"/>
         </w:rPr>
-        <w:t>     col = rgb(0.1, 0.4, 0.9, 0.55),  # semi-transparent blue points</w:t>
+        <w:t xml:space="preserve">     col = </w:t>
+      </w:r>
+      <w:proofErr w:type="spellStart"/>
+      <w:proofErr w:type="gramStart"/>
+      <w:r>
+        <w:rPr>
+          <w:rFonts w:ascii="Courier New" w:eastAsia="Times New Roman" w:hAnsi="Courier New" w:cs="Courier New"/>
+          <w:sz w:val="20"/>
+          <w:szCs w:val="20"/>
+          <w:lang w:val="en-PK"/>
+        </w:rPr>
+        <w:t>rgb</w:t>
+      </w:r>
+      <w:proofErr w:type="spellEnd"/>
+      <w:r>
+        <w:rPr>
+          <w:rFonts w:ascii="Courier New" w:eastAsia="Times New Roman" w:hAnsi="Courier New" w:cs="Courier New"/>
+          <w:sz w:val="20"/>
+          <w:szCs w:val="20"/>
+          <w:lang w:val="en-PK"/>
+        </w:rPr>
+        <w:t>(</w:t>
+      </w:r>
+      <w:proofErr w:type="gramEnd"/>
+      <w:r>
+        <w:rPr>
+          <w:rFonts w:ascii="Courier New" w:eastAsia="Times New Roman" w:hAnsi="Courier New" w:cs="Courier New"/>
+          <w:sz w:val="20"/>
+          <w:szCs w:val="20"/>
+          <w:lang w:val="en-PK"/>
+        </w:rPr>
+        <w:t>0.1, 0.4, 0.9, 0.55</w:t>
+      </w:r>
+      <w:proofErr w:type="gramStart"/>
+      <w:r>
+        <w:rPr>
+          <w:rFonts w:ascii="Courier New" w:eastAsia="Times New Roman" w:hAnsi="Courier New" w:cs="Courier New"/>
+          <w:sz w:val="20"/>
+          <w:szCs w:val="20"/>
+          <w:lang w:val="en-PK"/>
+        </w:rPr>
+        <w:t>),  #</w:t>
+      </w:r>
+      <w:proofErr w:type="gramEnd"/>
+      <w:r>
+        <w:rPr>
+          <w:rFonts w:ascii="Courier New" w:eastAsia="Times New Roman" w:hAnsi="Courier New" w:cs="Courier New"/>
+          <w:sz w:val="20"/>
+          <w:szCs w:val="20"/>
+          <w:lang w:val="en-PK"/>
+        </w:rPr>
+        <w:t xml:space="preserve"> semi-transparent blue points</w:t>
       </w:r>
     </w:p>
     <w:p>
@@ -5977,7 +6662,27 @@
           <w:szCs w:val="20"/>
           <w:lang w:val="en-PK"/>
         </w:rPr>
-        <w:t>     xlab = "GDP per capita",</w:t>
+        <w:t>     </w:t>
+      </w:r>
+      <w:proofErr w:type="spellStart"/>
+      <w:r>
+        <w:rPr>
+          <w:rFonts w:ascii="Courier New" w:eastAsia="Times New Roman" w:hAnsi="Courier New" w:cs="Courier New"/>
+          <w:sz w:val="20"/>
+          <w:szCs w:val="20"/>
+          <w:lang w:val="en-PK"/>
+        </w:rPr>
+        <w:t>xlab</w:t>
+      </w:r>
+      <w:proofErr w:type="spellEnd"/>
+      <w:r>
+        <w:rPr>
+          <w:rFonts w:ascii="Courier New" w:eastAsia="Times New Roman" w:hAnsi="Courier New" w:cs="Courier New"/>
+          <w:sz w:val="20"/>
+          <w:szCs w:val="20"/>
+          <w:lang w:val="en-PK"/>
+        </w:rPr>
+        <w:t xml:space="preserve"> = "GDP per capita",</w:t>
       </w:r>
     </w:p>
     <w:p>
@@ -5998,7 +6703,27 @@
           <w:szCs w:val="20"/>
           <w:lang w:val="en-PK"/>
         </w:rPr>
-        <w:t>     ylab = "Happiness score",</w:t>
+        <w:t>     </w:t>
+      </w:r>
+      <w:proofErr w:type="spellStart"/>
+      <w:r>
+        <w:rPr>
+          <w:rFonts w:ascii="Courier New" w:eastAsia="Times New Roman" w:hAnsi="Courier New" w:cs="Courier New"/>
+          <w:sz w:val="20"/>
+          <w:szCs w:val="20"/>
+          <w:lang w:val="en-PK"/>
+        </w:rPr>
+        <w:t>ylab</w:t>
+      </w:r>
+      <w:proofErr w:type="spellEnd"/>
+      <w:r>
+        <w:rPr>
+          <w:rFonts w:ascii="Courier New" w:eastAsia="Times New Roman" w:hAnsi="Courier New" w:cs="Courier New"/>
+          <w:sz w:val="20"/>
+          <w:szCs w:val="20"/>
+          <w:lang w:val="en-PK"/>
+        </w:rPr>
+        <w:t xml:space="preserve"> = "Happiness score",</w:t>
       </w:r>
     </w:p>
     <w:p>
@@ -6040,7 +6765,69 @@
           <w:szCs w:val="20"/>
           <w:lang w:val="en-PK"/>
         </w:rPr>
-        <w:t>     panel.first = grid(col = "grey85", lty = "dotted"))</w:t>
+        <w:t>     </w:t>
+      </w:r>
+      <w:proofErr w:type="spellStart"/>
+      <w:proofErr w:type="gramStart"/>
+      <w:r>
+        <w:rPr>
+          <w:rFonts w:ascii="Courier New" w:eastAsia="Times New Roman" w:hAnsi="Courier New" w:cs="Courier New"/>
+          <w:sz w:val="20"/>
+          <w:szCs w:val="20"/>
+          <w:lang w:val="en-PK"/>
+        </w:rPr>
+        <w:t>panel.first</w:t>
+      </w:r>
+      <w:proofErr w:type="spellEnd"/>
+      <w:proofErr w:type="gramEnd"/>
+      <w:r>
+        <w:rPr>
+          <w:rFonts w:ascii="Courier New" w:eastAsia="Times New Roman" w:hAnsi="Courier New" w:cs="Courier New"/>
+          <w:sz w:val="20"/>
+          <w:szCs w:val="20"/>
+          <w:lang w:val="en-PK"/>
+        </w:rPr>
+        <w:t xml:space="preserve"> = </w:t>
+      </w:r>
+      <w:proofErr w:type="gramStart"/>
+      <w:r>
+        <w:rPr>
+          <w:rFonts w:ascii="Courier New" w:eastAsia="Times New Roman" w:hAnsi="Courier New" w:cs="Courier New"/>
+          <w:sz w:val="20"/>
+          <w:szCs w:val="20"/>
+          <w:lang w:val="en-PK"/>
+        </w:rPr>
+        <w:t>grid(</w:t>
+      </w:r>
+      <w:proofErr w:type="gramEnd"/>
+      <w:r>
+        <w:rPr>
+          <w:rFonts w:ascii="Courier New" w:eastAsia="Times New Roman" w:hAnsi="Courier New" w:cs="Courier New"/>
+          <w:sz w:val="20"/>
+          <w:szCs w:val="20"/>
+          <w:lang w:val="en-PK"/>
+        </w:rPr>
+        <w:t xml:space="preserve">col = "grey85", </w:t>
+      </w:r>
+      <w:proofErr w:type="spellStart"/>
+      <w:r>
+        <w:rPr>
+          <w:rFonts w:ascii="Courier New" w:eastAsia="Times New Roman" w:hAnsi="Courier New" w:cs="Courier New"/>
+          <w:sz w:val="20"/>
+          <w:szCs w:val="20"/>
+          <w:lang w:val="en-PK"/>
+        </w:rPr>
+        <w:t>lty</w:t>
+      </w:r>
+      <w:proofErr w:type="spellEnd"/>
+      <w:r>
+        <w:rPr>
+          <w:rFonts w:ascii="Courier New" w:eastAsia="Times New Roman" w:hAnsi="Courier New" w:cs="Courier New"/>
+          <w:sz w:val="20"/>
+          <w:szCs w:val="20"/>
+          <w:lang w:val="en-PK"/>
+        </w:rPr>
+        <w:t xml:space="preserve"> = "dotted"))</w:t>
       </w:r>
     </w:p>
     <w:p>
@@ -6073,7 +6860,27 @@
           <w:szCs w:val="20"/>
           <w:lang w:val="en-PK"/>
         </w:rPr>
-        <w:t># use to draw the regression line (red dashed line)</w:t>
+        <w:t xml:space="preserve"># </w:t>
+      </w:r>
+      <w:proofErr w:type="gramStart"/>
+      <w:r>
+        <w:rPr>
+          <w:rFonts w:ascii="Courier New" w:eastAsia="Times New Roman" w:hAnsi="Courier New" w:cs="Courier New"/>
+          <w:sz w:val="20"/>
+          <w:szCs w:val="20"/>
+          <w:lang w:val="en-PK"/>
+        </w:rPr>
+        <w:t>use</w:t>
+      </w:r>
+      <w:proofErr w:type="gramEnd"/>
+      <w:r>
+        <w:rPr>
+          <w:rFonts w:ascii="Courier New" w:eastAsia="Times New Roman" w:hAnsi="Courier New" w:cs="Courier New"/>
+          <w:sz w:val="20"/>
+          <w:szCs w:val="20"/>
+          <w:lang w:val="en-PK"/>
+        </w:rPr>
+        <w:t xml:space="preserve"> to draw the regression line (red dashed line)</w:t>
       </w:r>
     </w:p>
     <w:p>
@@ -6087,14 +6894,76 @@
           <w:lang w:val="en-PK"/>
         </w:rPr>
       </w:pPr>
-      <w:r>
-        <w:rPr>
-          <w:rFonts w:ascii="Courier New" w:eastAsia="Times New Roman" w:hAnsi="Courier New" w:cs="Courier New"/>
-          <w:sz w:val="20"/>
-          <w:szCs w:val="20"/>
-          <w:lang w:val="en-PK"/>
-        </w:rPr>
-        <w:t>abline(fit, lwd = 2, lty = 2, col = "firebrick")</w:t>
+      <w:proofErr w:type="spellStart"/>
+      <w:proofErr w:type="gramStart"/>
+      <w:r>
+        <w:rPr>
+          <w:rFonts w:ascii="Courier New" w:eastAsia="Times New Roman" w:hAnsi="Courier New" w:cs="Courier New"/>
+          <w:sz w:val="20"/>
+          <w:szCs w:val="20"/>
+          <w:lang w:val="en-PK"/>
+        </w:rPr>
+        <w:t>abline</w:t>
+      </w:r>
+      <w:proofErr w:type="spellEnd"/>
+      <w:r>
+        <w:rPr>
+          <w:rFonts w:ascii="Courier New" w:eastAsia="Times New Roman" w:hAnsi="Courier New" w:cs="Courier New"/>
+          <w:sz w:val="20"/>
+          <w:szCs w:val="20"/>
+          <w:lang w:val="en-PK"/>
+        </w:rPr>
+        <w:t>(</w:t>
+      </w:r>
+      <w:proofErr w:type="gramEnd"/>
+      <w:r>
+        <w:rPr>
+          <w:rFonts w:ascii="Courier New" w:eastAsia="Times New Roman" w:hAnsi="Courier New" w:cs="Courier New"/>
+          <w:sz w:val="20"/>
+          <w:szCs w:val="20"/>
+          <w:lang w:val="en-PK"/>
+        </w:rPr>
+        <w:t xml:space="preserve">fit, </w:t>
+      </w:r>
+      <w:proofErr w:type="spellStart"/>
+      <w:r>
+        <w:rPr>
+          <w:rFonts w:ascii="Courier New" w:eastAsia="Times New Roman" w:hAnsi="Courier New" w:cs="Courier New"/>
+          <w:sz w:val="20"/>
+          <w:szCs w:val="20"/>
+          <w:lang w:val="en-PK"/>
+        </w:rPr>
+        <w:t>lwd</w:t>
+      </w:r>
+      <w:proofErr w:type="spellEnd"/>
+      <w:r>
+        <w:rPr>
+          <w:rFonts w:ascii="Courier New" w:eastAsia="Times New Roman" w:hAnsi="Courier New" w:cs="Courier New"/>
+          <w:sz w:val="20"/>
+          <w:szCs w:val="20"/>
+          <w:lang w:val="en-PK"/>
+        </w:rPr>
+        <w:t xml:space="preserve"> = 2, </w:t>
+      </w:r>
+      <w:proofErr w:type="spellStart"/>
+      <w:r>
+        <w:rPr>
+          <w:rFonts w:ascii="Courier New" w:eastAsia="Times New Roman" w:hAnsi="Courier New" w:cs="Courier New"/>
+          <w:sz w:val="20"/>
+          <w:szCs w:val="20"/>
+          <w:lang w:val="en-PK"/>
+        </w:rPr>
+        <w:t>lty</w:t>
+      </w:r>
+      <w:proofErr w:type="spellEnd"/>
+      <w:r>
+        <w:rPr>
+          <w:rFonts w:ascii="Courier New" w:eastAsia="Times New Roman" w:hAnsi="Courier New" w:cs="Courier New"/>
+          <w:sz w:val="20"/>
+          <w:szCs w:val="20"/>
+          <w:lang w:val="en-PK"/>
+        </w:rPr>
+        <w:t xml:space="preserve"> = 2, col = "firebrick")</w:t>
       </w:r>
     </w:p>
     <w:p>
@@ -6127,7 +6996,98 @@
           <w:szCs w:val="20"/>
           <w:lang w:val="en-PK"/>
         </w:rPr>
-        <w:t>#lines(lowess(df$gdp, df$happiness), lwd = 2, col = "darkgreen")  # green smooth</w:t>
+        <w:t>#</w:t>
+      </w:r>
+      <w:proofErr w:type="gramStart"/>
+      <w:r>
+        <w:rPr>
+          <w:rFonts w:ascii="Courier New" w:eastAsia="Times New Roman" w:hAnsi="Courier New" w:cs="Courier New"/>
+          <w:sz w:val="20"/>
+          <w:szCs w:val="20"/>
+          <w:lang w:val="en-PK"/>
+        </w:rPr>
+        <w:t>lines(lowess(</w:t>
+      </w:r>
+      <w:proofErr w:type="gramEnd"/>
+      <w:r>
+        <w:rPr>
+          <w:rFonts w:ascii="Courier New" w:eastAsia="Times New Roman" w:hAnsi="Courier New" w:cs="Courier New"/>
+          <w:sz w:val="20"/>
+          <w:szCs w:val="20"/>
+          <w:lang w:val="en-PK"/>
+        </w:rPr>
+        <w:t xml:space="preserve">df$gdp, </w:t>
+      </w:r>
+      <w:proofErr w:type="spellStart"/>
+      <w:r>
+        <w:rPr>
+          <w:rFonts w:ascii="Courier New" w:eastAsia="Times New Roman" w:hAnsi="Courier New" w:cs="Courier New"/>
+          <w:sz w:val="20"/>
+          <w:szCs w:val="20"/>
+          <w:lang w:val="en-PK"/>
+        </w:rPr>
+        <w:t>df$happiness</w:t>
+      </w:r>
+      <w:proofErr w:type="spellEnd"/>
+      <w:r>
+        <w:rPr>
+          <w:rFonts w:ascii="Courier New" w:eastAsia="Times New Roman" w:hAnsi="Courier New" w:cs="Courier New"/>
+          <w:sz w:val="20"/>
+          <w:szCs w:val="20"/>
+          <w:lang w:val="en-PK"/>
+        </w:rPr>
+        <w:t xml:space="preserve">), </w:t>
+      </w:r>
+      <w:proofErr w:type="spellStart"/>
+      <w:r>
+        <w:rPr>
+          <w:rFonts w:ascii="Courier New" w:eastAsia="Times New Roman" w:hAnsi="Courier New" w:cs="Courier New"/>
+          <w:sz w:val="20"/>
+          <w:szCs w:val="20"/>
+          <w:lang w:val="en-PK"/>
+        </w:rPr>
+        <w:t>lwd</w:t>
+      </w:r>
+      <w:proofErr w:type="spellEnd"/>
+      <w:r>
+        <w:rPr>
+          <w:rFonts w:ascii="Courier New" w:eastAsia="Times New Roman" w:hAnsi="Courier New" w:cs="Courier New"/>
+          <w:sz w:val="20"/>
+          <w:szCs w:val="20"/>
+          <w:lang w:val="en-PK"/>
+        </w:rPr>
+        <w:t xml:space="preserve"> = 2, col = "</w:t>
+      </w:r>
+      <w:proofErr w:type="spellStart"/>
+      <w:r>
+        <w:rPr>
+          <w:rFonts w:ascii="Courier New" w:eastAsia="Times New Roman" w:hAnsi="Courier New" w:cs="Courier New"/>
+          <w:sz w:val="20"/>
+          <w:szCs w:val="20"/>
+          <w:lang w:val="en-PK"/>
+        </w:rPr>
+        <w:t>darkgreen</w:t>
+      </w:r>
+      <w:proofErr w:type="spellEnd"/>
+      <w:proofErr w:type="gramStart"/>
+      <w:r>
+        <w:rPr>
+          <w:rFonts w:ascii="Courier New" w:eastAsia="Times New Roman" w:hAnsi="Courier New" w:cs="Courier New"/>
+          <w:sz w:val="20"/>
+          <w:szCs w:val="20"/>
+          <w:lang w:val="en-PK"/>
+        </w:rPr>
+        <w:t>")  #</w:t>
+      </w:r>
+      <w:proofErr w:type="gramEnd"/>
+      <w:r>
+        <w:rPr>
+          <w:rFonts w:ascii="Courier New" w:eastAsia="Times New Roman" w:hAnsi="Courier New" w:cs="Courier New"/>
+          <w:sz w:val="20"/>
+          <w:szCs w:val="20"/>
+          <w:lang w:val="en-PK"/>
+        </w:rPr>
+        <w:t xml:space="preserve"> green smooth</w:t>
       </w:r>
     </w:p>
     <w:p>
@@ -6153,6 +7113,7 @@
           <w:lang w:val="en-PK"/>
         </w:rPr>
       </w:pPr>
+      <w:proofErr w:type="gramStart"/>
       <w:r>
         <w:rPr>
           <w:rFonts w:ascii="Courier New" w:eastAsia="Times New Roman" w:hAnsi="Courier New" w:cs="Courier New"/>
@@ -6161,7 +7122,37 @@
           <w:lang w:val="en-PK"/>
         </w:rPr>
         <w:lastRenderedPageBreak/>
-        <w:t>legend("topleft",</w:t>
+        <w:t>legend(</w:t>
+      </w:r>
+      <w:proofErr w:type="gramEnd"/>
+      <w:r>
+        <w:rPr>
+          <w:rFonts w:ascii="Courier New" w:eastAsia="Times New Roman" w:hAnsi="Courier New" w:cs="Courier New"/>
+          <w:sz w:val="20"/>
+          <w:szCs w:val="20"/>
+          <w:lang w:val="en-PK"/>
+        </w:rPr>
+        <w:t>"</w:t>
+      </w:r>
+      <w:proofErr w:type="spellStart"/>
+      <w:r>
+        <w:rPr>
+          <w:rFonts w:ascii="Courier New" w:eastAsia="Times New Roman" w:hAnsi="Courier New" w:cs="Courier New"/>
+          <w:sz w:val="20"/>
+          <w:szCs w:val="20"/>
+          <w:lang w:val="en-PK"/>
+        </w:rPr>
+        <w:t>topleft</w:t>
+      </w:r>
+      <w:proofErr w:type="spellEnd"/>
+      <w:r>
+        <w:rPr>
+          <w:rFonts w:ascii="Courier New" w:eastAsia="Times New Roman" w:hAnsi="Courier New" w:cs="Courier New"/>
+          <w:sz w:val="20"/>
+          <w:szCs w:val="20"/>
+          <w:lang w:val="en-PK"/>
+        </w:rPr>
+        <w:t>",</w:t>
       </w:r>
     </w:p>
     <w:p>
@@ -6182,7 +7173,47 @@
           <w:szCs w:val="20"/>
           <w:lang w:val="en-PK"/>
         </w:rPr>
-        <w:t>       legend = c("Countries", "Regression line (lm)"),</w:t>
+        <w:t xml:space="preserve">       legend = </w:t>
+      </w:r>
+      <w:proofErr w:type="gramStart"/>
+      <w:r>
+        <w:rPr>
+          <w:rFonts w:ascii="Courier New" w:eastAsia="Times New Roman" w:hAnsi="Courier New" w:cs="Courier New"/>
+          <w:sz w:val="20"/>
+          <w:szCs w:val="20"/>
+          <w:lang w:val="en-PK"/>
+        </w:rPr>
+        <w:t>c(</w:t>
+      </w:r>
+      <w:proofErr w:type="gramEnd"/>
+      <w:r>
+        <w:rPr>
+          <w:rFonts w:ascii="Courier New" w:eastAsia="Times New Roman" w:hAnsi="Courier New" w:cs="Courier New"/>
+          <w:sz w:val="20"/>
+          <w:szCs w:val="20"/>
+          <w:lang w:val="en-PK"/>
+        </w:rPr>
+        <w:t>"Countries", "Regression line (</w:t>
+      </w:r>
+      <w:proofErr w:type="spellStart"/>
+      <w:r>
+        <w:rPr>
+          <w:rFonts w:ascii="Courier New" w:eastAsia="Times New Roman" w:hAnsi="Courier New" w:cs="Courier New"/>
+          <w:sz w:val="20"/>
+          <w:szCs w:val="20"/>
+          <w:lang w:val="en-PK"/>
+        </w:rPr>
+        <w:t>lm</w:t>
+      </w:r>
+      <w:proofErr w:type="spellEnd"/>
+      <w:r>
+        <w:rPr>
+          <w:rFonts w:ascii="Courier New" w:eastAsia="Times New Roman" w:hAnsi="Courier New" w:cs="Courier New"/>
+          <w:sz w:val="20"/>
+          <w:szCs w:val="20"/>
+          <w:lang w:val="en-PK"/>
+        </w:rPr>
+        <w:t>)"),</w:t>
       </w:r>
     </w:p>
     <w:p>
@@ -6203,7 +7234,47 @@
           <w:szCs w:val="20"/>
           <w:lang w:val="en-PK"/>
         </w:rPr>
-        <w:t>       pch = c(16, NA),</w:t>
+        <w:t>       </w:t>
+      </w:r>
+      <w:proofErr w:type="spellStart"/>
+      <w:r>
+        <w:rPr>
+          <w:rFonts w:ascii="Courier New" w:eastAsia="Times New Roman" w:hAnsi="Courier New" w:cs="Courier New"/>
+          <w:sz w:val="20"/>
+          <w:szCs w:val="20"/>
+          <w:lang w:val="en-PK"/>
+        </w:rPr>
+        <w:t>pch</w:t>
+      </w:r>
+      <w:proofErr w:type="spellEnd"/>
+      <w:r>
+        <w:rPr>
+          <w:rFonts w:ascii="Courier New" w:eastAsia="Times New Roman" w:hAnsi="Courier New" w:cs="Courier New"/>
+          <w:sz w:val="20"/>
+          <w:szCs w:val="20"/>
+          <w:lang w:val="en-PK"/>
+        </w:rPr>
+        <w:t xml:space="preserve"> = </w:t>
+      </w:r>
+      <w:proofErr w:type="gramStart"/>
+      <w:r>
+        <w:rPr>
+          <w:rFonts w:ascii="Courier New" w:eastAsia="Times New Roman" w:hAnsi="Courier New" w:cs="Courier New"/>
+          <w:sz w:val="20"/>
+          <w:szCs w:val="20"/>
+          <w:lang w:val="en-PK"/>
+        </w:rPr>
+        <w:t>c(</w:t>
+      </w:r>
+      <w:proofErr w:type="gramEnd"/>
+      <w:r>
+        <w:rPr>
+          <w:rFonts w:ascii="Courier New" w:eastAsia="Times New Roman" w:hAnsi="Courier New" w:cs="Courier New"/>
+          <w:sz w:val="20"/>
+          <w:szCs w:val="20"/>
+          <w:lang w:val="en-PK"/>
+        </w:rPr>
+        <w:t>16, NA),</w:t>
       </w:r>
     </w:p>
     <w:p>
@@ -6224,7 +7295,47 @@
           <w:szCs w:val="20"/>
           <w:lang w:val="en-PK"/>
         </w:rPr>
-        <w:t>       lty = c(NA, 2),</w:t>
+        <w:t>       </w:t>
+      </w:r>
+      <w:proofErr w:type="spellStart"/>
+      <w:r>
+        <w:rPr>
+          <w:rFonts w:ascii="Courier New" w:eastAsia="Times New Roman" w:hAnsi="Courier New" w:cs="Courier New"/>
+          <w:sz w:val="20"/>
+          <w:szCs w:val="20"/>
+          <w:lang w:val="en-PK"/>
+        </w:rPr>
+        <w:t>lty</w:t>
+      </w:r>
+      <w:proofErr w:type="spellEnd"/>
+      <w:r>
+        <w:rPr>
+          <w:rFonts w:ascii="Courier New" w:eastAsia="Times New Roman" w:hAnsi="Courier New" w:cs="Courier New"/>
+          <w:sz w:val="20"/>
+          <w:szCs w:val="20"/>
+          <w:lang w:val="en-PK"/>
+        </w:rPr>
+        <w:t xml:space="preserve"> = </w:t>
+      </w:r>
+      <w:proofErr w:type="gramStart"/>
+      <w:r>
+        <w:rPr>
+          <w:rFonts w:ascii="Courier New" w:eastAsia="Times New Roman" w:hAnsi="Courier New" w:cs="Courier New"/>
+          <w:sz w:val="20"/>
+          <w:szCs w:val="20"/>
+          <w:lang w:val="en-PK"/>
+        </w:rPr>
+        <w:t>c(</w:t>
+      </w:r>
+      <w:proofErr w:type="gramEnd"/>
+      <w:r>
+        <w:rPr>
+          <w:rFonts w:ascii="Courier New" w:eastAsia="Times New Roman" w:hAnsi="Courier New" w:cs="Courier New"/>
+          <w:sz w:val="20"/>
+          <w:szCs w:val="20"/>
+          <w:lang w:val="en-PK"/>
+        </w:rPr>
+        <w:t>NA, 2),</w:t>
       </w:r>
     </w:p>
     <w:p>
@@ -6245,7 +7356,47 @@
           <w:szCs w:val="20"/>
           <w:lang w:val="en-PK"/>
         </w:rPr>
-        <w:t>       lwd = c(NA, 2),</w:t>
+        <w:t>       </w:t>
+      </w:r>
+      <w:proofErr w:type="spellStart"/>
+      <w:r>
+        <w:rPr>
+          <w:rFonts w:ascii="Courier New" w:eastAsia="Times New Roman" w:hAnsi="Courier New" w:cs="Courier New"/>
+          <w:sz w:val="20"/>
+          <w:szCs w:val="20"/>
+          <w:lang w:val="en-PK"/>
+        </w:rPr>
+        <w:t>lwd</w:t>
+      </w:r>
+      <w:proofErr w:type="spellEnd"/>
+      <w:r>
+        <w:rPr>
+          <w:rFonts w:ascii="Courier New" w:eastAsia="Times New Roman" w:hAnsi="Courier New" w:cs="Courier New"/>
+          <w:sz w:val="20"/>
+          <w:szCs w:val="20"/>
+          <w:lang w:val="en-PK"/>
+        </w:rPr>
+        <w:t xml:space="preserve"> = </w:t>
+      </w:r>
+      <w:proofErr w:type="gramStart"/>
+      <w:r>
+        <w:rPr>
+          <w:rFonts w:ascii="Courier New" w:eastAsia="Times New Roman" w:hAnsi="Courier New" w:cs="Courier New"/>
+          <w:sz w:val="20"/>
+          <w:szCs w:val="20"/>
+          <w:lang w:val="en-PK"/>
+        </w:rPr>
+        <w:t>c(</w:t>
+      </w:r>
+      <w:proofErr w:type="gramEnd"/>
+      <w:r>
+        <w:rPr>
+          <w:rFonts w:ascii="Courier New" w:eastAsia="Times New Roman" w:hAnsi="Courier New" w:cs="Courier New"/>
+          <w:sz w:val="20"/>
+          <w:szCs w:val="20"/>
+          <w:lang w:val="en-PK"/>
+        </w:rPr>
+        <w:t>NA, 2),</w:t>
       </w:r>
     </w:p>
     <w:p>
@@ -6266,7 +7417,47 @@
           <w:szCs w:val="20"/>
           <w:lang w:val="en-PK"/>
         </w:rPr>
-        <w:t>       col = c(rgb(0.1, 0.4, 0.9, 0.55), "firebrick"),</w:t>
+        <w:t xml:space="preserve">       col = </w:t>
+      </w:r>
+      <w:proofErr w:type="gramStart"/>
+      <w:r>
+        <w:rPr>
+          <w:rFonts w:ascii="Courier New" w:eastAsia="Times New Roman" w:hAnsi="Courier New" w:cs="Courier New"/>
+          <w:sz w:val="20"/>
+          <w:szCs w:val="20"/>
+          <w:lang w:val="en-PK"/>
+        </w:rPr>
+        <w:t>c(</w:t>
+      </w:r>
+      <w:proofErr w:type="spellStart"/>
+      <w:r>
+        <w:rPr>
+          <w:rFonts w:ascii="Courier New" w:eastAsia="Times New Roman" w:hAnsi="Courier New" w:cs="Courier New"/>
+          <w:sz w:val="20"/>
+          <w:szCs w:val="20"/>
+          <w:lang w:val="en-PK"/>
+        </w:rPr>
+        <w:t>rgb</w:t>
+      </w:r>
+      <w:proofErr w:type="spellEnd"/>
+      <w:r>
+        <w:rPr>
+          <w:rFonts w:ascii="Courier New" w:eastAsia="Times New Roman" w:hAnsi="Courier New" w:cs="Courier New"/>
+          <w:sz w:val="20"/>
+          <w:szCs w:val="20"/>
+          <w:lang w:val="en-PK"/>
+        </w:rPr>
+        <w:t>(</w:t>
+      </w:r>
+      <w:proofErr w:type="gramEnd"/>
+      <w:r>
+        <w:rPr>
+          <w:rFonts w:ascii="Courier New" w:eastAsia="Times New Roman" w:hAnsi="Courier New" w:cs="Courier New"/>
+          <w:sz w:val="20"/>
+          <w:szCs w:val="20"/>
+          <w:lang w:val="en-PK"/>
+        </w:rPr>
+        <w:t>0.1, 0.4, 0.9, 0.55), "firebrick"),</w:t>
       </w:r>
     </w:p>
     <w:p>
@@ -6287,7 +7478,27 @@
           <w:szCs w:val="20"/>
           <w:lang w:val="en-PK"/>
         </w:rPr>
-        <w:t>       bty = "n")</w:t>
+        <w:t>       </w:t>
+      </w:r>
+      <w:proofErr w:type="spellStart"/>
+      <w:r>
+        <w:rPr>
+          <w:rFonts w:ascii="Courier New" w:eastAsia="Times New Roman" w:hAnsi="Courier New" w:cs="Courier New"/>
+          <w:sz w:val="20"/>
+          <w:szCs w:val="20"/>
+          <w:lang w:val="en-PK"/>
+        </w:rPr>
+        <w:t>bty</w:t>
+      </w:r>
+      <w:proofErr w:type="spellEnd"/>
+      <w:r>
+        <w:rPr>
+          <w:rFonts w:ascii="Courier New" w:eastAsia="Times New Roman" w:hAnsi="Courier New" w:cs="Courier New"/>
+          <w:sz w:val="20"/>
+          <w:szCs w:val="20"/>
+          <w:lang w:val="en-PK"/>
+        </w:rPr>
+        <w:t xml:space="preserve"> = "n")</w:t>
       </w:r>
     </w:p>
     <w:p>
@@ -6301,14 +7512,36 @@
           <w:lang w:val="en-PK"/>
         </w:rPr>
       </w:pPr>
-      <w:r>
-        <w:rPr>
-          <w:rFonts w:ascii="Courier New" w:eastAsia="Times New Roman" w:hAnsi="Courier New" w:cs="Courier New"/>
-          <w:sz w:val="20"/>
-          <w:szCs w:val="20"/>
-          <w:lang w:val="en-PK"/>
-        </w:rPr>
-        <w:t>dev.off()</w:t>
+      <w:proofErr w:type="spellStart"/>
+      <w:proofErr w:type="gramStart"/>
+      <w:r>
+        <w:rPr>
+          <w:rFonts w:ascii="Courier New" w:eastAsia="Times New Roman" w:hAnsi="Courier New" w:cs="Courier New"/>
+          <w:sz w:val="20"/>
+          <w:szCs w:val="20"/>
+          <w:lang w:val="en-PK"/>
+        </w:rPr>
+        <w:t>dev.off</w:t>
+      </w:r>
+      <w:proofErr w:type="spellEnd"/>
+      <w:r>
+        <w:rPr>
+          <w:rFonts w:ascii="Courier New" w:eastAsia="Times New Roman" w:hAnsi="Courier New" w:cs="Courier New"/>
+          <w:sz w:val="20"/>
+          <w:szCs w:val="20"/>
+          <w:lang w:val="en-PK"/>
+        </w:rPr>
+        <w:t>(</w:t>
+      </w:r>
+      <w:proofErr w:type="gramEnd"/>
+      <w:r>
+        <w:rPr>
+          <w:rFonts w:ascii="Courier New" w:eastAsia="Times New Roman" w:hAnsi="Courier New" w:cs="Courier New"/>
+          <w:sz w:val="20"/>
+          <w:szCs w:val="20"/>
+          <w:lang w:val="en-PK"/>
+        </w:rPr>
+        <w:t>)</w:t>
       </w:r>
     </w:p>
     <w:p>
@@ -6506,7 +7739,27 @@
           <w:szCs w:val="20"/>
           <w:lang w:val="en-PK"/>
         </w:rPr>
-        <w:t>#png("hist_happiness.png", width = 1200, height = 900)</w:t>
+        <w:t>#</w:t>
+      </w:r>
+      <w:proofErr w:type="gramStart"/>
+      <w:r>
+        <w:rPr>
+          <w:rFonts w:ascii="Courier New" w:eastAsia="Times New Roman" w:hAnsi="Courier New" w:cs="Courier New"/>
+          <w:sz w:val="20"/>
+          <w:szCs w:val="20"/>
+          <w:lang w:val="en-PK"/>
+        </w:rPr>
+        <w:t>png(</w:t>
+      </w:r>
+      <w:proofErr w:type="gramEnd"/>
+      <w:r>
+        <w:rPr>
+          <w:rFonts w:ascii="Courier New" w:eastAsia="Times New Roman" w:hAnsi="Courier New" w:cs="Courier New"/>
+          <w:sz w:val="20"/>
+          <w:szCs w:val="20"/>
+          <w:lang w:val="en-PK"/>
+        </w:rPr>
+        <w:t>"hist_happiness.png", width = 1200, height = 900)</w:t>
       </w:r>
     </w:p>
     <w:p>
@@ -6532,14 +7785,36 @@
           <w:lang w:val="en-PK"/>
         </w:rPr>
       </w:pPr>
-      <w:r>
-        <w:rPr>
-          <w:rFonts w:ascii="Courier New" w:eastAsia="Times New Roman" w:hAnsi="Courier New" w:cs="Courier New"/>
-          <w:sz w:val="20"/>
-          <w:szCs w:val="20"/>
-          <w:lang w:val="en-PK"/>
-        </w:rPr>
-        <w:t>png("hist_happiness.png",</w:t>
+      <w:proofErr w:type="spellStart"/>
+      <w:proofErr w:type="gramStart"/>
+      <w:r>
+        <w:rPr>
+          <w:rFonts w:ascii="Courier New" w:eastAsia="Times New Roman" w:hAnsi="Courier New" w:cs="Courier New"/>
+          <w:sz w:val="20"/>
+          <w:szCs w:val="20"/>
+          <w:lang w:val="en-PK"/>
+        </w:rPr>
+        <w:t>png</w:t>
+      </w:r>
+      <w:proofErr w:type="spellEnd"/>
+      <w:r>
+        <w:rPr>
+          <w:rFonts w:ascii="Courier New" w:eastAsia="Times New Roman" w:hAnsi="Courier New" w:cs="Courier New"/>
+          <w:sz w:val="20"/>
+          <w:szCs w:val="20"/>
+          <w:lang w:val="en-PK"/>
+        </w:rPr>
+        <w:t>(</w:t>
+      </w:r>
+      <w:proofErr w:type="gramEnd"/>
+      <w:r>
+        <w:rPr>
+          <w:rFonts w:ascii="Courier New" w:eastAsia="Times New Roman" w:hAnsi="Courier New" w:cs="Courier New"/>
+          <w:sz w:val="20"/>
+          <w:szCs w:val="20"/>
+          <w:lang w:val="en-PK"/>
+        </w:rPr>
+        <w:t>"hist_happiness.png",</w:t>
       </w:r>
     </w:p>
     <w:p>
@@ -6581,7 +7856,27 @@
           <w:szCs w:val="20"/>
           <w:lang w:val="en-PK"/>
         </w:rPr>
-        <w:t>    pointsize = 14)</w:t>
+        <w:t xml:space="preserve">    </w:t>
+      </w:r>
+      <w:proofErr w:type="spellStart"/>
+      <w:r>
+        <w:rPr>
+          <w:rFonts w:ascii="Courier New" w:eastAsia="Times New Roman" w:hAnsi="Courier New" w:cs="Courier New"/>
+          <w:sz w:val="20"/>
+          <w:szCs w:val="20"/>
+          <w:lang w:val="en-PK"/>
+        </w:rPr>
+        <w:t>pointsize</w:t>
+      </w:r>
+      <w:proofErr w:type="spellEnd"/>
+      <w:r>
+        <w:rPr>
+          <w:rFonts w:ascii="Courier New" w:eastAsia="Times New Roman" w:hAnsi="Courier New" w:cs="Courier New"/>
+          <w:sz w:val="20"/>
+          <w:szCs w:val="20"/>
+          <w:lang w:val="en-PK"/>
+        </w:rPr>
+        <w:t xml:space="preserve"> = 14)</w:t>
       </w:r>
     </w:p>
     <w:p>
@@ -6614,7 +7909,38 @@
           <w:szCs w:val="20"/>
           <w:lang w:val="en-PK"/>
         </w:rPr>
-        <w:t>h &lt;- hist(df$happiness, breaks = 20, plot = FALSE)</w:t>
+        <w:t xml:space="preserve">h &lt;- </w:t>
+      </w:r>
+      <w:proofErr w:type="gramStart"/>
+      <w:r>
+        <w:rPr>
+          <w:rFonts w:ascii="Courier New" w:eastAsia="Times New Roman" w:hAnsi="Courier New" w:cs="Courier New"/>
+          <w:sz w:val="20"/>
+          <w:szCs w:val="20"/>
+          <w:lang w:val="en-PK"/>
+        </w:rPr>
+        <w:t>hist(</w:t>
+      </w:r>
+      <w:proofErr w:type="spellStart"/>
+      <w:proofErr w:type="gramEnd"/>
+      <w:r>
+        <w:rPr>
+          <w:rFonts w:ascii="Courier New" w:eastAsia="Times New Roman" w:hAnsi="Courier New" w:cs="Courier New"/>
+          <w:sz w:val="20"/>
+          <w:szCs w:val="20"/>
+          <w:lang w:val="en-PK"/>
+        </w:rPr>
+        <w:t>df$happiness</w:t>
+      </w:r>
+      <w:proofErr w:type="spellEnd"/>
+      <w:r>
+        <w:rPr>
+          <w:rFonts w:ascii="Courier New" w:eastAsia="Times New Roman" w:hAnsi="Courier New" w:cs="Courier New"/>
+          <w:sz w:val="20"/>
+          <w:szCs w:val="20"/>
+          <w:lang w:val="en-PK"/>
+        </w:rPr>
+        <w:t>, breaks = 20, plot = FALSE)</w:t>
       </w:r>
     </w:p>
     <w:p>
@@ -6628,14 +7954,45 @@
           <w:lang w:val="en-PK"/>
         </w:rPr>
       </w:pPr>
-      <w:r>
-        <w:rPr>
-          <w:rFonts w:ascii="Courier New" w:eastAsia="Times New Roman" w:hAnsi="Courier New" w:cs="Courier New"/>
-          <w:sz w:val="20"/>
-          <w:szCs w:val="20"/>
-          <w:lang w:val="en-PK"/>
-        </w:rPr>
-        <w:t>xmax &lt;- max(h$breaks)</w:t>
+      <w:proofErr w:type="spellStart"/>
+      <w:r>
+        <w:rPr>
+          <w:rFonts w:ascii="Courier New" w:eastAsia="Times New Roman" w:hAnsi="Courier New" w:cs="Courier New"/>
+          <w:sz w:val="20"/>
+          <w:szCs w:val="20"/>
+          <w:lang w:val="en-PK"/>
+        </w:rPr>
+        <w:t>xmax</w:t>
+      </w:r>
+      <w:proofErr w:type="spellEnd"/>
+      <w:r>
+        <w:rPr>
+          <w:rFonts w:ascii="Courier New" w:eastAsia="Times New Roman" w:hAnsi="Courier New" w:cs="Courier New"/>
+          <w:sz w:val="20"/>
+          <w:szCs w:val="20"/>
+          <w:lang w:val="en-PK"/>
+        </w:rPr>
+        <w:t xml:space="preserve"> &lt;- max(</w:t>
+      </w:r>
+      <w:proofErr w:type="spellStart"/>
+      <w:r>
+        <w:rPr>
+          <w:rFonts w:ascii="Courier New" w:eastAsia="Times New Roman" w:hAnsi="Courier New" w:cs="Courier New"/>
+          <w:sz w:val="20"/>
+          <w:szCs w:val="20"/>
+          <w:lang w:val="en-PK"/>
+        </w:rPr>
+        <w:t>h$breaks</w:t>
+      </w:r>
+      <w:proofErr w:type="spellEnd"/>
+      <w:r>
+        <w:rPr>
+          <w:rFonts w:ascii="Courier New" w:eastAsia="Times New Roman" w:hAnsi="Courier New" w:cs="Courier New"/>
+          <w:sz w:val="20"/>
+          <w:szCs w:val="20"/>
+          <w:lang w:val="en-PK"/>
+        </w:rPr>
+        <w:t>)</w:t>
       </w:r>
     </w:p>
     <w:p>
@@ -6649,14 +8006,45 @@
           <w:lang w:val="en-PK"/>
         </w:rPr>
       </w:pPr>
-      <w:r>
-        <w:rPr>
-          <w:rFonts w:ascii="Courier New" w:eastAsia="Times New Roman" w:hAnsi="Courier New" w:cs="Courier New"/>
-          <w:sz w:val="20"/>
-          <w:szCs w:val="20"/>
-          <w:lang w:val="en-PK"/>
-        </w:rPr>
-        <w:t>ymax &lt;- max(h$counts)</w:t>
+      <w:proofErr w:type="spellStart"/>
+      <w:r>
+        <w:rPr>
+          <w:rFonts w:ascii="Courier New" w:eastAsia="Times New Roman" w:hAnsi="Courier New" w:cs="Courier New"/>
+          <w:sz w:val="20"/>
+          <w:szCs w:val="20"/>
+          <w:lang w:val="en-PK"/>
+        </w:rPr>
+        <w:t>ymax</w:t>
+      </w:r>
+      <w:proofErr w:type="spellEnd"/>
+      <w:r>
+        <w:rPr>
+          <w:rFonts w:ascii="Courier New" w:eastAsia="Times New Roman" w:hAnsi="Courier New" w:cs="Courier New"/>
+          <w:sz w:val="20"/>
+          <w:szCs w:val="20"/>
+          <w:lang w:val="en-PK"/>
+        </w:rPr>
+        <w:t xml:space="preserve"> &lt;- max(</w:t>
+      </w:r>
+      <w:proofErr w:type="spellStart"/>
+      <w:r>
+        <w:rPr>
+          <w:rFonts w:ascii="Courier New" w:eastAsia="Times New Roman" w:hAnsi="Courier New" w:cs="Courier New"/>
+          <w:sz w:val="20"/>
+          <w:szCs w:val="20"/>
+          <w:lang w:val="en-PK"/>
+        </w:rPr>
+        <w:t>h$counts</w:t>
+      </w:r>
+      <w:proofErr w:type="spellEnd"/>
+      <w:r>
+        <w:rPr>
+          <w:rFonts w:ascii="Courier New" w:eastAsia="Times New Roman" w:hAnsi="Courier New" w:cs="Courier New"/>
+          <w:sz w:val="20"/>
+          <w:szCs w:val="20"/>
+          <w:lang w:val="en-PK"/>
+        </w:rPr>
+        <w:t>)</w:t>
       </w:r>
     </w:p>
     <w:p>
@@ -6682,14 +8070,36 @@
           <w:lang w:val="en-PK"/>
         </w:rPr>
       </w:pPr>
-      <w:r>
-        <w:rPr>
-          <w:rFonts w:ascii="Courier New" w:eastAsia="Times New Roman" w:hAnsi="Courier New" w:cs="Courier New"/>
-          <w:sz w:val="20"/>
-          <w:szCs w:val="20"/>
-          <w:lang w:val="en-PK"/>
-        </w:rPr>
-        <w:t>hist(df$happiness,</w:t>
+      <w:proofErr w:type="gramStart"/>
+      <w:r>
+        <w:rPr>
+          <w:rFonts w:ascii="Courier New" w:eastAsia="Times New Roman" w:hAnsi="Courier New" w:cs="Courier New"/>
+          <w:sz w:val="20"/>
+          <w:szCs w:val="20"/>
+          <w:lang w:val="en-PK"/>
+        </w:rPr>
+        <w:t>hist(</w:t>
+      </w:r>
+      <w:proofErr w:type="spellStart"/>
+      <w:proofErr w:type="gramEnd"/>
+      <w:r>
+        <w:rPr>
+          <w:rFonts w:ascii="Courier New" w:eastAsia="Times New Roman" w:hAnsi="Courier New" w:cs="Courier New"/>
+          <w:sz w:val="20"/>
+          <w:szCs w:val="20"/>
+          <w:lang w:val="en-PK"/>
+        </w:rPr>
+        <w:t>df$happiness</w:t>
+      </w:r>
+      <w:proofErr w:type="spellEnd"/>
+      <w:r>
+        <w:rPr>
+          <w:rFonts w:ascii="Courier New" w:eastAsia="Times New Roman" w:hAnsi="Courier New" w:cs="Courier New"/>
+          <w:sz w:val="20"/>
+          <w:szCs w:val="20"/>
+          <w:lang w:val="en-PK"/>
+        </w:rPr>
+        <w:t>,</w:t>
       </w:r>
     </w:p>
     <w:p>
@@ -6710,7 +8120,27 @@
           <w:szCs w:val="20"/>
           <w:lang w:val="en-PK"/>
         </w:rPr>
-        <w:t>     breaks = h$breaks,</w:t>
+        <w:t xml:space="preserve">     breaks = </w:t>
+      </w:r>
+      <w:proofErr w:type="spellStart"/>
+      <w:r>
+        <w:rPr>
+          <w:rFonts w:ascii="Courier New" w:eastAsia="Times New Roman" w:hAnsi="Courier New" w:cs="Courier New"/>
+          <w:sz w:val="20"/>
+          <w:szCs w:val="20"/>
+          <w:lang w:val="en-PK"/>
+        </w:rPr>
+        <w:t>h$breaks</w:t>
+      </w:r>
+      <w:proofErr w:type="spellEnd"/>
+      <w:r>
+        <w:rPr>
+          <w:rFonts w:ascii="Courier New" w:eastAsia="Times New Roman" w:hAnsi="Courier New" w:cs="Courier New"/>
+          <w:sz w:val="20"/>
+          <w:szCs w:val="20"/>
+          <w:lang w:val="en-PK"/>
+        </w:rPr>
+        <w:t>,</w:t>
       </w:r>
     </w:p>
     <w:p>
@@ -6731,7 +8161,67 @@
           <w:szCs w:val="20"/>
           <w:lang w:val="en-PK"/>
         </w:rPr>
-        <w:t>     xlim = c(2, xmax),</w:t>
+        <w:t>     </w:t>
+      </w:r>
+      <w:proofErr w:type="spellStart"/>
+      <w:r>
+        <w:rPr>
+          <w:rFonts w:ascii="Courier New" w:eastAsia="Times New Roman" w:hAnsi="Courier New" w:cs="Courier New"/>
+          <w:sz w:val="20"/>
+          <w:szCs w:val="20"/>
+          <w:lang w:val="en-PK"/>
+        </w:rPr>
+        <w:t>xlim</w:t>
+      </w:r>
+      <w:proofErr w:type="spellEnd"/>
+      <w:r>
+        <w:rPr>
+          <w:rFonts w:ascii="Courier New" w:eastAsia="Times New Roman" w:hAnsi="Courier New" w:cs="Courier New"/>
+          <w:sz w:val="20"/>
+          <w:szCs w:val="20"/>
+          <w:lang w:val="en-PK"/>
+        </w:rPr>
+        <w:t xml:space="preserve"> = </w:t>
+      </w:r>
+      <w:proofErr w:type="gramStart"/>
+      <w:r>
+        <w:rPr>
+          <w:rFonts w:ascii="Courier New" w:eastAsia="Times New Roman" w:hAnsi="Courier New" w:cs="Courier New"/>
+          <w:sz w:val="20"/>
+          <w:szCs w:val="20"/>
+          <w:lang w:val="en-PK"/>
+        </w:rPr>
+        <w:t>c(</w:t>
+      </w:r>
+      <w:proofErr w:type="gramEnd"/>
+      <w:r>
+        <w:rPr>
+          <w:rFonts w:ascii="Courier New" w:eastAsia="Times New Roman" w:hAnsi="Courier New" w:cs="Courier New"/>
+          <w:sz w:val="20"/>
+          <w:szCs w:val="20"/>
+          <w:lang w:val="en-PK"/>
+        </w:rPr>
+        <w:t xml:space="preserve">2, </w:t>
+      </w:r>
+      <w:proofErr w:type="spellStart"/>
+      <w:r>
+        <w:rPr>
+          <w:rFonts w:ascii="Courier New" w:eastAsia="Times New Roman" w:hAnsi="Courier New" w:cs="Courier New"/>
+          <w:sz w:val="20"/>
+          <w:szCs w:val="20"/>
+          <w:lang w:val="en-PK"/>
+        </w:rPr>
+        <w:t>xmax</w:t>
+      </w:r>
+      <w:proofErr w:type="spellEnd"/>
+      <w:r>
+        <w:rPr>
+          <w:rFonts w:ascii="Courier New" w:eastAsia="Times New Roman" w:hAnsi="Courier New" w:cs="Courier New"/>
+          <w:sz w:val="20"/>
+          <w:szCs w:val="20"/>
+          <w:lang w:val="en-PK"/>
+        </w:rPr>
+        <w:t>),</w:t>
       </w:r>
     </w:p>
     <w:p>
@@ -6752,7 +8242,67 @@
           <w:szCs w:val="20"/>
           <w:lang w:val="en-PK"/>
         </w:rPr>
-        <w:t xml:space="preserve">     ylim = c(0, ymax * 1.25), </w:t>
+        <w:t>     </w:t>
+      </w:r>
+      <w:proofErr w:type="spellStart"/>
+      <w:r>
+        <w:rPr>
+          <w:rFonts w:ascii="Courier New" w:eastAsia="Times New Roman" w:hAnsi="Courier New" w:cs="Courier New"/>
+          <w:sz w:val="20"/>
+          <w:szCs w:val="20"/>
+          <w:lang w:val="en-PK"/>
+        </w:rPr>
+        <w:t>ylim</w:t>
+      </w:r>
+      <w:proofErr w:type="spellEnd"/>
+      <w:r>
+        <w:rPr>
+          <w:rFonts w:ascii="Courier New" w:eastAsia="Times New Roman" w:hAnsi="Courier New" w:cs="Courier New"/>
+          <w:sz w:val="20"/>
+          <w:szCs w:val="20"/>
+          <w:lang w:val="en-PK"/>
+        </w:rPr>
+        <w:t xml:space="preserve"> = </w:t>
+      </w:r>
+      <w:proofErr w:type="gramStart"/>
+      <w:r>
+        <w:rPr>
+          <w:rFonts w:ascii="Courier New" w:eastAsia="Times New Roman" w:hAnsi="Courier New" w:cs="Courier New"/>
+          <w:sz w:val="20"/>
+          <w:szCs w:val="20"/>
+          <w:lang w:val="en-PK"/>
+        </w:rPr>
+        <w:t>c(</w:t>
+      </w:r>
+      <w:proofErr w:type="gramEnd"/>
+      <w:r>
+        <w:rPr>
+          <w:rFonts w:ascii="Courier New" w:eastAsia="Times New Roman" w:hAnsi="Courier New" w:cs="Courier New"/>
+          <w:sz w:val="20"/>
+          <w:szCs w:val="20"/>
+          <w:lang w:val="en-PK"/>
+        </w:rPr>
+        <w:t xml:space="preserve">0, </w:t>
+      </w:r>
+      <w:proofErr w:type="spellStart"/>
+      <w:r>
+        <w:rPr>
+          <w:rFonts w:ascii="Courier New" w:eastAsia="Times New Roman" w:hAnsi="Courier New" w:cs="Courier New"/>
+          <w:sz w:val="20"/>
+          <w:szCs w:val="20"/>
+          <w:lang w:val="en-PK"/>
+        </w:rPr>
+        <w:t>ymax</w:t>
+      </w:r>
+      <w:proofErr w:type="spellEnd"/>
+      <w:r>
+        <w:rPr>
+          <w:rFonts w:ascii="Courier New" w:eastAsia="Times New Roman" w:hAnsi="Courier New" w:cs="Courier New"/>
+          <w:sz w:val="20"/>
+          <w:szCs w:val="20"/>
+          <w:lang w:val="en-PK"/>
+        </w:rPr>
+        <w:t xml:space="preserve"> * 1.25), </w:t>
       </w:r>
     </w:p>
     <w:p>
@@ -6794,7 +8344,27 @@
           <w:szCs w:val="20"/>
           <w:lang w:val="en-PK"/>
         </w:rPr>
-        <w:t>     xlab = "Happiness score",</w:t>
+        <w:t>     </w:t>
+      </w:r>
+      <w:proofErr w:type="spellStart"/>
+      <w:r>
+        <w:rPr>
+          <w:rFonts w:ascii="Courier New" w:eastAsia="Times New Roman" w:hAnsi="Courier New" w:cs="Courier New"/>
+          <w:sz w:val="20"/>
+          <w:szCs w:val="20"/>
+          <w:lang w:val="en-PK"/>
+        </w:rPr>
+        <w:t>xlab</w:t>
+      </w:r>
+      <w:proofErr w:type="spellEnd"/>
+      <w:r>
+        <w:rPr>
+          <w:rFonts w:ascii="Courier New" w:eastAsia="Times New Roman" w:hAnsi="Courier New" w:cs="Courier New"/>
+          <w:sz w:val="20"/>
+          <w:szCs w:val="20"/>
+          <w:lang w:val="en-PK"/>
+        </w:rPr>
+        <w:t xml:space="preserve"> = "Happiness score",</w:t>
       </w:r>
     </w:p>
     <w:p>
@@ -6815,7 +8385,27 @@
           <w:szCs w:val="20"/>
           <w:lang w:val="en-PK"/>
         </w:rPr>
-        <w:t>     ylab = "Number of countries",</w:t>
+        <w:t>     </w:t>
+      </w:r>
+      <w:proofErr w:type="spellStart"/>
+      <w:r>
+        <w:rPr>
+          <w:rFonts w:ascii="Courier New" w:eastAsia="Times New Roman" w:hAnsi="Courier New" w:cs="Courier New"/>
+          <w:sz w:val="20"/>
+          <w:szCs w:val="20"/>
+          <w:lang w:val="en-PK"/>
+        </w:rPr>
+        <w:t>ylab</w:t>
+      </w:r>
+      <w:proofErr w:type="spellEnd"/>
+      <w:r>
+        <w:rPr>
+          <w:rFonts w:ascii="Courier New" w:eastAsia="Times New Roman" w:hAnsi="Courier New" w:cs="Courier New"/>
+          <w:sz w:val="20"/>
+          <w:szCs w:val="20"/>
+          <w:lang w:val="en-PK"/>
+        </w:rPr>
+        <w:t xml:space="preserve"> = "Number of countries",</w:t>
       </w:r>
     </w:p>
     <w:p>
@@ -6836,7 +8426,47 @@
           <w:szCs w:val="20"/>
           <w:lang w:val="en-PK"/>
         </w:rPr>
-        <w:t>     col  = "skyblue",</w:t>
+        <w:t>     </w:t>
+      </w:r>
+      <w:proofErr w:type="gramStart"/>
+      <w:r>
+        <w:rPr>
+          <w:rFonts w:ascii="Courier New" w:eastAsia="Times New Roman" w:hAnsi="Courier New" w:cs="Courier New"/>
+          <w:sz w:val="20"/>
+          <w:szCs w:val="20"/>
+          <w:lang w:val="en-PK"/>
+        </w:rPr>
+        <w:t>col  =</w:t>
+      </w:r>
+      <w:proofErr w:type="gramEnd"/>
+      <w:r>
+        <w:rPr>
+          <w:rFonts w:ascii="Courier New" w:eastAsia="Times New Roman" w:hAnsi="Courier New" w:cs="Courier New"/>
+          <w:sz w:val="20"/>
+          <w:szCs w:val="20"/>
+          <w:lang w:val="en-PK"/>
+        </w:rPr>
+        <w:t xml:space="preserve"> "</w:t>
+      </w:r>
+      <w:proofErr w:type="spellStart"/>
+      <w:r>
+        <w:rPr>
+          <w:rFonts w:ascii="Courier New" w:eastAsia="Times New Roman" w:hAnsi="Courier New" w:cs="Courier New"/>
+          <w:sz w:val="20"/>
+          <w:szCs w:val="20"/>
+          <w:lang w:val="en-PK"/>
+        </w:rPr>
+        <w:t>skyblue</w:t>
+      </w:r>
+      <w:proofErr w:type="spellEnd"/>
+      <w:r>
+        <w:rPr>
+          <w:rFonts w:ascii="Courier New" w:eastAsia="Times New Roman" w:hAnsi="Courier New" w:cs="Courier New"/>
+          <w:sz w:val="20"/>
+          <w:szCs w:val="20"/>
+          <w:lang w:val="en-PK"/>
+        </w:rPr>
+        <w:t>",</w:t>
       </w:r>
     </w:p>
     <w:p>
@@ -6904,14 +8534,45 @@
           <w:lang w:val="en-PK"/>
         </w:rPr>
       </w:pPr>
-      <w:r>
-        <w:rPr>
-          <w:rFonts w:ascii="Courier New" w:eastAsia="Times New Roman" w:hAnsi="Courier New" w:cs="Courier New"/>
-          <w:sz w:val="20"/>
-          <w:szCs w:val="20"/>
-          <w:lang w:val="en-PK"/>
-        </w:rPr>
-        <w:t>text(x = h$mids,</w:t>
+      <w:proofErr w:type="gramStart"/>
+      <w:r>
+        <w:rPr>
+          <w:rFonts w:ascii="Courier New" w:eastAsia="Times New Roman" w:hAnsi="Courier New" w:cs="Courier New"/>
+          <w:sz w:val="20"/>
+          <w:szCs w:val="20"/>
+          <w:lang w:val="en-PK"/>
+        </w:rPr>
+        <w:t>text(</w:t>
+      </w:r>
+      <w:proofErr w:type="gramEnd"/>
+      <w:r>
+        <w:rPr>
+          <w:rFonts w:ascii="Courier New" w:eastAsia="Times New Roman" w:hAnsi="Courier New" w:cs="Courier New"/>
+          <w:sz w:val="20"/>
+          <w:szCs w:val="20"/>
+          <w:lang w:val="en-PK"/>
+        </w:rPr>
+        <w:t xml:space="preserve">x = </w:t>
+      </w:r>
+      <w:proofErr w:type="spellStart"/>
+      <w:r>
+        <w:rPr>
+          <w:rFonts w:ascii="Courier New" w:eastAsia="Times New Roman" w:hAnsi="Courier New" w:cs="Courier New"/>
+          <w:sz w:val="20"/>
+          <w:szCs w:val="20"/>
+          <w:lang w:val="en-PK"/>
+        </w:rPr>
+        <w:t>h$mids</w:t>
+      </w:r>
+      <w:proofErr w:type="spellEnd"/>
+      <w:r>
+        <w:rPr>
+          <w:rFonts w:ascii="Courier New" w:eastAsia="Times New Roman" w:hAnsi="Courier New" w:cs="Courier New"/>
+          <w:sz w:val="20"/>
+          <w:szCs w:val="20"/>
+          <w:lang w:val="en-PK"/>
+        </w:rPr>
+        <w:t>,</w:t>
       </w:r>
     </w:p>
     <w:p>
@@ -6932,7 +8593,27 @@
           <w:szCs w:val="20"/>
           <w:lang w:val="en-PK"/>
         </w:rPr>
-        <w:t>     y = h$counts,</w:t>
+        <w:t xml:space="preserve">     y = </w:t>
+      </w:r>
+      <w:proofErr w:type="spellStart"/>
+      <w:r>
+        <w:rPr>
+          <w:rFonts w:ascii="Courier New" w:eastAsia="Times New Roman" w:hAnsi="Courier New" w:cs="Courier New"/>
+          <w:sz w:val="20"/>
+          <w:szCs w:val="20"/>
+          <w:lang w:val="en-PK"/>
+        </w:rPr>
+        <w:t>h$counts</w:t>
+      </w:r>
+      <w:proofErr w:type="spellEnd"/>
+      <w:r>
+        <w:rPr>
+          <w:rFonts w:ascii="Courier New" w:eastAsia="Times New Roman" w:hAnsi="Courier New" w:cs="Courier New"/>
+          <w:sz w:val="20"/>
+          <w:szCs w:val="20"/>
+          <w:lang w:val="en-PK"/>
+        </w:rPr>
+        <w:t>,</w:t>
       </w:r>
     </w:p>
     <w:p>
@@ -6953,7 +8634,27 @@
           <w:szCs w:val="20"/>
           <w:lang w:val="en-PK"/>
         </w:rPr>
-        <w:t>     labels = h$counts,</w:t>
+        <w:t xml:space="preserve">     labels = </w:t>
+      </w:r>
+      <w:proofErr w:type="spellStart"/>
+      <w:r>
+        <w:rPr>
+          <w:rFonts w:ascii="Courier New" w:eastAsia="Times New Roman" w:hAnsi="Courier New" w:cs="Courier New"/>
+          <w:sz w:val="20"/>
+          <w:szCs w:val="20"/>
+          <w:lang w:val="en-PK"/>
+        </w:rPr>
+        <w:t>h$counts</w:t>
+      </w:r>
+      <w:proofErr w:type="spellEnd"/>
+      <w:r>
+        <w:rPr>
+          <w:rFonts w:ascii="Courier New" w:eastAsia="Times New Roman" w:hAnsi="Courier New" w:cs="Courier New"/>
+          <w:sz w:val="20"/>
+          <w:szCs w:val="20"/>
+          <w:lang w:val="en-PK"/>
+        </w:rPr>
+        <w:t>,</w:t>
       </w:r>
     </w:p>
     <w:p>
@@ -6974,7 +8675,27 @@
           <w:szCs w:val="20"/>
           <w:lang w:val="en-PK"/>
         </w:rPr>
-        <w:t>     pos = 3,        # above the bar</w:t>
+        <w:t xml:space="preserve">     pos = </w:t>
+      </w:r>
+      <w:proofErr w:type="gramStart"/>
+      <w:r>
+        <w:rPr>
+          <w:rFonts w:ascii="Courier New" w:eastAsia="Times New Roman" w:hAnsi="Courier New" w:cs="Courier New"/>
+          <w:sz w:val="20"/>
+          <w:szCs w:val="20"/>
+          <w:lang w:val="en-PK"/>
+        </w:rPr>
+        <w:t xml:space="preserve">3,   </w:t>
+      </w:r>
+      <w:proofErr w:type="gramEnd"/>
+      <w:r>
+        <w:rPr>
+          <w:rFonts w:ascii="Courier New" w:eastAsia="Times New Roman" w:hAnsi="Courier New" w:cs="Courier New"/>
+          <w:sz w:val="20"/>
+          <w:szCs w:val="20"/>
+          <w:lang w:val="en-PK"/>
+        </w:rPr>
+        <w:t>     # above the bar</w:t>
       </w:r>
     </w:p>
     <w:p>
@@ -6995,7 +8716,27 @@
           <w:szCs w:val="20"/>
           <w:lang w:val="en-PK"/>
         </w:rPr>
-        <w:t>     cex = 0.8,</w:t>
+        <w:t>     </w:t>
+      </w:r>
+      <w:proofErr w:type="spellStart"/>
+      <w:r>
+        <w:rPr>
+          <w:rFonts w:ascii="Courier New" w:eastAsia="Times New Roman" w:hAnsi="Courier New" w:cs="Courier New"/>
+          <w:sz w:val="20"/>
+          <w:szCs w:val="20"/>
+          <w:lang w:val="en-PK"/>
+        </w:rPr>
+        <w:t>cex</w:t>
+      </w:r>
+      <w:proofErr w:type="spellEnd"/>
+      <w:r>
+        <w:rPr>
+          <w:rFonts w:ascii="Courier New" w:eastAsia="Times New Roman" w:hAnsi="Courier New" w:cs="Courier New"/>
+          <w:sz w:val="20"/>
+          <w:szCs w:val="20"/>
+          <w:lang w:val="en-PK"/>
+        </w:rPr>
+        <w:t xml:space="preserve"> = 0.8,</w:t>
       </w:r>
     </w:p>
     <w:p>
@@ -7042,14 +8783,36 @@
           <w:lang w:val="en-PK"/>
         </w:rPr>
       </w:pPr>
-      <w:r>
-        <w:rPr>
-          <w:rFonts w:ascii="Courier New" w:eastAsia="Times New Roman" w:hAnsi="Courier New" w:cs="Courier New"/>
-          <w:sz w:val="20"/>
-          <w:szCs w:val="20"/>
-          <w:lang w:val="en-PK"/>
-        </w:rPr>
-        <w:t>dev.off()</w:t>
+      <w:proofErr w:type="spellStart"/>
+      <w:proofErr w:type="gramStart"/>
+      <w:r>
+        <w:rPr>
+          <w:rFonts w:ascii="Courier New" w:eastAsia="Times New Roman" w:hAnsi="Courier New" w:cs="Courier New"/>
+          <w:sz w:val="20"/>
+          <w:szCs w:val="20"/>
+          <w:lang w:val="en-PK"/>
+        </w:rPr>
+        <w:t>dev.off</w:t>
+      </w:r>
+      <w:proofErr w:type="spellEnd"/>
+      <w:r>
+        <w:rPr>
+          <w:rFonts w:ascii="Courier New" w:eastAsia="Times New Roman" w:hAnsi="Courier New" w:cs="Courier New"/>
+          <w:sz w:val="20"/>
+          <w:szCs w:val="20"/>
+          <w:lang w:val="en-PK"/>
+        </w:rPr>
+        <w:t>(</w:t>
+      </w:r>
+      <w:proofErr w:type="gramEnd"/>
+      <w:r>
+        <w:rPr>
+          <w:rFonts w:ascii="Courier New" w:eastAsia="Times New Roman" w:hAnsi="Courier New" w:cs="Courier New"/>
+          <w:sz w:val="20"/>
+          <w:szCs w:val="20"/>
+          <w:lang w:val="en-PK"/>
+        </w:rPr>
+        <w:t>)</w:t>
       </w:r>
     </w:p>
     <w:p>
@@ -7103,7 +8866,27 @@
           <w:szCs w:val="20"/>
           <w:lang w:val="en-PK"/>
         </w:rPr>
-        <w:t># GDP Histogram : Independent variable (predictor)</w:t>
+        <w:t xml:space="preserve"># GDP </w:t>
+      </w:r>
+      <w:proofErr w:type="gramStart"/>
+      <w:r>
+        <w:rPr>
+          <w:rFonts w:ascii="Courier New" w:eastAsia="Times New Roman" w:hAnsi="Courier New" w:cs="Courier New"/>
+          <w:sz w:val="20"/>
+          <w:szCs w:val="20"/>
+          <w:lang w:val="en-PK"/>
+        </w:rPr>
+        <w:t>Histogram :</w:t>
+      </w:r>
+      <w:proofErr w:type="gramEnd"/>
+      <w:r>
+        <w:rPr>
+          <w:rFonts w:ascii="Courier New" w:eastAsia="Times New Roman" w:hAnsi="Courier New" w:cs="Courier New"/>
+          <w:sz w:val="20"/>
+          <w:szCs w:val="20"/>
+          <w:lang w:val="en-PK"/>
+        </w:rPr>
+        <w:t xml:space="preserve"> Independent variable (predictor)</w:t>
       </w:r>
     </w:p>
     <w:p>
@@ -7157,7 +8940,38 @@
           <w:szCs w:val="20"/>
           <w:lang w:val="en-PK"/>
         </w:rPr>
-        <w:t>h2 &lt;- hist(df$gdp, breaks = 20, plot = FALSE)</w:t>
+        <w:t xml:space="preserve">h2 &lt;- </w:t>
+      </w:r>
+      <w:proofErr w:type="gramStart"/>
+      <w:r>
+        <w:rPr>
+          <w:rFonts w:ascii="Courier New" w:eastAsia="Times New Roman" w:hAnsi="Courier New" w:cs="Courier New"/>
+          <w:sz w:val="20"/>
+          <w:szCs w:val="20"/>
+          <w:lang w:val="en-PK"/>
+        </w:rPr>
+        <w:t>hist(</w:t>
+      </w:r>
+      <w:proofErr w:type="spellStart"/>
+      <w:proofErr w:type="gramEnd"/>
+      <w:r>
+        <w:rPr>
+          <w:rFonts w:ascii="Courier New" w:eastAsia="Times New Roman" w:hAnsi="Courier New" w:cs="Courier New"/>
+          <w:sz w:val="20"/>
+          <w:szCs w:val="20"/>
+          <w:lang w:val="en-PK"/>
+        </w:rPr>
+        <w:t>df$gdp</w:t>
+      </w:r>
+      <w:proofErr w:type="spellEnd"/>
+      <w:r>
+        <w:rPr>
+          <w:rFonts w:ascii="Courier New" w:eastAsia="Times New Roman" w:hAnsi="Courier New" w:cs="Courier New"/>
+          <w:sz w:val="20"/>
+          <w:szCs w:val="20"/>
+          <w:lang w:val="en-PK"/>
+        </w:rPr>
+        <w:t>, breaks = 20, plot = FALSE)</w:t>
       </w:r>
     </w:p>
     <w:p>
@@ -7199,7 +9013,47 @@
           <w:szCs w:val="20"/>
           <w:lang w:val="en-PK"/>
         </w:rPr>
-        <w:t>ticks &lt;- seq(0, max(h2$breaks), length.out = 5)</w:t>
+        <w:t xml:space="preserve">ticks &lt;- </w:t>
+      </w:r>
+      <w:proofErr w:type="gramStart"/>
+      <w:r>
+        <w:rPr>
+          <w:rFonts w:ascii="Courier New" w:eastAsia="Times New Roman" w:hAnsi="Courier New" w:cs="Courier New"/>
+          <w:sz w:val="20"/>
+          <w:szCs w:val="20"/>
+          <w:lang w:val="en-PK"/>
+        </w:rPr>
+        <w:t>seq(</w:t>
+      </w:r>
+      <w:proofErr w:type="gramEnd"/>
+      <w:r>
+        <w:rPr>
+          <w:rFonts w:ascii="Courier New" w:eastAsia="Times New Roman" w:hAnsi="Courier New" w:cs="Courier New"/>
+          <w:sz w:val="20"/>
+          <w:szCs w:val="20"/>
+          <w:lang w:val="en-PK"/>
+        </w:rPr>
+        <w:t xml:space="preserve">0, max(h2$breaks), </w:t>
+      </w:r>
+      <w:proofErr w:type="spellStart"/>
+      <w:r>
+        <w:rPr>
+          <w:rFonts w:ascii="Courier New" w:eastAsia="Times New Roman" w:hAnsi="Courier New" w:cs="Courier New"/>
+          <w:sz w:val="20"/>
+          <w:szCs w:val="20"/>
+          <w:lang w:val="en-PK"/>
+        </w:rPr>
+        <w:t>length.out</w:t>
+      </w:r>
+      <w:proofErr w:type="spellEnd"/>
+      <w:r>
+        <w:rPr>
+          <w:rFonts w:ascii="Courier New" w:eastAsia="Times New Roman" w:hAnsi="Courier New" w:cs="Courier New"/>
+          <w:sz w:val="20"/>
+          <w:szCs w:val="20"/>
+          <w:lang w:val="en-PK"/>
+        </w:rPr>
+        <w:t xml:space="preserve"> = 5)</w:t>
       </w:r>
     </w:p>
     <w:p>
@@ -7225,14 +9079,36 @@
           <w:lang w:val="en-PK"/>
         </w:rPr>
       </w:pPr>
-      <w:r>
-        <w:rPr>
-          <w:rFonts w:ascii="Courier New" w:eastAsia="Times New Roman" w:hAnsi="Courier New" w:cs="Courier New"/>
-          <w:sz w:val="20"/>
-          <w:szCs w:val="20"/>
-          <w:lang w:val="en-PK"/>
-        </w:rPr>
-        <w:t>png("hist_gdp.png",</w:t>
+      <w:proofErr w:type="spellStart"/>
+      <w:proofErr w:type="gramStart"/>
+      <w:r>
+        <w:rPr>
+          <w:rFonts w:ascii="Courier New" w:eastAsia="Times New Roman" w:hAnsi="Courier New" w:cs="Courier New"/>
+          <w:sz w:val="20"/>
+          <w:szCs w:val="20"/>
+          <w:lang w:val="en-PK"/>
+        </w:rPr>
+        <w:t>png</w:t>
+      </w:r>
+      <w:proofErr w:type="spellEnd"/>
+      <w:r>
+        <w:rPr>
+          <w:rFonts w:ascii="Courier New" w:eastAsia="Times New Roman" w:hAnsi="Courier New" w:cs="Courier New"/>
+          <w:sz w:val="20"/>
+          <w:szCs w:val="20"/>
+          <w:lang w:val="en-PK"/>
+        </w:rPr>
+        <w:t>(</w:t>
+      </w:r>
+      <w:proofErr w:type="gramEnd"/>
+      <w:r>
+        <w:rPr>
+          <w:rFonts w:ascii="Courier New" w:eastAsia="Times New Roman" w:hAnsi="Courier New" w:cs="Courier New"/>
+          <w:sz w:val="20"/>
+          <w:szCs w:val="20"/>
+          <w:lang w:val="en-PK"/>
+        </w:rPr>
+        <w:t>"hist_gdp.png",</w:t>
       </w:r>
     </w:p>
     <w:p>
@@ -7274,7 +9150,27 @@
           <w:szCs w:val="20"/>
           <w:lang w:val="en-PK"/>
         </w:rPr>
-        <w:t>    pointsize = 14)</w:t>
+        <w:t xml:space="preserve">    </w:t>
+      </w:r>
+      <w:proofErr w:type="spellStart"/>
+      <w:r>
+        <w:rPr>
+          <w:rFonts w:ascii="Courier New" w:eastAsia="Times New Roman" w:hAnsi="Courier New" w:cs="Courier New"/>
+          <w:sz w:val="20"/>
+          <w:szCs w:val="20"/>
+          <w:lang w:val="en-PK"/>
+        </w:rPr>
+        <w:t>pointsize</w:t>
+      </w:r>
+      <w:proofErr w:type="spellEnd"/>
+      <w:r>
+        <w:rPr>
+          <w:rFonts w:ascii="Courier New" w:eastAsia="Times New Roman" w:hAnsi="Courier New" w:cs="Courier New"/>
+          <w:sz w:val="20"/>
+          <w:szCs w:val="20"/>
+          <w:lang w:val="en-PK"/>
+        </w:rPr>
+        <w:t xml:space="preserve"> = 14)</w:t>
       </w:r>
     </w:p>
     <w:p>
@@ -7307,7 +9203,27 @@
           <w:szCs w:val="20"/>
           <w:lang w:val="en-PK"/>
         </w:rPr>
-        <w:t>#png("hist_gdp.png", width = 1200, height = 900)</w:t>
+        <w:t>#</w:t>
+      </w:r>
+      <w:proofErr w:type="gramStart"/>
+      <w:r>
+        <w:rPr>
+          <w:rFonts w:ascii="Courier New" w:eastAsia="Times New Roman" w:hAnsi="Courier New" w:cs="Courier New"/>
+          <w:sz w:val="20"/>
+          <w:szCs w:val="20"/>
+          <w:lang w:val="en-PK"/>
+        </w:rPr>
+        <w:t>png(</w:t>
+      </w:r>
+      <w:proofErr w:type="gramEnd"/>
+      <w:r>
+        <w:rPr>
+          <w:rFonts w:ascii="Courier New" w:eastAsia="Times New Roman" w:hAnsi="Courier New" w:cs="Courier New"/>
+          <w:sz w:val="20"/>
+          <w:szCs w:val="20"/>
+          <w:lang w:val="en-PK"/>
+        </w:rPr>
+        <w:t>"hist_gdp.png", width = 1200, height = 900)</w:t>
       </w:r>
     </w:p>
     <w:p>
@@ -7333,6 +9249,7 @@
           <w:lang w:val="en-PK"/>
         </w:rPr>
       </w:pPr>
+      <w:proofErr w:type="gramStart"/>
       <w:r>
         <w:rPr>
           <w:rFonts w:ascii="Courier New" w:eastAsia="Times New Roman" w:hAnsi="Courier New" w:cs="Courier New"/>
@@ -7341,7 +9258,28 @@
           <w:lang w:val="en-PK"/>
         </w:rPr>
         <w:lastRenderedPageBreak/>
-        <w:t>hist(df$gdp, breaks = h2$breaks,</w:t>
+        <w:t>hist(</w:t>
+      </w:r>
+      <w:proofErr w:type="spellStart"/>
+      <w:proofErr w:type="gramEnd"/>
+      <w:r>
+        <w:rPr>
+          <w:rFonts w:ascii="Courier New" w:eastAsia="Times New Roman" w:hAnsi="Courier New" w:cs="Courier New"/>
+          <w:sz w:val="20"/>
+          <w:szCs w:val="20"/>
+          <w:lang w:val="en-PK"/>
+        </w:rPr>
+        <w:t>df$gdp</w:t>
+      </w:r>
+      <w:proofErr w:type="spellEnd"/>
+      <w:r>
+        <w:rPr>
+          <w:rFonts w:ascii="Courier New" w:eastAsia="Times New Roman" w:hAnsi="Courier New" w:cs="Courier New"/>
+          <w:sz w:val="20"/>
+          <w:szCs w:val="20"/>
+          <w:lang w:val="en-PK"/>
+        </w:rPr>
+        <w:t>, breaks = h2$breaks,</w:t>
       </w:r>
     </w:p>
     <w:p>
@@ -7362,7 +9300,27 @@
           <w:szCs w:val="20"/>
           <w:lang w:val="en-PK"/>
         </w:rPr>
-        <w:t>     xlim = range(ticks),</w:t>
+        <w:t>     </w:t>
+      </w:r>
+      <w:proofErr w:type="spellStart"/>
+      <w:r>
+        <w:rPr>
+          <w:rFonts w:ascii="Courier New" w:eastAsia="Times New Roman" w:hAnsi="Courier New" w:cs="Courier New"/>
+          <w:sz w:val="20"/>
+          <w:szCs w:val="20"/>
+          <w:lang w:val="en-PK"/>
+        </w:rPr>
+        <w:t>xlim</w:t>
+      </w:r>
+      <w:proofErr w:type="spellEnd"/>
+      <w:r>
+        <w:rPr>
+          <w:rFonts w:ascii="Courier New" w:eastAsia="Times New Roman" w:hAnsi="Courier New" w:cs="Courier New"/>
+          <w:sz w:val="20"/>
+          <w:szCs w:val="20"/>
+          <w:lang w:val="en-PK"/>
+        </w:rPr>
+        <w:t xml:space="preserve"> = range(ticks),</w:t>
       </w:r>
     </w:p>
     <w:p>
@@ -7383,7 +9341,47 @@
           <w:szCs w:val="20"/>
           <w:lang w:val="en-PK"/>
         </w:rPr>
-        <w:t>     ylim = c(0, max(h2$counts) * 1.15),</w:t>
+        <w:t>     </w:t>
+      </w:r>
+      <w:proofErr w:type="spellStart"/>
+      <w:r>
+        <w:rPr>
+          <w:rFonts w:ascii="Courier New" w:eastAsia="Times New Roman" w:hAnsi="Courier New" w:cs="Courier New"/>
+          <w:sz w:val="20"/>
+          <w:szCs w:val="20"/>
+          <w:lang w:val="en-PK"/>
+        </w:rPr>
+        <w:t>ylim</w:t>
+      </w:r>
+      <w:proofErr w:type="spellEnd"/>
+      <w:r>
+        <w:rPr>
+          <w:rFonts w:ascii="Courier New" w:eastAsia="Times New Roman" w:hAnsi="Courier New" w:cs="Courier New"/>
+          <w:sz w:val="20"/>
+          <w:szCs w:val="20"/>
+          <w:lang w:val="en-PK"/>
+        </w:rPr>
+        <w:t xml:space="preserve"> = </w:t>
+      </w:r>
+      <w:proofErr w:type="gramStart"/>
+      <w:r>
+        <w:rPr>
+          <w:rFonts w:ascii="Courier New" w:eastAsia="Times New Roman" w:hAnsi="Courier New" w:cs="Courier New"/>
+          <w:sz w:val="20"/>
+          <w:szCs w:val="20"/>
+          <w:lang w:val="en-PK"/>
+        </w:rPr>
+        <w:t>c(</w:t>
+      </w:r>
+      <w:proofErr w:type="gramEnd"/>
+      <w:r>
+        <w:rPr>
+          <w:rFonts w:ascii="Courier New" w:eastAsia="Times New Roman" w:hAnsi="Courier New" w:cs="Courier New"/>
+          <w:sz w:val="20"/>
+          <w:szCs w:val="20"/>
+          <w:lang w:val="en-PK"/>
+        </w:rPr>
+        <w:t>0, max(h2$counts) * 1.15),</w:t>
       </w:r>
     </w:p>
     <w:p>
@@ -7425,7 +9423,27 @@
           <w:szCs w:val="20"/>
           <w:lang w:val="en-PK"/>
         </w:rPr>
-        <w:t>     xlab = "GDP per capita (index)",</w:t>
+        <w:t>     </w:t>
+      </w:r>
+      <w:proofErr w:type="spellStart"/>
+      <w:r>
+        <w:rPr>
+          <w:rFonts w:ascii="Courier New" w:eastAsia="Times New Roman" w:hAnsi="Courier New" w:cs="Courier New"/>
+          <w:sz w:val="20"/>
+          <w:szCs w:val="20"/>
+          <w:lang w:val="en-PK"/>
+        </w:rPr>
+        <w:t>xlab</w:t>
+      </w:r>
+      <w:proofErr w:type="spellEnd"/>
+      <w:r>
+        <w:rPr>
+          <w:rFonts w:ascii="Courier New" w:eastAsia="Times New Roman" w:hAnsi="Courier New" w:cs="Courier New"/>
+          <w:sz w:val="20"/>
+          <w:szCs w:val="20"/>
+          <w:lang w:val="en-PK"/>
+        </w:rPr>
+        <w:t xml:space="preserve"> = "GDP per capita (index)",</w:t>
       </w:r>
     </w:p>
     <w:p>
@@ -7446,7 +9464,27 @@
           <w:szCs w:val="20"/>
           <w:lang w:val="en-PK"/>
         </w:rPr>
-        <w:t>     ylab = "Number of countries",</w:t>
+        <w:t>     </w:t>
+      </w:r>
+      <w:proofErr w:type="spellStart"/>
+      <w:r>
+        <w:rPr>
+          <w:rFonts w:ascii="Courier New" w:eastAsia="Times New Roman" w:hAnsi="Courier New" w:cs="Courier New"/>
+          <w:sz w:val="20"/>
+          <w:szCs w:val="20"/>
+          <w:lang w:val="en-PK"/>
+        </w:rPr>
+        <w:t>ylab</w:t>
+      </w:r>
+      <w:proofErr w:type="spellEnd"/>
+      <w:r>
+        <w:rPr>
+          <w:rFonts w:ascii="Courier New" w:eastAsia="Times New Roman" w:hAnsi="Courier New" w:cs="Courier New"/>
+          <w:sz w:val="20"/>
+          <w:szCs w:val="20"/>
+          <w:lang w:val="en-PK"/>
+        </w:rPr>
+        <w:t xml:space="preserve"> = "Number of countries",</w:t>
       </w:r>
     </w:p>
     <w:p>
@@ -7467,7 +9505,47 @@
           <w:szCs w:val="20"/>
           <w:lang w:val="en-PK"/>
         </w:rPr>
-        <w:t>     col  = "skyblue", border = "white",</w:t>
+        <w:t>     </w:t>
+      </w:r>
+      <w:proofErr w:type="gramStart"/>
+      <w:r>
+        <w:rPr>
+          <w:rFonts w:ascii="Courier New" w:eastAsia="Times New Roman" w:hAnsi="Courier New" w:cs="Courier New"/>
+          <w:sz w:val="20"/>
+          <w:szCs w:val="20"/>
+          <w:lang w:val="en-PK"/>
+        </w:rPr>
+        <w:t>col  =</w:t>
+      </w:r>
+      <w:proofErr w:type="gramEnd"/>
+      <w:r>
+        <w:rPr>
+          <w:rFonts w:ascii="Courier New" w:eastAsia="Times New Roman" w:hAnsi="Courier New" w:cs="Courier New"/>
+          <w:sz w:val="20"/>
+          <w:szCs w:val="20"/>
+          <w:lang w:val="en-PK"/>
+        </w:rPr>
+        <w:t xml:space="preserve"> "</w:t>
+      </w:r>
+      <w:proofErr w:type="spellStart"/>
+      <w:r>
+        <w:rPr>
+          <w:rFonts w:ascii="Courier New" w:eastAsia="Times New Roman" w:hAnsi="Courier New" w:cs="Courier New"/>
+          <w:sz w:val="20"/>
+          <w:szCs w:val="20"/>
+          <w:lang w:val="en-PK"/>
+        </w:rPr>
+        <w:t>skyblue</w:t>
+      </w:r>
+      <w:proofErr w:type="spellEnd"/>
+      <w:r>
+        <w:rPr>
+          <w:rFonts w:ascii="Courier New" w:eastAsia="Times New Roman" w:hAnsi="Courier New" w:cs="Courier New"/>
+          <w:sz w:val="20"/>
+          <w:szCs w:val="20"/>
+          <w:lang w:val="en-PK"/>
+        </w:rPr>
+        <w:t>", border = "white",</w:t>
       </w:r>
     </w:p>
     <w:p>
@@ -7488,7 +9566,27 @@
           <w:szCs w:val="20"/>
           <w:lang w:val="en-PK"/>
         </w:rPr>
-        <w:t>     xaxt = "n")</w:t>
+        <w:t>     </w:t>
+      </w:r>
+      <w:proofErr w:type="spellStart"/>
+      <w:r>
+        <w:rPr>
+          <w:rFonts w:ascii="Courier New" w:eastAsia="Times New Roman" w:hAnsi="Courier New" w:cs="Courier New"/>
+          <w:sz w:val="20"/>
+          <w:szCs w:val="20"/>
+          <w:lang w:val="en-PK"/>
+        </w:rPr>
+        <w:t>xaxt</w:t>
+      </w:r>
+      <w:proofErr w:type="spellEnd"/>
+      <w:r>
+        <w:rPr>
+          <w:rFonts w:ascii="Courier New" w:eastAsia="Times New Roman" w:hAnsi="Courier New" w:cs="Courier New"/>
+          <w:sz w:val="20"/>
+          <w:szCs w:val="20"/>
+          <w:lang w:val="en-PK"/>
+        </w:rPr>
+        <w:t xml:space="preserve"> = "n")</w:t>
       </w:r>
     </w:p>
     <w:p>
@@ -7514,14 +9612,45 @@
           <w:lang w:val="en-PK"/>
         </w:rPr>
       </w:pPr>
-      <w:r>
-        <w:rPr>
-          <w:rFonts w:ascii="Courier New" w:eastAsia="Times New Roman" w:hAnsi="Courier New" w:cs="Courier New"/>
-          <w:sz w:val="20"/>
-          <w:szCs w:val="20"/>
-          <w:lang w:val="en-PK"/>
-        </w:rPr>
-        <w:t>axis(1, at = ticks, labels = round(ticks, 2))</w:t>
+      <w:proofErr w:type="gramStart"/>
+      <w:r>
+        <w:rPr>
+          <w:rFonts w:ascii="Courier New" w:eastAsia="Times New Roman" w:hAnsi="Courier New" w:cs="Courier New"/>
+          <w:sz w:val="20"/>
+          <w:szCs w:val="20"/>
+          <w:lang w:val="en-PK"/>
+        </w:rPr>
+        <w:t>axis(</w:t>
+      </w:r>
+      <w:proofErr w:type="gramEnd"/>
+      <w:r>
+        <w:rPr>
+          <w:rFonts w:ascii="Courier New" w:eastAsia="Times New Roman" w:hAnsi="Courier New" w:cs="Courier New"/>
+          <w:sz w:val="20"/>
+          <w:szCs w:val="20"/>
+          <w:lang w:val="en-PK"/>
+        </w:rPr>
+        <w:t xml:space="preserve">1, at = ticks, labels = </w:t>
+      </w:r>
+      <w:proofErr w:type="gramStart"/>
+      <w:r>
+        <w:rPr>
+          <w:rFonts w:ascii="Courier New" w:eastAsia="Times New Roman" w:hAnsi="Courier New" w:cs="Courier New"/>
+          <w:sz w:val="20"/>
+          <w:szCs w:val="20"/>
+          <w:lang w:val="en-PK"/>
+        </w:rPr>
+        <w:t>round(</w:t>
+      </w:r>
+      <w:proofErr w:type="gramEnd"/>
+      <w:r>
+        <w:rPr>
+          <w:rFonts w:ascii="Courier New" w:eastAsia="Times New Roman" w:hAnsi="Courier New" w:cs="Courier New"/>
+          <w:sz w:val="20"/>
+          <w:szCs w:val="20"/>
+          <w:lang w:val="en-PK"/>
+        </w:rPr>
+        <w:t>ticks, 2))</w:t>
       </w:r>
     </w:p>
     <w:p>
@@ -7547,14 +9676,25 @@
           <w:lang w:val="en-PK"/>
         </w:rPr>
       </w:pPr>
-      <w:r>
-        <w:rPr>
-          <w:rFonts w:ascii="Courier New" w:eastAsia="Times New Roman" w:hAnsi="Courier New" w:cs="Courier New"/>
-          <w:sz w:val="20"/>
-          <w:szCs w:val="20"/>
-          <w:lang w:val="en-PK"/>
-        </w:rPr>
-        <w:t>text(x = h2$mids,</w:t>
+      <w:proofErr w:type="gramStart"/>
+      <w:r>
+        <w:rPr>
+          <w:rFonts w:ascii="Courier New" w:eastAsia="Times New Roman" w:hAnsi="Courier New" w:cs="Courier New"/>
+          <w:sz w:val="20"/>
+          <w:szCs w:val="20"/>
+          <w:lang w:val="en-PK"/>
+        </w:rPr>
+        <w:t>text(</w:t>
+      </w:r>
+      <w:proofErr w:type="gramEnd"/>
+      <w:r>
+        <w:rPr>
+          <w:rFonts w:ascii="Courier New" w:eastAsia="Times New Roman" w:hAnsi="Courier New" w:cs="Courier New"/>
+          <w:sz w:val="20"/>
+          <w:szCs w:val="20"/>
+          <w:lang w:val="en-PK"/>
+        </w:rPr>
+        <w:t>x = h2$mids,</w:t>
       </w:r>
     </w:p>
     <w:p>
@@ -7638,7 +9778,27 @@
           <w:szCs w:val="20"/>
           <w:lang w:val="en-PK"/>
         </w:rPr>
-        <w:t>     cex = 1.2,</w:t>
+        <w:t>     </w:t>
+      </w:r>
+      <w:proofErr w:type="spellStart"/>
+      <w:r>
+        <w:rPr>
+          <w:rFonts w:ascii="Courier New" w:eastAsia="Times New Roman" w:hAnsi="Courier New" w:cs="Courier New"/>
+          <w:sz w:val="20"/>
+          <w:szCs w:val="20"/>
+          <w:lang w:val="en-PK"/>
+        </w:rPr>
+        <w:t>cex</w:t>
+      </w:r>
+      <w:proofErr w:type="spellEnd"/>
+      <w:r>
+        <w:rPr>
+          <w:rFonts w:ascii="Courier New" w:eastAsia="Times New Roman" w:hAnsi="Courier New" w:cs="Courier New"/>
+          <w:sz w:val="20"/>
+          <w:szCs w:val="20"/>
+          <w:lang w:val="en-PK"/>
+        </w:rPr>
+        <w:t xml:space="preserve"> = 1.2,</w:t>
       </w:r>
     </w:p>
     <w:p>
@@ -7685,14 +9845,36 @@
           <w:lang w:val="en-PK"/>
         </w:rPr>
       </w:pPr>
-      <w:r>
-        <w:rPr>
-          <w:rFonts w:ascii="Courier New" w:eastAsia="Times New Roman" w:hAnsi="Courier New" w:cs="Courier New"/>
-          <w:sz w:val="20"/>
-          <w:szCs w:val="20"/>
-          <w:lang w:val="en-PK"/>
-        </w:rPr>
-        <w:t>dev.off()</w:t>
+      <w:proofErr w:type="spellStart"/>
+      <w:proofErr w:type="gramStart"/>
+      <w:r>
+        <w:rPr>
+          <w:rFonts w:ascii="Courier New" w:eastAsia="Times New Roman" w:hAnsi="Courier New" w:cs="Courier New"/>
+          <w:sz w:val="20"/>
+          <w:szCs w:val="20"/>
+          <w:lang w:val="en-PK"/>
+        </w:rPr>
+        <w:t>dev.off</w:t>
+      </w:r>
+      <w:proofErr w:type="spellEnd"/>
+      <w:r>
+        <w:rPr>
+          <w:rFonts w:ascii="Courier New" w:eastAsia="Times New Roman" w:hAnsi="Courier New" w:cs="Courier New"/>
+          <w:sz w:val="20"/>
+          <w:szCs w:val="20"/>
+          <w:lang w:val="en-PK"/>
+        </w:rPr>
+        <w:t>(</w:t>
+      </w:r>
+      <w:proofErr w:type="gramEnd"/>
+      <w:r>
+        <w:rPr>
+          <w:rFonts w:ascii="Courier New" w:eastAsia="Times New Roman" w:hAnsi="Courier New" w:cs="Courier New"/>
+          <w:sz w:val="20"/>
+          <w:szCs w:val="20"/>
+          <w:lang w:val="en-PK"/>
+        </w:rPr>
+        <w:t>)</w:t>
       </w:r>
     </w:p>
     <w:p>
@@ -7746,7 +9928,27 @@
           <w:szCs w:val="20"/>
           <w:lang w:val="en-PK"/>
         </w:rPr>
-        <w:t># 4) Correlation Test: pearson (After checking histograms)</w:t>
+        <w:t xml:space="preserve"># 4) Correlation Test: </w:t>
+      </w:r>
+      <w:proofErr w:type="spellStart"/>
+      <w:r>
+        <w:rPr>
+          <w:rFonts w:ascii="Courier New" w:eastAsia="Times New Roman" w:hAnsi="Courier New" w:cs="Courier New"/>
+          <w:sz w:val="20"/>
+          <w:szCs w:val="20"/>
+          <w:lang w:val="en-PK"/>
+        </w:rPr>
+        <w:t>pearson</w:t>
+      </w:r>
+      <w:proofErr w:type="spellEnd"/>
+      <w:r>
+        <w:rPr>
+          <w:rFonts w:ascii="Courier New" w:eastAsia="Times New Roman" w:hAnsi="Courier New" w:cs="Courier New"/>
+          <w:sz w:val="20"/>
+          <w:szCs w:val="20"/>
+          <w:lang w:val="en-PK"/>
+        </w:rPr>
+        <w:t xml:space="preserve"> (After checking histograms)</w:t>
       </w:r>
     </w:p>
     <w:p>
@@ -7793,14 +9995,116 @@
           <w:lang w:val="en-PK"/>
         </w:rPr>
       </w:pPr>
-      <w:r>
-        <w:rPr>
-          <w:rFonts w:ascii="Courier New" w:eastAsia="Times New Roman" w:hAnsi="Courier New" w:cs="Courier New"/>
-          <w:sz w:val="20"/>
-          <w:szCs w:val="20"/>
-          <w:lang w:val="en-PK"/>
-        </w:rPr>
-        <w:t>cor_out &lt;- cor.test(df$gdp, df$happiness, method = "pearson")</w:t>
+      <w:proofErr w:type="spellStart"/>
+      <w:r>
+        <w:rPr>
+          <w:rFonts w:ascii="Courier New" w:eastAsia="Times New Roman" w:hAnsi="Courier New" w:cs="Courier New"/>
+          <w:sz w:val="20"/>
+          <w:szCs w:val="20"/>
+          <w:lang w:val="en-PK"/>
+        </w:rPr>
+        <w:t>cor_out</w:t>
+      </w:r>
+      <w:proofErr w:type="spellEnd"/>
+      <w:r>
+        <w:rPr>
+          <w:rFonts w:ascii="Courier New" w:eastAsia="Times New Roman" w:hAnsi="Courier New" w:cs="Courier New"/>
+          <w:sz w:val="20"/>
+          <w:szCs w:val="20"/>
+          <w:lang w:val="en-PK"/>
+        </w:rPr>
+        <w:t xml:space="preserve"> &lt;- </w:t>
+      </w:r>
+      <w:proofErr w:type="spellStart"/>
+      <w:r>
+        <w:rPr>
+          <w:rFonts w:ascii="Courier New" w:eastAsia="Times New Roman" w:hAnsi="Courier New" w:cs="Courier New"/>
+          <w:sz w:val="20"/>
+          <w:szCs w:val="20"/>
+          <w:lang w:val="en-PK"/>
+        </w:rPr>
+        <w:t>cor.</w:t>
+      </w:r>
+      <w:proofErr w:type="gramStart"/>
+      <w:r>
+        <w:rPr>
+          <w:rFonts w:ascii="Courier New" w:eastAsia="Times New Roman" w:hAnsi="Courier New" w:cs="Courier New"/>
+          <w:sz w:val="20"/>
+          <w:szCs w:val="20"/>
+          <w:lang w:val="en-PK"/>
+        </w:rPr>
+        <w:t>test</w:t>
+      </w:r>
+      <w:proofErr w:type="spellEnd"/>
+      <w:r>
+        <w:rPr>
+          <w:rFonts w:ascii="Courier New" w:eastAsia="Times New Roman" w:hAnsi="Courier New" w:cs="Courier New"/>
+          <w:sz w:val="20"/>
+          <w:szCs w:val="20"/>
+          <w:lang w:val="en-PK"/>
+        </w:rPr>
+        <w:t>(</w:t>
+      </w:r>
+      <w:proofErr w:type="spellStart"/>
+      <w:proofErr w:type="gramEnd"/>
+      <w:r>
+        <w:rPr>
+          <w:rFonts w:ascii="Courier New" w:eastAsia="Times New Roman" w:hAnsi="Courier New" w:cs="Courier New"/>
+          <w:sz w:val="20"/>
+          <w:szCs w:val="20"/>
+          <w:lang w:val="en-PK"/>
+        </w:rPr>
+        <w:t>df$gdp</w:t>
+      </w:r>
+      <w:proofErr w:type="spellEnd"/>
+      <w:r>
+        <w:rPr>
+          <w:rFonts w:ascii="Courier New" w:eastAsia="Times New Roman" w:hAnsi="Courier New" w:cs="Courier New"/>
+          <w:sz w:val="20"/>
+          <w:szCs w:val="20"/>
+          <w:lang w:val="en-PK"/>
+        </w:rPr>
+        <w:t xml:space="preserve">, </w:t>
+      </w:r>
+      <w:proofErr w:type="spellStart"/>
+      <w:r>
+        <w:rPr>
+          <w:rFonts w:ascii="Courier New" w:eastAsia="Times New Roman" w:hAnsi="Courier New" w:cs="Courier New"/>
+          <w:sz w:val="20"/>
+          <w:szCs w:val="20"/>
+          <w:lang w:val="en-PK"/>
+        </w:rPr>
+        <w:t>df$happiness</w:t>
+      </w:r>
+      <w:proofErr w:type="spellEnd"/>
+      <w:r>
+        <w:rPr>
+          <w:rFonts w:ascii="Courier New" w:eastAsia="Times New Roman" w:hAnsi="Courier New" w:cs="Courier New"/>
+          <w:sz w:val="20"/>
+          <w:szCs w:val="20"/>
+          <w:lang w:val="en-PK"/>
+        </w:rPr>
+        <w:t>, method = "</w:t>
+      </w:r>
+      <w:proofErr w:type="spellStart"/>
+      <w:r>
+        <w:rPr>
+          <w:rFonts w:ascii="Courier New" w:eastAsia="Times New Roman" w:hAnsi="Courier New" w:cs="Courier New"/>
+          <w:sz w:val="20"/>
+          <w:szCs w:val="20"/>
+          <w:lang w:val="en-PK"/>
+        </w:rPr>
+        <w:t>pearson</w:t>
+      </w:r>
+      <w:proofErr w:type="spellEnd"/>
+      <w:r>
+        <w:rPr>
+          <w:rFonts w:ascii="Courier New" w:eastAsia="Times New Roman" w:hAnsi="Courier New" w:cs="Courier New"/>
+          <w:sz w:val="20"/>
+          <w:szCs w:val="20"/>
+          <w:lang w:val="en-PK"/>
+        </w:rPr>
+        <w:t>")</w:t>
       </w:r>
     </w:p>
     <w:p>
@@ -7833,7 +10137,47 @@
           <w:szCs w:val="20"/>
           <w:lang w:val="en-PK"/>
         </w:rPr>
-        <w:t>r &lt;- unname(cor_out$estimate)</w:t>
+        <w:t xml:space="preserve">r &lt;- </w:t>
+      </w:r>
+      <w:proofErr w:type="spellStart"/>
+      <w:r>
+        <w:rPr>
+          <w:rFonts w:ascii="Courier New" w:eastAsia="Times New Roman" w:hAnsi="Courier New" w:cs="Courier New"/>
+          <w:sz w:val="20"/>
+          <w:szCs w:val="20"/>
+          <w:lang w:val="en-PK"/>
+        </w:rPr>
+        <w:t>unname</w:t>
+      </w:r>
+      <w:proofErr w:type="spellEnd"/>
+      <w:r>
+        <w:rPr>
+          <w:rFonts w:ascii="Courier New" w:eastAsia="Times New Roman" w:hAnsi="Courier New" w:cs="Courier New"/>
+          <w:sz w:val="20"/>
+          <w:szCs w:val="20"/>
+          <w:lang w:val="en-PK"/>
+        </w:rPr>
+        <w:t>(</w:t>
+      </w:r>
+      <w:proofErr w:type="spellStart"/>
+      <w:r>
+        <w:rPr>
+          <w:rFonts w:ascii="Courier New" w:eastAsia="Times New Roman" w:hAnsi="Courier New" w:cs="Courier New"/>
+          <w:sz w:val="20"/>
+          <w:szCs w:val="20"/>
+          <w:lang w:val="en-PK"/>
+        </w:rPr>
+        <w:t>cor_out$estimate</w:t>
+      </w:r>
+      <w:proofErr w:type="spellEnd"/>
+      <w:r>
+        <w:rPr>
+          <w:rFonts w:ascii="Courier New" w:eastAsia="Times New Roman" w:hAnsi="Courier New" w:cs="Courier New"/>
+          <w:sz w:val="20"/>
+          <w:szCs w:val="20"/>
+          <w:lang w:val="en-PK"/>
+        </w:rPr>
+        <w:t>)</w:t>
       </w:r>
     </w:p>
     <w:p>
@@ -7875,8 +10219,19 @@
           <w:szCs w:val="20"/>
           <w:lang w:val="en-PK"/>
         </w:rPr>
-        <w:t>p &lt;- cor_out$p.value</w:t>
-      </w:r>
+        <w:t xml:space="preserve">p &lt;- </w:t>
+      </w:r>
+      <w:proofErr w:type="spellStart"/>
+      <w:r>
+        <w:rPr>
+          <w:rFonts w:ascii="Courier New" w:eastAsia="Times New Roman" w:hAnsi="Courier New" w:cs="Courier New"/>
+          <w:sz w:val="20"/>
+          <w:szCs w:val="20"/>
+          <w:lang w:val="en-PK"/>
+        </w:rPr>
+        <w:t>cor_out$p.value</w:t>
+      </w:r>
+      <w:proofErr w:type="spellEnd"/>
     </w:p>
     <w:p>
       <w:pPr>
@@ -7917,7 +10272,47 @@
           <w:szCs w:val="20"/>
           <w:lang w:val="en-PK"/>
         </w:rPr>
-        <w:t>n &lt;- nrow(df)</w:t>
+        <w:t xml:space="preserve">n &lt;- </w:t>
+      </w:r>
+      <w:proofErr w:type="spellStart"/>
+      <w:r>
+        <w:rPr>
+          <w:rFonts w:ascii="Courier New" w:eastAsia="Times New Roman" w:hAnsi="Courier New" w:cs="Courier New"/>
+          <w:sz w:val="20"/>
+          <w:szCs w:val="20"/>
+          <w:lang w:val="en-PK"/>
+        </w:rPr>
+        <w:t>nrow</w:t>
+      </w:r>
+      <w:proofErr w:type="spellEnd"/>
+      <w:r>
+        <w:rPr>
+          <w:rFonts w:ascii="Courier New" w:eastAsia="Times New Roman" w:hAnsi="Courier New" w:cs="Courier New"/>
+          <w:sz w:val="20"/>
+          <w:szCs w:val="20"/>
+          <w:lang w:val="en-PK"/>
+        </w:rPr>
+        <w:t>(</w:t>
+      </w:r>
+      <w:proofErr w:type="spellStart"/>
+      <w:r>
+        <w:rPr>
+          <w:rFonts w:ascii="Courier New" w:eastAsia="Times New Roman" w:hAnsi="Courier New" w:cs="Courier New"/>
+          <w:sz w:val="20"/>
+          <w:szCs w:val="20"/>
+          <w:lang w:val="en-PK"/>
+        </w:rPr>
+        <w:t>df</w:t>
+      </w:r>
+      <w:proofErr w:type="spellEnd"/>
+      <w:r>
+        <w:rPr>
+          <w:rFonts w:ascii="Courier New" w:eastAsia="Times New Roman" w:hAnsi="Courier New" w:cs="Courier New"/>
+          <w:sz w:val="20"/>
+          <w:szCs w:val="20"/>
+          <w:lang w:val="en-PK"/>
+        </w:rPr>
+        <w:t>)</w:t>
       </w:r>
     </w:p>
     <w:p>
@@ -7938,7 +10333,27 @@
           <w:szCs w:val="20"/>
           <w:lang w:val="en-PK"/>
         </w:rPr>
-        <w:t>#number of rows used in test</w:t>
+        <w:t>#</w:t>
+      </w:r>
+      <w:proofErr w:type="gramStart"/>
+      <w:r>
+        <w:rPr>
+          <w:rFonts w:ascii="Courier New" w:eastAsia="Times New Roman" w:hAnsi="Courier New" w:cs="Courier New"/>
+          <w:sz w:val="20"/>
+          <w:szCs w:val="20"/>
+          <w:lang w:val="en-PK"/>
+        </w:rPr>
+        <w:t>number</w:t>
+      </w:r>
+      <w:proofErr w:type="gramEnd"/>
+      <w:r>
+        <w:rPr>
+          <w:rFonts w:ascii="Courier New" w:eastAsia="Times New Roman" w:hAnsi="Courier New" w:cs="Courier New"/>
+          <w:sz w:val="20"/>
+          <w:szCs w:val="20"/>
+          <w:lang w:val="en-PK"/>
+        </w:rPr>
+        <w:t xml:space="preserve"> of rows used in test</w:t>
       </w:r>
     </w:p>
     <w:p>
@@ -7964,14 +10379,25 @@
           <w:lang w:val="en-PK"/>
         </w:rPr>
       </w:pPr>
-      <w:r>
-        <w:rPr>
-          <w:rFonts w:ascii="Courier New" w:eastAsia="Times New Roman" w:hAnsi="Courier New" w:cs="Courier New"/>
-          <w:sz w:val="20"/>
-          <w:szCs w:val="20"/>
-          <w:lang w:val="en-PK"/>
-        </w:rPr>
-        <w:t>cat("\n--- Correlation test ---\n")</w:t>
+      <w:proofErr w:type="gramStart"/>
+      <w:r>
+        <w:rPr>
+          <w:rFonts w:ascii="Courier New" w:eastAsia="Times New Roman" w:hAnsi="Courier New" w:cs="Courier New"/>
+          <w:sz w:val="20"/>
+          <w:szCs w:val="20"/>
+          <w:lang w:val="en-PK"/>
+        </w:rPr>
+        <w:t>cat(</w:t>
+      </w:r>
+      <w:proofErr w:type="gramEnd"/>
+      <w:r>
+        <w:rPr>
+          <w:rFonts w:ascii="Courier New" w:eastAsia="Times New Roman" w:hAnsi="Courier New" w:cs="Courier New"/>
+          <w:sz w:val="20"/>
+          <w:szCs w:val="20"/>
+          <w:lang w:val="en-PK"/>
+        </w:rPr>
+        <w:t>"\n--- Correlation test ---\n")</w:t>
       </w:r>
     </w:p>
     <w:p>
@@ -7992,7 +10418,27 @@
           <w:szCs w:val="20"/>
           <w:lang w:val="en-PK"/>
         </w:rPr>
-        <w:t>#print full test results</w:t>
+        <w:t>#</w:t>
+      </w:r>
+      <w:proofErr w:type="gramStart"/>
+      <w:r>
+        <w:rPr>
+          <w:rFonts w:ascii="Courier New" w:eastAsia="Times New Roman" w:hAnsi="Courier New" w:cs="Courier New"/>
+          <w:sz w:val="20"/>
+          <w:szCs w:val="20"/>
+          <w:lang w:val="en-PK"/>
+        </w:rPr>
+        <w:t>print</w:t>
+      </w:r>
+      <w:proofErr w:type="gramEnd"/>
+      <w:r>
+        <w:rPr>
+          <w:rFonts w:ascii="Courier New" w:eastAsia="Times New Roman" w:hAnsi="Courier New" w:cs="Courier New"/>
+          <w:sz w:val="20"/>
+          <w:szCs w:val="20"/>
+          <w:lang w:val="en-PK"/>
+        </w:rPr>
+        <w:t xml:space="preserve"> full test results</w:t>
       </w:r>
     </w:p>
     <w:p>
@@ -8013,7 +10459,27 @@
           <w:szCs w:val="20"/>
           <w:lang w:val="en-PK"/>
         </w:rPr>
-        <w:t>print(cor_out)</w:t>
+        <w:t>print(</w:t>
+      </w:r>
+      <w:proofErr w:type="spellStart"/>
+      <w:r>
+        <w:rPr>
+          <w:rFonts w:ascii="Courier New" w:eastAsia="Times New Roman" w:hAnsi="Courier New" w:cs="Courier New"/>
+          <w:sz w:val="20"/>
+          <w:szCs w:val="20"/>
+          <w:lang w:val="en-PK"/>
+        </w:rPr>
+        <w:t>cor_out</w:t>
+      </w:r>
+      <w:proofErr w:type="spellEnd"/>
+      <w:r>
+        <w:rPr>
+          <w:rFonts w:ascii="Courier New" w:eastAsia="Times New Roman" w:hAnsi="Courier New" w:cs="Courier New"/>
+          <w:sz w:val="20"/>
+          <w:szCs w:val="20"/>
+          <w:lang w:val="en-PK"/>
+        </w:rPr>
+        <w:t>)</w:t>
       </w:r>
     </w:p>
     <w:p>
@@ -8039,14 +10505,116 @@
           <w:lang w:val="en-PK"/>
         </w:rPr>
       </w:pPr>
-      <w:r>
-        <w:rPr>
-          <w:rFonts w:ascii="Courier New" w:eastAsia="Times New Roman" w:hAnsi="Courier New" w:cs="Courier New"/>
-          <w:sz w:val="20"/>
-          <w:szCs w:val="20"/>
-          <w:lang w:val="en-PK"/>
-        </w:rPr>
-        <w:t>cor_out &lt;- cor.test(df$gdp, df$happiness, method = "pearson")</w:t>
+      <w:proofErr w:type="spellStart"/>
+      <w:r>
+        <w:rPr>
+          <w:rFonts w:ascii="Courier New" w:eastAsia="Times New Roman" w:hAnsi="Courier New" w:cs="Courier New"/>
+          <w:sz w:val="20"/>
+          <w:szCs w:val="20"/>
+          <w:lang w:val="en-PK"/>
+        </w:rPr>
+        <w:t>cor_out</w:t>
+      </w:r>
+      <w:proofErr w:type="spellEnd"/>
+      <w:r>
+        <w:rPr>
+          <w:rFonts w:ascii="Courier New" w:eastAsia="Times New Roman" w:hAnsi="Courier New" w:cs="Courier New"/>
+          <w:sz w:val="20"/>
+          <w:szCs w:val="20"/>
+          <w:lang w:val="en-PK"/>
+        </w:rPr>
+        <w:t xml:space="preserve"> &lt;- </w:t>
+      </w:r>
+      <w:proofErr w:type="spellStart"/>
+      <w:r>
+        <w:rPr>
+          <w:rFonts w:ascii="Courier New" w:eastAsia="Times New Roman" w:hAnsi="Courier New" w:cs="Courier New"/>
+          <w:sz w:val="20"/>
+          <w:szCs w:val="20"/>
+          <w:lang w:val="en-PK"/>
+        </w:rPr>
+        <w:t>cor.</w:t>
+      </w:r>
+      <w:proofErr w:type="gramStart"/>
+      <w:r>
+        <w:rPr>
+          <w:rFonts w:ascii="Courier New" w:eastAsia="Times New Roman" w:hAnsi="Courier New" w:cs="Courier New"/>
+          <w:sz w:val="20"/>
+          <w:szCs w:val="20"/>
+          <w:lang w:val="en-PK"/>
+        </w:rPr>
+        <w:t>test</w:t>
+      </w:r>
+      <w:proofErr w:type="spellEnd"/>
+      <w:r>
+        <w:rPr>
+          <w:rFonts w:ascii="Courier New" w:eastAsia="Times New Roman" w:hAnsi="Courier New" w:cs="Courier New"/>
+          <w:sz w:val="20"/>
+          <w:szCs w:val="20"/>
+          <w:lang w:val="en-PK"/>
+        </w:rPr>
+        <w:t>(</w:t>
+      </w:r>
+      <w:proofErr w:type="spellStart"/>
+      <w:proofErr w:type="gramEnd"/>
+      <w:r>
+        <w:rPr>
+          <w:rFonts w:ascii="Courier New" w:eastAsia="Times New Roman" w:hAnsi="Courier New" w:cs="Courier New"/>
+          <w:sz w:val="20"/>
+          <w:szCs w:val="20"/>
+          <w:lang w:val="en-PK"/>
+        </w:rPr>
+        <w:t>df$gdp</w:t>
+      </w:r>
+      <w:proofErr w:type="spellEnd"/>
+      <w:r>
+        <w:rPr>
+          <w:rFonts w:ascii="Courier New" w:eastAsia="Times New Roman" w:hAnsi="Courier New" w:cs="Courier New"/>
+          <w:sz w:val="20"/>
+          <w:szCs w:val="20"/>
+          <w:lang w:val="en-PK"/>
+        </w:rPr>
+        <w:t xml:space="preserve">, </w:t>
+      </w:r>
+      <w:proofErr w:type="spellStart"/>
+      <w:r>
+        <w:rPr>
+          <w:rFonts w:ascii="Courier New" w:eastAsia="Times New Roman" w:hAnsi="Courier New" w:cs="Courier New"/>
+          <w:sz w:val="20"/>
+          <w:szCs w:val="20"/>
+          <w:lang w:val="en-PK"/>
+        </w:rPr>
+        <w:t>df$happiness</w:t>
+      </w:r>
+      <w:proofErr w:type="spellEnd"/>
+      <w:r>
+        <w:rPr>
+          <w:rFonts w:ascii="Courier New" w:eastAsia="Times New Roman" w:hAnsi="Courier New" w:cs="Courier New"/>
+          <w:sz w:val="20"/>
+          <w:szCs w:val="20"/>
+          <w:lang w:val="en-PK"/>
+        </w:rPr>
+        <w:t>, method = "</w:t>
+      </w:r>
+      <w:proofErr w:type="spellStart"/>
+      <w:r>
+        <w:rPr>
+          <w:rFonts w:ascii="Courier New" w:eastAsia="Times New Roman" w:hAnsi="Courier New" w:cs="Courier New"/>
+          <w:sz w:val="20"/>
+          <w:szCs w:val="20"/>
+          <w:lang w:val="en-PK"/>
+        </w:rPr>
+        <w:t>pearson</w:t>
+      </w:r>
+      <w:proofErr w:type="spellEnd"/>
+      <w:r>
+        <w:rPr>
+          <w:rFonts w:ascii="Courier New" w:eastAsia="Times New Roman" w:hAnsi="Courier New" w:cs="Courier New"/>
+          <w:sz w:val="20"/>
+          <w:szCs w:val="20"/>
+          <w:lang w:val="en-PK"/>
+        </w:rPr>
+        <w:t>")</w:t>
       </w:r>
     </w:p>
     <w:p>
@@ -8067,7 +10635,27 @@
           <w:szCs w:val="20"/>
           <w:lang w:val="en-PK"/>
         </w:rPr>
-        <w:t>print(cor_out)</w:t>
+        <w:t>print(</w:t>
+      </w:r>
+      <w:proofErr w:type="spellStart"/>
+      <w:r>
+        <w:rPr>
+          <w:rFonts w:ascii="Courier New" w:eastAsia="Times New Roman" w:hAnsi="Courier New" w:cs="Courier New"/>
+          <w:sz w:val="20"/>
+          <w:szCs w:val="20"/>
+          <w:lang w:val="en-PK"/>
+        </w:rPr>
+        <w:t>cor_out</w:t>
+      </w:r>
+      <w:proofErr w:type="spellEnd"/>
+      <w:r>
+        <w:rPr>
+          <w:rFonts w:ascii="Courier New" w:eastAsia="Times New Roman" w:hAnsi="Courier New" w:cs="Courier New"/>
+          <w:sz w:val="20"/>
+          <w:szCs w:val="20"/>
+          <w:lang w:val="en-PK"/>
+        </w:rPr>
+        <w:t>)</w:t>
       </w:r>
     </w:p>
     <w:p>
@@ -8156,14 +10744,47 @@
           <w:lang w:val="en-PK"/>
         </w:rPr>
       </w:pPr>
-      <w:r>
-        <w:rPr>
-          <w:rFonts w:ascii="Courier New" w:eastAsia="Times New Roman" w:hAnsi="Courier New" w:cs="Courier New"/>
-          <w:sz w:val="20"/>
-          <w:szCs w:val="20"/>
-          <w:lang w:val="en-PK"/>
-        </w:rPr>
-        <w:t>summary_table &lt;- data.frame(</w:t>
+      <w:proofErr w:type="spellStart"/>
+      <w:r>
+        <w:rPr>
+          <w:rFonts w:ascii="Courier New" w:eastAsia="Times New Roman" w:hAnsi="Courier New" w:cs="Courier New"/>
+          <w:sz w:val="20"/>
+          <w:szCs w:val="20"/>
+          <w:lang w:val="en-PK"/>
+        </w:rPr>
+        <w:t>summary_table</w:t>
+      </w:r>
+      <w:proofErr w:type="spellEnd"/>
+      <w:r>
+        <w:rPr>
+          <w:rFonts w:ascii="Courier New" w:eastAsia="Times New Roman" w:hAnsi="Courier New" w:cs="Courier New"/>
+          <w:sz w:val="20"/>
+          <w:szCs w:val="20"/>
+          <w:lang w:val="en-PK"/>
+        </w:rPr>
+        <w:t xml:space="preserve"> &lt;- </w:t>
+      </w:r>
+      <w:proofErr w:type="spellStart"/>
+      <w:proofErr w:type="gramStart"/>
+      <w:r>
+        <w:rPr>
+          <w:rFonts w:ascii="Courier New" w:eastAsia="Times New Roman" w:hAnsi="Courier New" w:cs="Courier New"/>
+          <w:sz w:val="20"/>
+          <w:szCs w:val="20"/>
+          <w:lang w:val="en-PK"/>
+        </w:rPr>
+        <w:t>data.frame</w:t>
+      </w:r>
+      <w:proofErr w:type="spellEnd"/>
+      <w:proofErr w:type="gramEnd"/>
+      <w:r>
+        <w:rPr>
+          <w:rFonts w:ascii="Courier New" w:eastAsia="Times New Roman" w:hAnsi="Courier New" w:cs="Courier New"/>
+          <w:sz w:val="20"/>
+          <w:szCs w:val="20"/>
+          <w:lang w:val="en-PK"/>
+        </w:rPr>
+        <w:t>(</w:t>
       </w:r>
     </w:p>
     <w:p>
@@ -8205,7 +10826,47 @@
           <w:szCs w:val="20"/>
           <w:lang w:val="en-PK"/>
         </w:rPr>
-        <w:t>  happiness_mean = mean(df$happiness),</w:t>
+        <w:t xml:space="preserve">  </w:t>
+      </w:r>
+      <w:proofErr w:type="spellStart"/>
+      <w:r>
+        <w:rPr>
+          <w:rFonts w:ascii="Courier New" w:eastAsia="Times New Roman" w:hAnsi="Courier New" w:cs="Courier New"/>
+          <w:sz w:val="20"/>
+          <w:szCs w:val="20"/>
+          <w:lang w:val="en-PK"/>
+        </w:rPr>
+        <w:t>happiness_mean</w:t>
+      </w:r>
+      <w:proofErr w:type="spellEnd"/>
+      <w:r>
+        <w:rPr>
+          <w:rFonts w:ascii="Courier New" w:eastAsia="Times New Roman" w:hAnsi="Courier New" w:cs="Courier New"/>
+          <w:sz w:val="20"/>
+          <w:szCs w:val="20"/>
+          <w:lang w:val="en-PK"/>
+        </w:rPr>
+        <w:t xml:space="preserve"> = mean(</w:t>
+      </w:r>
+      <w:proofErr w:type="spellStart"/>
+      <w:r>
+        <w:rPr>
+          <w:rFonts w:ascii="Courier New" w:eastAsia="Times New Roman" w:hAnsi="Courier New" w:cs="Courier New"/>
+          <w:sz w:val="20"/>
+          <w:szCs w:val="20"/>
+          <w:lang w:val="en-PK"/>
+        </w:rPr>
+        <w:t>df$happiness</w:t>
+      </w:r>
+      <w:proofErr w:type="spellEnd"/>
+      <w:r>
+        <w:rPr>
+          <w:rFonts w:ascii="Courier New" w:eastAsia="Times New Roman" w:hAnsi="Courier New" w:cs="Courier New"/>
+          <w:sz w:val="20"/>
+          <w:szCs w:val="20"/>
+          <w:lang w:val="en-PK"/>
+        </w:rPr>
+        <w:t>),</w:t>
       </w:r>
     </w:p>
     <w:p>
@@ -8226,7 +10887,67 @@
           <w:szCs w:val="20"/>
           <w:lang w:val="en-PK"/>
         </w:rPr>
-        <w:t>  happiness_sd   = sd(df$happiness),</w:t>
+        <w:t xml:space="preserve">  </w:t>
+      </w:r>
+      <w:proofErr w:type="spellStart"/>
+      <w:r>
+        <w:rPr>
+          <w:rFonts w:ascii="Courier New" w:eastAsia="Times New Roman" w:hAnsi="Courier New" w:cs="Courier New"/>
+          <w:sz w:val="20"/>
+          <w:szCs w:val="20"/>
+          <w:lang w:val="en-PK"/>
+        </w:rPr>
+        <w:t>happiness_sd</w:t>
+      </w:r>
+      <w:proofErr w:type="spellEnd"/>
+      <w:r>
+        <w:rPr>
+          <w:rFonts w:ascii="Courier New" w:eastAsia="Times New Roman" w:hAnsi="Courier New" w:cs="Courier New"/>
+          <w:sz w:val="20"/>
+          <w:szCs w:val="20"/>
+          <w:lang w:val="en-PK"/>
+        </w:rPr>
+        <w:t xml:space="preserve">   = </w:t>
+      </w:r>
+      <w:proofErr w:type="spellStart"/>
+      <w:r>
+        <w:rPr>
+          <w:rFonts w:ascii="Courier New" w:eastAsia="Times New Roman" w:hAnsi="Courier New" w:cs="Courier New"/>
+          <w:sz w:val="20"/>
+          <w:szCs w:val="20"/>
+          <w:lang w:val="en-PK"/>
+        </w:rPr>
+        <w:t>sd</w:t>
+      </w:r>
+      <w:proofErr w:type="spellEnd"/>
+      <w:r>
+        <w:rPr>
+          <w:rFonts w:ascii="Courier New" w:eastAsia="Times New Roman" w:hAnsi="Courier New" w:cs="Courier New"/>
+          <w:sz w:val="20"/>
+          <w:szCs w:val="20"/>
+          <w:lang w:val="en-PK"/>
+        </w:rPr>
+        <w:t>(</w:t>
+      </w:r>
+      <w:proofErr w:type="spellStart"/>
+      <w:r>
+        <w:rPr>
+          <w:rFonts w:ascii="Courier New" w:eastAsia="Times New Roman" w:hAnsi="Courier New" w:cs="Courier New"/>
+          <w:sz w:val="20"/>
+          <w:szCs w:val="20"/>
+          <w:lang w:val="en-PK"/>
+        </w:rPr>
+        <w:t>df$happiness</w:t>
+      </w:r>
+      <w:proofErr w:type="spellEnd"/>
+      <w:r>
+        <w:rPr>
+          <w:rFonts w:ascii="Courier New" w:eastAsia="Times New Roman" w:hAnsi="Courier New" w:cs="Courier New"/>
+          <w:sz w:val="20"/>
+          <w:szCs w:val="20"/>
+          <w:lang w:val="en-PK"/>
+        </w:rPr>
+        <w:t>),</w:t>
       </w:r>
     </w:p>
     <w:p>
@@ -8247,7 +10968,67 @@
           <w:szCs w:val="20"/>
           <w:lang w:val="en-PK"/>
         </w:rPr>
-        <w:t>  happiness_min  = min(df$happiness),</w:t>
+        <w:t xml:space="preserve">  </w:t>
+      </w:r>
+      <w:proofErr w:type="spellStart"/>
+      <w:r>
+        <w:rPr>
+          <w:rFonts w:ascii="Courier New" w:eastAsia="Times New Roman" w:hAnsi="Courier New" w:cs="Courier New"/>
+          <w:sz w:val="20"/>
+          <w:szCs w:val="20"/>
+          <w:lang w:val="en-PK"/>
+        </w:rPr>
+        <w:t>happiness_</w:t>
+      </w:r>
+      <w:proofErr w:type="gramStart"/>
+      <w:r>
+        <w:rPr>
+          <w:rFonts w:ascii="Courier New" w:eastAsia="Times New Roman" w:hAnsi="Courier New" w:cs="Courier New"/>
+          <w:sz w:val="20"/>
+          <w:szCs w:val="20"/>
+          <w:lang w:val="en-PK"/>
+        </w:rPr>
+        <w:t>min</w:t>
+      </w:r>
+      <w:proofErr w:type="spellEnd"/>
+      <w:r>
+        <w:rPr>
+          <w:rFonts w:ascii="Courier New" w:eastAsia="Times New Roman" w:hAnsi="Courier New" w:cs="Courier New"/>
+          <w:sz w:val="20"/>
+          <w:szCs w:val="20"/>
+          <w:lang w:val="en-PK"/>
+        </w:rPr>
+        <w:t xml:space="preserve">  =</w:t>
+      </w:r>
+      <w:proofErr w:type="gramEnd"/>
+      <w:r>
+        <w:rPr>
+          <w:rFonts w:ascii="Courier New" w:eastAsia="Times New Roman" w:hAnsi="Courier New" w:cs="Courier New"/>
+          <w:sz w:val="20"/>
+          <w:szCs w:val="20"/>
+          <w:lang w:val="en-PK"/>
+        </w:rPr>
+        <w:t xml:space="preserve"> min(</w:t>
+      </w:r>
+      <w:proofErr w:type="spellStart"/>
+      <w:r>
+        <w:rPr>
+          <w:rFonts w:ascii="Courier New" w:eastAsia="Times New Roman" w:hAnsi="Courier New" w:cs="Courier New"/>
+          <w:sz w:val="20"/>
+          <w:szCs w:val="20"/>
+          <w:lang w:val="en-PK"/>
+        </w:rPr>
+        <w:t>df$happiness</w:t>
+      </w:r>
+      <w:proofErr w:type="spellEnd"/>
+      <w:r>
+        <w:rPr>
+          <w:rFonts w:ascii="Courier New" w:eastAsia="Times New Roman" w:hAnsi="Courier New" w:cs="Courier New"/>
+          <w:sz w:val="20"/>
+          <w:szCs w:val="20"/>
+          <w:lang w:val="en-PK"/>
+        </w:rPr>
+        <w:t>),</w:t>
       </w:r>
     </w:p>
     <w:p>
@@ -8268,7 +11049,67 @@
           <w:szCs w:val="20"/>
           <w:lang w:val="en-PK"/>
         </w:rPr>
-        <w:t>  happiness_max  = max(df$happiness),</w:t>
+        <w:t xml:space="preserve">  </w:t>
+      </w:r>
+      <w:proofErr w:type="spellStart"/>
+      <w:r>
+        <w:rPr>
+          <w:rFonts w:ascii="Courier New" w:eastAsia="Times New Roman" w:hAnsi="Courier New" w:cs="Courier New"/>
+          <w:sz w:val="20"/>
+          <w:szCs w:val="20"/>
+          <w:lang w:val="en-PK"/>
+        </w:rPr>
+        <w:t>happiness_</w:t>
+      </w:r>
+      <w:proofErr w:type="gramStart"/>
+      <w:r>
+        <w:rPr>
+          <w:rFonts w:ascii="Courier New" w:eastAsia="Times New Roman" w:hAnsi="Courier New" w:cs="Courier New"/>
+          <w:sz w:val="20"/>
+          <w:szCs w:val="20"/>
+          <w:lang w:val="en-PK"/>
+        </w:rPr>
+        <w:t>max</w:t>
+      </w:r>
+      <w:proofErr w:type="spellEnd"/>
+      <w:r>
+        <w:rPr>
+          <w:rFonts w:ascii="Courier New" w:eastAsia="Times New Roman" w:hAnsi="Courier New" w:cs="Courier New"/>
+          <w:sz w:val="20"/>
+          <w:szCs w:val="20"/>
+          <w:lang w:val="en-PK"/>
+        </w:rPr>
+        <w:t xml:space="preserve">  =</w:t>
+      </w:r>
+      <w:proofErr w:type="gramEnd"/>
+      <w:r>
+        <w:rPr>
+          <w:rFonts w:ascii="Courier New" w:eastAsia="Times New Roman" w:hAnsi="Courier New" w:cs="Courier New"/>
+          <w:sz w:val="20"/>
+          <w:szCs w:val="20"/>
+          <w:lang w:val="en-PK"/>
+        </w:rPr>
+        <w:t xml:space="preserve"> max(</w:t>
+      </w:r>
+      <w:proofErr w:type="spellStart"/>
+      <w:r>
+        <w:rPr>
+          <w:rFonts w:ascii="Courier New" w:eastAsia="Times New Roman" w:hAnsi="Courier New" w:cs="Courier New"/>
+          <w:sz w:val="20"/>
+          <w:szCs w:val="20"/>
+          <w:lang w:val="en-PK"/>
+        </w:rPr>
+        <w:t>df$happiness</w:t>
+      </w:r>
+      <w:proofErr w:type="spellEnd"/>
+      <w:r>
+        <w:rPr>
+          <w:rFonts w:ascii="Courier New" w:eastAsia="Times New Roman" w:hAnsi="Courier New" w:cs="Courier New"/>
+          <w:sz w:val="20"/>
+          <w:szCs w:val="20"/>
+          <w:lang w:val="en-PK"/>
+        </w:rPr>
+        <w:t>),</w:t>
       </w:r>
     </w:p>
     <w:p>
@@ -8289,7 +11130,47 @@
           <w:szCs w:val="20"/>
           <w:lang w:val="en-PK"/>
         </w:rPr>
-        <w:t>  gdp_mean = mean(df$gdp),</w:t>
+        <w:t xml:space="preserve">  </w:t>
+      </w:r>
+      <w:proofErr w:type="spellStart"/>
+      <w:r>
+        <w:rPr>
+          <w:rFonts w:ascii="Courier New" w:eastAsia="Times New Roman" w:hAnsi="Courier New" w:cs="Courier New"/>
+          <w:sz w:val="20"/>
+          <w:szCs w:val="20"/>
+          <w:lang w:val="en-PK"/>
+        </w:rPr>
+        <w:t>gdp_mean</w:t>
+      </w:r>
+      <w:proofErr w:type="spellEnd"/>
+      <w:r>
+        <w:rPr>
+          <w:rFonts w:ascii="Courier New" w:eastAsia="Times New Roman" w:hAnsi="Courier New" w:cs="Courier New"/>
+          <w:sz w:val="20"/>
+          <w:szCs w:val="20"/>
+          <w:lang w:val="en-PK"/>
+        </w:rPr>
+        <w:t xml:space="preserve"> = mean(</w:t>
+      </w:r>
+      <w:proofErr w:type="spellStart"/>
+      <w:r>
+        <w:rPr>
+          <w:rFonts w:ascii="Courier New" w:eastAsia="Times New Roman" w:hAnsi="Courier New" w:cs="Courier New"/>
+          <w:sz w:val="20"/>
+          <w:szCs w:val="20"/>
+          <w:lang w:val="en-PK"/>
+        </w:rPr>
+        <w:t>df$gdp</w:t>
+      </w:r>
+      <w:proofErr w:type="spellEnd"/>
+      <w:r>
+        <w:rPr>
+          <w:rFonts w:ascii="Courier New" w:eastAsia="Times New Roman" w:hAnsi="Courier New" w:cs="Courier New"/>
+          <w:sz w:val="20"/>
+          <w:szCs w:val="20"/>
+          <w:lang w:val="en-PK"/>
+        </w:rPr>
+        <w:t>),</w:t>
       </w:r>
     </w:p>
     <w:p>
@@ -8310,7 +11191,67 @@
           <w:szCs w:val="20"/>
           <w:lang w:val="en-PK"/>
         </w:rPr>
-        <w:t>  gdp_sd   = sd(df$gdp),</w:t>
+        <w:t xml:space="preserve">  </w:t>
+      </w:r>
+      <w:proofErr w:type="spellStart"/>
+      <w:r>
+        <w:rPr>
+          <w:rFonts w:ascii="Courier New" w:eastAsia="Times New Roman" w:hAnsi="Courier New" w:cs="Courier New"/>
+          <w:sz w:val="20"/>
+          <w:szCs w:val="20"/>
+          <w:lang w:val="en-PK"/>
+        </w:rPr>
+        <w:t>gdp_sd</w:t>
+      </w:r>
+      <w:proofErr w:type="spellEnd"/>
+      <w:r>
+        <w:rPr>
+          <w:rFonts w:ascii="Courier New" w:eastAsia="Times New Roman" w:hAnsi="Courier New" w:cs="Courier New"/>
+          <w:sz w:val="20"/>
+          <w:szCs w:val="20"/>
+          <w:lang w:val="en-PK"/>
+        </w:rPr>
+        <w:t xml:space="preserve">   = </w:t>
+      </w:r>
+      <w:proofErr w:type="spellStart"/>
+      <w:r>
+        <w:rPr>
+          <w:rFonts w:ascii="Courier New" w:eastAsia="Times New Roman" w:hAnsi="Courier New" w:cs="Courier New"/>
+          <w:sz w:val="20"/>
+          <w:szCs w:val="20"/>
+          <w:lang w:val="en-PK"/>
+        </w:rPr>
+        <w:t>sd</w:t>
+      </w:r>
+      <w:proofErr w:type="spellEnd"/>
+      <w:r>
+        <w:rPr>
+          <w:rFonts w:ascii="Courier New" w:eastAsia="Times New Roman" w:hAnsi="Courier New" w:cs="Courier New"/>
+          <w:sz w:val="20"/>
+          <w:szCs w:val="20"/>
+          <w:lang w:val="en-PK"/>
+        </w:rPr>
+        <w:t>(</w:t>
+      </w:r>
+      <w:proofErr w:type="spellStart"/>
+      <w:r>
+        <w:rPr>
+          <w:rFonts w:ascii="Courier New" w:eastAsia="Times New Roman" w:hAnsi="Courier New" w:cs="Courier New"/>
+          <w:sz w:val="20"/>
+          <w:szCs w:val="20"/>
+          <w:lang w:val="en-PK"/>
+        </w:rPr>
+        <w:t>df$gdp</w:t>
+      </w:r>
+      <w:proofErr w:type="spellEnd"/>
+      <w:r>
+        <w:rPr>
+          <w:rFonts w:ascii="Courier New" w:eastAsia="Times New Roman" w:hAnsi="Courier New" w:cs="Courier New"/>
+          <w:sz w:val="20"/>
+          <w:szCs w:val="20"/>
+          <w:lang w:val="en-PK"/>
+        </w:rPr>
+        <w:t>),</w:t>
       </w:r>
     </w:p>
     <w:p>
@@ -8331,7 +11272,67 @@
           <w:szCs w:val="20"/>
           <w:lang w:val="en-PK"/>
         </w:rPr>
-        <w:t>  gdp_min  = min(df$gdp),</w:t>
+        <w:t xml:space="preserve">  </w:t>
+      </w:r>
+      <w:proofErr w:type="spellStart"/>
+      <w:r>
+        <w:rPr>
+          <w:rFonts w:ascii="Courier New" w:eastAsia="Times New Roman" w:hAnsi="Courier New" w:cs="Courier New"/>
+          <w:sz w:val="20"/>
+          <w:szCs w:val="20"/>
+          <w:lang w:val="en-PK"/>
+        </w:rPr>
+        <w:t>gdp_</w:t>
+      </w:r>
+      <w:proofErr w:type="gramStart"/>
+      <w:r>
+        <w:rPr>
+          <w:rFonts w:ascii="Courier New" w:eastAsia="Times New Roman" w:hAnsi="Courier New" w:cs="Courier New"/>
+          <w:sz w:val="20"/>
+          <w:szCs w:val="20"/>
+          <w:lang w:val="en-PK"/>
+        </w:rPr>
+        <w:t>min</w:t>
+      </w:r>
+      <w:proofErr w:type="spellEnd"/>
+      <w:r>
+        <w:rPr>
+          <w:rFonts w:ascii="Courier New" w:eastAsia="Times New Roman" w:hAnsi="Courier New" w:cs="Courier New"/>
+          <w:sz w:val="20"/>
+          <w:szCs w:val="20"/>
+          <w:lang w:val="en-PK"/>
+        </w:rPr>
+        <w:t xml:space="preserve">  =</w:t>
+      </w:r>
+      <w:proofErr w:type="gramEnd"/>
+      <w:r>
+        <w:rPr>
+          <w:rFonts w:ascii="Courier New" w:eastAsia="Times New Roman" w:hAnsi="Courier New" w:cs="Courier New"/>
+          <w:sz w:val="20"/>
+          <w:szCs w:val="20"/>
+          <w:lang w:val="en-PK"/>
+        </w:rPr>
+        <w:t xml:space="preserve"> min(</w:t>
+      </w:r>
+      <w:proofErr w:type="spellStart"/>
+      <w:r>
+        <w:rPr>
+          <w:rFonts w:ascii="Courier New" w:eastAsia="Times New Roman" w:hAnsi="Courier New" w:cs="Courier New"/>
+          <w:sz w:val="20"/>
+          <w:szCs w:val="20"/>
+          <w:lang w:val="en-PK"/>
+        </w:rPr>
+        <w:t>df$gdp</w:t>
+      </w:r>
+      <w:proofErr w:type="spellEnd"/>
+      <w:r>
+        <w:rPr>
+          <w:rFonts w:ascii="Courier New" w:eastAsia="Times New Roman" w:hAnsi="Courier New" w:cs="Courier New"/>
+          <w:sz w:val="20"/>
+          <w:szCs w:val="20"/>
+          <w:lang w:val="en-PK"/>
+        </w:rPr>
+        <w:t>),</w:t>
       </w:r>
     </w:p>
     <w:p>
@@ -8352,7 +11353,67 @@
           <w:szCs w:val="20"/>
           <w:lang w:val="en-PK"/>
         </w:rPr>
-        <w:t>  gdp_max  = max(df$gdp)</w:t>
+        <w:t xml:space="preserve">  </w:t>
+      </w:r>
+      <w:proofErr w:type="spellStart"/>
+      <w:r>
+        <w:rPr>
+          <w:rFonts w:ascii="Courier New" w:eastAsia="Times New Roman" w:hAnsi="Courier New" w:cs="Courier New"/>
+          <w:sz w:val="20"/>
+          <w:szCs w:val="20"/>
+          <w:lang w:val="en-PK"/>
+        </w:rPr>
+        <w:t>gdp_</w:t>
+      </w:r>
+      <w:proofErr w:type="gramStart"/>
+      <w:r>
+        <w:rPr>
+          <w:rFonts w:ascii="Courier New" w:eastAsia="Times New Roman" w:hAnsi="Courier New" w:cs="Courier New"/>
+          <w:sz w:val="20"/>
+          <w:szCs w:val="20"/>
+          <w:lang w:val="en-PK"/>
+        </w:rPr>
+        <w:t>max</w:t>
+      </w:r>
+      <w:proofErr w:type="spellEnd"/>
+      <w:r>
+        <w:rPr>
+          <w:rFonts w:ascii="Courier New" w:eastAsia="Times New Roman" w:hAnsi="Courier New" w:cs="Courier New"/>
+          <w:sz w:val="20"/>
+          <w:szCs w:val="20"/>
+          <w:lang w:val="en-PK"/>
+        </w:rPr>
+        <w:t xml:space="preserve">  =</w:t>
+      </w:r>
+      <w:proofErr w:type="gramEnd"/>
+      <w:r>
+        <w:rPr>
+          <w:rFonts w:ascii="Courier New" w:eastAsia="Times New Roman" w:hAnsi="Courier New" w:cs="Courier New"/>
+          <w:sz w:val="20"/>
+          <w:szCs w:val="20"/>
+          <w:lang w:val="en-PK"/>
+        </w:rPr>
+        <w:t xml:space="preserve"> max(</w:t>
+      </w:r>
+      <w:proofErr w:type="spellStart"/>
+      <w:r>
+        <w:rPr>
+          <w:rFonts w:ascii="Courier New" w:eastAsia="Times New Roman" w:hAnsi="Courier New" w:cs="Courier New"/>
+          <w:sz w:val="20"/>
+          <w:szCs w:val="20"/>
+          <w:lang w:val="en-PK"/>
+        </w:rPr>
+        <w:t>df$gdp</w:t>
+      </w:r>
+      <w:proofErr w:type="spellEnd"/>
+      <w:r>
+        <w:rPr>
+          <w:rFonts w:ascii="Courier New" w:eastAsia="Times New Roman" w:hAnsi="Courier New" w:cs="Courier New"/>
+          <w:sz w:val="20"/>
+          <w:szCs w:val="20"/>
+          <w:lang w:val="en-PK"/>
+        </w:rPr>
+        <w:t>)</w:t>
       </w:r>
     </w:p>
     <w:p>
@@ -8399,14 +11460,25 @@
           <w:lang w:val="en-PK"/>
         </w:rPr>
       </w:pPr>
-      <w:r>
-        <w:rPr>
-          <w:rFonts w:ascii="Courier New" w:eastAsia="Times New Roman" w:hAnsi="Courier New" w:cs="Courier New"/>
-          <w:sz w:val="20"/>
-          <w:szCs w:val="20"/>
-          <w:lang w:val="en-PK"/>
-        </w:rPr>
-        <w:t>cat("\n--- Summary table ---\n")</w:t>
+      <w:proofErr w:type="gramStart"/>
+      <w:r>
+        <w:rPr>
+          <w:rFonts w:ascii="Courier New" w:eastAsia="Times New Roman" w:hAnsi="Courier New" w:cs="Courier New"/>
+          <w:sz w:val="20"/>
+          <w:szCs w:val="20"/>
+          <w:lang w:val="en-PK"/>
+        </w:rPr>
+        <w:t>cat(</w:t>
+      </w:r>
+      <w:proofErr w:type="gramEnd"/>
+      <w:r>
+        <w:rPr>
+          <w:rFonts w:ascii="Courier New" w:eastAsia="Times New Roman" w:hAnsi="Courier New" w:cs="Courier New"/>
+          <w:sz w:val="20"/>
+          <w:szCs w:val="20"/>
+          <w:lang w:val="en-PK"/>
+        </w:rPr>
+        <w:t>"\n--- Summary table ---\n")</w:t>
       </w:r>
     </w:p>
     <w:p>
@@ -8427,7 +11499,27 @@
           <w:szCs w:val="20"/>
           <w:lang w:val="en-PK"/>
         </w:rPr>
-        <w:t>print(summary_table)</w:t>
+        <w:t>print(</w:t>
+      </w:r>
+      <w:proofErr w:type="spellStart"/>
+      <w:r>
+        <w:rPr>
+          <w:rFonts w:ascii="Courier New" w:eastAsia="Times New Roman" w:hAnsi="Courier New" w:cs="Courier New"/>
+          <w:sz w:val="20"/>
+          <w:szCs w:val="20"/>
+          <w:lang w:val="en-PK"/>
+        </w:rPr>
+        <w:t>summary_table</w:t>
+      </w:r>
+      <w:proofErr w:type="spellEnd"/>
+      <w:r>
+        <w:rPr>
+          <w:rFonts w:ascii="Courier New" w:eastAsia="Times New Roman" w:hAnsi="Courier New" w:cs="Courier New"/>
+          <w:sz w:val="20"/>
+          <w:szCs w:val="20"/>
+          <w:lang w:val="en-PK"/>
+        </w:rPr>
+        <w:t>)</w:t>
       </w:r>
     </w:p>
     <w:p>

</xml_diff>

<commit_message>
Submit final report: GDP-Happiness_correlation_analysis
</commit_message>
<xml_diff>
--- a/7COM1079_Final report.docx
+++ b/7COM1079_Final report.docx
@@ -344,7 +344,23 @@
           <w:rFonts w:ascii="Times New Roman" w:eastAsia="Times New Roman" w:hAnsi="Times New Roman" w:cs="Times New Roman"/>
           <w:i/>
         </w:rPr>
-        <w:t>Seikh Fuyad Sakib</w:t>
+        <w:t xml:space="preserve">Seikh </w:t>
+      </w:r>
+      <w:proofErr w:type="spellStart"/>
+      <w:r>
+        <w:rPr>
+          <w:rFonts w:ascii="Times New Roman" w:eastAsia="Times New Roman" w:hAnsi="Times New Roman" w:cs="Times New Roman"/>
+          <w:i/>
+        </w:rPr>
+        <w:t>Fuyad</w:t>
+      </w:r>
+      <w:proofErr w:type="spellEnd"/>
+      <w:r>
+        <w:rPr>
+          <w:rFonts w:ascii="Times New Roman" w:eastAsia="Times New Roman" w:hAnsi="Times New Roman" w:cs="Times New Roman"/>
+          <w:i/>
+        </w:rPr>
+        <w:t xml:space="preserve"> Sakib</w:t>
       </w:r>
       <w:r>
         <w:rPr>
@@ -3995,7 +4011,15 @@
         <w:rPr>
           <w:rFonts w:ascii="Times New Roman" w:eastAsia="Times New Roman" w:hAnsi="Times New Roman" w:cs="Times New Roman"/>
         </w:rPr>
-        <w:t>Initial dataset upload and exploratory analysis</w:t>
+        <w:t xml:space="preserve">Initial dataset upload and exploratory </w:t>
+      </w:r>
+      <w:proofErr w:type="spellStart"/>
+      <w:proofErr w:type="gramStart"/>
+      <w:r>
+        <w:rPr>
+          <w:rFonts w:ascii="Times New Roman" w:eastAsia="Times New Roman" w:hAnsi="Times New Roman" w:cs="Times New Roman"/>
+        </w:rPr>
+        <w:t>analysis</w:t>
       </w:r>
       <w:r>
         <w:rPr>
@@ -4007,7 +4031,15 @@
         <w:rPr>
           <w:rFonts w:ascii="Times New Roman" w:eastAsia="Times New Roman" w:hAnsi="Times New Roman" w:cs="Times New Roman"/>
         </w:rPr>
-        <w:t>This commit established the project foundation, enabling all team members to work with standardised data files.</w:t>
+        <w:t>This</w:t>
+      </w:r>
+      <w:proofErr w:type="spellEnd"/>
+      <w:proofErr w:type="gramEnd"/>
+      <w:r>
+        <w:rPr>
+          <w:rFonts w:ascii="Times New Roman" w:eastAsia="Times New Roman" w:hAnsi="Times New Roman" w:cs="Times New Roman"/>
+        </w:rPr>
+        <w:t xml:space="preserve"> commit established the project foundation, enabling all team members to work with standardised data files.</w:t>
       </w:r>
     </w:p>
     <w:p>
@@ -5408,14 +5440,67 @@
           <w:lang w:val="en-PK"/>
         </w:rPr>
       </w:pPr>
-      <w:r>
-        <w:rPr>
-          <w:rFonts w:ascii="Courier New" w:eastAsia="Times New Roman" w:hAnsi="Courier New" w:cs="Courier New"/>
-          <w:sz w:val="20"/>
-          <w:szCs w:val="20"/>
-          <w:lang w:val="en-PK"/>
-        </w:rPr>
-        <w:t>df &lt;- read.csv("2019.csv", check.names = FALSE)</w:t>
+      <w:proofErr w:type="spellStart"/>
+      <w:r>
+        <w:rPr>
+          <w:rFonts w:ascii="Courier New" w:eastAsia="Times New Roman" w:hAnsi="Courier New" w:cs="Courier New"/>
+          <w:sz w:val="20"/>
+          <w:szCs w:val="20"/>
+          <w:lang w:val="en-PK"/>
+        </w:rPr>
+        <w:t>df</w:t>
+      </w:r>
+      <w:proofErr w:type="spellEnd"/>
+      <w:r>
+        <w:rPr>
+          <w:rFonts w:ascii="Courier New" w:eastAsia="Times New Roman" w:hAnsi="Courier New" w:cs="Courier New"/>
+          <w:sz w:val="20"/>
+          <w:szCs w:val="20"/>
+          <w:lang w:val="en-PK"/>
+        </w:rPr>
+        <w:t xml:space="preserve"> &lt;- </w:t>
+      </w:r>
+      <w:proofErr w:type="gramStart"/>
+      <w:r>
+        <w:rPr>
+          <w:rFonts w:ascii="Courier New" w:eastAsia="Times New Roman" w:hAnsi="Courier New" w:cs="Courier New"/>
+          <w:sz w:val="20"/>
+          <w:szCs w:val="20"/>
+          <w:lang w:val="en-PK"/>
+        </w:rPr>
+        <w:t>read.csv(</w:t>
+      </w:r>
+      <w:proofErr w:type="gramEnd"/>
+      <w:r>
+        <w:rPr>
+          <w:rFonts w:ascii="Courier New" w:eastAsia="Times New Roman" w:hAnsi="Courier New" w:cs="Courier New"/>
+          <w:sz w:val="20"/>
+          <w:szCs w:val="20"/>
+          <w:lang w:val="en-PK"/>
+        </w:rPr>
+        <w:t xml:space="preserve">"2019.csv", </w:t>
+      </w:r>
+      <w:proofErr w:type="spellStart"/>
+      <w:proofErr w:type="gramStart"/>
+      <w:r>
+        <w:rPr>
+          <w:rFonts w:ascii="Courier New" w:eastAsia="Times New Roman" w:hAnsi="Courier New" w:cs="Courier New"/>
+          <w:sz w:val="20"/>
+          <w:szCs w:val="20"/>
+          <w:lang w:val="en-PK"/>
+        </w:rPr>
+        <w:t>check.names</w:t>
+      </w:r>
+      <w:proofErr w:type="spellEnd"/>
+      <w:proofErr w:type="gramEnd"/>
+      <w:r>
+        <w:rPr>
+          <w:rFonts w:ascii="Courier New" w:eastAsia="Times New Roman" w:hAnsi="Courier New" w:cs="Courier New"/>
+          <w:sz w:val="20"/>
+          <w:szCs w:val="20"/>
+          <w:lang w:val="en-PK"/>
+        </w:rPr>
+        <w:t xml:space="preserve"> = FALSE)</w:t>
       </w:r>
     </w:p>
     <w:p>
@@ -5469,7 +5554,38 @@
           <w:szCs w:val="20"/>
           <w:lang w:val="en-PK"/>
         </w:rPr>
-        <w:t># Rename the 2nd column "Country or region" of  df to "country"</w:t>
+        <w:t xml:space="preserve"># Rename the 2nd column "Country or region" </w:t>
+      </w:r>
+      <w:proofErr w:type="gramStart"/>
+      <w:r>
+        <w:rPr>
+          <w:rFonts w:ascii="Courier New" w:eastAsia="Times New Roman" w:hAnsi="Courier New" w:cs="Courier New"/>
+          <w:sz w:val="20"/>
+          <w:szCs w:val="20"/>
+          <w:lang w:val="en-PK"/>
+        </w:rPr>
+        <w:t>of  </w:t>
+      </w:r>
+      <w:proofErr w:type="spellStart"/>
+      <w:r>
+        <w:rPr>
+          <w:rFonts w:ascii="Courier New" w:eastAsia="Times New Roman" w:hAnsi="Courier New" w:cs="Courier New"/>
+          <w:sz w:val="20"/>
+          <w:szCs w:val="20"/>
+          <w:lang w:val="en-PK"/>
+        </w:rPr>
+        <w:t>df</w:t>
+      </w:r>
+      <w:proofErr w:type="spellEnd"/>
+      <w:proofErr w:type="gramEnd"/>
+      <w:r>
+        <w:rPr>
+          <w:rFonts w:ascii="Courier New" w:eastAsia="Times New Roman" w:hAnsi="Courier New" w:cs="Courier New"/>
+          <w:sz w:val="20"/>
+          <w:szCs w:val="20"/>
+          <w:lang w:val="en-PK"/>
+        </w:rPr>
+        <w:t xml:space="preserve"> to "country"</w:t>
       </w:r>
     </w:p>
     <w:p>
@@ -5483,14 +5599,56 @@
           <w:lang w:val="en-PK"/>
         </w:rPr>
       </w:pPr>
-      <w:r>
-        <w:rPr>
-          <w:rFonts w:ascii="Courier New" w:eastAsia="Times New Roman" w:hAnsi="Courier New" w:cs="Courier New"/>
-          <w:sz w:val="20"/>
-          <w:szCs w:val="20"/>
-          <w:lang w:val="en-PK"/>
-        </w:rPr>
-        <w:t>colnames(df)[2] &lt;- "country"</w:t>
+      <w:proofErr w:type="spellStart"/>
+      <w:r>
+        <w:rPr>
+          <w:rFonts w:ascii="Courier New" w:eastAsia="Times New Roman" w:hAnsi="Courier New" w:cs="Courier New"/>
+          <w:sz w:val="20"/>
+          <w:szCs w:val="20"/>
+          <w:lang w:val="en-PK"/>
+        </w:rPr>
+        <w:t>colnames</w:t>
+      </w:r>
+      <w:proofErr w:type="spellEnd"/>
+      <w:r>
+        <w:rPr>
+          <w:rFonts w:ascii="Courier New" w:eastAsia="Times New Roman" w:hAnsi="Courier New" w:cs="Courier New"/>
+          <w:sz w:val="20"/>
+          <w:szCs w:val="20"/>
+          <w:lang w:val="en-PK"/>
+        </w:rPr>
+        <w:t>(</w:t>
+      </w:r>
+      <w:proofErr w:type="spellStart"/>
+      <w:r>
+        <w:rPr>
+          <w:rFonts w:ascii="Courier New" w:eastAsia="Times New Roman" w:hAnsi="Courier New" w:cs="Courier New"/>
+          <w:sz w:val="20"/>
+          <w:szCs w:val="20"/>
+          <w:lang w:val="en-PK"/>
+        </w:rPr>
+        <w:t>df</w:t>
+      </w:r>
+      <w:proofErr w:type="spellEnd"/>
+      <w:proofErr w:type="gramStart"/>
+      <w:r>
+        <w:rPr>
+          <w:rFonts w:ascii="Courier New" w:eastAsia="Times New Roman" w:hAnsi="Courier New" w:cs="Courier New"/>
+          <w:sz w:val="20"/>
+          <w:szCs w:val="20"/>
+          <w:lang w:val="en-PK"/>
+        </w:rPr>
+        <w:t>)[</w:t>
+      </w:r>
+      <w:proofErr w:type="gramEnd"/>
+      <w:r>
+        <w:rPr>
+          <w:rFonts w:ascii="Courier New" w:eastAsia="Times New Roman" w:hAnsi="Courier New" w:cs="Courier New"/>
+          <w:sz w:val="20"/>
+          <w:szCs w:val="20"/>
+          <w:lang w:val="en-PK"/>
+        </w:rPr>
+        <w:t>2] &lt;- "country"</w:t>
       </w:r>
     </w:p>
     <w:p>
@@ -5511,7 +5669,27 @@
           <w:szCs w:val="20"/>
           <w:lang w:val="en-PK"/>
         </w:rPr>
-        <w:t># Rename the 3rd column "Score" of df to "happiness"</w:t>
+        <w:t xml:space="preserve"># Rename the 3rd column "Score" of </w:t>
+      </w:r>
+      <w:proofErr w:type="spellStart"/>
+      <w:r>
+        <w:rPr>
+          <w:rFonts w:ascii="Courier New" w:eastAsia="Times New Roman" w:hAnsi="Courier New" w:cs="Courier New"/>
+          <w:sz w:val="20"/>
+          <w:szCs w:val="20"/>
+          <w:lang w:val="en-PK"/>
+        </w:rPr>
+        <w:t>df</w:t>
+      </w:r>
+      <w:proofErr w:type="spellEnd"/>
+      <w:r>
+        <w:rPr>
+          <w:rFonts w:ascii="Courier New" w:eastAsia="Times New Roman" w:hAnsi="Courier New" w:cs="Courier New"/>
+          <w:sz w:val="20"/>
+          <w:szCs w:val="20"/>
+          <w:lang w:val="en-PK"/>
+        </w:rPr>
+        <w:t xml:space="preserve"> to "happiness"</w:t>
       </w:r>
     </w:p>
     <w:p>
@@ -5525,14 +5703,56 @@
           <w:lang w:val="en-PK"/>
         </w:rPr>
       </w:pPr>
-      <w:r>
-        <w:rPr>
-          <w:rFonts w:ascii="Courier New" w:eastAsia="Times New Roman" w:hAnsi="Courier New" w:cs="Courier New"/>
-          <w:sz w:val="20"/>
-          <w:szCs w:val="20"/>
-          <w:lang w:val="en-PK"/>
-        </w:rPr>
-        <w:t>colnames(df)[3] &lt;- "happiness"</w:t>
+      <w:proofErr w:type="spellStart"/>
+      <w:r>
+        <w:rPr>
+          <w:rFonts w:ascii="Courier New" w:eastAsia="Times New Roman" w:hAnsi="Courier New" w:cs="Courier New"/>
+          <w:sz w:val="20"/>
+          <w:szCs w:val="20"/>
+          <w:lang w:val="en-PK"/>
+        </w:rPr>
+        <w:t>colnames</w:t>
+      </w:r>
+      <w:proofErr w:type="spellEnd"/>
+      <w:r>
+        <w:rPr>
+          <w:rFonts w:ascii="Courier New" w:eastAsia="Times New Roman" w:hAnsi="Courier New" w:cs="Courier New"/>
+          <w:sz w:val="20"/>
+          <w:szCs w:val="20"/>
+          <w:lang w:val="en-PK"/>
+        </w:rPr>
+        <w:t>(</w:t>
+      </w:r>
+      <w:proofErr w:type="spellStart"/>
+      <w:r>
+        <w:rPr>
+          <w:rFonts w:ascii="Courier New" w:eastAsia="Times New Roman" w:hAnsi="Courier New" w:cs="Courier New"/>
+          <w:sz w:val="20"/>
+          <w:szCs w:val="20"/>
+          <w:lang w:val="en-PK"/>
+        </w:rPr>
+        <w:t>df</w:t>
+      </w:r>
+      <w:proofErr w:type="spellEnd"/>
+      <w:proofErr w:type="gramStart"/>
+      <w:r>
+        <w:rPr>
+          <w:rFonts w:ascii="Courier New" w:eastAsia="Times New Roman" w:hAnsi="Courier New" w:cs="Courier New"/>
+          <w:sz w:val="20"/>
+          <w:szCs w:val="20"/>
+          <w:lang w:val="en-PK"/>
+        </w:rPr>
+        <w:t>)[</w:t>
+      </w:r>
+      <w:proofErr w:type="gramEnd"/>
+      <w:r>
+        <w:rPr>
+          <w:rFonts w:ascii="Courier New" w:eastAsia="Times New Roman" w:hAnsi="Courier New" w:cs="Courier New"/>
+          <w:sz w:val="20"/>
+          <w:szCs w:val="20"/>
+          <w:lang w:val="en-PK"/>
+        </w:rPr>
+        <w:t>3] &lt;- "happiness"</w:t>
       </w:r>
     </w:p>
     <w:p>
@@ -5553,7 +5773,47 @@
           <w:szCs w:val="20"/>
           <w:lang w:val="en-PK"/>
         </w:rPr>
-        <w:t># Rename the 4th column "GDP per capita" of df to "gdp"</w:t>
+        <w:t xml:space="preserve"># Rename the 4th column "GDP per capita" of </w:t>
+      </w:r>
+      <w:proofErr w:type="spellStart"/>
+      <w:r>
+        <w:rPr>
+          <w:rFonts w:ascii="Courier New" w:eastAsia="Times New Roman" w:hAnsi="Courier New" w:cs="Courier New"/>
+          <w:sz w:val="20"/>
+          <w:szCs w:val="20"/>
+          <w:lang w:val="en-PK"/>
+        </w:rPr>
+        <w:t>df</w:t>
+      </w:r>
+      <w:proofErr w:type="spellEnd"/>
+      <w:r>
+        <w:rPr>
+          <w:rFonts w:ascii="Courier New" w:eastAsia="Times New Roman" w:hAnsi="Courier New" w:cs="Courier New"/>
+          <w:sz w:val="20"/>
+          <w:szCs w:val="20"/>
+          <w:lang w:val="en-PK"/>
+        </w:rPr>
+        <w:t xml:space="preserve"> to "</w:t>
+      </w:r>
+      <w:proofErr w:type="spellStart"/>
+      <w:r>
+        <w:rPr>
+          <w:rFonts w:ascii="Courier New" w:eastAsia="Times New Roman" w:hAnsi="Courier New" w:cs="Courier New"/>
+          <w:sz w:val="20"/>
+          <w:szCs w:val="20"/>
+          <w:lang w:val="en-PK"/>
+        </w:rPr>
+        <w:t>gdp</w:t>
+      </w:r>
+      <w:proofErr w:type="spellEnd"/>
+      <w:r>
+        <w:rPr>
+          <w:rFonts w:ascii="Courier New" w:eastAsia="Times New Roman" w:hAnsi="Courier New" w:cs="Courier New"/>
+          <w:sz w:val="20"/>
+          <w:szCs w:val="20"/>
+          <w:lang w:val="en-PK"/>
+        </w:rPr>
+        <w:t>"</w:t>
       </w:r>
     </w:p>
     <w:p>
@@ -5579,14 +5839,76 @@
           <w:lang w:val="en-PK"/>
         </w:rPr>
       </w:pPr>
-      <w:r>
-        <w:rPr>
-          <w:rFonts w:ascii="Courier New" w:eastAsia="Times New Roman" w:hAnsi="Courier New" w:cs="Courier New"/>
-          <w:sz w:val="20"/>
-          <w:szCs w:val="20"/>
-          <w:lang w:val="en-PK"/>
-        </w:rPr>
-        <w:t>colnames(df)[4] &lt;- "gdp"</w:t>
+      <w:proofErr w:type="spellStart"/>
+      <w:r>
+        <w:rPr>
+          <w:rFonts w:ascii="Courier New" w:eastAsia="Times New Roman" w:hAnsi="Courier New" w:cs="Courier New"/>
+          <w:sz w:val="20"/>
+          <w:szCs w:val="20"/>
+          <w:lang w:val="en-PK"/>
+        </w:rPr>
+        <w:t>colnames</w:t>
+      </w:r>
+      <w:proofErr w:type="spellEnd"/>
+      <w:r>
+        <w:rPr>
+          <w:rFonts w:ascii="Courier New" w:eastAsia="Times New Roman" w:hAnsi="Courier New" w:cs="Courier New"/>
+          <w:sz w:val="20"/>
+          <w:szCs w:val="20"/>
+          <w:lang w:val="en-PK"/>
+        </w:rPr>
+        <w:t>(</w:t>
+      </w:r>
+      <w:proofErr w:type="spellStart"/>
+      <w:r>
+        <w:rPr>
+          <w:rFonts w:ascii="Courier New" w:eastAsia="Times New Roman" w:hAnsi="Courier New" w:cs="Courier New"/>
+          <w:sz w:val="20"/>
+          <w:szCs w:val="20"/>
+          <w:lang w:val="en-PK"/>
+        </w:rPr>
+        <w:t>df</w:t>
+      </w:r>
+      <w:proofErr w:type="spellEnd"/>
+      <w:proofErr w:type="gramStart"/>
+      <w:r>
+        <w:rPr>
+          <w:rFonts w:ascii="Courier New" w:eastAsia="Times New Roman" w:hAnsi="Courier New" w:cs="Courier New"/>
+          <w:sz w:val="20"/>
+          <w:szCs w:val="20"/>
+          <w:lang w:val="en-PK"/>
+        </w:rPr>
+        <w:t>)[</w:t>
+      </w:r>
+      <w:proofErr w:type="gramEnd"/>
+      <w:r>
+        <w:rPr>
+          <w:rFonts w:ascii="Courier New" w:eastAsia="Times New Roman" w:hAnsi="Courier New" w:cs="Courier New"/>
+          <w:sz w:val="20"/>
+          <w:szCs w:val="20"/>
+          <w:lang w:val="en-PK"/>
+        </w:rPr>
+        <w:t>4] &lt;- "</w:t>
+      </w:r>
+      <w:proofErr w:type="spellStart"/>
+      <w:r>
+        <w:rPr>
+          <w:rFonts w:ascii="Courier New" w:eastAsia="Times New Roman" w:hAnsi="Courier New" w:cs="Courier New"/>
+          <w:sz w:val="20"/>
+          <w:szCs w:val="20"/>
+          <w:lang w:val="en-PK"/>
+        </w:rPr>
+        <w:t>gdp</w:t>
+      </w:r>
+      <w:proofErr w:type="spellEnd"/>
+      <w:r>
+        <w:rPr>
+          <w:rFonts w:ascii="Courier New" w:eastAsia="Times New Roman" w:hAnsi="Courier New" w:cs="Courier New"/>
+          <w:sz w:val="20"/>
+          <w:szCs w:val="20"/>
+          <w:lang w:val="en-PK"/>
+        </w:rPr>
+        <w:t>"</w:t>
       </w:r>
     </w:p>
     <w:p>
@@ -5633,14 +5955,67 @@
           <w:lang w:val="en-PK"/>
         </w:rPr>
       </w:pPr>
-      <w:r>
-        <w:rPr>
-          <w:rFonts w:ascii="Courier New" w:eastAsia="Times New Roman" w:hAnsi="Courier New" w:cs="Courier New"/>
-          <w:sz w:val="20"/>
-          <w:szCs w:val="20"/>
-          <w:lang w:val="en-PK"/>
-        </w:rPr>
-        <w:t>df &lt;- na.omit(df)</w:t>
+      <w:proofErr w:type="spellStart"/>
+      <w:r>
+        <w:rPr>
+          <w:rFonts w:ascii="Courier New" w:eastAsia="Times New Roman" w:hAnsi="Courier New" w:cs="Courier New"/>
+          <w:sz w:val="20"/>
+          <w:szCs w:val="20"/>
+          <w:lang w:val="en-PK"/>
+        </w:rPr>
+        <w:t>df</w:t>
+      </w:r>
+      <w:proofErr w:type="spellEnd"/>
+      <w:r>
+        <w:rPr>
+          <w:rFonts w:ascii="Courier New" w:eastAsia="Times New Roman" w:hAnsi="Courier New" w:cs="Courier New"/>
+          <w:sz w:val="20"/>
+          <w:szCs w:val="20"/>
+          <w:lang w:val="en-PK"/>
+        </w:rPr>
+        <w:t xml:space="preserve"> &lt;- </w:t>
+      </w:r>
+      <w:proofErr w:type="spellStart"/>
+      <w:proofErr w:type="gramStart"/>
+      <w:r>
+        <w:rPr>
+          <w:rFonts w:ascii="Courier New" w:eastAsia="Times New Roman" w:hAnsi="Courier New" w:cs="Courier New"/>
+          <w:sz w:val="20"/>
+          <w:szCs w:val="20"/>
+          <w:lang w:val="en-PK"/>
+        </w:rPr>
+        <w:t>na.omit</w:t>
+      </w:r>
+      <w:proofErr w:type="spellEnd"/>
+      <w:proofErr w:type="gramEnd"/>
+      <w:r>
+        <w:rPr>
+          <w:rFonts w:ascii="Courier New" w:eastAsia="Times New Roman" w:hAnsi="Courier New" w:cs="Courier New"/>
+          <w:sz w:val="20"/>
+          <w:szCs w:val="20"/>
+          <w:lang w:val="en-PK"/>
+        </w:rPr>
+        <w:t>(</w:t>
+      </w:r>
+      <w:proofErr w:type="spellStart"/>
+      <w:r>
+        <w:rPr>
+          <w:rFonts w:ascii="Courier New" w:eastAsia="Times New Roman" w:hAnsi="Courier New" w:cs="Courier New"/>
+          <w:sz w:val="20"/>
+          <w:szCs w:val="20"/>
+          <w:lang w:val="en-PK"/>
+        </w:rPr>
+        <w:t>df</w:t>
+      </w:r>
+      <w:proofErr w:type="spellEnd"/>
+      <w:r>
+        <w:rPr>
+          <w:rFonts w:ascii="Courier New" w:eastAsia="Times New Roman" w:hAnsi="Courier New" w:cs="Courier New"/>
+          <w:sz w:val="20"/>
+          <w:szCs w:val="20"/>
+          <w:lang w:val="en-PK"/>
+        </w:rPr>
+        <w:t>)</w:t>
       </w:r>
     </w:p>
     <w:p>
@@ -5666,6 +6041,7 @@
           <w:lang w:val="en-PK"/>
         </w:rPr>
       </w:pPr>
+      <w:proofErr w:type="spellStart"/>
       <w:r>
         <w:rPr>
           <w:rFonts w:ascii="Courier New" w:eastAsia="Times New Roman" w:hAnsi="Courier New" w:cs="Courier New"/>
@@ -5675,6 +6051,7 @@
         </w:rPr>
         <w:t>df</w:t>
       </w:r>
+      <w:proofErr w:type="spellEnd"/>
     </w:p>
     <w:p>
       <w:pPr>
@@ -5778,7 +6155,27 @@
           <w:szCs w:val="20"/>
           <w:lang w:val="en-PK"/>
         </w:rPr>
-        <w:t>#png("scatterplot.png", width = 1200, height = 900)</w:t>
+        <w:t>#</w:t>
+      </w:r>
+      <w:proofErr w:type="gramStart"/>
+      <w:r>
+        <w:rPr>
+          <w:rFonts w:ascii="Courier New" w:eastAsia="Times New Roman" w:hAnsi="Courier New" w:cs="Courier New"/>
+          <w:sz w:val="20"/>
+          <w:szCs w:val="20"/>
+          <w:lang w:val="en-PK"/>
+        </w:rPr>
+        <w:t>png(</w:t>
+      </w:r>
+      <w:proofErr w:type="gramEnd"/>
+      <w:r>
+        <w:rPr>
+          <w:rFonts w:ascii="Courier New" w:eastAsia="Times New Roman" w:hAnsi="Courier New" w:cs="Courier New"/>
+          <w:sz w:val="20"/>
+          <w:szCs w:val="20"/>
+          <w:lang w:val="en-PK"/>
+        </w:rPr>
+        <w:t>"scatterplot.png", width = 1200, height = 900)</w:t>
       </w:r>
     </w:p>
     <w:p>
@@ -5804,14 +6201,36 @@
           <w:lang w:val="en-PK"/>
         </w:rPr>
       </w:pPr>
-      <w:r>
-        <w:rPr>
-          <w:rFonts w:ascii="Courier New" w:eastAsia="Times New Roman" w:hAnsi="Courier New" w:cs="Courier New"/>
-          <w:sz w:val="20"/>
-          <w:szCs w:val="20"/>
-          <w:lang w:val="en-PK"/>
-        </w:rPr>
-        <w:t>png("scatterplot.png",</w:t>
+      <w:proofErr w:type="spellStart"/>
+      <w:proofErr w:type="gramStart"/>
+      <w:r>
+        <w:rPr>
+          <w:rFonts w:ascii="Courier New" w:eastAsia="Times New Roman" w:hAnsi="Courier New" w:cs="Courier New"/>
+          <w:sz w:val="20"/>
+          <w:szCs w:val="20"/>
+          <w:lang w:val="en-PK"/>
+        </w:rPr>
+        <w:t>png</w:t>
+      </w:r>
+      <w:proofErr w:type="spellEnd"/>
+      <w:r>
+        <w:rPr>
+          <w:rFonts w:ascii="Courier New" w:eastAsia="Times New Roman" w:hAnsi="Courier New" w:cs="Courier New"/>
+          <w:sz w:val="20"/>
+          <w:szCs w:val="20"/>
+          <w:lang w:val="en-PK"/>
+        </w:rPr>
+        <w:t>(</w:t>
+      </w:r>
+      <w:proofErr w:type="gramEnd"/>
+      <w:r>
+        <w:rPr>
+          <w:rFonts w:ascii="Courier New" w:eastAsia="Times New Roman" w:hAnsi="Courier New" w:cs="Courier New"/>
+          <w:sz w:val="20"/>
+          <w:szCs w:val="20"/>
+          <w:lang w:val="en-PK"/>
+        </w:rPr>
+        <w:t>"scatterplot.png",</w:t>
       </w:r>
     </w:p>
     <w:p>
@@ -5853,7 +6272,27 @@
           <w:szCs w:val="20"/>
           <w:lang w:val="en-PK"/>
         </w:rPr>
-        <w:t>    pointsize = 14)</w:t>
+        <w:t xml:space="preserve">    </w:t>
+      </w:r>
+      <w:proofErr w:type="spellStart"/>
+      <w:r>
+        <w:rPr>
+          <w:rFonts w:ascii="Courier New" w:eastAsia="Times New Roman" w:hAnsi="Courier New" w:cs="Courier New"/>
+          <w:sz w:val="20"/>
+          <w:szCs w:val="20"/>
+          <w:lang w:val="en-PK"/>
+        </w:rPr>
+        <w:t>pointsize</w:t>
+      </w:r>
+      <w:proofErr w:type="spellEnd"/>
+      <w:r>
+        <w:rPr>
+          <w:rFonts w:ascii="Courier New" w:eastAsia="Times New Roman" w:hAnsi="Courier New" w:cs="Courier New"/>
+          <w:sz w:val="20"/>
+          <w:szCs w:val="20"/>
+          <w:lang w:val="en-PK"/>
+        </w:rPr>
+        <w:t xml:space="preserve"> = 14)</w:t>
       </w:r>
     </w:p>
     <w:p>
@@ -5907,7 +6346,78 @@
           <w:szCs w:val="20"/>
           <w:lang w:val="en-PK"/>
         </w:rPr>
-        <w:t>fit &lt;- lm(happiness ~ gdp, data=df)</w:t>
+        <w:t xml:space="preserve">fit &lt;- </w:t>
+      </w:r>
+      <w:proofErr w:type="spellStart"/>
+      <w:proofErr w:type="gramStart"/>
+      <w:r>
+        <w:rPr>
+          <w:rFonts w:ascii="Courier New" w:eastAsia="Times New Roman" w:hAnsi="Courier New" w:cs="Courier New"/>
+          <w:sz w:val="20"/>
+          <w:szCs w:val="20"/>
+          <w:lang w:val="en-PK"/>
+        </w:rPr>
+        <w:t>lm</w:t>
+      </w:r>
+      <w:proofErr w:type="spellEnd"/>
+      <w:r>
+        <w:rPr>
+          <w:rFonts w:ascii="Courier New" w:eastAsia="Times New Roman" w:hAnsi="Courier New" w:cs="Courier New"/>
+          <w:sz w:val="20"/>
+          <w:szCs w:val="20"/>
+          <w:lang w:val="en-PK"/>
+        </w:rPr>
+        <w:t>(</w:t>
+      </w:r>
+      <w:proofErr w:type="gramEnd"/>
+      <w:r>
+        <w:rPr>
+          <w:rFonts w:ascii="Courier New" w:eastAsia="Times New Roman" w:hAnsi="Courier New" w:cs="Courier New"/>
+          <w:sz w:val="20"/>
+          <w:szCs w:val="20"/>
+          <w:lang w:val="en-PK"/>
+        </w:rPr>
+        <w:t xml:space="preserve">happiness ~ </w:t>
+      </w:r>
+      <w:proofErr w:type="spellStart"/>
+      <w:r>
+        <w:rPr>
+          <w:rFonts w:ascii="Courier New" w:eastAsia="Times New Roman" w:hAnsi="Courier New" w:cs="Courier New"/>
+          <w:sz w:val="20"/>
+          <w:szCs w:val="20"/>
+          <w:lang w:val="en-PK"/>
+        </w:rPr>
+        <w:t>gdp</w:t>
+      </w:r>
+      <w:proofErr w:type="spellEnd"/>
+      <w:r>
+        <w:rPr>
+          <w:rFonts w:ascii="Courier New" w:eastAsia="Times New Roman" w:hAnsi="Courier New" w:cs="Courier New"/>
+          <w:sz w:val="20"/>
+          <w:szCs w:val="20"/>
+          <w:lang w:val="en-PK"/>
+        </w:rPr>
+        <w:t>, data=</w:t>
+      </w:r>
+      <w:proofErr w:type="spellStart"/>
+      <w:r>
+        <w:rPr>
+          <w:rFonts w:ascii="Courier New" w:eastAsia="Times New Roman" w:hAnsi="Courier New" w:cs="Courier New"/>
+          <w:sz w:val="20"/>
+          <w:szCs w:val="20"/>
+          <w:lang w:val="en-PK"/>
+        </w:rPr>
+        <w:t>df</w:t>
+      </w:r>
+      <w:proofErr w:type="spellEnd"/>
+      <w:r>
+        <w:rPr>
+          <w:rFonts w:ascii="Courier New" w:eastAsia="Times New Roman" w:hAnsi="Courier New" w:cs="Courier New"/>
+          <w:sz w:val="20"/>
+          <w:szCs w:val="20"/>
+          <w:lang w:val="en-PK"/>
+        </w:rPr>
+        <w:t>)</w:t>
       </w:r>
     </w:p>
     <w:p>
@@ -5928,7 +6438,27 @@
           <w:szCs w:val="20"/>
           <w:lang w:val="en-PK"/>
         </w:rPr>
-        <w:t>par(cex=1.2)</w:t>
+        <w:t>par(</w:t>
+      </w:r>
+      <w:proofErr w:type="spellStart"/>
+      <w:r>
+        <w:rPr>
+          <w:rFonts w:ascii="Courier New" w:eastAsia="Times New Roman" w:hAnsi="Courier New" w:cs="Courier New"/>
+          <w:sz w:val="20"/>
+          <w:szCs w:val="20"/>
+          <w:lang w:val="en-PK"/>
+        </w:rPr>
+        <w:t>cex</w:t>
+      </w:r>
+      <w:proofErr w:type="spellEnd"/>
+      <w:r>
+        <w:rPr>
+          <w:rFonts w:ascii="Courier New" w:eastAsia="Times New Roman" w:hAnsi="Courier New" w:cs="Courier New"/>
+          <w:sz w:val="20"/>
+          <w:szCs w:val="20"/>
+          <w:lang w:val="en-PK"/>
+        </w:rPr>
+        <w:t>=1.2)</w:t>
       </w:r>
     </w:p>
     <w:p>
@@ -5949,8 +6479,19 @@
           <w:szCs w:val="20"/>
           <w:lang w:val="en-PK"/>
         </w:rPr>
-        <w:t># Plot with colors</w:t>
-      </w:r>
+        <w:t xml:space="preserve"># Plot with </w:t>
+      </w:r>
+      <w:proofErr w:type="spellStart"/>
+      <w:r>
+        <w:rPr>
+          <w:rFonts w:ascii="Courier New" w:eastAsia="Times New Roman" w:hAnsi="Courier New" w:cs="Courier New"/>
+          <w:sz w:val="20"/>
+          <w:szCs w:val="20"/>
+          <w:lang w:val="en-PK"/>
+        </w:rPr>
+        <w:t>colors</w:t>
+      </w:r>
+      <w:proofErr w:type="spellEnd"/>
     </w:p>
     <w:p>
       <w:pPr>
@@ -5963,14 +6504,56 @@
           <w:lang w:val="en-PK"/>
         </w:rPr>
       </w:pPr>
-      <w:r>
-        <w:rPr>
-          <w:rFonts w:ascii="Courier New" w:eastAsia="Times New Roman" w:hAnsi="Courier New" w:cs="Courier New"/>
-          <w:sz w:val="20"/>
-          <w:szCs w:val="20"/>
-          <w:lang w:val="en-PK"/>
-        </w:rPr>
-        <w:t>plot(df$gdp, df$happiness,</w:t>
+      <w:proofErr w:type="gramStart"/>
+      <w:r>
+        <w:rPr>
+          <w:rFonts w:ascii="Courier New" w:eastAsia="Times New Roman" w:hAnsi="Courier New" w:cs="Courier New"/>
+          <w:sz w:val="20"/>
+          <w:szCs w:val="20"/>
+          <w:lang w:val="en-PK"/>
+        </w:rPr>
+        <w:t>plot(</w:t>
+      </w:r>
+      <w:proofErr w:type="spellStart"/>
+      <w:proofErr w:type="gramEnd"/>
+      <w:r>
+        <w:rPr>
+          <w:rFonts w:ascii="Courier New" w:eastAsia="Times New Roman" w:hAnsi="Courier New" w:cs="Courier New"/>
+          <w:sz w:val="20"/>
+          <w:szCs w:val="20"/>
+          <w:lang w:val="en-PK"/>
+        </w:rPr>
+        <w:t>df$gdp</w:t>
+      </w:r>
+      <w:proofErr w:type="spellEnd"/>
+      <w:r>
+        <w:rPr>
+          <w:rFonts w:ascii="Courier New" w:eastAsia="Times New Roman" w:hAnsi="Courier New" w:cs="Courier New"/>
+          <w:sz w:val="20"/>
+          <w:szCs w:val="20"/>
+          <w:lang w:val="en-PK"/>
+        </w:rPr>
+        <w:t xml:space="preserve">, </w:t>
+      </w:r>
+      <w:proofErr w:type="spellStart"/>
+      <w:r>
+        <w:rPr>
+          <w:rFonts w:ascii="Courier New" w:eastAsia="Times New Roman" w:hAnsi="Courier New" w:cs="Courier New"/>
+          <w:sz w:val="20"/>
+          <w:szCs w:val="20"/>
+          <w:lang w:val="en-PK"/>
+        </w:rPr>
+        <w:t>df$happiness</w:t>
+      </w:r>
+      <w:proofErr w:type="spellEnd"/>
+      <w:r>
+        <w:rPr>
+          <w:rFonts w:ascii="Courier New" w:eastAsia="Times New Roman" w:hAnsi="Courier New" w:cs="Courier New"/>
+          <w:sz w:val="20"/>
+          <w:szCs w:val="20"/>
+          <w:lang w:val="en-PK"/>
+        </w:rPr>
+        <w:t>,</w:t>
       </w:r>
     </w:p>
     <w:p>
@@ -5991,7 +6574,27 @@
           <w:szCs w:val="20"/>
           <w:lang w:val="en-PK"/>
         </w:rPr>
-        <w:t>     pch = 16,</w:t>
+        <w:t>     </w:t>
+      </w:r>
+      <w:proofErr w:type="spellStart"/>
+      <w:r>
+        <w:rPr>
+          <w:rFonts w:ascii="Courier New" w:eastAsia="Times New Roman" w:hAnsi="Courier New" w:cs="Courier New"/>
+          <w:sz w:val="20"/>
+          <w:szCs w:val="20"/>
+          <w:lang w:val="en-PK"/>
+        </w:rPr>
+        <w:t>pch</w:t>
+      </w:r>
+      <w:proofErr w:type="spellEnd"/>
+      <w:r>
+        <w:rPr>
+          <w:rFonts w:ascii="Courier New" w:eastAsia="Times New Roman" w:hAnsi="Courier New" w:cs="Courier New"/>
+          <w:sz w:val="20"/>
+          <w:szCs w:val="20"/>
+          <w:lang w:val="en-PK"/>
+        </w:rPr>
+        <w:t xml:space="preserve"> = 16,</w:t>
       </w:r>
     </w:p>
     <w:p>
@@ -6012,7 +6615,58 @@
           <w:szCs w:val="20"/>
           <w:lang w:val="en-PK"/>
         </w:rPr>
-        <w:t>     col = rgb(0.1, 0.4, 0.9, 0.55),  # semi-transparent blue points</w:t>
+        <w:t xml:space="preserve">     col = </w:t>
+      </w:r>
+      <w:proofErr w:type="spellStart"/>
+      <w:proofErr w:type="gramStart"/>
+      <w:r>
+        <w:rPr>
+          <w:rFonts w:ascii="Courier New" w:eastAsia="Times New Roman" w:hAnsi="Courier New" w:cs="Courier New"/>
+          <w:sz w:val="20"/>
+          <w:szCs w:val="20"/>
+          <w:lang w:val="en-PK"/>
+        </w:rPr>
+        <w:t>rgb</w:t>
+      </w:r>
+      <w:proofErr w:type="spellEnd"/>
+      <w:r>
+        <w:rPr>
+          <w:rFonts w:ascii="Courier New" w:eastAsia="Times New Roman" w:hAnsi="Courier New" w:cs="Courier New"/>
+          <w:sz w:val="20"/>
+          <w:szCs w:val="20"/>
+          <w:lang w:val="en-PK"/>
+        </w:rPr>
+        <w:t>(</w:t>
+      </w:r>
+      <w:proofErr w:type="gramEnd"/>
+      <w:r>
+        <w:rPr>
+          <w:rFonts w:ascii="Courier New" w:eastAsia="Times New Roman" w:hAnsi="Courier New" w:cs="Courier New"/>
+          <w:sz w:val="20"/>
+          <w:szCs w:val="20"/>
+          <w:lang w:val="en-PK"/>
+        </w:rPr>
+        <w:t>0.1, 0.4, 0.9, 0.55</w:t>
+      </w:r>
+      <w:proofErr w:type="gramStart"/>
+      <w:r>
+        <w:rPr>
+          <w:rFonts w:ascii="Courier New" w:eastAsia="Times New Roman" w:hAnsi="Courier New" w:cs="Courier New"/>
+          <w:sz w:val="20"/>
+          <w:szCs w:val="20"/>
+          <w:lang w:val="en-PK"/>
+        </w:rPr>
+        <w:t>),  #</w:t>
+      </w:r>
+      <w:proofErr w:type="gramEnd"/>
+      <w:r>
+        <w:rPr>
+          <w:rFonts w:ascii="Courier New" w:eastAsia="Times New Roman" w:hAnsi="Courier New" w:cs="Courier New"/>
+          <w:sz w:val="20"/>
+          <w:szCs w:val="20"/>
+          <w:lang w:val="en-PK"/>
+        </w:rPr>
+        <w:t xml:space="preserve"> semi-transparent blue points</w:t>
       </w:r>
     </w:p>
     <w:p>
@@ -6033,7 +6687,27 @@
           <w:szCs w:val="20"/>
           <w:lang w:val="en-PK"/>
         </w:rPr>
-        <w:t>     xlab = "GDP per capita",</w:t>
+        <w:t>     </w:t>
+      </w:r>
+      <w:proofErr w:type="spellStart"/>
+      <w:r>
+        <w:rPr>
+          <w:rFonts w:ascii="Courier New" w:eastAsia="Times New Roman" w:hAnsi="Courier New" w:cs="Courier New"/>
+          <w:sz w:val="20"/>
+          <w:szCs w:val="20"/>
+          <w:lang w:val="en-PK"/>
+        </w:rPr>
+        <w:t>xlab</w:t>
+      </w:r>
+      <w:proofErr w:type="spellEnd"/>
+      <w:r>
+        <w:rPr>
+          <w:rFonts w:ascii="Courier New" w:eastAsia="Times New Roman" w:hAnsi="Courier New" w:cs="Courier New"/>
+          <w:sz w:val="20"/>
+          <w:szCs w:val="20"/>
+          <w:lang w:val="en-PK"/>
+        </w:rPr>
+        <w:t xml:space="preserve"> = "GDP per capita",</w:t>
       </w:r>
     </w:p>
     <w:p>
@@ -6054,7 +6728,27 @@
           <w:szCs w:val="20"/>
           <w:lang w:val="en-PK"/>
         </w:rPr>
-        <w:t>     ylab = "Happiness score",</w:t>
+        <w:t>     </w:t>
+      </w:r>
+      <w:proofErr w:type="spellStart"/>
+      <w:r>
+        <w:rPr>
+          <w:rFonts w:ascii="Courier New" w:eastAsia="Times New Roman" w:hAnsi="Courier New" w:cs="Courier New"/>
+          <w:sz w:val="20"/>
+          <w:szCs w:val="20"/>
+          <w:lang w:val="en-PK"/>
+        </w:rPr>
+        <w:t>ylab</w:t>
+      </w:r>
+      <w:proofErr w:type="spellEnd"/>
+      <w:r>
+        <w:rPr>
+          <w:rFonts w:ascii="Courier New" w:eastAsia="Times New Roman" w:hAnsi="Courier New" w:cs="Courier New"/>
+          <w:sz w:val="20"/>
+          <w:szCs w:val="20"/>
+          <w:lang w:val="en-PK"/>
+        </w:rPr>
+        <w:t xml:space="preserve"> = "Happiness score",</w:t>
       </w:r>
     </w:p>
     <w:p>
@@ -6096,7 +6790,69 @@
           <w:szCs w:val="20"/>
           <w:lang w:val="en-PK"/>
         </w:rPr>
-        <w:t>     panel.first = grid(col = "grey85", lty = "dotted"))</w:t>
+        <w:t>     </w:t>
+      </w:r>
+      <w:proofErr w:type="spellStart"/>
+      <w:proofErr w:type="gramStart"/>
+      <w:r>
+        <w:rPr>
+          <w:rFonts w:ascii="Courier New" w:eastAsia="Times New Roman" w:hAnsi="Courier New" w:cs="Courier New"/>
+          <w:sz w:val="20"/>
+          <w:szCs w:val="20"/>
+          <w:lang w:val="en-PK"/>
+        </w:rPr>
+        <w:t>panel.first</w:t>
+      </w:r>
+      <w:proofErr w:type="spellEnd"/>
+      <w:proofErr w:type="gramEnd"/>
+      <w:r>
+        <w:rPr>
+          <w:rFonts w:ascii="Courier New" w:eastAsia="Times New Roman" w:hAnsi="Courier New" w:cs="Courier New"/>
+          <w:sz w:val="20"/>
+          <w:szCs w:val="20"/>
+          <w:lang w:val="en-PK"/>
+        </w:rPr>
+        <w:t xml:space="preserve"> = </w:t>
+      </w:r>
+      <w:proofErr w:type="gramStart"/>
+      <w:r>
+        <w:rPr>
+          <w:rFonts w:ascii="Courier New" w:eastAsia="Times New Roman" w:hAnsi="Courier New" w:cs="Courier New"/>
+          <w:sz w:val="20"/>
+          <w:szCs w:val="20"/>
+          <w:lang w:val="en-PK"/>
+        </w:rPr>
+        <w:t>grid(</w:t>
+      </w:r>
+      <w:proofErr w:type="gramEnd"/>
+      <w:r>
+        <w:rPr>
+          <w:rFonts w:ascii="Courier New" w:eastAsia="Times New Roman" w:hAnsi="Courier New" w:cs="Courier New"/>
+          <w:sz w:val="20"/>
+          <w:szCs w:val="20"/>
+          <w:lang w:val="en-PK"/>
+        </w:rPr>
+        <w:t xml:space="preserve">col = "grey85", </w:t>
+      </w:r>
+      <w:proofErr w:type="spellStart"/>
+      <w:r>
+        <w:rPr>
+          <w:rFonts w:ascii="Courier New" w:eastAsia="Times New Roman" w:hAnsi="Courier New" w:cs="Courier New"/>
+          <w:sz w:val="20"/>
+          <w:szCs w:val="20"/>
+          <w:lang w:val="en-PK"/>
+        </w:rPr>
+        <w:t>lty</w:t>
+      </w:r>
+      <w:proofErr w:type="spellEnd"/>
+      <w:r>
+        <w:rPr>
+          <w:rFonts w:ascii="Courier New" w:eastAsia="Times New Roman" w:hAnsi="Courier New" w:cs="Courier New"/>
+          <w:sz w:val="20"/>
+          <w:szCs w:val="20"/>
+          <w:lang w:val="en-PK"/>
+        </w:rPr>
+        <w:t xml:space="preserve"> = "dotted"))</w:t>
       </w:r>
     </w:p>
     <w:p>
@@ -6129,7 +6885,27 @@
           <w:szCs w:val="20"/>
           <w:lang w:val="en-PK"/>
         </w:rPr>
-        <w:t># use to draw the regression line (red dashed line)</w:t>
+        <w:t xml:space="preserve"># </w:t>
+      </w:r>
+      <w:proofErr w:type="gramStart"/>
+      <w:r>
+        <w:rPr>
+          <w:rFonts w:ascii="Courier New" w:eastAsia="Times New Roman" w:hAnsi="Courier New" w:cs="Courier New"/>
+          <w:sz w:val="20"/>
+          <w:szCs w:val="20"/>
+          <w:lang w:val="en-PK"/>
+        </w:rPr>
+        <w:t>use</w:t>
+      </w:r>
+      <w:proofErr w:type="gramEnd"/>
+      <w:r>
+        <w:rPr>
+          <w:rFonts w:ascii="Courier New" w:eastAsia="Times New Roman" w:hAnsi="Courier New" w:cs="Courier New"/>
+          <w:sz w:val="20"/>
+          <w:szCs w:val="20"/>
+          <w:lang w:val="en-PK"/>
+        </w:rPr>
+        <w:t xml:space="preserve"> to draw the regression line (red dashed line)</w:t>
       </w:r>
     </w:p>
     <w:p>
@@ -6143,14 +6919,76 @@
           <w:lang w:val="en-PK"/>
         </w:rPr>
       </w:pPr>
-      <w:r>
-        <w:rPr>
-          <w:rFonts w:ascii="Courier New" w:eastAsia="Times New Roman" w:hAnsi="Courier New" w:cs="Courier New"/>
-          <w:sz w:val="20"/>
-          <w:szCs w:val="20"/>
-          <w:lang w:val="en-PK"/>
-        </w:rPr>
-        <w:t>abline(fit, lwd = 2, lty = 2, col = "firebrick")</w:t>
+      <w:proofErr w:type="spellStart"/>
+      <w:proofErr w:type="gramStart"/>
+      <w:r>
+        <w:rPr>
+          <w:rFonts w:ascii="Courier New" w:eastAsia="Times New Roman" w:hAnsi="Courier New" w:cs="Courier New"/>
+          <w:sz w:val="20"/>
+          <w:szCs w:val="20"/>
+          <w:lang w:val="en-PK"/>
+        </w:rPr>
+        <w:t>abline</w:t>
+      </w:r>
+      <w:proofErr w:type="spellEnd"/>
+      <w:r>
+        <w:rPr>
+          <w:rFonts w:ascii="Courier New" w:eastAsia="Times New Roman" w:hAnsi="Courier New" w:cs="Courier New"/>
+          <w:sz w:val="20"/>
+          <w:szCs w:val="20"/>
+          <w:lang w:val="en-PK"/>
+        </w:rPr>
+        <w:t>(</w:t>
+      </w:r>
+      <w:proofErr w:type="gramEnd"/>
+      <w:r>
+        <w:rPr>
+          <w:rFonts w:ascii="Courier New" w:eastAsia="Times New Roman" w:hAnsi="Courier New" w:cs="Courier New"/>
+          <w:sz w:val="20"/>
+          <w:szCs w:val="20"/>
+          <w:lang w:val="en-PK"/>
+        </w:rPr>
+        <w:t xml:space="preserve">fit, </w:t>
+      </w:r>
+      <w:proofErr w:type="spellStart"/>
+      <w:r>
+        <w:rPr>
+          <w:rFonts w:ascii="Courier New" w:eastAsia="Times New Roman" w:hAnsi="Courier New" w:cs="Courier New"/>
+          <w:sz w:val="20"/>
+          <w:szCs w:val="20"/>
+          <w:lang w:val="en-PK"/>
+        </w:rPr>
+        <w:t>lwd</w:t>
+      </w:r>
+      <w:proofErr w:type="spellEnd"/>
+      <w:r>
+        <w:rPr>
+          <w:rFonts w:ascii="Courier New" w:eastAsia="Times New Roman" w:hAnsi="Courier New" w:cs="Courier New"/>
+          <w:sz w:val="20"/>
+          <w:szCs w:val="20"/>
+          <w:lang w:val="en-PK"/>
+        </w:rPr>
+        <w:t xml:space="preserve"> = 2, </w:t>
+      </w:r>
+      <w:proofErr w:type="spellStart"/>
+      <w:r>
+        <w:rPr>
+          <w:rFonts w:ascii="Courier New" w:eastAsia="Times New Roman" w:hAnsi="Courier New" w:cs="Courier New"/>
+          <w:sz w:val="20"/>
+          <w:szCs w:val="20"/>
+          <w:lang w:val="en-PK"/>
+        </w:rPr>
+        <w:t>lty</w:t>
+      </w:r>
+      <w:proofErr w:type="spellEnd"/>
+      <w:r>
+        <w:rPr>
+          <w:rFonts w:ascii="Courier New" w:eastAsia="Times New Roman" w:hAnsi="Courier New" w:cs="Courier New"/>
+          <w:sz w:val="20"/>
+          <w:szCs w:val="20"/>
+          <w:lang w:val="en-PK"/>
+        </w:rPr>
+        <w:t xml:space="preserve"> = 2, col = "firebrick")</w:t>
       </w:r>
     </w:p>
     <w:p>
@@ -6183,7 +7021,98 @@
           <w:szCs w:val="20"/>
           <w:lang w:val="en-PK"/>
         </w:rPr>
-        <w:t>#lines(lowess(df$gdp, df$happiness), lwd = 2, col = "darkgreen")  # green smooth</w:t>
+        <w:t>#</w:t>
+      </w:r>
+      <w:proofErr w:type="gramStart"/>
+      <w:r>
+        <w:rPr>
+          <w:rFonts w:ascii="Courier New" w:eastAsia="Times New Roman" w:hAnsi="Courier New" w:cs="Courier New"/>
+          <w:sz w:val="20"/>
+          <w:szCs w:val="20"/>
+          <w:lang w:val="en-PK"/>
+        </w:rPr>
+        <w:t>lines(lowess(</w:t>
+      </w:r>
+      <w:proofErr w:type="gramEnd"/>
+      <w:r>
+        <w:rPr>
+          <w:rFonts w:ascii="Courier New" w:eastAsia="Times New Roman" w:hAnsi="Courier New" w:cs="Courier New"/>
+          <w:sz w:val="20"/>
+          <w:szCs w:val="20"/>
+          <w:lang w:val="en-PK"/>
+        </w:rPr>
+        <w:t xml:space="preserve">df$gdp, </w:t>
+      </w:r>
+      <w:proofErr w:type="spellStart"/>
+      <w:r>
+        <w:rPr>
+          <w:rFonts w:ascii="Courier New" w:eastAsia="Times New Roman" w:hAnsi="Courier New" w:cs="Courier New"/>
+          <w:sz w:val="20"/>
+          <w:szCs w:val="20"/>
+          <w:lang w:val="en-PK"/>
+        </w:rPr>
+        <w:t>df$happiness</w:t>
+      </w:r>
+      <w:proofErr w:type="spellEnd"/>
+      <w:r>
+        <w:rPr>
+          <w:rFonts w:ascii="Courier New" w:eastAsia="Times New Roman" w:hAnsi="Courier New" w:cs="Courier New"/>
+          <w:sz w:val="20"/>
+          <w:szCs w:val="20"/>
+          <w:lang w:val="en-PK"/>
+        </w:rPr>
+        <w:t xml:space="preserve">), </w:t>
+      </w:r>
+      <w:proofErr w:type="spellStart"/>
+      <w:r>
+        <w:rPr>
+          <w:rFonts w:ascii="Courier New" w:eastAsia="Times New Roman" w:hAnsi="Courier New" w:cs="Courier New"/>
+          <w:sz w:val="20"/>
+          <w:szCs w:val="20"/>
+          <w:lang w:val="en-PK"/>
+        </w:rPr>
+        <w:t>lwd</w:t>
+      </w:r>
+      <w:proofErr w:type="spellEnd"/>
+      <w:r>
+        <w:rPr>
+          <w:rFonts w:ascii="Courier New" w:eastAsia="Times New Roman" w:hAnsi="Courier New" w:cs="Courier New"/>
+          <w:sz w:val="20"/>
+          <w:szCs w:val="20"/>
+          <w:lang w:val="en-PK"/>
+        </w:rPr>
+        <w:t xml:space="preserve"> = 2, col = "</w:t>
+      </w:r>
+      <w:proofErr w:type="spellStart"/>
+      <w:r>
+        <w:rPr>
+          <w:rFonts w:ascii="Courier New" w:eastAsia="Times New Roman" w:hAnsi="Courier New" w:cs="Courier New"/>
+          <w:sz w:val="20"/>
+          <w:szCs w:val="20"/>
+          <w:lang w:val="en-PK"/>
+        </w:rPr>
+        <w:t>darkgreen</w:t>
+      </w:r>
+      <w:proofErr w:type="spellEnd"/>
+      <w:proofErr w:type="gramStart"/>
+      <w:r>
+        <w:rPr>
+          <w:rFonts w:ascii="Courier New" w:eastAsia="Times New Roman" w:hAnsi="Courier New" w:cs="Courier New"/>
+          <w:sz w:val="20"/>
+          <w:szCs w:val="20"/>
+          <w:lang w:val="en-PK"/>
+        </w:rPr>
+        <w:t>")  #</w:t>
+      </w:r>
+      <w:proofErr w:type="gramEnd"/>
+      <w:r>
+        <w:rPr>
+          <w:rFonts w:ascii="Courier New" w:eastAsia="Times New Roman" w:hAnsi="Courier New" w:cs="Courier New"/>
+          <w:sz w:val="20"/>
+          <w:szCs w:val="20"/>
+          <w:lang w:val="en-PK"/>
+        </w:rPr>
+        <w:t xml:space="preserve"> green smooth</w:t>
       </w:r>
     </w:p>
     <w:p>
@@ -6209,6 +7138,7 @@
           <w:lang w:val="en-PK"/>
         </w:rPr>
       </w:pPr>
+      <w:proofErr w:type="gramStart"/>
       <w:r>
         <w:rPr>
           <w:rFonts w:ascii="Courier New" w:eastAsia="Times New Roman" w:hAnsi="Courier New" w:cs="Courier New"/>
@@ -6217,7 +7147,37 @@
           <w:lang w:val="en-PK"/>
         </w:rPr>
         <w:lastRenderedPageBreak/>
-        <w:t>legend("topleft",</w:t>
+        <w:t>legend(</w:t>
+      </w:r>
+      <w:proofErr w:type="gramEnd"/>
+      <w:r>
+        <w:rPr>
+          <w:rFonts w:ascii="Courier New" w:eastAsia="Times New Roman" w:hAnsi="Courier New" w:cs="Courier New"/>
+          <w:sz w:val="20"/>
+          <w:szCs w:val="20"/>
+          <w:lang w:val="en-PK"/>
+        </w:rPr>
+        <w:t>"</w:t>
+      </w:r>
+      <w:proofErr w:type="spellStart"/>
+      <w:r>
+        <w:rPr>
+          <w:rFonts w:ascii="Courier New" w:eastAsia="Times New Roman" w:hAnsi="Courier New" w:cs="Courier New"/>
+          <w:sz w:val="20"/>
+          <w:szCs w:val="20"/>
+          <w:lang w:val="en-PK"/>
+        </w:rPr>
+        <w:t>topleft</w:t>
+      </w:r>
+      <w:proofErr w:type="spellEnd"/>
+      <w:r>
+        <w:rPr>
+          <w:rFonts w:ascii="Courier New" w:eastAsia="Times New Roman" w:hAnsi="Courier New" w:cs="Courier New"/>
+          <w:sz w:val="20"/>
+          <w:szCs w:val="20"/>
+          <w:lang w:val="en-PK"/>
+        </w:rPr>
+        <w:t>",</w:t>
       </w:r>
     </w:p>
     <w:p>
@@ -6238,7 +7198,47 @@
           <w:szCs w:val="20"/>
           <w:lang w:val="en-PK"/>
         </w:rPr>
-        <w:t>       legend = c("Countries", "Regression line (lm)"),</w:t>
+        <w:t xml:space="preserve">       legend = </w:t>
+      </w:r>
+      <w:proofErr w:type="gramStart"/>
+      <w:r>
+        <w:rPr>
+          <w:rFonts w:ascii="Courier New" w:eastAsia="Times New Roman" w:hAnsi="Courier New" w:cs="Courier New"/>
+          <w:sz w:val="20"/>
+          <w:szCs w:val="20"/>
+          <w:lang w:val="en-PK"/>
+        </w:rPr>
+        <w:t>c(</w:t>
+      </w:r>
+      <w:proofErr w:type="gramEnd"/>
+      <w:r>
+        <w:rPr>
+          <w:rFonts w:ascii="Courier New" w:eastAsia="Times New Roman" w:hAnsi="Courier New" w:cs="Courier New"/>
+          <w:sz w:val="20"/>
+          <w:szCs w:val="20"/>
+          <w:lang w:val="en-PK"/>
+        </w:rPr>
+        <w:t>"Countries", "Regression line (</w:t>
+      </w:r>
+      <w:proofErr w:type="spellStart"/>
+      <w:r>
+        <w:rPr>
+          <w:rFonts w:ascii="Courier New" w:eastAsia="Times New Roman" w:hAnsi="Courier New" w:cs="Courier New"/>
+          <w:sz w:val="20"/>
+          <w:szCs w:val="20"/>
+          <w:lang w:val="en-PK"/>
+        </w:rPr>
+        <w:t>lm</w:t>
+      </w:r>
+      <w:proofErr w:type="spellEnd"/>
+      <w:r>
+        <w:rPr>
+          <w:rFonts w:ascii="Courier New" w:eastAsia="Times New Roman" w:hAnsi="Courier New" w:cs="Courier New"/>
+          <w:sz w:val="20"/>
+          <w:szCs w:val="20"/>
+          <w:lang w:val="en-PK"/>
+        </w:rPr>
+        <w:t>)"),</w:t>
       </w:r>
     </w:p>
     <w:p>
@@ -6259,7 +7259,47 @@
           <w:szCs w:val="20"/>
           <w:lang w:val="en-PK"/>
         </w:rPr>
-        <w:t>       pch = c(16, NA),</w:t>
+        <w:t>       </w:t>
+      </w:r>
+      <w:proofErr w:type="spellStart"/>
+      <w:r>
+        <w:rPr>
+          <w:rFonts w:ascii="Courier New" w:eastAsia="Times New Roman" w:hAnsi="Courier New" w:cs="Courier New"/>
+          <w:sz w:val="20"/>
+          <w:szCs w:val="20"/>
+          <w:lang w:val="en-PK"/>
+        </w:rPr>
+        <w:t>pch</w:t>
+      </w:r>
+      <w:proofErr w:type="spellEnd"/>
+      <w:r>
+        <w:rPr>
+          <w:rFonts w:ascii="Courier New" w:eastAsia="Times New Roman" w:hAnsi="Courier New" w:cs="Courier New"/>
+          <w:sz w:val="20"/>
+          <w:szCs w:val="20"/>
+          <w:lang w:val="en-PK"/>
+        </w:rPr>
+        <w:t xml:space="preserve"> = </w:t>
+      </w:r>
+      <w:proofErr w:type="gramStart"/>
+      <w:r>
+        <w:rPr>
+          <w:rFonts w:ascii="Courier New" w:eastAsia="Times New Roman" w:hAnsi="Courier New" w:cs="Courier New"/>
+          <w:sz w:val="20"/>
+          <w:szCs w:val="20"/>
+          <w:lang w:val="en-PK"/>
+        </w:rPr>
+        <w:t>c(</w:t>
+      </w:r>
+      <w:proofErr w:type="gramEnd"/>
+      <w:r>
+        <w:rPr>
+          <w:rFonts w:ascii="Courier New" w:eastAsia="Times New Roman" w:hAnsi="Courier New" w:cs="Courier New"/>
+          <w:sz w:val="20"/>
+          <w:szCs w:val="20"/>
+          <w:lang w:val="en-PK"/>
+        </w:rPr>
+        <w:t>16, NA),</w:t>
       </w:r>
     </w:p>
     <w:p>
@@ -6280,7 +7320,47 @@
           <w:szCs w:val="20"/>
           <w:lang w:val="en-PK"/>
         </w:rPr>
-        <w:t>       lty = c(NA, 2),</w:t>
+        <w:t>       </w:t>
+      </w:r>
+      <w:proofErr w:type="spellStart"/>
+      <w:r>
+        <w:rPr>
+          <w:rFonts w:ascii="Courier New" w:eastAsia="Times New Roman" w:hAnsi="Courier New" w:cs="Courier New"/>
+          <w:sz w:val="20"/>
+          <w:szCs w:val="20"/>
+          <w:lang w:val="en-PK"/>
+        </w:rPr>
+        <w:t>lty</w:t>
+      </w:r>
+      <w:proofErr w:type="spellEnd"/>
+      <w:r>
+        <w:rPr>
+          <w:rFonts w:ascii="Courier New" w:eastAsia="Times New Roman" w:hAnsi="Courier New" w:cs="Courier New"/>
+          <w:sz w:val="20"/>
+          <w:szCs w:val="20"/>
+          <w:lang w:val="en-PK"/>
+        </w:rPr>
+        <w:t xml:space="preserve"> = </w:t>
+      </w:r>
+      <w:proofErr w:type="gramStart"/>
+      <w:r>
+        <w:rPr>
+          <w:rFonts w:ascii="Courier New" w:eastAsia="Times New Roman" w:hAnsi="Courier New" w:cs="Courier New"/>
+          <w:sz w:val="20"/>
+          <w:szCs w:val="20"/>
+          <w:lang w:val="en-PK"/>
+        </w:rPr>
+        <w:t>c(</w:t>
+      </w:r>
+      <w:proofErr w:type="gramEnd"/>
+      <w:r>
+        <w:rPr>
+          <w:rFonts w:ascii="Courier New" w:eastAsia="Times New Roman" w:hAnsi="Courier New" w:cs="Courier New"/>
+          <w:sz w:val="20"/>
+          <w:szCs w:val="20"/>
+          <w:lang w:val="en-PK"/>
+        </w:rPr>
+        <w:t>NA, 2),</w:t>
       </w:r>
     </w:p>
     <w:p>
@@ -6301,7 +7381,47 @@
           <w:szCs w:val="20"/>
           <w:lang w:val="en-PK"/>
         </w:rPr>
-        <w:t>       lwd = c(NA, 2),</w:t>
+        <w:t>       </w:t>
+      </w:r>
+      <w:proofErr w:type="spellStart"/>
+      <w:r>
+        <w:rPr>
+          <w:rFonts w:ascii="Courier New" w:eastAsia="Times New Roman" w:hAnsi="Courier New" w:cs="Courier New"/>
+          <w:sz w:val="20"/>
+          <w:szCs w:val="20"/>
+          <w:lang w:val="en-PK"/>
+        </w:rPr>
+        <w:t>lwd</w:t>
+      </w:r>
+      <w:proofErr w:type="spellEnd"/>
+      <w:r>
+        <w:rPr>
+          <w:rFonts w:ascii="Courier New" w:eastAsia="Times New Roman" w:hAnsi="Courier New" w:cs="Courier New"/>
+          <w:sz w:val="20"/>
+          <w:szCs w:val="20"/>
+          <w:lang w:val="en-PK"/>
+        </w:rPr>
+        <w:t xml:space="preserve"> = </w:t>
+      </w:r>
+      <w:proofErr w:type="gramStart"/>
+      <w:r>
+        <w:rPr>
+          <w:rFonts w:ascii="Courier New" w:eastAsia="Times New Roman" w:hAnsi="Courier New" w:cs="Courier New"/>
+          <w:sz w:val="20"/>
+          <w:szCs w:val="20"/>
+          <w:lang w:val="en-PK"/>
+        </w:rPr>
+        <w:t>c(</w:t>
+      </w:r>
+      <w:proofErr w:type="gramEnd"/>
+      <w:r>
+        <w:rPr>
+          <w:rFonts w:ascii="Courier New" w:eastAsia="Times New Roman" w:hAnsi="Courier New" w:cs="Courier New"/>
+          <w:sz w:val="20"/>
+          <w:szCs w:val="20"/>
+          <w:lang w:val="en-PK"/>
+        </w:rPr>
+        <w:t>NA, 2),</w:t>
       </w:r>
     </w:p>
     <w:p>
@@ -6322,7 +7442,47 @@
           <w:szCs w:val="20"/>
           <w:lang w:val="en-PK"/>
         </w:rPr>
-        <w:t>       col = c(rgb(0.1, 0.4, 0.9, 0.55), "firebrick"),</w:t>
+        <w:t xml:space="preserve">       col = </w:t>
+      </w:r>
+      <w:proofErr w:type="gramStart"/>
+      <w:r>
+        <w:rPr>
+          <w:rFonts w:ascii="Courier New" w:eastAsia="Times New Roman" w:hAnsi="Courier New" w:cs="Courier New"/>
+          <w:sz w:val="20"/>
+          <w:szCs w:val="20"/>
+          <w:lang w:val="en-PK"/>
+        </w:rPr>
+        <w:t>c(</w:t>
+      </w:r>
+      <w:proofErr w:type="spellStart"/>
+      <w:r>
+        <w:rPr>
+          <w:rFonts w:ascii="Courier New" w:eastAsia="Times New Roman" w:hAnsi="Courier New" w:cs="Courier New"/>
+          <w:sz w:val="20"/>
+          <w:szCs w:val="20"/>
+          <w:lang w:val="en-PK"/>
+        </w:rPr>
+        <w:t>rgb</w:t>
+      </w:r>
+      <w:proofErr w:type="spellEnd"/>
+      <w:r>
+        <w:rPr>
+          <w:rFonts w:ascii="Courier New" w:eastAsia="Times New Roman" w:hAnsi="Courier New" w:cs="Courier New"/>
+          <w:sz w:val="20"/>
+          <w:szCs w:val="20"/>
+          <w:lang w:val="en-PK"/>
+        </w:rPr>
+        <w:t>(</w:t>
+      </w:r>
+      <w:proofErr w:type="gramEnd"/>
+      <w:r>
+        <w:rPr>
+          <w:rFonts w:ascii="Courier New" w:eastAsia="Times New Roman" w:hAnsi="Courier New" w:cs="Courier New"/>
+          <w:sz w:val="20"/>
+          <w:szCs w:val="20"/>
+          <w:lang w:val="en-PK"/>
+        </w:rPr>
+        <w:t>0.1, 0.4, 0.9, 0.55), "firebrick"),</w:t>
       </w:r>
     </w:p>
     <w:p>
@@ -6343,7 +7503,27 @@
           <w:szCs w:val="20"/>
           <w:lang w:val="en-PK"/>
         </w:rPr>
-        <w:t>       bty = "n")</w:t>
+        <w:t>       </w:t>
+      </w:r>
+      <w:proofErr w:type="spellStart"/>
+      <w:r>
+        <w:rPr>
+          <w:rFonts w:ascii="Courier New" w:eastAsia="Times New Roman" w:hAnsi="Courier New" w:cs="Courier New"/>
+          <w:sz w:val="20"/>
+          <w:szCs w:val="20"/>
+          <w:lang w:val="en-PK"/>
+        </w:rPr>
+        <w:t>bty</w:t>
+      </w:r>
+      <w:proofErr w:type="spellEnd"/>
+      <w:r>
+        <w:rPr>
+          <w:rFonts w:ascii="Courier New" w:eastAsia="Times New Roman" w:hAnsi="Courier New" w:cs="Courier New"/>
+          <w:sz w:val="20"/>
+          <w:szCs w:val="20"/>
+          <w:lang w:val="en-PK"/>
+        </w:rPr>
+        <w:t xml:space="preserve"> = "n")</w:t>
       </w:r>
     </w:p>
     <w:p>
@@ -6357,14 +7537,36 @@
           <w:lang w:val="en-PK"/>
         </w:rPr>
       </w:pPr>
-      <w:r>
-        <w:rPr>
-          <w:rFonts w:ascii="Courier New" w:eastAsia="Times New Roman" w:hAnsi="Courier New" w:cs="Courier New"/>
-          <w:sz w:val="20"/>
-          <w:szCs w:val="20"/>
-          <w:lang w:val="en-PK"/>
-        </w:rPr>
-        <w:t>dev.off()</w:t>
+      <w:proofErr w:type="spellStart"/>
+      <w:proofErr w:type="gramStart"/>
+      <w:r>
+        <w:rPr>
+          <w:rFonts w:ascii="Courier New" w:eastAsia="Times New Roman" w:hAnsi="Courier New" w:cs="Courier New"/>
+          <w:sz w:val="20"/>
+          <w:szCs w:val="20"/>
+          <w:lang w:val="en-PK"/>
+        </w:rPr>
+        <w:t>dev.off</w:t>
+      </w:r>
+      <w:proofErr w:type="spellEnd"/>
+      <w:r>
+        <w:rPr>
+          <w:rFonts w:ascii="Courier New" w:eastAsia="Times New Roman" w:hAnsi="Courier New" w:cs="Courier New"/>
+          <w:sz w:val="20"/>
+          <w:szCs w:val="20"/>
+          <w:lang w:val="en-PK"/>
+        </w:rPr>
+        <w:t>(</w:t>
+      </w:r>
+      <w:proofErr w:type="gramEnd"/>
+      <w:r>
+        <w:rPr>
+          <w:rFonts w:ascii="Courier New" w:eastAsia="Times New Roman" w:hAnsi="Courier New" w:cs="Courier New"/>
+          <w:sz w:val="20"/>
+          <w:szCs w:val="20"/>
+          <w:lang w:val="en-PK"/>
+        </w:rPr>
+        <w:t>)</w:t>
       </w:r>
     </w:p>
     <w:p>
@@ -6562,7 +7764,27 @@
           <w:szCs w:val="20"/>
           <w:lang w:val="en-PK"/>
         </w:rPr>
-        <w:t>#png("hist_happiness.png", width = 1200, height = 900)</w:t>
+        <w:t>#</w:t>
+      </w:r>
+      <w:proofErr w:type="gramStart"/>
+      <w:r>
+        <w:rPr>
+          <w:rFonts w:ascii="Courier New" w:eastAsia="Times New Roman" w:hAnsi="Courier New" w:cs="Courier New"/>
+          <w:sz w:val="20"/>
+          <w:szCs w:val="20"/>
+          <w:lang w:val="en-PK"/>
+        </w:rPr>
+        <w:t>png(</w:t>
+      </w:r>
+      <w:proofErr w:type="gramEnd"/>
+      <w:r>
+        <w:rPr>
+          <w:rFonts w:ascii="Courier New" w:eastAsia="Times New Roman" w:hAnsi="Courier New" w:cs="Courier New"/>
+          <w:sz w:val="20"/>
+          <w:szCs w:val="20"/>
+          <w:lang w:val="en-PK"/>
+        </w:rPr>
+        <w:t>"hist_happiness.png", width = 1200, height = 900)</w:t>
       </w:r>
     </w:p>
     <w:p>
@@ -6588,14 +7810,36 @@
           <w:lang w:val="en-PK"/>
         </w:rPr>
       </w:pPr>
-      <w:r>
-        <w:rPr>
-          <w:rFonts w:ascii="Courier New" w:eastAsia="Times New Roman" w:hAnsi="Courier New" w:cs="Courier New"/>
-          <w:sz w:val="20"/>
-          <w:szCs w:val="20"/>
-          <w:lang w:val="en-PK"/>
-        </w:rPr>
-        <w:t>png("hist_happiness.png",</w:t>
+      <w:proofErr w:type="spellStart"/>
+      <w:proofErr w:type="gramStart"/>
+      <w:r>
+        <w:rPr>
+          <w:rFonts w:ascii="Courier New" w:eastAsia="Times New Roman" w:hAnsi="Courier New" w:cs="Courier New"/>
+          <w:sz w:val="20"/>
+          <w:szCs w:val="20"/>
+          <w:lang w:val="en-PK"/>
+        </w:rPr>
+        <w:t>png</w:t>
+      </w:r>
+      <w:proofErr w:type="spellEnd"/>
+      <w:r>
+        <w:rPr>
+          <w:rFonts w:ascii="Courier New" w:eastAsia="Times New Roman" w:hAnsi="Courier New" w:cs="Courier New"/>
+          <w:sz w:val="20"/>
+          <w:szCs w:val="20"/>
+          <w:lang w:val="en-PK"/>
+        </w:rPr>
+        <w:t>(</w:t>
+      </w:r>
+      <w:proofErr w:type="gramEnd"/>
+      <w:r>
+        <w:rPr>
+          <w:rFonts w:ascii="Courier New" w:eastAsia="Times New Roman" w:hAnsi="Courier New" w:cs="Courier New"/>
+          <w:sz w:val="20"/>
+          <w:szCs w:val="20"/>
+          <w:lang w:val="en-PK"/>
+        </w:rPr>
+        <w:t>"hist_happiness.png",</w:t>
       </w:r>
     </w:p>
     <w:p>
@@ -6637,7 +7881,27 @@
           <w:szCs w:val="20"/>
           <w:lang w:val="en-PK"/>
         </w:rPr>
-        <w:t>    pointsize = 14)</w:t>
+        <w:t xml:space="preserve">    </w:t>
+      </w:r>
+      <w:proofErr w:type="spellStart"/>
+      <w:r>
+        <w:rPr>
+          <w:rFonts w:ascii="Courier New" w:eastAsia="Times New Roman" w:hAnsi="Courier New" w:cs="Courier New"/>
+          <w:sz w:val="20"/>
+          <w:szCs w:val="20"/>
+          <w:lang w:val="en-PK"/>
+        </w:rPr>
+        <w:t>pointsize</w:t>
+      </w:r>
+      <w:proofErr w:type="spellEnd"/>
+      <w:r>
+        <w:rPr>
+          <w:rFonts w:ascii="Courier New" w:eastAsia="Times New Roman" w:hAnsi="Courier New" w:cs="Courier New"/>
+          <w:sz w:val="20"/>
+          <w:szCs w:val="20"/>
+          <w:lang w:val="en-PK"/>
+        </w:rPr>
+        <w:t xml:space="preserve"> = 14)</w:t>
       </w:r>
     </w:p>
     <w:p>
@@ -6670,7 +7934,38 @@
           <w:szCs w:val="20"/>
           <w:lang w:val="en-PK"/>
         </w:rPr>
-        <w:t>h &lt;- hist(df$happiness, breaks = 20, plot = FALSE)</w:t>
+        <w:t xml:space="preserve">h &lt;- </w:t>
+      </w:r>
+      <w:proofErr w:type="gramStart"/>
+      <w:r>
+        <w:rPr>
+          <w:rFonts w:ascii="Courier New" w:eastAsia="Times New Roman" w:hAnsi="Courier New" w:cs="Courier New"/>
+          <w:sz w:val="20"/>
+          <w:szCs w:val="20"/>
+          <w:lang w:val="en-PK"/>
+        </w:rPr>
+        <w:t>hist(</w:t>
+      </w:r>
+      <w:proofErr w:type="spellStart"/>
+      <w:proofErr w:type="gramEnd"/>
+      <w:r>
+        <w:rPr>
+          <w:rFonts w:ascii="Courier New" w:eastAsia="Times New Roman" w:hAnsi="Courier New" w:cs="Courier New"/>
+          <w:sz w:val="20"/>
+          <w:szCs w:val="20"/>
+          <w:lang w:val="en-PK"/>
+        </w:rPr>
+        <w:t>df$happiness</w:t>
+      </w:r>
+      <w:proofErr w:type="spellEnd"/>
+      <w:r>
+        <w:rPr>
+          <w:rFonts w:ascii="Courier New" w:eastAsia="Times New Roman" w:hAnsi="Courier New" w:cs="Courier New"/>
+          <w:sz w:val="20"/>
+          <w:szCs w:val="20"/>
+          <w:lang w:val="en-PK"/>
+        </w:rPr>
+        <w:t>, breaks = 20, plot = FALSE)</w:t>
       </w:r>
     </w:p>
     <w:p>
@@ -6684,14 +7979,45 @@
           <w:lang w:val="en-PK"/>
         </w:rPr>
       </w:pPr>
-      <w:r>
-        <w:rPr>
-          <w:rFonts w:ascii="Courier New" w:eastAsia="Times New Roman" w:hAnsi="Courier New" w:cs="Courier New"/>
-          <w:sz w:val="20"/>
-          <w:szCs w:val="20"/>
-          <w:lang w:val="en-PK"/>
-        </w:rPr>
-        <w:t>xmax &lt;- max(h$breaks)</w:t>
+      <w:proofErr w:type="spellStart"/>
+      <w:r>
+        <w:rPr>
+          <w:rFonts w:ascii="Courier New" w:eastAsia="Times New Roman" w:hAnsi="Courier New" w:cs="Courier New"/>
+          <w:sz w:val="20"/>
+          <w:szCs w:val="20"/>
+          <w:lang w:val="en-PK"/>
+        </w:rPr>
+        <w:t>xmax</w:t>
+      </w:r>
+      <w:proofErr w:type="spellEnd"/>
+      <w:r>
+        <w:rPr>
+          <w:rFonts w:ascii="Courier New" w:eastAsia="Times New Roman" w:hAnsi="Courier New" w:cs="Courier New"/>
+          <w:sz w:val="20"/>
+          <w:szCs w:val="20"/>
+          <w:lang w:val="en-PK"/>
+        </w:rPr>
+        <w:t xml:space="preserve"> &lt;- max(</w:t>
+      </w:r>
+      <w:proofErr w:type="spellStart"/>
+      <w:r>
+        <w:rPr>
+          <w:rFonts w:ascii="Courier New" w:eastAsia="Times New Roman" w:hAnsi="Courier New" w:cs="Courier New"/>
+          <w:sz w:val="20"/>
+          <w:szCs w:val="20"/>
+          <w:lang w:val="en-PK"/>
+        </w:rPr>
+        <w:t>h$breaks</w:t>
+      </w:r>
+      <w:proofErr w:type="spellEnd"/>
+      <w:r>
+        <w:rPr>
+          <w:rFonts w:ascii="Courier New" w:eastAsia="Times New Roman" w:hAnsi="Courier New" w:cs="Courier New"/>
+          <w:sz w:val="20"/>
+          <w:szCs w:val="20"/>
+          <w:lang w:val="en-PK"/>
+        </w:rPr>
+        <w:t>)</w:t>
       </w:r>
     </w:p>
     <w:p>
@@ -6705,14 +8031,45 @@
           <w:lang w:val="en-PK"/>
         </w:rPr>
       </w:pPr>
-      <w:r>
-        <w:rPr>
-          <w:rFonts w:ascii="Courier New" w:eastAsia="Times New Roman" w:hAnsi="Courier New" w:cs="Courier New"/>
-          <w:sz w:val="20"/>
-          <w:szCs w:val="20"/>
-          <w:lang w:val="en-PK"/>
-        </w:rPr>
-        <w:t>ymax &lt;- max(h$counts)</w:t>
+      <w:proofErr w:type="spellStart"/>
+      <w:r>
+        <w:rPr>
+          <w:rFonts w:ascii="Courier New" w:eastAsia="Times New Roman" w:hAnsi="Courier New" w:cs="Courier New"/>
+          <w:sz w:val="20"/>
+          <w:szCs w:val="20"/>
+          <w:lang w:val="en-PK"/>
+        </w:rPr>
+        <w:t>ymax</w:t>
+      </w:r>
+      <w:proofErr w:type="spellEnd"/>
+      <w:r>
+        <w:rPr>
+          <w:rFonts w:ascii="Courier New" w:eastAsia="Times New Roman" w:hAnsi="Courier New" w:cs="Courier New"/>
+          <w:sz w:val="20"/>
+          <w:szCs w:val="20"/>
+          <w:lang w:val="en-PK"/>
+        </w:rPr>
+        <w:t xml:space="preserve"> &lt;- max(</w:t>
+      </w:r>
+      <w:proofErr w:type="spellStart"/>
+      <w:r>
+        <w:rPr>
+          <w:rFonts w:ascii="Courier New" w:eastAsia="Times New Roman" w:hAnsi="Courier New" w:cs="Courier New"/>
+          <w:sz w:val="20"/>
+          <w:szCs w:val="20"/>
+          <w:lang w:val="en-PK"/>
+        </w:rPr>
+        <w:t>h$counts</w:t>
+      </w:r>
+      <w:proofErr w:type="spellEnd"/>
+      <w:r>
+        <w:rPr>
+          <w:rFonts w:ascii="Courier New" w:eastAsia="Times New Roman" w:hAnsi="Courier New" w:cs="Courier New"/>
+          <w:sz w:val="20"/>
+          <w:szCs w:val="20"/>
+          <w:lang w:val="en-PK"/>
+        </w:rPr>
+        <w:t>)</w:t>
       </w:r>
     </w:p>
     <w:p>
@@ -6738,14 +8095,36 @@
           <w:lang w:val="en-PK"/>
         </w:rPr>
       </w:pPr>
-      <w:r>
-        <w:rPr>
-          <w:rFonts w:ascii="Courier New" w:eastAsia="Times New Roman" w:hAnsi="Courier New" w:cs="Courier New"/>
-          <w:sz w:val="20"/>
-          <w:szCs w:val="20"/>
-          <w:lang w:val="en-PK"/>
-        </w:rPr>
-        <w:t>hist(df$happiness,</w:t>
+      <w:proofErr w:type="gramStart"/>
+      <w:r>
+        <w:rPr>
+          <w:rFonts w:ascii="Courier New" w:eastAsia="Times New Roman" w:hAnsi="Courier New" w:cs="Courier New"/>
+          <w:sz w:val="20"/>
+          <w:szCs w:val="20"/>
+          <w:lang w:val="en-PK"/>
+        </w:rPr>
+        <w:t>hist(</w:t>
+      </w:r>
+      <w:proofErr w:type="spellStart"/>
+      <w:proofErr w:type="gramEnd"/>
+      <w:r>
+        <w:rPr>
+          <w:rFonts w:ascii="Courier New" w:eastAsia="Times New Roman" w:hAnsi="Courier New" w:cs="Courier New"/>
+          <w:sz w:val="20"/>
+          <w:szCs w:val="20"/>
+          <w:lang w:val="en-PK"/>
+        </w:rPr>
+        <w:t>df$happiness</w:t>
+      </w:r>
+      <w:proofErr w:type="spellEnd"/>
+      <w:r>
+        <w:rPr>
+          <w:rFonts w:ascii="Courier New" w:eastAsia="Times New Roman" w:hAnsi="Courier New" w:cs="Courier New"/>
+          <w:sz w:val="20"/>
+          <w:szCs w:val="20"/>
+          <w:lang w:val="en-PK"/>
+        </w:rPr>
+        <w:t>,</w:t>
       </w:r>
     </w:p>
     <w:p>
@@ -6766,7 +8145,27 @@
           <w:szCs w:val="20"/>
           <w:lang w:val="en-PK"/>
         </w:rPr>
-        <w:t>     breaks = h$breaks,</w:t>
+        <w:t xml:space="preserve">     breaks = </w:t>
+      </w:r>
+      <w:proofErr w:type="spellStart"/>
+      <w:r>
+        <w:rPr>
+          <w:rFonts w:ascii="Courier New" w:eastAsia="Times New Roman" w:hAnsi="Courier New" w:cs="Courier New"/>
+          <w:sz w:val="20"/>
+          <w:szCs w:val="20"/>
+          <w:lang w:val="en-PK"/>
+        </w:rPr>
+        <w:t>h$breaks</w:t>
+      </w:r>
+      <w:proofErr w:type="spellEnd"/>
+      <w:r>
+        <w:rPr>
+          <w:rFonts w:ascii="Courier New" w:eastAsia="Times New Roman" w:hAnsi="Courier New" w:cs="Courier New"/>
+          <w:sz w:val="20"/>
+          <w:szCs w:val="20"/>
+          <w:lang w:val="en-PK"/>
+        </w:rPr>
+        <w:t>,</w:t>
       </w:r>
     </w:p>
     <w:p>
@@ -6787,7 +8186,67 @@
           <w:szCs w:val="20"/>
           <w:lang w:val="en-PK"/>
         </w:rPr>
-        <w:t>     xlim = c(2, xmax),</w:t>
+        <w:t>     </w:t>
+      </w:r>
+      <w:proofErr w:type="spellStart"/>
+      <w:r>
+        <w:rPr>
+          <w:rFonts w:ascii="Courier New" w:eastAsia="Times New Roman" w:hAnsi="Courier New" w:cs="Courier New"/>
+          <w:sz w:val="20"/>
+          <w:szCs w:val="20"/>
+          <w:lang w:val="en-PK"/>
+        </w:rPr>
+        <w:t>xlim</w:t>
+      </w:r>
+      <w:proofErr w:type="spellEnd"/>
+      <w:r>
+        <w:rPr>
+          <w:rFonts w:ascii="Courier New" w:eastAsia="Times New Roman" w:hAnsi="Courier New" w:cs="Courier New"/>
+          <w:sz w:val="20"/>
+          <w:szCs w:val="20"/>
+          <w:lang w:val="en-PK"/>
+        </w:rPr>
+        <w:t xml:space="preserve"> = </w:t>
+      </w:r>
+      <w:proofErr w:type="gramStart"/>
+      <w:r>
+        <w:rPr>
+          <w:rFonts w:ascii="Courier New" w:eastAsia="Times New Roman" w:hAnsi="Courier New" w:cs="Courier New"/>
+          <w:sz w:val="20"/>
+          <w:szCs w:val="20"/>
+          <w:lang w:val="en-PK"/>
+        </w:rPr>
+        <w:t>c(</w:t>
+      </w:r>
+      <w:proofErr w:type="gramEnd"/>
+      <w:r>
+        <w:rPr>
+          <w:rFonts w:ascii="Courier New" w:eastAsia="Times New Roman" w:hAnsi="Courier New" w:cs="Courier New"/>
+          <w:sz w:val="20"/>
+          <w:szCs w:val="20"/>
+          <w:lang w:val="en-PK"/>
+        </w:rPr>
+        <w:t xml:space="preserve">2, </w:t>
+      </w:r>
+      <w:proofErr w:type="spellStart"/>
+      <w:r>
+        <w:rPr>
+          <w:rFonts w:ascii="Courier New" w:eastAsia="Times New Roman" w:hAnsi="Courier New" w:cs="Courier New"/>
+          <w:sz w:val="20"/>
+          <w:szCs w:val="20"/>
+          <w:lang w:val="en-PK"/>
+        </w:rPr>
+        <w:t>xmax</w:t>
+      </w:r>
+      <w:proofErr w:type="spellEnd"/>
+      <w:r>
+        <w:rPr>
+          <w:rFonts w:ascii="Courier New" w:eastAsia="Times New Roman" w:hAnsi="Courier New" w:cs="Courier New"/>
+          <w:sz w:val="20"/>
+          <w:szCs w:val="20"/>
+          <w:lang w:val="en-PK"/>
+        </w:rPr>
+        <w:t>),</w:t>
       </w:r>
     </w:p>
     <w:p>
@@ -6808,7 +8267,67 @@
           <w:szCs w:val="20"/>
           <w:lang w:val="en-PK"/>
         </w:rPr>
-        <w:t xml:space="preserve">     ylim = c(0, ymax * 1.25), </w:t>
+        <w:t>     </w:t>
+      </w:r>
+      <w:proofErr w:type="spellStart"/>
+      <w:r>
+        <w:rPr>
+          <w:rFonts w:ascii="Courier New" w:eastAsia="Times New Roman" w:hAnsi="Courier New" w:cs="Courier New"/>
+          <w:sz w:val="20"/>
+          <w:szCs w:val="20"/>
+          <w:lang w:val="en-PK"/>
+        </w:rPr>
+        <w:t>ylim</w:t>
+      </w:r>
+      <w:proofErr w:type="spellEnd"/>
+      <w:r>
+        <w:rPr>
+          <w:rFonts w:ascii="Courier New" w:eastAsia="Times New Roman" w:hAnsi="Courier New" w:cs="Courier New"/>
+          <w:sz w:val="20"/>
+          <w:szCs w:val="20"/>
+          <w:lang w:val="en-PK"/>
+        </w:rPr>
+        <w:t xml:space="preserve"> = </w:t>
+      </w:r>
+      <w:proofErr w:type="gramStart"/>
+      <w:r>
+        <w:rPr>
+          <w:rFonts w:ascii="Courier New" w:eastAsia="Times New Roman" w:hAnsi="Courier New" w:cs="Courier New"/>
+          <w:sz w:val="20"/>
+          <w:szCs w:val="20"/>
+          <w:lang w:val="en-PK"/>
+        </w:rPr>
+        <w:t>c(</w:t>
+      </w:r>
+      <w:proofErr w:type="gramEnd"/>
+      <w:r>
+        <w:rPr>
+          <w:rFonts w:ascii="Courier New" w:eastAsia="Times New Roman" w:hAnsi="Courier New" w:cs="Courier New"/>
+          <w:sz w:val="20"/>
+          <w:szCs w:val="20"/>
+          <w:lang w:val="en-PK"/>
+        </w:rPr>
+        <w:t xml:space="preserve">0, </w:t>
+      </w:r>
+      <w:proofErr w:type="spellStart"/>
+      <w:r>
+        <w:rPr>
+          <w:rFonts w:ascii="Courier New" w:eastAsia="Times New Roman" w:hAnsi="Courier New" w:cs="Courier New"/>
+          <w:sz w:val="20"/>
+          <w:szCs w:val="20"/>
+          <w:lang w:val="en-PK"/>
+        </w:rPr>
+        <w:t>ymax</w:t>
+      </w:r>
+      <w:proofErr w:type="spellEnd"/>
+      <w:r>
+        <w:rPr>
+          <w:rFonts w:ascii="Courier New" w:eastAsia="Times New Roman" w:hAnsi="Courier New" w:cs="Courier New"/>
+          <w:sz w:val="20"/>
+          <w:szCs w:val="20"/>
+          <w:lang w:val="en-PK"/>
+        </w:rPr>
+        <w:t xml:space="preserve"> * 1.25), </w:t>
       </w:r>
     </w:p>
     <w:p>
@@ -6850,7 +8369,27 @@
           <w:szCs w:val="20"/>
           <w:lang w:val="en-PK"/>
         </w:rPr>
-        <w:t>     xlab = "Happiness score",</w:t>
+        <w:t>     </w:t>
+      </w:r>
+      <w:proofErr w:type="spellStart"/>
+      <w:r>
+        <w:rPr>
+          <w:rFonts w:ascii="Courier New" w:eastAsia="Times New Roman" w:hAnsi="Courier New" w:cs="Courier New"/>
+          <w:sz w:val="20"/>
+          <w:szCs w:val="20"/>
+          <w:lang w:val="en-PK"/>
+        </w:rPr>
+        <w:t>xlab</w:t>
+      </w:r>
+      <w:proofErr w:type="spellEnd"/>
+      <w:r>
+        <w:rPr>
+          <w:rFonts w:ascii="Courier New" w:eastAsia="Times New Roman" w:hAnsi="Courier New" w:cs="Courier New"/>
+          <w:sz w:val="20"/>
+          <w:szCs w:val="20"/>
+          <w:lang w:val="en-PK"/>
+        </w:rPr>
+        <w:t xml:space="preserve"> = "Happiness score",</w:t>
       </w:r>
     </w:p>
     <w:p>
@@ -6871,7 +8410,27 @@
           <w:szCs w:val="20"/>
           <w:lang w:val="en-PK"/>
         </w:rPr>
-        <w:t>     ylab = "Number of countries",</w:t>
+        <w:t>     </w:t>
+      </w:r>
+      <w:proofErr w:type="spellStart"/>
+      <w:r>
+        <w:rPr>
+          <w:rFonts w:ascii="Courier New" w:eastAsia="Times New Roman" w:hAnsi="Courier New" w:cs="Courier New"/>
+          <w:sz w:val="20"/>
+          <w:szCs w:val="20"/>
+          <w:lang w:val="en-PK"/>
+        </w:rPr>
+        <w:t>ylab</w:t>
+      </w:r>
+      <w:proofErr w:type="spellEnd"/>
+      <w:r>
+        <w:rPr>
+          <w:rFonts w:ascii="Courier New" w:eastAsia="Times New Roman" w:hAnsi="Courier New" w:cs="Courier New"/>
+          <w:sz w:val="20"/>
+          <w:szCs w:val="20"/>
+          <w:lang w:val="en-PK"/>
+        </w:rPr>
+        <w:t xml:space="preserve"> = "Number of countries",</w:t>
       </w:r>
     </w:p>
     <w:p>
@@ -6892,7 +8451,47 @@
           <w:szCs w:val="20"/>
           <w:lang w:val="en-PK"/>
         </w:rPr>
-        <w:t>     col  = "skyblue",</w:t>
+        <w:t>     </w:t>
+      </w:r>
+      <w:proofErr w:type="gramStart"/>
+      <w:r>
+        <w:rPr>
+          <w:rFonts w:ascii="Courier New" w:eastAsia="Times New Roman" w:hAnsi="Courier New" w:cs="Courier New"/>
+          <w:sz w:val="20"/>
+          <w:szCs w:val="20"/>
+          <w:lang w:val="en-PK"/>
+        </w:rPr>
+        <w:t>col  =</w:t>
+      </w:r>
+      <w:proofErr w:type="gramEnd"/>
+      <w:r>
+        <w:rPr>
+          <w:rFonts w:ascii="Courier New" w:eastAsia="Times New Roman" w:hAnsi="Courier New" w:cs="Courier New"/>
+          <w:sz w:val="20"/>
+          <w:szCs w:val="20"/>
+          <w:lang w:val="en-PK"/>
+        </w:rPr>
+        <w:t xml:space="preserve"> "</w:t>
+      </w:r>
+      <w:proofErr w:type="spellStart"/>
+      <w:r>
+        <w:rPr>
+          <w:rFonts w:ascii="Courier New" w:eastAsia="Times New Roman" w:hAnsi="Courier New" w:cs="Courier New"/>
+          <w:sz w:val="20"/>
+          <w:szCs w:val="20"/>
+          <w:lang w:val="en-PK"/>
+        </w:rPr>
+        <w:t>skyblue</w:t>
+      </w:r>
+      <w:proofErr w:type="spellEnd"/>
+      <w:r>
+        <w:rPr>
+          <w:rFonts w:ascii="Courier New" w:eastAsia="Times New Roman" w:hAnsi="Courier New" w:cs="Courier New"/>
+          <w:sz w:val="20"/>
+          <w:szCs w:val="20"/>
+          <w:lang w:val="en-PK"/>
+        </w:rPr>
+        <w:t>",</w:t>
       </w:r>
     </w:p>
     <w:p>
@@ -6960,14 +8559,45 @@
           <w:lang w:val="en-PK"/>
         </w:rPr>
       </w:pPr>
-      <w:r>
-        <w:rPr>
-          <w:rFonts w:ascii="Courier New" w:eastAsia="Times New Roman" w:hAnsi="Courier New" w:cs="Courier New"/>
-          <w:sz w:val="20"/>
-          <w:szCs w:val="20"/>
-          <w:lang w:val="en-PK"/>
-        </w:rPr>
-        <w:t>text(x = h$mids,</w:t>
+      <w:proofErr w:type="gramStart"/>
+      <w:r>
+        <w:rPr>
+          <w:rFonts w:ascii="Courier New" w:eastAsia="Times New Roman" w:hAnsi="Courier New" w:cs="Courier New"/>
+          <w:sz w:val="20"/>
+          <w:szCs w:val="20"/>
+          <w:lang w:val="en-PK"/>
+        </w:rPr>
+        <w:t>text(</w:t>
+      </w:r>
+      <w:proofErr w:type="gramEnd"/>
+      <w:r>
+        <w:rPr>
+          <w:rFonts w:ascii="Courier New" w:eastAsia="Times New Roman" w:hAnsi="Courier New" w:cs="Courier New"/>
+          <w:sz w:val="20"/>
+          <w:szCs w:val="20"/>
+          <w:lang w:val="en-PK"/>
+        </w:rPr>
+        <w:t xml:space="preserve">x = </w:t>
+      </w:r>
+      <w:proofErr w:type="spellStart"/>
+      <w:r>
+        <w:rPr>
+          <w:rFonts w:ascii="Courier New" w:eastAsia="Times New Roman" w:hAnsi="Courier New" w:cs="Courier New"/>
+          <w:sz w:val="20"/>
+          <w:szCs w:val="20"/>
+          <w:lang w:val="en-PK"/>
+        </w:rPr>
+        <w:t>h$mids</w:t>
+      </w:r>
+      <w:proofErr w:type="spellEnd"/>
+      <w:r>
+        <w:rPr>
+          <w:rFonts w:ascii="Courier New" w:eastAsia="Times New Roman" w:hAnsi="Courier New" w:cs="Courier New"/>
+          <w:sz w:val="20"/>
+          <w:szCs w:val="20"/>
+          <w:lang w:val="en-PK"/>
+        </w:rPr>
+        <w:t>,</w:t>
       </w:r>
     </w:p>
     <w:p>
@@ -6988,7 +8618,27 @@
           <w:szCs w:val="20"/>
           <w:lang w:val="en-PK"/>
         </w:rPr>
-        <w:t>     y = h$counts,</w:t>
+        <w:t xml:space="preserve">     y = </w:t>
+      </w:r>
+      <w:proofErr w:type="spellStart"/>
+      <w:r>
+        <w:rPr>
+          <w:rFonts w:ascii="Courier New" w:eastAsia="Times New Roman" w:hAnsi="Courier New" w:cs="Courier New"/>
+          <w:sz w:val="20"/>
+          <w:szCs w:val="20"/>
+          <w:lang w:val="en-PK"/>
+        </w:rPr>
+        <w:t>h$counts</w:t>
+      </w:r>
+      <w:proofErr w:type="spellEnd"/>
+      <w:r>
+        <w:rPr>
+          <w:rFonts w:ascii="Courier New" w:eastAsia="Times New Roman" w:hAnsi="Courier New" w:cs="Courier New"/>
+          <w:sz w:val="20"/>
+          <w:szCs w:val="20"/>
+          <w:lang w:val="en-PK"/>
+        </w:rPr>
+        <w:t>,</w:t>
       </w:r>
     </w:p>
     <w:p>
@@ -7009,7 +8659,27 @@
           <w:szCs w:val="20"/>
           <w:lang w:val="en-PK"/>
         </w:rPr>
-        <w:t>     labels = h$counts,</w:t>
+        <w:t xml:space="preserve">     labels = </w:t>
+      </w:r>
+      <w:proofErr w:type="spellStart"/>
+      <w:r>
+        <w:rPr>
+          <w:rFonts w:ascii="Courier New" w:eastAsia="Times New Roman" w:hAnsi="Courier New" w:cs="Courier New"/>
+          <w:sz w:val="20"/>
+          <w:szCs w:val="20"/>
+          <w:lang w:val="en-PK"/>
+        </w:rPr>
+        <w:t>h$counts</w:t>
+      </w:r>
+      <w:proofErr w:type="spellEnd"/>
+      <w:r>
+        <w:rPr>
+          <w:rFonts w:ascii="Courier New" w:eastAsia="Times New Roman" w:hAnsi="Courier New" w:cs="Courier New"/>
+          <w:sz w:val="20"/>
+          <w:szCs w:val="20"/>
+          <w:lang w:val="en-PK"/>
+        </w:rPr>
+        <w:t>,</w:t>
       </w:r>
     </w:p>
     <w:p>
@@ -7030,7 +8700,27 @@
           <w:szCs w:val="20"/>
           <w:lang w:val="en-PK"/>
         </w:rPr>
-        <w:t>     pos = 3,        # above the bar</w:t>
+        <w:t xml:space="preserve">     pos = </w:t>
+      </w:r>
+      <w:proofErr w:type="gramStart"/>
+      <w:r>
+        <w:rPr>
+          <w:rFonts w:ascii="Courier New" w:eastAsia="Times New Roman" w:hAnsi="Courier New" w:cs="Courier New"/>
+          <w:sz w:val="20"/>
+          <w:szCs w:val="20"/>
+          <w:lang w:val="en-PK"/>
+        </w:rPr>
+        <w:t xml:space="preserve">3,   </w:t>
+      </w:r>
+      <w:proofErr w:type="gramEnd"/>
+      <w:r>
+        <w:rPr>
+          <w:rFonts w:ascii="Courier New" w:eastAsia="Times New Roman" w:hAnsi="Courier New" w:cs="Courier New"/>
+          <w:sz w:val="20"/>
+          <w:szCs w:val="20"/>
+          <w:lang w:val="en-PK"/>
+        </w:rPr>
+        <w:t>     # above the bar</w:t>
       </w:r>
     </w:p>
     <w:p>
@@ -7051,7 +8741,27 @@
           <w:szCs w:val="20"/>
           <w:lang w:val="en-PK"/>
         </w:rPr>
-        <w:t>     cex = 0.8,</w:t>
+        <w:t>     </w:t>
+      </w:r>
+      <w:proofErr w:type="spellStart"/>
+      <w:r>
+        <w:rPr>
+          <w:rFonts w:ascii="Courier New" w:eastAsia="Times New Roman" w:hAnsi="Courier New" w:cs="Courier New"/>
+          <w:sz w:val="20"/>
+          <w:szCs w:val="20"/>
+          <w:lang w:val="en-PK"/>
+        </w:rPr>
+        <w:t>cex</w:t>
+      </w:r>
+      <w:proofErr w:type="spellEnd"/>
+      <w:r>
+        <w:rPr>
+          <w:rFonts w:ascii="Courier New" w:eastAsia="Times New Roman" w:hAnsi="Courier New" w:cs="Courier New"/>
+          <w:sz w:val="20"/>
+          <w:szCs w:val="20"/>
+          <w:lang w:val="en-PK"/>
+        </w:rPr>
+        <w:t xml:space="preserve"> = 0.8,</w:t>
       </w:r>
     </w:p>
     <w:p>
@@ -7098,14 +8808,36 @@
           <w:lang w:val="en-PK"/>
         </w:rPr>
       </w:pPr>
-      <w:r>
-        <w:rPr>
-          <w:rFonts w:ascii="Courier New" w:eastAsia="Times New Roman" w:hAnsi="Courier New" w:cs="Courier New"/>
-          <w:sz w:val="20"/>
-          <w:szCs w:val="20"/>
-          <w:lang w:val="en-PK"/>
-        </w:rPr>
-        <w:t>dev.off()</w:t>
+      <w:proofErr w:type="spellStart"/>
+      <w:proofErr w:type="gramStart"/>
+      <w:r>
+        <w:rPr>
+          <w:rFonts w:ascii="Courier New" w:eastAsia="Times New Roman" w:hAnsi="Courier New" w:cs="Courier New"/>
+          <w:sz w:val="20"/>
+          <w:szCs w:val="20"/>
+          <w:lang w:val="en-PK"/>
+        </w:rPr>
+        <w:t>dev.off</w:t>
+      </w:r>
+      <w:proofErr w:type="spellEnd"/>
+      <w:r>
+        <w:rPr>
+          <w:rFonts w:ascii="Courier New" w:eastAsia="Times New Roman" w:hAnsi="Courier New" w:cs="Courier New"/>
+          <w:sz w:val="20"/>
+          <w:szCs w:val="20"/>
+          <w:lang w:val="en-PK"/>
+        </w:rPr>
+        <w:t>(</w:t>
+      </w:r>
+      <w:proofErr w:type="gramEnd"/>
+      <w:r>
+        <w:rPr>
+          <w:rFonts w:ascii="Courier New" w:eastAsia="Times New Roman" w:hAnsi="Courier New" w:cs="Courier New"/>
+          <w:sz w:val="20"/>
+          <w:szCs w:val="20"/>
+          <w:lang w:val="en-PK"/>
+        </w:rPr>
+        <w:t>)</w:t>
       </w:r>
     </w:p>
     <w:p>
@@ -7159,7 +8891,27 @@
           <w:szCs w:val="20"/>
           <w:lang w:val="en-PK"/>
         </w:rPr>
-        <w:t># GDP Histogram : Independent variable (predictor)</w:t>
+        <w:t xml:space="preserve"># GDP </w:t>
+      </w:r>
+      <w:proofErr w:type="gramStart"/>
+      <w:r>
+        <w:rPr>
+          <w:rFonts w:ascii="Courier New" w:eastAsia="Times New Roman" w:hAnsi="Courier New" w:cs="Courier New"/>
+          <w:sz w:val="20"/>
+          <w:szCs w:val="20"/>
+          <w:lang w:val="en-PK"/>
+        </w:rPr>
+        <w:t>Histogram :</w:t>
+      </w:r>
+      <w:proofErr w:type="gramEnd"/>
+      <w:r>
+        <w:rPr>
+          <w:rFonts w:ascii="Courier New" w:eastAsia="Times New Roman" w:hAnsi="Courier New" w:cs="Courier New"/>
+          <w:sz w:val="20"/>
+          <w:szCs w:val="20"/>
+          <w:lang w:val="en-PK"/>
+        </w:rPr>
+        <w:t xml:space="preserve"> Independent variable (predictor)</w:t>
       </w:r>
     </w:p>
     <w:p>
@@ -7213,7 +8965,38 @@
           <w:szCs w:val="20"/>
           <w:lang w:val="en-PK"/>
         </w:rPr>
-        <w:t>h2 &lt;- hist(df$gdp, breaks = 20, plot = FALSE)</w:t>
+        <w:t xml:space="preserve">h2 &lt;- </w:t>
+      </w:r>
+      <w:proofErr w:type="gramStart"/>
+      <w:r>
+        <w:rPr>
+          <w:rFonts w:ascii="Courier New" w:eastAsia="Times New Roman" w:hAnsi="Courier New" w:cs="Courier New"/>
+          <w:sz w:val="20"/>
+          <w:szCs w:val="20"/>
+          <w:lang w:val="en-PK"/>
+        </w:rPr>
+        <w:t>hist(</w:t>
+      </w:r>
+      <w:proofErr w:type="spellStart"/>
+      <w:proofErr w:type="gramEnd"/>
+      <w:r>
+        <w:rPr>
+          <w:rFonts w:ascii="Courier New" w:eastAsia="Times New Roman" w:hAnsi="Courier New" w:cs="Courier New"/>
+          <w:sz w:val="20"/>
+          <w:szCs w:val="20"/>
+          <w:lang w:val="en-PK"/>
+        </w:rPr>
+        <w:t>df$gdp</w:t>
+      </w:r>
+      <w:proofErr w:type="spellEnd"/>
+      <w:r>
+        <w:rPr>
+          <w:rFonts w:ascii="Courier New" w:eastAsia="Times New Roman" w:hAnsi="Courier New" w:cs="Courier New"/>
+          <w:sz w:val="20"/>
+          <w:szCs w:val="20"/>
+          <w:lang w:val="en-PK"/>
+        </w:rPr>
+        <w:t>, breaks = 20, plot = FALSE)</w:t>
       </w:r>
     </w:p>
     <w:p>
@@ -7255,7 +9038,47 @@
           <w:szCs w:val="20"/>
           <w:lang w:val="en-PK"/>
         </w:rPr>
-        <w:t>ticks &lt;- seq(0, max(h2$breaks), length.out = 5)</w:t>
+        <w:t xml:space="preserve">ticks &lt;- </w:t>
+      </w:r>
+      <w:proofErr w:type="gramStart"/>
+      <w:r>
+        <w:rPr>
+          <w:rFonts w:ascii="Courier New" w:eastAsia="Times New Roman" w:hAnsi="Courier New" w:cs="Courier New"/>
+          <w:sz w:val="20"/>
+          <w:szCs w:val="20"/>
+          <w:lang w:val="en-PK"/>
+        </w:rPr>
+        <w:t>seq(</w:t>
+      </w:r>
+      <w:proofErr w:type="gramEnd"/>
+      <w:r>
+        <w:rPr>
+          <w:rFonts w:ascii="Courier New" w:eastAsia="Times New Roman" w:hAnsi="Courier New" w:cs="Courier New"/>
+          <w:sz w:val="20"/>
+          <w:szCs w:val="20"/>
+          <w:lang w:val="en-PK"/>
+        </w:rPr>
+        <w:t xml:space="preserve">0, max(h2$breaks), </w:t>
+      </w:r>
+      <w:proofErr w:type="spellStart"/>
+      <w:r>
+        <w:rPr>
+          <w:rFonts w:ascii="Courier New" w:eastAsia="Times New Roman" w:hAnsi="Courier New" w:cs="Courier New"/>
+          <w:sz w:val="20"/>
+          <w:szCs w:val="20"/>
+          <w:lang w:val="en-PK"/>
+        </w:rPr>
+        <w:t>length.out</w:t>
+      </w:r>
+      <w:proofErr w:type="spellEnd"/>
+      <w:r>
+        <w:rPr>
+          <w:rFonts w:ascii="Courier New" w:eastAsia="Times New Roman" w:hAnsi="Courier New" w:cs="Courier New"/>
+          <w:sz w:val="20"/>
+          <w:szCs w:val="20"/>
+          <w:lang w:val="en-PK"/>
+        </w:rPr>
+        <w:t xml:space="preserve"> = 5)</w:t>
       </w:r>
     </w:p>
     <w:p>
@@ -7281,14 +9104,36 @@
           <w:lang w:val="en-PK"/>
         </w:rPr>
       </w:pPr>
-      <w:r>
-        <w:rPr>
-          <w:rFonts w:ascii="Courier New" w:eastAsia="Times New Roman" w:hAnsi="Courier New" w:cs="Courier New"/>
-          <w:sz w:val="20"/>
-          <w:szCs w:val="20"/>
-          <w:lang w:val="en-PK"/>
-        </w:rPr>
-        <w:t>png("hist_gdp.png",</w:t>
+      <w:proofErr w:type="spellStart"/>
+      <w:proofErr w:type="gramStart"/>
+      <w:r>
+        <w:rPr>
+          <w:rFonts w:ascii="Courier New" w:eastAsia="Times New Roman" w:hAnsi="Courier New" w:cs="Courier New"/>
+          <w:sz w:val="20"/>
+          <w:szCs w:val="20"/>
+          <w:lang w:val="en-PK"/>
+        </w:rPr>
+        <w:t>png</w:t>
+      </w:r>
+      <w:proofErr w:type="spellEnd"/>
+      <w:r>
+        <w:rPr>
+          <w:rFonts w:ascii="Courier New" w:eastAsia="Times New Roman" w:hAnsi="Courier New" w:cs="Courier New"/>
+          <w:sz w:val="20"/>
+          <w:szCs w:val="20"/>
+          <w:lang w:val="en-PK"/>
+        </w:rPr>
+        <w:t>(</w:t>
+      </w:r>
+      <w:proofErr w:type="gramEnd"/>
+      <w:r>
+        <w:rPr>
+          <w:rFonts w:ascii="Courier New" w:eastAsia="Times New Roman" w:hAnsi="Courier New" w:cs="Courier New"/>
+          <w:sz w:val="20"/>
+          <w:szCs w:val="20"/>
+          <w:lang w:val="en-PK"/>
+        </w:rPr>
+        <w:t>"hist_gdp.png",</w:t>
       </w:r>
     </w:p>
     <w:p>
@@ -7330,7 +9175,27 @@
           <w:szCs w:val="20"/>
           <w:lang w:val="en-PK"/>
         </w:rPr>
-        <w:t>    pointsize = 14)</w:t>
+        <w:t xml:space="preserve">    </w:t>
+      </w:r>
+      <w:proofErr w:type="spellStart"/>
+      <w:r>
+        <w:rPr>
+          <w:rFonts w:ascii="Courier New" w:eastAsia="Times New Roman" w:hAnsi="Courier New" w:cs="Courier New"/>
+          <w:sz w:val="20"/>
+          <w:szCs w:val="20"/>
+          <w:lang w:val="en-PK"/>
+        </w:rPr>
+        <w:t>pointsize</w:t>
+      </w:r>
+      <w:proofErr w:type="spellEnd"/>
+      <w:r>
+        <w:rPr>
+          <w:rFonts w:ascii="Courier New" w:eastAsia="Times New Roman" w:hAnsi="Courier New" w:cs="Courier New"/>
+          <w:sz w:val="20"/>
+          <w:szCs w:val="20"/>
+          <w:lang w:val="en-PK"/>
+        </w:rPr>
+        <w:t xml:space="preserve"> = 14)</w:t>
       </w:r>
     </w:p>
     <w:p>
@@ -7363,7 +9228,27 @@
           <w:szCs w:val="20"/>
           <w:lang w:val="en-PK"/>
         </w:rPr>
-        <w:t>#png("hist_gdp.png", width = 1200, height = 900)</w:t>
+        <w:t>#</w:t>
+      </w:r>
+      <w:proofErr w:type="gramStart"/>
+      <w:r>
+        <w:rPr>
+          <w:rFonts w:ascii="Courier New" w:eastAsia="Times New Roman" w:hAnsi="Courier New" w:cs="Courier New"/>
+          <w:sz w:val="20"/>
+          <w:szCs w:val="20"/>
+          <w:lang w:val="en-PK"/>
+        </w:rPr>
+        <w:t>png(</w:t>
+      </w:r>
+      <w:proofErr w:type="gramEnd"/>
+      <w:r>
+        <w:rPr>
+          <w:rFonts w:ascii="Courier New" w:eastAsia="Times New Roman" w:hAnsi="Courier New" w:cs="Courier New"/>
+          <w:sz w:val="20"/>
+          <w:szCs w:val="20"/>
+          <w:lang w:val="en-PK"/>
+        </w:rPr>
+        <w:t>"hist_gdp.png", width = 1200, height = 900)</w:t>
       </w:r>
     </w:p>
     <w:p>
@@ -7389,6 +9274,7 @@
           <w:lang w:val="en-PK"/>
         </w:rPr>
       </w:pPr>
+      <w:proofErr w:type="gramStart"/>
       <w:r>
         <w:rPr>
           <w:rFonts w:ascii="Courier New" w:eastAsia="Times New Roman" w:hAnsi="Courier New" w:cs="Courier New"/>
@@ -7397,7 +9283,28 @@
           <w:lang w:val="en-PK"/>
         </w:rPr>
         <w:lastRenderedPageBreak/>
-        <w:t>hist(df$gdp, breaks = h2$breaks,</w:t>
+        <w:t>hist(</w:t>
+      </w:r>
+      <w:proofErr w:type="spellStart"/>
+      <w:proofErr w:type="gramEnd"/>
+      <w:r>
+        <w:rPr>
+          <w:rFonts w:ascii="Courier New" w:eastAsia="Times New Roman" w:hAnsi="Courier New" w:cs="Courier New"/>
+          <w:sz w:val="20"/>
+          <w:szCs w:val="20"/>
+          <w:lang w:val="en-PK"/>
+        </w:rPr>
+        <w:t>df$gdp</w:t>
+      </w:r>
+      <w:proofErr w:type="spellEnd"/>
+      <w:r>
+        <w:rPr>
+          <w:rFonts w:ascii="Courier New" w:eastAsia="Times New Roman" w:hAnsi="Courier New" w:cs="Courier New"/>
+          <w:sz w:val="20"/>
+          <w:szCs w:val="20"/>
+          <w:lang w:val="en-PK"/>
+        </w:rPr>
+        <w:t>, breaks = h2$breaks,</w:t>
       </w:r>
     </w:p>
     <w:p>
@@ -7418,7 +9325,27 @@
           <w:szCs w:val="20"/>
           <w:lang w:val="en-PK"/>
         </w:rPr>
-        <w:t>     xlim = range(ticks),</w:t>
+        <w:t>     </w:t>
+      </w:r>
+      <w:proofErr w:type="spellStart"/>
+      <w:r>
+        <w:rPr>
+          <w:rFonts w:ascii="Courier New" w:eastAsia="Times New Roman" w:hAnsi="Courier New" w:cs="Courier New"/>
+          <w:sz w:val="20"/>
+          <w:szCs w:val="20"/>
+          <w:lang w:val="en-PK"/>
+        </w:rPr>
+        <w:t>xlim</w:t>
+      </w:r>
+      <w:proofErr w:type="spellEnd"/>
+      <w:r>
+        <w:rPr>
+          <w:rFonts w:ascii="Courier New" w:eastAsia="Times New Roman" w:hAnsi="Courier New" w:cs="Courier New"/>
+          <w:sz w:val="20"/>
+          <w:szCs w:val="20"/>
+          <w:lang w:val="en-PK"/>
+        </w:rPr>
+        <w:t xml:space="preserve"> = range(ticks),</w:t>
       </w:r>
     </w:p>
     <w:p>
@@ -7439,7 +9366,47 @@
           <w:szCs w:val="20"/>
           <w:lang w:val="en-PK"/>
         </w:rPr>
-        <w:t>     ylim = c(0, max(h2$counts) * 1.15),</w:t>
+        <w:t>     </w:t>
+      </w:r>
+      <w:proofErr w:type="spellStart"/>
+      <w:r>
+        <w:rPr>
+          <w:rFonts w:ascii="Courier New" w:eastAsia="Times New Roman" w:hAnsi="Courier New" w:cs="Courier New"/>
+          <w:sz w:val="20"/>
+          <w:szCs w:val="20"/>
+          <w:lang w:val="en-PK"/>
+        </w:rPr>
+        <w:t>ylim</w:t>
+      </w:r>
+      <w:proofErr w:type="spellEnd"/>
+      <w:r>
+        <w:rPr>
+          <w:rFonts w:ascii="Courier New" w:eastAsia="Times New Roman" w:hAnsi="Courier New" w:cs="Courier New"/>
+          <w:sz w:val="20"/>
+          <w:szCs w:val="20"/>
+          <w:lang w:val="en-PK"/>
+        </w:rPr>
+        <w:t xml:space="preserve"> = </w:t>
+      </w:r>
+      <w:proofErr w:type="gramStart"/>
+      <w:r>
+        <w:rPr>
+          <w:rFonts w:ascii="Courier New" w:eastAsia="Times New Roman" w:hAnsi="Courier New" w:cs="Courier New"/>
+          <w:sz w:val="20"/>
+          <w:szCs w:val="20"/>
+          <w:lang w:val="en-PK"/>
+        </w:rPr>
+        <w:t>c(</w:t>
+      </w:r>
+      <w:proofErr w:type="gramEnd"/>
+      <w:r>
+        <w:rPr>
+          <w:rFonts w:ascii="Courier New" w:eastAsia="Times New Roman" w:hAnsi="Courier New" w:cs="Courier New"/>
+          <w:sz w:val="20"/>
+          <w:szCs w:val="20"/>
+          <w:lang w:val="en-PK"/>
+        </w:rPr>
+        <w:t>0, max(h2$counts) * 1.15),</w:t>
       </w:r>
     </w:p>
     <w:p>
@@ -7481,7 +9448,27 @@
           <w:szCs w:val="20"/>
           <w:lang w:val="en-PK"/>
         </w:rPr>
-        <w:t>     xlab = "GDP per capita (index)",</w:t>
+        <w:t>     </w:t>
+      </w:r>
+      <w:proofErr w:type="spellStart"/>
+      <w:r>
+        <w:rPr>
+          <w:rFonts w:ascii="Courier New" w:eastAsia="Times New Roman" w:hAnsi="Courier New" w:cs="Courier New"/>
+          <w:sz w:val="20"/>
+          <w:szCs w:val="20"/>
+          <w:lang w:val="en-PK"/>
+        </w:rPr>
+        <w:t>xlab</w:t>
+      </w:r>
+      <w:proofErr w:type="spellEnd"/>
+      <w:r>
+        <w:rPr>
+          <w:rFonts w:ascii="Courier New" w:eastAsia="Times New Roman" w:hAnsi="Courier New" w:cs="Courier New"/>
+          <w:sz w:val="20"/>
+          <w:szCs w:val="20"/>
+          <w:lang w:val="en-PK"/>
+        </w:rPr>
+        <w:t xml:space="preserve"> = "GDP per capita (index)",</w:t>
       </w:r>
     </w:p>
     <w:p>
@@ -7502,7 +9489,27 @@
           <w:szCs w:val="20"/>
           <w:lang w:val="en-PK"/>
         </w:rPr>
-        <w:t>     ylab = "Number of countries",</w:t>
+        <w:t>     </w:t>
+      </w:r>
+      <w:proofErr w:type="spellStart"/>
+      <w:r>
+        <w:rPr>
+          <w:rFonts w:ascii="Courier New" w:eastAsia="Times New Roman" w:hAnsi="Courier New" w:cs="Courier New"/>
+          <w:sz w:val="20"/>
+          <w:szCs w:val="20"/>
+          <w:lang w:val="en-PK"/>
+        </w:rPr>
+        <w:t>ylab</w:t>
+      </w:r>
+      <w:proofErr w:type="spellEnd"/>
+      <w:r>
+        <w:rPr>
+          <w:rFonts w:ascii="Courier New" w:eastAsia="Times New Roman" w:hAnsi="Courier New" w:cs="Courier New"/>
+          <w:sz w:val="20"/>
+          <w:szCs w:val="20"/>
+          <w:lang w:val="en-PK"/>
+        </w:rPr>
+        <w:t xml:space="preserve"> = "Number of countries",</w:t>
       </w:r>
     </w:p>
     <w:p>
@@ -7523,7 +9530,47 @@
           <w:szCs w:val="20"/>
           <w:lang w:val="en-PK"/>
         </w:rPr>
-        <w:t>     col  = "skyblue", border = "white",</w:t>
+        <w:t>     </w:t>
+      </w:r>
+      <w:proofErr w:type="gramStart"/>
+      <w:r>
+        <w:rPr>
+          <w:rFonts w:ascii="Courier New" w:eastAsia="Times New Roman" w:hAnsi="Courier New" w:cs="Courier New"/>
+          <w:sz w:val="20"/>
+          <w:szCs w:val="20"/>
+          <w:lang w:val="en-PK"/>
+        </w:rPr>
+        <w:t>col  =</w:t>
+      </w:r>
+      <w:proofErr w:type="gramEnd"/>
+      <w:r>
+        <w:rPr>
+          <w:rFonts w:ascii="Courier New" w:eastAsia="Times New Roman" w:hAnsi="Courier New" w:cs="Courier New"/>
+          <w:sz w:val="20"/>
+          <w:szCs w:val="20"/>
+          <w:lang w:val="en-PK"/>
+        </w:rPr>
+        <w:t xml:space="preserve"> "</w:t>
+      </w:r>
+      <w:proofErr w:type="spellStart"/>
+      <w:r>
+        <w:rPr>
+          <w:rFonts w:ascii="Courier New" w:eastAsia="Times New Roman" w:hAnsi="Courier New" w:cs="Courier New"/>
+          <w:sz w:val="20"/>
+          <w:szCs w:val="20"/>
+          <w:lang w:val="en-PK"/>
+        </w:rPr>
+        <w:t>skyblue</w:t>
+      </w:r>
+      <w:proofErr w:type="spellEnd"/>
+      <w:r>
+        <w:rPr>
+          <w:rFonts w:ascii="Courier New" w:eastAsia="Times New Roman" w:hAnsi="Courier New" w:cs="Courier New"/>
+          <w:sz w:val="20"/>
+          <w:szCs w:val="20"/>
+          <w:lang w:val="en-PK"/>
+        </w:rPr>
+        <w:t>", border = "white",</w:t>
       </w:r>
     </w:p>
     <w:p>
@@ -7544,7 +9591,27 @@
           <w:szCs w:val="20"/>
           <w:lang w:val="en-PK"/>
         </w:rPr>
-        <w:t>     xaxt = "n")</w:t>
+        <w:t>     </w:t>
+      </w:r>
+      <w:proofErr w:type="spellStart"/>
+      <w:r>
+        <w:rPr>
+          <w:rFonts w:ascii="Courier New" w:eastAsia="Times New Roman" w:hAnsi="Courier New" w:cs="Courier New"/>
+          <w:sz w:val="20"/>
+          <w:szCs w:val="20"/>
+          <w:lang w:val="en-PK"/>
+        </w:rPr>
+        <w:t>xaxt</w:t>
+      </w:r>
+      <w:proofErr w:type="spellEnd"/>
+      <w:r>
+        <w:rPr>
+          <w:rFonts w:ascii="Courier New" w:eastAsia="Times New Roman" w:hAnsi="Courier New" w:cs="Courier New"/>
+          <w:sz w:val="20"/>
+          <w:szCs w:val="20"/>
+          <w:lang w:val="en-PK"/>
+        </w:rPr>
+        <w:t xml:space="preserve"> = "n")</w:t>
       </w:r>
     </w:p>
     <w:p>
@@ -7570,14 +9637,45 @@
           <w:lang w:val="en-PK"/>
         </w:rPr>
       </w:pPr>
-      <w:r>
-        <w:rPr>
-          <w:rFonts w:ascii="Courier New" w:eastAsia="Times New Roman" w:hAnsi="Courier New" w:cs="Courier New"/>
-          <w:sz w:val="20"/>
-          <w:szCs w:val="20"/>
-          <w:lang w:val="en-PK"/>
-        </w:rPr>
-        <w:t>axis(1, at = ticks, labels = round(ticks, 2))</w:t>
+      <w:proofErr w:type="gramStart"/>
+      <w:r>
+        <w:rPr>
+          <w:rFonts w:ascii="Courier New" w:eastAsia="Times New Roman" w:hAnsi="Courier New" w:cs="Courier New"/>
+          <w:sz w:val="20"/>
+          <w:szCs w:val="20"/>
+          <w:lang w:val="en-PK"/>
+        </w:rPr>
+        <w:t>axis(</w:t>
+      </w:r>
+      <w:proofErr w:type="gramEnd"/>
+      <w:r>
+        <w:rPr>
+          <w:rFonts w:ascii="Courier New" w:eastAsia="Times New Roman" w:hAnsi="Courier New" w:cs="Courier New"/>
+          <w:sz w:val="20"/>
+          <w:szCs w:val="20"/>
+          <w:lang w:val="en-PK"/>
+        </w:rPr>
+        <w:t xml:space="preserve">1, at = ticks, labels = </w:t>
+      </w:r>
+      <w:proofErr w:type="gramStart"/>
+      <w:r>
+        <w:rPr>
+          <w:rFonts w:ascii="Courier New" w:eastAsia="Times New Roman" w:hAnsi="Courier New" w:cs="Courier New"/>
+          <w:sz w:val="20"/>
+          <w:szCs w:val="20"/>
+          <w:lang w:val="en-PK"/>
+        </w:rPr>
+        <w:t>round(</w:t>
+      </w:r>
+      <w:proofErr w:type="gramEnd"/>
+      <w:r>
+        <w:rPr>
+          <w:rFonts w:ascii="Courier New" w:eastAsia="Times New Roman" w:hAnsi="Courier New" w:cs="Courier New"/>
+          <w:sz w:val="20"/>
+          <w:szCs w:val="20"/>
+          <w:lang w:val="en-PK"/>
+        </w:rPr>
+        <w:t>ticks, 2))</w:t>
       </w:r>
     </w:p>
     <w:p>
@@ -7603,14 +9701,25 @@
           <w:lang w:val="en-PK"/>
         </w:rPr>
       </w:pPr>
-      <w:r>
-        <w:rPr>
-          <w:rFonts w:ascii="Courier New" w:eastAsia="Times New Roman" w:hAnsi="Courier New" w:cs="Courier New"/>
-          <w:sz w:val="20"/>
-          <w:szCs w:val="20"/>
-          <w:lang w:val="en-PK"/>
-        </w:rPr>
-        <w:t>text(x = h2$mids,</w:t>
+      <w:proofErr w:type="gramStart"/>
+      <w:r>
+        <w:rPr>
+          <w:rFonts w:ascii="Courier New" w:eastAsia="Times New Roman" w:hAnsi="Courier New" w:cs="Courier New"/>
+          <w:sz w:val="20"/>
+          <w:szCs w:val="20"/>
+          <w:lang w:val="en-PK"/>
+        </w:rPr>
+        <w:t>text(</w:t>
+      </w:r>
+      <w:proofErr w:type="gramEnd"/>
+      <w:r>
+        <w:rPr>
+          <w:rFonts w:ascii="Courier New" w:eastAsia="Times New Roman" w:hAnsi="Courier New" w:cs="Courier New"/>
+          <w:sz w:val="20"/>
+          <w:szCs w:val="20"/>
+          <w:lang w:val="en-PK"/>
+        </w:rPr>
+        <w:t>x = h2$mids,</w:t>
       </w:r>
     </w:p>
     <w:p>
@@ -7694,7 +9803,27 @@
           <w:szCs w:val="20"/>
           <w:lang w:val="en-PK"/>
         </w:rPr>
-        <w:t>     cex = 1.2,</w:t>
+        <w:t>     </w:t>
+      </w:r>
+      <w:proofErr w:type="spellStart"/>
+      <w:r>
+        <w:rPr>
+          <w:rFonts w:ascii="Courier New" w:eastAsia="Times New Roman" w:hAnsi="Courier New" w:cs="Courier New"/>
+          <w:sz w:val="20"/>
+          <w:szCs w:val="20"/>
+          <w:lang w:val="en-PK"/>
+        </w:rPr>
+        <w:t>cex</w:t>
+      </w:r>
+      <w:proofErr w:type="spellEnd"/>
+      <w:r>
+        <w:rPr>
+          <w:rFonts w:ascii="Courier New" w:eastAsia="Times New Roman" w:hAnsi="Courier New" w:cs="Courier New"/>
+          <w:sz w:val="20"/>
+          <w:szCs w:val="20"/>
+          <w:lang w:val="en-PK"/>
+        </w:rPr>
+        <w:t xml:space="preserve"> = 1.2,</w:t>
       </w:r>
     </w:p>
     <w:p>
@@ -7741,14 +9870,36 @@
           <w:lang w:val="en-PK"/>
         </w:rPr>
       </w:pPr>
-      <w:r>
-        <w:rPr>
-          <w:rFonts w:ascii="Courier New" w:eastAsia="Times New Roman" w:hAnsi="Courier New" w:cs="Courier New"/>
-          <w:sz w:val="20"/>
-          <w:szCs w:val="20"/>
-          <w:lang w:val="en-PK"/>
-        </w:rPr>
-        <w:t>dev.off()</w:t>
+      <w:proofErr w:type="spellStart"/>
+      <w:proofErr w:type="gramStart"/>
+      <w:r>
+        <w:rPr>
+          <w:rFonts w:ascii="Courier New" w:eastAsia="Times New Roman" w:hAnsi="Courier New" w:cs="Courier New"/>
+          <w:sz w:val="20"/>
+          <w:szCs w:val="20"/>
+          <w:lang w:val="en-PK"/>
+        </w:rPr>
+        <w:t>dev.off</w:t>
+      </w:r>
+      <w:proofErr w:type="spellEnd"/>
+      <w:r>
+        <w:rPr>
+          <w:rFonts w:ascii="Courier New" w:eastAsia="Times New Roman" w:hAnsi="Courier New" w:cs="Courier New"/>
+          <w:sz w:val="20"/>
+          <w:szCs w:val="20"/>
+          <w:lang w:val="en-PK"/>
+        </w:rPr>
+        <w:t>(</w:t>
+      </w:r>
+      <w:proofErr w:type="gramEnd"/>
+      <w:r>
+        <w:rPr>
+          <w:rFonts w:ascii="Courier New" w:eastAsia="Times New Roman" w:hAnsi="Courier New" w:cs="Courier New"/>
+          <w:sz w:val="20"/>
+          <w:szCs w:val="20"/>
+          <w:lang w:val="en-PK"/>
+        </w:rPr>
+        <w:t>)</w:t>
       </w:r>
     </w:p>
     <w:p>
@@ -7802,7 +9953,27 @@
           <w:szCs w:val="20"/>
           <w:lang w:val="en-PK"/>
         </w:rPr>
-        <w:t># 4) Correlation Test: pearson (After checking histograms)</w:t>
+        <w:t xml:space="preserve"># 4) Correlation Test: </w:t>
+      </w:r>
+      <w:proofErr w:type="spellStart"/>
+      <w:r>
+        <w:rPr>
+          <w:rFonts w:ascii="Courier New" w:eastAsia="Times New Roman" w:hAnsi="Courier New" w:cs="Courier New"/>
+          <w:sz w:val="20"/>
+          <w:szCs w:val="20"/>
+          <w:lang w:val="en-PK"/>
+        </w:rPr>
+        <w:t>pearson</w:t>
+      </w:r>
+      <w:proofErr w:type="spellEnd"/>
+      <w:r>
+        <w:rPr>
+          <w:rFonts w:ascii="Courier New" w:eastAsia="Times New Roman" w:hAnsi="Courier New" w:cs="Courier New"/>
+          <w:sz w:val="20"/>
+          <w:szCs w:val="20"/>
+          <w:lang w:val="en-PK"/>
+        </w:rPr>
+        <w:t xml:space="preserve"> (After checking histograms)</w:t>
       </w:r>
     </w:p>
     <w:p>
@@ -7849,14 +10020,116 @@
           <w:lang w:val="en-PK"/>
         </w:rPr>
       </w:pPr>
-      <w:r>
-        <w:rPr>
-          <w:rFonts w:ascii="Courier New" w:eastAsia="Times New Roman" w:hAnsi="Courier New" w:cs="Courier New"/>
-          <w:sz w:val="20"/>
-          <w:szCs w:val="20"/>
-          <w:lang w:val="en-PK"/>
-        </w:rPr>
-        <w:t>cor_out &lt;- cor.test(df$gdp, df$happiness, method = "pearson")</w:t>
+      <w:proofErr w:type="spellStart"/>
+      <w:r>
+        <w:rPr>
+          <w:rFonts w:ascii="Courier New" w:eastAsia="Times New Roman" w:hAnsi="Courier New" w:cs="Courier New"/>
+          <w:sz w:val="20"/>
+          <w:szCs w:val="20"/>
+          <w:lang w:val="en-PK"/>
+        </w:rPr>
+        <w:t>cor_out</w:t>
+      </w:r>
+      <w:proofErr w:type="spellEnd"/>
+      <w:r>
+        <w:rPr>
+          <w:rFonts w:ascii="Courier New" w:eastAsia="Times New Roman" w:hAnsi="Courier New" w:cs="Courier New"/>
+          <w:sz w:val="20"/>
+          <w:szCs w:val="20"/>
+          <w:lang w:val="en-PK"/>
+        </w:rPr>
+        <w:t xml:space="preserve"> &lt;- </w:t>
+      </w:r>
+      <w:proofErr w:type="spellStart"/>
+      <w:r>
+        <w:rPr>
+          <w:rFonts w:ascii="Courier New" w:eastAsia="Times New Roman" w:hAnsi="Courier New" w:cs="Courier New"/>
+          <w:sz w:val="20"/>
+          <w:szCs w:val="20"/>
+          <w:lang w:val="en-PK"/>
+        </w:rPr>
+        <w:t>cor.</w:t>
+      </w:r>
+      <w:proofErr w:type="gramStart"/>
+      <w:r>
+        <w:rPr>
+          <w:rFonts w:ascii="Courier New" w:eastAsia="Times New Roman" w:hAnsi="Courier New" w:cs="Courier New"/>
+          <w:sz w:val="20"/>
+          <w:szCs w:val="20"/>
+          <w:lang w:val="en-PK"/>
+        </w:rPr>
+        <w:t>test</w:t>
+      </w:r>
+      <w:proofErr w:type="spellEnd"/>
+      <w:r>
+        <w:rPr>
+          <w:rFonts w:ascii="Courier New" w:eastAsia="Times New Roman" w:hAnsi="Courier New" w:cs="Courier New"/>
+          <w:sz w:val="20"/>
+          <w:szCs w:val="20"/>
+          <w:lang w:val="en-PK"/>
+        </w:rPr>
+        <w:t>(</w:t>
+      </w:r>
+      <w:proofErr w:type="spellStart"/>
+      <w:proofErr w:type="gramEnd"/>
+      <w:r>
+        <w:rPr>
+          <w:rFonts w:ascii="Courier New" w:eastAsia="Times New Roman" w:hAnsi="Courier New" w:cs="Courier New"/>
+          <w:sz w:val="20"/>
+          <w:szCs w:val="20"/>
+          <w:lang w:val="en-PK"/>
+        </w:rPr>
+        <w:t>df$gdp</w:t>
+      </w:r>
+      <w:proofErr w:type="spellEnd"/>
+      <w:r>
+        <w:rPr>
+          <w:rFonts w:ascii="Courier New" w:eastAsia="Times New Roman" w:hAnsi="Courier New" w:cs="Courier New"/>
+          <w:sz w:val="20"/>
+          <w:szCs w:val="20"/>
+          <w:lang w:val="en-PK"/>
+        </w:rPr>
+        <w:t xml:space="preserve">, </w:t>
+      </w:r>
+      <w:proofErr w:type="spellStart"/>
+      <w:r>
+        <w:rPr>
+          <w:rFonts w:ascii="Courier New" w:eastAsia="Times New Roman" w:hAnsi="Courier New" w:cs="Courier New"/>
+          <w:sz w:val="20"/>
+          <w:szCs w:val="20"/>
+          <w:lang w:val="en-PK"/>
+        </w:rPr>
+        <w:t>df$happiness</w:t>
+      </w:r>
+      <w:proofErr w:type="spellEnd"/>
+      <w:r>
+        <w:rPr>
+          <w:rFonts w:ascii="Courier New" w:eastAsia="Times New Roman" w:hAnsi="Courier New" w:cs="Courier New"/>
+          <w:sz w:val="20"/>
+          <w:szCs w:val="20"/>
+          <w:lang w:val="en-PK"/>
+        </w:rPr>
+        <w:t>, method = "</w:t>
+      </w:r>
+      <w:proofErr w:type="spellStart"/>
+      <w:r>
+        <w:rPr>
+          <w:rFonts w:ascii="Courier New" w:eastAsia="Times New Roman" w:hAnsi="Courier New" w:cs="Courier New"/>
+          <w:sz w:val="20"/>
+          <w:szCs w:val="20"/>
+          <w:lang w:val="en-PK"/>
+        </w:rPr>
+        <w:t>pearson</w:t>
+      </w:r>
+      <w:proofErr w:type="spellEnd"/>
+      <w:r>
+        <w:rPr>
+          <w:rFonts w:ascii="Courier New" w:eastAsia="Times New Roman" w:hAnsi="Courier New" w:cs="Courier New"/>
+          <w:sz w:val="20"/>
+          <w:szCs w:val="20"/>
+          <w:lang w:val="en-PK"/>
+        </w:rPr>
+        <w:t>")</w:t>
       </w:r>
     </w:p>
     <w:p>
@@ -7889,7 +10162,47 @@
           <w:szCs w:val="20"/>
           <w:lang w:val="en-PK"/>
         </w:rPr>
-        <w:t>r &lt;- unname(cor_out$estimate)</w:t>
+        <w:t xml:space="preserve">r &lt;- </w:t>
+      </w:r>
+      <w:proofErr w:type="spellStart"/>
+      <w:r>
+        <w:rPr>
+          <w:rFonts w:ascii="Courier New" w:eastAsia="Times New Roman" w:hAnsi="Courier New" w:cs="Courier New"/>
+          <w:sz w:val="20"/>
+          <w:szCs w:val="20"/>
+          <w:lang w:val="en-PK"/>
+        </w:rPr>
+        <w:t>unname</w:t>
+      </w:r>
+      <w:proofErr w:type="spellEnd"/>
+      <w:r>
+        <w:rPr>
+          <w:rFonts w:ascii="Courier New" w:eastAsia="Times New Roman" w:hAnsi="Courier New" w:cs="Courier New"/>
+          <w:sz w:val="20"/>
+          <w:szCs w:val="20"/>
+          <w:lang w:val="en-PK"/>
+        </w:rPr>
+        <w:t>(</w:t>
+      </w:r>
+      <w:proofErr w:type="spellStart"/>
+      <w:r>
+        <w:rPr>
+          <w:rFonts w:ascii="Courier New" w:eastAsia="Times New Roman" w:hAnsi="Courier New" w:cs="Courier New"/>
+          <w:sz w:val="20"/>
+          <w:szCs w:val="20"/>
+          <w:lang w:val="en-PK"/>
+        </w:rPr>
+        <w:t>cor_out$estimate</w:t>
+      </w:r>
+      <w:proofErr w:type="spellEnd"/>
+      <w:r>
+        <w:rPr>
+          <w:rFonts w:ascii="Courier New" w:eastAsia="Times New Roman" w:hAnsi="Courier New" w:cs="Courier New"/>
+          <w:sz w:val="20"/>
+          <w:szCs w:val="20"/>
+          <w:lang w:val="en-PK"/>
+        </w:rPr>
+        <w:t>)</w:t>
       </w:r>
     </w:p>
     <w:p>
@@ -7931,8 +10244,19 @@
           <w:szCs w:val="20"/>
           <w:lang w:val="en-PK"/>
         </w:rPr>
-        <w:t>p &lt;- cor_out$p.value</w:t>
-      </w:r>
+        <w:t xml:space="preserve">p &lt;- </w:t>
+      </w:r>
+      <w:proofErr w:type="spellStart"/>
+      <w:r>
+        <w:rPr>
+          <w:rFonts w:ascii="Courier New" w:eastAsia="Times New Roman" w:hAnsi="Courier New" w:cs="Courier New"/>
+          <w:sz w:val="20"/>
+          <w:szCs w:val="20"/>
+          <w:lang w:val="en-PK"/>
+        </w:rPr>
+        <w:t>cor_out$p.value</w:t>
+      </w:r>
+      <w:proofErr w:type="spellEnd"/>
     </w:p>
     <w:p>
       <w:pPr>
@@ -7973,7 +10297,47 @@
           <w:szCs w:val="20"/>
           <w:lang w:val="en-PK"/>
         </w:rPr>
-        <w:t>n &lt;- nrow(df)</w:t>
+        <w:t xml:space="preserve">n &lt;- </w:t>
+      </w:r>
+      <w:proofErr w:type="spellStart"/>
+      <w:r>
+        <w:rPr>
+          <w:rFonts w:ascii="Courier New" w:eastAsia="Times New Roman" w:hAnsi="Courier New" w:cs="Courier New"/>
+          <w:sz w:val="20"/>
+          <w:szCs w:val="20"/>
+          <w:lang w:val="en-PK"/>
+        </w:rPr>
+        <w:t>nrow</w:t>
+      </w:r>
+      <w:proofErr w:type="spellEnd"/>
+      <w:r>
+        <w:rPr>
+          <w:rFonts w:ascii="Courier New" w:eastAsia="Times New Roman" w:hAnsi="Courier New" w:cs="Courier New"/>
+          <w:sz w:val="20"/>
+          <w:szCs w:val="20"/>
+          <w:lang w:val="en-PK"/>
+        </w:rPr>
+        <w:t>(</w:t>
+      </w:r>
+      <w:proofErr w:type="spellStart"/>
+      <w:r>
+        <w:rPr>
+          <w:rFonts w:ascii="Courier New" w:eastAsia="Times New Roman" w:hAnsi="Courier New" w:cs="Courier New"/>
+          <w:sz w:val="20"/>
+          <w:szCs w:val="20"/>
+          <w:lang w:val="en-PK"/>
+        </w:rPr>
+        <w:t>df</w:t>
+      </w:r>
+      <w:proofErr w:type="spellEnd"/>
+      <w:r>
+        <w:rPr>
+          <w:rFonts w:ascii="Courier New" w:eastAsia="Times New Roman" w:hAnsi="Courier New" w:cs="Courier New"/>
+          <w:sz w:val="20"/>
+          <w:szCs w:val="20"/>
+          <w:lang w:val="en-PK"/>
+        </w:rPr>
+        <w:t>)</w:t>
       </w:r>
     </w:p>
     <w:p>
@@ -7994,7 +10358,27 @@
           <w:szCs w:val="20"/>
           <w:lang w:val="en-PK"/>
         </w:rPr>
-        <w:t>#number of rows used in test</w:t>
+        <w:t>#</w:t>
+      </w:r>
+      <w:proofErr w:type="gramStart"/>
+      <w:r>
+        <w:rPr>
+          <w:rFonts w:ascii="Courier New" w:eastAsia="Times New Roman" w:hAnsi="Courier New" w:cs="Courier New"/>
+          <w:sz w:val="20"/>
+          <w:szCs w:val="20"/>
+          <w:lang w:val="en-PK"/>
+        </w:rPr>
+        <w:t>number</w:t>
+      </w:r>
+      <w:proofErr w:type="gramEnd"/>
+      <w:r>
+        <w:rPr>
+          <w:rFonts w:ascii="Courier New" w:eastAsia="Times New Roman" w:hAnsi="Courier New" w:cs="Courier New"/>
+          <w:sz w:val="20"/>
+          <w:szCs w:val="20"/>
+          <w:lang w:val="en-PK"/>
+        </w:rPr>
+        <w:t xml:space="preserve"> of rows used in test</w:t>
       </w:r>
     </w:p>
     <w:p>
@@ -8020,14 +10404,25 @@
           <w:lang w:val="en-PK"/>
         </w:rPr>
       </w:pPr>
-      <w:r>
-        <w:rPr>
-          <w:rFonts w:ascii="Courier New" w:eastAsia="Times New Roman" w:hAnsi="Courier New" w:cs="Courier New"/>
-          <w:sz w:val="20"/>
-          <w:szCs w:val="20"/>
-          <w:lang w:val="en-PK"/>
-        </w:rPr>
-        <w:t>cat("\n--- Correlation test ---\n")</w:t>
+      <w:proofErr w:type="gramStart"/>
+      <w:r>
+        <w:rPr>
+          <w:rFonts w:ascii="Courier New" w:eastAsia="Times New Roman" w:hAnsi="Courier New" w:cs="Courier New"/>
+          <w:sz w:val="20"/>
+          <w:szCs w:val="20"/>
+          <w:lang w:val="en-PK"/>
+        </w:rPr>
+        <w:t>cat(</w:t>
+      </w:r>
+      <w:proofErr w:type="gramEnd"/>
+      <w:r>
+        <w:rPr>
+          <w:rFonts w:ascii="Courier New" w:eastAsia="Times New Roman" w:hAnsi="Courier New" w:cs="Courier New"/>
+          <w:sz w:val="20"/>
+          <w:szCs w:val="20"/>
+          <w:lang w:val="en-PK"/>
+        </w:rPr>
+        <w:t>"\n--- Correlation test ---\n")</w:t>
       </w:r>
     </w:p>
     <w:p>
@@ -8048,7 +10443,27 @@
           <w:szCs w:val="20"/>
           <w:lang w:val="en-PK"/>
         </w:rPr>
-        <w:t>#print full test results</w:t>
+        <w:t>#</w:t>
+      </w:r>
+      <w:proofErr w:type="gramStart"/>
+      <w:r>
+        <w:rPr>
+          <w:rFonts w:ascii="Courier New" w:eastAsia="Times New Roman" w:hAnsi="Courier New" w:cs="Courier New"/>
+          <w:sz w:val="20"/>
+          <w:szCs w:val="20"/>
+          <w:lang w:val="en-PK"/>
+        </w:rPr>
+        <w:t>print</w:t>
+      </w:r>
+      <w:proofErr w:type="gramEnd"/>
+      <w:r>
+        <w:rPr>
+          <w:rFonts w:ascii="Courier New" w:eastAsia="Times New Roman" w:hAnsi="Courier New" w:cs="Courier New"/>
+          <w:sz w:val="20"/>
+          <w:szCs w:val="20"/>
+          <w:lang w:val="en-PK"/>
+        </w:rPr>
+        <w:t xml:space="preserve"> full test results</w:t>
       </w:r>
     </w:p>
     <w:p>
@@ -8069,7 +10484,27 @@
           <w:szCs w:val="20"/>
           <w:lang w:val="en-PK"/>
         </w:rPr>
-        <w:t>print(cor_out)</w:t>
+        <w:t>print(</w:t>
+      </w:r>
+      <w:proofErr w:type="spellStart"/>
+      <w:r>
+        <w:rPr>
+          <w:rFonts w:ascii="Courier New" w:eastAsia="Times New Roman" w:hAnsi="Courier New" w:cs="Courier New"/>
+          <w:sz w:val="20"/>
+          <w:szCs w:val="20"/>
+          <w:lang w:val="en-PK"/>
+        </w:rPr>
+        <w:t>cor_out</w:t>
+      </w:r>
+      <w:proofErr w:type="spellEnd"/>
+      <w:r>
+        <w:rPr>
+          <w:rFonts w:ascii="Courier New" w:eastAsia="Times New Roman" w:hAnsi="Courier New" w:cs="Courier New"/>
+          <w:sz w:val="20"/>
+          <w:szCs w:val="20"/>
+          <w:lang w:val="en-PK"/>
+        </w:rPr>
+        <w:t>)</w:t>
       </w:r>
     </w:p>
     <w:p>
@@ -8095,14 +10530,116 @@
           <w:lang w:val="en-PK"/>
         </w:rPr>
       </w:pPr>
-      <w:r>
-        <w:rPr>
-          <w:rFonts w:ascii="Courier New" w:eastAsia="Times New Roman" w:hAnsi="Courier New" w:cs="Courier New"/>
-          <w:sz w:val="20"/>
-          <w:szCs w:val="20"/>
-          <w:lang w:val="en-PK"/>
-        </w:rPr>
-        <w:t>cor_out &lt;- cor.test(df$gdp, df$happiness, method = "pearson")</w:t>
+      <w:proofErr w:type="spellStart"/>
+      <w:r>
+        <w:rPr>
+          <w:rFonts w:ascii="Courier New" w:eastAsia="Times New Roman" w:hAnsi="Courier New" w:cs="Courier New"/>
+          <w:sz w:val="20"/>
+          <w:szCs w:val="20"/>
+          <w:lang w:val="en-PK"/>
+        </w:rPr>
+        <w:t>cor_out</w:t>
+      </w:r>
+      <w:proofErr w:type="spellEnd"/>
+      <w:r>
+        <w:rPr>
+          <w:rFonts w:ascii="Courier New" w:eastAsia="Times New Roman" w:hAnsi="Courier New" w:cs="Courier New"/>
+          <w:sz w:val="20"/>
+          <w:szCs w:val="20"/>
+          <w:lang w:val="en-PK"/>
+        </w:rPr>
+        <w:t xml:space="preserve"> &lt;- </w:t>
+      </w:r>
+      <w:proofErr w:type="spellStart"/>
+      <w:r>
+        <w:rPr>
+          <w:rFonts w:ascii="Courier New" w:eastAsia="Times New Roman" w:hAnsi="Courier New" w:cs="Courier New"/>
+          <w:sz w:val="20"/>
+          <w:szCs w:val="20"/>
+          <w:lang w:val="en-PK"/>
+        </w:rPr>
+        <w:t>cor.</w:t>
+      </w:r>
+      <w:proofErr w:type="gramStart"/>
+      <w:r>
+        <w:rPr>
+          <w:rFonts w:ascii="Courier New" w:eastAsia="Times New Roman" w:hAnsi="Courier New" w:cs="Courier New"/>
+          <w:sz w:val="20"/>
+          <w:szCs w:val="20"/>
+          <w:lang w:val="en-PK"/>
+        </w:rPr>
+        <w:t>test</w:t>
+      </w:r>
+      <w:proofErr w:type="spellEnd"/>
+      <w:r>
+        <w:rPr>
+          <w:rFonts w:ascii="Courier New" w:eastAsia="Times New Roman" w:hAnsi="Courier New" w:cs="Courier New"/>
+          <w:sz w:val="20"/>
+          <w:szCs w:val="20"/>
+          <w:lang w:val="en-PK"/>
+        </w:rPr>
+        <w:t>(</w:t>
+      </w:r>
+      <w:proofErr w:type="spellStart"/>
+      <w:proofErr w:type="gramEnd"/>
+      <w:r>
+        <w:rPr>
+          <w:rFonts w:ascii="Courier New" w:eastAsia="Times New Roman" w:hAnsi="Courier New" w:cs="Courier New"/>
+          <w:sz w:val="20"/>
+          <w:szCs w:val="20"/>
+          <w:lang w:val="en-PK"/>
+        </w:rPr>
+        <w:t>df$gdp</w:t>
+      </w:r>
+      <w:proofErr w:type="spellEnd"/>
+      <w:r>
+        <w:rPr>
+          <w:rFonts w:ascii="Courier New" w:eastAsia="Times New Roman" w:hAnsi="Courier New" w:cs="Courier New"/>
+          <w:sz w:val="20"/>
+          <w:szCs w:val="20"/>
+          <w:lang w:val="en-PK"/>
+        </w:rPr>
+        <w:t xml:space="preserve">, </w:t>
+      </w:r>
+      <w:proofErr w:type="spellStart"/>
+      <w:r>
+        <w:rPr>
+          <w:rFonts w:ascii="Courier New" w:eastAsia="Times New Roman" w:hAnsi="Courier New" w:cs="Courier New"/>
+          <w:sz w:val="20"/>
+          <w:szCs w:val="20"/>
+          <w:lang w:val="en-PK"/>
+        </w:rPr>
+        <w:t>df$happiness</w:t>
+      </w:r>
+      <w:proofErr w:type="spellEnd"/>
+      <w:r>
+        <w:rPr>
+          <w:rFonts w:ascii="Courier New" w:eastAsia="Times New Roman" w:hAnsi="Courier New" w:cs="Courier New"/>
+          <w:sz w:val="20"/>
+          <w:szCs w:val="20"/>
+          <w:lang w:val="en-PK"/>
+        </w:rPr>
+        <w:t>, method = "</w:t>
+      </w:r>
+      <w:proofErr w:type="spellStart"/>
+      <w:r>
+        <w:rPr>
+          <w:rFonts w:ascii="Courier New" w:eastAsia="Times New Roman" w:hAnsi="Courier New" w:cs="Courier New"/>
+          <w:sz w:val="20"/>
+          <w:szCs w:val="20"/>
+          <w:lang w:val="en-PK"/>
+        </w:rPr>
+        <w:t>pearson</w:t>
+      </w:r>
+      <w:proofErr w:type="spellEnd"/>
+      <w:r>
+        <w:rPr>
+          <w:rFonts w:ascii="Courier New" w:eastAsia="Times New Roman" w:hAnsi="Courier New" w:cs="Courier New"/>
+          <w:sz w:val="20"/>
+          <w:szCs w:val="20"/>
+          <w:lang w:val="en-PK"/>
+        </w:rPr>
+        <w:t>")</w:t>
       </w:r>
     </w:p>
     <w:p>
@@ -8123,7 +10660,27 @@
           <w:szCs w:val="20"/>
           <w:lang w:val="en-PK"/>
         </w:rPr>
-        <w:t>print(cor_out)</w:t>
+        <w:t>print(</w:t>
+      </w:r>
+      <w:proofErr w:type="spellStart"/>
+      <w:r>
+        <w:rPr>
+          <w:rFonts w:ascii="Courier New" w:eastAsia="Times New Roman" w:hAnsi="Courier New" w:cs="Courier New"/>
+          <w:sz w:val="20"/>
+          <w:szCs w:val="20"/>
+          <w:lang w:val="en-PK"/>
+        </w:rPr>
+        <w:t>cor_out</w:t>
+      </w:r>
+      <w:proofErr w:type="spellEnd"/>
+      <w:r>
+        <w:rPr>
+          <w:rFonts w:ascii="Courier New" w:eastAsia="Times New Roman" w:hAnsi="Courier New" w:cs="Courier New"/>
+          <w:sz w:val="20"/>
+          <w:szCs w:val="20"/>
+          <w:lang w:val="en-PK"/>
+        </w:rPr>
+        <w:t>)</w:t>
       </w:r>
     </w:p>
     <w:p>
@@ -8212,14 +10769,47 @@
           <w:lang w:val="en-PK"/>
         </w:rPr>
       </w:pPr>
-      <w:r>
-        <w:rPr>
-          <w:rFonts w:ascii="Courier New" w:eastAsia="Times New Roman" w:hAnsi="Courier New" w:cs="Courier New"/>
-          <w:sz w:val="20"/>
-          <w:szCs w:val="20"/>
-          <w:lang w:val="en-PK"/>
-        </w:rPr>
-        <w:t>summary_table &lt;- data.frame(</w:t>
+      <w:proofErr w:type="spellStart"/>
+      <w:r>
+        <w:rPr>
+          <w:rFonts w:ascii="Courier New" w:eastAsia="Times New Roman" w:hAnsi="Courier New" w:cs="Courier New"/>
+          <w:sz w:val="20"/>
+          <w:szCs w:val="20"/>
+          <w:lang w:val="en-PK"/>
+        </w:rPr>
+        <w:t>summary_table</w:t>
+      </w:r>
+      <w:proofErr w:type="spellEnd"/>
+      <w:r>
+        <w:rPr>
+          <w:rFonts w:ascii="Courier New" w:eastAsia="Times New Roman" w:hAnsi="Courier New" w:cs="Courier New"/>
+          <w:sz w:val="20"/>
+          <w:szCs w:val="20"/>
+          <w:lang w:val="en-PK"/>
+        </w:rPr>
+        <w:t xml:space="preserve"> &lt;- </w:t>
+      </w:r>
+      <w:proofErr w:type="spellStart"/>
+      <w:proofErr w:type="gramStart"/>
+      <w:r>
+        <w:rPr>
+          <w:rFonts w:ascii="Courier New" w:eastAsia="Times New Roman" w:hAnsi="Courier New" w:cs="Courier New"/>
+          <w:sz w:val="20"/>
+          <w:szCs w:val="20"/>
+          <w:lang w:val="en-PK"/>
+        </w:rPr>
+        <w:t>data.frame</w:t>
+      </w:r>
+      <w:proofErr w:type="spellEnd"/>
+      <w:proofErr w:type="gramEnd"/>
+      <w:r>
+        <w:rPr>
+          <w:rFonts w:ascii="Courier New" w:eastAsia="Times New Roman" w:hAnsi="Courier New" w:cs="Courier New"/>
+          <w:sz w:val="20"/>
+          <w:szCs w:val="20"/>
+          <w:lang w:val="en-PK"/>
+        </w:rPr>
+        <w:t>(</w:t>
       </w:r>
     </w:p>
     <w:p>
@@ -8261,7 +10851,47 @@
           <w:szCs w:val="20"/>
           <w:lang w:val="en-PK"/>
         </w:rPr>
-        <w:t>  happiness_mean = mean(df$happiness),</w:t>
+        <w:t xml:space="preserve">  </w:t>
+      </w:r>
+      <w:proofErr w:type="spellStart"/>
+      <w:r>
+        <w:rPr>
+          <w:rFonts w:ascii="Courier New" w:eastAsia="Times New Roman" w:hAnsi="Courier New" w:cs="Courier New"/>
+          <w:sz w:val="20"/>
+          <w:szCs w:val="20"/>
+          <w:lang w:val="en-PK"/>
+        </w:rPr>
+        <w:t>happiness_mean</w:t>
+      </w:r>
+      <w:proofErr w:type="spellEnd"/>
+      <w:r>
+        <w:rPr>
+          <w:rFonts w:ascii="Courier New" w:eastAsia="Times New Roman" w:hAnsi="Courier New" w:cs="Courier New"/>
+          <w:sz w:val="20"/>
+          <w:szCs w:val="20"/>
+          <w:lang w:val="en-PK"/>
+        </w:rPr>
+        <w:t xml:space="preserve"> = mean(</w:t>
+      </w:r>
+      <w:proofErr w:type="spellStart"/>
+      <w:r>
+        <w:rPr>
+          <w:rFonts w:ascii="Courier New" w:eastAsia="Times New Roman" w:hAnsi="Courier New" w:cs="Courier New"/>
+          <w:sz w:val="20"/>
+          <w:szCs w:val="20"/>
+          <w:lang w:val="en-PK"/>
+        </w:rPr>
+        <w:t>df$happiness</w:t>
+      </w:r>
+      <w:proofErr w:type="spellEnd"/>
+      <w:r>
+        <w:rPr>
+          <w:rFonts w:ascii="Courier New" w:eastAsia="Times New Roman" w:hAnsi="Courier New" w:cs="Courier New"/>
+          <w:sz w:val="20"/>
+          <w:szCs w:val="20"/>
+          <w:lang w:val="en-PK"/>
+        </w:rPr>
+        <w:t>),</w:t>
       </w:r>
     </w:p>
     <w:p>
@@ -8282,7 +10912,67 @@
           <w:szCs w:val="20"/>
           <w:lang w:val="en-PK"/>
         </w:rPr>
-        <w:t>  happiness_sd   = sd(df$happiness),</w:t>
+        <w:t xml:space="preserve">  </w:t>
+      </w:r>
+      <w:proofErr w:type="spellStart"/>
+      <w:r>
+        <w:rPr>
+          <w:rFonts w:ascii="Courier New" w:eastAsia="Times New Roman" w:hAnsi="Courier New" w:cs="Courier New"/>
+          <w:sz w:val="20"/>
+          <w:szCs w:val="20"/>
+          <w:lang w:val="en-PK"/>
+        </w:rPr>
+        <w:t>happiness_sd</w:t>
+      </w:r>
+      <w:proofErr w:type="spellEnd"/>
+      <w:r>
+        <w:rPr>
+          <w:rFonts w:ascii="Courier New" w:eastAsia="Times New Roman" w:hAnsi="Courier New" w:cs="Courier New"/>
+          <w:sz w:val="20"/>
+          <w:szCs w:val="20"/>
+          <w:lang w:val="en-PK"/>
+        </w:rPr>
+        <w:t xml:space="preserve">   = </w:t>
+      </w:r>
+      <w:proofErr w:type="spellStart"/>
+      <w:r>
+        <w:rPr>
+          <w:rFonts w:ascii="Courier New" w:eastAsia="Times New Roman" w:hAnsi="Courier New" w:cs="Courier New"/>
+          <w:sz w:val="20"/>
+          <w:szCs w:val="20"/>
+          <w:lang w:val="en-PK"/>
+        </w:rPr>
+        <w:t>sd</w:t>
+      </w:r>
+      <w:proofErr w:type="spellEnd"/>
+      <w:r>
+        <w:rPr>
+          <w:rFonts w:ascii="Courier New" w:eastAsia="Times New Roman" w:hAnsi="Courier New" w:cs="Courier New"/>
+          <w:sz w:val="20"/>
+          <w:szCs w:val="20"/>
+          <w:lang w:val="en-PK"/>
+        </w:rPr>
+        <w:t>(</w:t>
+      </w:r>
+      <w:proofErr w:type="spellStart"/>
+      <w:r>
+        <w:rPr>
+          <w:rFonts w:ascii="Courier New" w:eastAsia="Times New Roman" w:hAnsi="Courier New" w:cs="Courier New"/>
+          <w:sz w:val="20"/>
+          <w:szCs w:val="20"/>
+          <w:lang w:val="en-PK"/>
+        </w:rPr>
+        <w:t>df$happiness</w:t>
+      </w:r>
+      <w:proofErr w:type="spellEnd"/>
+      <w:r>
+        <w:rPr>
+          <w:rFonts w:ascii="Courier New" w:eastAsia="Times New Roman" w:hAnsi="Courier New" w:cs="Courier New"/>
+          <w:sz w:val="20"/>
+          <w:szCs w:val="20"/>
+          <w:lang w:val="en-PK"/>
+        </w:rPr>
+        <w:t>),</w:t>
       </w:r>
     </w:p>
     <w:p>
@@ -8303,7 +10993,67 @@
           <w:szCs w:val="20"/>
           <w:lang w:val="en-PK"/>
         </w:rPr>
-        <w:t>  happiness_min  = min(df$happiness),</w:t>
+        <w:t xml:space="preserve">  </w:t>
+      </w:r>
+      <w:proofErr w:type="spellStart"/>
+      <w:r>
+        <w:rPr>
+          <w:rFonts w:ascii="Courier New" w:eastAsia="Times New Roman" w:hAnsi="Courier New" w:cs="Courier New"/>
+          <w:sz w:val="20"/>
+          <w:szCs w:val="20"/>
+          <w:lang w:val="en-PK"/>
+        </w:rPr>
+        <w:t>happiness_</w:t>
+      </w:r>
+      <w:proofErr w:type="gramStart"/>
+      <w:r>
+        <w:rPr>
+          <w:rFonts w:ascii="Courier New" w:eastAsia="Times New Roman" w:hAnsi="Courier New" w:cs="Courier New"/>
+          <w:sz w:val="20"/>
+          <w:szCs w:val="20"/>
+          <w:lang w:val="en-PK"/>
+        </w:rPr>
+        <w:t>min</w:t>
+      </w:r>
+      <w:proofErr w:type="spellEnd"/>
+      <w:r>
+        <w:rPr>
+          <w:rFonts w:ascii="Courier New" w:eastAsia="Times New Roman" w:hAnsi="Courier New" w:cs="Courier New"/>
+          <w:sz w:val="20"/>
+          <w:szCs w:val="20"/>
+          <w:lang w:val="en-PK"/>
+        </w:rPr>
+        <w:t xml:space="preserve">  =</w:t>
+      </w:r>
+      <w:proofErr w:type="gramEnd"/>
+      <w:r>
+        <w:rPr>
+          <w:rFonts w:ascii="Courier New" w:eastAsia="Times New Roman" w:hAnsi="Courier New" w:cs="Courier New"/>
+          <w:sz w:val="20"/>
+          <w:szCs w:val="20"/>
+          <w:lang w:val="en-PK"/>
+        </w:rPr>
+        <w:t xml:space="preserve"> min(</w:t>
+      </w:r>
+      <w:proofErr w:type="spellStart"/>
+      <w:r>
+        <w:rPr>
+          <w:rFonts w:ascii="Courier New" w:eastAsia="Times New Roman" w:hAnsi="Courier New" w:cs="Courier New"/>
+          <w:sz w:val="20"/>
+          <w:szCs w:val="20"/>
+          <w:lang w:val="en-PK"/>
+        </w:rPr>
+        <w:t>df$happiness</w:t>
+      </w:r>
+      <w:proofErr w:type="spellEnd"/>
+      <w:r>
+        <w:rPr>
+          <w:rFonts w:ascii="Courier New" w:eastAsia="Times New Roman" w:hAnsi="Courier New" w:cs="Courier New"/>
+          <w:sz w:val="20"/>
+          <w:szCs w:val="20"/>
+          <w:lang w:val="en-PK"/>
+        </w:rPr>
+        <w:t>),</w:t>
       </w:r>
     </w:p>
     <w:p>
@@ -8324,7 +11074,67 @@
           <w:szCs w:val="20"/>
           <w:lang w:val="en-PK"/>
         </w:rPr>
-        <w:t>  happiness_max  = max(df$happiness),</w:t>
+        <w:t xml:space="preserve">  </w:t>
+      </w:r>
+      <w:proofErr w:type="spellStart"/>
+      <w:r>
+        <w:rPr>
+          <w:rFonts w:ascii="Courier New" w:eastAsia="Times New Roman" w:hAnsi="Courier New" w:cs="Courier New"/>
+          <w:sz w:val="20"/>
+          <w:szCs w:val="20"/>
+          <w:lang w:val="en-PK"/>
+        </w:rPr>
+        <w:t>happiness_</w:t>
+      </w:r>
+      <w:proofErr w:type="gramStart"/>
+      <w:r>
+        <w:rPr>
+          <w:rFonts w:ascii="Courier New" w:eastAsia="Times New Roman" w:hAnsi="Courier New" w:cs="Courier New"/>
+          <w:sz w:val="20"/>
+          <w:szCs w:val="20"/>
+          <w:lang w:val="en-PK"/>
+        </w:rPr>
+        <w:t>max</w:t>
+      </w:r>
+      <w:proofErr w:type="spellEnd"/>
+      <w:r>
+        <w:rPr>
+          <w:rFonts w:ascii="Courier New" w:eastAsia="Times New Roman" w:hAnsi="Courier New" w:cs="Courier New"/>
+          <w:sz w:val="20"/>
+          <w:szCs w:val="20"/>
+          <w:lang w:val="en-PK"/>
+        </w:rPr>
+        <w:t xml:space="preserve">  =</w:t>
+      </w:r>
+      <w:proofErr w:type="gramEnd"/>
+      <w:r>
+        <w:rPr>
+          <w:rFonts w:ascii="Courier New" w:eastAsia="Times New Roman" w:hAnsi="Courier New" w:cs="Courier New"/>
+          <w:sz w:val="20"/>
+          <w:szCs w:val="20"/>
+          <w:lang w:val="en-PK"/>
+        </w:rPr>
+        <w:t xml:space="preserve"> max(</w:t>
+      </w:r>
+      <w:proofErr w:type="spellStart"/>
+      <w:r>
+        <w:rPr>
+          <w:rFonts w:ascii="Courier New" w:eastAsia="Times New Roman" w:hAnsi="Courier New" w:cs="Courier New"/>
+          <w:sz w:val="20"/>
+          <w:szCs w:val="20"/>
+          <w:lang w:val="en-PK"/>
+        </w:rPr>
+        <w:t>df$happiness</w:t>
+      </w:r>
+      <w:proofErr w:type="spellEnd"/>
+      <w:r>
+        <w:rPr>
+          <w:rFonts w:ascii="Courier New" w:eastAsia="Times New Roman" w:hAnsi="Courier New" w:cs="Courier New"/>
+          <w:sz w:val="20"/>
+          <w:szCs w:val="20"/>
+          <w:lang w:val="en-PK"/>
+        </w:rPr>
+        <w:t>),</w:t>
       </w:r>
     </w:p>
     <w:p>
@@ -8345,7 +11155,47 @@
           <w:szCs w:val="20"/>
           <w:lang w:val="en-PK"/>
         </w:rPr>
-        <w:t>  gdp_mean = mean(df$gdp),</w:t>
+        <w:t xml:space="preserve">  </w:t>
+      </w:r>
+      <w:proofErr w:type="spellStart"/>
+      <w:r>
+        <w:rPr>
+          <w:rFonts w:ascii="Courier New" w:eastAsia="Times New Roman" w:hAnsi="Courier New" w:cs="Courier New"/>
+          <w:sz w:val="20"/>
+          <w:szCs w:val="20"/>
+          <w:lang w:val="en-PK"/>
+        </w:rPr>
+        <w:t>gdp_mean</w:t>
+      </w:r>
+      <w:proofErr w:type="spellEnd"/>
+      <w:r>
+        <w:rPr>
+          <w:rFonts w:ascii="Courier New" w:eastAsia="Times New Roman" w:hAnsi="Courier New" w:cs="Courier New"/>
+          <w:sz w:val="20"/>
+          <w:szCs w:val="20"/>
+          <w:lang w:val="en-PK"/>
+        </w:rPr>
+        <w:t xml:space="preserve"> = mean(</w:t>
+      </w:r>
+      <w:proofErr w:type="spellStart"/>
+      <w:r>
+        <w:rPr>
+          <w:rFonts w:ascii="Courier New" w:eastAsia="Times New Roman" w:hAnsi="Courier New" w:cs="Courier New"/>
+          <w:sz w:val="20"/>
+          <w:szCs w:val="20"/>
+          <w:lang w:val="en-PK"/>
+        </w:rPr>
+        <w:t>df$gdp</w:t>
+      </w:r>
+      <w:proofErr w:type="spellEnd"/>
+      <w:r>
+        <w:rPr>
+          <w:rFonts w:ascii="Courier New" w:eastAsia="Times New Roman" w:hAnsi="Courier New" w:cs="Courier New"/>
+          <w:sz w:val="20"/>
+          <w:szCs w:val="20"/>
+          <w:lang w:val="en-PK"/>
+        </w:rPr>
+        <w:t>),</w:t>
       </w:r>
     </w:p>
     <w:p>
@@ -8366,7 +11216,67 @@
           <w:szCs w:val="20"/>
           <w:lang w:val="en-PK"/>
         </w:rPr>
-        <w:t>  gdp_sd   = sd(df$gdp),</w:t>
+        <w:t xml:space="preserve">  </w:t>
+      </w:r>
+      <w:proofErr w:type="spellStart"/>
+      <w:r>
+        <w:rPr>
+          <w:rFonts w:ascii="Courier New" w:eastAsia="Times New Roman" w:hAnsi="Courier New" w:cs="Courier New"/>
+          <w:sz w:val="20"/>
+          <w:szCs w:val="20"/>
+          <w:lang w:val="en-PK"/>
+        </w:rPr>
+        <w:t>gdp_sd</w:t>
+      </w:r>
+      <w:proofErr w:type="spellEnd"/>
+      <w:r>
+        <w:rPr>
+          <w:rFonts w:ascii="Courier New" w:eastAsia="Times New Roman" w:hAnsi="Courier New" w:cs="Courier New"/>
+          <w:sz w:val="20"/>
+          <w:szCs w:val="20"/>
+          <w:lang w:val="en-PK"/>
+        </w:rPr>
+        <w:t xml:space="preserve">   = </w:t>
+      </w:r>
+      <w:proofErr w:type="spellStart"/>
+      <w:r>
+        <w:rPr>
+          <w:rFonts w:ascii="Courier New" w:eastAsia="Times New Roman" w:hAnsi="Courier New" w:cs="Courier New"/>
+          <w:sz w:val="20"/>
+          <w:szCs w:val="20"/>
+          <w:lang w:val="en-PK"/>
+        </w:rPr>
+        <w:t>sd</w:t>
+      </w:r>
+      <w:proofErr w:type="spellEnd"/>
+      <w:r>
+        <w:rPr>
+          <w:rFonts w:ascii="Courier New" w:eastAsia="Times New Roman" w:hAnsi="Courier New" w:cs="Courier New"/>
+          <w:sz w:val="20"/>
+          <w:szCs w:val="20"/>
+          <w:lang w:val="en-PK"/>
+        </w:rPr>
+        <w:t>(</w:t>
+      </w:r>
+      <w:proofErr w:type="spellStart"/>
+      <w:r>
+        <w:rPr>
+          <w:rFonts w:ascii="Courier New" w:eastAsia="Times New Roman" w:hAnsi="Courier New" w:cs="Courier New"/>
+          <w:sz w:val="20"/>
+          <w:szCs w:val="20"/>
+          <w:lang w:val="en-PK"/>
+        </w:rPr>
+        <w:t>df$gdp</w:t>
+      </w:r>
+      <w:proofErr w:type="spellEnd"/>
+      <w:r>
+        <w:rPr>
+          <w:rFonts w:ascii="Courier New" w:eastAsia="Times New Roman" w:hAnsi="Courier New" w:cs="Courier New"/>
+          <w:sz w:val="20"/>
+          <w:szCs w:val="20"/>
+          <w:lang w:val="en-PK"/>
+        </w:rPr>
+        <w:t>),</w:t>
       </w:r>
     </w:p>
     <w:p>
@@ -8387,7 +11297,67 @@
           <w:szCs w:val="20"/>
           <w:lang w:val="en-PK"/>
         </w:rPr>
-        <w:t>  gdp_min  = min(df$gdp),</w:t>
+        <w:t xml:space="preserve">  </w:t>
+      </w:r>
+      <w:proofErr w:type="spellStart"/>
+      <w:r>
+        <w:rPr>
+          <w:rFonts w:ascii="Courier New" w:eastAsia="Times New Roman" w:hAnsi="Courier New" w:cs="Courier New"/>
+          <w:sz w:val="20"/>
+          <w:szCs w:val="20"/>
+          <w:lang w:val="en-PK"/>
+        </w:rPr>
+        <w:t>gdp_</w:t>
+      </w:r>
+      <w:proofErr w:type="gramStart"/>
+      <w:r>
+        <w:rPr>
+          <w:rFonts w:ascii="Courier New" w:eastAsia="Times New Roman" w:hAnsi="Courier New" w:cs="Courier New"/>
+          <w:sz w:val="20"/>
+          <w:szCs w:val="20"/>
+          <w:lang w:val="en-PK"/>
+        </w:rPr>
+        <w:t>min</w:t>
+      </w:r>
+      <w:proofErr w:type="spellEnd"/>
+      <w:r>
+        <w:rPr>
+          <w:rFonts w:ascii="Courier New" w:eastAsia="Times New Roman" w:hAnsi="Courier New" w:cs="Courier New"/>
+          <w:sz w:val="20"/>
+          <w:szCs w:val="20"/>
+          <w:lang w:val="en-PK"/>
+        </w:rPr>
+        <w:t xml:space="preserve">  =</w:t>
+      </w:r>
+      <w:proofErr w:type="gramEnd"/>
+      <w:r>
+        <w:rPr>
+          <w:rFonts w:ascii="Courier New" w:eastAsia="Times New Roman" w:hAnsi="Courier New" w:cs="Courier New"/>
+          <w:sz w:val="20"/>
+          <w:szCs w:val="20"/>
+          <w:lang w:val="en-PK"/>
+        </w:rPr>
+        <w:t xml:space="preserve"> min(</w:t>
+      </w:r>
+      <w:proofErr w:type="spellStart"/>
+      <w:r>
+        <w:rPr>
+          <w:rFonts w:ascii="Courier New" w:eastAsia="Times New Roman" w:hAnsi="Courier New" w:cs="Courier New"/>
+          <w:sz w:val="20"/>
+          <w:szCs w:val="20"/>
+          <w:lang w:val="en-PK"/>
+        </w:rPr>
+        <w:t>df$gdp</w:t>
+      </w:r>
+      <w:proofErr w:type="spellEnd"/>
+      <w:r>
+        <w:rPr>
+          <w:rFonts w:ascii="Courier New" w:eastAsia="Times New Roman" w:hAnsi="Courier New" w:cs="Courier New"/>
+          <w:sz w:val="20"/>
+          <w:szCs w:val="20"/>
+          <w:lang w:val="en-PK"/>
+        </w:rPr>
+        <w:t>),</w:t>
       </w:r>
     </w:p>
     <w:p>
@@ -8408,7 +11378,67 @@
           <w:szCs w:val="20"/>
           <w:lang w:val="en-PK"/>
         </w:rPr>
-        <w:t>  gdp_max  = max(df$gdp)</w:t>
+        <w:t xml:space="preserve">  </w:t>
+      </w:r>
+      <w:proofErr w:type="spellStart"/>
+      <w:r>
+        <w:rPr>
+          <w:rFonts w:ascii="Courier New" w:eastAsia="Times New Roman" w:hAnsi="Courier New" w:cs="Courier New"/>
+          <w:sz w:val="20"/>
+          <w:szCs w:val="20"/>
+          <w:lang w:val="en-PK"/>
+        </w:rPr>
+        <w:t>gdp_</w:t>
+      </w:r>
+      <w:proofErr w:type="gramStart"/>
+      <w:r>
+        <w:rPr>
+          <w:rFonts w:ascii="Courier New" w:eastAsia="Times New Roman" w:hAnsi="Courier New" w:cs="Courier New"/>
+          <w:sz w:val="20"/>
+          <w:szCs w:val="20"/>
+          <w:lang w:val="en-PK"/>
+        </w:rPr>
+        <w:t>max</w:t>
+      </w:r>
+      <w:proofErr w:type="spellEnd"/>
+      <w:r>
+        <w:rPr>
+          <w:rFonts w:ascii="Courier New" w:eastAsia="Times New Roman" w:hAnsi="Courier New" w:cs="Courier New"/>
+          <w:sz w:val="20"/>
+          <w:szCs w:val="20"/>
+          <w:lang w:val="en-PK"/>
+        </w:rPr>
+        <w:t xml:space="preserve">  =</w:t>
+      </w:r>
+      <w:proofErr w:type="gramEnd"/>
+      <w:r>
+        <w:rPr>
+          <w:rFonts w:ascii="Courier New" w:eastAsia="Times New Roman" w:hAnsi="Courier New" w:cs="Courier New"/>
+          <w:sz w:val="20"/>
+          <w:szCs w:val="20"/>
+          <w:lang w:val="en-PK"/>
+        </w:rPr>
+        <w:t xml:space="preserve"> max(</w:t>
+      </w:r>
+      <w:proofErr w:type="spellStart"/>
+      <w:r>
+        <w:rPr>
+          <w:rFonts w:ascii="Courier New" w:eastAsia="Times New Roman" w:hAnsi="Courier New" w:cs="Courier New"/>
+          <w:sz w:val="20"/>
+          <w:szCs w:val="20"/>
+          <w:lang w:val="en-PK"/>
+        </w:rPr>
+        <w:t>df$gdp</w:t>
+      </w:r>
+      <w:proofErr w:type="spellEnd"/>
+      <w:r>
+        <w:rPr>
+          <w:rFonts w:ascii="Courier New" w:eastAsia="Times New Roman" w:hAnsi="Courier New" w:cs="Courier New"/>
+          <w:sz w:val="20"/>
+          <w:szCs w:val="20"/>
+          <w:lang w:val="en-PK"/>
+        </w:rPr>
+        <w:t>)</w:t>
       </w:r>
     </w:p>
     <w:p>
@@ -8455,14 +11485,25 @@
           <w:lang w:val="en-PK"/>
         </w:rPr>
       </w:pPr>
-      <w:r>
-        <w:rPr>
-          <w:rFonts w:ascii="Courier New" w:eastAsia="Times New Roman" w:hAnsi="Courier New" w:cs="Courier New"/>
-          <w:sz w:val="20"/>
-          <w:szCs w:val="20"/>
-          <w:lang w:val="en-PK"/>
-        </w:rPr>
-        <w:t>cat("\n--- Summary table ---\n")</w:t>
+      <w:proofErr w:type="gramStart"/>
+      <w:r>
+        <w:rPr>
+          <w:rFonts w:ascii="Courier New" w:eastAsia="Times New Roman" w:hAnsi="Courier New" w:cs="Courier New"/>
+          <w:sz w:val="20"/>
+          <w:szCs w:val="20"/>
+          <w:lang w:val="en-PK"/>
+        </w:rPr>
+        <w:t>cat(</w:t>
+      </w:r>
+      <w:proofErr w:type="gramEnd"/>
+      <w:r>
+        <w:rPr>
+          <w:rFonts w:ascii="Courier New" w:eastAsia="Times New Roman" w:hAnsi="Courier New" w:cs="Courier New"/>
+          <w:sz w:val="20"/>
+          <w:szCs w:val="20"/>
+          <w:lang w:val="en-PK"/>
+        </w:rPr>
+        <w:t>"\n--- Summary table ---\n")</w:t>
       </w:r>
     </w:p>
     <w:p>
@@ -8483,7 +11524,27 @@
           <w:szCs w:val="20"/>
           <w:lang w:val="en-PK"/>
         </w:rPr>
-        <w:t>print(summary_table)</w:t>
+        <w:t>print(</w:t>
+      </w:r>
+      <w:proofErr w:type="spellStart"/>
+      <w:r>
+        <w:rPr>
+          <w:rFonts w:ascii="Courier New" w:eastAsia="Times New Roman" w:hAnsi="Courier New" w:cs="Courier New"/>
+          <w:sz w:val="20"/>
+          <w:szCs w:val="20"/>
+          <w:lang w:val="en-PK"/>
+        </w:rPr>
+        <w:t>summary_table</w:t>
+      </w:r>
+      <w:proofErr w:type="spellEnd"/>
+      <w:r>
+        <w:rPr>
+          <w:rFonts w:ascii="Courier New" w:eastAsia="Times New Roman" w:hAnsi="Courier New" w:cs="Courier New"/>
+          <w:sz w:val="20"/>
+          <w:szCs w:val="20"/>
+          <w:lang w:val="en-PK"/>
+        </w:rPr>
+        <w:t>)</w:t>
       </w:r>
     </w:p>
     <w:p>
@@ -8950,8 +12011,36 @@
           <w:sz w:val="20"/>
           <w:szCs w:val="20"/>
         </w:rPr>
-        <w:t>| * f748630 updated code for plot size and resoultion modificaion</w:t>
-      </w:r>
+        <w:t xml:space="preserve">| * f748630 updated code for plot size and </w:t>
+      </w:r>
+      <w:proofErr w:type="spellStart"/>
+      <w:r>
+        <w:rPr>
+          <w:rFonts w:ascii="Courier New" w:eastAsia="Times New Roman" w:hAnsi="Courier New" w:cs="Courier New"/>
+          <w:sz w:val="20"/>
+          <w:szCs w:val="20"/>
+        </w:rPr>
+        <w:t>resoultion</w:t>
+      </w:r>
+      <w:proofErr w:type="spellEnd"/>
+      <w:r>
+        <w:rPr>
+          <w:rFonts w:ascii="Courier New" w:eastAsia="Times New Roman" w:hAnsi="Courier New" w:cs="Courier New"/>
+          <w:sz w:val="20"/>
+          <w:szCs w:val="20"/>
+        </w:rPr>
+        <w:t xml:space="preserve"> </w:t>
+      </w:r>
+      <w:proofErr w:type="spellStart"/>
+      <w:r>
+        <w:rPr>
+          <w:rFonts w:ascii="Courier New" w:eastAsia="Times New Roman" w:hAnsi="Courier New" w:cs="Courier New"/>
+          <w:sz w:val="20"/>
+          <w:szCs w:val="20"/>
+        </w:rPr>
+        <w:t>modificaion</w:t>
+      </w:r>
+      <w:proofErr w:type="spellEnd"/>
     </w:p>
     <w:p>
       <w:pPr>
@@ -9292,7 +12381,25 @@
           <w:sz w:val="20"/>
           <w:szCs w:val="20"/>
         </w:rPr>
-        <w:t>* 0625bb7  evaluation: git output comment</w:t>
+        <w:t>* 0625bb</w:t>
+      </w:r>
+      <w:proofErr w:type="gramStart"/>
+      <w:r>
+        <w:rPr>
+          <w:rFonts w:ascii="Courier New" w:eastAsia="Times New Roman" w:hAnsi="Courier New" w:cs="Courier New"/>
+          <w:sz w:val="20"/>
+          <w:szCs w:val="20"/>
+        </w:rPr>
+        <w:t>7  evaluation</w:t>
+      </w:r>
+      <w:proofErr w:type="gramEnd"/>
+      <w:r>
+        <w:rPr>
+          <w:rFonts w:ascii="Courier New" w:eastAsia="Times New Roman" w:hAnsi="Courier New" w:cs="Courier New"/>
+          <w:sz w:val="20"/>
+          <w:szCs w:val="20"/>
+        </w:rPr>
+        <w:t>: git output comment</w:t>
       </w:r>
     </w:p>
     <w:p>
@@ -9310,7 +12417,25 @@
           <w:sz w:val="20"/>
           <w:szCs w:val="20"/>
         </w:rPr>
-        <w:t>* 455ed9d  evaluation: overall judgement</w:t>
+        <w:t>* 455ed9</w:t>
+      </w:r>
+      <w:proofErr w:type="gramStart"/>
+      <w:r>
+        <w:rPr>
+          <w:rFonts w:ascii="Courier New" w:eastAsia="Times New Roman" w:hAnsi="Courier New" w:cs="Courier New"/>
+          <w:sz w:val="20"/>
+          <w:szCs w:val="20"/>
+        </w:rPr>
+        <w:t>d  evaluation</w:t>
+      </w:r>
+      <w:proofErr w:type="gramEnd"/>
+      <w:r>
+        <w:rPr>
+          <w:rFonts w:ascii="Courier New" w:eastAsia="Times New Roman" w:hAnsi="Courier New" w:cs="Courier New"/>
+          <w:sz w:val="20"/>
+          <w:szCs w:val="20"/>
+        </w:rPr>
+        <w:t>: overall judgement</w:t>
       </w:r>
     </w:p>
     <w:p>
@@ -9328,8 +12453,36 @@
           <w:sz w:val="20"/>
           <w:szCs w:val="20"/>
         </w:rPr>
-        <w:t>* 2ae4c37  Evaluation : Groups_Time_Management</w:t>
-      </w:r>
+        <w:t>* 2ae4c</w:t>
+      </w:r>
+      <w:proofErr w:type="gramStart"/>
+      <w:r>
+        <w:rPr>
+          <w:rFonts w:ascii="Courier New" w:eastAsia="Times New Roman" w:hAnsi="Courier New" w:cs="Courier New"/>
+          <w:sz w:val="20"/>
+          <w:szCs w:val="20"/>
+        </w:rPr>
+        <w:t>37  Evaluation</w:t>
+      </w:r>
+      <w:proofErr w:type="gramEnd"/>
+      <w:r>
+        <w:rPr>
+          <w:rFonts w:ascii="Courier New" w:eastAsia="Times New Roman" w:hAnsi="Courier New" w:cs="Courier New"/>
+          <w:sz w:val="20"/>
+          <w:szCs w:val="20"/>
+        </w:rPr>
+        <w:t xml:space="preserve"> : </w:t>
+      </w:r>
+      <w:proofErr w:type="spellStart"/>
+      <w:r>
+        <w:rPr>
+          <w:rFonts w:ascii="Courier New" w:eastAsia="Times New Roman" w:hAnsi="Courier New" w:cs="Courier New"/>
+          <w:sz w:val="20"/>
+          <w:szCs w:val="20"/>
+        </w:rPr>
+        <w:t>Groups_Time_Management</w:t>
+      </w:r>
+      <w:proofErr w:type="spellEnd"/>
     </w:p>
     <w:p>
       <w:pPr>
@@ -9346,8 +12499,36 @@
           <w:sz w:val="20"/>
           <w:szCs w:val="20"/>
         </w:rPr>
-        <w:t>* a761339  Evaluation : point_for_improvement</w:t>
-      </w:r>
+        <w:t>* a</w:t>
+      </w:r>
+      <w:proofErr w:type="gramStart"/>
+      <w:r>
+        <w:rPr>
+          <w:rFonts w:ascii="Courier New" w:eastAsia="Times New Roman" w:hAnsi="Courier New" w:cs="Courier New"/>
+          <w:sz w:val="20"/>
+          <w:szCs w:val="20"/>
+        </w:rPr>
+        <w:t>761339  Evaluation</w:t>
+      </w:r>
+      <w:proofErr w:type="gramEnd"/>
+      <w:r>
+        <w:rPr>
+          <w:rFonts w:ascii="Courier New" w:eastAsia="Times New Roman" w:hAnsi="Courier New" w:cs="Courier New"/>
+          <w:sz w:val="20"/>
+          <w:szCs w:val="20"/>
+        </w:rPr>
+        <w:t xml:space="preserve"> : </w:t>
+      </w:r>
+      <w:proofErr w:type="spellStart"/>
+      <w:r>
+        <w:rPr>
+          <w:rFonts w:ascii="Courier New" w:eastAsia="Times New Roman" w:hAnsi="Courier New" w:cs="Courier New"/>
+          <w:sz w:val="20"/>
+          <w:szCs w:val="20"/>
+        </w:rPr>
+        <w:t>point_for_improvement</w:t>
+      </w:r>
+      <w:proofErr w:type="spellEnd"/>
     </w:p>
     <w:p>
       <w:pPr>
@@ -9364,7 +12545,25 @@
           <w:sz w:val="20"/>
           <w:szCs w:val="20"/>
         </w:rPr>
-        <w:t>* 82032ef  Evaluation :what went well</w:t>
+        <w:t>* 82032</w:t>
+      </w:r>
+      <w:proofErr w:type="gramStart"/>
+      <w:r>
+        <w:rPr>
+          <w:rFonts w:ascii="Courier New" w:eastAsia="Times New Roman" w:hAnsi="Courier New" w:cs="Courier New"/>
+          <w:sz w:val="20"/>
+          <w:szCs w:val="20"/>
+        </w:rPr>
+        <w:t>ef  Evaluation :what</w:t>
+      </w:r>
+      <w:proofErr w:type="gramEnd"/>
+      <w:r>
+        <w:rPr>
+          <w:rFonts w:ascii="Courier New" w:eastAsia="Times New Roman" w:hAnsi="Courier New" w:cs="Courier New"/>
+          <w:sz w:val="20"/>
+          <w:szCs w:val="20"/>
+        </w:rPr>
+        <w:t xml:space="preserve"> went well</w:t>
       </w:r>
     </w:p>
     <w:p>
@@ -9382,7 +12581,43 @@
           <w:sz w:val="20"/>
           <w:szCs w:val="20"/>
         </w:rPr>
-        <w:t>* 88f529e  modified stistical hypothesis</w:t>
+        <w:t>* 88f529</w:t>
+      </w:r>
+      <w:proofErr w:type="gramStart"/>
+      <w:r>
+        <w:rPr>
+          <w:rFonts w:ascii="Courier New" w:eastAsia="Times New Roman" w:hAnsi="Courier New" w:cs="Courier New"/>
+          <w:sz w:val="20"/>
+          <w:szCs w:val="20"/>
+        </w:rPr>
+        <w:t>e  modified</w:t>
+      </w:r>
+      <w:proofErr w:type="gramEnd"/>
+      <w:r>
+        <w:rPr>
+          <w:rFonts w:ascii="Courier New" w:eastAsia="Times New Roman" w:hAnsi="Courier New" w:cs="Courier New"/>
+          <w:sz w:val="20"/>
+          <w:szCs w:val="20"/>
+        </w:rPr>
+        <w:t xml:space="preserve"> </w:t>
+      </w:r>
+      <w:proofErr w:type="spellStart"/>
+      <w:r>
+        <w:rPr>
+          <w:rFonts w:ascii="Courier New" w:eastAsia="Times New Roman" w:hAnsi="Courier New" w:cs="Courier New"/>
+          <w:sz w:val="20"/>
+          <w:szCs w:val="20"/>
+        </w:rPr>
+        <w:t>stistical</w:t>
+      </w:r>
+      <w:proofErr w:type="spellEnd"/>
+      <w:r>
+        <w:rPr>
+          <w:rFonts w:ascii="Courier New" w:eastAsia="Times New Roman" w:hAnsi="Courier New" w:cs="Courier New"/>
+          <w:sz w:val="20"/>
+          <w:szCs w:val="20"/>
+        </w:rPr>
+        <w:t xml:space="preserve"> hypothesis</w:t>
       </w:r>
     </w:p>
     <w:p>
@@ -9454,7 +12689,25 @@
           <w:sz w:val="20"/>
           <w:szCs w:val="20"/>
         </w:rPr>
-        <w:t>* 7159027 generate graphs in png format</w:t>
+        <w:t xml:space="preserve">* 7159027 generate graphs in </w:t>
+      </w:r>
+      <w:proofErr w:type="spellStart"/>
+      <w:r>
+        <w:rPr>
+          <w:rFonts w:ascii="Courier New" w:eastAsia="Times New Roman" w:hAnsi="Courier New" w:cs="Courier New"/>
+          <w:sz w:val="20"/>
+          <w:szCs w:val="20"/>
+        </w:rPr>
+        <w:t>png</w:t>
+      </w:r>
+      <w:proofErr w:type="spellEnd"/>
+      <w:r>
+        <w:rPr>
+          <w:rFonts w:ascii="Courier New" w:eastAsia="Times New Roman" w:hAnsi="Courier New" w:cs="Courier New"/>
+          <w:sz w:val="20"/>
+          <w:szCs w:val="20"/>
+        </w:rPr>
+        <w:t xml:space="preserve"> format</w:t>
       </w:r>
     </w:p>
     <w:p>
@@ -9527,7 +12780,25 @@
           <w:sz w:val="20"/>
           <w:szCs w:val="20"/>
         </w:rPr>
-        <w:t>*   16df688 Merge pull request #1 from sfmsakib1/haider/visual</w:t>
+        <w:t>*   16df688 Merge pull request #1 from sfmsakib1/</w:t>
+      </w:r>
+      <w:proofErr w:type="spellStart"/>
+      <w:r>
+        <w:rPr>
+          <w:rFonts w:ascii="Courier New" w:eastAsia="Times New Roman" w:hAnsi="Courier New" w:cs="Courier New"/>
+          <w:sz w:val="20"/>
+          <w:szCs w:val="20"/>
+        </w:rPr>
+        <w:t>haider</w:t>
+      </w:r>
+      <w:proofErr w:type="spellEnd"/>
+      <w:r>
+        <w:rPr>
+          <w:rFonts w:ascii="Courier New" w:eastAsia="Times New Roman" w:hAnsi="Courier New" w:cs="Courier New"/>
+          <w:sz w:val="20"/>
+          <w:szCs w:val="20"/>
+        </w:rPr>
+        <w:t>/visual</w:t>
       </w:r>
     </w:p>
     <w:p>
@@ -9581,7 +12852,25 @@
           <w:sz w:val="20"/>
           <w:szCs w:val="20"/>
         </w:rPr>
-        <w:t>| * 14147f9 update the scatter plot makes it more cleaner and readable by removing excessive information</w:t>
+        <w:t xml:space="preserve">| * 14147f9 update the scatter plot makes it </w:t>
+      </w:r>
+      <w:proofErr w:type="gramStart"/>
+      <w:r>
+        <w:rPr>
+          <w:rFonts w:ascii="Courier New" w:eastAsia="Times New Roman" w:hAnsi="Courier New" w:cs="Courier New"/>
+          <w:sz w:val="20"/>
+          <w:szCs w:val="20"/>
+        </w:rPr>
+        <w:t>more cleaner and readable</w:t>
+      </w:r>
+      <w:proofErr w:type="gramEnd"/>
+      <w:r>
+        <w:rPr>
+          <w:rFonts w:ascii="Courier New" w:eastAsia="Times New Roman" w:hAnsi="Courier New" w:cs="Courier New"/>
+          <w:sz w:val="20"/>
+          <w:szCs w:val="20"/>
+        </w:rPr>
+        <w:t xml:space="preserve"> by removing excessive information</w:t>
       </w:r>
     </w:p>
     <w:p>
@@ -9599,8 +12888,18 @@
           <w:sz w:val="20"/>
           <w:szCs w:val="20"/>
         </w:rPr>
-        <w:t>| * 16e28f7 update the scatterplot and add the image agian</w:t>
-      </w:r>
+        <w:t xml:space="preserve">| * 16e28f7 update the scatterplot and add the image </w:t>
+      </w:r>
+      <w:proofErr w:type="spellStart"/>
+      <w:r>
+        <w:rPr>
+          <w:rFonts w:ascii="Courier New" w:eastAsia="Times New Roman" w:hAnsi="Courier New" w:cs="Courier New"/>
+          <w:sz w:val="20"/>
+          <w:szCs w:val="20"/>
+        </w:rPr>
+        <w:t>agian</w:t>
+      </w:r>
+      <w:proofErr w:type="spellEnd"/>
     </w:p>
     <w:p>
       <w:pPr>
@@ -9617,7 +12916,27 @@
           <w:sz w:val="20"/>
           <w:szCs w:val="20"/>
         </w:rPr>
-        <w:t>| * 9c00ef9 generate histograms form the code and store result as a image</w:t>
+        <w:t xml:space="preserve">| * 9c00ef9 generate histograms form the code and store result as </w:t>
+      </w:r>
+      <w:proofErr w:type="spellStart"/>
+      <w:proofErr w:type="gramStart"/>
+      <w:r>
+        <w:rPr>
+          <w:rFonts w:ascii="Courier New" w:eastAsia="Times New Roman" w:hAnsi="Courier New" w:cs="Courier New"/>
+          <w:sz w:val="20"/>
+          <w:szCs w:val="20"/>
+        </w:rPr>
+        <w:t>a</w:t>
+      </w:r>
+      <w:proofErr w:type="spellEnd"/>
+      <w:proofErr w:type="gramEnd"/>
+      <w:r>
+        <w:rPr>
+          <w:rFonts w:ascii="Courier New" w:eastAsia="Times New Roman" w:hAnsi="Courier New" w:cs="Courier New"/>
+          <w:sz w:val="20"/>
+          <w:szCs w:val="20"/>
+        </w:rPr>
+        <w:t xml:space="preserve"> image</w:t>
       </w:r>
     </w:p>
     <w:p>
@@ -9653,7 +12972,43 @@
           <w:sz w:val="20"/>
           <w:szCs w:val="20"/>
         </w:rPr>
-        <w:t>| * de49609 also added contingency table which shows propotions for both gdp and score columns</w:t>
+        <w:t xml:space="preserve">| * de49609 also added contingency table which shows </w:t>
+      </w:r>
+      <w:proofErr w:type="spellStart"/>
+      <w:r>
+        <w:rPr>
+          <w:rFonts w:ascii="Courier New" w:eastAsia="Times New Roman" w:hAnsi="Courier New" w:cs="Courier New"/>
+          <w:sz w:val="20"/>
+          <w:szCs w:val="20"/>
+        </w:rPr>
+        <w:t>propotions</w:t>
+      </w:r>
+      <w:proofErr w:type="spellEnd"/>
+      <w:r>
+        <w:rPr>
+          <w:rFonts w:ascii="Courier New" w:eastAsia="Times New Roman" w:hAnsi="Courier New" w:cs="Courier New"/>
+          <w:sz w:val="20"/>
+          <w:szCs w:val="20"/>
+        </w:rPr>
+        <w:t xml:space="preserve"> for both </w:t>
+      </w:r>
+      <w:proofErr w:type="spellStart"/>
+      <w:r>
+        <w:rPr>
+          <w:rFonts w:ascii="Courier New" w:eastAsia="Times New Roman" w:hAnsi="Courier New" w:cs="Courier New"/>
+          <w:sz w:val="20"/>
+          <w:szCs w:val="20"/>
+        </w:rPr>
+        <w:t>gdp</w:t>
+      </w:r>
+      <w:proofErr w:type="spellEnd"/>
+      <w:r>
+        <w:rPr>
+          <w:rFonts w:ascii="Courier New" w:eastAsia="Times New Roman" w:hAnsi="Courier New" w:cs="Courier New"/>
+          <w:sz w:val="20"/>
+          <w:szCs w:val="20"/>
+        </w:rPr>
+        <w:t xml:space="preserve"> and score columns</w:t>
       </w:r>
     </w:p>
     <w:p>
@@ -9671,8 +13026,36 @@
           <w:sz w:val="20"/>
           <w:szCs w:val="20"/>
         </w:rPr>
-        <w:t>| * f2588be added two histograms for comparison of propotions among score and gdp</w:t>
-      </w:r>
+        <w:t xml:space="preserve">| * f2588be added two histograms for comparison of </w:t>
+      </w:r>
+      <w:proofErr w:type="spellStart"/>
+      <w:r>
+        <w:rPr>
+          <w:rFonts w:ascii="Courier New" w:eastAsia="Times New Roman" w:hAnsi="Courier New" w:cs="Courier New"/>
+          <w:sz w:val="20"/>
+          <w:szCs w:val="20"/>
+        </w:rPr>
+        <w:t>propotions</w:t>
+      </w:r>
+      <w:proofErr w:type="spellEnd"/>
+      <w:r>
+        <w:rPr>
+          <w:rFonts w:ascii="Courier New" w:eastAsia="Times New Roman" w:hAnsi="Courier New" w:cs="Courier New"/>
+          <w:sz w:val="20"/>
+          <w:szCs w:val="20"/>
+        </w:rPr>
+        <w:t xml:space="preserve"> among score and </w:t>
+      </w:r>
+      <w:proofErr w:type="spellStart"/>
+      <w:r>
+        <w:rPr>
+          <w:rFonts w:ascii="Courier New" w:eastAsia="Times New Roman" w:hAnsi="Courier New" w:cs="Courier New"/>
+          <w:sz w:val="20"/>
+          <w:szCs w:val="20"/>
+        </w:rPr>
+        <w:t>gdp</w:t>
+      </w:r>
+      <w:proofErr w:type="spellEnd"/>
     </w:p>
     <w:p>
       <w:pPr>
@@ -9707,7 +13090,35 @@
           <w:sz w:val="20"/>
           <w:szCs w:val="20"/>
         </w:rPr>
-        <w:t>| * 88dd6e4 added the summary table by which have mean,sd,min and max of both score and GDP columns</w:t>
+        <w:t xml:space="preserve">| * 88dd6e4 added the summary table by which have </w:t>
+      </w:r>
+      <w:proofErr w:type="spellStart"/>
+      <w:proofErr w:type="gramStart"/>
+      <w:r>
+        <w:rPr>
+          <w:rFonts w:ascii="Courier New" w:eastAsia="Times New Roman" w:hAnsi="Courier New" w:cs="Courier New"/>
+          <w:sz w:val="20"/>
+          <w:szCs w:val="20"/>
+        </w:rPr>
+        <w:t>mean,sd</w:t>
+      </w:r>
+      <w:proofErr w:type="gramEnd"/>
+      <w:r>
+        <w:rPr>
+          <w:rFonts w:ascii="Courier New" w:eastAsia="Times New Roman" w:hAnsi="Courier New" w:cs="Courier New"/>
+          <w:sz w:val="20"/>
+          <w:szCs w:val="20"/>
+        </w:rPr>
+        <w:t>,min</w:t>
+      </w:r>
+      <w:proofErr w:type="spellEnd"/>
+      <w:r>
+        <w:rPr>
+          <w:rFonts w:ascii="Courier New" w:eastAsia="Times New Roman" w:hAnsi="Courier New" w:cs="Courier New"/>
+          <w:sz w:val="20"/>
+          <w:szCs w:val="20"/>
+        </w:rPr>
+        <w:t xml:space="preserve"> and max of both score and GDP columns</w:t>
       </w:r>
     </w:p>
     <w:p>
@@ -9725,7 +13136,25 @@
           <w:sz w:val="20"/>
           <w:szCs w:val="20"/>
         </w:rPr>
-        <w:t>| * 3207263 add the person test for the data displaying pearson r, p-value, and number of rows.</w:t>
+        <w:t xml:space="preserve">| * 3207263 add the person test for the data displaying </w:t>
+      </w:r>
+      <w:proofErr w:type="spellStart"/>
+      <w:r>
+        <w:rPr>
+          <w:rFonts w:ascii="Courier New" w:eastAsia="Times New Roman" w:hAnsi="Courier New" w:cs="Courier New"/>
+          <w:sz w:val="20"/>
+          <w:szCs w:val="20"/>
+        </w:rPr>
+        <w:t>pearson</w:t>
+      </w:r>
+      <w:proofErr w:type="spellEnd"/>
+      <w:r>
+        <w:rPr>
+          <w:rFonts w:ascii="Courier New" w:eastAsia="Times New Roman" w:hAnsi="Courier New" w:cs="Courier New"/>
+          <w:sz w:val="20"/>
+          <w:szCs w:val="20"/>
+        </w:rPr>
+        <w:t xml:space="preserve"> r, p-value, and number of rows.</w:t>
       </w:r>
     </w:p>
     <w:p>
@@ -9743,7 +13172,25 @@
           <w:sz w:val="20"/>
           <w:szCs w:val="20"/>
         </w:rPr>
-        <w:t>| * 3e208f3 start working with the dataset and preprocess it for the futhur work</w:t>
+        <w:t xml:space="preserve">| * 3e208f3 start working with the dataset and preprocess it for the </w:t>
+      </w:r>
+      <w:proofErr w:type="spellStart"/>
+      <w:r>
+        <w:rPr>
+          <w:rFonts w:ascii="Courier New" w:eastAsia="Times New Roman" w:hAnsi="Courier New" w:cs="Courier New"/>
+          <w:sz w:val="20"/>
+          <w:szCs w:val="20"/>
+        </w:rPr>
+        <w:t>futhur</w:t>
+      </w:r>
+      <w:proofErr w:type="spellEnd"/>
+      <w:r>
+        <w:rPr>
+          <w:rFonts w:ascii="Courier New" w:eastAsia="Times New Roman" w:hAnsi="Courier New" w:cs="Courier New"/>
+          <w:sz w:val="20"/>
+          <w:szCs w:val="20"/>
+        </w:rPr>
+        <w:t xml:space="preserve"> work</w:t>
       </w:r>
     </w:p>
     <w:p>
@@ -9779,7 +13226,25 @@
           <w:sz w:val="20"/>
           <w:szCs w:val="20"/>
         </w:rPr>
-        <w:t>* |   eceeedf merge</w:t>
+        <w:t xml:space="preserve">* |   </w:t>
+      </w:r>
+      <w:proofErr w:type="spellStart"/>
+      <w:r>
+        <w:rPr>
+          <w:rFonts w:ascii="Courier New" w:eastAsia="Times New Roman" w:hAnsi="Courier New" w:cs="Courier New"/>
+          <w:sz w:val="20"/>
+          <w:szCs w:val="20"/>
+        </w:rPr>
+        <w:t>eceeedf</w:t>
+      </w:r>
+      <w:proofErr w:type="spellEnd"/>
+      <w:r>
+        <w:rPr>
+          <w:rFonts w:ascii="Courier New" w:eastAsia="Times New Roman" w:hAnsi="Courier New" w:cs="Courier New"/>
+          <w:sz w:val="20"/>
+          <w:szCs w:val="20"/>
+        </w:rPr>
+        <w:t xml:space="preserve"> merge</w:t>
       </w:r>
     </w:p>
     <w:p>
@@ -9979,6 +13444,16 @@
         </w:rPr>
         <w:t>* 953b6a0 1st commit</w:t>
       </w:r>
+    </w:p>
+    <w:p>
+      <w:pPr>
+        <w:ind w:left="1440"/>
+        <w:rPr>
+          <w:rFonts w:ascii="Courier New" w:eastAsia="Times New Roman" w:hAnsi="Courier New" w:cs="Courier New"/>
+          <w:sz w:val="20"/>
+          <w:szCs w:val="20"/>
+        </w:rPr>
+      </w:pPr>
     </w:p>
     <w:sectPr>
       <w:footerReference w:type="even" r:id="rId13"/>

</xml_diff>